<commit_message>
functional/non functional requirements added
</commit_message>
<xml_diff>
--- a/report/File Management System-synopsis.docx
+++ b/report/File Management System-synopsis.docx
@@ -3666,12 +3666,10 @@
       <w:r>
         <w:t xml:space="preserve">Synchronization between cloud </w:t>
       </w:r>
-      <w:proofErr w:type="gramStart"/>
-      <w:r>
-        <w:t>storage(</w:t>
+      <w:r>
+        <w:t>storage (</w:t>
       </w:r>
       <w:proofErr w:type="spellStart"/>
-      <w:proofErr w:type="gramEnd"/>
       <w:r>
         <w:t>Skydrive</w:t>
       </w:r>
@@ -3692,12 +3690,14 @@
       </w:r>
     </w:p>
     <w:p/>
+    <w:p/>
     <w:p>
       <w:pPr>
         <w:pStyle w:val="Heading1"/>
       </w:pPr>
       <w:bookmarkStart w:id="3" w:name="_Toc344539144"/>
       <w:r>
+        <w:lastRenderedPageBreak/>
         <w:t>PROJECT CATEGORY</w:t>
       </w:r>
       <w:bookmarkEnd w:id="3"/>
@@ -3707,7 +3707,6 @@
         <w:jc w:val="both"/>
       </w:pPr>
       <w:r>
-        <w:lastRenderedPageBreak/>
         <w:t xml:space="preserve">This software will follow Object Oriented Programming Paradigm and use below </w:t>
       </w:r>
       <w:r>
@@ -4081,6 +4080,7 @@
       </w:pPr>
       <w:bookmarkStart w:id="10" w:name="_Toc344539148"/>
       <w:r>
+        <w:lastRenderedPageBreak/>
         <w:t>REQUIREMENTS AND ANALYSIS</w:t>
       </w:r>
       <w:bookmarkEnd w:id="10"/>
@@ -4091,7 +4091,6 @@
       </w:pPr>
       <w:bookmarkStart w:id="11" w:name="_Toc344539149"/>
       <w:r>
-        <w:lastRenderedPageBreak/>
         <w:t>Problem Definition</w:t>
       </w:r>
       <w:bookmarkEnd w:id="11"/>
@@ -4107,664 +4106,70 @@
       <w:bookmarkEnd w:id="12"/>
     </w:p>
     <w:p>
-      <w:pPr>
-        <w:ind w:left="360"/>
-      </w:pPr>
-      <w:r>
-        <w:t xml:space="preserve">The existing system is traditional paper books and ledger system where several records are stored and to track other details about the student and teacher. The flow diagram of how a student takes admission </w:t>
-      </w:r>
-      <w:r>
-        <w:t>in Schools</w:t>
-      </w:r>
-      <w:r>
-        <w:t xml:space="preserve"> is shown below:</w:t>
-      </w:r>
-    </w:p>
-    <w:tbl>
-      <w:tblPr>
-        <w:tblStyle w:val="TableGrid"/>
-        <w:tblW w:w="0" w:type="auto"/>
+      <w:r>
+        <w:t>The existing system allows a Windows Phone user use their SD card and phone memory data in a very confusing way. For example, it sends all the windows phone application files (.</w:t>
+      </w:r>
+      <w:proofErr w:type="spellStart"/>
+      <w:r>
+        <w:t>xap</w:t>
+      </w:r>
+      <w:proofErr w:type="spellEnd"/>
+      <w:r>
+        <w:t xml:space="preserve"> files) in a folder called SD card. But, after copying the files to the SD card, it does not show the files instantly. Also, it needs a reboot to make the apps visible on that place and sometimes they </w:t>
+      </w:r>
+      <w:r>
+        <w:t>do not appear there even after rebooting the device.</w:t>
+      </w:r>
+      <w:r>
+        <w:t xml:space="preserve"> </w:t>
+      </w:r>
+    </w:p>
+    <w:p>
+      <w:r>
+        <w:t>The .mp3 files, which are supposed to be appeared inside the music player, are hard to find among hundreds of songs.</w:t>
+      </w:r>
+    </w:p>
+    <w:p>
+      <w:r>
+        <w:t>The synchronization between mobile and computer is very confusing as well.</w:t>
+      </w:r>
+    </w:p>
+    <w:p>
+      <w:pPr>
         <w:jc w:val="center"/>
-        <w:tblInd w:w="1440" w:type="dxa"/>
-        <w:tblLook w:val="04A0"/>
-      </w:tblPr>
-      <w:tblGrid>
-        <w:gridCol w:w="8136"/>
-      </w:tblGrid>
-      <w:tr>
-        <w:trPr>
-          <w:jc w:val="center"/>
-        </w:trPr>
-        <w:tc>
-          <w:tcPr>
-            <w:tcW w:w="8136" w:type="dxa"/>
-          </w:tcPr>
-          <w:p/>
-          <w:tbl>
-            <w:tblPr>
-              <w:tblStyle w:val="TableGrid"/>
-              <w:tblW w:w="0" w:type="auto"/>
-              <w:tblLook w:val="04A0"/>
-            </w:tblPr>
-            <w:tblGrid>
-              <w:gridCol w:w="7905"/>
-            </w:tblGrid>
-            <w:tr>
-              <w:tc>
-                <w:tcPr>
-                  <w:tcW w:w="7905" w:type="dxa"/>
-                </w:tcPr>
-                <w:p>
-                  <w:pPr>
-                    <w:jc w:val="center"/>
-                  </w:pPr>
-                  <w:r>
-                    <w:t>Student must take a registration form from the school with a small amount as a cost of registration form.</w:t>
-                  </w:r>
-                </w:p>
-              </w:tc>
-            </w:tr>
-          </w:tbl>
-          <w:p>
-            <w:r>
-              <w:rPr>
-                <w:noProof/>
-              </w:rPr>
-              <w:pict>
-                <v:shapetype id="_x0000_t32" coordsize="21600,21600" o:spt="32" o:oned="t" path="m,l21600,21600e" filled="f">
-                  <v:path arrowok="t" fillok="f" o:connecttype="none"/>
-                  <o:lock v:ext="edit" shapetype="t"/>
-                </v:shapetype>
-                <v:shape id="_x0000_s1041" type="#_x0000_t32" style="position:absolute;margin-left:194.25pt;margin-top:-.2pt;width:1.5pt;height:43.75pt;z-index:251673600;mso-position-horizontal-relative:text;mso-position-vertical-relative:text" o:connectortype="straight">
-                  <v:stroke endarrow="block"/>
-                </v:shape>
-              </w:pict>
-            </w:r>
-          </w:p>
-          <w:p/>
-          <w:tbl>
-            <w:tblPr>
-              <w:tblStyle w:val="TableGrid"/>
-              <w:tblW w:w="0" w:type="auto"/>
-              <w:tblLook w:val="04A0"/>
-            </w:tblPr>
-            <w:tblGrid>
-              <w:gridCol w:w="7905"/>
-            </w:tblGrid>
-            <w:tr>
-              <w:tc>
-                <w:tcPr>
-                  <w:tcW w:w="7905" w:type="dxa"/>
-                </w:tcPr>
-                <w:p>
-                  <w:pPr>
-                    <w:jc w:val="center"/>
-                  </w:pPr>
-                  <w:r>
-                    <w:t>Fill up the form by the student and submit to the School.</w:t>
-                  </w:r>
-                </w:p>
-              </w:tc>
-            </w:tr>
-          </w:tbl>
-          <w:p>
-            <w:r>
-              <w:rPr>
-                <w:noProof/>
-              </w:rPr>
-              <w:pict>
-                <v:shape id="_x0000_s1043" type="#_x0000_t32" style="position:absolute;margin-left:194.25pt;margin-top:.5pt;width:1.5pt;height:42.45pt;flip:x;z-index:251675648;mso-position-horizontal-relative:text;mso-position-vertical-relative:text" o:connectortype="straight">
-                  <v:stroke endarrow="block"/>
-                </v:shape>
-              </w:pict>
-            </w:r>
-          </w:p>
-          <w:p/>
-          <w:tbl>
-            <w:tblPr>
-              <w:tblStyle w:val="TableGrid"/>
-              <w:tblW w:w="0" w:type="auto"/>
-              <w:tblLook w:val="04A0"/>
-            </w:tblPr>
-            <w:tblGrid>
-              <w:gridCol w:w="7905"/>
-            </w:tblGrid>
-            <w:tr>
-              <w:tc>
-                <w:tcPr>
-                  <w:tcW w:w="7905" w:type="dxa"/>
-                </w:tcPr>
-                <w:p>
-                  <w:pPr>
-                    <w:jc w:val="right"/>
-                  </w:pPr>
-                  <w:r>
-                    <w:t>According to the submitted registration form, an interview will be arranged.</w:t>
-                  </w:r>
-                </w:p>
-              </w:tc>
-            </w:tr>
-          </w:tbl>
-          <w:p>
-            <w:r>
-              <w:rPr>
-                <w:noProof/>
-              </w:rPr>
-              <w:pict>
-                <v:shape id="_x0000_s1046" type="#_x0000_t32" style="position:absolute;margin-left:194.25pt;margin-top:-.5pt;width:.75pt;height:44.05pt;z-index:251678720;mso-position-horizontal-relative:text;mso-position-vertical-relative:text" o:connectortype="straight">
-                  <v:stroke endarrow="block"/>
-                </v:shape>
-              </w:pict>
-            </w:r>
-          </w:p>
-          <w:p/>
-          <w:tbl>
-            <w:tblPr>
-              <w:tblStyle w:val="TableGrid"/>
-              <w:tblW w:w="0" w:type="auto"/>
-              <w:tblLook w:val="04A0"/>
-            </w:tblPr>
-            <w:tblGrid>
-              <w:gridCol w:w="7905"/>
-            </w:tblGrid>
-            <w:tr>
-              <w:tc>
-                <w:tcPr>
-                  <w:tcW w:w="7905" w:type="dxa"/>
-                </w:tcPr>
-                <w:p>
-                  <w:pPr>
-                    <w:jc w:val="center"/>
-                  </w:pPr>
-                  <w:r>
-                    <w:t xml:space="preserve">If the student passed the interview then he/she can take admission in the school with </w:t>
-                  </w:r>
-                  <w:proofErr w:type="gramStart"/>
-                  <w:r>
-                    <w:t>a</w:t>
-                  </w:r>
-                  <w:proofErr w:type="gramEnd"/>
-                  <w:r>
-                    <w:t xml:space="preserve"> admission fees.</w:t>
-                  </w:r>
-                </w:p>
-              </w:tc>
-            </w:tr>
-          </w:tbl>
-          <w:p>
-            <w:r>
-              <w:rPr>
-                <w:noProof/>
-              </w:rPr>
-              <w:pict>
-                <v:shape id="_x0000_s1042" type="#_x0000_t32" style="position:absolute;margin-left:192.75pt;margin-top:.1pt;width:.75pt;height:42.7pt;z-index:251674624;mso-position-horizontal-relative:text;mso-position-vertical-relative:text" o:connectortype="straight">
-                  <v:stroke endarrow="block"/>
-                </v:shape>
-              </w:pict>
-            </w:r>
-          </w:p>
-          <w:p/>
-          <w:tbl>
-            <w:tblPr>
-              <w:tblStyle w:val="TableGrid"/>
-              <w:tblW w:w="0" w:type="auto"/>
-              <w:tblLook w:val="04A0"/>
-            </w:tblPr>
-            <w:tblGrid>
-              <w:gridCol w:w="7905"/>
-            </w:tblGrid>
-            <w:tr>
-              <w:tc>
-                <w:tcPr>
-                  <w:tcW w:w="7905" w:type="dxa"/>
-                </w:tcPr>
-                <w:p>
-                  <w:pPr>
-                    <w:jc w:val="center"/>
-                  </w:pPr>
-                  <w:r>
-                    <w:t>He/ She will get study materials from the School.</w:t>
-                  </w:r>
-                </w:p>
-              </w:tc>
-            </w:tr>
-          </w:tbl>
-          <w:p>
-            <w:r>
-              <w:rPr>
-                <w:noProof/>
-              </w:rPr>
-              <w:pict>
-                <v:shape id="_x0000_s1045" type="#_x0000_t32" style="position:absolute;margin-left:192.75pt;margin-top:.05pt;width:0;height:43.85pt;z-index:251677696;mso-position-horizontal-relative:text;mso-position-vertical-relative:text" o:connectortype="straight">
-                  <v:stroke endarrow="block"/>
-                </v:shape>
-              </w:pict>
-            </w:r>
-          </w:p>
-          <w:p/>
-          <w:tbl>
-            <w:tblPr>
-              <w:tblStyle w:val="TableGrid"/>
-              <w:tblW w:w="0" w:type="auto"/>
-              <w:tblLook w:val="04A0"/>
-            </w:tblPr>
-            <w:tblGrid>
-              <w:gridCol w:w="7905"/>
-            </w:tblGrid>
-            <w:tr>
-              <w:tc>
-                <w:tcPr>
-                  <w:tcW w:w="7905" w:type="dxa"/>
-                </w:tcPr>
-                <w:p>
-                  <w:pPr>
-                    <w:jc w:val="center"/>
-                  </w:pPr>
-                  <w:r>
-                    <w:t>He / She must pay the overall Tuition fees over the Year.</w:t>
-                  </w:r>
-                </w:p>
-              </w:tc>
-            </w:tr>
-          </w:tbl>
-          <w:p>
-            <w:r>
-              <w:rPr>
-                <w:noProof/>
-              </w:rPr>
-              <w:pict>
-                <v:shape id="_x0000_s1044" type="#_x0000_t32" style="position:absolute;margin-left:191.25pt;margin-top:.15pt;width:0;height:45.4pt;z-index:251676672;mso-position-horizontal-relative:text;mso-position-vertical-relative:text" o:connectortype="straight">
-                  <v:stroke endarrow="block"/>
-                </v:shape>
-              </w:pict>
-            </w:r>
-          </w:p>
-          <w:p/>
-          <w:tbl>
-            <w:tblPr>
-              <w:tblStyle w:val="TableGrid"/>
-              <w:tblW w:w="0" w:type="auto"/>
-              <w:tblLook w:val="04A0"/>
-            </w:tblPr>
-            <w:tblGrid>
-              <w:gridCol w:w="7905"/>
-            </w:tblGrid>
-            <w:tr>
-              <w:tc>
-                <w:tcPr>
-                  <w:tcW w:w="7905" w:type="dxa"/>
-                </w:tcPr>
-                <w:p>
-                  <w:pPr>
-                    <w:jc w:val="center"/>
-                  </w:pPr>
-                  <w:r>
-                    <w:t>He / She can join the Class.</w:t>
-                  </w:r>
-                </w:p>
-              </w:tc>
-            </w:tr>
-          </w:tbl>
-          <w:p/>
-        </w:tc>
-      </w:tr>
-    </w:tbl>
-    <w:p>
-      <w:pPr>
-        <w:ind w:left="360"/>
-      </w:pPr>
-    </w:p>
-    <w:p>
-      <w:pPr>
-        <w:ind w:left="360"/>
-      </w:pPr>
-      <w:r>
-        <w:t>The flow diagram of how a Student is promoted to next class according to his / her Results is shown below:</w:t>
-      </w:r>
-    </w:p>
-    <w:tbl>
-      <w:tblPr>
-        <w:tblStyle w:val="TableGrid"/>
-        <w:tblW w:w="0" w:type="auto"/>
-        <w:jc w:val="center"/>
-        <w:tblInd w:w="1440" w:type="dxa"/>
-        <w:tblLook w:val="04A0"/>
-      </w:tblPr>
-      <w:tblGrid>
-        <w:gridCol w:w="8136"/>
-      </w:tblGrid>
-      <w:tr>
-        <w:trPr>
-          <w:jc w:val="center"/>
-        </w:trPr>
-        <w:tc>
-          <w:tcPr>
-            <w:tcW w:w="8136" w:type="dxa"/>
-          </w:tcPr>
-          <w:p/>
-          <w:tbl>
-            <w:tblPr>
-              <w:tblStyle w:val="TableGrid"/>
-              <w:tblW w:w="7844" w:type="dxa"/>
-              <w:tblLook w:val="04A0"/>
-            </w:tblPr>
-            <w:tblGrid>
-              <w:gridCol w:w="7844"/>
-            </w:tblGrid>
-            <w:tr>
-              <w:trPr>
-                <w:trHeight w:val="468"/>
-              </w:trPr>
-              <w:tc>
-                <w:tcPr>
-                  <w:tcW w:w="7844" w:type="dxa"/>
-                </w:tcPr>
-                <w:p>
-                  <w:pPr>
-                    <w:jc w:val="center"/>
-                  </w:pPr>
-                  <w:r>
-                    <w:t>Checks the attendance of the Student whether he/she has 75% attendance.</w:t>
-                  </w:r>
-                </w:p>
-              </w:tc>
-            </w:tr>
-          </w:tbl>
-          <w:p>
-            <w:r>
-              <w:rPr>
-                <w:noProof/>
-              </w:rPr>
-              <w:pict>
-                <v:shape id="_x0000_s1047" type="#_x0000_t32" style="position:absolute;margin-left:198pt;margin-top:-.2pt;width:.05pt;height:43.25pt;z-index:251680768;mso-position-horizontal-relative:text;mso-position-vertical-relative:text" o:connectortype="straight">
-                  <v:stroke endarrow="block"/>
-                </v:shape>
-              </w:pict>
-            </w:r>
-          </w:p>
-          <w:p/>
-          <w:tbl>
-            <w:tblPr>
-              <w:tblStyle w:val="TableGrid"/>
-              <w:tblW w:w="0" w:type="auto"/>
-              <w:tblLook w:val="04A0"/>
-            </w:tblPr>
-            <w:tblGrid>
-              <w:gridCol w:w="7905"/>
-            </w:tblGrid>
-            <w:tr>
-              <w:tc>
-                <w:tcPr>
-                  <w:tcW w:w="7905" w:type="dxa"/>
-                </w:tcPr>
-                <w:p>
-                  <w:pPr>
-                    <w:jc w:val="center"/>
-                  </w:pPr>
-                  <w:r>
-                    <w:t>If he/she has , an admit card will be issued</w:t>
-                  </w:r>
-                </w:p>
-              </w:tc>
-            </w:tr>
-          </w:tbl>
-          <w:p>
-            <w:r>
-              <w:rPr>
-                <w:noProof/>
-              </w:rPr>
-              <w:pict>
-                <v:shape id="_x0000_s1048" type="#_x0000_t32" style="position:absolute;margin-left:198pt;margin-top:-.05pt;width:.05pt;height:43.3pt;z-index:251681792;mso-position-horizontal-relative:text;mso-position-vertical-relative:text" o:connectortype="straight">
-                  <v:stroke endarrow="block"/>
-                </v:shape>
-              </w:pict>
-            </w:r>
-          </w:p>
-          <w:p/>
-          <w:tbl>
-            <w:tblPr>
-              <w:tblStyle w:val="TableGrid"/>
-              <w:tblW w:w="0" w:type="auto"/>
-              <w:tblLook w:val="04A0"/>
-            </w:tblPr>
-            <w:tblGrid>
-              <w:gridCol w:w="7905"/>
-            </w:tblGrid>
-            <w:tr>
-              <w:tc>
-                <w:tcPr>
-                  <w:tcW w:w="7905" w:type="dxa"/>
-                </w:tcPr>
-                <w:p>
-                  <w:pPr>
-                    <w:jc w:val="center"/>
-                  </w:pPr>
-                  <w:r>
-                    <w:t>He / She can give the exam.</w:t>
-                  </w:r>
-                  <w:r>
-                    <w:rPr>
-                      <w:noProof/>
-                    </w:rPr>
-                    <w:pict>
-                      <v:shape id="_x0000_s1049" type="#_x0000_t32" style="position:absolute;left:0;text-align:left;margin-left:192.35pt;margin-top:21.85pt;width:0;height:44.8pt;z-index:251682816;mso-position-horizontal-relative:text;mso-position-vertical-relative:text" o:connectortype="straight">
-                        <v:stroke endarrow="block"/>
-                      </v:shape>
-                    </w:pict>
-                  </w:r>
-                </w:p>
-              </w:tc>
-            </w:tr>
-          </w:tbl>
-          <w:p/>
-          <w:p/>
-          <w:tbl>
-            <w:tblPr>
-              <w:tblStyle w:val="TableGrid"/>
-              <w:tblW w:w="0" w:type="auto"/>
-              <w:tblLook w:val="04A0"/>
-            </w:tblPr>
-            <w:tblGrid>
-              <w:gridCol w:w="7905"/>
-            </w:tblGrid>
-            <w:tr>
-              <w:tc>
-                <w:tcPr>
-                  <w:tcW w:w="7905" w:type="dxa"/>
-                </w:tcPr>
-                <w:p>
-                  <w:pPr>
-                    <w:jc w:val="center"/>
-                  </w:pPr>
-                  <w:r>
-                    <w:t>Records are stored in the system.</w:t>
-                  </w:r>
-                  <w:r>
-                    <w:rPr>
-                      <w:noProof/>
-                    </w:rPr>
-                    <w:pict>
-                      <v:shape id="_x0000_s1050" type="#_x0000_t32" style="position:absolute;left:0;text-align:left;margin-left:192.35pt;margin-top:20.95pt;width:0;height:45.85pt;z-index:251683840;mso-position-horizontal-relative:text;mso-position-vertical-relative:text" o:connectortype="straight">
-                        <v:stroke endarrow="block"/>
-                      </v:shape>
-                    </w:pict>
-                  </w:r>
-                </w:p>
-              </w:tc>
-            </w:tr>
-          </w:tbl>
-          <w:p/>
-          <w:p/>
-          <w:tbl>
-            <w:tblPr>
-              <w:tblStyle w:val="TableGrid"/>
-              <w:tblW w:w="0" w:type="auto"/>
-              <w:tblLook w:val="04A0"/>
-            </w:tblPr>
-            <w:tblGrid>
-              <w:gridCol w:w="7905"/>
-            </w:tblGrid>
-            <w:tr>
-              <w:tc>
-                <w:tcPr>
-                  <w:tcW w:w="7905" w:type="dxa"/>
-                </w:tcPr>
-                <w:p>
-                  <w:pPr>
-                    <w:jc w:val="center"/>
-                  </w:pPr>
-                  <w:r>
-                    <w:t>Checks the getting numbers in each subject whether it is more than 40%.</w:t>
-                  </w:r>
-                </w:p>
-                <w:p/>
-              </w:tc>
-            </w:tr>
-          </w:tbl>
-          <w:p>
-            <w:r>
-              <w:rPr>
-                <w:noProof/>
-              </w:rPr>
-              <w:pict>
-                <v:shape id="_x0000_s1051" type="#_x0000_t32" style="position:absolute;margin-left:198pt;margin-top:-.35pt;width:0;height:45.2pt;z-index:251684864;mso-position-horizontal-relative:text;mso-position-vertical-relative:text" o:connectortype="straight">
-                  <v:stroke endarrow="block"/>
-                </v:shape>
-              </w:pict>
-            </w:r>
-          </w:p>
-          <w:p/>
-          <w:tbl>
-            <w:tblPr>
-              <w:tblStyle w:val="TableGrid"/>
-              <w:tblW w:w="0" w:type="auto"/>
-              <w:tblLook w:val="04A0"/>
-            </w:tblPr>
-            <w:tblGrid>
-              <w:gridCol w:w="7905"/>
-            </w:tblGrid>
-            <w:tr>
-              <w:tc>
-                <w:tcPr>
-                  <w:tcW w:w="7905" w:type="dxa"/>
-                </w:tcPr>
-                <w:p>
-                  <w:pPr>
-                    <w:jc w:val="center"/>
-                  </w:pPr>
-                  <w:r>
-                    <w:t>If yes, then He / She will be promoted to the next class.</w:t>
-                  </w:r>
-                </w:p>
-                <w:p>
-                  <w:r>
-                    <w:rPr>
-                      <w:noProof/>
-                    </w:rPr>
-                    <w:pict>
-                      <v:shape id="_x0000_s1052" type="#_x0000_t32" style="position:absolute;margin-left:192.35pt;margin-top:21.05pt;width:0;height:44.45pt;z-index:251685888" o:connectortype="straight">
-                        <v:stroke endarrow="block"/>
-                      </v:shape>
-                    </w:pict>
-                  </w:r>
-                </w:p>
-              </w:tc>
-            </w:tr>
-          </w:tbl>
-          <w:p/>
-          <w:p/>
-          <w:tbl>
-            <w:tblPr>
-              <w:tblStyle w:val="TableGrid"/>
-              <w:tblW w:w="0" w:type="auto"/>
-              <w:tblLook w:val="04A0"/>
-            </w:tblPr>
-            <w:tblGrid>
-              <w:gridCol w:w="7905"/>
-            </w:tblGrid>
-            <w:tr>
-              <w:tc>
-                <w:tcPr>
-                  <w:tcW w:w="7905" w:type="dxa"/>
-                </w:tcPr>
-                <w:p>
-                  <w:pPr>
-                    <w:jc w:val="center"/>
-                  </w:pPr>
-                  <w:r>
-                    <w:t>Mark sheet given.</w:t>
-                  </w:r>
-                </w:p>
-              </w:tc>
-            </w:tr>
-          </w:tbl>
-          <w:p/>
-          <w:p/>
-        </w:tc>
-      </w:tr>
-    </w:tbl>
-    <w:p>
-      <w:pPr>
-        <w:jc w:val="center"/>
       </w:pPr>
     </w:p>
     <w:p>
       <w:pPr>
         <w:pStyle w:val="Heading3"/>
       </w:pPr>
-      <w:bookmarkStart w:id="13" w:name="_Toc344539151"/>
-      <w:r>
-        <w:t>Documents maintained</w:t>
-      </w:r>
-      <w:bookmarkEnd w:id="13"/>
-    </w:p>
-    <w:p>
-      <w:pPr>
-        <w:pStyle w:val="ListParagraph"/>
-        <w:numPr>
-          <w:ilvl w:val="0"/>
-          <w:numId w:val="1"/>
-        </w:numPr>
+      <w:r>
+        <w:t>our target</w:t>
+      </w:r>
+    </w:p>
+    <w:p>
+      <w:pPr>
         <w:autoSpaceDE w:val="0"/>
         <w:autoSpaceDN w:val="0"/>
         <w:adjustRightInd w:val="0"/>
         <w:spacing w:after="0" w:line="480" w:lineRule="auto"/>
         <w:jc w:val="both"/>
+      </w:pPr>
+      <w:r>
         <w:rPr>
           <w:rFonts w:ascii="Times New Roman" w:hAnsi="Times New Roman" w:cs="Times New Roman"/>
           <w:color w:val="000000"/>
           <w:sz w:val="23"/>
           <w:szCs w:val="23"/>
         </w:rPr>
-      </w:pPr>
-      <w:r>
-        <w:rPr>
-          <w:rFonts w:ascii="Times New Roman" w:hAnsi="Times New Roman" w:cs="Times New Roman"/>
-          <w:b/>
-          <w:color w:val="000000"/>
-          <w:sz w:val="23"/>
-          <w:szCs w:val="23"/>
-        </w:rPr>
-        <w:lastRenderedPageBreak/>
-        <w:t>Admission Register</w:t>
-      </w:r>
-      <w:r>
-        <w:rPr>
-          <w:rFonts w:ascii="Times New Roman" w:hAnsi="Times New Roman" w:cs="Times New Roman"/>
-          <w:color w:val="000000"/>
-          <w:sz w:val="23"/>
-          <w:szCs w:val="23"/>
-        </w:rPr>
-        <w:t>: Form Number, Student Name, Address with Contact Number, Mother’s Name, Father’s Name, Parent’s Income per annum, Parent’s qualification, Initial amount for registration, Form Submission Date.</w:t>
-      </w:r>
-    </w:p>
-    <w:p>
-      <w:pPr>
-        <w:pStyle w:val="ListParagraph"/>
-        <w:numPr>
-          <w:ilvl w:val="0"/>
-          <w:numId w:val="1"/>
-        </w:numPr>
+        <w:t xml:space="preserve">Using our application, the users can browse the SD card and phone memory directly and they can just browse the location folder where they kept the file from computer. So there is no waiting and no confusion while installing a game or playing a </w:t>
+      </w:r>
+      <w:r>
+        <w:t>video.</w:t>
+      </w:r>
+    </w:p>
+    <w:p>
+      <w:pPr>
         <w:autoSpaceDE w:val="0"/>
         <w:autoSpaceDN w:val="0"/>
         <w:adjustRightInd w:val="0"/>
@@ -4777,194 +4182,16 @@
           <w:szCs w:val="23"/>
         </w:rPr>
       </w:pPr>
-      <w:r>
-        <w:rPr>
-          <w:rFonts w:ascii="Times New Roman" w:hAnsi="Times New Roman" w:cs="Times New Roman"/>
-          <w:b/>
-          <w:bCs/>
-          <w:color w:val="000000"/>
-          <w:sz w:val="23"/>
-          <w:szCs w:val="23"/>
-        </w:rPr>
-        <w:t xml:space="preserve">Enrolment </w:t>
-      </w:r>
-      <w:r>
-        <w:rPr>
-          <w:rFonts w:ascii="Times New Roman" w:hAnsi="Times New Roman" w:cs="Times New Roman"/>
-          <w:b/>
-          <w:bCs/>
-          <w:color w:val="000000"/>
-          <w:sz w:val="23"/>
-          <w:szCs w:val="23"/>
-        </w:rPr>
-        <w:t xml:space="preserve">Register: </w:t>
-      </w:r>
-      <w:r>
-        <w:rPr>
-          <w:rFonts w:ascii="Times New Roman" w:hAnsi="Times New Roman" w:cs="Times New Roman"/>
-          <w:color w:val="000000"/>
-          <w:sz w:val="23"/>
-          <w:szCs w:val="23"/>
-        </w:rPr>
-        <w:t xml:space="preserve">Form Number, Student </w:t>
-      </w:r>
-      <w:proofErr w:type="spellStart"/>
-      <w:r>
-        <w:rPr>
-          <w:rFonts w:ascii="Times New Roman" w:hAnsi="Times New Roman" w:cs="Times New Roman"/>
-          <w:color w:val="000000"/>
-          <w:sz w:val="23"/>
-          <w:szCs w:val="23"/>
-        </w:rPr>
-        <w:t>Name</w:t>
-      </w:r>
-      <w:proofErr w:type="gramStart"/>
-      <w:r>
-        <w:rPr>
-          <w:rFonts w:ascii="Times New Roman" w:hAnsi="Times New Roman" w:cs="Times New Roman"/>
-          <w:color w:val="000000"/>
-          <w:sz w:val="23"/>
-          <w:szCs w:val="23"/>
-        </w:rPr>
-        <w:t>,Address</w:t>
-      </w:r>
-      <w:proofErr w:type="spellEnd"/>
-      <w:proofErr w:type="gramEnd"/>
-      <w:r>
-        <w:rPr>
-          <w:rFonts w:ascii="Times New Roman" w:hAnsi="Times New Roman" w:cs="Times New Roman"/>
-          <w:color w:val="000000"/>
-          <w:sz w:val="23"/>
-          <w:szCs w:val="23"/>
-        </w:rPr>
-        <w:t xml:space="preserve"> with Contact Number, </w:t>
-      </w:r>
-      <w:r>
-        <w:rPr>
-          <w:rFonts w:ascii="Times New Roman" w:hAnsi="Times New Roman" w:cs="Times New Roman"/>
-          <w:color w:val="000000"/>
-          <w:sz w:val="23"/>
-          <w:szCs w:val="23"/>
-        </w:rPr>
-        <w:t xml:space="preserve">Parent’s name, Deposit </w:t>
-      </w:r>
-      <w:r>
-        <w:rPr>
-          <w:rFonts w:ascii="Times New Roman" w:hAnsi="Times New Roman" w:cs="Times New Roman"/>
-          <w:color w:val="000000"/>
-          <w:sz w:val="23"/>
-          <w:szCs w:val="23"/>
-        </w:rPr>
-        <w:t xml:space="preserve">Amount, Amount Received Date, </w:t>
-      </w:r>
-      <w:r>
-        <w:rPr>
-          <w:rFonts w:ascii="Times New Roman" w:hAnsi="Times New Roman" w:cs="Times New Roman"/>
-          <w:color w:val="000000"/>
-          <w:sz w:val="23"/>
-          <w:szCs w:val="23"/>
-        </w:rPr>
-        <w:t>Student Assigned to (Class).</w:t>
-      </w:r>
-    </w:p>
-    <w:p>
-      <w:pPr>
-        <w:pStyle w:val="ListParagraph"/>
-        <w:numPr>
-          <w:ilvl w:val="0"/>
-          <w:numId w:val="1"/>
-        </w:numPr>
-        <w:autoSpaceDE w:val="0"/>
-        <w:autoSpaceDN w:val="0"/>
-        <w:adjustRightInd w:val="0"/>
-        <w:spacing w:after="0" w:line="480" w:lineRule="auto"/>
-        <w:jc w:val="both"/>
-        <w:rPr>
-          <w:b/>
-        </w:rPr>
-      </w:pPr>
-      <w:r>
-        <w:rPr>
-          <w:rFonts w:ascii="Times New Roman" w:hAnsi="Times New Roman" w:cs="Times New Roman"/>
-          <w:b/>
-          <w:bCs/>
-          <w:color w:val="000000"/>
-          <w:sz w:val="23"/>
-          <w:szCs w:val="23"/>
-        </w:rPr>
-        <w:t xml:space="preserve">Examination Register: </w:t>
-      </w:r>
-      <w:r>
-        <w:rPr>
-          <w:rFonts w:ascii="Times New Roman" w:hAnsi="Times New Roman" w:cs="Times New Roman"/>
-          <w:color w:val="000000"/>
-          <w:sz w:val="23"/>
-          <w:szCs w:val="23"/>
-        </w:rPr>
-        <w:t xml:space="preserve">Enrolment Number, Student Name, Address with Contact Number, Attendance, Class Performance, Deposit Amount check, Received Amount date. </w:t>
-      </w:r>
-    </w:p>
-    <w:p>
-      <w:pPr>
-        <w:pStyle w:val="ListParagraph"/>
-        <w:numPr>
-          <w:ilvl w:val="0"/>
-          <w:numId w:val="1"/>
-        </w:numPr>
-        <w:autoSpaceDE w:val="0"/>
-        <w:autoSpaceDN w:val="0"/>
-        <w:adjustRightInd w:val="0"/>
-        <w:spacing w:after="0" w:line="480" w:lineRule="auto"/>
-        <w:jc w:val="both"/>
-        <w:rPr>
-          <w:b/>
-        </w:rPr>
-      </w:pPr>
-      <w:r>
-        <w:rPr>
-          <w:rFonts w:ascii="Times New Roman" w:hAnsi="Times New Roman" w:cs="Times New Roman"/>
-          <w:b/>
-          <w:bCs/>
-          <w:color w:val="000000"/>
-          <w:sz w:val="23"/>
-          <w:szCs w:val="23"/>
-        </w:rPr>
-        <w:t xml:space="preserve">Grade card generation: </w:t>
-      </w:r>
-      <w:r>
-        <w:rPr>
-          <w:rFonts w:ascii="Times New Roman" w:hAnsi="Times New Roman" w:cs="Times New Roman"/>
-          <w:color w:val="000000"/>
-          <w:sz w:val="23"/>
-          <w:szCs w:val="23"/>
-        </w:rPr>
-        <w:t>Enrolment Number, Student name, Address with Contact Number, Getting marks, Grand total, Percentage Marks, Grade given, Position given.</w:t>
-      </w:r>
-    </w:p>
-    <w:p>
-      <w:pPr>
-        <w:autoSpaceDE w:val="0"/>
-        <w:autoSpaceDN w:val="0"/>
-        <w:adjustRightInd w:val="0"/>
-        <w:spacing w:after="0" w:line="480" w:lineRule="auto"/>
-        <w:jc w:val="both"/>
-        <w:rPr>
-          <w:rFonts w:ascii="Times New Roman" w:hAnsi="Times New Roman" w:cs="Times New Roman"/>
-          <w:color w:val="000000"/>
-          <w:sz w:val="23"/>
-          <w:szCs w:val="23"/>
-        </w:rPr>
-      </w:pPr>
     </w:p>
     <w:p>
       <w:pPr>
         <w:pStyle w:val="Heading3"/>
       </w:pPr>
-      <w:bookmarkStart w:id="14" w:name="_Toc344539152"/>
+      <w:bookmarkStart w:id="13" w:name="_Toc344539152"/>
       <w:r>
         <w:t>Work To Be Done</w:t>
       </w:r>
-      <w:bookmarkEnd w:id="14"/>
+      <w:bookmarkEnd w:id="13"/>
     </w:p>
     <w:p>
       <w:pPr>
@@ -4981,825 +4208,1319 @@
       <w:r>
         <w:t xml:space="preserve">e above mentioned workflow of </w:t>
       </w:r>
+      <w:r>
+        <w:t xml:space="preserve">Windows Phone File Management System in </w:t>
+      </w:r>
+      <w:proofErr w:type="gramStart"/>
+      <w:r>
+        <w:t>a</w:t>
+      </w:r>
+      <w:proofErr w:type="gramEnd"/>
+      <w:r>
+        <w:t xml:space="preserve"> automatic</w:t>
+      </w:r>
+      <w:r>
+        <w:t xml:space="preserve"> computerized way.</w:t>
+      </w:r>
+    </w:p>
+    <w:p>
+      <w:pPr>
+        <w:pStyle w:val="Heading2"/>
+      </w:pPr>
+      <w:bookmarkStart w:id="14" w:name="_Toc344539153"/>
+      <w:r>
+        <w:t>Requirements Specification</w:t>
+      </w:r>
+      <w:bookmarkEnd w:id="14"/>
+    </w:p>
+    <w:p>
+      <w:pPr>
+        <w:pStyle w:val="Heading3"/>
+        <w:rPr>
+          <w:sz w:val="20"/>
+        </w:rPr>
+      </w:pPr>
+      <w:bookmarkStart w:id="15" w:name="_Toc299548677"/>
+      <w:bookmarkStart w:id="16" w:name="_Toc344539154"/>
+      <w:r>
+        <w:t>Functional Requirements</w:t>
+      </w:r>
+      <w:bookmarkEnd w:id="15"/>
+      <w:bookmarkEnd w:id="16"/>
+    </w:p>
+    <w:p>
+      <w:pPr>
+        <w:pStyle w:val="Heading4"/>
+      </w:pPr>
+      <w:r>
+        <w:t>bROWSE sd CARD FILES</w:t>
+      </w:r>
+    </w:p>
+    <w:p>
+      <w:pPr>
+        <w:rPr>
+          <w:b/>
+        </w:rPr>
+      </w:pPr>
+      <w:r>
+        <w:rPr>
+          <w:b/>
+        </w:rPr>
+        <w:t>Introduction</w:t>
+      </w:r>
+    </w:p>
+    <w:p>
+      <w:pPr>
+        <w:rPr>
+          <w:b/>
+        </w:rPr>
+      </w:pPr>
+      <w:r>
+        <w:t>The user can browse their documents kept in the SD card using the application.</w:t>
+      </w:r>
+    </w:p>
+    <w:p>
+      <w:pPr>
+        <w:rPr>
+          <w:b/>
+        </w:rPr>
+      </w:pPr>
+      <w:r>
+        <w:rPr>
+          <w:b/>
+        </w:rPr>
+        <w:lastRenderedPageBreak/>
+        <w:t>Input</w:t>
+      </w:r>
+    </w:p>
+    <w:p>
+      <w:r>
+        <w:t>Open the application and click on browse SD card files.</w:t>
+      </w:r>
+    </w:p>
+    <w:p>
+      <w:pPr>
+        <w:rPr>
+          <w:b/>
+        </w:rPr>
+      </w:pPr>
+      <w:r>
+        <w:rPr>
+          <w:b/>
+        </w:rPr>
+        <w:t>Processing</w:t>
+      </w:r>
+    </w:p>
+    <w:p>
+      <w:r>
+        <w:t>The app will search for the SD card attached in the phone and show them to the user just like a computer.</w:t>
+      </w:r>
+    </w:p>
+    <w:p>
+      <w:pPr>
+        <w:rPr>
+          <w:b/>
+        </w:rPr>
+      </w:pPr>
+      <w:r>
+        <w:rPr>
+          <w:b/>
+        </w:rPr>
+        <w:t>Output</w:t>
+      </w:r>
+    </w:p>
+    <w:p>
+      <w:r>
+        <w:t>The user can browse all the files and folders of the SD card.</w:t>
+      </w:r>
+    </w:p>
+    <w:p>
+      <w:pPr>
+        <w:pStyle w:val="Heading4"/>
+      </w:pPr>
+      <w:r>
+        <w:t>Browse Phone memory</w:t>
+      </w:r>
+    </w:p>
+    <w:p>
+      <w:pPr>
+        <w:rPr>
+          <w:b/>
+        </w:rPr>
+      </w:pPr>
+      <w:r>
+        <w:rPr>
+          <w:b/>
+        </w:rPr>
+        <w:t>Introduction</w:t>
+      </w:r>
+    </w:p>
+    <w:p>
+      <w:r>
+        <w:t>Users can browse their phone memory from the application.</w:t>
+      </w:r>
+    </w:p>
+    <w:p>
+      <w:pPr>
+        <w:rPr>
+          <w:b/>
+        </w:rPr>
+      </w:pPr>
+      <w:r>
+        <w:rPr>
+          <w:b/>
+        </w:rPr>
+        <w:t>Input</w:t>
+      </w:r>
+    </w:p>
+    <w:p>
+      <w:r>
+        <w:t>Users open the application and click on browse phone memory.</w:t>
+      </w:r>
+    </w:p>
+    <w:p>
+      <w:pPr>
+        <w:rPr>
+          <w:b/>
+        </w:rPr>
+      </w:pPr>
+      <w:r>
+        <w:rPr>
+          <w:b/>
+        </w:rPr>
+        <w:t>Processing</w:t>
+      </w:r>
+    </w:p>
+    <w:p>
+      <w:pPr>
+        <w:ind w:left="360"/>
+      </w:pPr>
+      <w:r>
+        <w:t xml:space="preserve">The application </w:t>
+      </w:r>
+      <w:r>
+        <w:t>searches for the phone memory structure and asks for permission from the phone to share the information to the user.</w:t>
+      </w:r>
+    </w:p>
+    <w:p>
+      <w:pPr>
+        <w:rPr>
+          <w:b/>
+        </w:rPr>
+      </w:pPr>
+      <w:r>
+        <w:rPr>
+          <w:b/>
+        </w:rPr>
+        <w:t>Output</w:t>
+      </w:r>
+    </w:p>
+    <w:p>
+      <w:r>
+        <w:t>Users can see all the files, folders of the SD card.</w:t>
+      </w:r>
+    </w:p>
+    <w:p>
+      <w:pPr>
+        <w:ind w:left="360"/>
+      </w:pPr>
+    </w:p>
+    <w:p>
+      <w:pPr>
+        <w:pStyle w:val="Heading4"/>
+      </w:pPr>
+      <w:r>
+        <w:t xml:space="preserve"> Security</w:t>
+      </w:r>
+    </w:p>
+    <w:p>
+      <w:pPr>
+        <w:rPr>
+          <w:b/>
+        </w:rPr>
+      </w:pPr>
+      <w:r>
+        <w:rPr>
+          <w:b/>
+        </w:rPr>
+        <w:t>Introduction</w:t>
+      </w:r>
+    </w:p>
+    <w:p>
+      <w:pPr>
+        <w:ind w:left="360"/>
+      </w:pPr>
+      <w:r>
+        <w:t>The application will be password protected.</w:t>
+      </w:r>
+    </w:p>
+    <w:p>
+      <w:pPr>
+        <w:rPr>
+          <w:b/>
+        </w:rPr>
+      </w:pPr>
+      <w:r>
+        <w:rPr>
+          <w:b/>
+        </w:rPr>
+        <w:t>Input</w:t>
+      </w:r>
+    </w:p>
+    <w:p>
+      <w:pPr>
+        <w:rPr>
+          <w:b/>
+        </w:rPr>
+      </w:pPr>
+      <w:r>
+        <w:t xml:space="preserve"> </w:t>
+      </w:r>
+      <w:r>
+        <w:t>Users click on the application and provides predefined password to use the application.</w:t>
+      </w:r>
+    </w:p>
+    <w:p>
+      <w:pPr>
+        <w:rPr>
+          <w:b/>
+        </w:rPr>
+      </w:pPr>
+      <w:r>
+        <w:rPr>
+          <w:b/>
+        </w:rPr>
+        <w:t>Processing</w:t>
+      </w:r>
+    </w:p>
+    <w:p>
+      <w:pPr>
+        <w:ind w:left="360"/>
+      </w:pPr>
+      <w:r>
+        <w:t xml:space="preserve">The application takes the password input and compares it with the predefined password stored in </w:t>
+      </w:r>
       <w:proofErr w:type="spellStart"/>
       <w:r>
-        <w:t>a</w:t>
-      </w:r>
-      <w:r>
-        <w:t>School</w:t>
+        <w:t>SQLite</w:t>
       </w:r>
       <w:proofErr w:type="spellEnd"/>
       <w:r>
-        <w:t xml:space="preserve"> Management System in an automatic computerized way.</w:t>
-      </w:r>
-    </w:p>
-    <w:p>
-      <w:pPr>
-        <w:pStyle w:val="Heading2"/>
-      </w:pPr>
-      <w:bookmarkStart w:id="15" w:name="_Toc344539153"/>
-      <w:r>
-        <w:t>Requirements Specification</w:t>
-      </w:r>
-      <w:bookmarkEnd w:id="15"/>
-    </w:p>
+        <w:t xml:space="preserve"> database.</w:t>
+      </w:r>
+    </w:p>
+    <w:p>
+      <w:pPr>
+        <w:rPr>
+          <w:b/>
+        </w:rPr>
+      </w:pPr>
+      <w:r>
+        <w:rPr>
+          <w:b/>
+        </w:rPr>
+        <w:t>Output</w:t>
+      </w:r>
+    </w:p>
+    <w:p>
+      <w:pPr>
+        <w:ind w:left="360"/>
+      </w:pPr>
+      <w:r>
+        <w:t xml:space="preserve"> </w:t>
+      </w:r>
+      <w:r>
+        <w:t>Only after providing a valid password, the user gets access to the application.</w:t>
+      </w:r>
+    </w:p>
+    <w:p>
+      <w:pPr>
+        <w:pStyle w:val="Heading4"/>
+      </w:pPr>
+      <w:r>
+        <w:lastRenderedPageBreak/>
+        <w:t>read pdf files</w:t>
+      </w:r>
+    </w:p>
+    <w:p>
+      <w:pPr>
+        <w:rPr>
+          <w:b/>
+        </w:rPr>
+      </w:pPr>
+      <w:r>
+        <w:rPr>
+          <w:b/>
+        </w:rPr>
+        <w:t>Introduction</w:t>
+      </w:r>
+    </w:p>
+    <w:p>
+      <w:r>
+        <w:t>The application should be able to read PDF files from the Windows phone.</w:t>
+      </w:r>
+    </w:p>
+    <w:p>
+      <w:pPr>
+        <w:rPr>
+          <w:b/>
+        </w:rPr>
+      </w:pPr>
+      <w:r>
+        <w:rPr>
+          <w:b/>
+        </w:rPr>
+        <w:t>Input</w:t>
+      </w:r>
+    </w:p>
+    <w:p>
+      <w:r>
+        <w:t xml:space="preserve">The user browses and opens a </w:t>
+      </w:r>
+      <w:r>
+        <w:t>PDF</w:t>
+      </w:r>
+      <w:r>
+        <w:t xml:space="preserve"> file stored in phone memory or SD card.</w:t>
+      </w:r>
+    </w:p>
+    <w:p>
+      <w:pPr>
+        <w:rPr>
+          <w:b/>
+        </w:rPr>
+      </w:pPr>
+      <w:r>
+        <w:rPr>
+          <w:b/>
+        </w:rPr>
+        <w:t>Processing</w:t>
+      </w:r>
+    </w:p>
+    <w:p>
+      <w:r>
+        <w:t>The application asks for permission from the mobile OS to use their PDF reading utility</w:t>
+      </w:r>
+      <w:r>
+        <w:t>.</w:t>
+      </w:r>
+    </w:p>
+    <w:p>
+      <w:pPr>
+        <w:rPr>
+          <w:b/>
+        </w:rPr>
+      </w:pPr>
+      <w:r>
+        <w:rPr>
+          <w:b/>
+        </w:rPr>
+        <w:t>Output</w:t>
+      </w:r>
+    </w:p>
+    <w:p>
+      <w:pPr>
+        <w:ind w:left="360"/>
+      </w:pPr>
+      <w:r>
+        <w:t>The PDF gets opened and the user can read it.</w:t>
+      </w:r>
+    </w:p>
+    <w:p>
+      <w:pPr>
+        <w:pStyle w:val="Heading4"/>
+      </w:pPr>
+      <w:r>
+        <w:t xml:space="preserve">Archived file reader </w:t>
+      </w:r>
+    </w:p>
+    <w:p>
+      <w:pPr>
+        <w:rPr>
+          <w:b/>
+        </w:rPr>
+      </w:pPr>
+      <w:r>
+        <w:rPr>
+          <w:b/>
+        </w:rPr>
+        <w:t>Introduction</w:t>
+      </w:r>
+    </w:p>
+    <w:p>
+      <w:r>
+        <w:t>The application can read and extract an archived file from inside the mobile.</w:t>
+      </w:r>
+    </w:p>
+    <w:p>
+      <w:pPr>
+        <w:rPr>
+          <w:b/>
+        </w:rPr>
+      </w:pPr>
+      <w:r>
+        <w:rPr>
+          <w:b/>
+        </w:rPr>
+        <w:t>Input</w:t>
+      </w:r>
+    </w:p>
+    <w:p>
+      <w:pPr>
+        <w:rPr>
+          <w:b/>
+        </w:rPr>
+      </w:pPr>
+      <w:r>
+        <w:t>The user will browse and select an archived file to</w:t>
+      </w:r>
+      <w:r>
+        <w:t xml:space="preserve"> be extracted somewhere inside the SD card or phone memory.</w:t>
+      </w:r>
+    </w:p>
+    <w:p>
+      <w:pPr>
+        <w:rPr>
+          <w:b/>
+        </w:rPr>
+      </w:pPr>
+      <w:r>
+        <w:rPr>
+          <w:b/>
+        </w:rPr>
+        <w:t>Processing</w:t>
+      </w:r>
+    </w:p>
+    <w:p>
+      <w:r>
+        <w:t>The application extracts the archived file at the predefined location.</w:t>
+      </w:r>
+    </w:p>
+    <w:p>
+      <w:pPr>
+        <w:rPr>
+          <w:b/>
+        </w:rPr>
+      </w:pPr>
+      <w:r>
+        <w:rPr>
+          <w:b/>
+        </w:rPr>
+        <w:t>Output</w:t>
+      </w:r>
+    </w:p>
+    <w:p>
+      <w:r>
+        <w:t xml:space="preserve">The user gets the files extracted from archived format to a normal file. </w:t>
+      </w:r>
+    </w:p>
+    <w:p>
+      <w:pPr>
+        <w:pStyle w:val="Heading4"/>
+        <w:pBdr>
+          <w:left w:val="dotted" w:sz="6" w:space="1" w:color="4F81BD" w:themeColor="accent1"/>
+        </w:pBdr>
+      </w:pPr>
+      <w:r>
+        <w:t>Store data to cloud</w:t>
+      </w:r>
+    </w:p>
+    <w:p>
+      <w:pPr>
+        <w:rPr>
+          <w:b/>
+        </w:rPr>
+      </w:pPr>
+      <w:r>
+        <w:rPr>
+          <w:b/>
+        </w:rPr>
+        <w:t>Introduction</w:t>
+      </w:r>
+    </w:p>
+    <w:p>
+      <w:r>
+        <w:t xml:space="preserve">The user will be able to store the selected data to the </w:t>
+      </w:r>
+      <w:proofErr w:type="spellStart"/>
+      <w:r>
+        <w:t>skydrive</w:t>
+      </w:r>
+      <w:proofErr w:type="spellEnd"/>
+      <w:r>
+        <w:t xml:space="preserve"> account.</w:t>
+      </w:r>
+    </w:p>
+    <w:p>
+      <w:pPr>
+        <w:rPr>
+          <w:b/>
+        </w:rPr>
+      </w:pPr>
+      <w:r>
+        <w:rPr>
+          <w:b/>
+        </w:rPr>
+        <w:t>Input</w:t>
+      </w:r>
+    </w:p>
+    <w:p>
+      <w:pPr>
+        <w:rPr>
+          <w:b/>
+        </w:rPr>
+      </w:pPr>
+      <w:r>
+        <w:t>The user clicks on store to cloud option and chooses a file to be kept at the cloud.</w:t>
+      </w:r>
+    </w:p>
+    <w:p>
+      <w:pPr>
+        <w:rPr>
+          <w:b/>
+        </w:rPr>
+      </w:pPr>
+      <w:r>
+        <w:rPr>
+          <w:b/>
+        </w:rPr>
+        <w:t>Processing</w:t>
+      </w:r>
+    </w:p>
+    <w:p>
+      <w:pPr>
+        <w:rPr>
+          <w:b/>
+        </w:rPr>
+      </w:pPr>
+      <w:r>
+        <w:t>The application uses the mobile’s online backup utility to store the data to cloud</w:t>
+      </w:r>
+      <w:r>
+        <w:t>.</w:t>
+      </w:r>
+    </w:p>
+    <w:p>
+      <w:pPr>
+        <w:rPr>
+          <w:b/>
+        </w:rPr>
+      </w:pPr>
+      <w:r>
+        <w:rPr>
+          <w:b/>
+        </w:rPr>
+        <w:t>Output</w:t>
+      </w:r>
+    </w:p>
+    <w:p>
+      <w:r>
+        <w:lastRenderedPageBreak/>
+        <w:t>The data gets stored to the cloud so the user is able to use them from anywhere, a desktop or a laptop or from other mobile phone</w:t>
+      </w:r>
+      <w:r>
+        <w:t xml:space="preserve"> using an internet connection. </w:t>
+      </w:r>
+    </w:p>
+    <w:p>
+      <w:pPr>
+        <w:ind w:left="360"/>
+      </w:pPr>
+      <w:r>
+        <w:tab/>
+      </w:r>
+    </w:p>
+    <w:p>
+      <w:pPr>
+        <w:pStyle w:val="Heading4"/>
+      </w:pPr>
+      <w:r>
+        <w:t>lock individual files</w:t>
+      </w:r>
+    </w:p>
+    <w:p>
+      <w:pPr>
+        <w:rPr>
+          <w:b/>
+        </w:rPr>
+      </w:pPr>
+      <w:r>
+        <w:rPr>
+          <w:b/>
+        </w:rPr>
+        <w:t>Introduction</w:t>
+      </w:r>
+    </w:p>
+    <w:p>
+      <w:r>
+        <w:t>The application should be able to lock individual files as per users’ instruction.</w:t>
+      </w:r>
+    </w:p>
+    <w:p>
+      <w:pPr>
+        <w:rPr>
+          <w:b/>
+        </w:rPr>
+      </w:pPr>
+      <w:r>
+        <w:rPr>
+          <w:b/>
+        </w:rPr>
+        <w:t>Input</w:t>
+      </w:r>
+    </w:p>
+    <w:p>
+      <w:r>
+        <w:t>The user taps on a file and chooses lock the file</w:t>
+      </w:r>
+      <w:r>
+        <w:t>.</w:t>
+      </w:r>
+    </w:p>
+    <w:p>
+      <w:pPr>
+        <w:rPr>
+          <w:b/>
+        </w:rPr>
+      </w:pPr>
+      <w:r>
+        <w:rPr>
+          <w:b/>
+        </w:rPr>
+        <w:t>Processing</w:t>
+      </w:r>
+    </w:p>
+    <w:p>
+      <w:r>
+        <w:t>The application makes the file locked and asks for a predefined password if someone attempts to open that particular file</w:t>
+      </w:r>
+      <w:r>
+        <w:t>.</w:t>
+      </w:r>
+    </w:p>
+    <w:p>
+      <w:pPr>
+        <w:rPr>
+          <w:b/>
+        </w:rPr>
+      </w:pPr>
+      <w:r>
+        <w:rPr>
+          <w:b/>
+        </w:rPr>
+        <w:t>Output</w:t>
+      </w:r>
+    </w:p>
+    <w:p>
+      <w:r>
+        <w:t>Only with a valid password, a user can open the file</w:t>
+      </w:r>
+      <w:r>
+        <w:t>.</w:t>
+      </w:r>
+    </w:p>
+    <w:p>
+      <w:pPr>
+        <w:pStyle w:val="Heading4"/>
+        <w:pBdr>
+          <w:left w:val="dotted" w:sz="6" w:space="1" w:color="4F81BD" w:themeColor="accent1"/>
+        </w:pBdr>
+      </w:pPr>
+      <w:r>
+        <w:t>sorting of files</w:t>
+      </w:r>
+    </w:p>
+    <w:p>
+      <w:pPr>
+        <w:rPr>
+          <w:b/>
+        </w:rPr>
+      </w:pPr>
+      <w:r>
+        <w:rPr>
+          <w:b/>
+        </w:rPr>
+        <w:t>Introduction</w:t>
+      </w:r>
+    </w:p>
+    <w:p>
+      <w:r>
+        <w:t>The application should be able to sort files inside a folder.</w:t>
+      </w:r>
+    </w:p>
+    <w:p>
+      <w:pPr>
+        <w:rPr>
+          <w:b/>
+        </w:rPr>
+      </w:pPr>
+      <w:r>
+        <w:rPr>
+          <w:b/>
+        </w:rPr>
+        <w:t>Input</w:t>
+      </w:r>
+    </w:p>
+    <w:p>
+      <w:pPr>
+        <w:rPr>
+          <w:b/>
+        </w:rPr>
+      </w:pPr>
+      <w:r>
+        <w:t>The user browses inside a folder and chooses to sort all files inside it.</w:t>
+      </w:r>
+    </w:p>
+    <w:p>
+      <w:pPr>
+        <w:rPr>
+          <w:b/>
+        </w:rPr>
+      </w:pPr>
+      <w:r>
+        <w:rPr>
+          <w:b/>
+        </w:rPr>
+        <w:t>Processing</w:t>
+      </w:r>
+    </w:p>
+    <w:p>
+      <w:pPr>
+        <w:rPr>
+          <w:b/>
+        </w:rPr>
+      </w:pPr>
+      <w:r>
+        <w:t>The application recognizes the formats of the files and sorts them alphabetically.</w:t>
+      </w:r>
+    </w:p>
+    <w:p>
+      <w:pPr>
+        <w:rPr>
+          <w:b/>
+        </w:rPr>
+      </w:pPr>
+      <w:r>
+        <w:rPr>
+          <w:b/>
+        </w:rPr>
+        <w:t>Output</w:t>
+      </w:r>
+    </w:p>
+    <w:p>
+      <w:r>
+        <w:t>The user gets all files sorted by file types.</w:t>
+      </w:r>
+    </w:p>
+    <w:p>
+      <w:pPr>
+        <w:pStyle w:val="Heading4"/>
+        <w:pBdr>
+          <w:left w:val="dotted" w:sz="6" w:space="1" w:color="4F81BD" w:themeColor="accent1"/>
+        </w:pBdr>
+      </w:pPr>
+      <w:r>
+        <w:t>seareching of files</w:t>
+      </w:r>
+    </w:p>
+    <w:p>
+      <w:pPr>
+        <w:rPr>
+          <w:b/>
+        </w:rPr>
+      </w:pPr>
+      <w:r>
+        <w:rPr>
+          <w:b/>
+        </w:rPr>
+        <w:t>Introduction</w:t>
+      </w:r>
+    </w:p>
+    <w:p>
+      <w:r>
+        <w:t>The application should be able to search a file by its name from the phone memory and the SD card.</w:t>
+      </w:r>
+    </w:p>
+    <w:p/>
+    <w:p>
+      <w:pPr>
+        <w:rPr>
+          <w:b/>
+        </w:rPr>
+      </w:pPr>
+      <w:r>
+        <w:rPr>
+          <w:b/>
+        </w:rPr>
+        <w:lastRenderedPageBreak/>
+        <w:t>Input</w:t>
+      </w:r>
+    </w:p>
+    <w:p>
+      <w:pPr>
+        <w:rPr>
+          <w:b/>
+        </w:rPr>
+      </w:pPr>
+      <w:r>
+        <w:t>The user writes name of a file inside the search text field and clicks on search.</w:t>
+      </w:r>
+    </w:p>
+    <w:p>
+      <w:pPr>
+        <w:rPr>
+          <w:b/>
+        </w:rPr>
+      </w:pPr>
+      <w:r>
+        <w:rPr>
+          <w:b/>
+        </w:rPr>
+        <w:t>Processing</w:t>
+      </w:r>
+    </w:p>
+    <w:p>
+      <w:pPr>
+        <w:rPr>
+          <w:b/>
+        </w:rPr>
+      </w:pPr>
+      <w:r>
+        <w:t>The application looks for all the related data similar to the file name inside the phone and SD card memory.</w:t>
+      </w:r>
+    </w:p>
+    <w:p>
+      <w:pPr>
+        <w:rPr>
+          <w:b/>
+        </w:rPr>
+      </w:pPr>
+      <w:r>
+        <w:rPr>
+          <w:b/>
+        </w:rPr>
+        <w:t>Output</w:t>
+      </w:r>
+    </w:p>
+    <w:p>
+      <w:r>
+        <w:t>The user gets all the files similar to the name he provided inside the text field.</w:t>
+      </w:r>
+    </w:p>
+    <w:p>
+      <w:pPr>
+        <w:pStyle w:val="Heading4"/>
+        <w:pBdr>
+          <w:left w:val="dotted" w:sz="6" w:space="1" w:color="4F81BD" w:themeColor="accent1"/>
+        </w:pBdr>
+      </w:pPr>
+      <w:r>
+        <w:t xml:space="preserve">data sharing </w:t>
+      </w:r>
+    </w:p>
+    <w:p>
+      <w:pPr>
+        <w:rPr>
+          <w:b/>
+        </w:rPr>
+      </w:pPr>
+      <w:r>
+        <w:rPr>
+          <w:b/>
+        </w:rPr>
+        <w:t>Introduction</w:t>
+      </w:r>
+    </w:p>
+    <w:p>
+      <w:r>
+        <w:t xml:space="preserve">The application should be able share data through </w:t>
+      </w:r>
+      <w:proofErr w:type="spellStart"/>
+      <w:r>
+        <w:t>usb</w:t>
+      </w:r>
+      <w:proofErr w:type="spellEnd"/>
+      <w:r>
+        <w:t xml:space="preserve"> cable, Bluetooth or </w:t>
+      </w:r>
+      <w:proofErr w:type="spellStart"/>
+      <w:r>
+        <w:t>wifi</w:t>
+      </w:r>
+      <w:proofErr w:type="spellEnd"/>
+      <w:r>
+        <w:t>.</w:t>
+      </w:r>
+    </w:p>
+    <w:p>
+      <w:pPr>
+        <w:rPr>
+          <w:b/>
+        </w:rPr>
+      </w:pPr>
+      <w:r>
+        <w:rPr>
+          <w:b/>
+        </w:rPr>
+        <w:t>Input</w:t>
+      </w:r>
+    </w:p>
+    <w:p>
+      <w:pPr>
+        <w:rPr>
+          <w:b/>
+        </w:rPr>
+      </w:pPr>
+      <w:r>
+        <w:t xml:space="preserve">The user </w:t>
+      </w:r>
+      <w:r>
+        <w:t>taps on a file and chooses share (using Bluetooth/</w:t>
+      </w:r>
+      <w:proofErr w:type="spellStart"/>
+      <w:r>
+        <w:t>wifi</w:t>
+      </w:r>
+      <w:proofErr w:type="spellEnd"/>
+      <w:r>
+        <w:t>/</w:t>
+      </w:r>
+      <w:proofErr w:type="spellStart"/>
+      <w:r>
+        <w:t>usb</w:t>
+      </w:r>
+      <w:proofErr w:type="spellEnd"/>
+      <w:r>
+        <w:t xml:space="preserve"> cable)</w:t>
+      </w:r>
+    </w:p>
+    <w:p>
+      <w:pPr>
+        <w:rPr>
+          <w:b/>
+        </w:rPr>
+      </w:pPr>
+      <w:r>
+        <w:rPr>
+          <w:b/>
+        </w:rPr>
+        <w:t>Processing</w:t>
+      </w:r>
+    </w:p>
+    <w:p>
+      <w:pPr>
+        <w:rPr>
+          <w:b/>
+        </w:rPr>
+      </w:pPr>
+      <w:r>
+        <w:t>The application instantly searches for availability of the device with which the file is to be shared and attempts to send the data to the device.</w:t>
+      </w:r>
+    </w:p>
+    <w:p>
+      <w:pPr>
+        <w:rPr>
+          <w:b/>
+        </w:rPr>
+      </w:pPr>
+      <w:r>
+        <w:rPr>
+          <w:b/>
+        </w:rPr>
+        <w:t>Output</w:t>
+      </w:r>
+    </w:p>
+    <w:p>
+      <w:r>
+        <w:t xml:space="preserve">The data gets shared as per </w:t>
+      </w:r>
+      <w:r>
+        <w:t>users’</w:t>
+      </w:r>
+      <w:r>
+        <w:t xml:space="preserve"> requirement.</w:t>
+      </w:r>
+    </w:p>
+    <w:p/>
     <w:p>
       <w:pPr>
         <w:pStyle w:val="Heading3"/>
-        <w:rPr>
-          <w:sz w:val="20"/>
-        </w:rPr>
-      </w:pPr>
-      <w:bookmarkStart w:id="16" w:name="_Toc299548677"/>
-      <w:bookmarkStart w:id="17" w:name="_Toc344539154"/>
+      </w:pPr>
+      <w:r>
+        <w:t xml:space="preserve">non </w:t>
+      </w:r>
       <w:r>
         <w:t>Functional Requirements</w:t>
       </w:r>
-      <w:bookmarkEnd w:id="16"/>
+    </w:p>
+    <w:p/>
+    <w:p>
+      <w:pPr>
+        <w:pStyle w:val="ListParagraph"/>
+        <w:numPr>
+          <w:ilvl w:val="0"/>
+          <w:numId w:val="19"/>
+        </w:numPr>
+        <w:spacing w:before="0" w:line="252" w:lineRule="auto"/>
+      </w:pPr>
+      <w:r>
+        <w:rPr>
+          <w:b/>
+        </w:rPr>
+        <w:t>Efficiency</w:t>
+      </w:r>
+      <w:r>
+        <w:t>:</w:t>
+      </w:r>
+    </w:p>
+    <w:p>
+      <w:pPr>
+        <w:pStyle w:val="ListParagraph"/>
+      </w:pPr>
+      <w:r>
+        <w:t xml:space="preserve">It </w:t>
+      </w:r>
+      <w:r>
+        <w:t>will be efficient as it reduces manual labor and searching.</w:t>
+      </w:r>
+    </w:p>
+    <w:p>
+      <w:pPr>
+        <w:pStyle w:val="ListParagraph"/>
+        <w:numPr>
+          <w:ilvl w:val="0"/>
+          <w:numId w:val="19"/>
+        </w:numPr>
+        <w:spacing w:before="0" w:line="252" w:lineRule="auto"/>
+      </w:pPr>
+      <w:r>
+        <w:rPr>
+          <w:b/>
+        </w:rPr>
+        <w:t>Backup</w:t>
+      </w:r>
+      <w:r>
+        <w:t>:</w:t>
+      </w:r>
+    </w:p>
+    <w:p>
+      <w:pPr>
+        <w:pStyle w:val="ListParagraph"/>
+      </w:pPr>
+      <w:r>
+        <w:t>Data could be stored to online storage.</w:t>
+      </w:r>
+    </w:p>
+    <w:p>
+      <w:pPr>
+        <w:pStyle w:val="ListParagraph"/>
+        <w:numPr>
+          <w:ilvl w:val="0"/>
+          <w:numId w:val="19"/>
+        </w:numPr>
+        <w:spacing w:before="0" w:line="252" w:lineRule="auto"/>
+      </w:pPr>
+      <w:r>
+        <w:rPr>
+          <w:b/>
+        </w:rPr>
+        <w:t>Documentation</w:t>
+      </w:r>
+      <w:r>
+        <w:t>:</w:t>
+      </w:r>
+    </w:p>
+    <w:p>
+      <w:pPr>
+        <w:pStyle w:val="ListParagraph"/>
+      </w:pPr>
+      <w:r>
+        <w:t xml:space="preserve">The application will have users’ manual </w:t>
+      </w:r>
+      <w:proofErr w:type="spellStart"/>
+      <w:r>
+        <w:t>pdf</w:t>
+      </w:r>
+      <w:proofErr w:type="spellEnd"/>
+      <w:r>
+        <w:t xml:space="preserve"> inside the help section.</w:t>
+      </w:r>
+    </w:p>
+    <w:p>
+      <w:pPr>
+        <w:pStyle w:val="ListParagraph"/>
+        <w:numPr>
+          <w:ilvl w:val="0"/>
+          <w:numId w:val="19"/>
+        </w:numPr>
+        <w:spacing w:before="0" w:line="252" w:lineRule="auto"/>
+      </w:pPr>
+      <w:r>
+        <w:rPr>
+          <w:b/>
+        </w:rPr>
+        <w:t>Maintainability</w:t>
+      </w:r>
+      <w:r>
+        <w:t>:</w:t>
+      </w:r>
+    </w:p>
+    <w:p>
+      <w:pPr>
+        <w:pStyle w:val="ListParagraph"/>
+      </w:pPr>
+      <w:r>
+        <w:t xml:space="preserve">It is </w:t>
+      </w:r>
+      <w:r>
+        <w:t>designed such a way that it can be maintained with minimal effort.</w:t>
+      </w:r>
+    </w:p>
+    <w:p>
+      <w:pPr>
+        <w:pStyle w:val="ListParagraph"/>
+        <w:numPr>
+          <w:ilvl w:val="0"/>
+          <w:numId w:val="19"/>
+        </w:numPr>
+        <w:spacing w:before="0" w:line="252" w:lineRule="auto"/>
+      </w:pPr>
+      <w:r>
+        <w:rPr>
+          <w:b/>
+        </w:rPr>
+        <w:t>Performance</w:t>
+      </w:r>
+      <w:r>
+        <w:t>:</w:t>
+      </w:r>
+    </w:p>
+    <w:p>
+      <w:pPr>
+        <w:pStyle w:val="ListParagraph"/>
+      </w:pPr>
+      <w:r>
+        <w:t xml:space="preserve">The response time of </w:t>
+      </w:r>
+      <w:r>
+        <w:t>file manager</w:t>
+      </w:r>
+      <w:r>
+        <w:t xml:space="preserve"> will be very fast. So it will be effici</w:t>
+      </w:r>
+      <w:r>
+        <w:t>ent enough to cater the user</w:t>
+      </w:r>
+      <w:r>
+        <w:t>.</w:t>
+      </w:r>
+    </w:p>
+    <w:p>
+      <w:pPr>
+        <w:pStyle w:val="ListParagraph"/>
+        <w:numPr>
+          <w:ilvl w:val="0"/>
+          <w:numId w:val="19"/>
+        </w:numPr>
+        <w:spacing w:before="0" w:line="252" w:lineRule="auto"/>
+      </w:pPr>
+      <w:r>
+        <w:rPr>
+          <w:b/>
+        </w:rPr>
+        <w:t>Privacy</w:t>
+      </w:r>
+      <w:r>
+        <w:t>:</w:t>
+      </w:r>
+    </w:p>
+    <w:p>
+      <w:pPr>
+        <w:pStyle w:val="ListParagraph"/>
+      </w:pPr>
+      <w:r>
+        <w:lastRenderedPageBreak/>
+        <w:t>The data will be encrypted and the user data will not be shared with third party</w:t>
+      </w:r>
+      <w:r>
+        <w:t xml:space="preserve"> without proper authentication</w:t>
+      </w:r>
+      <w:r>
+        <w:t>.</w:t>
+      </w:r>
+    </w:p>
+    <w:p>
+      <w:pPr>
+        <w:pStyle w:val="ListParagraph"/>
+        <w:numPr>
+          <w:ilvl w:val="0"/>
+          <w:numId w:val="19"/>
+        </w:numPr>
+        <w:spacing w:before="0" w:line="252" w:lineRule="auto"/>
+      </w:pPr>
+      <w:r>
+        <w:rPr>
+          <w:b/>
+        </w:rPr>
+        <w:t>Looks &amp; Feels</w:t>
+      </w:r>
+      <w:r>
+        <w:t>:</w:t>
+      </w:r>
+      <w:r>
+        <w:t xml:space="preserve"> Should have very attractive looks and feels to make the user happy even by opening it.</w:t>
+      </w:r>
+    </w:p>
+    <w:p>
+      <w:pPr>
+        <w:pStyle w:val="ListParagraph"/>
+      </w:pPr>
+      <w:r>
+        <w:t>ESCMS will use secure connection and enhanced security measures to protect data.</w:t>
+      </w:r>
+    </w:p>
+    <w:p>
+      <w:pPr>
+        <w:pStyle w:val="ListParagraph"/>
+        <w:numPr>
+          <w:ilvl w:val="0"/>
+          <w:numId w:val="19"/>
+        </w:numPr>
+        <w:spacing w:before="0" w:line="252" w:lineRule="auto"/>
+      </w:pPr>
+      <w:r>
+        <w:rPr>
+          <w:b/>
+        </w:rPr>
+        <w:t>Usability</w:t>
+      </w:r>
+      <w:r>
+        <w:t>:</w:t>
+      </w:r>
+    </w:p>
+    <w:p>
+      <w:pPr>
+        <w:pStyle w:val="ListParagraph"/>
+      </w:pPr>
+      <w:r>
+        <w:t>It will be very user friendly and usable by any person with minimal computer knowledge.</w:t>
+      </w:r>
+    </w:p>
+    <w:p/>
+    <w:p/>
+    <w:p/>
+    <w:p>
+      <w:pPr>
+        <w:pStyle w:val="Heading3"/>
+      </w:pPr>
+      <w:bookmarkStart w:id="17" w:name="_Toc344539155"/>
+      <w:r>
+        <w:t>T</w:t>
+      </w:r>
+      <w:r>
+        <w:t>echnical specification</w:t>
+      </w:r>
       <w:bookmarkEnd w:id="17"/>
-    </w:p>
-    <w:p>
-      <w:pPr>
-        <w:pStyle w:val="Heading4"/>
-      </w:pPr>
-      <w:r>
-        <w:t>View and Enter new Student and Employee information</w:t>
-      </w:r>
-    </w:p>
-    <w:p>
-      <w:pPr>
-        <w:rPr>
-          <w:b/>
-        </w:rPr>
-      </w:pPr>
-      <w:r>
-        <w:rPr>
-          <w:b/>
-        </w:rPr>
-        <w:t>Introduction</w:t>
-      </w:r>
-    </w:p>
-    <w:p>
-      <w:pPr>
-        <w:rPr>
-          <w:b/>
-        </w:rPr>
-      </w:pPr>
-      <w:r>
-        <w:t xml:space="preserve">The details </w:t>
-      </w:r>
-      <w:r>
-        <w:t>of</w:t>
-      </w:r>
-      <w:r>
-        <w:t xml:space="preserve"> a</w:t>
-      </w:r>
-      <w:r>
-        <w:t xml:space="preserve"> new student </w:t>
-      </w:r>
-      <w:r>
-        <w:t xml:space="preserve">are stored into a student profile. Only School administration department can enter that details of new student but </w:t>
-      </w:r>
-      <w:r>
-        <w:t xml:space="preserve">and </w:t>
-      </w:r>
-      <w:r>
-        <w:t>tea</w:t>
-      </w:r>
-      <w:r>
-        <w:t xml:space="preserve">chers can only updated </w:t>
-      </w:r>
-      <w:r>
-        <w:t>the existing student</w:t>
-      </w:r>
-      <w:r>
-        <w:t xml:space="preserve"> statu</w:t>
-      </w:r>
-      <w:r>
-        <w:t>s.</w:t>
-      </w:r>
-      <w:r>
-        <w:t xml:space="preserve"> Details of </w:t>
-      </w:r>
-      <w:r>
-        <w:t>employee are</w:t>
-      </w:r>
-      <w:r>
-        <w:t xml:space="preserve"> also</w:t>
-      </w:r>
-      <w:r>
-        <w:t xml:space="preserve"> kept</w:t>
-      </w:r>
-      <w:r>
-        <w:t xml:space="preserve"> into individual employee profile</w:t>
-      </w:r>
-      <w:r>
-        <w:t xml:space="preserve"> and it will also be updated by School Administration System.</w:t>
-      </w:r>
-    </w:p>
-    <w:p>
-      <w:pPr>
-        <w:rPr>
-          <w:b/>
-        </w:rPr>
-      </w:pPr>
-      <w:r>
-        <w:rPr>
-          <w:b/>
-        </w:rPr>
-        <w:t>Input</w:t>
-      </w:r>
-    </w:p>
-    <w:p>
-      <w:r>
-        <w:lastRenderedPageBreak/>
-        <w:t xml:space="preserve">Relevant </w:t>
-      </w:r>
-      <w:r>
-        <w:t>student and employee data like name, address, contact no., applying for which class.</w:t>
-      </w:r>
-    </w:p>
-    <w:p>
-      <w:pPr>
-        <w:rPr>
-          <w:b/>
-        </w:rPr>
-      </w:pPr>
-      <w:r>
-        <w:rPr>
-          <w:b/>
-        </w:rPr>
-        <w:t>Processing</w:t>
-      </w:r>
-    </w:p>
-    <w:p>
-      <w:r>
-        <w:t>E</w:t>
-      </w:r>
-      <w:r>
-        <w:t xml:space="preserve">mployee will enter data in SMS and create a new Student enrolment no, as well as a new code number for Employee. </w:t>
-      </w:r>
-    </w:p>
-    <w:p>
-      <w:pPr>
-        <w:rPr>
-          <w:b/>
-        </w:rPr>
-      </w:pPr>
-      <w:r>
-        <w:rPr>
-          <w:b/>
-        </w:rPr>
-        <w:t>Output</w:t>
-      </w:r>
-    </w:p>
-    <w:p>
-      <w:r>
-        <w:t>SMS will generate Enrolment no. for Student and Code no. for Employee .</w:t>
-      </w:r>
-      <w:r>
-        <w:t>Details can be viewed later on whenever required.</w:t>
-      </w:r>
-    </w:p>
-    <w:p>
-      <w:pPr>
-        <w:pStyle w:val="Heading4"/>
-      </w:pPr>
-      <w:r>
-        <w:t>View and Enter new timetable information</w:t>
-      </w:r>
-    </w:p>
-    <w:p>
-      <w:pPr>
-        <w:rPr>
-          <w:b/>
-        </w:rPr>
-      </w:pPr>
-      <w:r>
-        <w:rPr>
-          <w:b/>
-        </w:rPr>
-        <w:t>Introduction</w:t>
-      </w:r>
-    </w:p>
-    <w:p>
-      <w:r>
-        <w:t xml:space="preserve">Employee can view the time table and can also update </w:t>
-      </w:r>
-      <w:r>
-        <w:t>the timetable information.</w:t>
-      </w:r>
-    </w:p>
-    <w:p>
-      <w:pPr>
-        <w:rPr>
-          <w:b/>
-        </w:rPr>
-      </w:pPr>
-      <w:r>
-        <w:rPr>
-          <w:b/>
-        </w:rPr>
-        <w:t>Input</w:t>
-      </w:r>
-    </w:p>
-    <w:p>
-      <w:r>
-        <w:t xml:space="preserve">Employee number, department number </w:t>
-      </w:r>
-      <w:proofErr w:type="spellStart"/>
-      <w:r>
-        <w:t>andWeek</w:t>
-      </w:r>
-      <w:proofErr w:type="spellEnd"/>
-      <w:r>
-        <w:t xml:space="preserve"> range</w:t>
-      </w:r>
-    </w:p>
-    <w:p>
-      <w:pPr>
-        <w:rPr>
-          <w:b/>
-        </w:rPr>
-      </w:pPr>
-      <w:r>
-        <w:rPr>
-          <w:b/>
-        </w:rPr>
-        <w:t>Processing</w:t>
-      </w:r>
-    </w:p>
-    <w:p>
-      <w:pPr>
-        <w:ind w:left="360"/>
-      </w:pPr>
-      <w:r>
-        <w:t>Employee number and department number must be unique, and when entering timetable of any employee or teacher both values must be valid references. Week range must be between 1to 52.</w:t>
-      </w:r>
-    </w:p>
-    <w:p>
-      <w:pPr>
-        <w:rPr>
-          <w:b/>
-        </w:rPr>
-      </w:pPr>
-      <w:r>
-        <w:rPr>
-          <w:b/>
-        </w:rPr>
-        <w:t>Output</w:t>
-      </w:r>
-    </w:p>
-    <w:p>
-      <w:r>
-        <w:t>Teacher and Student both can see the time table.</w:t>
-      </w:r>
-    </w:p>
-    <w:p>
-      <w:pPr>
-        <w:ind w:left="360"/>
-      </w:pPr>
-    </w:p>
-    <w:p>
-      <w:pPr>
-        <w:pStyle w:val="Heading4"/>
-      </w:pPr>
-      <w:r>
-        <w:t xml:space="preserve"> Security</w:t>
-      </w:r>
-    </w:p>
-    <w:p>
-      <w:pPr>
-        <w:rPr>
-          <w:b/>
-        </w:rPr>
-      </w:pPr>
-      <w:r>
-        <w:rPr>
-          <w:b/>
-        </w:rPr>
-        <w:t>Introduction</w:t>
-      </w:r>
-    </w:p>
-    <w:p>
-      <w:pPr>
-        <w:ind w:left="360"/>
-      </w:pPr>
-      <w:r>
-        <w:t xml:space="preserve">Only the high level members of the School and Network manager will have access to the system for securing their important data from others. </w:t>
-      </w:r>
-    </w:p>
-    <w:p>
-      <w:pPr>
-        <w:rPr>
-          <w:b/>
-        </w:rPr>
-      </w:pPr>
-      <w:r>
-        <w:rPr>
-          <w:b/>
-        </w:rPr>
-        <w:t>Input</w:t>
-      </w:r>
-    </w:p>
-    <w:p>
-      <w:pPr>
-        <w:rPr>
-          <w:b/>
-        </w:rPr>
-      </w:pPr>
-      <w:r>
-        <w:t xml:space="preserve"> System user</w:t>
-      </w:r>
-      <w:r>
-        <w:t>name and password</w:t>
-      </w:r>
-    </w:p>
-    <w:p>
-      <w:pPr>
-        <w:rPr>
-          <w:b/>
-        </w:rPr>
-      </w:pPr>
-      <w:r>
-        <w:rPr>
-          <w:b/>
-        </w:rPr>
-        <w:t>Processing</w:t>
-      </w:r>
-    </w:p>
-    <w:p>
-      <w:pPr>
-        <w:ind w:left="360"/>
-      </w:pPr>
-      <w:r>
-        <w:t xml:space="preserve">The network operating system in the department will be used to enforce </w:t>
-      </w:r>
-      <w:proofErr w:type="spellStart"/>
-      <w:r>
-        <w:t>security</w:t>
-      </w:r>
-      <w:r>
-        <w:t>.</w:t>
-      </w:r>
-      <w:r>
-        <w:t>Another</w:t>
-      </w:r>
-      <w:proofErr w:type="spellEnd"/>
-      <w:r>
-        <w:t xml:space="preserve"> security level should also be incorporated to make the system more secure.</w:t>
-      </w:r>
-    </w:p>
-    <w:p>
-      <w:pPr>
-        <w:rPr>
-          <w:b/>
-        </w:rPr>
-      </w:pPr>
-      <w:r>
-        <w:rPr>
-          <w:b/>
-        </w:rPr>
-        <w:t>Output</w:t>
-      </w:r>
-    </w:p>
-    <w:p>
-      <w:pPr>
-        <w:ind w:left="360"/>
-      </w:pPr>
-      <w:r>
-        <w:lastRenderedPageBreak/>
-        <w:t xml:space="preserve"> All data are secured and that can be used in future.</w:t>
-      </w:r>
-    </w:p>
-    <w:p>
-      <w:pPr>
-        <w:pStyle w:val="Heading4"/>
-      </w:pPr>
-      <w:r>
-        <w:t>Changing Password and Username</w:t>
-      </w:r>
-    </w:p>
-    <w:p>
-      <w:pPr>
-        <w:rPr>
-          <w:b/>
-        </w:rPr>
-      </w:pPr>
-      <w:r>
-        <w:rPr>
-          <w:b/>
-        </w:rPr>
-        <w:t>Introduction</w:t>
-      </w:r>
-    </w:p>
-    <w:p>
-      <w:r>
-        <w:t>Ch</w:t>
-      </w:r>
-      <w:r>
-        <w:t>ange existing username and password</w:t>
-      </w:r>
-    </w:p>
-    <w:p>
-      <w:pPr>
-        <w:rPr>
-          <w:b/>
-        </w:rPr>
-      </w:pPr>
-      <w:r>
-        <w:rPr>
-          <w:b/>
-        </w:rPr>
-        <w:t>Input</w:t>
-      </w:r>
-    </w:p>
-    <w:p>
-      <w:r>
-        <w:t>New username and password</w:t>
-      </w:r>
-    </w:p>
-    <w:p>
-      <w:pPr>
-        <w:rPr>
-          <w:b/>
-        </w:rPr>
-      </w:pPr>
-      <w:r>
-        <w:rPr>
-          <w:b/>
-        </w:rPr>
-        <w:t>Processing</w:t>
-      </w:r>
-    </w:p>
-    <w:p>
-      <w:r>
-        <w:t>Old</w:t>
-      </w:r>
-      <w:r>
-        <w:t xml:space="preserve"> username and password will be replaced by user provided new username and password after authenticating.</w:t>
-      </w:r>
-    </w:p>
-    <w:p>
-      <w:pPr>
-        <w:rPr>
-          <w:b/>
-        </w:rPr>
-      </w:pPr>
-      <w:r>
-        <w:rPr>
-          <w:b/>
-        </w:rPr>
-        <w:t>Output</w:t>
-      </w:r>
-    </w:p>
-    <w:p>
-      <w:pPr>
-        <w:ind w:left="360"/>
-      </w:pPr>
-      <w:r>
-        <w:t>Password and Username can be changed according to the Employee requirement whenever they want to change for better security of the System.</w:t>
-      </w:r>
-    </w:p>
-    <w:p>
-      <w:pPr>
-        <w:pStyle w:val="Heading4"/>
-      </w:pPr>
-      <w:r>
-        <w:t>M</w:t>
-      </w:r>
-      <w:r>
-        <w:t xml:space="preserve">ail Notification </w:t>
-      </w:r>
-    </w:p>
-    <w:p>
-      <w:pPr>
-        <w:rPr>
-          <w:b/>
-        </w:rPr>
-      </w:pPr>
-      <w:r>
-        <w:rPr>
-          <w:b/>
-        </w:rPr>
-        <w:t>Introduction</w:t>
-      </w:r>
-    </w:p>
-    <w:p>
-      <w:r>
-        <w:t>If holiday is declared suddenly, all students, teachers and employees are informed by sending them a mail.</w:t>
-      </w:r>
-    </w:p>
-    <w:p>
-      <w:pPr>
-        <w:rPr>
-          <w:b/>
-        </w:rPr>
-      </w:pPr>
-      <w:r>
-        <w:rPr>
-          <w:b/>
-        </w:rPr>
-        <w:t>Input</w:t>
-      </w:r>
-    </w:p>
-    <w:p>
-      <w:r>
-        <w:t>Student</w:t>
-      </w:r>
-      <w:r>
-        <w:t xml:space="preserve"> and </w:t>
-      </w:r>
-      <w:r>
-        <w:t>Teacher</w:t>
-      </w:r>
-      <w:r>
-        <w:t>’s</w:t>
-      </w:r>
-      <w:r>
-        <w:t xml:space="preserve"> name and </w:t>
-      </w:r>
-      <w:r>
-        <w:t>e</w:t>
-      </w:r>
-      <w:r>
-        <w:t>mail id.</w:t>
-      </w:r>
-    </w:p>
-    <w:p>
-      <w:pPr>
-        <w:rPr>
-          <w:b/>
-        </w:rPr>
-      </w:pPr>
-      <w:r>
-        <w:rPr>
-          <w:b/>
-        </w:rPr>
-        <w:t>Processing</w:t>
-      </w:r>
-    </w:p>
-    <w:p>
-      <w:r>
-        <w:t>E</w:t>
-      </w:r>
-      <w:r>
-        <w:t>mployee will enter the name</w:t>
-      </w:r>
-      <w:r>
-        <w:t>,</w:t>
-      </w:r>
-      <w:r>
-        <w:t xml:space="preserve"> e</w:t>
-      </w:r>
-      <w:r>
-        <w:t>mail id</w:t>
-      </w:r>
-      <w:r>
-        <w:t xml:space="preserve"> and reason of holidays</w:t>
-      </w:r>
-      <w:r>
-        <w:t xml:space="preserve"> in the SMS and </w:t>
-      </w:r>
-      <w:r>
-        <w:t>it</w:t>
-      </w:r>
-      <w:r>
-        <w:t xml:space="preserve"> will</w:t>
-      </w:r>
-      <w:r>
-        <w:t xml:space="preserve"> generate a message.</w:t>
-      </w:r>
-    </w:p>
-    <w:p>
-      <w:pPr>
-        <w:rPr>
-          <w:b/>
-        </w:rPr>
-      </w:pPr>
-      <w:r>
-        <w:rPr>
-          <w:b/>
-        </w:rPr>
-        <w:t>Output</w:t>
-      </w:r>
-    </w:p>
-    <w:p>
-      <w:r>
-        <w:t>Employee and Students get a message from SMS.</w:t>
-      </w:r>
-    </w:p>
-    <w:p>
-      <w:pPr>
-        <w:pStyle w:val="Heading4"/>
-      </w:pPr>
-      <w:r>
-        <w:t>Exam Grade Details</w:t>
-      </w:r>
-    </w:p>
-    <w:p>
-      <w:pPr>
-        <w:rPr>
-          <w:b/>
-        </w:rPr>
-      </w:pPr>
-      <w:r>
-        <w:rPr>
-          <w:b/>
-        </w:rPr>
-        <w:t>Introduction</w:t>
-      </w:r>
-    </w:p>
-    <w:p>
-      <w:r>
-        <w:t>Data sheets are prepared for individual class. And each datasheet is given via email to the student of the corresponding class.</w:t>
-      </w:r>
-    </w:p>
-    <w:p>
-      <w:pPr>
-        <w:rPr>
-          <w:b/>
-        </w:rPr>
-      </w:pPr>
-      <w:r>
-        <w:rPr>
-          <w:b/>
-        </w:rPr>
-        <w:t>Input</w:t>
-      </w:r>
-    </w:p>
-    <w:p>
-      <w:pPr>
-        <w:rPr>
-          <w:b/>
-        </w:rPr>
-      </w:pPr>
-      <w:r>
-        <w:t>Student name, marks in individual subject, attendance, class performance</w:t>
-      </w:r>
-      <w:r>
-        <w:rPr>
-          <w:b/>
-        </w:rPr>
-        <w:t>.</w:t>
-      </w:r>
-    </w:p>
-    <w:p>
-      <w:pPr>
-        <w:rPr>
-          <w:b/>
-        </w:rPr>
-      </w:pPr>
-      <w:r>
-        <w:rPr>
-          <w:b/>
-        </w:rPr>
-        <w:lastRenderedPageBreak/>
-        <w:t>Processing</w:t>
-      </w:r>
-    </w:p>
-    <w:p>
-      <w:pPr>
-        <w:rPr>
-          <w:b/>
-        </w:rPr>
-      </w:pPr>
-      <w:r>
-        <w:t>Grade card can be generated for individual students. Exam administrators would need to be able to view, update, delete, print and add grade details.</w:t>
-      </w:r>
-    </w:p>
-    <w:p>
-      <w:pPr>
-        <w:rPr>
-          <w:b/>
-        </w:rPr>
-      </w:pPr>
-      <w:r>
-        <w:rPr>
-          <w:b/>
-        </w:rPr>
-        <w:t>Output</w:t>
-      </w:r>
-    </w:p>
-    <w:p>
-      <w:r>
-        <w:t xml:space="preserve">A printed Grade card can be given to the student as well as </w:t>
-      </w:r>
-      <w:proofErr w:type="spellStart"/>
-      <w:r>
-        <w:t>a</w:t>
-      </w:r>
-      <w:r>
-        <w:t>n</w:t>
-      </w:r>
-      <w:r>
-        <w:t>email</w:t>
-      </w:r>
-      <w:proofErr w:type="spellEnd"/>
-      <w:r>
-        <w:t xml:space="preserve"> can be received by the student with Grade card.</w:t>
-      </w:r>
-    </w:p>
-    <w:p>
-      <w:pPr>
-        <w:ind w:left="360"/>
-      </w:pPr>
-      <w:r>
-        <w:tab/>
-      </w:r>
-    </w:p>
-    <w:p>
-      <w:pPr>
-        <w:pStyle w:val="Heading4"/>
-      </w:pPr>
-      <w:r>
-        <w:t>Fees Details</w:t>
-      </w:r>
-    </w:p>
-    <w:p>
-      <w:pPr>
-        <w:rPr>
-          <w:b/>
-        </w:rPr>
-      </w:pPr>
-      <w:r>
-        <w:rPr>
-          <w:b/>
-        </w:rPr>
-        <w:t>Introduction</w:t>
-      </w:r>
-    </w:p>
-    <w:p>
-      <w:r>
-        <w:t>Fees details of all Students are kept and they are reminded after every 4 days after last date. Late Fee is also charged after last date.</w:t>
-      </w:r>
-    </w:p>
-    <w:p>
-      <w:pPr>
-        <w:rPr>
-          <w:b/>
-        </w:rPr>
-      </w:pPr>
-      <w:r>
-        <w:rPr>
-          <w:b/>
-        </w:rPr>
-        <w:t>Input</w:t>
-      </w:r>
-    </w:p>
-    <w:p>
-      <w:r>
-        <w:t>Student name, enrolment no, remaining fees, last date of deposit amount.</w:t>
-      </w:r>
-    </w:p>
-    <w:p>
-      <w:pPr>
-        <w:rPr>
-          <w:b/>
-        </w:rPr>
-      </w:pPr>
-      <w:r>
-        <w:rPr>
-          <w:b/>
-        </w:rPr>
-        <w:t>Processing</w:t>
-      </w:r>
-    </w:p>
-    <w:p>
-      <w:r>
-        <w:t>SMS automatically generates a message and send it to the student email id.</w:t>
-      </w:r>
-    </w:p>
-    <w:p>
-      <w:pPr>
-        <w:rPr>
-          <w:b/>
-        </w:rPr>
-      </w:pPr>
-      <w:r>
-        <w:rPr>
-          <w:b/>
-        </w:rPr>
-        <w:t>Output</w:t>
-      </w:r>
-    </w:p>
-    <w:p>
-      <w:r>
-        <w:t xml:space="preserve">Students are reminded after every 4 days after last date. </w:t>
-      </w:r>
-    </w:p>
-    <w:p>
-      <w:pPr>
-        <w:pStyle w:val="Heading3"/>
-      </w:pPr>
-      <w:bookmarkStart w:id="18" w:name="_Toc344539155"/>
-      <w:r>
-        <w:t>T</w:t>
-      </w:r>
-      <w:r>
-        <w:t>echnical specification</w:t>
-      </w:r>
-      <w:bookmarkEnd w:id="18"/>
     </w:p>
     <w:p>
       <w:pPr>
@@ -6065,7 +5786,6 @@
         <w:pStyle w:val="Heading4"/>
       </w:pPr>
       <w:r>
-        <w:lastRenderedPageBreak/>
         <w:t>For desktop app</w:t>
       </w:r>
     </w:p>
@@ -6379,21 +6099,22 @@
       <w:pPr>
         <w:pStyle w:val="Heading2"/>
       </w:pPr>
-      <w:bookmarkStart w:id="19" w:name="_Toc344539156"/>
-      <w:r>
+      <w:bookmarkStart w:id="18" w:name="_Toc344539156"/>
+      <w:r>
+        <w:lastRenderedPageBreak/>
         <w:t>Planning and Scheduling</w:t>
       </w:r>
+      <w:bookmarkEnd w:id="18"/>
+    </w:p>
+    <w:p>
+      <w:pPr>
+        <w:pStyle w:val="Heading3"/>
+      </w:pPr>
+      <w:bookmarkStart w:id="19" w:name="_Toc344539157"/>
+      <w:r>
+        <w:t>Gantt chart</w:t>
+      </w:r>
       <w:bookmarkEnd w:id="19"/>
-    </w:p>
-    <w:p>
-      <w:pPr>
-        <w:pStyle w:val="Heading3"/>
-      </w:pPr>
-      <w:bookmarkStart w:id="20" w:name="_Toc344539157"/>
-      <w:r>
-        <w:t>Gantt chart</w:t>
-      </w:r>
-      <w:bookmarkEnd w:id="20"/>
     </w:p>
     <w:p>
       <w:pPr>
@@ -6423,7 +6144,7 @@
                     <a:blip r:embed="rId8" cstate="print">
                       <a:extLst>
                         <a:ext uri="{28A0092B-C50C-407E-A947-70E740481C1C}">
-                          <a14:useLocalDpi xmlns="" xmlns:wpc="http://schemas.microsoft.com/office/word/2010/wordprocessingCanvas" xmlns:mc="http://schemas.openxmlformats.org/markup-compatibility/2006" xmlns:o="urn:schemas-microsoft-com:office:office" xmlns:v="urn:schemas-microsoft-com:vml" xmlns:wp14="http://schemas.microsoft.com/office/word/2010/wordprocessingDrawing" xmlns:w10="urn:schemas-microsoft-com:office:word" xmlns:w="http://schemas.openxmlformats.org/wordprocessingml/2006/main" xmlns:w14="http://schemas.microsoft.com/office/word/2010/wordml" xmlns:wpg="http://schemas.microsoft.com/office/word/2010/wordprocessingGroup" xmlns:wpi="http://schemas.microsoft.com/office/word/2010/wordprocessingInk" xmlns:wps="http://schemas.microsoft.com/office/word/2010/wordprocessingShape" xmlns:a14="http://schemas.microsoft.com/office/drawing/2010/main" val="0"/>
+                          <a14:useLocalDpi xmlns:a14="http://schemas.microsoft.com/office/drawing/2010/main" xmlns:wps="http://schemas.microsoft.com/office/word/2010/wordprocessingShape" xmlns:wpi="http://schemas.microsoft.com/office/word/2010/wordprocessingInk" xmlns:wpg="http://schemas.microsoft.com/office/word/2010/wordprocessingGroup" xmlns:w14="http://schemas.microsoft.com/office/word/2010/wordml" xmlns:w="http://schemas.openxmlformats.org/wordprocessingml/2006/main" xmlns:w10="urn:schemas-microsoft-com:office:word" xmlns:wp14="http://schemas.microsoft.com/office/word/2010/wordprocessingDrawing" xmlns:v="urn:schemas-microsoft-com:vml" xmlns:o="urn:schemas-microsoft-com:office:office" xmlns:mc="http://schemas.openxmlformats.org/markup-compatibility/2006" xmlns:wpc="http://schemas.microsoft.com/office/word/2010/wordprocessingCanvas" xmlns="" val="0"/>
                         </a:ext>
                       </a:extLst>
                     </a:blip>
@@ -6451,12 +6172,11 @@
       <w:pPr>
         <w:pStyle w:val="Heading3"/>
       </w:pPr>
-      <w:bookmarkStart w:id="21" w:name="_Toc344539158"/>
-      <w:r>
-        <w:lastRenderedPageBreak/>
+      <w:bookmarkStart w:id="20" w:name="_Toc344539158"/>
+      <w:r>
         <w:t>Tracking Gantt</w:t>
       </w:r>
-      <w:bookmarkEnd w:id="21"/>
+      <w:bookmarkEnd w:id="20"/>
     </w:p>
     <w:p>
       <w:pPr>
@@ -6467,6 +6187,7 @@
           <w:noProof/>
           <w:lang w:val="en-IN" w:eastAsia="en-IN" w:bidi="ar-SA"/>
         </w:rPr>
+        <w:lastRenderedPageBreak/>
         <w:drawing>
           <wp:inline distT="0" distB="0" distL="0" distR="0">
             <wp:extent cx="6670963" cy="3304309"/>
@@ -6486,7 +6207,7 @@
                     <a:blip r:embed="rId9" cstate="print">
                       <a:extLst>
                         <a:ext uri="{28A0092B-C50C-407E-A947-70E740481C1C}">
-                          <a14:useLocalDpi xmlns="" xmlns:wpc="http://schemas.microsoft.com/office/word/2010/wordprocessingCanvas" xmlns:mc="http://schemas.openxmlformats.org/markup-compatibility/2006" xmlns:o="urn:schemas-microsoft-com:office:office" xmlns:v="urn:schemas-microsoft-com:vml" xmlns:wp14="http://schemas.microsoft.com/office/word/2010/wordprocessingDrawing" xmlns:w10="urn:schemas-microsoft-com:office:word" xmlns:w="http://schemas.openxmlformats.org/wordprocessingml/2006/main" xmlns:w14="http://schemas.microsoft.com/office/word/2010/wordml" xmlns:wpg="http://schemas.microsoft.com/office/word/2010/wordprocessingGroup" xmlns:wpi="http://schemas.microsoft.com/office/word/2010/wordprocessingInk" xmlns:wps="http://schemas.microsoft.com/office/word/2010/wordprocessingShape" xmlns:a14="http://schemas.microsoft.com/office/drawing/2010/main" val="0"/>
+                          <a14:useLocalDpi xmlns:a14="http://schemas.microsoft.com/office/drawing/2010/main" xmlns:wps="http://schemas.microsoft.com/office/word/2010/wordprocessingShape" xmlns:wpi="http://schemas.microsoft.com/office/word/2010/wordprocessingInk" xmlns:wpg="http://schemas.microsoft.com/office/word/2010/wordprocessingGroup" xmlns:w14="http://schemas.microsoft.com/office/word/2010/wordml" xmlns:w="http://schemas.openxmlformats.org/wordprocessingml/2006/main" xmlns:w10="urn:schemas-microsoft-com:office:word" xmlns:wp14="http://schemas.microsoft.com/office/word/2010/wordprocessingDrawing" xmlns:v="urn:schemas-microsoft-com:vml" xmlns:o="urn:schemas-microsoft-com:office:office" xmlns:mc="http://schemas.openxmlformats.org/markup-compatibility/2006" xmlns:wpc="http://schemas.microsoft.com/office/word/2010/wordprocessingCanvas" xmlns="" val="0"/>
                         </a:ext>
                       </a:extLst>
                     </a:blip>
@@ -6514,11 +6235,11 @@
       <w:pPr>
         <w:pStyle w:val="Heading3"/>
       </w:pPr>
-      <w:bookmarkStart w:id="22" w:name="_Toc344539159"/>
+      <w:bookmarkStart w:id="21" w:name="_Toc344539159"/>
       <w:r>
         <w:t>Pert chart (Network Diagram)</w:t>
       </w:r>
-      <w:bookmarkEnd w:id="22"/>
+      <w:bookmarkEnd w:id="21"/>
     </w:p>
     <w:p>
       <w:pPr>
@@ -6549,7 +6270,7 @@
                     <a:blip r:embed="rId10" cstate="print">
                       <a:extLst>
                         <a:ext uri="{28A0092B-C50C-407E-A947-70E740481C1C}">
-                          <a14:useLocalDpi xmlns="" xmlns:wpc="http://schemas.microsoft.com/office/word/2010/wordprocessingCanvas" xmlns:mc="http://schemas.openxmlformats.org/markup-compatibility/2006" xmlns:o="urn:schemas-microsoft-com:office:office" xmlns:v="urn:schemas-microsoft-com:vml" xmlns:wp14="http://schemas.microsoft.com/office/word/2010/wordprocessingDrawing" xmlns:w10="urn:schemas-microsoft-com:office:word" xmlns:w="http://schemas.openxmlformats.org/wordprocessingml/2006/main" xmlns:w14="http://schemas.microsoft.com/office/word/2010/wordml" xmlns:wpg="http://schemas.microsoft.com/office/word/2010/wordprocessingGroup" xmlns:wpi="http://schemas.microsoft.com/office/word/2010/wordprocessingInk" xmlns:wps="http://schemas.microsoft.com/office/word/2010/wordprocessingShape" xmlns:a14="http://schemas.microsoft.com/office/drawing/2010/main" val="0"/>
+                          <a14:useLocalDpi xmlns:a14="http://schemas.microsoft.com/office/drawing/2010/main" xmlns:wps="http://schemas.microsoft.com/office/word/2010/wordprocessingShape" xmlns:wpi="http://schemas.microsoft.com/office/word/2010/wordprocessingInk" xmlns:wpg="http://schemas.microsoft.com/office/word/2010/wordprocessingGroup" xmlns:w14="http://schemas.microsoft.com/office/word/2010/wordml" xmlns:w="http://schemas.openxmlformats.org/wordprocessingml/2006/main" xmlns:w10="urn:schemas-microsoft-com:office:word" xmlns:wp14="http://schemas.microsoft.com/office/word/2010/wordprocessingDrawing" xmlns:v="urn:schemas-microsoft-com:vml" xmlns:o="urn:schemas-microsoft-com:office:office" xmlns:mc="http://schemas.openxmlformats.org/markup-compatibility/2006" xmlns:wpc="http://schemas.microsoft.com/office/word/2010/wordprocessingCanvas" xmlns="" val="0"/>
                         </a:ext>
                       </a:extLst>
                     </a:blip>
@@ -6582,14 +6303,14 @@
       <w:pPr>
         <w:pStyle w:val="Heading1"/>
       </w:pPr>
-      <w:bookmarkStart w:id="23" w:name="_Toc344539160"/>
+      <w:bookmarkStart w:id="22" w:name="_Toc344539160"/>
       <w:r>
         <w:t>Scope</w:t>
       </w:r>
       <w:r>
         <w:t xml:space="preserve"> of the Solution</w:t>
       </w:r>
-      <w:bookmarkEnd w:id="23"/>
+      <w:bookmarkEnd w:id="22"/>
     </w:p>
     <w:p>
       <w:pPr>
@@ -6725,22 +6446,22 @@
       <w:pPr>
         <w:pStyle w:val="Heading1"/>
       </w:pPr>
-      <w:bookmarkStart w:id="24" w:name="_Toc344539161"/>
+      <w:bookmarkStart w:id="23" w:name="_Toc344539161"/>
       <w:r>
         <w:t>Analysis</w:t>
       </w:r>
+      <w:bookmarkEnd w:id="23"/>
+    </w:p>
+    <w:p/>
+    <w:p>
+      <w:pPr>
+        <w:pStyle w:val="Heading2"/>
+      </w:pPr>
+      <w:bookmarkStart w:id="24" w:name="_Toc344539162"/>
+      <w:r>
+        <w:t>Context Diagram</w:t>
+      </w:r>
       <w:bookmarkEnd w:id="24"/>
-    </w:p>
-    <w:p/>
-    <w:p>
-      <w:pPr>
-        <w:pStyle w:val="Heading2"/>
-      </w:pPr>
-      <w:bookmarkStart w:id="25" w:name="_Toc344539162"/>
-      <w:r>
-        <w:t>Context Diagram</w:t>
-      </w:r>
-      <w:bookmarkEnd w:id="25"/>
     </w:p>
     <w:p>
       <w:pPr>
@@ -6770,7 +6491,7 @@
                     <a:blip r:embed="rId11" cstate="print">
                       <a:extLst>
                         <a:ext uri="{28A0092B-C50C-407E-A947-70E740481C1C}">
-                          <a14:useLocalDpi xmlns="" xmlns:wpc="http://schemas.microsoft.com/office/word/2010/wordprocessingCanvas" xmlns:mc="http://schemas.openxmlformats.org/markup-compatibility/2006" xmlns:o="urn:schemas-microsoft-com:office:office" xmlns:v="urn:schemas-microsoft-com:vml" xmlns:wp14="http://schemas.microsoft.com/office/word/2010/wordprocessingDrawing" xmlns:w10="urn:schemas-microsoft-com:office:word" xmlns:w="http://schemas.openxmlformats.org/wordprocessingml/2006/main" xmlns:w14="http://schemas.microsoft.com/office/word/2010/wordml" xmlns:wpg="http://schemas.microsoft.com/office/word/2010/wordprocessingGroup" xmlns:wpi="http://schemas.microsoft.com/office/word/2010/wordprocessingInk" xmlns:wps="http://schemas.microsoft.com/office/word/2010/wordprocessingShape" xmlns:a14="http://schemas.microsoft.com/office/drawing/2010/main" val="0"/>
+                          <a14:useLocalDpi xmlns:a14="http://schemas.microsoft.com/office/drawing/2010/main" xmlns:wps="http://schemas.microsoft.com/office/word/2010/wordprocessingShape" xmlns:wpi="http://schemas.microsoft.com/office/word/2010/wordprocessingInk" xmlns:wpg="http://schemas.microsoft.com/office/word/2010/wordprocessingGroup" xmlns:w14="http://schemas.microsoft.com/office/word/2010/wordml" xmlns:w="http://schemas.openxmlformats.org/wordprocessingml/2006/main" xmlns:w10="urn:schemas-microsoft-com:office:word" xmlns:wp14="http://schemas.microsoft.com/office/word/2010/wordprocessingDrawing" xmlns:v="urn:schemas-microsoft-com:vml" xmlns:o="urn:schemas-microsoft-com:office:office" xmlns:mc="http://schemas.openxmlformats.org/markup-compatibility/2006" xmlns:wpc="http://schemas.microsoft.com/office/word/2010/wordprocessingCanvas" xmlns="" val="0"/>
                         </a:ext>
                       </a:extLst>
                     </a:blip>
@@ -6798,24 +6519,24 @@
       <w:pPr>
         <w:pStyle w:val="Heading2"/>
       </w:pPr>
-      <w:bookmarkStart w:id="26" w:name="_Toc344539163"/>
+      <w:bookmarkStart w:id="25" w:name="_Toc344539163"/>
       <w:r>
         <w:t>Data Flow Diagram</w:t>
       </w:r>
+      <w:bookmarkEnd w:id="25"/>
+    </w:p>
+    <w:p>
+      <w:pPr>
+        <w:pStyle w:val="Heading3"/>
+      </w:pPr>
+      <w:bookmarkStart w:id="26" w:name="_Toc344539164"/>
+      <w:r>
+        <w:t>Level 0</w:t>
+      </w:r>
+      <w:r>
+        <w:t xml:space="preserve"> DFD</w:t>
+      </w:r>
       <w:bookmarkEnd w:id="26"/>
-    </w:p>
-    <w:p>
-      <w:pPr>
-        <w:pStyle w:val="Heading3"/>
-      </w:pPr>
-      <w:bookmarkStart w:id="27" w:name="_Toc344539164"/>
-      <w:r>
-        <w:t>Level 0</w:t>
-      </w:r>
-      <w:r>
-        <w:t xml:space="preserve"> DFD</w:t>
-      </w:r>
-      <w:bookmarkEnd w:id="27"/>
     </w:p>
     <w:p>
       <w:r>
@@ -6843,7 +6564,7 @@
                     <a:blip r:embed="rId12" cstate="print">
                       <a:extLst>
                         <a:ext uri="{28A0092B-C50C-407E-A947-70E740481C1C}">
-                          <a14:useLocalDpi xmlns="" xmlns:wpc="http://schemas.microsoft.com/office/word/2010/wordprocessingCanvas" xmlns:mc="http://schemas.openxmlformats.org/markup-compatibility/2006" xmlns:o="urn:schemas-microsoft-com:office:office" xmlns:v="urn:schemas-microsoft-com:vml" xmlns:wp14="http://schemas.microsoft.com/office/word/2010/wordprocessingDrawing" xmlns:w10="urn:schemas-microsoft-com:office:word" xmlns:w="http://schemas.openxmlformats.org/wordprocessingml/2006/main" xmlns:w14="http://schemas.microsoft.com/office/word/2010/wordml" xmlns:wpg="http://schemas.microsoft.com/office/word/2010/wordprocessingGroup" xmlns:wpi="http://schemas.microsoft.com/office/word/2010/wordprocessingInk" xmlns:wps="http://schemas.microsoft.com/office/word/2010/wordprocessingShape" xmlns:a14="http://schemas.microsoft.com/office/drawing/2010/main" val="0"/>
+                          <a14:useLocalDpi xmlns:a14="http://schemas.microsoft.com/office/drawing/2010/main" xmlns:wps="http://schemas.microsoft.com/office/word/2010/wordprocessingShape" xmlns:wpi="http://schemas.microsoft.com/office/word/2010/wordprocessingInk" xmlns:wpg="http://schemas.microsoft.com/office/word/2010/wordprocessingGroup" xmlns:w14="http://schemas.microsoft.com/office/word/2010/wordml" xmlns:w="http://schemas.openxmlformats.org/wordprocessingml/2006/main" xmlns:w10="urn:schemas-microsoft-com:office:word" xmlns:wp14="http://schemas.microsoft.com/office/word/2010/wordprocessingDrawing" xmlns:v="urn:schemas-microsoft-com:vml" xmlns:o="urn:schemas-microsoft-com:office:office" xmlns:mc="http://schemas.openxmlformats.org/markup-compatibility/2006" xmlns:wpc="http://schemas.microsoft.com/office/word/2010/wordprocessingCanvas" xmlns="" val="0"/>
                         </a:ext>
                       </a:extLst>
                     </a:blip>
@@ -6871,14 +6592,14 @@
       <w:pPr>
         <w:pStyle w:val="Heading3"/>
       </w:pPr>
-      <w:bookmarkStart w:id="28" w:name="_Toc344539165"/>
+      <w:bookmarkStart w:id="27" w:name="_Toc344539165"/>
       <w:r>
         <w:t>Level 1</w:t>
       </w:r>
       <w:r>
         <w:t xml:space="preserve"> DFD</w:t>
       </w:r>
-      <w:bookmarkEnd w:id="28"/>
+      <w:bookmarkEnd w:id="27"/>
     </w:p>
     <w:p>
       <w:r>
@@ -6905,7 +6626,7 @@
                     <a:blip r:embed="rId13" cstate="print">
                       <a:extLst>
                         <a:ext uri="{28A0092B-C50C-407E-A947-70E740481C1C}">
-                          <a14:useLocalDpi xmlns="" xmlns:wpc="http://schemas.microsoft.com/office/word/2010/wordprocessingCanvas" xmlns:mc="http://schemas.openxmlformats.org/markup-compatibility/2006" xmlns:o="urn:schemas-microsoft-com:office:office" xmlns:v="urn:schemas-microsoft-com:vml" xmlns:wp14="http://schemas.microsoft.com/office/word/2010/wordprocessingDrawing" xmlns:w10="urn:schemas-microsoft-com:office:word" xmlns:w="http://schemas.openxmlformats.org/wordprocessingml/2006/main" xmlns:w14="http://schemas.microsoft.com/office/word/2010/wordml" xmlns:wpg="http://schemas.microsoft.com/office/word/2010/wordprocessingGroup" xmlns:wpi="http://schemas.microsoft.com/office/word/2010/wordprocessingInk" xmlns:wps="http://schemas.microsoft.com/office/word/2010/wordprocessingShape" xmlns:a14="http://schemas.microsoft.com/office/drawing/2010/main" val="0"/>
+                          <a14:useLocalDpi xmlns:a14="http://schemas.microsoft.com/office/drawing/2010/main" xmlns:wps="http://schemas.microsoft.com/office/word/2010/wordprocessingShape" xmlns:wpi="http://schemas.microsoft.com/office/word/2010/wordprocessingInk" xmlns:wpg="http://schemas.microsoft.com/office/word/2010/wordprocessingGroup" xmlns:w14="http://schemas.microsoft.com/office/word/2010/wordml" xmlns:w="http://schemas.openxmlformats.org/wordprocessingml/2006/main" xmlns:w10="urn:schemas-microsoft-com:office:word" xmlns:wp14="http://schemas.microsoft.com/office/word/2010/wordprocessingDrawing" xmlns:v="urn:schemas-microsoft-com:vml" xmlns:o="urn:schemas-microsoft-com:office:office" xmlns:mc="http://schemas.openxmlformats.org/markup-compatibility/2006" xmlns:wpc="http://schemas.microsoft.com/office/word/2010/wordprocessingCanvas" xmlns="" val="0"/>
                         </a:ext>
                       </a:extLst>
                     </a:blip>
@@ -6955,7 +6676,7 @@
                     <a:blip r:embed="rId14" cstate="print">
                       <a:extLst>
                         <a:ext uri="{28A0092B-C50C-407E-A947-70E740481C1C}">
-                          <a14:useLocalDpi xmlns="" xmlns:wpc="http://schemas.microsoft.com/office/word/2010/wordprocessingCanvas" xmlns:mc="http://schemas.openxmlformats.org/markup-compatibility/2006" xmlns:o="urn:schemas-microsoft-com:office:office" xmlns:v="urn:schemas-microsoft-com:vml" xmlns:wp14="http://schemas.microsoft.com/office/word/2010/wordprocessingDrawing" xmlns:w10="urn:schemas-microsoft-com:office:word" xmlns:w="http://schemas.openxmlformats.org/wordprocessingml/2006/main" xmlns:w14="http://schemas.microsoft.com/office/word/2010/wordml" xmlns:wpg="http://schemas.microsoft.com/office/word/2010/wordprocessingGroup" xmlns:wpi="http://schemas.microsoft.com/office/word/2010/wordprocessingInk" xmlns:wps="http://schemas.microsoft.com/office/word/2010/wordprocessingShape" xmlns:a14="http://schemas.microsoft.com/office/drawing/2010/main" val="0"/>
+                          <a14:useLocalDpi xmlns:a14="http://schemas.microsoft.com/office/drawing/2010/main" xmlns:wps="http://schemas.microsoft.com/office/word/2010/wordprocessingShape" xmlns:wpi="http://schemas.microsoft.com/office/word/2010/wordprocessingInk" xmlns:wpg="http://schemas.microsoft.com/office/word/2010/wordprocessingGroup" xmlns:w14="http://schemas.microsoft.com/office/word/2010/wordml" xmlns:w="http://schemas.openxmlformats.org/wordprocessingml/2006/main" xmlns:w10="urn:schemas-microsoft-com:office:word" xmlns:wp14="http://schemas.microsoft.com/office/word/2010/wordprocessingDrawing" xmlns:v="urn:schemas-microsoft-com:vml" xmlns:o="urn:schemas-microsoft-com:office:office" xmlns:mc="http://schemas.openxmlformats.org/markup-compatibility/2006" xmlns:wpc="http://schemas.microsoft.com/office/word/2010/wordprocessingCanvas" xmlns="" val="0"/>
                         </a:ext>
                       </a:extLst>
                     </a:blip>
@@ -7004,7 +6725,7 @@
                     <a:blip r:embed="rId15" cstate="print">
                       <a:extLst>
                         <a:ext uri="{28A0092B-C50C-407E-A947-70E740481C1C}">
-                          <a14:useLocalDpi xmlns="" xmlns:wpc="http://schemas.microsoft.com/office/word/2010/wordprocessingCanvas" xmlns:mc="http://schemas.openxmlformats.org/markup-compatibility/2006" xmlns:o="urn:schemas-microsoft-com:office:office" xmlns:v="urn:schemas-microsoft-com:vml" xmlns:wp14="http://schemas.microsoft.com/office/word/2010/wordprocessingDrawing" xmlns:w10="urn:schemas-microsoft-com:office:word" xmlns:w="http://schemas.openxmlformats.org/wordprocessingml/2006/main" xmlns:w14="http://schemas.microsoft.com/office/word/2010/wordml" xmlns:wpg="http://schemas.microsoft.com/office/word/2010/wordprocessingGroup" xmlns:wpi="http://schemas.microsoft.com/office/word/2010/wordprocessingInk" xmlns:wps="http://schemas.microsoft.com/office/word/2010/wordprocessingShape" xmlns:a14="http://schemas.microsoft.com/office/drawing/2010/main" val="0"/>
+                          <a14:useLocalDpi xmlns:a14="http://schemas.microsoft.com/office/drawing/2010/main" xmlns:wps="http://schemas.microsoft.com/office/word/2010/wordprocessingShape" xmlns:wpi="http://schemas.microsoft.com/office/word/2010/wordprocessingInk" xmlns:wpg="http://schemas.microsoft.com/office/word/2010/wordprocessingGroup" xmlns:w14="http://schemas.microsoft.com/office/word/2010/wordml" xmlns:w="http://schemas.openxmlformats.org/wordprocessingml/2006/main" xmlns:w10="urn:schemas-microsoft-com:office:word" xmlns:wp14="http://schemas.microsoft.com/office/word/2010/wordprocessingDrawing" xmlns:v="urn:schemas-microsoft-com:vml" xmlns:o="urn:schemas-microsoft-com:office:office" xmlns:mc="http://schemas.openxmlformats.org/markup-compatibility/2006" xmlns:wpc="http://schemas.microsoft.com/office/word/2010/wordprocessingCanvas" xmlns="" val="0"/>
                         </a:ext>
                       </a:extLst>
                     </a:blip>
@@ -7054,7 +6775,7 @@
                     <a:blip r:embed="rId16" cstate="print">
                       <a:extLst>
                         <a:ext uri="{28A0092B-C50C-407E-A947-70E740481C1C}">
-                          <a14:useLocalDpi xmlns="" xmlns:wpc="http://schemas.microsoft.com/office/word/2010/wordprocessingCanvas" xmlns:mc="http://schemas.openxmlformats.org/markup-compatibility/2006" xmlns:o="urn:schemas-microsoft-com:office:office" xmlns:v="urn:schemas-microsoft-com:vml" xmlns:wp14="http://schemas.microsoft.com/office/word/2010/wordprocessingDrawing" xmlns:w10="urn:schemas-microsoft-com:office:word" xmlns:w="http://schemas.openxmlformats.org/wordprocessingml/2006/main" xmlns:w14="http://schemas.microsoft.com/office/word/2010/wordml" xmlns:wpg="http://schemas.microsoft.com/office/word/2010/wordprocessingGroup" xmlns:wpi="http://schemas.microsoft.com/office/word/2010/wordprocessingInk" xmlns:wps="http://schemas.microsoft.com/office/word/2010/wordprocessingShape" xmlns:a14="http://schemas.microsoft.com/office/drawing/2010/main" val="0"/>
+                          <a14:useLocalDpi xmlns:a14="http://schemas.microsoft.com/office/drawing/2010/main" xmlns:wps="http://schemas.microsoft.com/office/word/2010/wordprocessingShape" xmlns:wpi="http://schemas.microsoft.com/office/word/2010/wordprocessingInk" xmlns:wpg="http://schemas.microsoft.com/office/word/2010/wordprocessingGroup" xmlns:w14="http://schemas.microsoft.com/office/word/2010/wordml" xmlns:w="http://schemas.openxmlformats.org/wordprocessingml/2006/main" xmlns:w10="urn:schemas-microsoft-com:office:word" xmlns:wp14="http://schemas.microsoft.com/office/word/2010/wordprocessingDrawing" xmlns:v="urn:schemas-microsoft-com:vml" xmlns:o="urn:schemas-microsoft-com:office:office" xmlns:mc="http://schemas.openxmlformats.org/markup-compatibility/2006" xmlns:wpc="http://schemas.microsoft.com/office/word/2010/wordprocessingCanvas" xmlns="" val="0"/>
                         </a:ext>
                       </a:extLst>
                     </a:blip>
@@ -7082,14 +6803,14 @@
       <w:pPr>
         <w:pStyle w:val="Heading3"/>
       </w:pPr>
-      <w:bookmarkStart w:id="29" w:name="_Toc344539166"/>
+      <w:bookmarkStart w:id="28" w:name="_Toc344539166"/>
       <w:r>
         <w:t>Level 2</w:t>
       </w:r>
       <w:r>
         <w:t xml:space="preserve"> DFD</w:t>
       </w:r>
-      <w:bookmarkEnd w:id="29"/>
+      <w:bookmarkEnd w:id="28"/>
     </w:p>
     <w:p>
       <w:r>
@@ -7116,7 +6837,7 @@
                     <a:blip r:embed="rId17" cstate="print">
                       <a:extLst>
                         <a:ext uri="{28A0092B-C50C-407E-A947-70E740481C1C}">
-                          <a14:useLocalDpi xmlns="" xmlns:wpc="http://schemas.microsoft.com/office/word/2010/wordprocessingCanvas" xmlns:mc="http://schemas.openxmlformats.org/markup-compatibility/2006" xmlns:o="urn:schemas-microsoft-com:office:office" xmlns:v="urn:schemas-microsoft-com:vml" xmlns:wp14="http://schemas.microsoft.com/office/word/2010/wordprocessingDrawing" xmlns:w10="urn:schemas-microsoft-com:office:word" xmlns:w="http://schemas.openxmlformats.org/wordprocessingml/2006/main" xmlns:w14="http://schemas.microsoft.com/office/word/2010/wordml" xmlns:wpg="http://schemas.microsoft.com/office/word/2010/wordprocessingGroup" xmlns:wpi="http://schemas.microsoft.com/office/word/2010/wordprocessingInk" xmlns:wps="http://schemas.microsoft.com/office/word/2010/wordprocessingShape" xmlns:a14="http://schemas.microsoft.com/office/drawing/2010/main" val="0"/>
+                          <a14:useLocalDpi xmlns:a14="http://schemas.microsoft.com/office/drawing/2010/main" xmlns:wps="http://schemas.microsoft.com/office/word/2010/wordprocessingShape" xmlns:wpi="http://schemas.microsoft.com/office/word/2010/wordprocessingInk" xmlns:wpg="http://schemas.microsoft.com/office/word/2010/wordprocessingGroup" xmlns:w14="http://schemas.microsoft.com/office/word/2010/wordml" xmlns:w="http://schemas.openxmlformats.org/wordprocessingml/2006/main" xmlns:w10="urn:schemas-microsoft-com:office:word" xmlns:wp14="http://schemas.microsoft.com/office/word/2010/wordprocessingDrawing" xmlns:v="urn:schemas-microsoft-com:vml" xmlns:o="urn:schemas-microsoft-com:office:office" xmlns:mc="http://schemas.openxmlformats.org/markup-compatibility/2006" xmlns:wpc="http://schemas.microsoft.com/office/word/2010/wordprocessingCanvas" xmlns="" val="0"/>
                         </a:ext>
                       </a:extLst>
                     </a:blip>
@@ -7145,11 +6866,11 @@
       <w:pPr>
         <w:pStyle w:val="Heading2"/>
       </w:pPr>
-      <w:bookmarkStart w:id="30" w:name="_Toc344539167"/>
+      <w:bookmarkStart w:id="29" w:name="_Toc344539167"/>
       <w:r>
         <w:t>E-R Diagram</w:t>
       </w:r>
-      <w:bookmarkEnd w:id="30"/>
+      <w:bookmarkEnd w:id="29"/>
     </w:p>
     <w:p>
       <w:r>
@@ -8266,7 +7987,7 @@
                     <a:blip r:embed="rId18" cstate="print">
                       <a:extLst>
                         <a:ext uri="{28A0092B-C50C-407E-A947-70E740481C1C}">
-                          <a14:useLocalDpi xmlns="" xmlns:wpc="http://schemas.microsoft.com/office/word/2010/wordprocessingCanvas" xmlns:mc="http://schemas.openxmlformats.org/markup-compatibility/2006" xmlns:o="urn:schemas-microsoft-com:office:office" xmlns:v="urn:schemas-microsoft-com:vml" xmlns:wp14="http://schemas.microsoft.com/office/word/2010/wordprocessingDrawing" xmlns:w10="urn:schemas-microsoft-com:office:word" xmlns:w="http://schemas.openxmlformats.org/wordprocessingml/2006/main" xmlns:w14="http://schemas.microsoft.com/office/word/2010/wordml" xmlns:wpg="http://schemas.microsoft.com/office/word/2010/wordprocessingGroup" xmlns:wpi="http://schemas.microsoft.com/office/word/2010/wordprocessingInk" xmlns:wps="http://schemas.microsoft.com/office/word/2010/wordprocessingShape" xmlns:a14="http://schemas.microsoft.com/office/drawing/2010/main" val="0"/>
+                          <a14:useLocalDpi xmlns:a14="http://schemas.microsoft.com/office/drawing/2010/main" xmlns:wps="http://schemas.microsoft.com/office/word/2010/wordprocessingShape" xmlns:wpi="http://schemas.microsoft.com/office/word/2010/wordprocessingInk" xmlns:wpg="http://schemas.microsoft.com/office/word/2010/wordprocessingGroup" xmlns:w14="http://schemas.microsoft.com/office/word/2010/wordml" xmlns:w="http://schemas.openxmlformats.org/wordprocessingml/2006/main" xmlns:w10="urn:schemas-microsoft-com:office:word" xmlns:wp14="http://schemas.microsoft.com/office/word/2010/wordprocessingDrawing" xmlns:v="urn:schemas-microsoft-com:vml" xmlns:o="urn:schemas-microsoft-com:office:office" xmlns:mc="http://schemas.openxmlformats.org/markup-compatibility/2006" xmlns:wpc="http://schemas.microsoft.com/office/word/2010/wordprocessingCanvas" xmlns="" val="0"/>
                         </a:ext>
                       </a:extLst>
                     </a:blip>
@@ -8294,12 +8015,12 @@
       <w:pPr>
         <w:pStyle w:val="Heading2"/>
       </w:pPr>
-      <w:bookmarkStart w:id="31" w:name="_Toc344539168"/>
+      <w:bookmarkStart w:id="30" w:name="_Toc344539168"/>
       <w:r>
         <w:lastRenderedPageBreak/>
         <w:t>Class Diagram</w:t>
       </w:r>
-      <w:bookmarkEnd w:id="31"/>
+      <w:bookmarkEnd w:id="30"/>
     </w:p>
     <w:p>
       <w:r>
@@ -8326,7 +8047,7 @@
                     <a:blip r:embed="rId19" cstate="print">
                       <a:extLst>
                         <a:ext uri="{28A0092B-C50C-407E-A947-70E740481C1C}">
-                          <a14:useLocalDpi xmlns="" xmlns:wpc="http://schemas.microsoft.com/office/word/2010/wordprocessingCanvas" xmlns:mc="http://schemas.openxmlformats.org/markup-compatibility/2006" xmlns:o="urn:schemas-microsoft-com:office:office" xmlns:v="urn:schemas-microsoft-com:vml" xmlns:wp14="http://schemas.microsoft.com/office/word/2010/wordprocessingDrawing" xmlns:w10="urn:schemas-microsoft-com:office:word" xmlns:w="http://schemas.openxmlformats.org/wordprocessingml/2006/main" xmlns:w14="http://schemas.microsoft.com/office/word/2010/wordml" xmlns:wpg="http://schemas.microsoft.com/office/word/2010/wordprocessingGroup" xmlns:wpi="http://schemas.microsoft.com/office/word/2010/wordprocessingInk" xmlns:wps="http://schemas.microsoft.com/office/word/2010/wordprocessingShape" xmlns:a14="http://schemas.microsoft.com/office/drawing/2010/main" val="0"/>
+                          <a14:useLocalDpi xmlns:a14="http://schemas.microsoft.com/office/drawing/2010/main" xmlns:wps="http://schemas.microsoft.com/office/word/2010/wordprocessingShape" xmlns:wpi="http://schemas.microsoft.com/office/word/2010/wordprocessingInk" xmlns:wpg="http://schemas.microsoft.com/office/word/2010/wordprocessingGroup" xmlns:w14="http://schemas.microsoft.com/office/word/2010/wordml" xmlns:w="http://schemas.openxmlformats.org/wordprocessingml/2006/main" xmlns:w10="urn:schemas-microsoft-com:office:word" xmlns:wp14="http://schemas.microsoft.com/office/word/2010/wordprocessingDrawing" xmlns:v="urn:schemas-microsoft-com:vml" xmlns:o="urn:schemas-microsoft-com:office:office" xmlns:mc="http://schemas.openxmlformats.org/markup-compatibility/2006" xmlns:wpc="http://schemas.microsoft.com/office/word/2010/wordprocessingCanvas" xmlns="" val="0"/>
                         </a:ext>
                       </a:extLst>
                     </a:blip>
@@ -8355,13 +8076,13 @@
       <w:pPr>
         <w:pStyle w:val="Heading1"/>
       </w:pPr>
-      <w:bookmarkStart w:id="32" w:name="_Toc344229910"/>
-      <w:bookmarkStart w:id="33" w:name="_Toc344539169"/>
+      <w:bookmarkStart w:id="31" w:name="_Toc344229910"/>
+      <w:bookmarkStart w:id="32" w:name="_Toc344539169"/>
       <w:r>
         <w:t>Database &amp; Table Details</w:t>
       </w:r>
+      <w:bookmarkEnd w:id="31"/>
       <w:bookmarkEnd w:id="32"/>
-      <w:bookmarkEnd w:id="33"/>
     </w:p>
     <w:p>
       <w:r>
@@ -8419,7 +8140,7 @@
                     <a:blip r:embed="rId20" cstate="print">
                       <a:extLst>
                         <a:ext uri="{28A0092B-C50C-407E-A947-70E740481C1C}">
-                          <a14:useLocalDpi xmlns="" xmlns:wpc="http://schemas.microsoft.com/office/word/2010/wordprocessingCanvas" xmlns:mc="http://schemas.openxmlformats.org/markup-compatibility/2006" xmlns:o="urn:schemas-microsoft-com:office:office" xmlns:v="urn:schemas-microsoft-com:vml" xmlns:wp14="http://schemas.microsoft.com/office/word/2010/wordprocessingDrawing" xmlns:w10="urn:schemas-microsoft-com:office:word" xmlns:w="http://schemas.openxmlformats.org/wordprocessingml/2006/main" xmlns:w14="http://schemas.microsoft.com/office/word/2010/wordml" xmlns:wpg="http://schemas.microsoft.com/office/word/2010/wordprocessingGroup" xmlns:wpi="http://schemas.microsoft.com/office/word/2010/wordprocessingInk" xmlns:wps="http://schemas.microsoft.com/office/word/2010/wordprocessingShape" xmlns:a14="http://schemas.microsoft.com/office/drawing/2010/main" val="0"/>
+                          <a14:useLocalDpi xmlns:a14="http://schemas.microsoft.com/office/drawing/2010/main" xmlns:wps="http://schemas.microsoft.com/office/word/2010/wordprocessingShape" xmlns:wpi="http://schemas.microsoft.com/office/word/2010/wordprocessingInk" xmlns:wpg="http://schemas.microsoft.com/office/word/2010/wordprocessingGroup" xmlns:w14="http://schemas.microsoft.com/office/word/2010/wordml" xmlns:w="http://schemas.openxmlformats.org/wordprocessingml/2006/main" xmlns:w10="urn:schemas-microsoft-com:office:word" xmlns:wp14="http://schemas.microsoft.com/office/word/2010/wordprocessingDrawing" xmlns:v="urn:schemas-microsoft-com:vml" xmlns:o="urn:schemas-microsoft-com:office:office" xmlns:mc="http://schemas.openxmlformats.org/markup-compatibility/2006" xmlns:wpc="http://schemas.microsoft.com/office/word/2010/wordprocessingCanvas" xmlns="" val="0"/>
                         </a:ext>
                       </a:extLst>
                     </a:blip>
@@ -8451,7 +8172,7 @@
         <w:pStyle w:val="Heading1"/>
         <w:ind w:left="720"/>
       </w:pPr>
-      <w:bookmarkStart w:id="34" w:name="_Toc344539170"/>
+      <w:bookmarkStart w:id="33" w:name="_Toc344539170"/>
       <w:proofErr w:type="gramStart"/>
       <w:r>
         <w:lastRenderedPageBreak/>
@@ -8461,22 +8182,22 @@
       <w:r>
         <w:t xml:space="preserve"> STRUCTURE</w:t>
       </w:r>
+      <w:bookmarkEnd w:id="33"/>
+    </w:p>
+    <w:p>
+      <w:pPr>
+        <w:pStyle w:val="Heading2"/>
+      </w:pPr>
+      <w:bookmarkStart w:id="34" w:name="_Toc344229912"/>
+      <w:r>
+        <w:tab/>
+      </w:r>
+      <w:bookmarkStart w:id="35" w:name="_Toc344539171"/>
+      <w:r>
+        <w:t>Module Description</w:t>
+      </w:r>
       <w:bookmarkEnd w:id="34"/>
-    </w:p>
-    <w:p>
-      <w:pPr>
-        <w:pStyle w:val="Heading2"/>
-      </w:pPr>
-      <w:bookmarkStart w:id="35" w:name="_Toc344229912"/>
-      <w:r>
-        <w:tab/>
-      </w:r>
-      <w:bookmarkStart w:id="36" w:name="_Toc344539171"/>
-      <w:r>
-        <w:t>Module Description</w:t>
-      </w:r>
       <w:bookmarkEnd w:id="35"/>
-      <w:bookmarkEnd w:id="36"/>
     </w:p>
     <w:p>
       <w:r>
@@ -8503,7 +8224,7 @@
                     <a:blip r:embed="rId21" cstate="print">
                       <a:extLst>
                         <a:ext uri="{28A0092B-C50C-407E-A947-70E740481C1C}">
-                          <a14:useLocalDpi xmlns="" xmlns:wpc="http://schemas.microsoft.com/office/word/2010/wordprocessingCanvas" xmlns:mc="http://schemas.openxmlformats.org/markup-compatibility/2006" xmlns:o="urn:schemas-microsoft-com:office:office" xmlns:v="urn:schemas-microsoft-com:vml" xmlns:wp14="http://schemas.microsoft.com/office/word/2010/wordprocessingDrawing" xmlns:w10="urn:schemas-microsoft-com:office:word" xmlns:w="http://schemas.openxmlformats.org/wordprocessingml/2006/main" xmlns:w14="http://schemas.microsoft.com/office/word/2010/wordml" xmlns:wpg="http://schemas.microsoft.com/office/word/2010/wordprocessingGroup" xmlns:wpi="http://schemas.microsoft.com/office/word/2010/wordprocessingInk" xmlns:wps="http://schemas.microsoft.com/office/word/2010/wordprocessingShape" xmlns:a14="http://schemas.microsoft.com/office/drawing/2010/main" val="0"/>
+                          <a14:useLocalDpi xmlns:a14="http://schemas.microsoft.com/office/drawing/2010/main" xmlns:wps="http://schemas.microsoft.com/office/word/2010/wordprocessingShape" xmlns:wpi="http://schemas.microsoft.com/office/word/2010/wordprocessingInk" xmlns:wpg="http://schemas.microsoft.com/office/word/2010/wordprocessingGroup" xmlns:w14="http://schemas.microsoft.com/office/word/2010/wordml" xmlns:w="http://schemas.openxmlformats.org/wordprocessingml/2006/main" xmlns:w10="urn:schemas-microsoft-com:office:word" xmlns:wp14="http://schemas.microsoft.com/office/word/2010/wordprocessingDrawing" xmlns:v="urn:schemas-microsoft-com:vml" xmlns:o="urn:schemas-microsoft-com:office:office" xmlns:mc="http://schemas.openxmlformats.org/markup-compatibility/2006" xmlns:wpc="http://schemas.microsoft.com/office/word/2010/wordprocessingCanvas" xmlns="" val="0"/>
                         </a:ext>
                       </a:extLst>
                     </a:blip>
@@ -8572,11 +8293,11 @@
       <w:pPr>
         <w:pStyle w:val="Heading3"/>
       </w:pPr>
-      <w:bookmarkStart w:id="37" w:name="_Toc344539172"/>
+      <w:bookmarkStart w:id="36" w:name="_Toc344539172"/>
       <w:r>
         <w:t>School Management Server</w:t>
       </w:r>
-      <w:bookmarkEnd w:id="37"/>
+      <w:bookmarkEnd w:id="36"/>
     </w:p>
     <w:p>
       <w:r>
@@ -8689,49 +8410,49 @@
       <w:pPr>
         <w:pStyle w:val="Heading3"/>
       </w:pPr>
-      <w:bookmarkStart w:id="38" w:name="_Toc344539173"/>
+      <w:bookmarkStart w:id="37" w:name="_Toc344539173"/>
       <w:r>
         <w:lastRenderedPageBreak/>
         <w:t>School Management Client</w:t>
       </w:r>
+      <w:bookmarkEnd w:id="37"/>
+    </w:p>
+    <w:p>
+      <w:r>
+        <w:t>School Management System will provide two different clients for the convenience of the user. Desktop client is for doing bulk activities and faster tasks. Web client will allow instant access from anywhere and anytime.</w:t>
+      </w:r>
+    </w:p>
+    <w:p>
+      <w:pPr>
+        <w:pStyle w:val="Heading3"/>
+      </w:pPr>
+      <w:bookmarkStart w:id="38" w:name="_Toc344539174"/>
+      <w:r>
+        <w:t>School Management Database</w:t>
+      </w:r>
       <w:bookmarkEnd w:id="38"/>
     </w:p>
     <w:p>
       <w:r>
-        <w:t>School Management System will provide two different clients for the convenience of the user. Desktop client is for doing bulk activities and faster tasks. Web client will allow instant access from anywhere and anytime.</w:t>
-      </w:r>
-    </w:p>
-    <w:p>
-      <w:pPr>
-        <w:pStyle w:val="Heading3"/>
-      </w:pPr>
-      <w:bookmarkStart w:id="39" w:name="_Toc344539174"/>
-      <w:r>
-        <w:t>School Management Database</w:t>
+        <w:t>School Management System will have a unified database for storing all the information. It can be a networked database or a database situated in the server machine.</w:t>
+      </w:r>
+    </w:p>
+    <w:p>
+      <w:pPr>
+        <w:pStyle w:val="Heading2"/>
+      </w:pPr>
+      <w:bookmarkStart w:id="39" w:name="_Toc344229913"/>
+      <w:bookmarkStart w:id="40" w:name="_Toc344539175"/>
+      <w:r>
+        <w:t>E</w:t>
+      </w:r>
+      <w:bookmarkStart w:id="41" w:name="_GoBack"/>
+      <w:bookmarkEnd w:id="41"/>
+      <w:r>
+        <w:t>stimation</w:t>
       </w:r>
       <w:bookmarkEnd w:id="39"/>
-    </w:p>
-    <w:p>
-      <w:r>
-        <w:t>School Management System will have a unified database for storing all the information. It can be a networked database or a database situated in the server machine.</w:t>
-      </w:r>
-    </w:p>
-    <w:p>
-      <w:pPr>
-        <w:pStyle w:val="Heading2"/>
-      </w:pPr>
-      <w:bookmarkStart w:id="40" w:name="_Toc344229913"/>
-      <w:bookmarkStart w:id="41" w:name="_Toc344539175"/>
-      <w:r>
-        <w:t>E</w:t>
-      </w:r>
-      <w:bookmarkStart w:id="42" w:name="_GoBack"/>
-      <w:bookmarkEnd w:id="42"/>
-      <w:r>
-        <w:t>stimation</w:t>
-      </w:r>
       <w:bookmarkEnd w:id="40"/>
-      <w:bookmarkEnd w:id="41"/>
     </w:p>
     <w:p>
       <w:r>
@@ -8758,7 +8479,7 @@
                     <a:blip r:embed="rId22" cstate="print">
                       <a:extLst>
                         <a:ext uri="{28A0092B-C50C-407E-A947-70E740481C1C}">
-                          <a14:useLocalDpi xmlns="" xmlns:wpc="http://schemas.microsoft.com/office/word/2010/wordprocessingCanvas" xmlns:mc="http://schemas.openxmlformats.org/markup-compatibility/2006" xmlns:o="urn:schemas-microsoft-com:office:office" xmlns:v="urn:schemas-microsoft-com:vml" xmlns:wp14="http://schemas.microsoft.com/office/word/2010/wordprocessingDrawing" xmlns:w10="urn:schemas-microsoft-com:office:word" xmlns:w="http://schemas.openxmlformats.org/wordprocessingml/2006/main" xmlns:w14="http://schemas.microsoft.com/office/word/2010/wordml" xmlns:wpg="http://schemas.microsoft.com/office/word/2010/wordprocessingGroup" xmlns:wpi="http://schemas.microsoft.com/office/word/2010/wordprocessingInk" xmlns:wps="http://schemas.microsoft.com/office/word/2010/wordprocessingShape" xmlns:a14="http://schemas.microsoft.com/office/drawing/2010/main" val="0"/>
+                          <a14:useLocalDpi xmlns:a14="http://schemas.microsoft.com/office/drawing/2010/main" xmlns:wps="http://schemas.microsoft.com/office/word/2010/wordprocessingShape" xmlns:wpi="http://schemas.microsoft.com/office/word/2010/wordprocessingInk" xmlns:wpg="http://schemas.microsoft.com/office/word/2010/wordprocessingGroup" xmlns:w14="http://schemas.microsoft.com/office/word/2010/wordml" xmlns:w="http://schemas.openxmlformats.org/wordprocessingml/2006/main" xmlns:w10="urn:schemas-microsoft-com:office:word" xmlns:wp14="http://schemas.microsoft.com/office/word/2010/wordprocessingDrawing" xmlns:v="urn:schemas-microsoft-com:vml" xmlns:o="urn:schemas-microsoft-com:office:office" xmlns:mc="http://schemas.openxmlformats.org/markup-compatibility/2006" xmlns:wpc="http://schemas.microsoft.com/office/word/2010/wordprocessingCanvas" xmlns="" val="0"/>
                         </a:ext>
                       </a:extLst>
                     </a:blip>
@@ -8786,14 +8507,14 @@
       <w:pPr>
         <w:pStyle w:val="Heading2"/>
       </w:pPr>
-      <w:bookmarkStart w:id="43" w:name="_Toc344229914"/>
-      <w:bookmarkStart w:id="44" w:name="_Toc344539176"/>
+      <w:bookmarkStart w:id="42" w:name="_Toc344229914"/>
+      <w:bookmarkStart w:id="43" w:name="_Toc344539176"/>
       <w:r>
         <w:lastRenderedPageBreak/>
         <w:t>Data Structure</w:t>
       </w:r>
+      <w:bookmarkEnd w:id="42"/>
       <w:bookmarkEnd w:id="43"/>
-      <w:bookmarkEnd w:id="44"/>
     </w:p>
     <w:tbl>
       <w:tblPr>
@@ -14601,13 +14322,13 @@
       <w:pPr>
         <w:pStyle w:val="Heading2"/>
       </w:pPr>
-      <w:bookmarkStart w:id="45" w:name="_Toc344229916"/>
-      <w:bookmarkStart w:id="46" w:name="_Toc344539177"/>
+      <w:bookmarkStart w:id="44" w:name="_Toc344229916"/>
+      <w:bookmarkStart w:id="45" w:name="_Toc344539177"/>
       <w:r>
         <w:t>Implementation Methodology</w:t>
       </w:r>
+      <w:bookmarkEnd w:id="44"/>
       <w:bookmarkEnd w:id="45"/>
-      <w:bookmarkEnd w:id="46"/>
     </w:p>
     <w:p>
       <w:pPr>
@@ -14708,7 +14429,7 @@
         <w:pStyle w:val="Heading1"/>
         <w:ind w:left="720"/>
       </w:pPr>
-      <w:bookmarkStart w:id="47" w:name="_Toc344539179"/>
+      <w:bookmarkStart w:id="46" w:name="_Toc344539179"/>
       <w:r>
         <w:t>S</w:t>
       </w:r>
@@ -14718,7 +14439,7 @@
       <w:r>
         <w:t xml:space="preserve"> MECHANISM</w:t>
       </w:r>
-      <w:bookmarkEnd w:id="47"/>
+      <w:bookmarkEnd w:id="46"/>
     </w:p>
     <w:p>
       <w:pPr>
@@ -14767,11 +14488,11 @@
         <w:pStyle w:val="Heading1"/>
         <w:ind w:left="720"/>
       </w:pPr>
-      <w:bookmarkStart w:id="48" w:name="_Toc344539180"/>
+      <w:bookmarkStart w:id="47" w:name="_Toc344539180"/>
       <w:r>
         <w:t>FUTURE SCOPE AND FURTHER REQUIREMENTS</w:t>
       </w:r>
-      <w:bookmarkEnd w:id="48"/>
+      <w:bookmarkEnd w:id="47"/>
     </w:p>
     <w:p>
       <w:pPr>
@@ -14813,11 +14534,11 @@
         <w:pStyle w:val="Heading1"/>
         <w:ind w:left="720"/>
       </w:pPr>
-      <w:bookmarkStart w:id="49" w:name="_Toc344539181"/>
+      <w:bookmarkStart w:id="48" w:name="_Toc344539181"/>
       <w:r>
         <w:t>bIBLIOGRAPHY</w:t>
       </w:r>
-      <w:bookmarkEnd w:id="49"/>
+      <w:bookmarkEnd w:id="48"/>
     </w:p>
     <w:p>
       <w:pPr>
@@ -15105,7 +14826,7 @@
             <w:rPr>
               <w:noProof/>
             </w:rPr>
-            <w:t>11</w:t>
+            <w:t>10</w:t>
           </w:r>
         </w:fldSimple>
       </w:p>
@@ -15911,6 +15632,119 @@
     </w:lvl>
   </w:abstractNum>
   <w:abstractNum w:abstractNumId="7">
+    <w:nsid w:val="3BE03137"/>
+    <w:multiLevelType w:val="hybridMultilevel"/>
+    <w:tmpl w:val="70A838E8"/>
+    <w:lvl w:ilvl="0" w:tplc="04090001">
+      <w:start w:val="1"/>
+      <w:numFmt w:val="bullet"/>
+      <w:lvlText w:val=""/>
+      <w:lvlJc w:val="left"/>
+      <w:pPr>
+        <w:ind w:left="720" w:hanging="360"/>
+      </w:pPr>
+      <w:rPr>
+        <w:rFonts w:ascii="Symbol" w:hAnsi="Symbol" w:hint="default"/>
+      </w:rPr>
+    </w:lvl>
+    <w:lvl w:ilvl="1" w:tplc="04090003" w:tentative="1">
+      <w:start w:val="1"/>
+      <w:numFmt w:val="bullet"/>
+      <w:lvlText w:val="o"/>
+      <w:lvlJc w:val="left"/>
+      <w:pPr>
+        <w:ind w:left="1440" w:hanging="360"/>
+      </w:pPr>
+      <w:rPr>
+        <w:rFonts w:ascii="Courier New" w:hAnsi="Courier New" w:cs="Courier New" w:hint="default"/>
+      </w:rPr>
+    </w:lvl>
+    <w:lvl w:ilvl="2" w:tplc="04090005" w:tentative="1">
+      <w:start w:val="1"/>
+      <w:numFmt w:val="bullet"/>
+      <w:lvlText w:val=""/>
+      <w:lvlJc w:val="left"/>
+      <w:pPr>
+        <w:ind w:left="2160" w:hanging="360"/>
+      </w:pPr>
+      <w:rPr>
+        <w:rFonts w:ascii="Wingdings" w:hAnsi="Wingdings" w:hint="default"/>
+      </w:rPr>
+    </w:lvl>
+    <w:lvl w:ilvl="3" w:tplc="04090001" w:tentative="1">
+      <w:start w:val="1"/>
+      <w:numFmt w:val="bullet"/>
+      <w:lvlText w:val=""/>
+      <w:lvlJc w:val="left"/>
+      <w:pPr>
+        <w:ind w:left="2880" w:hanging="360"/>
+      </w:pPr>
+      <w:rPr>
+        <w:rFonts w:ascii="Symbol" w:hAnsi="Symbol" w:hint="default"/>
+      </w:rPr>
+    </w:lvl>
+    <w:lvl w:ilvl="4" w:tplc="04090003" w:tentative="1">
+      <w:start w:val="1"/>
+      <w:numFmt w:val="bullet"/>
+      <w:lvlText w:val="o"/>
+      <w:lvlJc w:val="left"/>
+      <w:pPr>
+        <w:ind w:left="3600" w:hanging="360"/>
+      </w:pPr>
+      <w:rPr>
+        <w:rFonts w:ascii="Courier New" w:hAnsi="Courier New" w:cs="Courier New" w:hint="default"/>
+      </w:rPr>
+    </w:lvl>
+    <w:lvl w:ilvl="5" w:tplc="04090005" w:tentative="1">
+      <w:start w:val="1"/>
+      <w:numFmt w:val="bullet"/>
+      <w:lvlText w:val=""/>
+      <w:lvlJc w:val="left"/>
+      <w:pPr>
+        <w:ind w:left="4320" w:hanging="360"/>
+      </w:pPr>
+      <w:rPr>
+        <w:rFonts w:ascii="Wingdings" w:hAnsi="Wingdings" w:hint="default"/>
+      </w:rPr>
+    </w:lvl>
+    <w:lvl w:ilvl="6" w:tplc="04090001" w:tentative="1">
+      <w:start w:val="1"/>
+      <w:numFmt w:val="bullet"/>
+      <w:lvlText w:val=""/>
+      <w:lvlJc w:val="left"/>
+      <w:pPr>
+        <w:ind w:left="5040" w:hanging="360"/>
+      </w:pPr>
+      <w:rPr>
+        <w:rFonts w:ascii="Symbol" w:hAnsi="Symbol" w:hint="default"/>
+      </w:rPr>
+    </w:lvl>
+    <w:lvl w:ilvl="7" w:tplc="04090003" w:tentative="1">
+      <w:start w:val="1"/>
+      <w:numFmt w:val="bullet"/>
+      <w:lvlText w:val="o"/>
+      <w:lvlJc w:val="left"/>
+      <w:pPr>
+        <w:ind w:left="5760" w:hanging="360"/>
+      </w:pPr>
+      <w:rPr>
+        <w:rFonts w:ascii="Courier New" w:hAnsi="Courier New" w:cs="Courier New" w:hint="default"/>
+      </w:rPr>
+    </w:lvl>
+    <w:lvl w:ilvl="8" w:tplc="04090005" w:tentative="1">
+      <w:start w:val="1"/>
+      <w:numFmt w:val="bullet"/>
+      <w:lvlText w:val=""/>
+      <w:lvlJc w:val="left"/>
+      <w:pPr>
+        <w:ind w:left="6480" w:hanging="360"/>
+      </w:pPr>
+      <w:rPr>
+        <w:rFonts w:ascii="Wingdings" w:hAnsi="Wingdings" w:hint="default"/>
+      </w:rPr>
+    </w:lvl>
+  </w:abstractNum>
+  <w:abstractNum w:abstractNumId="8">
     <w:nsid w:val="44EC4A79"/>
     <w:multiLevelType w:val="hybridMultilevel"/>
     <w:tmpl w:val="081EA158"/>
@@ -16023,7 +15857,7 @@
       </w:rPr>
     </w:lvl>
   </w:abstractNum>
-  <w:abstractNum w:abstractNumId="8">
+  <w:abstractNum w:abstractNumId="9">
     <w:nsid w:val="4AC77185"/>
     <w:multiLevelType w:val="hybridMultilevel"/>
     <w:tmpl w:val="B756E1F6"/>
@@ -16136,7 +15970,7 @@
       </w:rPr>
     </w:lvl>
   </w:abstractNum>
-  <w:abstractNum w:abstractNumId="9">
+  <w:abstractNum w:abstractNumId="10">
     <w:nsid w:val="4B9B3F6F"/>
     <w:multiLevelType w:val="hybridMultilevel"/>
     <w:tmpl w:val="A4607F2A"/>
@@ -16249,7 +16083,7 @@
       </w:rPr>
     </w:lvl>
   </w:abstractNum>
-  <w:abstractNum w:abstractNumId="10">
+  <w:abstractNum w:abstractNumId="11">
     <w:nsid w:val="4BB23D6B"/>
     <w:multiLevelType w:val="hybridMultilevel"/>
     <w:tmpl w:val="FA1222F4"/>
@@ -16335,7 +16169,7 @@
       </w:pPr>
     </w:lvl>
   </w:abstractNum>
-  <w:abstractNum w:abstractNumId="11">
+  <w:abstractNum w:abstractNumId="12">
     <w:nsid w:val="52844992"/>
     <w:multiLevelType w:val="hybridMultilevel"/>
     <w:tmpl w:val="55B8F8F0"/>
@@ -16421,7 +16255,7 @@
       </w:pPr>
     </w:lvl>
   </w:abstractNum>
-  <w:abstractNum w:abstractNumId="12">
+  <w:abstractNum w:abstractNumId="13">
     <w:nsid w:val="685D7E77"/>
     <w:multiLevelType w:val="hybridMultilevel"/>
     <w:tmpl w:val="F2BEF562"/>
@@ -16507,7 +16341,7 @@
       </w:pPr>
     </w:lvl>
   </w:abstractNum>
-  <w:abstractNum w:abstractNumId="13">
+  <w:abstractNum w:abstractNumId="14">
     <w:nsid w:val="6A2A242F"/>
     <w:multiLevelType w:val="hybridMultilevel"/>
     <w:tmpl w:val="9C2E32DA"/>
@@ -16620,7 +16454,7 @@
       </w:rPr>
     </w:lvl>
   </w:abstractNum>
-  <w:abstractNum w:abstractNumId="14">
+  <w:abstractNum w:abstractNumId="15">
     <w:nsid w:val="6BF15D16"/>
     <w:multiLevelType w:val="hybridMultilevel"/>
     <w:tmpl w:val="D40429EC"/>
@@ -16733,7 +16567,7 @@
       </w:rPr>
     </w:lvl>
   </w:abstractNum>
-  <w:abstractNum w:abstractNumId="15">
+  <w:abstractNum w:abstractNumId="16">
     <w:nsid w:val="6E0B6427"/>
     <w:multiLevelType w:val="multilevel"/>
     <w:tmpl w:val="0409001D"/>
@@ -16820,7 +16654,7 @@
       </w:pPr>
     </w:lvl>
   </w:abstractNum>
-  <w:abstractNum w:abstractNumId="16">
+  <w:abstractNum w:abstractNumId="17">
     <w:nsid w:val="6E7709F8"/>
     <w:multiLevelType w:val="hybridMultilevel"/>
     <w:tmpl w:val="2976E262"/>
@@ -16906,7 +16740,7 @@
       </w:pPr>
     </w:lvl>
   </w:abstractNum>
-  <w:abstractNum w:abstractNumId="17">
+  <w:abstractNum w:abstractNumId="18">
     <w:nsid w:val="718E314B"/>
     <w:multiLevelType w:val="hybridMultilevel"/>
     <w:tmpl w:val="AA586F68"/>
@@ -16999,34 +16833,34 @@
     <w:abstractNumId w:val="2"/>
   </w:num>
   <w:num w:numId="3">
-    <w:abstractNumId w:val="15"/>
+    <w:abstractNumId w:val="16"/>
   </w:num>
   <w:num w:numId="4">
-    <w:abstractNumId w:val="9"/>
+    <w:abstractNumId w:val="10"/>
   </w:num>
   <w:num w:numId="5">
-    <w:abstractNumId w:val="8"/>
+    <w:abstractNumId w:val="9"/>
   </w:num>
   <w:num w:numId="6">
     <w:abstractNumId w:val="0"/>
   </w:num>
   <w:num w:numId="7">
-    <w:abstractNumId w:val="13"/>
+    <w:abstractNumId w:val="14"/>
   </w:num>
   <w:num w:numId="8">
-    <w:abstractNumId w:val="7"/>
+    <w:abstractNumId w:val="8"/>
   </w:num>
   <w:num w:numId="9">
+    <w:abstractNumId w:val="18"/>
+  </w:num>
+  <w:num w:numId="10">
+    <w:abstractNumId w:val="11"/>
+  </w:num>
+  <w:num w:numId="11">
     <w:abstractNumId w:val="17"/>
   </w:num>
-  <w:num w:numId="10">
-    <w:abstractNumId w:val="10"/>
-  </w:num>
-  <w:num w:numId="11">
-    <w:abstractNumId w:val="16"/>
-  </w:num>
   <w:num w:numId="12">
-    <w:abstractNumId w:val="11"/>
+    <w:abstractNumId w:val="12"/>
   </w:num>
   <w:num w:numId="13">
     <w:abstractNumId w:val="6"/>
@@ -17038,13 +16872,16 @@
     <w:abstractNumId w:val="1"/>
   </w:num>
   <w:num w:numId="16">
-    <w:abstractNumId w:val="12"/>
+    <w:abstractNumId w:val="13"/>
   </w:num>
   <w:num w:numId="17">
-    <w:abstractNumId w:val="14"/>
+    <w:abstractNumId w:val="15"/>
   </w:num>
   <w:num w:numId="18">
     <w:abstractNumId w:val="3"/>
+  </w:num>
+  <w:num w:numId="19">
+    <w:abstractNumId w:val="7"/>
   </w:num>
   <w:numIdMacAtCleanup w:val="10"/>
 </w:numbering>
@@ -19289,7 +19126,7 @@
 </file>
 
 <file path=customXml/itemProps1.xml><?xml version="1.0" encoding="utf-8"?>
-<ds:datastoreItem xmlns:ds="http://schemas.openxmlformats.org/officeDocument/2006/customXml" ds:itemID="{BFAC68A9-F2C0-4490-BCFB-E9CC96A120EE}">
+<ds:datastoreItem xmlns:ds="http://schemas.openxmlformats.org/officeDocument/2006/customXml" ds:itemID="{8740E902-0534-49E7-BBE5-6B2BFAA9A6C3}">
   <ds:schemaRefs>
     <ds:schemaRef ds:uri="http://schemas.openxmlformats.org/officeDocument/2006/bibliography"/>
   </ds:schemaRefs>

</xml_diff>

<commit_message>
added planning diagram & modules
</commit_message>
<xml_diff>
--- a/report/File Management System-synopsis.docx
+++ b/report/File Management System-synopsis.docx
@@ -3685,7 +3685,6 @@
     <w:p/>
     <w:p/>
     <w:p>
-      <w:bookmarkStart w:id="3" w:name="_GoBack"/>
       <w:r>
         <w:rPr>
           <w:noProof/>
@@ -3734,113 +3733,511 @@
           </wp:inline>
         </w:drawing>
       </w:r>
+    </w:p>
+    <w:p/>
+    <w:p>
+      <w:r>
+        <w:t>File Management System is divided in to following modules:</w:t>
+      </w:r>
+    </w:p>
+    <w:tbl>
+      <w:tblPr>
+        <w:tblW w:w="0" w:type="auto"/>
+        <w:tblBorders>
+          <w:top w:val="single" w:sz="4" w:space="0" w:color="B1BBCC"/>
+          <w:left w:val="single" w:sz="4" w:space="0" w:color="B1BBCC"/>
+          <w:bottom w:val="single" w:sz="4" w:space="0" w:color="B1BBCC"/>
+          <w:right w:val="single" w:sz="4" w:space="0" w:color="B1BBCC"/>
+        </w:tblBorders>
+        <w:tblCellMar>
+          <w:top w:w="12" w:type="dxa"/>
+          <w:left w:w="12" w:type="dxa"/>
+          <w:bottom w:w="12" w:type="dxa"/>
+          <w:right w:w="12" w:type="dxa"/>
+        </w:tblCellMar>
+        <w:tblLook w:val="04A0" w:firstRow="1" w:lastRow="0" w:firstColumn="1" w:lastColumn="0" w:noHBand="0" w:noVBand="1"/>
+      </w:tblPr>
+      <w:tblGrid>
+        <w:gridCol w:w="4242"/>
+      </w:tblGrid>
+      <w:tr>
+        <w:tc>
+          <w:tcPr>
+            <w:tcW w:w="4242" w:type="dxa"/>
+            <w:tcBorders>
+              <w:top w:val="single" w:sz="4" w:space="0" w:color="B1BBCC"/>
+              <w:left w:val="single" w:sz="4" w:space="0" w:color="B1BBCC"/>
+              <w:bottom w:val="single" w:sz="4" w:space="0" w:color="B1BBCC"/>
+              <w:right w:val="single" w:sz="4" w:space="0" w:color="B1BBCC"/>
+            </w:tcBorders>
+            <w:shd w:val="clear" w:color="auto" w:fill="FFFFFF"/>
+            <w:vAlign w:val="center"/>
+            <w:hideMark/>
+          </w:tcPr>
+          <w:p>
+            <w:pPr>
+              <w:spacing w:before="0" w:after="0" w:line="240" w:lineRule="auto"/>
+              <w:rPr>
+                <w:rFonts w:ascii="Cambria" w:eastAsia="Times New Roman" w:hAnsi="Cambria" w:cs="Times New Roman"/>
+                <w:sz w:val="22"/>
+                <w:szCs w:val="22"/>
+                <w:lang w:bidi="ar-SA"/>
+              </w:rPr>
+            </w:pPr>
+            <w:r>
+              <w:rPr>
+                <w:rFonts w:ascii="Cambria" w:eastAsia="Times New Roman" w:hAnsi="Cambria" w:cs="Times New Roman"/>
+                <w:color w:val="000000"/>
+                <w:sz w:val="22"/>
+                <w:szCs w:val="22"/>
+                <w:lang w:bidi="ar-SA"/>
+              </w:rPr>
+              <w:t>File Management System Web Controller</w:t>
+            </w:r>
+          </w:p>
+        </w:tc>
+      </w:tr>
+      <w:tr>
+        <w:tc>
+          <w:tcPr>
+            <w:tcW w:w="4242" w:type="dxa"/>
+            <w:tcBorders>
+              <w:top w:val="single" w:sz="4" w:space="0" w:color="B1BBCC"/>
+              <w:left w:val="single" w:sz="4" w:space="0" w:color="B1BBCC"/>
+              <w:bottom w:val="single" w:sz="4" w:space="0" w:color="B1BBCC"/>
+              <w:right w:val="single" w:sz="4" w:space="0" w:color="B1BBCC"/>
+            </w:tcBorders>
+            <w:shd w:val="clear" w:color="auto" w:fill="FFFFFF"/>
+            <w:vAlign w:val="center"/>
+            <w:hideMark/>
+          </w:tcPr>
+          <w:p>
+            <w:pPr>
+              <w:spacing w:before="0" w:after="0" w:line="240" w:lineRule="auto"/>
+              <w:rPr>
+                <w:rFonts w:ascii="Calibri" w:eastAsia="Times New Roman" w:hAnsi="Calibri" w:cs="Calibri"/>
+                <w:sz w:val="22"/>
+                <w:szCs w:val="22"/>
+                <w:lang w:bidi="ar-SA"/>
+              </w:rPr>
+            </w:pPr>
+            <w:r>
+              <w:rPr>
+                <w:rFonts w:ascii="Calibri" w:eastAsia="Times New Roman" w:hAnsi="Calibri" w:cs="Calibri"/>
+                <w:color w:val="000000"/>
+                <w:sz w:val="22"/>
+                <w:szCs w:val="22"/>
+                <w:lang w:bidi="ar-SA"/>
+              </w:rPr>
+              <w:t>Android Client</w:t>
+            </w:r>
+          </w:p>
+        </w:tc>
+      </w:tr>
+      <w:tr>
+        <w:tc>
+          <w:tcPr>
+            <w:tcW w:w="4242" w:type="dxa"/>
+            <w:tcBorders>
+              <w:top w:val="single" w:sz="4" w:space="0" w:color="B1BBCC"/>
+              <w:left w:val="single" w:sz="4" w:space="0" w:color="B1BBCC"/>
+              <w:bottom w:val="single" w:sz="4" w:space="0" w:color="B1BBCC"/>
+              <w:right w:val="single" w:sz="4" w:space="0" w:color="B1BBCC"/>
+            </w:tcBorders>
+            <w:shd w:val="clear" w:color="auto" w:fill="FFFFFF"/>
+            <w:vAlign w:val="center"/>
+            <w:hideMark/>
+          </w:tcPr>
+          <w:p>
+            <w:pPr>
+              <w:spacing w:before="0" w:after="0" w:line="240" w:lineRule="auto"/>
+              <w:rPr>
+                <w:rFonts w:ascii="Calibri" w:eastAsia="Times New Roman" w:hAnsi="Calibri" w:cs="Calibri"/>
+                <w:sz w:val="22"/>
+                <w:szCs w:val="22"/>
+                <w:lang w:bidi="ar-SA"/>
+              </w:rPr>
+            </w:pPr>
+            <w:r>
+              <w:rPr>
+                <w:rFonts w:ascii="Calibri" w:eastAsia="Times New Roman" w:hAnsi="Calibri" w:cs="Calibri"/>
+                <w:color w:val="000000"/>
+                <w:sz w:val="22"/>
+                <w:szCs w:val="22"/>
+                <w:lang w:bidi="ar-SA"/>
+              </w:rPr>
+              <w:t>Windows 8 Client</w:t>
+            </w:r>
+          </w:p>
+        </w:tc>
+      </w:tr>
+      <w:tr>
+        <w:tc>
+          <w:tcPr>
+            <w:tcW w:w="4242" w:type="dxa"/>
+            <w:tcBorders>
+              <w:top w:val="single" w:sz="4" w:space="0" w:color="B1BBCC"/>
+              <w:left w:val="single" w:sz="4" w:space="0" w:color="B1BBCC"/>
+              <w:bottom w:val="single" w:sz="4" w:space="0" w:color="B1BBCC"/>
+              <w:right w:val="single" w:sz="4" w:space="0" w:color="B1BBCC"/>
+            </w:tcBorders>
+            <w:shd w:val="clear" w:color="auto" w:fill="FFFFFF"/>
+            <w:vAlign w:val="center"/>
+            <w:hideMark/>
+          </w:tcPr>
+          <w:p>
+            <w:pPr>
+              <w:spacing w:before="0" w:after="0" w:line="240" w:lineRule="auto"/>
+              <w:rPr>
+                <w:rFonts w:ascii="Cambria" w:eastAsia="Times New Roman" w:hAnsi="Cambria" w:cs="Times New Roman"/>
+                <w:sz w:val="22"/>
+                <w:szCs w:val="22"/>
+                <w:lang w:bidi="ar-SA"/>
+              </w:rPr>
+            </w:pPr>
+            <w:r>
+              <w:rPr>
+                <w:rFonts w:ascii="Cambria" w:eastAsia="Times New Roman" w:hAnsi="Cambria" w:cs="Times New Roman"/>
+                <w:color w:val="000000"/>
+                <w:sz w:val="22"/>
+                <w:szCs w:val="22"/>
+                <w:lang w:bidi="ar-SA"/>
+              </w:rPr>
+              <w:t>Windows 7 Client</w:t>
+            </w:r>
+          </w:p>
+        </w:tc>
+      </w:tr>
+      <w:tr>
+        <w:tc>
+          <w:tcPr>
+            <w:tcW w:w="4242" w:type="dxa"/>
+            <w:tcBorders>
+              <w:top w:val="single" w:sz="4" w:space="0" w:color="B1BBCC"/>
+              <w:left w:val="single" w:sz="4" w:space="0" w:color="B1BBCC"/>
+              <w:bottom w:val="single" w:sz="4" w:space="0" w:color="B1BBCC"/>
+              <w:right w:val="single" w:sz="4" w:space="0" w:color="B1BBCC"/>
+            </w:tcBorders>
+            <w:shd w:val="clear" w:color="auto" w:fill="FFFFFF"/>
+            <w:vAlign w:val="center"/>
+            <w:hideMark/>
+          </w:tcPr>
+          <w:p>
+            <w:pPr>
+              <w:spacing w:before="0" w:after="0" w:line="240" w:lineRule="auto"/>
+              <w:rPr>
+                <w:rFonts w:ascii="Calibri" w:eastAsia="Times New Roman" w:hAnsi="Calibri" w:cs="Calibri"/>
+                <w:sz w:val="22"/>
+                <w:szCs w:val="22"/>
+                <w:lang w:bidi="ar-SA"/>
+              </w:rPr>
+            </w:pPr>
+            <w:r>
+              <w:rPr>
+                <w:rFonts w:ascii="Calibri" w:eastAsia="Times New Roman" w:hAnsi="Calibri" w:cs="Calibri"/>
+                <w:color w:val="000000"/>
+                <w:sz w:val="22"/>
+                <w:szCs w:val="22"/>
+                <w:lang w:bidi="ar-SA"/>
+              </w:rPr>
+              <w:t>Ubuntu (Linux) Client</w:t>
+            </w:r>
+          </w:p>
+        </w:tc>
+      </w:tr>
+      <w:tr>
+        <w:tc>
+          <w:tcPr>
+            <w:tcW w:w="4242" w:type="dxa"/>
+            <w:tcBorders>
+              <w:top w:val="single" w:sz="4" w:space="0" w:color="B1BBCC"/>
+              <w:left w:val="single" w:sz="4" w:space="0" w:color="B1BBCC"/>
+              <w:bottom w:val="single" w:sz="4" w:space="0" w:color="B1BBCC"/>
+              <w:right w:val="single" w:sz="4" w:space="0" w:color="B1BBCC"/>
+            </w:tcBorders>
+            <w:shd w:val="clear" w:color="auto" w:fill="FFFFFF"/>
+            <w:vAlign w:val="center"/>
+            <w:hideMark/>
+          </w:tcPr>
+          <w:p>
+            <w:pPr>
+              <w:spacing w:before="0" w:after="0" w:line="240" w:lineRule="auto"/>
+              <w:rPr>
+                <w:rFonts w:ascii="Calibri" w:eastAsia="Times New Roman" w:hAnsi="Calibri" w:cs="Calibri"/>
+                <w:sz w:val="22"/>
+                <w:szCs w:val="22"/>
+                <w:lang w:bidi="ar-SA"/>
+              </w:rPr>
+            </w:pPr>
+            <w:r>
+              <w:rPr>
+                <w:rFonts w:ascii="Calibri" w:eastAsia="Times New Roman" w:hAnsi="Calibri" w:cs="Calibri"/>
+                <w:color w:val="000000"/>
+                <w:sz w:val="22"/>
+                <w:szCs w:val="22"/>
+                <w:lang w:bidi="ar-SA"/>
+              </w:rPr>
+              <w:t>Storage Device Controller</w:t>
+            </w:r>
+          </w:p>
+        </w:tc>
+      </w:tr>
+      <w:tr>
+        <w:tc>
+          <w:tcPr>
+            <w:tcW w:w="4242" w:type="dxa"/>
+            <w:tcBorders>
+              <w:top w:val="single" w:sz="4" w:space="0" w:color="B1BBCC"/>
+              <w:left w:val="single" w:sz="4" w:space="0" w:color="B1BBCC"/>
+              <w:bottom w:val="single" w:sz="4" w:space="0" w:color="B1BBCC"/>
+              <w:right w:val="single" w:sz="4" w:space="0" w:color="B1BBCC"/>
+            </w:tcBorders>
+            <w:shd w:val="clear" w:color="auto" w:fill="FFFFFF"/>
+            <w:vAlign w:val="center"/>
+            <w:hideMark/>
+          </w:tcPr>
+          <w:p>
+            <w:pPr>
+              <w:spacing w:before="0" w:after="0" w:line="240" w:lineRule="auto"/>
+              <w:rPr>
+                <w:rFonts w:ascii="Calibri" w:eastAsia="Times New Roman" w:hAnsi="Calibri" w:cs="Calibri"/>
+                <w:sz w:val="22"/>
+                <w:szCs w:val="22"/>
+                <w:lang w:bidi="ar-SA"/>
+              </w:rPr>
+            </w:pPr>
+            <w:r>
+              <w:rPr>
+                <w:rFonts w:ascii="Calibri" w:eastAsia="Times New Roman" w:hAnsi="Calibri" w:cs="Calibri"/>
+                <w:color w:val="000000"/>
+                <w:sz w:val="22"/>
+                <w:szCs w:val="22"/>
+                <w:lang w:bidi="ar-SA"/>
+              </w:rPr>
+              <w:t>Server REST API</w:t>
+            </w:r>
+          </w:p>
+        </w:tc>
+      </w:tr>
+      <w:tr>
+        <w:tc>
+          <w:tcPr>
+            <w:tcW w:w="4242" w:type="dxa"/>
+            <w:tcBorders>
+              <w:top w:val="single" w:sz="4" w:space="0" w:color="B1BBCC"/>
+              <w:left w:val="single" w:sz="4" w:space="0" w:color="B1BBCC"/>
+              <w:bottom w:val="single" w:sz="4" w:space="0" w:color="B1BBCC"/>
+              <w:right w:val="single" w:sz="4" w:space="0" w:color="B1BBCC"/>
+            </w:tcBorders>
+            <w:shd w:val="clear" w:color="auto" w:fill="FFFFFF"/>
+            <w:vAlign w:val="center"/>
+            <w:hideMark/>
+          </w:tcPr>
+          <w:p>
+            <w:pPr>
+              <w:spacing w:before="0" w:after="0" w:line="240" w:lineRule="auto"/>
+              <w:rPr>
+                <w:rFonts w:ascii="Calibri" w:eastAsia="Times New Roman" w:hAnsi="Calibri" w:cs="Calibri"/>
+                <w:sz w:val="22"/>
+                <w:szCs w:val="22"/>
+                <w:lang w:bidi="ar-SA"/>
+              </w:rPr>
+            </w:pPr>
+            <w:r>
+              <w:rPr>
+                <w:rFonts w:ascii="Calibri" w:eastAsia="Times New Roman" w:hAnsi="Calibri" w:cs="Calibri"/>
+                <w:color w:val="000000"/>
+                <w:sz w:val="22"/>
+                <w:szCs w:val="22"/>
+                <w:lang w:bidi="ar-SA"/>
+              </w:rPr>
+              <w:t>FMS Search Engine</w:t>
+            </w:r>
+          </w:p>
+        </w:tc>
+      </w:tr>
+      <w:tr>
+        <w:tc>
+          <w:tcPr>
+            <w:tcW w:w="4242" w:type="dxa"/>
+            <w:tcBorders>
+              <w:top w:val="single" w:sz="4" w:space="0" w:color="B1BBCC"/>
+              <w:left w:val="single" w:sz="4" w:space="0" w:color="B1BBCC"/>
+              <w:bottom w:val="single" w:sz="4" w:space="0" w:color="B1BBCC"/>
+              <w:right w:val="single" w:sz="4" w:space="0" w:color="B1BBCC"/>
+            </w:tcBorders>
+            <w:shd w:val="clear" w:color="auto" w:fill="FFFFFF"/>
+            <w:vAlign w:val="center"/>
+            <w:hideMark/>
+          </w:tcPr>
+          <w:p>
+            <w:pPr>
+              <w:spacing w:before="0" w:after="0" w:line="240" w:lineRule="auto"/>
+              <w:rPr>
+                <w:rFonts w:ascii="Calibri" w:eastAsia="Times New Roman" w:hAnsi="Calibri" w:cs="Calibri"/>
+                <w:sz w:val="22"/>
+                <w:szCs w:val="22"/>
+                <w:lang w:bidi="ar-SA"/>
+              </w:rPr>
+            </w:pPr>
+            <w:r>
+              <w:rPr>
+                <w:rFonts w:ascii="Calibri" w:eastAsia="Times New Roman" w:hAnsi="Calibri" w:cs="Calibri"/>
+                <w:color w:val="000000"/>
+                <w:sz w:val="22"/>
+                <w:szCs w:val="22"/>
+                <w:lang w:bidi="ar-SA"/>
+              </w:rPr>
+              <w:t>Web Sync Handler</w:t>
+            </w:r>
+          </w:p>
+        </w:tc>
+      </w:tr>
+      <w:tr>
+        <w:tc>
+          <w:tcPr>
+            <w:tcW w:w="4242" w:type="dxa"/>
+            <w:tcBorders>
+              <w:top w:val="single" w:sz="4" w:space="0" w:color="B1BBCC"/>
+              <w:left w:val="single" w:sz="4" w:space="0" w:color="B1BBCC"/>
+              <w:bottom w:val="single" w:sz="4" w:space="0" w:color="B1BBCC"/>
+              <w:right w:val="single" w:sz="4" w:space="0" w:color="B1BBCC"/>
+            </w:tcBorders>
+            <w:shd w:val="clear" w:color="auto" w:fill="FFFFFF"/>
+            <w:vAlign w:val="center"/>
+            <w:hideMark/>
+          </w:tcPr>
+          <w:p>
+            <w:pPr>
+              <w:spacing w:before="0" w:after="0" w:line="240" w:lineRule="auto"/>
+              <w:rPr>
+                <w:rFonts w:ascii="Calibri" w:eastAsia="Times New Roman" w:hAnsi="Calibri" w:cs="Calibri"/>
+                <w:sz w:val="22"/>
+                <w:szCs w:val="22"/>
+                <w:lang w:bidi="ar-SA"/>
+              </w:rPr>
+            </w:pPr>
+            <w:r>
+              <w:rPr>
+                <w:rFonts w:ascii="Calibri" w:eastAsia="Times New Roman" w:hAnsi="Calibri" w:cs="Calibri"/>
+                <w:color w:val="000000"/>
+                <w:sz w:val="22"/>
+                <w:szCs w:val="22"/>
+                <w:lang w:bidi="ar-SA"/>
+              </w:rPr>
+              <w:t>Web Viewer Client</w:t>
+            </w:r>
+          </w:p>
+        </w:tc>
+      </w:tr>
+    </w:tbl>
+    <w:p/>
+    <w:p>
+      <w:pPr>
+        <w:pStyle w:val="Heading1"/>
+      </w:pPr>
+      <w:bookmarkStart w:id="3" w:name="_Toc344539144"/>
+      <w:r>
+        <w:t>PROJECT CATEGORY</w:t>
+      </w:r>
       <w:bookmarkEnd w:id="3"/>
     </w:p>
     <w:p>
       <w:pPr>
+        <w:jc w:val="both"/>
+      </w:pPr>
+      <w:r>
+        <w:t xml:space="preserve">This software will follow Object Oriented Programming Paradigm and use below </w:t>
+      </w:r>
+      <w:r>
+        <w:t>mentioned areas:</w:t>
+      </w:r>
+    </w:p>
+    <w:p>
+      <w:pPr>
+        <w:jc w:val="both"/>
+      </w:pPr>
+      <w:r>
+        <w:lastRenderedPageBreak/>
+        <w:t>OOP Language: C#</w:t>
+      </w:r>
+    </w:p>
+    <w:p>
+      <w:pPr>
+        <w:jc w:val="both"/>
+      </w:pPr>
+      <w:r>
+        <w:t>RDBMS: SQLite.</w:t>
+      </w:r>
+    </w:p>
+    <w:p>
+      <w:pPr>
+        <w:jc w:val="both"/>
+      </w:pPr>
+      <w:r>
+        <w:t>Net</w:t>
+      </w:r>
+      <w:r>
+        <w:t>w</w:t>
+      </w:r>
+      <w:r>
+        <w:t xml:space="preserve">orking: </w:t>
+      </w:r>
+    </w:p>
+    <w:p>
+      <w:pPr>
+        <w:jc w:val="both"/>
+      </w:pPr>
+      <w:r>
+        <w:t xml:space="preserve">Applications: </w:t>
+      </w:r>
+      <w:r>
+        <w:t>Mobile</w:t>
+      </w:r>
+      <w:r>
+        <w:t xml:space="preserve"> Systems</w:t>
+      </w:r>
+    </w:p>
+    <w:p>
+      <w:pPr>
+        <w:jc w:val="both"/>
+      </w:pPr>
+    </w:p>
+    <w:p>
+      <w:pPr>
         <w:pStyle w:val="Heading1"/>
       </w:pPr>
-      <w:bookmarkStart w:id="4" w:name="_Toc344539144"/>
-      <w:r>
-        <w:t>PROJECT CATEGORY</w:t>
+      <w:bookmarkStart w:id="4" w:name="_Toc344539145"/>
+      <w:r>
+        <w:t>Hard</w:t>
+      </w:r>
+      <w:r>
+        <w:t>ware and Software Specification</w:t>
       </w:r>
       <w:bookmarkEnd w:id="4"/>
     </w:p>
     <w:p>
       <w:pPr>
-        <w:jc w:val="both"/>
-      </w:pPr>
-      <w:r>
-        <w:t xml:space="preserve">This software will follow Object Oriented Programming Paradigm and use below </w:t>
-      </w:r>
-      <w:r>
-        <w:t>mentioned areas:</w:t>
-      </w:r>
-    </w:p>
-    <w:p>
-      <w:pPr>
-        <w:jc w:val="both"/>
-      </w:pPr>
-      <w:r>
-        <w:t>OOP Language: C#</w:t>
-      </w:r>
-    </w:p>
-    <w:p>
-      <w:pPr>
-        <w:jc w:val="both"/>
-      </w:pPr>
-      <w:r>
-        <w:t>RDBMS: SQLite.</w:t>
-      </w:r>
-    </w:p>
-    <w:p>
-      <w:pPr>
-        <w:jc w:val="both"/>
-      </w:pPr>
-      <w:r>
-        <w:t>Net</w:t>
-      </w:r>
-      <w:r>
-        <w:t>w</w:t>
-      </w:r>
-      <w:r>
-        <w:t xml:space="preserve">orking: </w:t>
-      </w:r>
-    </w:p>
-    <w:p>
-      <w:pPr>
-        <w:jc w:val="both"/>
-      </w:pPr>
-      <w:r>
-        <w:t xml:space="preserve">Applications: </w:t>
-      </w:r>
-      <w:r>
-        <w:t>Mobile</w:t>
-      </w:r>
-      <w:r>
-        <w:t xml:space="preserve"> Systems</w:t>
-      </w:r>
-    </w:p>
-    <w:p>
-      <w:pPr>
-        <w:jc w:val="both"/>
-      </w:pPr>
-    </w:p>
-    <w:p>
-      <w:pPr>
-        <w:pStyle w:val="Heading1"/>
-      </w:pPr>
-      <w:bookmarkStart w:id="5" w:name="_Toc344539145"/>
-      <w:r>
-        <w:t>Hard</w:t>
-      </w:r>
-      <w:r>
-        <w:t>ware and Software Specification</w:t>
+        <w:pStyle w:val="Heading2"/>
+      </w:pPr>
+      <w:r>
+        <w:t>For Mobile:</w:t>
+      </w:r>
+    </w:p>
+    <w:p/>
+    <w:p>
+      <w:pPr>
+        <w:pStyle w:val="Heading3"/>
+      </w:pPr>
+      <w:bookmarkStart w:id="5" w:name="_Toc320841488"/>
+      <w:bookmarkStart w:id="6" w:name="_Toc344229891"/>
+      <w:bookmarkStart w:id="7" w:name="_Toc344539146"/>
+      <w:r>
+        <w:t>Hardware Requirement</w:t>
       </w:r>
       <w:bookmarkEnd w:id="5"/>
-    </w:p>
-    <w:p>
-      <w:pPr>
-        <w:pStyle w:val="Heading2"/>
-      </w:pPr>
-      <w:r>
-        <w:t>For Mobile:</w:t>
-      </w:r>
-    </w:p>
-    <w:p/>
-    <w:p>
-      <w:pPr>
-        <w:pStyle w:val="Heading3"/>
-      </w:pPr>
-      <w:bookmarkStart w:id="6" w:name="_Toc320841488"/>
-      <w:bookmarkStart w:id="7" w:name="_Toc344229891"/>
-      <w:bookmarkStart w:id="8" w:name="_Toc344539146"/>
-      <w:r>
-        <w:t>Hardware Requirement</w:t>
-      </w:r>
       <w:bookmarkEnd w:id="6"/>
       <w:bookmarkEnd w:id="7"/>
-      <w:bookmarkEnd w:id="8"/>
     </w:p>
     <w:p>
       <w:pPr>
@@ -3864,7 +4261,6 @@
           <w:color w:val="222222"/>
           <w:lang w:eastAsia="en-IN"/>
         </w:rPr>
-        <w:lastRenderedPageBreak/>
         <w:t>Phone Memory/SD Card Memory</w:t>
       </w:r>
       <w:r>
@@ -3971,13 +4367,13 @@
       <w:pPr>
         <w:pStyle w:val="Heading3"/>
       </w:pPr>
-      <w:bookmarkStart w:id="9" w:name="_Toc344229892"/>
-      <w:bookmarkStart w:id="10" w:name="_Toc344539147"/>
+      <w:bookmarkStart w:id="8" w:name="_Toc344229892"/>
+      <w:bookmarkStart w:id="9" w:name="_Toc344539147"/>
       <w:r>
         <w:t>Software Requirement</w:t>
       </w:r>
+      <w:bookmarkEnd w:id="8"/>
       <w:bookmarkEnd w:id="9"/>
-      <w:bookmarkEnd w:id="10"/>
     </w:p>
     <w:p>
       <w:pPr>
@@ -4115,31 +4511,32 @@
       <w:pPr>
         <w:pStyle w:val="Heading1"/>
       </w:pPr>
-      <w:bookmarkStart w:id="11" w:name="_Toc344539148"/>
+      <w:bookmarkStart w:id="10" w:name="_Toc344539148"/>
       <w:r>
         <w:t>REQUIREMENTS AND ANALYSIS</w:t>
       </w:r>
+      <w:bookmarkEnd w:id="10"/>
+    </w:p>
+    <w:p>
+      <w:pPr>
+        <w:pStyle w:val="Heading2"/>
+      </w:pPr>
+      <w:bookmarkStart w:id="11" w:name="_Toc344539149"/>
+      <w:r>
+        <w:t>Problem Definition</w:t>
+      </w:r>
       <w:bookmarkEnd w:id="11"/>
     </w:p>
     <w:p>
       <w:pPr>
-        <w:pStyle w:val="Heading2"/>
-      </w:pPr>
-      <w:bookmarkStart w:id="12" w:name="_Toc344539149"/>
-      <w:r>
-        <w:t>Problem Definition</w:t>
+        <w:pStyle w:val="Heading3"/>
+      </w:pPr>
+      <w:bookmarkStart w:id="12" w:name="_Toc344539150"/>
+      <w:r>
+        <w:lastRenderedPageBreak/>
+        <w:t>Existing System</w:t>
       </w:r>
       <w:bookmarkEnd w:id="12"/>
-    </w:p>
-    <w:p>
-      <w:pPr>
-        <w:pStyle w:val="Heading3"/>
-      </w:pPr>
-      <w:bookmarkStart w:id="13" w:name="_Toc344539150"/>
-      <w:r>
-        <w:t>Existing System</w:t>
-      </w:r>
-      <w:bookmarkEnd w:id="13"/>
     </w:p>
     <w:p>
       <w:r>
@@ -4198,7 +4595,6 @@
           <w:sz w:val="23"/>
           <w:szCs w:val="23"/>
         </w:rPr>
-        <w:lastRenderedPageBreak/>
         <w:t xml:space="preserve">Using our application, the users can browse the SD card and phone memory directly and they can just browse the location folder where they kept the file from computer. So there is no waiting and no confusion while installing a game or playing a </w:t>
       </w:r>
       <w:r>
@@ -4224,11 +4620,11 @@
       <w:pPr>
         <w:pStyle w:val="Heading3"/>
       </w:pPr>
-      <w:bookmarkStart w:id="14" w:name="_Toc344539152"/>
+      <w:bookmarkStart w:id="13" w:name="_Toc344539152"/>
       <w:r>
         <w:t>Work To Be Done</w:t>
       </w:r>
-      <w:bookmarkEnd w:id="14"/>
+      <w:bookmarkEnd w:id="13"/>
     </w:p>
     <w:p>
       <w:pPr>
@@ -4264,26 +4660,26 @@
       <w:pPr>
         <w:pStyle w:val="Heading2"/>
       </w:pPr>
-      <w:bookmarkStart w:id="15" w:name="_Toc344539153"/>
+      <w:bookmarkStart w:id="14" w:name="_Toc344539153"/>
       <w:r>
         <w:t>Requirements Specification</w:t>
       </w:r>
+      <w:bookmarkEnd w:id="14"/>
+    </w:p>
+    <w:p>
+      <w:pPr>
+        <w:pStyle w:val="Heading3"/>
+        <w:rPr>
+          <w:sz w:val="20"/>
+        </w:rPr>
+      </w:pPr>
+      <w:bookmarkStart w:id="15" w:name="_Toc299548677"/>
+      <w:bookmarkStart w:id="16" w:name="_Toc344539154"/>
+      <w:r>
+        <w:t>Functional Requirements</w:t>
+      </w:r>
       <w:bookmarkEnd w:id="15"/>
-    </w:p>
-    <w:p>
-      <w:pPr>
-        <w:pStyle w:val="Heading3"/>
-        <w:rPr>
-          <w:sz w:val="20"/>
-        </w:rPr>
-      </w:pPr>
-      <w:bookmarkStart w:id="16" w:name="_Toc299548677"/>
-      <w:bookmarkStart w:id="17" w:name="_Toc344539154"/>
-      <w:r>
-        <w:t>Functional Requirements</w:t>
-      </w:r>
       <w:bookmarkEnd w:id="16"/>
-      <w:bookmarkEnd w:id="17"/>
     </w:p>
     <w:p>
       <w:pPr>
@@ -4349,6 +4745,7 @@
     </w:p>
     <w:p>
       <w:r>
+        <w:lastRenderedPageBreak/>
         <w:t>The app will search for the SD card attached in the phone and show them to the user just like a computer.</w:t>
       </w:r>
     </w:p>
@@ -4424,19 +4821,242 @@
         <w:rPr>
           <w:b/>
         </w:rPr>
+        <w:t>Processing</w:t>
+      </w:r>
+    </w:p>
+    <w:p>
+      <w:pPr>
+        <w:ind w:left="360"/>
+      </w:pPr>
+      <w:r>
+        <w:t xml:space="preserve">The application </w:t>
+      </w:r>
+      <w:r>
+        <w:t>searches for the phone memory structure and asks for permission from the phone to share the information to the user.</w:t>
+      </w:r>
+    </w:p>
+    <w:p>
+      <w:pPr>
+        <w:rPr>
+          <w:b/>
+        </w:rPr>
+      </w:pPr>
+      <w:r>
+        <w:rPr>
+          <w:b/>
+        </w:rPr>
+        <w:t>Output</w:t>
+      </w:r>
+    </w:p>
+    <w:p>
+      <w:r>
+        <w:t>Users can see all the files, folders of the SD card.</w:t>
+      </w:r>
+    </w:p>
+    <w:p>
+      <w:pPr>
+        <w:ind w:left="360"/>
+      </w:pPr>
+    </w:p>
+    <w:p>
+      <w:pPr>
+        <w:pStyle w:val="Heading4"/>
+      </w:pPr>
+      <w:r>
+        <w:t xml:space="preserve"> Security</w:t>
+      </w:r>
+    </w:p>
+    <w:p>
+      <w:pPr>
+        <w:rPr>
+          <w:b/>
+        </w:rPr>
+      </w:pPr>
+      <w:r>
+        <w:rPr>
+          <w:b/>
+        </w:rPr>
+        <w:t>Introduction</w:t>
+      </w:r>
+    </w:p>
+    <w:p>
+      <w:pPr>
+        <w:ind w:left="360"/>
+      </w:pPr>
+      <w:r>
+        <w:t>The application will be password protected.</w:t>
+      </w:r>
+    </w:p>
+    <w:p>
+      <w:pPr>
+        <w:rPr>
+          <w:b/>
+        </w:rPr>
+      </w:pPr>
+      <w:r>
+        <w:rPr>
+          <w:b/>
+        </w:rPr>
+        <w:t>Input</w:t>
+      </w:r>
+    </w:p>
+    <w:p>
+      <w:pPr>
+        <w:rPr>
+          <w:b/>
+        </w:rPr>
+      </w:pPr>
+      <w:r>
+        <w:t xml:space="preserve"> </w:t>
+      </w:r>
+      <w:r>
+        <w:t>Users click on the application and provides predefined password to use the application.</w:t>
+      </w:r>
+    </w:p>
+    <w:p>
+      <w:pPr>
+        <w:rPr>
+          <w:b/>
+        </w:rPr>
+      </w:pPr>
+      <w:r>
+        <w:rPr>
+          <w:b/>
+        </w:rPr>
+        <w:t>Processing</w:t>
+      </w:r>
+    </w:p>
+    <w:p>
+      <w:pPr>
+        <w:ind w:left="360"/>
+      </w:pPr>
+      <w:r>
+        <w:t>The application takes the password input and compares it with the predefined password stored in SQLite database.</w:t>
+      </w:r>
+    </w:p>
+    <w:p>
+      <w:pPr>
+        <w:rPr>
+          <w:b/>
+        </w:rPr>
+      </w:pPr>
+      <w:r>
+        <w:rPr>
+          <w:b/>
+        </w:rPr>
+        <w:t>Output</w:t>
+      </w:r>
+    </w:p>
+    <w:p>
+      <w:pPr>
+        <w:ind w:left="360"/>
+      </w:pPr>
+      <w:r>
+        <w:t xml:space="preserve"> </w:t>
+      </w:r>
+      <w:r>
+        <w:t>Only after providing a valid password, the user gets access to the application.</w:t>
+      </w:r>
+    </w:p>
+    <w:p>
+      <w:pPr>
+        <w:pStyle w:val="Heading4"/>
+      </w:pPr>
+      <w:r>
+        <w:t>read pdf files</w:t>
+      </w:r>
+    </w:p>
+    <w:p>
+      <w:pPr>
+        <w:rPr>
+          <w:b/>
+        </w:rPr>
+      </w:pPr>
+      <w:r>
+        <w:rPr>
+          <w:b/>
+        </w:rPr>
+        <w:t>Introduction</w:t>
+      </w:r>
+    </w:p>
+    <w:p>
+      <w:r>
         <w:lastRenderedPageBreak/>
+        <w:t>The application should be able to read PDF files from the Windows phone.</w:t>
+      </w:r>
+    </w:p>
+    <w:p>
+      <w:pPr>
+        <w:rPr>
+          <w:b/>
+        </w:rPr>
+      </w:pPr>
+      <w:r>
+        <w:rPr>
+          <w:b/>
+        </w:rPr>
+        <w:t>Input</w:t>
+      </w:r>
+    </w:p>
+    <w:p>
+      <w:r>
+        <w:t xml:space="preserve">The user browses and opens a </w:t>
+      </w:r>
+      <w:r>
+        <w:t>PDF</w:t>
+      </w:r>
+      <w:r>
+        <w:t xml:space="preserve"> file stored in phone memory or SD card.</w:t>
+      </w:r>
+    </w:p>
+    <w:p>
+      <w:pPr>
+        <w:rPr>
+          <w:b/>
+        </w:rPr>
+      </w:pPr>
+      <w:r>
+        <w:rPr>
+          <w:b/>
+        </w:rPr>
         <w:t>Processing</w:t>
       </w:r>
     </w:p>
     <w:p>
+      <w:r>
+        <w:t>The application asks for permission from the mobile OS to use their PDF reading utility</w:t>
+      </w:r>
+      <w:r>
+        <w:t>.</w:t>
+      </w:r>
+    </w:p>
+    <w:p>
+      <w:pPr>
+        <w:rPr>
+          <w:b/>
+        </w:rPr>
+      </w:pPr>
+      <w:r>
+        <w:rPr>
+          <w:b/>
+        </w:rPr>
+        <w:t>Output</w:t>
+      </w:r>
+    </w:p>
+    <w:p>
       <w:pPr>
         <w:ind w:left="360"/>
       </w:pPr>
       <w:r>
-        <w:t xml:space="preserve">The application </w:t>
-      </w:r>
-      <w:r>
-        <w:t>searches for the phone memory structure and asks for permission from the phone to share the information to the user.</w:t>
+        <w:t>The PDF gets opened and the user can read it.</w:t>
+      </w:r>
+    </w:p>
+    <w:p>
+      <w:pPr>
+        <w:pStyle w:val="Heading4"/>
+      </w:pPr>
+      <w:r>
+        <w:t xml:space="preserve">Archived file reader </w:t>
       </w:r>
     </w:p>
     <w:p>
@@ -4449,230 +5069,6 @@
         <w:rPr>
           <w:b/>
         </w:rPr>
-        <w:t>Output</w:t>
-      </w:r>
-    </w:p>
-    <w:p>
-      <w:r>
-        <w:t>Users can see all the files, folders of the SD card.</w:t>
-      </w:r>
-    </w:p>
-    <w:p>
-      <w:pPr>
-        <w:ind w:left="360"/>
-      </w:pPr>
-    </w:p>
-    <w:p>
-      <w:pPr>
-        <w:pStyle w:val="Heading4"/>
-      </w:pPr>
-      <w:r>
-        <w:t xml:space="preserve"> Security</w:t>
-      </w:r>
-    </w:p>
-    <w:p>
-      <w:pPr>
-        <w:rPr>
-          <w:b/>
-        </w:rPr>
-      </w:pPr>
-      <w:r>
-        <w:rPr>
-          <w:b/>
-        </w:rPr>
-        <w:t>Introduction</w:t>
-      </w:r>
-    </w:p>
-    <w:p>
-      <w:pPr>
-        <w:ind w:left="360"/>
-      </w:pPr>
-      <w:r>
-        <w:t>The application will be password protected.</w:t>
-      </w:r>
-    </w:p>
-    <w:p>
-      <w:pPr>
-        <w:rPr>
-          <w:b/>
-        </w:rPr>
-      </w:pPr>
-      <w:r>
-        <w:rPr>
-          <w:b/>
-        </w:rPr>
-        <w:t>Input</w:t>
-      </w:r>
-    </w:p>
-    <w:p>
-      <w:pPr>
-        <w:rPr>
-          <w:b/>
-        </w:rPr>
-      </w:pPr>
-      <w:r>
-        <w:t xml:space="preserve"> </w:t>
-      </w:r>
-      <w:r>
-        <w:t>Users click on the application and provides predefined password to use the application.</w:t>
-      </w:r>
-    </w:p>
-    <w:p>
-      <w:pPr>
-        <w:rPr>
-          <w:b/>
-        </w:rPr>
-      </w:pPr>
-      <w:r>
-        <w:rPr>
-          <w:b/>
-        </w:rPr>
-        <w:t>Processing</w:t>
-      </w:r>
-    </w:p>
-    <w:p>
-      <w:pPr>
-        <w:ind w:left="360"/>
-      </w:pPr>
-      <w:r>
-        <w:t>The application takes the password input and compares it with the predefined password stored in SQLite database.</w:t>
-      </w:r>
-    </w:p>
-    <w:p>
-      <w:pPr>
-        <w:rPr>
-          <w:b/>
-        </w:rPr>
-      </w:pPr>
-      <w:r>
-        <w:rPr>
-          <w:b/>
-        </w:rPr>
-        <w:t>Output</w:t>
-      </w:r>
-    </w:p>
-    <w:p>
-      <w:pPr>
-        <w:ind w:left="360"/>
-      </w:pPr>
-      <w:r>
-        <w:t xml:space="preserve"> </w:t>
-      </w:r>
-      <w:r>
-        <w:t>Only after providing a valid password, the user gets access to the application.</w:t>
-      </w:r>
-    </w:p>
-    <w:p>
-      <w:pPr>
-        <w:pStyle w:val="Heading4"/>
-      </w:pPr>
-      <w:r>
-        <w:t>read pdf files</w:t>
-      </w:r>
-    </w:p>
-    <w:p>
-      <w:pPr>
-        <w:rPr>
-          <w:b/>
-        </w:rPr>
-      </w:pPr>
-      <w:r>
-        <w:rPr>
-          <w:b/>
-        </w:rPr>
-        <w:t>Introduction</w:t>
-      </w:r>
-    </w:p>
-    <w:p>
-      <w:r>
-        <w:t>The application should be able to read PDF files from the Windows phone.</w:t>
-      </w:r>
-    </w:p>
-    <w:p>
-      <w:pPr>
-        <w:rPr>
-          <w:b/>
-        </w:rPr>
-      </w:pPr>
-      <w:r>
-        <w:rPr>
-          <w:b/>
-        </w:rPr>
-        <w:t>Input</w:t>
-      </w:r>
-    </w:p>
-    <w:p>
-      <w:r>
-        <w:t xml:space="preserve">The user browses and opens a </w:t>
-      </w:r>
-      <w:r>
-        <w:t>PDF</w:t>
-      </w:r>
-      <w:r>
-        <w:t xml:space="preserve"> file stored in phone memory or SD card.</w:t>
-      </w:r>
-    </w:p>
-    <w:p>
-      <w:pPr>
-        <w:rPr>
-          <w:b/>
-        </w:rPr>
-      </w:pPr>
-      <w:r>
-        <w:rPr>
-          <w:b/>
-        </w:rPr>
-        <w:t>Processing</w:t>
-      </w:r>
-    </w:p>
-    <w:p>
-      <w:r>
-        <w:t>The application asks for permission from the mobile OS to use their PDF reading utility</w:t>
-      </w:r>
-      <w:r>
-        <w:t>.</w:t>
-      </w:r>
-    </w:p>
-    <w:p>
-      <w:pPr>
-        <w:rPr>
-          <w:b/>
-        </w:rPr>
-      </w:pPr>
-      <w:r>
-        <w:rPr>
-          <w:b/>
-        </w:rPr>
-        <w:t>Output</w:t>
-      </w:r>
-    </w:p>
-    <w:p>
-      <w:pPr>
-        <w:ind w:left="360"/>
-      </w:pPr>
-      <w:r>
-        <w:t>The PDF gets opened and the user can read it.</w:t>
-      </w:r>
-    </w:p>
-    <w:p>
-      <w:pPr>
-        <w:pStyle w:val="Heading4"/>
-      </w:pPr>
-      <w:r>
-        <w:t xml:space="preserve">Archived file reader </w:t>
-      </w:r>
-    </w:p>
-    <w:p>
-      <w:pPr>
-        <w:rPr>
-          <w:b/>
-        </w:rPr>
-      </w:pPr>
-      <w:r>
-        <w:rPr>
-          <w:b/>
-        </w:rPr>
-        <w:lastRenderedPageBreak/>
         <w:t>Introduction</w:t>
       </w:r>
     </w:p>
@@ -4855,6 +5251,7 @@
         <w:ind w:left="360"/>
       </w:pPr>
       <w:r>
+        <w:lastRenderedPageBreak/>
         <w:tab/>
       </w:r>
     </w:p>
@@ -4936,7 +5333,6 @@
         <w:rPr>
           <w:b/>
         </w:rPr>
-        <w:lastRenderedPageBreak/>
         <w:t>Output</w:t>
       </w:r>
     </w:p>
@@ -5104,6 +5500,7 @@
         <w:rPr>
           <w:b/>
         </w:rPr>
+        <w:lastRenderedPageBreak/>
         <w:t>Processing</w:t>
       </w:r>
     </w:p>
@@ -5200,7 +5597,6 @@
         </w:rPr>
       </w:pPr>
       <w:r>
-        <w:lastRenderedPageBreak/>
         <w:t xml:space="preserve">The user </w:t>
       </w:r>
       <w:r>
@@ -5531,6 +5927,7 @@
         <w:pStyle w:val="ListParagraph"/>
       </w:pPr>
       <w:r>
+        <w:lastRenderedPageBreak/>
         <w:t>It will be very user friendly and usable by any person with minimal computer knowledge.</w:t>
       </w:r>
     </w:p>
@@ -5541,14 +5938,14 @@
       <w:pPr>
         <w:pStyle w:val="Heading3"/>
       </w:pPr>
-      <w:bookmarkStart w:id="18" w:name="_Toc344539155"/>
+      <w:bookmarkStart w:id="17" w:name="_Toc344539155"/>
       <w:r>
         <w:t>T</w:t>
       </w:r>
       <w:r>
         <w:t>echnical specification</w:t>
       </w:r>
-      <w:bookmarkEnd w:id="18"/>
+      <w:bookmarkEnd w:id="17"/>
     </w:p>
     <w:p>
       <w:pPr>
@@ -5662,7 +6059,6 @@
           <w:color w:val="222222"/>
           <w:lang w:eastAsia="en-IN"/>
         </w:rPr>
-        <w:lastRenderedPageBreak/>
         <w:t xml:space="preserve">Framework: </w:t>
       </w:r>
       <w:r>
@@ -6096,21 +6492,21 @@
       <w:pPr>
         <w:pStyle w:val="Heading2"/>
       </w:pPr>
-      <w:bookmarkStart w:id="19" w:name="_Toc344539156"/>
+      <w:bookmarkStart w:id="18" w:name="_Toc344539156"/>
       <w:r>
         <w:t>Planning and Scheduling</w:t>
       </w:r>
+      <w:bookmarkEnd w:id="18"/>
+    </w:p>
+    <w:p>
+      <w:pPr>
+        <w:pStyle w:val="Heading3"/>
+      </w:pPr>
+      <w:bookmarkStart w:id="19" w:name="_Toc344539157"/>
+      <w:r>
+        <w:t>Gantt chart</w:t>
+      </w:r>
       <w:bookmarkEnd w:id="19"/>
-    </w:p>
-    <w:p>
-      <w:pPr>
-        <w:pStyle w:val="Heading3"/>
-      </w:pPr>
-      <w:bookmarkStart w:id="20" w:name="_Toc344539157"/>
-      <w:r>
-        <w:t>Gantt chart</w:t>
-      </w:r>
-      <w:bookmarkEnd w:id="20"/>
     </w:p>
     <w:p>
       <w:pPr>
@@ -6124,9 +6520,9 @@
         <w:lastRenderedPageBreak/>
         <w:drawing>
           <wp:inline distT="0" distB="0" distL="0" distR="0">
-            <wp:extent cx="6601691" cy="4156364"/>
+            <wp:extent cx="6373091" cy="3422073"/>
             <wp:effectExtent l="0" t="0" r="0" b="0"/>
-            <wp:docPr id="1" name="Picture 1"/>
+            <wp:docPr id="4" name="Picture 4"/>
             <wp:cNvGraphicFramePr>
               <a:graphicFrameLocks xmlns:a="http://schemas.openxmlformats.org/drawingml/2006/main" noChangeAspect="1"/>
             </wp:cNvGraphicFramePr>
@@ -6134,11 +6530,11 @@
               <a:graphicData uri="http://schemas.openxmlformats.org/drawingml/2006/picture">
                 <pic:pic xmlns:pic="http://schemas.openxmlformats.org/drawingml/2006/picture">
                   <pic:nvPicPr>
-                    <pic:cNvPr id="0" name="sms-gantt.JPG"/>
+                    <pic:cNvPr id="0" name="gyantt.JPG"/>
                     <pic:cNvPicPr/>
                   </pic:nvPicPr>
                   <pic:blipFill>
-                    <a:blip r:embed="rId10" cstate="print">
+                    <a:blip r:embed="rId10">
                       <a:extLst>
                         <a:ext uri="{28A0092B-C50C-407E-A947-70E740481C1C}">
                           <a14:useLocalDpi xmlns:a14="http://schemas.microsoft.com/office/drawing/2010/main" val="0"/>
@@ -6152,7 +6548,7 @@
                   <pic:spPr>
                     <a:xfrm>
                       <a:off x="0" y="0"/>
-                      <a:ext cx="6608039" cy="4160361"/>
+                      <a:ext cx="6373091" cy="3422073"/>
                     </a:xfrm>
                     <a:prstGeom prst="rect">
                       <a:avLst/>
@@ -6169,11 +6565,11 @@
       <w:pPr>
         <w:pStyle w:val="Heading3"/>
       </w:pPr>
-      <w:bookmarkStart w:id="21" w:name="_Toc344539158"/>
+      <w:bookmarkStart w:id="20" w:name="_Toc344539158"/>
       <w:r>
         <w:t>Tracking Gantt</w:t>
       </w:r>
-      <w:bookmarkEnd w:id="21"/>
+      <w:bookmarkEnd w:id="20"/>
     </w:p>
     <w:p>
       <w:pPr>
@@ -6186,9 +6582,9 @@
         </w:rPr>
         <w:drawing>
           <wp:inline distT="0" distB="0" distL="0" distR="0">
-            <wp:extent cx="6670963" cy="3304309"/>
+            <wp:extent cx="6373091" cy="4038600"/>
             <wp:effectExtent l="0" t="0" r="0" b="0"/>
-            <wp:docPr id="3" name="Picture 3"/>
+            <wp:docPr id="5" name="Picture 5"/>
             <wp:cNvGraphicFramePr>
               <a:graphicFrameLocks xmlns:a="http://schemas.openxmlformats.org/drawingml/2006/main" noChangeAspect="1"/>
             </wp:cNvGraphicFramePr>
@@ -6196,11 +6592,11 @@
               <a:graphicData uri="http://schemas.openxmlformats.org/drawingml/2006/picture">
                 <pic:pic xmlns:pic="http://schemas.openxmlformats.org/drawingml/2006/picture">
                   <pic:nvPicPr>
-                    <pic:cNvPr id="0" name="sms-tracking-gantt.JPG"/>
+                    <pic:cNvPr id="0" name="tracking-gyantt.JPG"/>
                     <pic:cNvPicPr/>
                   </pic:nvPicPr>
                   <pic:blipFill>
-                    <a:blip r:embed="rId11" cstate="print">
+                    <a:blip r:embed="rId11">
                       <a:extLst>
                         <a:ext uri="{28A0092B-C50C-407E-A947-70E740481C1C}">
                           <a14:useLocalDpi xmlns:a14="http://schemas.microsoft.com/office/drawing/2010/main" val="0"/>
@@ -6214,7 +6610,7 @@
                   <pic:spPr>
                     <a:xfrm>
                       <a:off x="0" y="0"/>
-                      <a:ext cx="6674354" cy="3305989"/>
+                      <a:ext cx="6373091" cy="4038600"/>
                     </a:xfrm>
                     <a:prstGeom prst="rect">
                       <a:avLst/>
@@ -6231,17 +6627,18 @@
       <w:pPr>
         <w:pStyle w:val="Heading3"/>
       </w:pPr>
-      <w:bookmarkStart w:id="22" w:name="_Toc344539159"/>
+      <w:bookmarkStart w:id="21" w:name="_Toc344539159"/>
       <w:r>
         <w:lastRenderedPageBreak/>
         <w:t>Pert chart (Network Diagram)</w:t>
       </w:r>
-      <w:bookmarkEnd w:id="22"/>
+      <w:bookmarkEnd w:id="21"/>
     </w:p>
     <w:p>
       <w:pPr>
         <w:ind w:left="-450"/>
       </w:pPr>
+      <w:bookmarkStart w:id="22" w:name="_GoBack"/>
       <w:r>
         <w:rPr>
           <w:noProof/>
@@ -6249,9 +6646,9 @@
         </w:rPr>
         <w:drawing>
           <wp:inline distT="0" distB="0" distL="0" distR="0">
-            <wp:extent cx="6670961" cy="5597236"/>
+            <wp:extent cx="6483927" cy="4426527"/>
             <wp:effectExtent l="0" t="0" r="0" b="0"/>
-            <wp:docPr id="6" name="Picture 6"/>
+            <wp:docPr id="8" name="Picture 8"/>
             <wp:cNvGraphicFramePr>
               <a:graphicFrameLocks xmlns:a="http://schemas.openxmlformats.org/drawingml/2006/main" noChangeAspect="1"/>
             </wp:cNvGraphicFramePr>
@@ -6259,11 +6656,11 @@
               <a:graphicData uri="http://schemas.openxmlformats.org/drawingml/2006/picture">
                 <pic:pic xmlns:pic="http://schemas.openxmlformats.org/drawingml/2006/picture">
                   <pic:nvPicPr>
-                    <pic:cNvPr id="0" name="sms-pert.JPG"/>
+                    <pic:cNvPr id="0" name="pert.JPG"/>
                     <pic:cNvPicPr/>
                   </pic:nvPicPr>
                   <pic:blipFill>
-                    <a:blip r:embed="rId12" cstate="print">
+                    <a:blip r:embed="rId12">
                       <a:extLst>
                         <a:ext uri="{28A0092B-C50C-407E-A947-70E740481C1C}">
                           <a14:useLocalDpi xmlns:a14="http://schemas.microsoft.com/office/drawing/2010/main" val="0"/>
@@ -6277,7 +6674,7 @@
                   <pic:spPr>
                     <a:xfrm>
                       <a:off x="0" y="0"/>
-                      <a:ext cx="6677511" cy="5602732"/>
+                      <a:ext cx="6483927" cy="4426527"/>
                     </a:xfrm>
                     <a:prstGeom prst="rect">
                       <a:avLst/>
@@ -6289,6 +6686,7 @@
           </wp:inline>
         </w:drawing>
       </w:r>
+      <w:bookmarkEnd w:id="22"/>
     </w:p>
     <w:p>
       <w:pPr>
@@ -6360,7 +6758,6 @@
         </w:numPr>
       </w:pPr>
       <w:r>
-        <w:lastRenderedPageBreak/>
         <w:t xml:space="preserve">Synchronization with Google Drive.  </w:t>
       </w:r>
     </w:p>
@@ -6423,6 +6820,7 @@
         </w:numPr>
       </w:pPr>
       <w:r>
+        <w:lastRenderedPageBreak/>
         <w:t xml:space="preserve">Installation of various apps in mobile from the desktop app through </w:t>
       </w:r>
       <w:proofErr w:type="spellStart"/>
@@ -14820,7 +15218,7 @@
           <w:rPr>
             <w:noProof/>
           </w:rPr>
-          <w:t>4</w:t>
+          <w:t>14</w:t>
         </w:r>
         <w:r>
           <w:rPr>
@@ -19124,7 +19522,7 @@
 </file>
 
 <file path=customXml/itemProps1.xml><?xml version="1.0" encoding="utf-8"?>
-<ds:datastoreItem xmlns:ds="http://schemas.openxmlformats.org/officeDocument/2006/customXml" ds:itemID="{8FDE3C4D-C2D5-46E3-808A-8E6BEA939121}">
+<ds:datastoreItem xmlns:ds="http://schemas.openxmlformats.org/officeDocument/2006/customXml" ds:itemID="{D9886576-CBF8-4498-A7EE-D2B84DC3714B}">
   <ds:schemaRefs>
     <ds:schemaRef ds:uri="http://schemas.openxmlformats.org/officeDocument/2006/bibliography"/>
   </ds:schemaRefs>

</xml_diff>

<commit_message>
updating report with latest requirement
</commit_message>
<xml_diff>
--- a/report/File Management System-synopsis.docx
+++ b/report/File Management System-synopsis.docx
@@ -1,6 +1,6 @@
 
 <file path=word/document.xml><?xml version="1.0" encoding="utf-8"?>
-<w:document xmlns:wpc="http://schemas.microsoft.com/office/word/2010/wordprocessingCanvas" xmlns:mc="http://schemas.openxmlformats.org/markup-compatibility/2006" xmlns:o="urn:schemas-microsoft-com:office:office" xmlns:r="http://schemas.openxmlformats.org/officeDocument/2006/relationships" xmlns:m="http://schemas.openxmlformats.org/officeDocument/2006/math" xmlns:v="urn:schemas-microsoft-com:vml" xmlns:wp14="http://schemas.microsoft.com/office/word/2010/wordprocessingDrawing" xmlns:wp="http://schemas.openxmlformats.org/drawingml/2006/wordprocessingDrawing" xmlns:w10="urn:schemas-microsoft-com:office:word" xmlns:w="http://schemas.openxmlformats.org/wordprocessingml/2006/main" xmlns:w14="http://schemas.microsoft.com/office/word/2010/wordml" xmlns:wpg="http://schemas.microsoft.com/office/word/2010/wordprocessingGroup" xmlns:wpi="http://schemas.microsoft.com/office/word/2010/wordprocessingInk" xmlns:wne="http://schemas.microsoft.com/office/word/2006/wordml" xmlns:wps="http://schemas.microsoft.com/office/word/2010/wordprocessingShape" mc:Ignorable="w14 wp14">
+<w:document xmlns:ve="http://schemas.openxmlformats.org/markup-compatibility/2006" xmlns:o="urn:schemas-microsoft-com:office:office" xmlns:r="http://schemas.openxmlformats.org/officeDocument/2006/relationships" xmlns:m="http://schemas.openxmlformats.org/officeDocument/2006/math" xmlns:v="urn:schemas-microsoft-com:vml" xmlns:wp="http://schemas.openxmlformats.org/drawingml/2006/wordprocessingDrawing" xmlns:w10="urn:schemas-microsoft-com:office:word" xmlns:w="http://schemas.openxmlformats.org/wordprocessingml/2006/main" xmlns:wne="http://schemas.microsoft.com/office/word/2006/wordml">
   <w:body>
     <w:sdt>
       <w:sdtPr>
@@ -23,7 +23,7 @@
           <w:tblPr>
             <w:tblW w:w="5000" w:type="pct"/>
             <w:jc w:val="center"/>
-            <w:tblLook w:val="04A0" w:firstRow="1" w:lastRow="0" w:firstColumn="1" w:lastColumn="0" w:noHBand="0" w:noVBand="1"/>
+            <w:tblLook w:val="04A0"/>
           </w:tblPr>
           <w:tblGrid>
             <w:gridCol w:w="9576"/>
@@ -64,7 +64,6 @@
                 <w:dataBinding w:prefixMappings="xmlns:ns0='http://schemas.openxmlformats.org/package/2006/metadata/core-properties' xmlns:ns1='http://purl.org/dc/elements/1.1/'" w:xpath="/ns0:coreProperties[1]/ns1:title[1]" w:storeItemID="{6C3C8BC8-F283-45AE-878A-BAB7291924A1}"/>
                 <w:text/>
               </w:sdtPr>
-              <w:sdtEndPr/>
               <w:sdtContent>
                 <w:tc>
                   <w:tcPr>
@@ -125,7 +124,6 @@
                 <w:dataBinding w:prefixMappings="xmlns:ns0='http://schemas.openxmlformats.org/package/2006/metadata/core-properties' xmlns:ns1='http://purl.org/dc/elements/1.1/'" w:xpath="/ns0:coreProperties[1]/ns1:subject[1]" w:storeItemID="{6C3C8BC8-F283-45AE-878A-BAB7291924A1}"/>
                 <w:text/>
               </w:sdtPr>
-              <w:sdtEndPr/>
               <w:sdtContent>
                 <w:tc>
                   <w:tcPr>
@@ -194,7 +192,6 @@
                 <w:dataBinding w:prefixMappings="xmlns:ns0='http://schemas.openxmlformats.org/package/2006/metadata/core-properties' xmlns:ns1='http://purl.org/dc/elements/1.1/'" w:xpath="/ns0:coreProperties[1]/ns1:creator[1]" w:storeItemID="{6C3C8BC8-F283-45AE-878A-BAB7291924A1}"/>
                 <w:text/>
               </w:sdtPr>
-              <w:sdtEndPr/>
               <w:sdtContent>
                 <w:tc>
                   <w:tcPr>
@@ -292,7 +289,7 @@
           <w:tblPr>
             <w:tblpPr w:leftFromText="187" w:rightFromText="187" w:horzAnchor="margin" w:tblpXSpec="center" w:tblpYSpec="bottom"/>
             <w:tblW w:w="5000" w:type="pct"/>
-            <w:tblLook w:val="04A0" w:firstRow="1" w:lastRow="0" w:firstColumn="1" w:lastColumn="0" w:noHBand="0" w:noVBand="1"/>
+            <w:tblLook w:val="04A0"/>
           </w:tblPr>
           <w:tblGrid>
             <w:gridCol w:w="9576"/>
@@ -3381,23 +3378,190 @@
     </w:p>
     <w:p>
       <w:r>
-        <w:t xml:space="preserve">So, it was not hard for me to decide my project topic, I chose to develop an application which would let a user access phone memory and </w:t>
-      </w:r>
-      <w:r>
-        <w:t>SD</w:t>
-      </w:r>
-      <w:r>
-        <w:t xml:space="preserve"> card memory.</w:t>
-      </w:r>
-      <w:r>
-        <w:t xml:space="preserve"> It obviously is going to be a </w:t>
-      </w:r>
-      <w:r>
-        <w:t>v</w:t>
-      </w:r>
-      <w:r>
-        <w:t>ery useful app for all the Windows Phone users in the world.</w:t>
-      </w:r>
+        <w:t>When I went deep into the matter I realized that that the problem is almost same for other platforms like Android as well. There are third party apps but no official file manager from Android. So I decided to develop an application that</w:t>
+      </w:r>
+      <w:r>
+        <w:t xml:space="preserve"> would show a user all the data stored in the memory card and phone memory both for </w:t>
+      </w:r>
+      <w:r>
+        <w:t xml:space="preserve">Windows Phone and Android. But Windows Phone does not allow reading their file structure to the user so I decided </w:t>
+      </w:r>
+    </w:p>
+    <w:p>
+      <w:pPr>
+        <w:pStyle w:val="NormalWeb"/>
+        <w:shd w:val="clear" w:color="auto" w:fill="FFFFFF"/>
+        <w:rPr>
+          <w:rFonts w:ascii="Arial" w:hAnsi="Arial" w:cs="Arial"/>
+          <w:color w:val="222222"/>
+          <w:sz w:val="28"/>
+          <w:szCs w:val="28"/>
+        </w:rPr>
+      </w:pPr>
+    </w:p>
+    <w:p>
+      <w:pPr>
+        <w:pStyle w:val="NormalWeb"/>
+        <w:shd w:val="clear" w:color="auto" w:fill="FFFFFF"/>
+        <w:rPr>
+          <w:rFonts w:ascii="Arial" w:hAnsi="Arial" w:cs="Arial"/>
+          <w:color w:val="222222"/>
+          <w:sz w:val="28"/>
+          <w:szCs w:val="28"/>
+        </w:rPr>
+      </w:pPr>
+      <w:r>
+        <w:rPr>
+          <w:rFonts w:ascii="Arial" w:hAnsi="Arial" w:cs="Arial"/>
+          <w:color w:val="222222"/>
+          <w:sz w:val="28"/>
+          <w:szCs w:val="28"/>
+        </w:rPr>
+        <w:t xml:space="preserve">The main </w:t>
+      </w:r>
+      <w:proofErr w:type="gramStart"/>
+      <w:r>
+        <w:rPr>
+          <w:rFonts w:ascii="Arial" w:hAnsi="Arial" w:cs="Arial"/>
+          <w:color w:val="222222"/>
+          <w:sz w:val="28"/>
+          <w:szCs w:val="28"/>
+        </w:rPr>
+        <w:t>compo</w:t>
+      </w:r>
+      <w:r>
+        <w:rPr>
+          <w:rFonts w:ascii="Arial" w:hAnsi="Arial" w:cs="Arial"/>
+          <w:color w:val="222222"/>
+          <w:sz w:val="28"/>
+          <w:szCs w:val="28"/>
+        </w:rPr>
+        <w:t xml:space="preserve"> to </w:t>
+      </w:r>
+      <w:proofErr w:type="spellStart"/>
+      <w:r>
+        <w:rPr>
+          <w:rFonts w:ascii="Arial" w:hAnsi="Arial" w:cs="Arial"/>
+          <w:color w:val="222222"/>
+          <w:sz w:val="28"/>
+          <w:szCs w:val="28"/>
+        </w:rPr>
+        <w:t>nents</w:t>
+      </w:r>
+      <w:proofErr w:type="spellEnd"/>
+      <w:r>
+        <w:rPr>
+          <w:rFonts w:ascii="Arial" w:hAnsi="Arial" w:cs="Arial"/>
+          <w:color w:val="222222"/>
+          <w:sz w:val="28"/>
+          <w:szCs w:val="28"/>
+        </w:rPr>
+        <w:t xml:space="preserve"> of this project are</w:t>
+      </w:r>
+      <w:proofErr w:type="gramEnd"/>
+      <w:r>
+        <w:rPr>
+          <w:rFonts w:ascii="Arial" w:hAnsi="Arial" w:cs="Arial"/>
+          <w:color w:val="222222"/>
+          <w:sz w:val="28"/>
+          <w:szCs w:val="28"/>
+        </w:rPr>
+        <w:t>:</w:t>
+      </w:r>
+    </w:p>
+    <w:p>
+      <w:pPr>
+        <w:pStyle w:val="NormalWeb"/>
+        <w:shd w:val="clear" w:color="auto" w:fill="FFFFFF"/>
+        <w:rPr>
+          <w:rFonts w:ascii="Arial" w:hAnsi="Arial" w:cs="Arial"/>
+          <w:color w:val="222222"/>
+          <w:sz w:val="28"/>
+          <w:szCs w:val="28"/>
+        </w:rPr>
+      </w:pPr>
+      <w:r>
+        <w:rPr>
+          <w:rFonts w:ascii="Arial" w:hAnsi="Arial" w:cs="Arial"/>
+          <w:color w:val="222222"/>
+          <w:sz w:val="28"/>
+          <w:szCs w:val="28"/>
+        </w:rPr>
+        <w:t>1. In this project there will be a web based server which will store information about files stored in user's machine and storage devices.</w:t>
+      </w:r>
+    </w:p>
+    <w:p>
+      <w:pPr>
+        <w:pStyle w:val="NormalWeb"/>
+        <w:shd w:val="clear" w:color="auto" w:fill="FFFFFF"/>
+        <w:rPr>
+          <w:rFonts w:ascii="Arial" w:hAnsi="Arial" w:cs="Arial"/>
+          <w:color w:val="222222"/>
+          <w:sz w:val="28"/>
+          <w:szCs w:val="28"/>
+        </w:rPr>
+      </w:pPr>
+      <w:r>
+        <w:rPr>
+          <w:rFonts w:ascii="Arial" w:hAnsi="Arial" w:cs="Arial"/>
+          <w:color w:val="222222"/>
+          <w:sz w:val="28"/>
+          <w:szCs w:val="28"/>
+        </w:rPr>
+        <w:t>2. The clients (</w:t>
+      </w:r>
+      <w:proofErr w:type="gramStart"/>
+      <w:r>
+        <w:rPr>
+          <w:rFonts w:ascii="Arial" w:hAnsi="Arial" w:cs="Arial"/>
+          <w:color w:val="222222"/>
+          <w:sz w:val="28"/>
+          <w:szCs w:val="28"/>
+        </w:rPr>
+        <w:t>windows ,</w:t>
+      </w:r>
+      <w:proofErr w:type="gramEnd"/>
+      <w:r>
+        <w:rPr>
+          <w:rFonts w:ascii="Arial" w:hAnsi="Arial" w:cs="Arial"/>
+          <w:color w:val="222222"/>
+          <w:sz w:val="28"/>
+          <w:szCs w:val="28"/>
+        </w:rPr>
+        <w:t xml:space="preserve"> Linux , android) will analyze the file systems and upload the information to web server..</w:t>
+      </w:r>
+    </w:p>
+    <w:p>
+      <w:pPr>
+        <w:pStyle w:val="NormalWeb"/>
+        <w:shd w:val="clear" w:color="auto" w:fill="FFFFFF"/>
+        <w:rPr>
+          <w:rFonts w:ascii="Arial" w:hAnsi="Arial" w:cs="Arial"/>
+          <w:color w:val="222222"/>
+          <w:sz w:val="28"/>
+          <w:szCs w:val="28"/>
+        </w:rPr>
+      </w:pPr>
+      <w:r>
+        <w:rPr>
+          <w:rFonts w:ascii="Arial" w:hAnsi="Arial" w:cs="Arial"/>
+          <w:color w:val="222222"/>
+          <w:sz w:val="28"/>
+          <w:szCs w:val="28"/>
+        </w:rPr>
+        <w:t>3. There will be a web based viewer for viewing the information</w:t>
+      </w:r>
+      <w:proofErr w:type="gramStart"/>
+      <w:r>
+        <w:rPr>
+          <w:rFonts w:ascii="Arial" w:hAnsi="Arial" w:cs="Arial"/>
+          <w:color w:val="222222"/>
+          <w:sz w:val="28"/>
+          <w:szCs w:val="28"/>
+        </w:rPr>
+        <w:t>..</w:t>
+      </w:r>
+      <w:proofErr w:type="gramEnd"/>
     </w:p>
     <w:p>
       <w:pPr>
@@ -3553,6 +3717,7 @@
         <w:jc w:val="both"/>
       </w:pPr>
       <w:r>
+        <w:lastRenderedPageBreak/>
         <w:t>PDF Reader.</w:t>
       </w:r>
     </w:p>
@@ -3566,13 +3731,14 @@
         <w:jc w:val="both"/>
       </w:pPr>
       <w:r>
-        <w:t>Sorting/</w:t>
-      </w:r>
-      <w:proofErr w:type="spellStart"/>
-      <w:r>
-        <w:t>Searhing</w:t>
-      </w:r>
-      <w:proofErr w:type="spellEnd"/>
+        <w:t>Sorting/Sear</w:t>
+      </w:r>
+      <w:r>
+        <w:t>c</w:t>
+      </w:r>
+      <w:r>
+        <w:t>hing</w:t>
+      </w:r>
       <w:r>
         <w:t xml:space="preserve"> based on file format.</w:t>
       </w:r>
@@ -3688,9 +3854,8 @@
       <w:r>
         <w:rPr>
           <w:noProof/>
-          <w:lang w:bidi="ar-SA"/>
-        </w:rPr>
-        <w:lastRenderedPageBreak/>
+          <w:lang w:val="en-IN" w:eastAsia="en-IN" w:bidi="ar-SA"/>
+        </w:rPr>
         <w:drawing>
           <wp:inline distT="0" distB="0" distL="0" distR="0">
             <wp:extent cx="5943600" cy="4276090"/>
@@ -3707,10 +3872,10 @@
                     <pic:cNvPicPr/>
                   </pic:nvPicPr>
                   <pic:blipFill>
-                    <a:blip r:embed="rId9">
+                    <a:blip r:embed="rId8" cstate="print">
                       <a:extLst>
                         <a:ext uri="{28A0092B-C50C-407E-A947-70E740481C1C}">
-                          <a14:useLocalDpi xmlns:a14="http://schemas.microsoft.com/office/drawing/2010/main" val="0"/>
+                          <a14:useLocalDpi xmlns:a14="http://schemas.microsoft.com/office/drawing/2010/main" xmlns:wps="http://schemas.microsoft.com/office/word/2010/wordprocessingShape" xmlns:wpi="http://schemas.microsoft.com/office/word/2010/wordprocessingInk" xmlns:wpg="http://schemas.microsoft.com/office/word/2010/wordprocessingGroup" xmlns:w14="http://schemas.microsoft.com/office/word/2010/wordml" xmlns:w="http://schemas.openxmlformats.org/wordprocessingml/2006/main" xmlns:w10="urn:schemas-microsoft-com:office:word" xmlns:wp14="http://schemas.microsoft.com/office/word/2010/wordprocessingDrawing" xmlns:v="urn:schemas-microsoft-com:vml" xmlns:o="urn:schemas-microsoft-com:office:office" xmlns:mc="http://schemas.openxmlformats.org/markup-compatibility/2006" xmlns:wpc="http://schemas.microsoft.com/office/word/2010/wordprocessingCanvas" xmlns="" val="0"/>
                         </a:ext>
                       </a:extLst>
                     </a:blip>
@@ -3755,7 +3920,7 @@
           <w:bottom w:w="12" w:type="dxa"/>
           <w:right w:w="12" w:type="dxa"/>
         </w:tblCellMar>
-        <w:tblLook w:val="04A0" w:firstRow="1" w:lastRow="0" w:firstColumn="1" w:lastColumn="0" w:noHBand="0" w:noVBand="1"/>
+        <w:tblLook w:val="04A0"/>
       </w:tblPr>
       <w:tblGrid>
         <w:gridCol w:w="4242"/>
@@ -3903,6 +4068,7 @@
                 <w:szCs w:val="22"/>
                 <w:lang w:bidi="ar-SA"/>
               </w:rPr>
+              <w:lastRenderedPageBreak/>
               <w:t>Windows 7 Client</w:t>
             </w:r>
           </w:p>
@@ -4158,7 +4324,6 @@
         <w:jc w:val="both"/>
       </w:pPr>
       <w:r>
-        <w:lastRenderedPageBreak/>
         <w:t>OOP Language: C#</w:t>
       </w:r>
     </w:p>
@@ -4433,6 +4598,7 @@
         <w:jc w:val="both"/>
       </w:pPr>
       <w:r>
+        <w:lastRenderedPageBreak/>
         <w:t>Disk Space: 50 Mb of available disk space.</w:t>
       </w:r>
     </w:p>
@@ -4533,7 +4699,6 @@
       </w:pPr>
       <w:bookmarkStart w:id="12" w:name="_Toc344539150"/>
       <w:r>
-        <w:lastRenderedPageBreak/>
         <w:t>Existing System</w:t>
       </w:r>
       <w:bookmarkEnd w:id="12"/>
@@ -4662,6 +4827,7 @@
       </w:pPr>
       <w:bookmarkStart w:id="14" w:name="_Toc344539153"/>
       <w:r>
+        <w:lastRenderedPageBreak/>
         <w:t>Requirements Specification</w:t>
       </w:r>
       <w:bookmarkEnd w:id="14"/>
@@ -4745,8 +4911,159 @@
     </w:p>
     <w:p>
       <w:r>
+        <w:t>The app will search for the SD card attached in the phone and show them to the user just like a computer.</w:t>
+      </w:r>
+    </w:p>
+    <w:p>
+      <w:pPr>
+        <w:rPr>
+          <w:b/>
+        </w:rPr>
+      </w:pPr>
+      <w:r>
+        <w:rPr>
+          <w:b/>
+        </w:rPr>
+        <w:t>Output</w:t>
+      </w:r>
+    </w:p>
+    <w:p>
+      <w:r>
+        <w:t>The user can browse all the files and folders of the SD card.</w:t>
+      </w:r>
+    </w:p>
+    <w:p>
+      <w:pPr>
+        <w:pStyle w:val="Heading4"/>
+      </w:pPr>
+      <w:r>
+        <w:t>Browse Phone memory</w:t>
+      </w:r>
+    </w:p>
+    <w:p>
+      <w:pPr>
+        <w:rPr>
+          <w:b/>
+        </w:rPr>
+      </w:pPr>
+      <w:r>
+        <w:rPr>
+          <w:b/>
+        </w:rPr>
+        <w:t>Introduction</w:t>
+      </w:r>
+    </w:p>
+    <w:p>
+      <w:r>
+        <w:t>Users can browse their phone memory from the application.</w:t>
+      </w:r>
+    </w:p>
+    <w:p>
+      <w:pPr>
+        <w:rPr>
+          <w:b/>
+        </w:rPr>
+      </w:pPr>
+      <w:r>
+        <w:rPr>
+          <w:b/>
+        </w:rPr>
+        <w:t>Input</w:t>
+      </w:r>
+    </w:p>
+    <w:p>
+      <w:r>
+        <w:t>Users open the application and click on browse phone memory.</w:t>
+      </w:r>
+    </w:p>
+    <w:p>
+      <w:pPr>
+        <w:rPr>
+          <w:b/>
+        </w:rPr>
+      </w:pPr>
+      <w:r>
+        <w:rPr>
+          <w:b/>
+        </w:rPr>
+        <w:t>Processing</w:t>
+      </w:r>
+    </w:p>
+    <w:p>
+      <w:pPr>
+        <w:ind w:left="360"/>
+      </w:pPr>
+      <w:r>
+        <w:t xml:space="preserve">The application </w:t>
+      </w:r>
+      <w:r>
+        <w:t>searches for the phone memory structure and asks for permission from the phone to share the information to the user.</w:t>
+      </w:r>
+    </w:p>
+    <w:p>
+      <w:pPr>
+        <w:rPr>
+          <w:b/>
+        </w:rPr>
+      </w:pPr>
+      <w:r>
+        <w:rPr>
+          <w:b/>
+        </w:rPr>
+        <w:t>Output</w:t>
+      </w:r>
+    </w:p>
+    <w:p>
+      <w:r>
+        <w:t>Users can see all the files, folders of the SD card.</w:t>
+      </w:r>
+    </w:p>
+    <w:p>
+      <w:pPr>
+        <w:ind w:left="360"/>
+      </w:pPr>
+    </w:p>
+    <w:p>
+      <w:pPr>
+        <w:pStyle w:val="Heading4"/>
+      </w:pPr>
+      <w:r>
+        <w:t xml:space="preserve"> Security</w:t>
+      </w:r>
+    </w:p>
+    <w:p>
+      <w:pPr>
+        <w:rPr>
+          <w:b/>
+        </w:rPr>
+      </w:pPr>
+      <w:r>
+        <w:rPr>
+          <w:b/>
+        </w:rPr>
+        <w:t>Introduction</w:t>
+      </w:r>
+    </w:p>
+    <w:p>
+      <w:pPr>
+        <w:ind w:left="360"/>
+      </w:pPr>
+      <w:r>
+        <w:t>The application will be password protected.</w:t>
+      </w:r>
+    </w:p>
+    <w:p>
+      <w:pPr>
+        <w:rPr>
+          <w:b/>
+        </w:rPr>
+      </w:pPr>
+      <w:r>
+        <w:rPr>
+          <w:b/>
+        </w:rPr>
         <w:lastRenderedPageBreak/>
-        <w:t>The app will search for the SD card attached in the phone and show them to the user just like a computer.</w:t>
+        <w:t>Input</w:t>
       </w:r>
     </w:p>
     <w:p>
@@ -4756,15 +5073,55 @@
         </w:rPr>
       </w:pPr>
       <w:r>
+        <w:t xml:space="preserve"> </w:t>
+      </w:r>
+      <w:r>
+        <w:t>Users click on the application and provides predefined password to use the application.</w:t>
+      </w:r>
+    </w:p>
+    <w:p>
+      <w:pPr>
         <w:rPr>
           <w:b/>
         </w:rPr>
+      </w:pPr>
+      <w:r>
+        <w:rPr>
+          <w:b/>
+        </w:rPr>
+        <w:t>Processing</w:t>
+      </w:r>
+    </w:p>
+    <w:p>
+      <w:pPr>
+        <w:ind w:left="360"/>
+      </w:pPr>
+      <w:r>
+        <w:t>The application takes the password input and compares it with the predefined password stored in SQLite database.</w:t>
+      </w:r>
+    </w:p>
+    <w:p>
+      <w:pPr>
+        <w:rPr>
+          <w:b/>
+        </w:rPr>
+      </w:pPr>
+      <w:r>
+        <w:rPr>
+          <w:b/>
+        </w:rPr>
         <w:t>Output</w:t>
       </w:r>
     </w:p>
     <w:p>
-      <w:r>
-        <w:t>The user can browse all the files and folders of the SD card.</w:t>
+      <w:pPr>
+        <w:ind w:left="360"/>
+      </w:pPr>
+      <w:r>
+        <w:t xml:space="preserve"> </w:t>
+      </w:r>
+      <w:r>
+        <w:t>Only after providing a valid password, the user gets access to the application.</w:t>
       </w:r>
     </w:p>
     <w:p>
@@ -4772,7 +5129,7 @@
         <w:pStyle w:val="Heading4"/>
       </w:pPr>
       <w:r>
-        <w:t>Browse Phone memory</w:t>
+        <w:t>read pdf files</w:t>
       </w:r>
     </w:p>
     <w:p>
@@ -4790,198 +5147,6 @@
     </w:p>
     <w:p>
       <w:r>
-        <w:t>Users can browse their phone memory from the application.</w:t>
-      </w:r>
-    </w:p>
-    <w:p>
-      <w:pPr>
-        <w:rPr>
-          <w:b/>
-        </w:rPr>
-      </w:pPr>
-      <w:r>
-        <w:rPr>
-          <w:b/>
-        </w:rPr>
-        <w:t>Input</w:t>
-      </w:r>
-    </w:p>
-    <w:p>
-      <w:r>
-        <w:t>Users open the application and click on browse phone memory.</w:t>
-      </w:r>
-    </w:p>
-    <w:p>
-      <w:pPr>
-        <w:rPr>
-          <w:b/>
-        </w:rPr>
-      </w:pPr>
-      <w:r>
-        <w:rPr>
-          <w:b/>
-        </w:rPr>
-        <w:t>Processing</w:t>
-      </w:r>
-    </w:p>
-    <w:p>
-      <w:pPr>
-        <w:ind w:left="360"/>
-      </w:pPr>
-      <w:r>
-        <w:t xml:space="preserve">The application </w:t>
-      </w:r>
-      <w:r>
-        <w:t>searches for the phone memory structure and asks for permission from the phone to share the information to the user.</w:t>
-      </w:r>
-    </w:p>
-    <w:p>
-      <w:pPr>
-        <w:rPr>
-          <w:b/>
-        </w:rPr>
-      </w:pPr>
-      <w:r>
-        <w:rPr>
-          <w:b/>
-        </w:rPr>
-        <w:t>Output</w:t>
-      </w:r>
-    </w:p>
-    <w:p>
-      <w:r>
-        <w:t>Users can see all the files, folders of the SD card.</w:t>
-      </w:r>
-    </w:p>
-    <w:p>
-      <w:pPr>
-        <w:ind w:left="360"/>
-      </w:pPr>
-    </w:p>
-    <w:p>
-      <w:pPr>
-        <w:pStyle w:val="Heading4"/>
-      </w:pPr>
-      <w:r>
-        <w:t xml:space="preserve"> Security</w:t>
-      </w:r>
-    </w:p>
-    <w:p>
-      <w:pPr>
-        <w:rPr>
-          <w:b/>
-        </w:rPr>
-      </w:pPr>
-      <w:r>
-        <w:rPr>
-          <w:b/>
-        </w:rPr>
-        <w:t>Introduction</w:t>
-      </w:r>
-    </w:p>
-    <w:p>
-      <w:pPr>
-        <w:ind w:left="360"/>
-      </w:pPr>
-      <w:r>
-        <w:t>The application will be password protected.</w:t>
-      </w:r>
-    </w:p>
-    <w:p>
-      <w:pPr>
-        <w:rPr>
-          <w:b/>
-        </w:rPr>
-      </w:pPr>
-      <w:r>
-        <w:rPr>
-          <w:b/>
-        </w:rPr>
-        <w:t>Input</w:t>
-      </w:r>
-    </w:p>
-    <w:p>
-      <w:pPr>
-        <w:rPr>
-          <w:b/>
-        </w:rPr>
-      </w:pPr>
-      <w:r>
-        <w:t xml:space="preserve"> </w:t>
-      </w:r>
-      <w:r>
-        <w:t>Users click on the application and provides predefined password to use the application.</w:t>
-      </w:r>
-    </w:p>
-    <w:p>
-      <w:pPr>
-        <w:rPr>
-          <w:b/>
-        </w:rPr>
-      </w:pPr>
-      <w:r>
-        <w:rPr>
-          <w:b/>
-        </w:rPr>
-        <w:t>Processing</w:t>
-      </w:r>
-    </w:p>
-    <w:p>
-      <w:pPr>
-        <w:ind w:left="360"/>
-      </w:pPr>
-      <w:r>
-        <w:t>The application takes the password input and compares it with the predefined password stored in SQLite database.</w:t>
-      </w:r>
-    </w:p>
-    <w:p>
-      <w:pPr>
-        <w:rPr>
-          <w:b/>
-        </w:rPr>
-      </w:pPr>
-      <w:r>
-        <w:rPr>
-          <w:b/>
-        </w:rPr>
-        <w:t>Output</w:t>
-      </w:r>
-    </w:p>
-    <w:p>
-      <w:pPr>
-        <w:ind w:left="360"/>
-      </w:pPr>
-      <w:r>
-        <w:t xml:space="preserve"> </w:t>
-      </w:r>
-      <w:r>
-        <w:t>Only after providing a valid password, the user gets access to the application.</w:t>
-      </w:r>
-    </w:p>
-    <w:p>
-      <w:pPr>
-        <w:pStyle w:val="Heading4"/>
-      </w:pPr>
-      <w:r>
-        <w:t>read pdf files</w:t>
-      </w:r>
-    </w:p>
-    <w:p>
-      <w:pPr>
-        <w:rPr>
-          <w:b/>
-        </w:rPr>
-      </w:pPr>
-      <w:r>
-        <w:rPr>
-          <w:b/>
-        </w:rPr>
-        <w:t>Introduction</w:t>
-      </w:r>
-    </w:p>
-    <w:p>
-      <w:r>
-        <w:lastRenderedPageBreak/>
         <w:t>The application should be able to read PDF files from the Windows phone.</w:t>
       </w:r>
     </w:p>
@@ -5160,6 +5325,7 @@
         <w:rPr>
           <w:b/>
         </w:rPr>
+        <w:lastRenderedPageBreak/>
         <w:t>Introduction</w:t>
       </w:r>
     </w:p>
@@ -5251,7 +5417,6 @@
         <w:ind w:left="360"/>
       </w:pPr>
       <w:r>
-        <w:lastRenderedPageBreak/>
         <w:tab/>
       </w:r>
     </w:p>
@@ -5429,6 +5594,7 @@
         <w:rPr>
           <w:b/>
         </w:rPr>
+        <w:lastRenderedPageBreak/>
         <w:t>Output</w:t>
       </w:r>
     </w:p>
@@ -5500,7 +5666,6 @@
         <w:rPr>
           <w:b/>
         </w:rPr>
-        <w:lastRenderedPageBreak/>
         <w:t>Processing</w:t>
       </w:r>
     </w:p>
@@ -5703,6 +5868,7 @@
         <w:pStyle w:val="ListParagraph"/>
       </w:pPr>
       <w:r>
+        <w:lastRenderedPageBreak/>
         <w:t xml:space="preserve">It </w:t>
       </w:r>
       <w:r>
@@ -5927,7 +6093,6 @@
         <w:pStyle w:val="ListParagraph"/>
       </w:pPr>
       <w:r>
-        <w:lastRenderedPageBreak/>
         <w:t>It will be very user friendly and usable by any person with minimal computer knowledge.</w:t>
       </w:r>
     </w:p>
@@ -6333,6 +6498,7 @@
           <w:color w:val="222222"/>
           <w:lang w:eastAsia="en-IN"/>
         </w:rPr>
+        <w:lastRenderedPageBreak/>
         <w:t>Database:</w:t>
       </w:r>
       <w:r>
@@ -6459,15 +6625,16 @@
           <w:color w:val="222222"/>
           <w:lang w:eastAsia="en-IN"/>
         </w:rPr>
-        <w:t>, SkyDri</w:t>
-      </w:r>
+        <w:t xml:space="preserve">, </w:t>
+      </w:r>
+      <w:proofErr w:type="spellStart"/>
       <w:r>
         <w:rPr>
           <w:rFonts w:asciiTheme="majorHAnsi" w:eastAsia="Times New Roman" w:hAnsiTheme="majorHAnsi" w:cs="Times New Roman"/>
           <w:color w:val="222222"/>
           <w:lang w:eastAsia="en-IN"/>
         </w:rPr>
-        <w:t>v</w:t>
+        <w:t>SkyDri</w:t>
       </w:r>
       <w:r>
         <w:rPr>
@@ -6475,8 +6642,17 @@
           <w:color w:val="222222"/>
           <w:lang w:eastAsia="en-IN"/>
         </w:rPr>
+        <w:t>v</w:t>
+      </w:r>
+      <w:r>
+        <w:rPr>
+          <w:rFonts w:asciiTheme="majorHAnsi" w:eastAsia="Times New Roman" w:hAnsiTheme="majorHAnsi" w:cs="Times New Roman"/>
+          <w:color w:val="222222"/>
+          <w:lang w:eastAsia="en-IN"/>
+        </w:rPr>
         <w:t>e</w:t>
       </w:r>
+      <w:proofErr w:type="spellEnd"/>
     </w:p>
     <w:p>
       <w:pPr>
@@ -6515,9 +6691,8 @@
       <w:r>
         <w:rPr>
           <w:noProof/>
-          <w:lang w:bidi="ar-SA"/>
-        </w:rPr>
-        <w:lastRenderedPageBreak/>
+          <w:lang w:val="en-IN" w:eastAsia="en-IN" w:bidi="ar-SA"/>
+        </w:rPr>
         <w:drawing>
           <wp:inline distT="0" distB="0" distL="0" distR="0">
             <wp:extent cx="6373091" cy="3422073"/>
@@ -6534,10 +6709,10 @@
                     <pic:cNvPicPr/>
                   </pic:nvPicPr>
                   <pic:blipFill>
-                    <a:blip r:embed="rId10">
+                    <a:blip r:embed="rId9" cstate="print">
                       <a:extLst>
                         <a:ext uri="{28A0092B-C50C-407E-A947-70E740481C1C}">
-                          <a14:useLocalDpi xmlns:a14="http://schemas.microsoft.com/office/drawing/2010/main" val="0"/>
+                          <a14:useLocalDpi xmlns:a14="http://schemas.microsoft.com/office/drawing/2010/main" xmlns:wps="http://schemas.microsoft.com/office/word/2010/wordprocessingShape" xmlns:wpi="http://schemas.microsoft.com/office/word/2010/wordprocessingInk" xmlns:wpg="http://schemas.microsoft.com/office/word/2010/wordprocessingGroup" xmlns:w14="http://schemas.microsoft.com/office/word/2010/wordml" xmlns:w="http://schemas.openxmlformats.org/wordprocessingml/2006/main" xmlns:w10="urn:schemas-microsoft-com:office:word" xmlns:wp14="http://schemas.microsoft.com/office/word/2010/wordprocessingDrawing" xmlns:v="urn:schemas-microsoft-com:vml" xmlns:o="urn:schemas-microsoft-com:office:office" xmlns:mc="http://schemas.openxmlformats.org/markup-compatibility/2006" xmlns:wpc="http://schemas.microsoft.com/office/word/2010/wordprocessingCanvas" xmlns="" val="0"/>
                         </a:ext>
                       </a:extLst>
                     </a:blip>
@@ -6578,8 +6753,9 @@
       <w:r>
         <w:rPr>
           <w:noProof/>
-          <w:lang w:bidi="ar-SA"/>
-        </w:rPr>
+          <w:lang w:val="en-IN" w:eastAsia="en-IN" w:bidi="ar-SA"/>
+        </w:rPr>
+        <w:lastRenderedPageBreak/>
         <w:drawing>
           <wp:inline distT="0" distB="0" distL="0" distR="0">
             <wp:extent cx="6373091" cy="4038600"/>
@@ -6596,10 +6772,10 @@
                     <pic:cNvPicPr/>
                   </pic:nvPicPr>
                   <pic:blipFill>
-                    <a:blip r:embed="rId11">
+                    <a:blip r:embed="rId10" cstate="print">
                       <a:extLst>
                         <a:ext uri="{28A0092B-C50C-407E-A947-70E740481C1C}">
-                          <a14:useLocalDpi xmlns:a14="http://schemas.microsoft.com/office/drawing/2010/main" val="0"/>
+                          <a14:useLocalDpi xmlns:a14="http://schemas.microsoft.com/office/drawing/2010/main" xmlns:wps="http://schemas.microsoft.com/office/word/2010/wordprocessingShape" xmlns:wpi="http://schemas.microsoft.com/office/word/2010/wordprocessingInk" xmlns:wpg="http://schemas.microsoft.com/office/word/2010/wordprocessingGroup" xmlns:w14="http://schemas.microsoft.com/office/word/2010/wordml" xmlns:w="http://schemas.openxmlformats.org/wordprocessingml/2006/main" xmlns:w10="urn:schemas-microsoft-com:office:word" xmlns:wp14="http://schemas.microsoft.com/office/word/2010/wordprocessingDrawing" xmlns:v="urn:schemas-microsoft-com:vml" xmlns:o="urn:schemas-microsoft-com:office:office" xmlns:mc="http://schemas.openxmlformats.org/markup-compatibility/2006" xmlns:wpc="http://schemas.microsoft.com/office/word/2010/wordprocessingCanvas" xmlns="" val="0"/>
                         </a:ext>
                       </a:extLst>
                     </a:blip>
@@ -6629,21 +6805,21 @@
       </w:pPr>
       <w:bookmarkStart w:id="21" w:name="_Toc344539159"/>
       <w:r>
+        <w:t>Pert chart (Network Diagram)</w:t>
+      </w:r>
+      <w:bookmarkEnd w:id="21"/>
+    </w:p>
+    <w:p>
+      <w:pPr>
+        <w:ind w:left="-450"/>
+      </w:pPr>
+      <w:bookmarkStart w:id="22" w:name="_GoBack"/>
+      <w:r>
+        <w:rPr>
+          <w:noProof/>
+          <w:lang w:val="en-IN" w:eastAsia="en-IN" w:bidi="ar-SA"/>
+        </w:rPr>
         <w:lastRenderedPageBreak/>
-        <w:t>Pert chart (Network Diagram)</w:t>
-      </w:r>
-      <w:bookmarkEnd w:id="21"/>
-    </w:p>
-    <w:p>
-      <w:pPr>
-        <w:ind w:left="-450"/>
-      </w:pPr>
-      <w:bookmarkStart w:id="22" w:name="_GoBack"/>
-      <w:r>
-        <w:rPr>
-          <w:noProof/>
-          <w:lang w:bidi="ar-SA"/>
-        </w:rPr>
         <w:drawing>
           <wp:inline distT="0" distB="0" distL="0" distR="0">
             <wp:extent cx="6483927" cy="4426527"/>
@@ -6660,10 +6836,10 @@
                     <pic:cNvPicPr/>
                   </pic:nvPicPr>
                   <pic:blipFill>
-                    <a:blip r:embed="rId12">
+                    <a:blip r:embed="rId11" cstate="print">
                       <a:extLst>
                         <a:ext uri="{28A0092B-C50C-407E-A947-70E740481C1C}">
-                          <a14:useLocalDpi xmlns:a14="http://schemas.microsoft.com/office/drawing/2010/main" val="0"/>
+                          <a14:useLocalDpi xmlns:a14="http://schemas.microsoft.com/office/drawing/2010/main" xmlns:wps="http://schemas.microsoft.com/office/word/2010/wordprocessingShape" xmlns:wpi="http://schemas.microsoft.com/office/word/2010/wordprocessingInk" xmlns:wpg="http://schemas.microsoft.com/office/word/2010/wordprocessingGroup" xmlns:w14="http://schemas.microsoft.com/office/word/2010/wordml" xmlns:w="http://schemas.openxmlformats.org/wordprocessingml/2006/main" xmlns:w10="urn:schemas-microsoft-com:office:word" xmlns:wp14="http://schemas.microsoft.com/office/word/2010/wordprocessingDrawing" xmlns:v="urn:schemas-microsoft-com:vml" xmlns:o="urn:schemas-microsoft-com:office:office" xmlns:mc="http://schemas.openxmlformats.org/markup-compatibility/2006" xmlns:wpc="http://schemas.microsoft.com/office/word/2010/wordprocessingCanvas" xmlns="" val="0"/>
                         </a:ext>
                       </a:extLst>
                     </a:blip>
@@ -6820,7 +6996,6 @@
         </w:numPr>
       </w:pPr>
       <w:r>
-        <w:lastRenderedPageBreak/>
         <w:t xml:space="preserve">Installation of various apps in mobile from the desktop app through </w:t>
       </w:r>
       <w:proofErr w:type="spellStart"/>
@@ -6864,7 +7039,7 @@
       <w:r>
         <w:rPr>
           <w:noProof/>
-          <w:lang w:bidi="ar-SA"/>
+          <w:lang w:val="en-IN" w:eastAsia="en-IN" w:bidi="ar-SA"/>
         </w:rPr>
         <w:drawing>
           <wp:inline distT="0" distB="0" distL="0" distR="0">
@@ -6882,10 +7057,10 @@
                     <pic:cNvPicPr/>
                   </pic:nvPicPr>
                   <pic:blipFill>
-                    <a:blip r:embed="rId13" cstate="print">
+                    <a:blip r:embed="rId12" cstate="print">
                       <a:extLst>
                         <a:ext uri="{28A0092B-C50C-407E-A947-70E740481C1C}">
-                          <a14:useLocalDpi xmlns:a14="http://schemas.microsoft.com/office/drawing/2010/main" val="0"/>
+                          <a14:useLocalDpi xmlns:a14="http://schemas.microsoft.com/office/drawing/2010/main" xmlns:wps="http://schemas.microsoft.com/office/word/2010/wordprocessingShape" xmlns:wpi="http://schemas.microsoft.com/office/word/2010/wordprocessingInk" xmlns:wpg="http://schemas.microsoft.com/office/word/2010/wordprocessingGroup" xmlns:w14="http://schemas.microsoft.com/office/word/2010/wordml" xmlns:w="http://schemas.openxmlformats.org/wordprocessingml/2006/main" xmlns:w10="urn:schemas-microsoft-com:office:word" xmlns:wp14="http://schemas.microsoft.com/office/word/2010/wordprocessingDrawing" xmlns:v="urn:schemas-microsoft-com:vml" xmlns:o="urn:schemas-microsoft-com:office:office" xmlns:mc="http://schemas.openxmlformats.org/markup-compatibility/2006" xmlns:wpc="http://schemas.microsoft.com/office/word/2010/wordprocessingCanvas" xmlns="" val="0"/>
                         </a:ext>
                       </a:extLst>
                     </a:blip>
@@ -6936,7 +7111,7 @@
       <w:r>
         <w:rPr>
           <w:noProof/>
-          <w:lang w:bidi="ar-SA"/>
+          <w:lang w:val="en-IN" w:eastAsia="en-IN" w:bidi="ar-SA"/>
         </w:rPr>
         <w:lastRenderedPageBreak/>
         <w:drawing>
@@ -6955,10 +7130,10 @@
                     <pic:cNvPicPr/>
                   </pic:nvPicPr>
                   <pic:blipFill>
-                    <a:blip r:embed="rId14" cstate="print">
+                    <a:blip r:embed="rId13" cstate="print">
                       <a:extLst>
                         <a:ext uri="{28A0092B-C50C-407E-A947-70E740481C1C}">
-                          <a14:useLocalDpi xmlns:a14="http://schemas.microsoft.com/office/drawing/2010/main" val="0"/>
+                          <a14:useLocalDpi xmlns:a14="http://schemas.microsoft.com/office/drawing/2010/main" xmlns:wps="http://schemas.microsoft.com/office/word/2010/wordprocessingShape" xmlns:wpi="http://schemas.microsoft.com/office/word/2010/wordprocessingInk" xmlns:wpg="http://schemas.microsoft.com/office/word/2010/wordprocessingGroup" xmlns:w14="http://schemas.microsoft.com/office/word/2010/wordml" xmlns:w="http://schemas.openxmlformats.org/wordprocessingml/2006/main" xmlns:w10="urn:schemas-microsoft-com:office:word" xmlns:wp14="http://schemas.microsoft.com/office/word/2010/wordprocessingDrawing" xmlns:v="urn:schemas-microsoft-com:vml" xmlns:o="urn:schemas-microsoft-com:office:office" xmlns:mc="http://schemas.openxmlformats.org/markup-compatibility/2006" xmlns:wpc="http://schemas.microsoft.com/office/word/2010/wordprocessingCanvas" xmlns="" val="0"/>
                         </a:ext>
                       </a:extLst>
                     </a:blip>
@@ -6999,7 +7174,7 @@
       <w:r>
         <w:rPr>
           <w:noProof/>
-          <w:lang w:bidi="ar-SA"/>
+          <w:lang w:val="en-IN" w:eastAsia="en-IN" w:bidi="ar-SA"/>
         </w:rPr>
         <w:drawing>
           <wp:inline distT="0" distB="0" distL="0" distR="0">
@@ -7017,10 +7192,10 @@
                     <pic:cNvPicPr/>
                   </pic:nvPicPr>
                   <pic:blipFill>
-                    <a:blip r:embed="rId15" cstate="print">
+                    <a:blip r:embed="rId14" cstate="print">
                       <a:extLst>
                         <a:ext uri="{28A0092B-C50C-407E-A947-70E740481C1C}">
-                          <a14:useLocalDpi xmlns:a14="http://schemas.microsoft.com/office/drawing/2010/main" val="0"/>
+                          <a14:useLocalDpi xmlns:a14="http://schemas.microsoft.com/office/drawing/2010/main" xmlns:wps="http://schemas.microsoft.com/office/word/2010/wordprocessingShape" xmlns:wpi="http://schemas.microsoft.com/office/word/2010/wordprocessingInk" xmlns:wpg="http://schemas.microsoft.com/office/word/2010/wordprocessingGroup" xmlns:w14="http://schemas.microsoft.com/office/word/2010/wordml" xmlns:w="http://schemas.openxmlformats.org/wordprocessingml/2006/main" xmlns:w10="urn:schemas-microsoft-com:office:word" xmlns:wp14="http://schemas.microsoft.com/office/word/2010/wordprocessingDrawing" xmlns:v="urn:schemas-microsoft-com:vml" xmlns:o="urn:schemas-microsoft-com:office:office" xmlns:mc="http://schemas.openxmlformats.org/markup-compatibility/2006" xmlns:wpc="http://schemas.microsoft.com/office/word/2010/wordprocessingCanvas" xmlns="" val="0"/>
                         </a:ext>
                       </a:extLst>
                     </a:blip>
@@ -7048,7 +7223,7 @@
       <w:r>
         <w:rPr>
           <w:noProof/>
-          <w:lang w:bidi="ar-SA"/>
+          <w:lang w:val="en-IN" w:eastAsia="en-IN" w:bidi="ar-SA"/>
         </w:rPr>
         <w:lastRenderedPageBreak/>
         <w:drawing>
@@ -7067,10 +7242,10 @@
                     <pic:cNvPicPr/>
                   </pic:nvPicPr>
                   <pic:blipFill>
-                    <a:blip r:embed="rId16" cstate="print">
+                    <a:blip r:embed="rId15" cstate="print">
                       <a:extLst>
                         <a:ext uri="{28A0092B-C50C-407E-A947-70E740481C1C}">
-                          <a14:useLocalDpi xmlns:a14="http://schemas.microsoft.com/office/drawing/2010/main" val="0"/>
+                          <a14:useLocalDpi xmlns:a14="http://schemas.microsoft.com/office/drawing/2010/main" xmlns:wps="http://schemas.microsoft.com/office/word/2010/wordprocessingShape" xmlns:wpi="http://schemas.microsoft.com/office/word/2010/wordprocessingInk" xmlns:wpg="http://schemas.microsoft.com/office/word/2010/wordprocessingGroup" xmlns:w14="http://schemas.microsoft.com/office/word/2010/wordml" xmlns:w="http://schemas.openxmlformats.org/wordprocessingml/2006/main" xmlns:w10="urn:schemas-microsoft-com:office:word" xmlns:wp14="http://schemas.microsoft.com/office/word/2010/wordprocessingDrawing" xmlns:v="urn:schemas-microsoft-com:vml" xmlns:o="urn:schemas-microsoft-com:office:office" xmlns:mc="http://schemas.openxmlformats.org/markup-compatibility/2006" xmlns:wpc="http://schemas.microsoft.com/office/word/2010/wordprocessingCanvas" xmlns="" val="0"/>
                         </a:ext>
                       </a:extLst>
                     </a:blip>
@@ -7098,7 +7273,7 @@
       <w:r>
         <w:rPr>
           <w:noProof/>
-          <w:lang w:bidi="ar-SA"/>
+          <w:lang w:val="en-IN" w:eastAsia="en-IN" w:bidi="ar-SA"/>
         </w:rPr>
         <w:drawing>
           <wp:inline distT="0" distB="0" distL="0" distR="0">
@@ -7116,10 +7291,10 @@
                     <pic:cNvPicPr/>
                   </pic:nvPicPr>
                   <pic:blipFill>
-                    <a:blip r:embed="rId17" cstate="print">
+                    <a:blip r:embed="rId16" cstate="print">
                       <a:extLst>
                         <a:ext uri="{28A0092B-C50C-407E-A947-70E740481C1C}">
-                          <a14:useLocalDpi xmlns:a14="http://schemas.microsoft.com/office/drawing/2010/main" val="0"/>
+                          <a14:useLocalDpi xmlns:a14="http://schemas.microsoft.com/office/drawing/2010/main" xmlns:wps="http://schemas.microsoft.com/office/word/2010/wordprocessingShape" xmlns:wpi="http://schemas.microsoft.com/office/word/2010/wordprocessingInk" xmlns:wpg="http://schemas.microsoft.com/office/word/2010/wordprocessingGroup" xmlns:w14="http://schemas.microsoft.com/office/word/2010/wordml" xmlns:w="http://schemas.openxmlformats.org/wordprocessingml/2006/main" xmlns:w10="urn:schemas-microsoft-com:office:word" xmlns:wp14="http://schemas.microsoft.com/office/word/2010/wordprocessingDrawing" xmlns:v="urn:schemas-microsoft-com:vml" xmlns:o="urn:schemas-microsoft-com:office:office" xmlns:mc="http://schemas.openxmlformats.org/markup-compatibility/2006" xmlns:wpc="http://schemas.microsoft.com/office/word/2010/wordprocessingCanvas" xmlns="" val="0"/>
                         </a:ext>
                       </a:extLst>
                     </a:blip>
@@ -7147,7 +7322,7 @@
       <w:r>
         <w:rPr>
           <w:noProof/>
-          <w:lang w:bidi="ar-SA"/>
+          <w:lang w:val="en-IN" w:eastAsia="en-IN" w:bidi="ar-SA"/>
         </w:rPr>
         <w:lastRenderedPageBreak/>
         <w:drawing>
@@ -7166,10 +7341,10 @@
                     <pic:cNvPicPr/>
                   </pic:nvPicPr>
                   <pic:blipFill>
-                    <a:blip r:embed="rId18" cstate="print">
+                    <a:blip r:embed="rId17" cstate="print">
                       <a:extLst>
                         <a:ext uri="{28A0092B-C50C-407E-A947-70E740481C1C}">
-                          <a14:useLocalDpi xmlns:a14="http://schemas.microsoft.com/office/drawing/2010/main" val="0"/>
+                          <a14:useLocalDpi xmlns:a14="http://schemas.microsoft.com/office/drawing/2010/main" xmlns:wps="http://schemas.microsoft.com/office/word/2010/wordprocessingShape" xmlns:wpi="http://schemas.microsoft.com/office/word/2010/wordprocessingInk" xmlns:wpg="http://schemas.microsoft.com/office/word/2010/wordprocessingGroup" xmlns:w14="http://schemas.microsoft.com/office/word/2010/wordml" xmlns:w="http://schemas.openxmlformats.org/wordprocessingml/2006/main" xmlns:w10="urn:schemas-microsoft-com:office:word" xmlns:wp14="http://schemas.microsoft.com/office/word/2010/wordprocessingDrawing" xmlns:v="urn:schemas-microsoft-com:vml" xmlns:o="urn:schemas-microsoft-com:office:office" xmlns:mc="http://schemas.openxmlformats.org/markup-compatibility/2006" xmlns:wpc="http://schemas.microsoft.com/office/word/2010/wordprocessingCanvas" xmlns="" val="0"/>
                         </a:ext>
                       </a:extLst>
                     </a:blip>
@@ -7210,7 +7385,7 @@
       <w:r>
         <w:rPr>
           <w:noProof/>
-          <w:lang w:bidi="ar-SA"/>
+          <w:lang w:val="en-IN" w:eastAsia="en-IN" w:bidi="ar-SA"/>
         </w:rPr>
         <w:drawing>
           <wp:inline distT="0" distB="0" distL="0" distR="0">
@@ -7228,10 +7403,10 @@
                     <pic:cNvPicPr/>
                   </pic:nvPicPr>
                   <pic:blipFill>
-                    <a:blip r:embed="rId19" cstate="print">
+                    <a:blip r:embed="rId18" cstate="print">
                       <a:extLst>
                         <a:ext uri="{28A0092B-C50C-407E-A947-70E740481C1C}">
-                          <a14:useLocalDpi xmlns:a14="http://schemas.microsoft.com/office/drawing/2010/main" val="0"/>
+                          <a14:useLocalDpi xmlns:a14="http://schemas.microsoft.com/office/drawing/2010/main" xmlns:wps="http://schemas.microsoft.com/office/word/2010/wordprocessingShape" xmlns:wpi="http://schemas.microsoft.com/office/word/2010/wordprocessingInk" xmlns:wpg="http://schemas.microsoft.com/office/word/2010/wordprocessingGroup" xmlns:w14="http://schemas.microsoft.com/office/word/2010/wordml" xmlns:w="http://schemas.openxmlformats.org/wordprocessingml/2006/main" xmlns:w10="urn:schemas-microsoft-com:office:word" xmlns:wp14="http://schemas.microsoft.com/office/word/2010/wordprocessingDrawing" xmlns:v="urn:schemas-microsoft-com:vml" xmlns:o="urn:schemas-microsoft-com:office:office" xmlns:mc="http://schemas.openxmlformats.org/markup-compatibility/2006" xmlns:wpc="http://schemas.microsoft.com/office/word/2010/wordprocessingCanvas" xmlns="" val="0"/>
                         </a:ext>
                       </a:extLst>
                     </a:blip>
@@ -7276,7 +7451,7 @@
       <w:tblPr>
         <w:tblStyle w:val="TableGrid"/>
         <w:tblW w:w="0" w:type="auto"/>
-        <w:tblLook w:val="04A0" w:firstRow="1" w:lastRow="0" w:firstColumn="1" w:lastColumn="0" w:noHBand="0" w:noVBand="1"/>
+        <w:tblLook w:val="04A0"/>
       </w:tblPr>
       <w:tblGrid>
         <w:gridCol w:w="4788"/>
@@ -8359,7 +8534,7 @@
       <w:r>
         <w:rPr>
           <w:noProof/>
-          <w:lang w:bidi="ar-SA"/>
+          <w:lang w:val="en-IN" w:eastAsia="en-IN" w:bidi="ar-SA"/>
         </w:rPr>
         <w:lastRenderedPageBreak/>
         <w:drawing>
@@ -8378,10 +8553,10 @@
                     <pic:cNvPicPr/>
                   </pic:nvPicPr>
                   <pic:blipFill>
-                    <a:blip r:embed="rId20" cstate="print">
+                    <a:blip r:embed="rId19" cstate="print">
                       <a:extLst>
                         <a:ext uri="{28A0092B-C50C-407E-A947-70E740481C1C}">
-                          <a14:useLocalDpi xmlns:a14="http://schemas.microsoft.com/office/drawing/2010/main" val="0"/>
+                          <a14:useLocalDpi xmlns:a14="http://schemas.microsoft.com/office/drawing/2010/main" xmlns:wps="http://schemas.microsoft.com/office/word/2010/wordprocessingShape" xmlns:wpi="http://schemas.microsoft.com/office/word/2010/wordprocessingInk" xmlns:wpg="http://schemas.microsoft.com/office/word/2010/wordprocessingGroup" xmlns:w14="http://schemas.microsoft.com/office/word/2010/wordml" xmlns:w="http://schemas.openxmlformats.org/wordprocessingml/2006/main" xmlns:w10="urn:schemas-microsoft-com:office:word" xmlns:wp14="http://schemas.microsoft.com/office/word/2010/wordprocessingDrawing" xmlns:v="urn:schemas-microsoft-com:vml" xmlns:o="urn:schemas-microsoft-com:office:office" xmlns:mc="http://schemas.openxmlformats.org/markup-compatibility/2006" xmlns:wpc="http://schemas.microsoft.com/office/word/2010/wordprocessingCanvas" xmlns="" val="0"/>
                         </a:ext>
                       </a:extLst>
                     </a:blip>
@@ -8420,7 +8595,7 @@
       <w:r>
         <w:rPr>
           <w:noProof/>
-          <w:lang w:bidi="ar-SA"/>
+          <w:lang w:val="en-IN" w:eastAsia="en-IN" w:bidi="ar-SA"/>
         </w:rPr>
         <w:drawing>
           <wp:inline distT="0" distB="0" distL="0" distR="0">
@@ -8438,10 +8613,10 @@
                     <pic:cNvPicPr/>
                   </pic:nvPicPr>
                   <pic:blipFill>
-                    <a:blip r:embed="rId21" cstate="print">
+                    <a:blip r:embed="rId20" cstate="print">
                       <a:extLst>
                         <a:ext uri="{28A0092B-C50C-407E-A947-70E740481C1C}">
-                          <a14:useLocalDpi xmlns:a14="http://schemas.microsoft.com/office/drawing/2010/main" val="0"/>
+                          <a14:useLocalDpi xmlns:a14="http://schemas.microsoft.com/office/drawing/2010/main" xmlns:wps="http://schemas.microsoft.com/office/word/2010/wordprocessingShape" xmlns:wpi="http://schemas.microsoft.com/office/word/2010/wordprocessingInk" xmlns:wpg="http://schemas.microsoft.com/office/word/2010/wordprocessingGroup" xmlns:w14="http://schemas.microsoft.com/office/word/2010/wordml" xmlns:w="http://schemas.openxmlformats.org/wordprocessingml/2006/main" xmlns:w10="urn:schemas-microsoft-com:office:word" xmlns:wp14="http://schemas.microsoft.com/office/word/2010/wordprocessingDrawing" xmlns:v="urn:schemas-microsoft-com:vml" xmlns:o="urn:schemas-microsoft-com:office:office" xmlns:mc="http://schemas.openxmlformats.org/markup-compatibility/2006" xmlns:wpc="http://schemas.microsoft.com/office/word/2010/wordprocessingCanvas" xmlns="" val="0"/>
                         </a:ext>
                       </a:extLst>
                     </a:blip>
@@ -8512,7 +8687,7 @@
       <w:r>
         <w:rPr>
           <w:noProof/>
-          <w:lang w:bidi="ar-SA"/>
+          <w:lang w:val="en-IN" w:eastAsia="en-IN" w:bidi="ar-SA"/>
         </w:rPr>
         <w:lastRenderedPageBreak/>
         <w:drawing>
@@ -8531,10 +8706,10 @@
                     <pic:cNvPicPr/>
                   </pic:nvPicPr>
                   <pic:blipFill>
-                    <a:blip r:embed="rId22" cstate="print">
+                    <a:blip r:embed="rId21" cstate="print">
                       <a:extLst>
                         <a:ext uri="{28A0092B-C50C-407E-A947-70E740481C1C}">
-                          <a14:useLocalDpi xmlns:a14="http://schemas.microsoft.com/office/drawing/2010/main" val="0"/>
+                          <a14:useLocalDpi xmlns:a14="http://schemas.microsoft.com/office/drawing/2010/main" xmlns:wps="http://schemas.microsoft.com/office/word/2010/wordprocessingShape" xmlns:wpi="http://schemas.microsoft.com/office/word/2010/wordprocessingInk" xmlns:wpg="http://schemas.microsoft.com/office/word/2010/wordprocessingGroup" xmlns:w14="http://schemas.microsoft.com/office/word/2010/wordml" xmlns:w="http://schemas.openxmlformats.org/wordprocessingml/2006/main" xmlns:w10="urn:schemas-microsoft-com:office:word" xmlns:wp14="http://schemas.microsoft.com/office/word/2010/wordprocessingDrawing" xmlns:v="urn:schemas-microsoft-com:vml" xmlns:o="urn:schemas-microsoft-com:office:office" xmlns:mc="http://schemas.openxmlformats.org/markup-compatibility/2006" xmlns:wpc="http://schemas.microsoft.com/office/word/2010/wordprocessingCanvas" xmlns="" val="0"/>
                         </a:ext>
                       </a:extLst>
                     </a:blip>
@@ -8597,7 +8772,7 @@
       <w:r>
         <w:rPr>
           <w:noProof/>
-          <w:lang w:bidi="ar-SA"/>
+          <w:lang w:val="en-IN" w:eastAsia="en-IN" w:bidi="ar-SA"/>
         </w:rPr>
         <w:drawing>
           <wp:inline distT="0" distB="0" distL="0" distR="0">
@@ -8615,10 +8790,10 @@
                     <pic:cNvPicPr/>
                   </pic:nvPicPr>
                   <pic:blipFill>
-                    <a:blip r:embed="rId23" cstate="print">
+                    <a:blip r:embed="rId22" cstate="print">
                       <a:extLst>
                         <a:ext uri="{28A0092B-C50C-407E-A947-70E740481C1C}">
-                          <a14:useLocalDpi xmlns:a14="http://schemas.microsoft.com/office/drawing/2010/main" val="0"/>
+                          <a14:useLocalDpi xmlns:a14="http://schemas.microsoft.com/office/drawing/2010/main" xmlns:wps="http://schemas.microsoft.com/office/word/2010/wordprocessingShape" xmlns:wpi="http://schemas.microsoft.com/office/word/2010/wordprocessingInk" xmlns:wpg="http://schemas.microsoft.com/office/word/2010/wordprocessingGroup" xmlns:w14="http://schemas.microsoft.com/office/word/2010/wordml" xmlns:w="http://schemas.openxmlformats.org/wordprocessingml/2006/main" xmlns:w10="urn:schemas-microsoft-com:office:word" xmlns:wp14="http://schemas.microsoft.com/office/word/2010/wordprocessingDrawing" xmlns:v="urn:schemas-microsoft-com:vml" xmlns:o="urn:schemas-microsoft-com:office:office" xmlns:mc="http://schemas.openxmlformats.org/markup-compatibility/2006" xmlns:wpc="http://schemas.microsoft.com/office/word/2010/wordprocessingCanvas" xmlns="" val="0"/>
                         </a:ext>
                       </a:extLst>
                     </a:blip>
@@ -8850,7 +9025,7 @@
       <w:r>
         <w:rPr>
           <w:noProof/>
-          <w:lang w:bidi="ar-SA"/>
+          <w:lang w:val="en-IN" w:eastAsia="en-IN" w:bidi="ar-SA"/>
         </w:rPr>
         <w:drawing>
           <wp:inline distT="0" distB="0" distL="0" distR="0">
@@ -8868,10 +9043,10 @@
                     <pic:cNvPicPr/>
                   </pic:nvPicPr>
                   <pic:blipFill>
-                    <a:blip r:embed="rId24" cstate="print">
+                    <a:blip r:embed="rId23" cstate="print">
                       <a:extLst>
                         <a:ext uri="{28A0092B-C50C-407E-A947-70E740481C1C}">
-                          <a14:useLocalDpi xmlns:a14="http://schemas.microsoft.com/office/drawing/2010/main" val="0"/>
+                          <a14:useLocalDpi xmlns:a14="http://schemas.microsoft.com/office/drawing/2010/main" xmlns:wps="http://schemas.microsoft.com/office/word/2010/wordprocessingShape" xmlns:wpi="http://schemas.microsoft.com/office/word/2010/wordprocessingInk" xmlns:wpg="http://schemas.microsoft.com/office/word/2010/wordprocessingGroup" xmlns:w14="http://schemas.microsoft.com/office/word/2010/wordml" xmlns:w="http://schemas.openxmlformats.org/wordprocessingml/2006/main" xmlns:w10="urn:schemas-microsoft-com:office:word" xmlns:wp14="http://schemas.microsoft.com/office/word/2010/wordprocessingDrawing" xmlns:v="urn:schemas-microsoft-com:vml" xmlns:o="urn:schemas-microsoft-com:office:office" xmlns:mc="http://schemas.openxmlformats.org/markup-compatibility/2006" xmlns:wpc="http://schemas.microsoft.com/office/word/2010/wordprocessingCanvas" xmlns="" val="0"/>
                         </a:ext>
                       </a:extLst>
                     </a:blip>
@@ -8912,7 +9087,7 @@
       <w:tblPr>
         <w:tblStyle w:val="TableGrid"/>
         <w:tblW w:w="0" w:type="auto"/>
-        <w:tblLook w:val="04A0" w:firstRow="1" w:lastRow="0" w:firstColumn="1" w:lastColumn="0" w:noHBand="0" w:noVBand="1"/>
+        <w:tblLook w:val="04A0"/>
       </w:tblPr>
       <w:tblGrid>
         <w:gridCol w:w="9576"/>
@@ -9640,7 +9815,7 @@
       <w:tblPr>
         <w:tblStyle w:val="TableGrid"/>
         <w:tblW w:w="0" w:type="auto"/>
-        <w:tblLook w:val="04A0" w:firstRow="1" w:lastRow="0" w:firstColumn="1" w:lastColumn="0" w:noHBand="0" w:noVBand="1"/>
+        <w:tblLook w:val="04A0"/>
       </w:tblPr>
       <w:tblGrid>
         <w:gridCol w:w="9576"/>
@@ -10241,7 +10416,7 @@
       <w:tblPr>
         <w:tblStyle w:val="TableGrid"/>
         <w:tblW w:w="0" w:type="auto"/>
-        <w:tblLook w:val="04A0" w:firstRow="1" w:lastRow="0" w:firstColumn="1" w:lastColumn="0" w:noHBand="0" w:noVBand="1"/>
+        <w:tblLook w:val="04A0"/>
       </w:tblPr>
       <w:tblGrid>
         <w:gridCol w:w="9576"/>
@@ -10773,7 +10948,7 @@
       <w:tblPr>
         <w:tblStyle w:val="TableGrid"/>
         <w:tblW w:w="0" w:type="auto"/>
-        <w:tblLook w:val="04A0" w:firstRow="1" w:lastRow="0" w:firstColumn="1" w:lastColumn="0" w:noHBand="0" w:noVBand="1"/>
+        <w:tblLook w:val="04A0"/>
       </w:tblPr>
       <w:tblGrid>
         <w:gridCol w:w="9576"/>
@@ -11418,7 +11593,7 @@
       <w:tblPr>
         <w:tblStyle w:val="TableGrid"/>
         <w:tblW w:w="0" w:type="auto"/>
-        <w:tblLook w:val="04A0" w:firstRow="1" w:lastRow="0" w:firstColumn="1" w:lastColumn="0" w:noHBand="0" w:noVBand="1"/>
+        <w:tblLook w:val="04A0"/>
       </w:tblPr>
       <w:tblGrid>
         <w:gridCol w:w="9576"/>
@@ -12241,7 +12416,7 @@
       <w:tblPr>
         <w:tblStyle w:val="TableGrid"/>
         <w:tblW w:w="0" w:type="auto"/>
-        <w:tblLook w:val="04A0" w:firstRow="1" w:lastRow="0" w:firstColumn="1" w:lastColumn="0" w:noHBand="0" w:noVBand="1"/>
+        <w:tblLook w:val="04A0"/>
       </w:tblPr>
       <w:tblGrid>
         <w:gridCol w:w="9576"/>
@@ -13415,7 +13590,7 @@
       <w:tblPr>
         <w:tblStyle w:val="TableGrid"/>
         <w:tblW w:w="0" w:type="auto"/>
-        <w:tblLook w:val="04A0" w:firstRow="1" w:lastRow="0" w:firstColumn="1" w:lastColumn="0" w:noHBand="0" w:noVBand="1"/>
+        <w:tblLook w:val="04A0"/>
       </w:tblPr>
       <w:tblGrid>
         <w:gridCol w:w="9576"/>
@@ -13923,7 +14098,7 @@
       <w:tblPr>
         <w:tblStyle w:val="TableGrid"/>
         <w:tblW w:w="0" w:type="auto"/>
-        <w:tblLook w:val="04A0" w:firstRow="1" w:lastRow="0" w:firstColumn="1" w:lastColumn="0" w:noHBand="0" w:noVBand="1"/>
+        <w:tblLook w:val="04A0"/>
       </w:tblPr>
       <w:tblGrid>
         <w:gridCol w:w="9576"/>
@@ -14936,7 +15111,7 @@
           <w:rFonts w:ascii="Arial" w:eastAsia="Arial" w:hAnsi="Arial" w:cs="Arial"/>
         </w:rPr>
       </w:pPr>
-      <w:hyperlink r:id="rId25" w:history="1">
+      <w:hyperlink r:id="rId24" w:history="1">
         <w:r>
           <w:rPr>
             <w:rStyle w:val="Hyperlink"/>
@@ -14958,7 +15133,7 @@
           <w:rFonts w:ascii="Arial" w:eastAsia="Arial" w:hAnsi="Arial" w:cs="Arial"/>
         </w:rPr>
       </w:pPr>
-      <w:hyperlink r:id="rId26" w:history="1">
+      <w:hyperlink r:id="rId25" w:history="1">
         <w:r>
           <w:rPr>
             <w:rStyle w:val="Hyperlink"/>
@@ -14980,7 +15155,7 @@
           <w:rFonts w:ascii="Arial" w:eastAsia="Arial" w:hAnsi="Arial" w:cs="Arial"/>
         </w:rPr>
       </w:pPr>
-      <w:hyperlink r:id="rId27" w:history="1">
+      <w:hyperlink r:id="rId26" w:history="1">
         <w:r>
           <w:rPr>
             <w:rStyle w:val="Hyperlink"/>
@@ -15002,7 +15177,7 @@
           <w:rFonts w:ascii="Arial" w:eastAsia="Arial" w:hAnsi="Arial" w:cs="Arial"/>
         </w:rPr>
       </w:pPr>
-      <w:hyperlink r:id="rId28" w:history="1">
+      <w:hyperlink r:id="rId27" w:history="1">
         <w:r>
           <w:rPr>
             <w:rStyle w:val="Hyperlink"/>
@@ -15024,7 +15199,7 @@
           <w:rFonts w:ascii="Arial" w:eastAsia="Arial" w:hAnsi="Arial" w:cs="Arial"/>
         </w:rPr>
       </w:pPr>
-      <w:hyperlink r:id="rId29" w:history="1">
+      <w:hyperlink r:id="rId28" w:history="1">
         <w:r>
           <w:rPr>
             <w:rStyle w:val="Hyperlink"/>
@@ -15046,7 +15221,7 @@
           <w:rFonts w:ascii="Arial" w:eastAsia="Arial" w:hAnsi="Arial" w:cs="Arial"/>
         </w:rPr>
       </w:pPr>
-      <w:hyperlink r:id="rId30" w:history="1">
+      <w:hyperlink r:id="rId29" w:history="1">
         <w:r>
           <w:rPr>
             <w:rStyle w:val="Hyperlink"/>
@@ -15068,7 +15243,7 @@
           <w:rFonts w:ascii="Arial" w:eastAsia="Arial" w:hAnsi="Arial" w:cs="Arial"/>
         </w:rPr>
       </w:pPr>
-      <w:hyperlink r:id="rId31" w:history="1">
+      <w:hyperlink r:id="rId30" w:history="1">
         <w:r>
           <w:rPr>
             <w:rStyle w:val="Hyperlink"/>
@@ -15090,7 +15265,7 @@
           <w:rFonts w:ascii="Arial" w:hAnsi="Arial" w:cs="Arial"/>
         </w:rPr>
       </w:pPr>
-      <w:hyperlink r:id="rId32" w:history="1">
+      <w:hyperlink r:id="rId31" w:history="1">
         <w:r>
           <w:rPr>
             <w:rStyle w:val="Hyperlink"/>
@@ -15141,7 +15316,7 @@
       </w:pPr>
     </w:p>
     <w:sectPr>
-      <w:footerReference w:type="default" r:id="rId33"/>
+      <w:footerReference w:type="default" r:id="rId32"/>
       <w:pgSz w:w="12240" w:h="15840"/>
       <w:pgMar w:top="1440" w:right="1440" w:bottom="1440" w:left="1440" w:header="720" w:footer="720" w:gutter="0"/>
       <w:pgBorders w:offsetFrom="page">
@@ -15160,7 +15335,7 @@
 </file>
 
 <file path=word/endnotes.xml><?xml version="1.0" encoding="utf-8"?>
-<w:endnotes xmlns:wpc="http://schemas.microsoft.com/office/word/2010/wordprocessingCanvas" xmlns:mc="http://schemas.openxmlformats.org/markup-compatibility/2006" xmlns:o="urn:schemas-microsoft-com:office:office" xmlns:r="http://schemas.openxmlformats.org/officeDocument/2006/relationships" xmlns:m="http://schemas.openxmlformats.org/officeDocument/2006/math" xmlns:v="urn:schemas-microsoft-com:vml" xmlns:wp14="http://schemas.microsoft.com/office/word/2010/wordprocessingDrawing" xmlns:wp="http://schemas.openxmlformats.org/drawingml/2006/wordprocessingDrawing" xmlns:w10="urn:schemas-microsoft-com:office:word" xmlns:w="http://schemas.openxmlformats.org/wordprocessingml/2006/main" xmlns:w14="http://schemas.microsoft.com/office/word/2010/wordml" xmlns:wpg="http://schemas.microsoft.com/office/word/2010/wordprocessingGroup" xmlns:wpi="http://schemas.microsoft.com/office/word/2010/wordprocessingInk" xmlns:wne="http://schemas.microsoft.com/office/word/2006/wordml" xmlns:wps="http://schemas.microsoft.com/office/word/2010/wordprocessingShape" mc:Ignorable="w14 wp14">
+<w:endnotes xmlns:ve="http://schemas.openxmlformats.org/markup-compatibility/2006" xmlns:o="urn:schemas-microsoft-com:office:office" xmlns:r="http://schemas.openxmlformats.org/officeDocument/2006/relationships" xmlns:m="http://schemas.openxmlformats.org/officeDocument/2006/math" xmlns:v="urn:schemas-microsoft-com:vml" xmlns:wp="http://schemas.openxmlformats.org/drawingml/2006/wordprocessingDrawing" xmlns:w10="urn:schemas-microsoft-com:office:word" xmlns:w="http://schemas.openxmlformats.org/wordprocessingml/2006/main" xmlns:wne="http://schemas.microsoft.com/office/word/2006/wordml">
   <w:endnote w:type="separator" w:id="-1">
     <w:p>
       <w:pPr>
@@ -15185,7 +15360,7 @@
 </file>
 
 <file path=word/footer1.xml><?xml version="1.0" encoding="utf-8"?>
-<w:ftr xmlns:wpc="http://schemas.microsoft.com/office/word/2010/wordprocessingCanvas" xmlns:mc="http://schemas.openxmlformats.org/markup-compatibility/2006" xmlns:o="urn:schemas-microsoft-com:office:office" xmlns:r="http://schemas.openxmlformats.org/officeDocument/2006/relationships" xmlns:m="http://schemas.openxmlformats.org/officeDocument/2006/math" xmlns:v="urn:schemas-microsoft-com:vml" xmlns:wp14="http://schemas.microsoft.com/office/word/2010/wordprocessingDrawing" xmlns:wp="http://schemas.openxmlformats.org/drawingml/2006/wordprocessingDrawing" xmlns:w10="urn:schemas-microsoft-com:office:word" xmlns:w="http://schemas.openxmlformats.org/wordprocessingml/2006/main" xmlns:w14="http://schemas.microsoft.com/office/word/2010/wordml" xmlns:wpg="http://schemas.microsoft.com/office/word/2010/wordprocessingGroup" xmlns:wpi="http://schemas.microsoft.com/office/word/2010/wordprocessingInk" xmlns:wne="http://schemas.microsoft.com/office/word/2006/wordml" xmlns:wps="http://schemas.microsoft.com/office/word/2010/wordprocessingShape" mc:Ignorable="w14 wp14">
+<w:ftr xmlns:ve="http://schemas.openxmlformats.org/markup-compatibility/2006" xmlns:o="urn:schemas-microsoft-com:office:office" xmlns:r="http://schemas.openxmlformats.org/officeDocument/2006/relationships" xmlns:m="http://schemas.openxmlformats.org/officeDocument/2006/math" xmlns:v="urn:schemas-microsoft-com:vml" xmlns:wp="http://schemas.openxmlformats.org/drawingml/2006/wordprocessingDrawing" xmlns:w10="urn:schemas-microsoft-com:office:word" xmlns:w="http://schemas.openxmlformats.org/wordprocessingml/2006/main" xmlns:wne="http://schemas.microsoft.com/office/word/2006/wordml">
   <w:sdt>
     <w:sdtPr>
       <w:id w:val="-757219047"/>
@@ -15205,27 +15380,14 @@
           <w:pStyle w:val="Footer"/>
           <w:jc w:val="center"/>
         </w:pPr>
-        <w:r>
-          <w:fldChar w:fldCharType="begin"/>
-        </w:r>
-        <w:r>
-          <w:instrText xml:space="preserve"> PAGE   \* MERGEFORMAT </w:instrText>
-        </w:r>
-        <w:r>
-          <w:fldChar w:fldCharType="separate"/>
-        </w:r>
-        <w:r>
-          <w:rPr>
-            <w:noProof/>
-          </w:rPr>
-          <w:t>14</w:t>
-        </w:r>
-        <w:r>
-          <w:rPr>
-            <w:noProof/>
-          </w:rPr>
-          <w:fldChar w:fldCharType="end"/>
-        </w:r>
+        <w:fldSimple w:instr=" PAGE   \* MERGEFORMAT ">
+          <w:r>
+            <w:rPr>
+              <w:noProof/>
+            </w:rPr>
+            <w:t>4</w:t>
+          </w:r>
+        </w:fldSimple>
       </w:p>
     </w:sdtContent>
   </w:sdt>
@@ -15238,7 +15400,7 @@
 </file>
 
 <file path=word/footnotes.xml><?xml version="1.0" encoding="utf-8"?>
-<w:footnotes xmlns:wpc="http://schemas.microsoft.com/office/word/2010/wordprocessingCanvas" xmlns:mc="http://schemas.openxmlformats.org/markup-compatibility/2006" xmlns:o="urn:schemas-microsoft-com:office:office" xmlns:r="http://schemas.openxmlformats.org/officeDocument/2006/relationships" xmlns:m="http://schemas.openxmlformats.org/officeDocument/2006/math" xmlns:v="urn:schemas-microsoft-com:vml" xmlns:wp14="http://schemas.microsoft.com/office/word/2010/wordprocessingDrawing" xmlns:wp="http://schemas.openxmlformats.org/drawingml/2006/wordprocessingDrawing" xmlns:w10="urn:schemas-microsoft-com:office:word" xmlns:w="http://schemas.openxmlformats.org/wordprocessingml/2006/main" xmlns:w14="http://schemas.microsoft.com/office/word/2010/wordml" xmlns:wpg="http://schemas.microsoft.com/office/word/2010/wordprocessingGroup" xmlns:wpi="http://schemas.microsoft.com/office/word/2010/wordprocessingInk" xmlns:wne="http://schemas.microsoft.com/office/word/2006/wordml" xmlns:wps="http://schemas.microsoft.com/office/word/2010/wordprocessingShape" mc:Ignorable="w14 wp14">
+<w:footnotes xmlns:ve="http://schemas.openxmlformats.org/markup-compatibility/2006" xmlns:o="urn:schemas-microsoft-com:office:office" xmlns:r="http://schemas.openxmlformats.org/officeDocument/2006/relationships" xmlns:m="http://schemas.openxmlformats.org/officeDocument/2006/math" xmlns:v="urn:schemas-microsoft-com:vml" xmlns:wp="http://schemas.openxmlformats.org/drawingml/2006/wordprocessingDrawing" xmlns:w10="urn:schemas-microsoft-com:office:word" xmlns:w="http://schemas.openxmlformats.org/wordprocessingml/2006/main" xmlns:wne="http://schemas.microsoft.com/office/word/2006/wordml">
   <w:footnote w:type="separator" w:id="-1">
     <w:p>
       <w:pPr>
@@ -15263,7 +15425,7 @@
 </file>
 
 <file path=word/numbering.xml><?xml version="1.0" encoding="utf-8"?>
-<w:numbering xmlns:wpc="http://schemas.microsoft.com/office/word/2010/wordprocessingCanvas" xmlns:mc="http://schemas.openxmlformats.org/markup-compatibility/2006" xmlns:o="urn:schemas-microsoft-com:office:office" xmlns:r="http://schemas.openxmlformats.org/officeDocument/2006/relationships" xmlns:m="http://schemas.openxmlformats.org/officeDocument/2006/math" xmlns:v="urn:schemas-microsoft-com:vml" xmlns:wp14="http://schemas.microsoft.com/office/word/2010/wordprocessingDrawing" xmlns:wp="http://schemas.openxmlformats.org/drawingml/2006/wordprocessingDrawing" xmlns:w10="urn:schemas-microsoft-com:office:word" xmlns:w="http://schemas.openxmlformats.org/wordprocessingml/2006/main" xmlns:w14="http://schemas.microsoft.com/office/word/2010/wordml" xmlns:wpg="http://schemas.microsoft.com/office/word/2010/wordprocessingGroup" xmlns:wpi="http://schemas.microsoft.com/office/word/2010/wordprocessingInk" xmlns:wne="http://schemas.microsoft.com/office/word/2006/wordml" xmlns:wps="http://schemas.microsoft.com/office/word/2010/wordprocessingShape" mc:Ignorable="w14 wp14">
+<w:numbering xmlns:ve="http://schemas.openxmlformats.org/markup-compatibility/2006" xmlns:o="urn:schemas-microsoft-com:office:office" xmlns:r="http://schemas.openxmlformats.org/officeDocument/2006/relationships" xmlns:m="http://schemas.openxmlformats.org/officeDocument/2006/math" xmlns:v="urn:schemas-microsoft-com:vml" xmlns:wp="http://schemas.openxmlformats.org/drawingml/2006/wordprocessingDrawing" xmlns:w10="urn:schemas-microsoft-com:office:word" xmlns:w="http://schemas.openxmlformats.org/wordprocessingml/2006/main" xmlns:wne="http://schemas.microsoft.com/office/word/2006/wordml">
   <w:abstractNum w:abstractNumId="0">
     <w:nsid w:val="02E00063"/>
     <w:multiLevelType w:val="hybridMultilevel"/>
@@ -17285,7 +17447,7 @@
 </file>
 
 <file path=word/styles.xml><?xml version="1.0" encoding="utf-8"?>
-<w:styles xmlns:mc="http://schemas.openxmlformats.org/markup-compatibility/2006" xmlns:r="http://schemas.openxmlformats.org/officeDocument/2006/relationships" xmlns:w="http://schemas.openxmlformats.org/wordprocessingml/2006/main" xmlns:w14="http://schemas.microsoft.com/office/word/2010/wordml" mc:Ignorable="w14">
+<w:styles xmlns:r="http://schemas.openxmlformats.org/officeDocument/2006/relationships" xmlns:w="http://schemas.openxmlformats.org/wordprocessingml/2006/main">
   <w:docDefaults>
     <w:rPrDefault>
       <w:rPr>
@@ -17681,6 +17843,7 @@
     <w:uiPriority w:val="99"/>
     <w:semiHidden/>
     <w:unhideWhenUsed/>
+    <w:qFormat/>
     <w:tblPr>
       <w:tblInd w:w="0" w:type="dxa"/>
       <w:tblCellMar>
@@ -18293,6 +18456,23 @@
       <w:rFonts w:ascii="Tahoma" w:hAnsi="Tahoma" w:cs="Tahoma"/>
       <w:sz w:val="16"/>
       <w:szCs w:val="16"/>
+    </w:rPr>
+  </w:style>
+  <w:style w:type="paragraph" w:styleId="NormalWeb">
+    <w:name w:val="Normal (Web)"/>
+    <w:basedOn w:val="Normal"/>
+    <w:uiPriority w:val="99"/>
+    <w:semiHidden/>
+    <w:unhideWhenUsed/>
+    <w:rsid w:val="002F209B"/>
+    <w:pPr>
+      <w:spacing w:before="100" w:beforeAutospacing="1" w:after="100" w:afterAutospacing="1" w:line="240" w:lineRule="auto"/>
+    </w:pPr>
+    <w:rPr>
+      <w:rFonts w:ascii="Times New Roman" w:eastAsia="Times New Roman" w:hAnsi="Times New Roman" w:cs="Times New Roman"/>
+      <w:sz w:val="24"/>
+      <w:szCs w:val="24"/>
+      <w:lang w:val="en-IN" w:eastAsia="en-IN" w:bidi="ar-SA"/>
     </w:rPr>
   </w:style>
 </w:styles>
@@ -19522,7 +19702,7 @@
 </file>
 
 <file path=customXml/itemProps1.xml><?xml version="1.0" encoding="utf-8"?>
-<ds:datastoreItem xmlns:ds="http://schemas.openxmlformats.org/officeDocument/2006/customXml" ds:itemID="{D9886576-CBF8-4498-A7EE-D2B84DC3714B}">
+<ds:datastoreItem xmlns:ds="http://schemas.openxmlformats.org/officeDocument/2006/customXml" ds:itemID="{C6CC25BD-275C-43F1-BD46-AF513E647E32}">
   <ds:schemaRefs>
     <ds:schemaRef ds:uri="http://schemas.openxmlformats.org/officeDocument/2006/bibliography"/>
   </ds:schemaRefs>

</xml_diff>

<commit_message>
updated req & analysis
</commit_message>
<xml_diff>
--- a/report/File Management System-synopsis.docx
+++ b/report/File Management System-synopsis.docx
@@ -5137,11 +5137,27 @@
       <w:r>
         <w:t xml:space="preserve"> </w:t>
       </w:r>
-    </w:p>
-    <w:p>
-      <w:pPr>
+      <w:r>
+        <w:t>for Drawing and modeling</w:t>
+      </w:r>
+    </w:p>
+    <w:p>
+      <w:pPr>
+        <w:pStyle w:val="ListParagraph"/>
+        <w:numPr>
+          <w:ilvl w:val="0"/>
+          <w:numId w:val="14"/>
+        </w:numPr>
         <w:jc w:val="both"/>
       </w:pPr>
+      <w:r>
+        <w:t>Microsoft office word for documentation</w:t>
+      </w:r>
+    </w:p>
+    <w:p>
+      <w:pPr>
+        <w:jc w:val="both"/>
+      </w:pPr>
     </w:p>
     <w:p>
       <w:pPr>
@@ -5175,31 +5191,16 @@
     </w:p>
     <w:p>
       <w:r>
-        <w:t>The existing system allows a Windows Phone user use their SD card and phone memory data in a very confusing way. For example, it sends all the windows phone application files (.</w:t>
-      </w:r>
-      <w:proofErr w:type="spellStart"/>
-      <w:r>
-        <w:t>xap</w:t>
-      </w:r>
-      <w:proofErr w:type="spellEnd"/>
-      <w:r>
-        <w:t xml:space="preserve"> files) in a folder called SD card. But, after copying the files to the SD card, it does not show the files instantly. Also, it needs a reboot to make the apps visible on that place and sometimes they </w:t>
-      </w:r>
-      <w:r>
-        <w:t>do not appear there even after rebooting the device.</w:t>
-      </w:r>
-      <w:r>
-        <w:t xml:space="preserve"> </w:t>
-      </w:r>
-    </w:p>
-    <w:p>
-      <w:r>
-        <w:t>The .mp3 files, which are supposed to be appeared inside the music player, are hard to find among hundreds of songs.</w:t>
-      </w:r>
-    </w:p>
-    <w:p>
-      <w:r>
-        <w:t>The synchronization between mobile and computer is very confusing as well.</w:t>
+        <w:t xml:space="preserve">The existing system allows user to share their personal data on the web through </w:t>
+      </w:r>
+      <w:r>
+        <w:t>various</w:t>
+      </w:r>
+      <w:r>
+        <w:t xml:space="preserve"> cloud based applications but they d</w:t>
+      </w:r>
+      <w:r>
+        <w:t>o not allow us to manage all our devices’ storages in one place. The existing ones, on the other hand, are not as user friendly as well. Sometimes they create confusion while logging in to the web server from other devices.</w:t>
       </w:r>
     </w:p>
     <w:p>
@@ -5230,10 +5231,52 @@
           <w:sz w:val="23"/>
           <w:szCs w:val="23"/>
         </w:rPr>
-        <w:t xml:space="preserve">Using our application, the users can browse the SD card and phone memory directly and they can just browse the location folder where they kept the file from computer. So there is no waiting and no confusion while installing a game or playing a </w:t>
-      </w:r>
-      <w:r>
-        <w:t>video.</w:t>
+        <w:t xml:space="preserve">Using our application, the users can </w:t>
+      </w:r>
+      <w:r>
+        <w:rPr>
+          <w:rFonts w:ascii="Times New Roman" w:hAnsi="Times New Roman" w:cs="Times New Roman"/>
+          <w:color w:val="000000"/>
+          <w:sz w:val="23"/>
+          <w:szCs w:val="23"/>
+        </w:rPr>
+        <w:t>browse data of all his devices from one place with a very organized way. They can store and synchronize data of their desktop, laptop and/or smart phone</w:t>
+      </w:r>
+      <w:r>
+        <w:rPr>
+          <w:rFonts w:ascii="Times New Roman" w:hAnsi="Times New Roman" w:cs="Times New Roman"/>
+          <w:color w:val="000000"/>
+          <w:sz w:val="23"/>
+          <w:szCs w:val="23"/>
+        </w:rPr>
+        <w:t>. They can access those files with a predefined username and password from a web server which will show the details to the user using a web view.</w:t>
+      </w:r>
+      <w:r>
+        <w:rPr>
+          <w:rFonts w:ascii="Times New Roman" w:hAnsi="Times New Roman" w:cs="Times New Roman"/>
+          <w:color w:val="000000"/>
+          <w:sz w:val="23"/>
+          <w:szCs w:val="23"/>
+        </w:rPr>
+        <w:t xml:space="preserve"> They can sort the data in groups and they can store the data to the external </w:t>
+      </w:r>
+      <w:r>
+        <w:rPr>
+          <w:rFonts w:ascii="Times New Roman" w:hAnsi="Times New Roman" w:cs="Times New Roman"/>
+          <w:color w:val="000000"/>
+          <w:sz w:val="23"/>
+          <w:szCs w:val="23"/>
+        </w:rPr>
+        <w:t>devices</w:t>
+      </w:r>
+      <w:r>
+        <w:rPr>
+          <w:rFonts w:ascii="Times New Roman" w:hAnsi="Times New Roman" w:cs="Times New Roman"/>
+          <w:color w:val="000000"/>
+          <w:sz w:val="23"/>
+          <w:szCs w:val="23"/>
+        </w:rPr>
+        <w:t xml:space="preserve"> as well.</w:t>
       </w:r>
     </w:p>
     <w:p>
@@ -5297,6 +5340,7 @@
       </w:pPr>
       <w:bookmarkStart w:id="14" w:name="_Toc344539153"/>
       <w:r>
+        <w:lastRenderedPageBreak/>
         <w:t>Requirements Specification</w:t>
       </w:r>
       <w:bookmarkEnd w:id="14"/>
@@ -5311,7 +5355,6 @@
       <w:bookmarkStart w:id="15" w:name="_Toc299548677"/>
       <w:bookmarkStart w:id="16" w:name="_Toc344539154"/>
       <w:r>
-        <w:lastRenderedPageBreak/>
         <w:t>Functional Requirements</w:t>
       </w:r>
       <w:bookmarkEnd w:id="15"/>
@@ -5532,6 +5575,7 @@
         <w:rPr>
           <w:b/>
         </w:rPr>
+        <w:lastRenderedPageBreak/>
         <w:t>Input</w:t>
       </w:r>
     </w:p>
@@ -5558,7 +5602,6 @@
         <w:rPr>
           <w:b/>
         </w:rPr>
-        <w:lastRenderedPageBreak/>
         <w:t>Processing</w:t>
       </w:r>
     </w:p>
@@ -5795,6 +5838,7 @@
         <w:rPr>
           <w:b/>
         </w:rPr>
+        <w:lastRenderedPageBreak/>
         <w:t>Introduction</w:t>
       </w:r>
     </w:p>
@@ -5821,7 +5865,6 @@
         <w:rPr>
           <w:b/>
         </w:rPr>
-        <w:lastRenderedPageBreak/>
         <w:t>Input</w:t>
       </w:r>
     </w:p>
@@ -6064,6 +6107,7 @@
         <w:rPr>
           <w:b/>
         </w:rPr>
+        <w:lastRenderedPageBreak/>
         <w:t>Output</w:t>
       </w:r>
     </w:p>
@@ -6080,7 +6124,6 @@
         </w:pBdr>
       </w:pPr>
       <w:r>
-        <w:lastRenderedPageBreak/>
         <w:t>seareching of files</w:t>
       </w:r>
     </w:p>
@@ -6338,6 +6381,7 @@
         <w:pStyle w:val="ListParagraph"/>
       </w:pPr>
       <w:r>
+        <w:lastRenderedPageBreak/>
         <w:t xml:space="preserve">It </w:t>
       </w:r>
       <w:r>
@@ -6395,7 +6439,6 @@
         <w:pStyle w:val="ListParagraph"/>
       </w:pPr>
       <w:r>
-        <w:lastRenderedPageBreak/>
         <w:t xml:space="preserve">The application will have users’ manual </w:t>
       </w:r>
       <w:proofErr w:type="spellStart"/>
@@ -6968,6 +7011,7 @@
           <w:color w:val="222222"/>
           <w:lang w:eastAsia="en-IN"/>
         </w:rPr>
+        <w:lastRenderedPageBreak/>
         <w:t>Database:</w:t>
       </w:r>
       <w:r>
@@ -7035,7 +7079,6 @@
           <w:color w:val="222222"/>
           <w:lang w:eastAsia="en-IN"/>
         </w:rPr>
-        <w:lastRenderedPageBreak/>
         <w:t>Operating Systems</w:t>
       </w:r>
       <w:r>
@@ -20360,7 +20403,7 @@
 </file>
 
 <file path=customXml/itemProps1.xml><?xml version="1.0" encoding="utf-8"?>
-<ds:datastoreItem xmlns:ds="http://schemas.openxmlformats.org/officeDocument/2006/customXml" ds:itemID="{B8D1D26B-E2C5-458F-8A3E-0E1C5DD43668}">
+<ds:datastoreItem xmlns:ds="http://schemas.openxmlformats.org/officeDocument/2006/customXml" ds:itemID="{FDE43D39-7D83-481A-8E92-2F75D8B7BDE9}">
   <ds:schemaRefs>
     <ds:schemaRef ds:uri="http://schemas.openxmlformats.org/officeDocument/2006/bibliography"/>
   </ds:schemaRefs>

</xml_diff>

<commit_message>
Introduction. Objective and Problem definition modified
</commit_message>
<xml_diff>
--- a/report/File Management System-synopsis.docx
+++ b/report/File Management System-synopsis.docx
@@ -1,13 +1,10 @@
 
 <file path=word/document.xml><?xml version="1.0" encoding="utf-8"?>
-<w:document xmlns:wpc="http://schemas.microsoft.com/office/word/2010/wordprocessingCanvas" xmlns:mc="http://schemas.openxmlformats.org/markup-compatibility/2006" xmlns:o="urn:schemas-microsoft-com:office:office" xmlns:r="http://schemas.openxmlformats.org/officeDocument/2006/relationships" xmlns:m="http://schemas.openxmlformats.org/officeDocument/2006/math" xmlns:v="urn:schemas-microsoft-com:vml" xmlns:wp14="http://schemas.microsoft.com/office/word/2010/wordprocessingDrawing" xmlns:wp="http://schemas.openxmlformats.org/drawingml/2006/wordprocessingDrawing" xmlns:w10="urn:schemas-microsoft-com:office:word" xmlns:w="http://schemas.openxmlformats.org/wordprocessingml/2006/main" xmlns:w14="http://schemas.microsoft.com/office/word/2010/wordml" xmlns:wpg="http://schemas.microsoft.com/office/word/2010/wordprocessingGroup" xmlns:wpi="http://schemas.microsoft.com/office/word/2010/wordprocessingInk" xmlns:wne="http://schemas.microsoft.com/office/word/2006/wordml" xmlns:wps="http://schemas.microsoft.com/office/word/2010/wordprocessingShape" mc:Ignorable="w14 wp14">
+<w:document xmlns:wpc="http://schemas.microsoft.com/office/word/2010/wordprocessingCanvas" xmlns:mc="http://schemas.openxmlformats.org/markup-compatibility/2006" xmlns:o="urn:schemas-microsoft-com:office:office" xmlns:r="http://schemas.openxmlformats.org/officeDocument/2006/relationships" xmlns:m="http://schemas.openxmlformats.org/officeDocument/2006/math" xmlns:v="urn:schemas-microsoft-com:vml" xmlns:wp14="http://schemas.microsoft.com/office/word/2010/wordprocessingDrawing" xmlns:wp="http://schemas.openxmlformats.org/drawingml/2006/wordprocessingDrawing" xmlns:w10="urn:schemas-microsoft-com:office:word" xmlns:w="http://schemas.openxmlformats.org/wordprocessingml/2006/main" xmlns:w14="http://schemas.microsoft.com/office/word/2010/wordml" xmlns:w15="http://schemas.microsoft.com/office/word/2012/wordml" xmlns:wpg="http://schemas.microsoft.com/office/word/2010/wordprocessingGroup" xmlns:wpi="http://schemas.microsoft.com/office/word/2010/wordprocessingInk" xmlns:wne="http://schemas.microsoft.com/office/word/2006/wordml" xmlns:wps="http://schemas.microsoft.com/office/word/2010/wordprocessingShape" mc:Ignorable="w14 w15 wp14">
   <w:body>
     <w:sdt>
       <w:sdtPr>
-        <w:rPr>
-          <w:caps/>
-        </w:rPr>
-        <w:id w:val="-1416615691"/>
+        <w:id w:val="1196891981"/>
         <w:docPartObj>
           <w:docPartGallery w:val="Cover Pages"/>
           <w:docPartUnique/>
@@ -15,304 +12,366 @@
       </w:sdtPr>
       <w:sdtEndPr>
         <w:rPr>
-          <w:caps w:val="0"/>
+          <w:b/>
+          <w:bCs/>
+          <w:caps/>
         </w:rPr>
       </w:sdtEndPr>
       <w:sdtContent>
-        <w:tbl>
-          <w:tblPr>
-            <w:tblW w:w="5000" w:type="pct"/>
-            <w:jc w:val="center"/>
-            <w:tblLook w:val="04A0" w:firstRow="1" w:lastRow="0" w:firstColumn="1" w:lastColumn="0" w:noHBand="0" w:noVBand="1"/>
-          </w:tblPr>
-          <w:tblGrid>
-            <w:gridCol w:w="9576"/>
-          </w:tblGrid>
-          <w:tr>
-            <w:trPr>
-              <w:trHeight w:val="2880"/>
-              <w:jc w:val="center"/>
-            </w:trPr>
-            <w:tc>
-              <w:tcPr>
-                <w:tcW w:w="5000" w:type="pct"/>
-              </w:tcPr>
-              <w:p>
-                <w:pPr>
-                  <w:pStyle w:val="NoSpacing"/>
-                  <w:jc w:val="center"/>
-                  <w:rPr>
-                    <w:caps/>
-                  </w:rPr>
-                </w:pPr>
-              </w:p>
-            </w:tc>
-          </w:tr>
-          <w:tr>
-            <w:trPr>
-              <w:trHeight w:val="1440"/>
-              <w:jc w:val="center"/>
-            </w:trPr>
-            <w:sdt>
-              <w:sdtPr>
-                <w:rPr>
-                  <w:sz w:val="80"/>
-                  <w:szCs w:val="80"/>
-                </w:rPr>
-                <w:alias w:val="Title"/>
-                <w:id w:val="15524250"/>
-                <w:dataBinding w:prefixMappings="xmlns:ns0='http://schemas.openxmlformats.org/package/2006/metadata/core-properties' xmlns:ns1='http://purl.org/dc/elements/1.1/'" w:xpath="/ns0:coreProperties[1]/ns1:title[1]" w:storeItemID="{6C3C8BC8-F283-45AE-878A-BAB7291924A1}"/>
-                <w:text/>
-              </w:sdtPr>
-              <w:sdtEndPr/>
-              <w:sdtContent>
-                <w:tc>
-                  <w:tcPr>
-                    <w:tcW w:w="5000" w:type="pct"/>
-                    <w:tcBorders>
-                      <w:bottom w:val="single" w:sz="4" w:space="0" w:color="4F81BD" w:themeColor="accent1"/>
-                    </w:tcBorders>
-                    <w:vAlign w:val="center"/>
-                  </w:tcPr>
-                  <w:p>
-                    <w:pPr>
-                      <w:pStyle w:val="NoSpacing"/>
-                      <w:jc w:val="center"/>
-                      <w:rPr>
-                        <w:sz w:val="80"/>
-                        <w:szCs w:val="80"/>
-                      </w:rPr>
-                    </w:pPr>
-                    <w:r>
-                      <w:rPr>
-                        <w:sz w:val="80"/>
-                        <w:szCs w:val="80"/>
-                      </w:rPr>
-                      <w:t>File</w:t>
-                    </w:r>
-                    <w:r>
-                      <w:rPr>
-                        <w:sz w:val="80"/>
-                        <w:szCs w:val="80"/>
-                      </w:rPr>
-                      <w:t xml:space="preserve"> Management System</w:t>
-                    </w:r>
-                    <w:r>
-                      <w:rPr>
-                        <w:sz w:val="80"/>
-                        <w:szCs w:val="80"/>
-                      </w:rPr>
-                      <w:t xml:space="preserve"> for Windows 8 Phone</w:t>
-                    </w:r>
-                  </w:p>
-                </w:tc>
-              </w:sdtContent>
-            </w:sdt>
-          </w:tr>
-          <w:tr>
-            <w:trPr>
-              <w:trHeight w:val="720"/>
-              <w:jc w:val="center"/>
-            </w:trPr>
-            <w:sdt>
-              <w:sdtPr>
-                <w:rPr>
-                  <w:sz w:val="44"/>
-                  <w:szCs w:val="44"/>
-                </w:rPr>
-                <w:alias w:val="Subtitle"/>
-                <w:id w:val="15524255"/>
-                <w:dataBinding w:prefixMappings="xmlns:ns0='http://schemas.openxmlformats.org/package/2006/metadata/core-properties' xmlns:ns1='http://purl.org/dc/elements/1.1/'" w:xpath="/ns0:coreProperties[1]/ns1:subject[1]" w:storeItemID="{6C3C8BC8-F283-45AE-878A-BAB7291924A1}"/>
-                <w:text/>
-              </w:sdtPr>
-              <w:sdtEndPr/>
-              <w:sdtContent>
-                <w:tc>
-                  <w:tcPr>
-                    <w:tcW w:w="5000" w:type="pct"/>
-                    <w:tcBorders>
-                      <w:top w:val="single" w:sz="4" w:space="0" w:color="4F81BD" w:themeColor="accent1"/>
-                    </w:tcBorders>
-                    <w:vAlign w:val="center"/>
-                  </w:tcPr>
-                  <w:p>
-                    <w:pPr>
-                      <w:pStyle w:val="NoSpacing"/>
-                      <w:jc w:val="center"/>
-                      <w:rPr>
-                        <w:sz w:val="44"/>
-                        <w:szCs w:val="44"/>
-                      </w:rPr>
-                    </w:pPr>
-                    <w:r>
-                      <w:rPr>
-                        <w:sz w:val="44"/>
-                        <w:szCs w:val="44"/>
-                      </w:rPr>
-                      <w:t>Synopsis</w:t>
-                    </w:r>
-                  </w:p>
-                </w:tc>
-              </w:sdtContent>
-            </w:sdt>
-          </w:tr>
-          <w:tr>
-            <w:trPr>
-              <w:trHeight w:val="360"/>
-              <w:jc w:val="center"/>
-            </w:trPr>
-            <w:tc>
-              <w:tcPr>
-                <w:tcW w:w="5000" w:type="pct"/>
-                <w:vAlign w:val="center"/>
-              </w:tcPr>
-              <w:p>
-                <w:pPr>
-                  <w:pStyle w:val="NoSpacing"/>
-                  <w:jc w:val="center"/>
-                </w:pPr>
-              </w:p>
-            </w:tc>
-          </w:tr>
-          <w:tr>
-            <w:trPr>
-              <w:trHeight w:val="360"/>
-              <w:jc w:val="center"/>
-            </w:trPr>
-            <w:sdt>
-              <w:sdtPr>
-                <w:rPr>
-                  <w:rFonts w:ascii="Times New Roman" w:eastAsiaTheme="minorHAnsi" w:hAnsi="Times New Roman" w:cs="Times New Roman"/>
-                  <w:b/>
-                  <w:bCs/>
-                  <w:color w:val="000000"/>
-                  <w:sz w:val="27"/>
-                  <w:szCs w:val="27"/>
-                </w:rPr>
-                <w:alias w:val="Author"/>
-                <w:id w:val="15524260"/>
-                <w:dataBinding w:prefixMappings="xmlns:ns0='http://schemas.openxmlformats.org/package/2006/metadata/core-properties' xmlns:ns1='http://purl.org/dc/elements/1.1/'" w:xpath="/ns0:coreProperties[1]/ns1:creator[1]" w:storeItemID="{6C3C8BC8-F283-45AE-878A-BAB7291924A1}"/>
-                <w:text/>
-              </w:sdtPr>
-              <w:sdtEndPr/>
-              <w:sdtContent>
-                <w:tc>
-                  <w:tcPr>
-                    <w:tcW w:w="5000" w:type="pct"/>
-                    <w:vAlign w:val="center"/>
-                  </w:tcPr>
-                  <w:p>
-                    <w:pPr>
-                      <w:pStyle w:val="NoSpacing"/>
-                      <w:jc w:val="center"/>
-                      <w:rPr>
-                        <w:b/>
-                        <w:bCs/>
-                      </w:rPr>
-                    </w:pPr>
-                    <w:proofErr w:type="spellStart"/>
-                    <w:r>
-                      <w:rPr>
-                        <w:rFonts w:ascii="Times New Roman" w:eastAsiaTheme="minorHAnsi" w:hAnsi="Times New Roman" w:cs="Times New Roman"/>
-                        <w:b/>
-                        <w:bCs/>
-                        <w:color w:val="000000"/>
-                        <w:sz w:val="27"/>
-                        <w:szCs w:val="27"/>
-                      </w:rPr>
-                      <w:t>Susmita</w:t>
-                    </w:r>
-                    <w:proofErr w:type="spellEnd"/>
-                    <w:r>
-                      <w:rPr>
-                        <w:rFonts w:ascii="Times New Roman" w:eastAsiaTheme="minorHAnsi" w:hAnsi="Times New Roman" w:cs="Times New Roman"/>
-                        <w:b/>
-                        <w:bCs/>
-                        <w:color w:val="000000"/>
-                        <w:sz w:val="27"/>
-                        <w:szCs w:val="27"/>
-                      </w:rPr>
-                      <w:t xml:space="preserve"> </w:t>
-                    </w:r>
-                    <w:proofErr w:type="spellStart"/>
-                    <w:r>
-                      <w:rPr>
-                        <w:rFonts w:ascii="Times New Roman" w:eastAsiaTheme="minorHAnsi" w:hAnsi="Times New Roman" w:cs="Times New Roman"/>
-                        <w:b/>
-                        <w:bCs/>
-                        <w:color w:val="000000"/>
-                        <w:sz w:val="27"/>
-                        <w:szCs w:val="27"/>
-                      </w:rPr>
-                      <w:t>Podder</w:t>
-                    </w:r>
-                    <w:proofErr w:type="spellEnd"/>
-                    <w:r>
-                      <w:rPr>
-                        <w:rFonts w:ascii="Times New Roman" w:eastAsiaTheme="minorHAnsi" w:hAnsi="Times New Roman" w:cs="Times New Roman"/>
-                        <w:b/>
-                        <w:bCs/>
-                        <w:color w:val="000000"/>
-                        <w:sz w:val="27"/>
-                        <w:szCs w:val="27"/>
-                      </w:rPr>
-                      <w:t>( 105140695 )</w:t>
-                    </w:r>
-                  </w:p>
-                </w:tc>
-              </w:sdtContent>
-            </w:sdt>
-          </w:tr>
-          <w:tr>
-            <w:trPr>
-              <w:trHeight w:val="360"/>
-              <w:jc w:val="center"/>
-            </w:trPr>
-            <w:tc>
-              <w:tcPr>
-                <w:tcW w:w="5000" w:type="pct"/>
-                <w:vAlign w:val="center"/>
-              </w:tcPr>
-              <w:p>
-                <w:pPr>
-                  <w:pStyle w:val="NoSpacing"/>
-                  <w:jc w:val="center"/>
-                  <w:rPr>
-                    <w:b/>
-                    <w:bCs/>
-                  </w:rPr>
-                </w:pPr>
-              </w:p>
-            </w:tc>
-          </w:tr>
-        </w:tbl>
-        <w:p/>
-        <w:p/>
-        <w:tbl>
-          <w:tblPr>
-            <w:tblpPr w:leftFromText="187" w:rightFromText="187" w:horzAnchor="margin" w:tblpXSpec="center" w:tblpYSpec="bottom"/>
-            <w:tblW w:w="5000" w:type="pct"/>
-            <w:tblLook w:val="04A0" w:firstRow="1" w:lastRow="0" w:firstColumn="1" w:lastColumn="0" w:noHBand="0" w:noVBand="1"/>
-          </w:tblPr>
-          <w:tblGrid>
-            <w:gridCol w:w="9576"/>
-          </w:tblGrid>
-          <w:tr>
-            <w:tc>
-              <w:tcPr>
-                <w:tcW w:w="5000" w:type="pct"/>
-              </w:tcPr>
-              <w:p>
-                <w:pPr>
-                  <w:pStyle w:val="NoSpacing"/>
-                </w:pPr>
-              </w:p>
-            </w:tc>
-          </w:tr>
-        </w:tbl>
-        <w:p/>
         <w:p>
           <w:r>
+            <w:rPr>
+              <w:noProof/>
+            </w:rPr>
+            <w:pict>
+              <v:shapetype id="_x0000_t202" coordsize="21600,21600" o:spt="202" path="m,l,21600r21600,l21600,xe">
+                <v:stroke joinstyle="miter"/>
+                <v:path gradientshapeok="t" o:connecttype="rect"/>
+              </v:shapetype>
+              <v:shape id="Text Box 9" o:spid="_x0000_s1026" type="#_x0000_t202" alt="Cover page layout" style="position:absolute;margin-left:0;margin-top:0;width:540pt;height:10in;z-index:-251657216;visibility:visible;mso-wrap-style:square;mso-width-percent:0;mso-height-percent:0;mso-wrap-distance-left:9pt;mso-wrap-distance-top:0;mso-wrap-distance-right:9pt;mso-wrap-distance-bottom:0;mso-position-horizontal:center;mso-position-horizontal-relative:page;mso-position-vertical:center;mso-position-vertical-relative:page;mso-width-percent:0;mso-height-percent:0;mso-width-relative:page;mso-height-relative:page;v-text-anchor:top" o:gfxdata="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" o:allowoverlap="f" filled="f" stroked="f" strokeweight=".5pt">
+                <v:textbox inset="0,0,0,0">
+                  <w:txbxContent>
+                    <w:tbl>
+                      <w:tblPr>
+                        <w:tblW w:w="5000" w:type="pct"/>
+                        <w:tblCellMar>
+                          <w:left w:w="0" w:type="dxa"/>
+                          <w:right w:w="0" w:type="dxa"/>
+                        </w:tblCellMar>
+                        <w:tblLook w:val="04A0" w:firstRow="1" w:lastRow="0" w:firstColumn="1" w:lastColumn="0" w:noHBand="0" w:noVBand="1"/>
+                      </w:tblPr>
+                      <w:tblGrid>
+                        <w:gridCol w:w="10815"/>
+                      </w:tblGrid>
+                      <w:tr>
+                        <w:trPr>
+                          <w:trHeight w:hRule="exact" w:val="9360"/>
+                        </w:trPr>
+                        <w:tc>
+                          <w:tcPr>
+                            <w:tcW w:w="5000" w:type="pct"/>
+                          </w:tcPr>
+                          <w:p>
+                            <w:r>
+                              <w:rPr>
+                                <w:noProof/>
+                              </w:rPr>
+                              <w:drawing>
+                                <wp:inline distT="0" distB="0" distL="0" distR="0">
+                                  <wp:extent cx="6858000" cy="5980176"/>
+                                  <wp:effectExtent l="0" t="0" r="0" b="1905"/>
+                                  <wp:docPr id="11" name="Picture 4" descr="Close-up image showing the leaf-sides of two oversized books side-by-side on a bookshelf, with additional books in soft focus background"/>
+                                  <wp:cNvGraphicFramePr/>
+                                  <a:graphic xmlns:a="http://schemas.openxmlformats.org/drawingml/2006/main">
+                                    <a:graphicData uri="http://schemas.openxmlformats.org/drawingml/2006/picture">
+                                      <pic:pic xmlns:pic="http://schemas.openxmlformats.org/drawingml/2006/picture">
+                                        <pic:nvPicPr>
+                                          <pic:cNvPr id="5" name="Picture 4"/>
+                                          <pic:cNvPicPr/>
+                                        </pic:nvPicPr>
+                                        <pic:blipFill rotWithShape="1">
+                                          <a:blip r:embed="rId8">
+                                            <a:extLst>
+                                              <a:ext uri="{28A0092B-C50C-407E-A947-70E740481C1C}">
+                                                <a14:useLocalDpi xmlns:a14="http://schemas.microsoft.com/office/drawing/2010/main" val="0"/>
+                                              </a:ext>
+                                            </a:extLst>
+                                          </a:blip>
+                                          <a:srcRect l="6245" t="3166" r="33102" b="17267"/>
+                                          <a:stretch/>
+                                        </pic:blipFill>
+                                        <pic:spPr bwMode="auto">
+                                          <a:xfrm>
+                                            <a:off x="0" y="0"/>
+                                            <a:ext cx="6858000" cy="5980176"/>
+                                          </a:xfrm>
+                                          <a:prstGeom prst="rect">
+                                            <a:avLst/>
+                                          </a:prstGeom>
+                                          <a:ln>
+                                            <a:noFill/>
+                                          </a:ln>
+                                          <a:extLst>
+                                            <a:ext uri="{53640926-AAD7-44D8-BBD7-CCE9431645EC}">
+                                              <a14:shadowObscured xmlns:a14="http://schemas.microsoft.com/office/drawing/2010/main"/>
+                                            </a:ext>
+                                          </a:extLst>
+                                        </pic:spPr>
+                                      </pic:pic>
+                                    </a:graphicData>
+                                  </a:graphic>
+                                </wp:inline>
+                              </w:drawing>
+                            </w:r>
+                          </w:p>
+                        </w:tc>
+                      </w:tr>
+                      <w:tr>
+                        <w:trPr>
+                          <w:trHeight w:hRule="exact" w:val="4320"/>
+                        </w:trPr>
+                        <w:tc>
+                          <w:tcPr>
+                            <w:tcW w:w="5000" w:type="pct"/>
+                            <w:shd w:val="clear" w:color="auto" w:fill="4F81BD" w:themeFill="accent1"/>
+                            <w:vAlign w:val="center"/>
+                          </w:tcPr>
+                          <w:p>
+                            <w:pPr>
+                              <w:pStyle w:val="NoSpacing"/>
+                              <w:spacing w:before="200" w:line="216" w:lineRule="auto"/>
+                              <w:ind w:left="720" w:right="720"/>
+                              <w:rPr>
+                                <w:rFonts w:asciiTheme="majorHAnsi" w:hAnsiTheme="majorHAnsi"/>
+                                <w:color w:val="FFFFFF" w:themeColor="background1"/>
+                                <w:sz w:val="96"/>
+                                <w:szCs w:val="96"/>
+                              </w:rPr>
+                            </w:pPr>
+                            <w:sdt>
+                              <w:sdtPr>
+                                <w:rPr>
+                                  <w:rFonts w:asciiTheme="majorHAnsi" w:hAnsiTheme="majorHAnsi"/>
+                                  <w:color w:val="FFFFFF" w:themeColor="background1"/>
+                                  <w:sz w:val="96"/>
+                                  <w:szCs w:val="96"/>
+                                </w:rPr>
+                                <w:alias w:val="Title"/>
+                                <w:tag w:val=""/>
+                                <w:id w:val="-1975671731"/>
+                                <w:dataBinding w:prefixMappings="xmlns:ns0='http://purl.org/dc/elements/1.1/' xmlns:ns1='http://schemas.openxmlformats.org/package/2006/metadata/core-properties' " w:xpath="/ns1:coreProperties[1]/ns0:title[1]" w:storeItemID="{6C3C8BC8-F283-45AE-878A-BAB7291924A1}"/>
+                                <w:text/>
+                              </w:sdtPr>
+                              <w:sdtContent>
+                                <w:r>
+                                  <w:rPr>
+                                    <w:rFonts w:asciiTheme="majorHAnsi" w:hAnsiTheme="majorHAnsi"/>
+                                    <w:color w:val="FFFFFF" w:themeColor="background1"/>
+                                    <w:sz w:val="96"/>
+                                    <w:szCs w:val="96"/>
+                                  </w:rPr>
+                                  <w:t xml:space="preserve">File Management System </w:t>
+                                </w:r>
+                              </w:sdtContent>
+                            </w:sdt>
+                          </w:p>
+                          <w:p>
+                            <w:pPr>
+                              <w:pStyle w:val="NoSpacing"/>
+                              <w:spacing w:before="240"/>
+                              <w:ind w:left="720" w:right="720"/>
+                              <w:rPr>
+                                <w:color w:val="FFFFFF" w:themeColor="background1"/>
+                                <w:sz w:val="32"/>
+                                <w:szCs w:val="32"/>
+                              </w:rPr>
+                            </w:pPr>
+                            <w:sdt>
+                              <w:sdtPr>
+                                <w:rPr>
+                                  <w:color w:val="FFFFFF" w:themeColor="background1"/>
+                                  <w:sz w:val="32"/>
+                                  <w:szCs w:val="32"/>
+                                </w:rPr>
+                                <w:alias w:val="Subtitle"/>
+                                <w:tag w:val=""/>
+                                <w:id w:val="-1893644819"/>
+                                <w:dataBinding w:prefixMappings="xmlns:ns0='http://purl.org/dc/elements/1.1/' xmlns:ns1='http://schemas.openxmlformats.org/package/2006/metadata/core-properties' " w:xpath="/ns1:coreProperties[1]/ns0:subject[1]" w:storeItemID="{6C3C8BC8-F283-45AE-878A-BAB7291924A1}"/>
+                                <w:text/>
+                              </w:sdtPr>
+                              <w:sdtContent>
+                                <w:r>
+                                  <w:rPr>
+                                    <w:color w:val="FFFFFF" w:themeColor="background1"/>
+                                    <w:sz w:val="32"/>
+                                    <w:szCs w:val="32"/>
+                                  </w:rPr>
+                                  <w:t>Synopsis</w:t>
+                                </w:r>
+                              </w:sdtContent>
+                            </w:sdt>
+                            <w:r>
+                              <w:rPr>
+                                <w:color w:val="FFFFFF" w:themeColor="background1"/>
+                                <w:sz w:val="32"/>
+                                <w:szCs w:val="32"/>
+                              </w:rPr>
+                              <w:t xml:space="preserve"> </w:t>
+                            </w:r>
+                          </w:p>
+                        </w:tc>
+                      </w:tr>
+                      <w:tr>
+                        <w:trPr>
+                          <w:trHeight w:hRule="exact" w:val="720"/>
+                        </w:trPr>
+                        <w:tc>
+                          <w:tcPr>
+                            <w:tcW w:w="5000" w:type="pct"/>
+                            <w:shd w:val="clear" w:color="auto" w:fill="F79646" w:themeFill="accent6"/>
+                          </w:tcPr>
+                          <w:tbl>
+                            <w:tblPr>
+                              <w:tblW w:w="5000" w:type="pct"/>
+                              <w:tblCellMar>
+                                <w:left w:w="0" w:type="dxa"/>
+                                <w:right w:w="0" w:type="dxa"/>
+                              </w:tblCellMar>
+                              <w:tblLook w:val="04A0" w:firstRow="1" w:lastRow="0" w:firstColumn="1" w:lastColumn="0" w:noHBand="0" w:noVBand="1"/>
+                            </w:tblPr>
+                            <w:tblGrid>
+                              <w:gridCol w:w="3605"/>
+                              <w:gridCol w:w="3605"/>
+                              <w:gridCol w:w="3605"/>
+                            </w:tblGrid>
+                            <w:tr>
+                              <w:trPr>
+                                <w:trHeight w:hRule="exact" w:val="720"/>
+                              </w:trPr>
+                              <w:sdt>
+                                <w:sdtPr>
+                                  <w:rPr>
+                                    <w:color w:val="FFFFFF" w:themeColor="background1"/>
+                                  </w:rPr>
+                                  <w:alias w:val="Author"/>
+                                  <w:tag w:val=""/>
+                                  <w:id w:val="-1693906244"/>
+                                  <w:dataBinding w:prefixMappings="xmlns:ns0='http://purl.org/dc/elements/1.1/' xmlns:ns1='http://schemas.openxmlformats.org/package/2006/metadata/core-properties' " w:xpath="/ns1:coreProperties[1]/ns0:creator[1]" w:storeItemID="{6C3C8BC8-F283-45AE-878A-BAB7291924A1}"/>
+                                  <w:text/>
+                                </w:sdtPr>
+                                <w:sdtContent>
+                                  <w:tc>
+                                    <w:tcPr>
+                                      <w:tcW w:w="3590" w:type="dxa"/>
+                                      <w:vAlign w:val="center"/>
+                                    </w:tcPr>
+                                    <w:p>
+                                      <w:pPr>
+                                        <w:pStyle w:val="NoSpacing"/>
+                                        <w:ind w:left="144" w:right="144"/>
+                                        <w:jc w:val="center"/>
+                                        <w:rPr>
+                                          <w:color w:val="FFFFFF" w:themeColor="background1"/>
+                                        </w:rPr>
+                                      </w:pPr>
+                                      <w:proofErr w:type="spellStart"/>
+                                      <w:r>
+                                        <w:rPr>
+                                          <w:color w:val="FFFFFF" w:themeColor="background1"/>
+                                        </w:rPr>
+                                        <w:t>Ajeya</w:t>
+                                      </w:r>
+                                      <w:proofErr w:type="spellEnd"/>
+                                      <w:r>
+                                        <w:rPr>
+                                          <w:color w:val="FFFFFF" w:themeColor="background1"/>
+                                        </w:rPr>
+                                        <w:t xml:space="preserve"> Paul </w:t>
+                                      </w:r>
+                                    </w:p>
+                                  </w:tc>
+                                </w:sdtContent>
+                              </w:sdt>
+                              <w:tc>
+                                <w:tcPr>
+                                  <w:tcW w:w="3591" w:type="dxa"/>
+                                  <w:vAlign w:val="center"/>
+                                </w:tcPr>
+                                <w:sdt>
+                                  <w:sdtPr>
+                                    <w:rPr>
+                                      <w:color w:val="FFFFFF" w:themeColor="background1"/>
+                                    </w:rPr>
+                                    <w:alias w:val="Date"/>
+                                    <w:tag w:val=""/>
+                                    <w:id w:val="-1047523169"/>
+                                    <w:showingPlcHdr/>
+                                    <w:dataBinding w:prefixMappings="xmlns:ns0='http://schemas.microsoft.com/office/2006/coverPageProps' " w:xpath="/ns0:CoverPageProperties[1]/ns0:PublishDate[1]" w:storeItemID="{55AF091B-3C7A-41E3-B477-F2FDAA23CFDA}"/>
+                                    <w:date w:fullDate="2013-01-24T00:00:00Z">
+                                      <w:dateFormat w:val="M/d/yy"/>
+                                      <w:lid w:val="en-US"/>
+                                      <w:storeMappedDataAs w:val="dateTime"/>
+                                      <w:calendar w:val="gregorian"/>
+                                    </w:date>
+                                  </w:sdtPr>
+                                  <w:sdtContent>
+                                    <w:p>
+                                      <w:pPr>
+                                        <w:pStyle w:val="NoSpacing"/>
+                                        <w:ind w:left="144" w:right="144"/>
+                                        <w:jc w:val="center"/>
+                                        <w:rPr>
+                                          <w:color w:val="FFFFFF" w:themeColor="background1"/>
+                                        </w:rPr>
+                                      </w:pPr>
+                                      <w:r>
+                                        <w:rPr>
+                                          <w:color w:val="FFFFFF" w:themeColor="background1"/>
+                                        </w:rPr>
+                                        <w:t>[Date]</w:t>
+                                      </w:r>
+                                    </w:p>
+                                  </w:sdtContent>
+                                </w:sdt>
+                              </w:tc>
+                              <w:sdt>
+                                <w:sdtPr>
+                                  <w:rPr>
+                                    <w:color w:val="FFFFFF" w:themeColor="background1"/>
+                                  </w:rPr>
+                                  <w:alias w:val="Course title"/>
+                                  <w:tag w:val=""/>
+                                  <w:id w:val="-1165709755"/>
+                                  <w:showingPlcHdr/>
+                                  <w:dataBinding w:prefixMappings="xmlns:ns0='http://purl.org/dc/elements/1.1/' xmlns:ns1='http://schemas.openxmlformats.org/package/2006/metadata/core-properties' " w:xpath="/ns1:coreProperties[1]/ns1:category[1]" w:storeItemID="{6C3C8BC8-F283-45AE-878A-BAB7291924A1}"/>
+                                  <w:text/>
+                                </w:sdtPr>
+                                <w:sdtContent>
+                                  <w:tc>
+                                    <w:tcPr>
+                                      <w:tcW w:w="3591" w:type="dxa"/>
+                                      <w:vAlign w:val="center"/>
+                                    </w:tcPr>
+                                    <w:p>
+                                      <w:pPr>
+                                        <w:pStyle w:val="NoSpacing"/>
+                                        <w:ind w:left="144" w:right="720"/>
+                                        <w:jc w:val="right"/>
+                                        <w:rPr>
+                                          <w:color w:val="FFFFFF" w:themeColor="background1"/>
+                                        </w:rPr>
+                                      </w:pPr>
+                                      <w:r>
+                                        <w:rPr>
+                                          <w:color w:val="FFFFFF" w:themeColor="background1"/>
+                                        </w:rPr>
+                                        <w:t>[Course title]</w:t>
+                                      </w:r>
+                                    </w:p>
+                                  </w:tc>
+                                </w:sdtContent>
+                              </w:sdt>
+                            </w:tr>
+                          </w:tbl>
+                          <w:p/>
+                        </w:tc>
+                      </w:tr>
+                    </w:tbl>
+                    <w:p/>
+                  </w:txbxContent>
+                </v:textbox>
+                <w10:wrap anchorx="page" anchory="page"/>
+              </v:shape>
+            </w:pict>
+          </w:r>
+        </w:p>
+        <w:p>
+          <w:r>
+            <w:rPr>
+              <w:b/>
+              <w:bCs/>
+              <w:caps/>
+            </w:rPr>
             <w:br w:type="page"/>
           </w:r>
         </w:p>
@@ -3322,87 +3381,157 @@
       </w:r>
     </w:p>
     <w:p>
-      <w:r>
-        <w:t xml:space="preserve">We </w:t>
-      </w:r>
-      <w:r>
-        <w:t xml:space="preserve">use different </w:t>
-      </w:r>
-      <w:r>
-        <w:t xml:space="preserve">types of storage medium for different types of devices. For a desktop or laptop, we generally use a hard disk or </w:t>
-      </w:r>
-      <w:r>
-        <w:t>an</w:t>
+      <w:pPr>
+        <w:ind w:firstLine="720"/>
+      </w:pPr>
+      <w:r>
+        <w:t>External</w:t>
+      </w:r>
+      <w:r>
+        <w:t xml:space="preserve"> storage device is an eminently useful tool for all computer users. The tiny devices fit in your pocket, but can store and transport gigabytes of your data. A USB drive is useful for moving files and folders from one computer to another, as well as serving as a backup device for your important files. Modern operating systems treat the devices as "Plug and Play" hardware, recognizing them as soon as they are plugged into a port and making them available for immediate use.</w:t>
       </w:r>
       <w:r>
         <w:t xml:space="preserve"> </w:t>
       </w:r>
-      <w:proofErr w:type="spellStart"/>
-      <w:r>
-        <w:t>usb</w:t>
-      </w:r>
-      <w:proofErr w:type="spellEnd"/>
-      <w:r>
-        <w:t xml:space="preserve"> data traveler (pen drive). On the other hand, for a mobile device, a micro SD card or the phone’s memory itself is used.  All these storage mediums, in terms of usability and capability</w:t>
-      </w:r>
-      <w:r>
-        <w:t>,</w:t>
-      </w:r>
-      <w:r>
-        <w:t xml:space="preserve"> have </w:t>
-      </w:r>
-      <w:r>
-        <w:t>different advantages</w:t>
-      </w:r>
-      <w:r>
-        <w:t xml:space="preserve"> and disadvantages. A hard disk has a higher capability or storage but is not as portable as a pen drive which on the other hand, has less storage.</w:t>
-      </w:r>
-      <w:r>
-        <w:t xml:space="preserve"> These create lots of confusions while sharing or managing documents. A desktop is not portable so if we go somewhere it is hard to take lots of important data with us. </w:t>
-      </w:r>
-      <w:r>
-        <w:t>It is easily understandable that if we could keep our important data with us wherever we go, all of these problems will be solved.</w:t>
-      </w:r>
-    </w:p>
-    <w:p>
-      <w:r>
+      <w:r>
+        <w:t xml:space="preserve">We use different types of storage medium for different types of </w:t>
+      </w:r>
+      <w:r>
+        <w:t xml:space="preserve">devices. Here is some </w:t>
+      </w:r>
+      <w:r>
+        <w:t>Advantages of external storage</w:t>
+      </w:r>
+      <w:r>
+        <w:t>:</w:t>
+      </w:r>
+    </w:p>
+    <w:p>
+      <w:pPr>
+        <w:pStyle w:val="ListParagraph"/>
+        <w:numPr>
+          <w:ilvl w:val="0"/>
+          <w:numId w:val="22"/>
+        </w:numPr>
+      </w:pPr>
+      <w:r>
+        <w:t>External storage devices provides additional storage other than that available in computer.</w:t>
+      </w:r>
+    </w:p>
+    <w:p>
+      <w:pPr>
+        <w:pStyle w:val="ListParagraph"/>
+        <w:numPr>
+          <w:ilvl w:val="0"/>
+          <w:numId w:val="22"/>
+        </w:numPr>
+      </w:pPr>
+      <w:r>
+        <w:t>Data can be transported easily from one place to another.</w:t>
+      </w:r>
+    </w:p>
+    <w:p>
+      <w:pPr>
+        <w:pStyle w:val="ListParagraph"/>
+        <w:numPr>
+          <w:ilvl w:val="0"/>
+          <w:numId w:val="22"/>
+        </w:numPr>
+      </w:pPr>
+      <w:r>
+        <w:t>It is useful to store software and data that is not needed frequently.</w:t>
+      </w:r>
+    </w:p>
+    <w:p>
+      <w:pPr>
+        <w:pStyle w:val="ListParagraph"/>
+        <w:numPr>
+          <w:ilvl w:val="0"/>
+          <w:numId w:val="22"/>
+        </w:numPr>
+      </w:pPr>
+      <w:r>
+        <w:t xml:space="preserve">External storage also works as data </w:t>
+      </w:r>
+      <w:r>
+        <w:t>backup</w:t>
+      </w:r>
+      <w:r>
+        <w:t>.</w:t>
+      </w:r>
+    </w:p>
+    <w:p>
+      <w:pPr>
+        <w:pStyle w:val="ListParagraph"/>
+        <w:numPr>
+          <w:ilvl w:val="0"/>
+          <w:numId w:val="22"/>
+        </w:numPr>
+      </w:pPr>
+      <w:r>
+        <w:t>This back up may prove useful at times such as fire or theft because important data is not lost.</w:t>
+      </w:r>
+    </w:p>
+    <w:p>
+      <w:pPr>
+        <w:ind w:firstLine="720"/>
+      </w:pPr>
+      <w:r>
+        <w:t>Let’s</w:t>
+      </w:r>
+      <w:r>
+        <w:t xml:space="preserve"> count how many storage devices anyone owns now</w:t>
+      </w:r>
+      <w:r>
+        <w:t>.</w:t>
+      </w:r>
+      <w:r>
+        <w:t xml:space="preserve"> It will be at least more than ten</w:t>
+      </w:r>
+      <w:r>
+        <w:t>.</w:t>
+      </w:r>
+      <w:r>
+        <w:t xml:space="preserve"> Do you know which of your device contains what content? The answer is mostly no</w:t>
+      </w:r>
+      <w:r>
+        <w:t>.</w:t>
+      </w:r>
+      <w:r>
+        <w:t xml:space="preserve"> We need a centralized solution for storing information about the files we have</w:t>
+      </w:r>
+      <w:r>
+        <w:t>.</w:t>
+      </w:r>
+      <w:r>
+        <w:t xml:space="preserve"> Cloud based storage is costly</w:t>
+      </w:r>
+      <w:r>
+        <w:t>.</w:t>
+      </w:r>
+      <w:r>
+        <w:t xml:space="preserve"> Why can't we turn our own storages devices into a connected personal cloud </w:t>
+      </w:r>
+      <w:r>
+        <w:t>system?</w:t>
+      </w:r>
+      <w:r>
+        <w:t>  So we need to store information about the files we have and access them from the server whenever we need them.</w:t>
+      </w:r>
+    </w:p>
+    <w:p>
+      <w:pPr>
+        <w:ind w:firstLine="720"/>
+      </w:pPr>
+      <w:r>
+        <w:t>File Management System (will be referred as FMS in this document) is versatile and complete end-to-end File management software. Unlike the traditional Windows Explorer this software is aimed to perform additional features to improve the user accessibility besides all basic features. The software can be used to access files both locally and remotely via network connection. The software will also provide various features such as Duplicate file handling, File Merging/Splitting, File permission modification, Metadata access etc.</w:t>
+      </w:r>
+    </w:p>
+    <w:p>
+      <w:r>
+        <w:lastRenderedPageBreak/>
         <w:tab/>
-        <w:t xml:space="preserve">So, to minimize these issues, I intent </w:t>
-      </w:r>
-      <w:proofErr w:type="spellStart"/>
-      <w:r>
-        <w:t>top</w:t>
-      </w:r>
-      <w:proofErr w:type="spellEnd"/>
-      <w:r>
-        <w:t xml:space="preserve"> </w:t>
-      </w:r>
-      <w:r>
-        <w:t>develop</w:t>
-      </w:r>
-      <w:r>
-        <w:t xml:space="preserve"> an web application that would allow user to store and browse his files from different mediums or operating systems like Windows, Linux etc.</w:t>
-      </w:r>
-      <w:r>
-        <w:t xml:space="preserve"> The project will not be limited to storing and browsing data of a desktop OS. It will allow users to store data of Android and windows phone as well. If we could get the contents of our desktop, laptop and mobile in a single place which is </w:t>
-      </w:r>
-      <w:r>
-        <w:t>available</w:t>
-      </w:r>
-      <w:r>
-        <w:t xml:space="preserve"> at any time through internet, we would feel that all of these </w:t>
-      </w:r>
-      <w:r>
-        <w:t>devices</w:t>
-      </w:r>
-      <w:r>
-        <w:t xml:space="preserve"> are with </w:t>
-      </w:r>
-      <w:r>
-        <w:t>us all the times.</w:t>
-      </w:r>
-    </w:p>
-    <w:p>
+      </w:r>
       <w:r>
         <w:rPr>
           <w:noProof/>
@@ -3410,7 +3539,7 @@
         </w:rPr>
         <w:drawing>
           <wp:inline distT="0" distB="0" distL="0" distR="0" wp14:anchorId="33F85D41" wp14:editId="5A1E5A02">
-            <wp:extent cx="5943600" cy="4276090"/>
+            <wp:extent cx="4667250" cy="3357827"/>
             <wp:effectExtent l="0" t="0" r="0" b="0"/>
             <wp:docPr id="2" name="Picture 2"/>
             <wp:cNvGraphicFramePr>
@@ -3438,7 +3567,7 @@
                   <pic:spPr>
                     <a:xfrm>
                       <a:off x="0" y="0"/>
-                      <a:ext cx="5943600" cy="4276090"/>
+                      <a:ext cx="4668839" cy="3358970"/>
                     </a:xfrm>
                     <a:prstGeom prst="rect">
                       <a:avLst/>
@@ -3452,606 +3581,62 @@
       </w:r>
     </w:p>
     <w:p>
-      <w:pPr>
-        <w:pStyle w:val="NormalWeb"/>
-        <w:shd w:val="clear" w:color="auto" w:fill="FFFFFF"/>
-        <w:rPr>
-          <w:rFonts w:ascii="Arial" w:hAnsi="Arial" w:cs="Arial"/>
-          <w:color w:val="222222"/>
-          <w:sz w:val="28"/>
-          <w:szCs w:val="28"/>
-        </w:rPr>
-      </w:pPr>
-      <w:r>
-        <w:rPr>
-          <w:rFonts w:ascii="Arial" w:hAnsi="Arial" w:cs="Arial"/>
-          <w:color w:val="222222"/>
-          <w:sz w:val="28"/>
-          <w:szCs w:val="28"/>
-        </w:rPr>
+      <w:r>
         <w:t>The main components of this project are:</w:t>
       </w:r>
     </w:p>
     <w:p>
       <w:pPr>
-        <w:pStyle w:val="NormalWeb"/>
-        <w:shd w:val="clear" w:color="auto" w:fill="FFFFFF"/>
-        <w:rPr>
-          <w:rFonts w:ascii="Arial" w:hAnsi="Arial" w:cs="Arial"/>
-          <w:color w:val="222222"/>
-          <w:sz w:val="28"/>
-          <w:szCs w:val="28"/>
-        </w:rPr>
-      </w:pPr>
-      <w:r>
-        <w:rPr>
-          <w:rFonts w:ascii="Arial" w:hAnsi="Arial" w:cs="Arial"/>
-          <w:color w:val="222222"/>
-          <w:sz w:val="28"/>
-          <w:szCs w:val="28"/>
-        </w:rPr>
-        <w:lastRenderedPageBreak/>
-        <w:t>1. In this project there will be a web based server which will store information about files stored in user's machine and storage devices.</w:t>
-      </w:r>
-    </w:p>
-    <w:p>
-      <w:pPr>
-        <w:pStyle w:val="NormalWeb"/>
-        <w:shd w:val="clear" w:color="auto" w:fill="FFFFFF"/>
-        <w:rPr>
-          <w:rFonts w:ascii="Arial" w:hAnsi="Arial" w:cs="Arial"/>
-          <w:color w:val="222222"/>
-          <w:sz w:val="28"/>
-          <w:szCs w:val="28"/>
-        </w:rPr>
-      </w:pPr>
-      <w:r>
-        <w:rPr>
-          <w:rFonts w:ascii="Arial" w:hAnsi="Arial" w:cs="Arial"/>
-          <w:color w:val="222222"/>
-          <w:sz w:val="28"/>
-          <w:szCs w:val="28"/>
-        </w:rPr>
-        <w:t>2. The clients (</w:t>
-      </w:r>
-      <w:proofErr w:type="gramStart"/>
-      <w:r>
-        <w:rPr>
-          <w:rFonts w:ascii="Arial" w:hAnsi="Arial" w:cs="Arial"/>
-          <w:color w:val="222222"/>
-          <w:sz w:val="28"/>
-          <w:szCs w:val="28"/>
-        </w:rPr>
-        <w:t>windows ,</w:t>
-      </w:r>
-      <w:proofErr w:type="gramEnd"/>
-      <w:r>
-        <w:rPr>
-          <w:rFonts w:ascii="Arial" w:hAnsi="Arial" w:cs="Arial"/>
-          <w:color w:val="222222"/>
-          <w:sz w:val="28"/>
-          <w:szCs w:val="28"/>
-        </w:rPr>
-        <w:t xml:space="preserve"> Linux , android) will </w:t>
-      </w:r>
-      <w:proofErr w:type="spellStart"/>
-      <w:r>
-        <w:rPr>
-          <w:rFonts w:ascii="Arial" w:hAnsi="Arial" w:cs="Arial"/>
-          <w:color w:val="222222"/>
-          <w:sz w:val="28"/>
-          <w:szCs w:val="28"/>
-        </w:rPr>
-        <w:t>analyze</w:t>
-      </w:r>
-      <w:proofErr w:type="spellEnd"/>
-      <w:r>
-        <w:rPr>
-          <w:rFonts w:ascii="Arial" w:hAnsi="Arial" w:cs="Arial"/>
-          <w:color w:val="222222"/>
-          <w:sz w:val="28"/>
-          <w:szCs w:val="28"/>
-        </w:rPr>
-        <w:t xml:space="preserve"> the file systems and upload the information to web server..</w:t>
-      </w:r>
-    </w:p>
-    <w:p>
-      <w:pPr>
-        <w:pStyle w:val="NormalWeb"/>
-        <w:shd w:val="clear" w:color="auto" w:fill="FFFFFF"/>
-        <w:rPr>
-          <w:rFonts w:ascii="Arial" w:hAnsi="Arial" w:cs="Arial"/>
-          <w:color w:val="222222"/>
-          <w:sz w:val="28"/>
-          <w:szCs w:val="28"/>
-        </w:rPr>
-      </w:pPr>
-      <w:r>
-        <w:rPr>
-          <w:rFonts w:ascii="Arial" w:hAnsi="Arial" w:cs="Arial"/>
-          <w:color w:val="222222"/>
-          <w:sz w:val="28"/>
-          <w:szCs w:val="28"/>
-        </w:rPr>
-        <w:t>3. There will be a web based viewer for viewing the information</w:t>
-      </w:r>
-      <w:proofErr w:type="gramStart"/>
-      <w:r>
-        <w:rPr>
-          <w:rFonts w:ascii="Arial" w:hAnsi="Arial" w:cs="Arial"/>
-          <w:color w:val="222222"/>
-          <w:sz w:val="28"/>
-          <w:szCs w:val="28"/>
-        </w:rPr>
-        <w:t>..</w:t>
-      </w:r>
-      <w:proofErr w:type="gramEnd"/>
-    </w:p>
-    <w:p>
-      <w:pPr>
-        <w:pStyle w:val="NormalWeb"/>
-        <w:rPr>
-          <w:sz w:val="20"/>
-          <w:szCs w:val="20"/>
-        </w:rPr>
-      </w:pPr>
-      <w:r>
-        <w:rPr>
-          <w:sz w:val="20"/>
-          <w:szCs w:val="20"/>
-        </w:rPr>
-        <w:t>A</w:t>
-      </w:r>
-      <w:r>
-        <w:rPr>
-          <w:rStyle w:val="apple-converted-space"/>
-          <w:sz w:val="20"/>
-          <w:szCs w:val="20"/>
-        </w:rPr>
-        <w:t> </w:t>
-      </w:r>
-      <w:r>
-        <w:rPr>
-          <w:b/>
-          <w:bCs/>
-          <w:sz w:val="20"/>
-          <w:szCs w:val="20"/>
-        </w:rPr>
-        <w:t>file manager</w:t>
-      </w:r>
-      <w:r>
-        <w:rPr>
-          <w:rStyle w:val="apple-converted-space"/>
-          <w:sz w:val="20"/>
-          <w:szCs w:val="20"/>
-        </w:rPr>
-        <w:t> </w:t>
-      </w:r>
-      <w:r>
-        <w:rPr>
-          <w:sz w:val="20"/>
-          <w:szCs w:val="20"/>
-        </w:rPr>
-        <w:t>or</w:t>
-      </w:r>
-      <w:r>
-        <w:rPr>
-          <w:rStyle w:val="apple-converted-space"/>
-          <w:sz w:val="20"/>
-          <w:szCs w:val="20"/>
-        </w:rPr>
-        <w:t> </w:t>
-      </w:r>
-      <w:r>
-        <w:rPr>
-          <w:b/>
-          <w:bCs/>
-          <w:sz w:val="20"/>
-          <w:szCs w:val="20"/>
-        </w:rPr>
-        <w:t>file browser</w:t>
-      </w:r>
-      <w:r>
-        <w:rPr>
-          <w:rStyle w:val="apple-converted-space"/>
-          <w:sz w:val="20"/>
-          <w:szCs w:val="20"/>
-        </w:rPr>
-        <w:t> </w:t>
-      </w:r>
-      <w:r>
-        <w:rPr>
-          <w:sz w:val="20"/>
-          <w:szCs w:val="20"/>
-        </w:rPr>
-        <w:t>is a</w:t>
-      </w:r>
-      <w:r>
-        <w:rPr>
-          <w:rStyle w:val="apple-converted-space"/>
-          <w:sz w:val="20"/>
-          <w:szCs w:val="20"/>
-        </w:rPr>
-        <w:t> </w:t>
-      </w:r>
-      <w:r>
-        <w:rPr>
-          <w:sz w:val="20"/>
-          <w:szCs w:val="20"/>
-        </w:rPr>
-        <w:t>computer program</w:t>
-      </w:r>
-      <w:r>
-        <w:rPr>
-          <w:rStyle w:val="apple-converted-space"/>
-          <w:sz w:val="20"/>
-          <w:szCs w:val="20"/>
-        </w:rPr>
-        <w:t> </w:t>
-      </w:r>
-      <w:r>
-        <w:rPr>
-          <w:sz w:val="20"/>
-          <w:szCs w:val="20"/>
-        </w:rPr>
-        <w:t>that provides a</w:t>
-      </w:r>
-      <w:r>
-        <w:rPr>
-          <w:rStyle w:val="apple-converted-space"/>
-          <w:sz w:val="20"/>
-          <w:szCs w:val="20"/>
-        </w:rPr>
-        <w:t> </w:t>
-      </w:r>
-      <w:r>
-        <w:rPr>
-          <w:sz w:val="20"/>
-          <w:szCs w:val="20"/>
-        </w:rPr>
-        <w:t>user interface</w:t>
-      </w:r>
-      <w:r>
-        <w:rPr>
-          <w:rStyle w:val="apple-converted-space"/>
-          <w:sz w:val="20"/>
-          <w:szCs w:val="20"/>
-        </w:rPr>
-        <w:t> </w:t>
-      </w:r>
-      <w:r>
-        <w:rPr>
-          <w:sz w:val="20"/>
-          <w:szCs w:val="20"/>
-        </w:rPr>
-        <w:t>to work with</w:t>
-      </w:r>
-      <w:r>
-        <w:rPr>
-          <w:rStyle w:val="apple-converted-space"/>
-          <w:sz w:val="20"/>
-          <w:szCs w:val="20"/>
-        </w:rPr>
-        <w:t> </w:t>
-      </w:r>
-      <w:r>
-        <w:rPr>
-          <w:sz w:val="20"/>
-          <w:szCs w:val="20"/>
-        </w:rPr>
-        <w:t>file systems. The most common operations performed on files or groups of files are: create, open, edit,</w:t>
-      </w:r>
-      <w:r>
-        <w:rPr>
-          <w:rStyle w:val="apple-converted-space"/>
-          <w:sz w:val="20"/>
-          <w:szCs w:val="20"/>
-        </w:rPr>
-        <w:t> </w:t>
-      </w:r>
-      <w:r>
-        <w:rPr>
-          <w:sz w:val="20"/>
-          <w:szCs w:val="20"/>
-        </w:rPr>
-        <w:t>view,</w:t>
-      </w:r>
-      <w:r>
-        <w:rPr>
-          <w:rStyle w:val="apple-converted-space"/>
-          <w:sz w:val="20"/>
-          <w:szCs w:val="20"/>
-        </w:rPr>
-        <w:t> </w:t>
-      </w:r>
-      <w:r>
-        <w:rPr>
-          <w:sz w:val="20"/>
-          <w:szCs w:val="20"/>
-        </w:rPr>
-        <w:t>print,</w:t>
-      </w:r>
-      <w:r>
-        <w:rPr>
-          <w:rStyle w:val="apple-converted-space"/>
-          <w:sz w:val="20"/>
-          <w:szCs w:val="20"/>
-        </w:rPr>
-        <w:t> </w:t>
-      </w:r>
-      <w:r>
-        <w:rPr>
-          <w:sz w:val="20"/>
-          <w:szCs w:val="20"/>
-        </w:rPr>
-        <w:t>play, rename, move,</w:t>
-      </w:r>
-      <w:r>
-        <w:rPr>
-          <w:rStyle w:val="apple-converted-space"/>
-          <w:sz w:val="20"/>
-          <w:szCs w:val="20"/>
-        </w:rPr>
-        <w:t> </w:t>
-      </w:r>
-      <w:r>
-        <w:rPr>
-          <w:sz w:val="20"/>
-          <w:szCs w:val="20"/>
-        </w:rPr>
-        <w:t>copy,</w:t>
-      </w:r>
-      <w:r>
-        <w:rPr>
-          <w:rStyle w:val="apple-converted-space"/>
-          <w:sz w:val="20"/>
-          <w:szCs w:val="20"/>
-        </w:rPr>
-        <w:t> </w:t>
-      </w:r>
-      <w:r>
-        <w:rPr>
-          <w:sz w:val="20"/>
-          <w:szCs w:val="20"/>
-        </w:rPr>
-        <w:t>delete, search/find, and modify</w:t>
-      </w:r>
-      <w:r>
-        <w:rPr>
-          <w:rStyle w:val="apple-converted-space"/>
-          <w:sz w:val="20"/>
-          <w:szCs w:val="20"/>
-        </w:rPr>
-        <w:t> </w:t>
-      </w:r>
-      <w:r>
-        <w:rPr>
-          <w:sz w:val="20"/>
-          <w:szCs w:val="20"/>
-        </w:rPr>
-        <w:t>file attributes, properties and</w:t>
-      </w:r>
-      <w:r>
-        <w:rPr>
-          <w:rStyle w:val="apple-converted-space"/>
-          <w:sz w:val="20"/>
-          <w:szCs w:val="20"/>
-        </w:rPr>
-        <w:t> </w:t>
-      </w:r>
-      <w:r>
-        <w:rPr>
-          <w:sz w:val="20"/>
-          <w:szCs w:val="20"/>
-        </w:rPr>
-        <w:t>file permissions. Files are typically displayed in a</w:t>
-      </w:r>
-      <w:r>
-        <w:rPr>
-          <w:rStyle w:val="apple-converted-space"/>
-          <w:sz w:val="20"/>
-          <w:szCs w:val="20"/>
-        </w:rPr>
-        <w:t> </w:t>
-      </w:r>
-      <w:r>
-        <w:rPr>
-          <w:sz w:val="20"/>
-          <w:szCs w:val="20"/>
-        </w:rPr>
-        <w:t>hierarchy. Some file managers contain features inspired by</w:t>
-      </w:r>
-      <w:r>
-        <w:rPr>
-          <w:rStyle w:val="apple-converted-space"/>
-          <w:sz w:val="20"/>
-          <w:szCs w:val="20"/>
-        </w:rPr>
-        <w:t> </w:t>
-      </w:r>
-      <w:r>
-        <w:rPr>
-          <w:sz w:val="20"/>
-          <w:szCs w:val="20"/>
-        </w:rPr>
-        <w:t>web browsers, including forward and back navigational buttons.</w:t>
-      </w:r>
-    </w:p>
-    <w:p>
-      <w:pPr>
-        <w:pStyle w:val="NormalWeb"/>
-        <w:rPr>
-          <w:rStyle w:val="apple-style-span"/>
-        </w:rPr>
-      </w:pPr>
-      <w:r>
-        <w:rPr>
-          <w:sz w:val="20"/>
-          <w:szCs w:val="20"/>
-        </w:rPr>
-        <w:t>Some file managers provide</w:t>
-      </w:r>
-      <w:r>
-        <w:rPr>
-          <w:rStyle w:val="apple-converted-space"/>
-          <w:sz w:val="20"/>
-          <w:szCs w:val="20"/>
-        </w:rPr>
-        <w:t> </w:t>
-      </w:r>
-      <w:r>
-        <w:rPr>
-          <w:sz w:val="20"/>
-          <w:szCs w:val="20"/>
-        </w:rPr>
-        <w:t>network</w:t>
-      </w:r>
-      <w:r>
-        <w:rPr>
-          <w:rStyle w:val="apple-converted-space"/>
-          <w:sz w:val="20"/>
-          <w:szCs w:val="20"/>
-        </w:rPr>
-        <w:t> </w:t>
-      </w:r>
-      <w:r>
-        <w:rPr>
-          <w:sz w:val="20"/>
-          <w:szCs w:val="20"/>
-        </w:rPr>
-        <w:t>connectivity via</w:t>
-      </w:r>
-      <w:r>
-        <w:rPr>
-          <w:rStyle w:val="apple-converted-space"/>
-          <w:sz w:val="20"/>
-          <w:szCs w:val="20"/>
-        </w:rPr>
-        <w:t> </w:t>
-      </w:r>
-      <w:r>
-        <w:rPr>
-          <w:sz w:val="20"/>
-          <w:szCs w:val="20"/>
-        </w:rPr>
-        <w:t>protocols, such as</w:t>
-      </w:r>
-      <w:r>
-        <w:rPr>
-          <w:rStyle w:val="apple-converted-space"/>
-          <w:sz w:val="20"/>
-          <w:szCs w:val="20"/>
-        </w:rPr>
-        <w:t> </w:t>
-      </w:r>
-      <w:r>
-        <w:rPr>
-          <w:sz w:val="20"/>
-          <w:szCs w:val="20"/>
-        </w:rPr>
-        <w:t>FTP,</w:t>
-      </w:r>
-      <w:r>
-        <w:rPr>
-          <w:rStyle w:val="apple-converted-space"/>
-          <w:sz w:val="20"/>
-          <w:szCs w:val="20"/>
-        </w:rPr>
-        <w:t> </w:t>
-      </w:r>
-      <w:r>
-        <w:rPr>
-          <w:sz w:val="20"/>
-          <w:szCs w:val="20"/>
-        </w:rPr>
-        <w:t>NFS,</w:t>
-      </w:r>
-      <w:r>
-        <w:rPr>
-          <w:rStyle w:val="apple-converted-space"/>
-          <w:sz w:val="20"/>
-          <w:szCs w:val="20"/>
-        </w:rPr>
-        <w:t> </w:t>
-      </w:r>
-      <w:r>
-        <w:rPr>
-          <w:sz w:val="20"/>
-          <w:szCs w:val="20"/>
-        </w:rPr>
-        <w:t>SMB</w:t>
-      </w:r>
-      <w:r>
-        <w:rPr>
-          <w:rStyle w:val="apple-converted-space"/>
-          <w:sz w:val="20"/>
-          <w:szCs w:val="20"/>
-        </w:rPr>
-        <w:t> </w:t>
-      </w:r>
-      <w:r>
-        <w:rPr>
-          <w:sz w:val="20"/>
-          <w:szCs w:val="20"/>
-        </w:rPr>
-        <w:t>or</w:t>
-      </w:r>
-      <w:r>
-        <w:rPr>
-          <w:rStyle w:val="apple-converted-space"/>
-          <w:sz w:val="20"/>
-          <w:szCs w:val="20"/>
-        </w:rPr>
-        <w:t> </w:t>
-      </w:r>
-      <w:r>
-        <w:rPr>
-          <w:sz w:val="20"/>
-          <w:szCs w:val="20"/>
-        </w:rPr>
-        <w:t>WebDAV. This is achieved by allowing the user to browse for a</w:t>
-      </w:r>
-      <w:r>
-        <w:rPr>
-          <w:rStyle w:val="apple-converted-space"/>
-          <w:sz w:val="20"/>
-          <w:szCs w:val="20"/>
-        </w:rPr>
-        <w:t> </w:t>
-      </w:r>
-      <w:r>
-        <w:rPr>
-          <w:sz w:val="20"/>
-          <w:szCs w:val="20"/>
-        </w:rPr>
-        <w:t>file server</w:t>
-      </w:r>
-      <w:r>
-        <w:rPr>
-          <w:rStyle w:val="apple-converted-space"/>
-          <w:sz w:val="20"/>
-          <w:szCs w:val="20"/>
-        </w:rPr>
-        <w:t> </w:t>
-      </w:r>
-      <w:r>
-        <w:rPr>
-          <w:sz w:val="20"/>
-          <w:szCs w:val="20"/>
-        </w:rPr>
-        <w:t>(connecting and accessing the server's file system like a local file system) or by providing its own full client implementations for file server protocols.</w:t>
-      </w:r>
-    </w:p>
-    <w:p>
-      <w:pPr>
-        <w:pStyle w:val="NormalWeb"/>
-      </w:pPr>
-      <w:r>
-        <w:rPr>
-          <w:sz w:val="20"/>
-          <w:szCs w:val="20"/>
-        </w:rPr>
-        <w:t>The present project deals with the development of FILE MANAGEMENT.</w:t>
+        <w:pStyle w:val="ListParagraph"/>
+        <w:numPr>
+          <w:ilvl w:val="0"/>
+          <w:numId w:val="25"/>
+        </w:numPr>
+      </w:pPr>
+      <w:r>
+        <w:t>In this project there will be a web based server which will store information about files stored in user's machine and storage devices.</w:t>
+      </w:r>
+    </w:p>
+    <w:p>
+      <w:pPr>
+        <w:pStyle w:val="ListParagraph"/>
+        <w:numPr>
+          <w:ilvl w:val="0"/>
+          <w:numId w:val="25"/>
+        </w:numPr>
+      </w:pPr>
+      <w:r>
+        <w:t>The clients (</w:t>
+      </w:r>
+      <w:r>
+        <w:t>windows,</w:t>
+      </w:r>
+      <w:r>
+        <w:t xml:space="preserve"> </w:t>
+      </w:r>
+      <w:r>
+        <w:t>Linux,</w:t>
+      </w:r>
+      <w:r>
+        <w:t xml:space="preserve"> android) will analyze the file systems and upload the information to web server</w:t>
+      </w:r>
+      <w:r>
+        <w:t>.</w:t>
+      </w:r>
+    </w:p>
+    <w:p>
+      <w:pPr>
+        <w:pStyle w:val="ListParagraph"/>
+        <w:numPr>
+          <w:ilvl w:val="0"/>
+          <w:numId w:val="25"/>
+        </w:numPr>
+      </w:pPr>
+      <w:r>
+        <w:t>There will be a web based viewer for viewing the information</w:t>
+      </w:r>
+      <w:r>
+        <w:t>.</w:t>
       </w:r>
     </w:p>
     <w:p>
@@ -4074,6 +3659,7 @@
           <w:szCs w:val="28"/>
           <w:lang w:val="en-US" w:eastAsia="en-US"/>
         </w:rPr>
+        <w:lastRenderedPageBreak/>
         <w:drawing>
           <wp:inline distT="0" distB="0" distL="0" distR="0">
             <wp:extent cx="6378300" cy="4015740"/>
@@ -4116,179 +3702,55 @@
           </wp:inline>
         </w:drawing>
       </w:r>
-      <w:bookmarkStart w:id="2" w:name="_GoBack"/>
+    </w:p>
+    <w:p>
+      <w:pPr>
+        <w:pStyle w:val="Heading2"/>
+      </w:pPr>
+      <w:bookmarkStart w:id="2" w:name="_Toc344539143"/>
+      <w:r>
+        <w:t>Objective</w:t>
+      </w:r>
       <w:bookmarkEnd w:id="2"/>
     </w:p>
     <w:p>
-      <w:pPr>
-        <w:pStyle w:val="NormalWeb"/>
-        <w:shd w:val="clear" w:color="auto" w:fill="FFFFFF"/>
-        <w:rPr>
-          <w:rFonts w:ascii="Arial" w:hAnsi="Arial" w:cs="Arial"/>
-          <w:color w:val="222222"/>
-          <w:sz w:val="28"/>
-          <w:szCs w:val="28"/>
-        </w:rPr>
-      </w:pPr>
-    </w:p>
-    <w:p>
-      <w:pPr>
-        <w:pStyle w:val="NormalWeb"/>
-        <w:shd w:val="clear" w:color="auto" w:fill="FFFFFF"/>
-        <w:rPr>
-          <w:rFonts w:ascii="Arial" w:hAnsi="Arial" w:cs="Arial"/>
-          <w:color w:val="222222"/>
-          <w:sz w:val="28"/>
-          <w:szCs w:val="28"/>
-        </w:rPr>
-      </w:pPr>
-    </w:p>
-    <w:p>
-      <w:pPr>
-        <w:rPr>
-          <w:caps/>
-          <w:color w:val="632423" w:themeColor="accent2" w:themeShade="80"/>
-          <w:spacing w:val="15"/>
-          <w:sz w:val="24"/>
-          <w:szCs w:val="24"/>
-        </w:rPr>
-      </w:pPr>
-    </w:p>
-    <w:p>
-      <w:pPr>
-        <w:rPr>
-          <w:caps/>
-          <w:color w:val="632423" w:themeColor="accent2" w:themeShade="80"/>
-          <w:spacing w:val="15"/>
-          <w:sz w:val="24"/>
-          <w:szCs w:val="24"/>
-        </w:rPr>
-      </w:pPr>
-    </w:p>
-    <w:p>
-      <w:pPr>
-        <w:rPr>
-          <w:caps/>
-          <w:color w:val="632423" w:themeColor="accent2" w:themeShade="80"/>
-          <w:spacing w:val="15"/>
-          <w:sz w:val="24"/>
-          <w:szCs w:val="24"/>
-        </w:rPr>
-      </w:pPr>
-    </w:p>
-    <w:p>
-      <w:pPr>
-        <w:rPr>
-          <w:caps/>
-          <w:color w:val="632423" w:themeColor="accent2" w:themeShade="80"/>
-          <w:spacing w:val="15"/>
-          <w:sz w:val="24"/>
-          <w:szCs w:val="24"/>
-        </w:rPr>
-      </w:pPr>
-    </w:p>
-    <w:p>
-      <w:pPr>
-        <w:rPr>
-          <w:caps/>
-          <w:color w:val="632423" w:themeColor="accent2" w:themeShade="80"/>
-          <w:spacing w:val="15"/>
-          <w:sz w:val="24"/>
-          <w:szCs w:val="24"/>
-        </w:rPr>
-      </w:pPr>
-    </w:p>
-    <w:p>
-      <w:pPr>
-        <w:pStyle w:val="Heading2"/>
-      </w:pPr>
-      <w:bookmarkStart w:id="3" w:name="_Toc344539143"/>
-      <w:r>
-        <w:t>Objective</w:t>
-      </w:r>
-      <w:bookmarkEnd w:id="3"/>
-    </w:p>
-    <w:p>
-      <w:pPr>
-        <w:rPr>
-          <w:rStyle w:val="schoolmangtaa1"/>
-        </w:rPr>
-      </w:pPr>
-    </w:p>
-    <w:p>
-      <w:pPr>
-        <w:jc w:val="both"/>
-        <w:rPr>
-          <w:rStyle w:val="schoolmangtaa1"/>
-        </w:rPr>
-      </w:pPr>
-      <w:r>
-        <w:rPr>
-          <w:rStyle w:val="schoolmangtaa1"/>
-        </w:rPr>
-        <w:t xml:space="preserve"> File Manager is a </w:t>
-      </w:r>
-      <w:r>
-        <w:rPr>
-          <w:rStyle w:val="schoolmangtaa1"/>
-        </w:rPr>
-        <w:t>web</w:t>
-      </w:r>
-      <w:r>
-        <w:rPr>
-          <w:rStyle w:val="schoolmangtaa1"/>
-        </w:rPr>
-        <w:t xml:space="preserve"> application that </w:t>
-      </w:r>
-      <w:r>
-        <w:rPr>
-          <w:rStyle w:val="schoolmangtaa1"/>
-        </w:rPr>
-        <w:t>will</w:t>
-      </w:r>
-      <w:r>
-        <w:rPr>
-          <w:rStyle w:val="schoolmangtaa1"/>
-        </w:rPr>
-        <w:t xml:space="preserve"> </w:t>
-      </w:r>
-      <w:r>
-        <w:rPr>
-          <w:rStyle w:val="schoolmangtaa1"/>
-        </w:rPr>
-        <w:t>have</w:t>
-      </w:r>
-      <w:r>
-        <w:rPr>
-          <w:rStyle w:val="schoolmangtaa1"/>
-        </w:rPr>
-        <w:t xml:space="preserve"> following features</w:t>
-      </w:r>
-      <w:r>
-        <w:rPr>
-          <w:rStyle w:val="schoolmangtaa1"/>
-        </w:rPr>
-        <w:t>:</w:t>
-      </w:r>
-    </w:p>
-    <w:p>
-      <w:pPr>
-        <w:jc w:val="both"/>
-        <w:rPr>
-          <w:rStyle w:val="schoolmangtaa1"/>
-        </w:rPr>
-      </w:pPr>
+      <w:r>
+        <w:t xml:space="preserve">Clients will work as host app which can detect storage devices like micro SD, SD </w:t>
+      </w:r>
+      <w:r>
+        <w:t>card,</w:t>
+      </w:r>
+      <w:r>
+        <w:t xml:space="preserve"> pen drive and hard drives</w:t>
+      </w:r>
+      <w:r>
+        <w:t>.</w:t>
+      </w:r>
+      <w:r>
+        <w:t xml:space="preserve"> Whenever storage devices are connected to host apps, host app will scan the file system of the storage device silently and update the file information in the server along with storage device unique </w:t>
+      </w:r>
+      <w:r>
+        <w:t>Id.</w:t>
+      </w:r>
+    </w:p>
+    <w:p>
+      <w:r>
+        <w:t>The main features of the file management system are:</w:t>
+      </w:r>
     </w:p>
     <w:p>
       <w:pPr>
         <w:pStyle w:val="ListParagraph"/>
         <w:numPr>
           <w:ilvl w:val="0"/>
-          <w:numId w:val="21"/>
+          <w:numId w:val="23"/>
         </w:numPr>
       </w:pPr>
       <w:r>
-        <w:t>There will be a web application that will allow users to store their files or personal data from their desktops, laptops and smart phones in an organized way.</w:t>
+        <w:t>Keep track of files stored in various storage device owned by the user in a single place</w:t>
+      </w:r>
+      <w:r>
+        <w:t>.</w:t>
       </w:r>
     </w:p>
     <w:p>
@@ -4296,11 +3758,19 @@
         <w:pStyle w:val="ListParagraph"/>
         <w:numPr>
           <w:ilvl w:val="0"/>
-          <w:numId w:val="21"/>
+          <w:numId w:val="23"/>
         </w:numPr>
       </w:pPr>
       <w:r>
-        <w:t>The user can browse files by logging in using predefined username and password.</w:t>
+        <w:t xml:space="preserve">Easy to search for a particular file in the </w:t>
+      </w:r>
+      <w:proofErr w:type="spellStart"/>
+      <w:r>
+        <w:t>fms</w:t>
+      </w:r>
+      <w:proofErr w:type="spellEnd"/>
+      <w:r>
+        <w:t xml:space="preserve"> viewer and then retrieve file from specific device.</w:t>
       </w:r>
     </w:p>
     <w:p>
@@ -4308,11 +3778,11 @@
         <w:pStyle w:val="ListParagraph"/>
         <w:numPr>
           <w:ilvl w:val="0"/>
-          <w:numId w:val="21"/>
+          <w:numId w:val="23"/>
         </w:numPr>
       </w:pPr>
       <w:r>
-        <w:t>Users can sort the files with its file extension.</w:t>
+        <w:t>Detect duplicate file stored in various devices.</w:t>
       </w:r>
     </w:p>
     <w:p>
@@ -4320,11 +3790,11 @@
         <w:pStyle w:val="ListParagraph"/>
         <w:numPr>
           <w:ilvl w:val="0"/>
-          <w:numId w:val="21"/>
+          <w:numId w:val="23"/>
         </w:numPr>
       </w:pPr>
       <w:r>
-        <w:t>Users can search a specific file with the online search feature.</w:t>
+        <w:t>stream file from any of the connected devices via web interface on demand</w:t>
       </w:r>
     </w:p>
     <w:p>
@@ -4332,138 +3802,123 @@
         <w:pStyle w:val="ListParagraph"/>
         <w:numPr>
           <w:ilvl w:val="0"/>
-          <w:numId w:val="21"/>
+          <w:numId w:val="23"/>
         </w:numPr>
       </w:pPr>
       <w:r>
-        <w:t>Can back up and restore data from web server to the specific device.</w:t>
+        <w:t>Searching and sorting file information</w:t>
+      </w:r>
+    </w:p>
+    <w:p>
+      <w:pPr>
+        <w:pStyle w:val="ListParagraph"/>
+        <w:numPr>
+          <w:ilvl w:val="0"/>
+          <w:numId w:val="23"/>
+        </w:numPr>
+      </w:pPr>
+      <w:r>
+        <w:t>Share files via social networking sites and cloud services</w:t>
+      </w:r>
+    </w:p>
+    <w:p>
+      <w:pPr>
+        <w:pStyle w:val="ListParagraph"/>
+        <w:numPr>
+          <w:ilvl w:val="0"/>
+          <w:numId w:val="23"/>
+        </w:numPr>
+      </w:pPr>
+      <w:r>
+        <w:t>Backup important files</w:t>
       </w:r>
     </w:p>
     <w:p/>
     <w:p>
       <w:pPr>
+        <w:pStyle w:val="Heading1"/>
+      </w:pPr>
+      <w:bookmarkStart w:id="3" w:name="_Toc344539144"/>
+      <w:r>
+        <w:t>PROJECT CATEGORY</w:t>
+      </w:r>
+      <w:bookmarkEnd w:id="3"/>
+    </w:p>
+    <w:p>
+      <w:pPr>
         <w:jc w:val="both"/>
       </w:pPr>
       <w:r>
-        <w:rPr>
-          <w:rStyle w:val="schoolmangtaa1"/>
-          <w:color w:val="auto"/>
-        </w:rPr>
-        <w:t>File Management System</w:t>
-      </w:r>
-      <w:r>
-        <w:rPr>
-          <w:rFonts w:ascii="Arial" w:eastAsia="Times New Roman" w:hAnsi="Arial" w:cs="Arial"/>
-          <w:lang w:eastAsia="en-IN"/>
-        </w:rPr>
-        <w:t xml:space="preserve"> (</w:t>
-      </w:r>
-      <w:r>
-        <w:t>will be referred as FMS in this document</w:t>
-      </w:r>
-      <w:r>
-        <w:rPr>
-          <w:rFonts w:ascii="Arial" w:eastAsia="Times New Roman" w:hAnsi="Arial" w:cs="Arial"/>
-          <w:lang w:eastAsia="en-IN"/>
-        </w:rPr>
-        <w:t>)</w:t>
-      </w:r>
-      <w:r>
-        <w:rPr>
-          <w:rStyle w:val="schoolmangtaa1"/>
-          <w:color w:val="auto"/>
-        </w:rPr>
-        <w:t xml:space="preserve"> </w:t>
-      </w:r>
-      <w:r>
-        <w:t xml:space="preserve">is versatile and complete end-to-end File management software. Unlike the traditional Windows Explorer this software is aimed to perform additional features to improve the user accessibility besides all basic features. The software can be used to access files both locally and remotely via network connection. The software will also provide various features such as Duplicate file handling, File Merging/Splitting, File permission modification, Metadata access etc. </w:t>
-      </w:r>
-    </w:p>
-    <w:p/>
-    <w:p/>
+        <w:t xml:space="preserve">This software will follow Object Oriented Programming Paradigm and use below </w:t>
+      </w:r>
+      <w:r>
+        <w:t>mentioned areas:</w:t>
+      </w:r>
+    </w:p>
+    <w:p>
+      <w:pPr>
+        <w:jc w:val="both"/>
+      </w:pPr>
+      <w:r>
+        <w:lastRenderedPageBreak/>
+        <w:t>OOP Language: C#</w:t>
+      </w:r>
+    </w:p>
+    <w:p>
+      <w:pPr>
+        <w:jc w:val="both"/>
+      </w:pPr>
+      <w:r>
+        <w:t>RDBMS: SQLite</w:t>
+      </w:r>
+    </w:p>
+    <w:p>
+      <w:pPr>
+        <w:jc w:val="both"/>
+      </w:pPr>
+      <w:r>
+        <w:t>Net</w:t>
+      </w:r>
+      <w:r>
+        <w:t>w</w:t>
+      </w:r>
+      <w:r>
+        <w:t>orking: TCP/IP</w:t>
+      </w:r>
+    </w:p>
+    <w:p>
+      <w:pPr>
+        <w:jc w:val="both"/>
+      </w:pPr>
+      <w:r>
+        <w:t xml:space="preserve">Applications: </w:t>
+      </w:r>
+      <w:r>
+        <w:t>Mobile</w:t>
+      </w:r>
+      <w:r>
+        <w:t xml:space="preserve"> Systems</w:t>
+      </w:r>
+    </w:p>
+    <w:p>
+      <w:pPr>
+        <w:jc w:val="both"/>
+      </w:pPr>
+    </w:p>
     <w:p>
       <w:pPr>
         <w:pStyle w:val="Heading1"/>
       </w:pPr>
-      <w:bookmarkStart w:id="4" w:name="_Toc344539144"/>
-      <w:r>
-        <w:t>PROJECT CATEGORY</w:t>
+      <w:bookmarkStart w:id="4" w:name="_Toc344539145"/>
+      <w:bookmarkStart w:id="5" w:name="_GoBack"/>
+      <w:bookmarkEnd w:id="5"/>
+      <w:r>
+        <w:t>Hard</w:t>
+      </w:r>
+      <w:r>
+        <w:t>ware and Software Specification</w:t>
       </w:r>
       <w:bookmarkEnd w:id="4"/>
-    </w:p>
-    <w:p>
-      <w:pPr>
-        <w:jc w:val="both"/>
-      </w:pPr>
-      <w:r>
-        <w:t xml:space="preserve">This software will follow Object Oriented Programming Paradigm and use below </w:t>
-      </w:r>
-      <w:r>
-        <w:t>mentioned areas:</w:t>
-      </w:r>
-    </w:p>
-    <w:p>
-      <w:pPr>
-        <w:jc w:val="both"/>
-      </w:pPr>
-      <w:r>
-        <w:t>OOP Language: C#</w:t>
-      </w:r>
-    </w:p>
-    <w:p>
-      <w:pPr>
-        <w:jc w:val="both"/>
-      </w:pPr>
-      <w:r>
-        <w:t>RDBMS: SQLite</w:t>
-      </w:r>
-    </w:p>
-    <w:p>
-      <w:pPr>
-        <w:jc w:val="both"/>
-      </w:pPr>
-      <w:r>
-        <w:t>Net</w:t>
-      </w:r>
-      <w:r>
-        <w:t>w</w:t>
-      </w:r>
-      <w:r>
-        <w:t>orking: TCP/IP</w:t>
-      </w:r>
-    </w:p>
-    <w:p>
-      <w:pPr>
-        <w:jc w:val="both"/>
-      </w:pPr>
-      <w:r>
-        <w:lastRenderedPageBreak/>
-        <w:t xml:space="preserve">Applications: </w:t>
-      </w:r>
-      <w:r>
-        <w:t>Mobile</w:t>
-      </w:r>
-      <w:r>
-        <w:t xml:space="preserve"> Systems</w:t>
-      </w:r>
-    </w:p>
-    <w:p>
-      <w:pPr>
-        <w:jc w:val="both"/>
-      </w:pPr>
-    </w:p>
-    <w:p>
-      <w:pPr>
-        <w:pStyle w:val="Heading1"/>
-      </w:pPr>
-      <w:bookmarkStart w:id="5" w:name="_Toc344539145"/>
-      <w:r>
-        <w:t>Hard</w:t>
-      </w:r>
-      <w:r>
-        <w:t>ware and Software Specification</w:t>
-      </w:r>
-      <w:bookmarkEnd w:id="5"/>
     </w:p>
     <w:p>
       <w:pPr>
@@ -4851,14 +4306,28 @@
       </w:pPr>
       <w:bookmarkStart w:id="13" w:name="_Toc344539150"/>
       <w:r>
-        <w:lastRenderedPageBreak/>
         <w:t>Existing System</w:t>
       </w:r>
       <w:bookmarkEnd w:id="13"/>
     </w:p>
     <w:p>
       <w:r>
-        <w:t xml:space="preserve">The existing system allows user to share their personal data on the web through </w:t>
+        <w:t>How</w:t>
+      </w:r>
+      <w:r>
+        <w:t xml:space="preserve"> many storage devices anyone owns now</w:t>
+      </w:r>
+      <w:r>
+        <w:t>?</w:t>
+      </w:r>
+      <w:r>
+        <w:t xml:space="preserve"> It will be at least more than ten. Do you know which of your device contains what content? The answer is mostly no. We need a centralized solution for storing information about the files we have. Cloud based storage is costly. Why can't we turn our own storages devices into a connected personal cloud system?  So we need to store information about the files we have and access them from the server whenever we need </w:t>
+      </w:r>
+      <w:r>
+        <w:t>them. The</w:t>
+      </w:r>
+      <w:r>
+        <w:t xml:space="preserve"> existing system allows user to share their personal data on the web through </w:t>
       </w:r>
       <w:r>
         <w:t>various</w:t>
@@ -4881,6 +4350,86 @@
       </w:pPr>
       <w:r>
         <w:t>our target</w:t>
+      </w:r>
+    </w:p>
+    <w:p>
+      <w:r>
+        <w:t xml:space="preserve">Using our application, the users can </w:t>
+      </w:r>
+      <w:r>
+        <w:t>browse data of all his devices from one place with a very organized way. They can store and synchronize data of their desktop, laptop and/or smart phone</w:t>
+      </w:r>
+      <w:r>
+        <w:t>. They can access those files with a predefined username and password from a web server which will show the details to the user using a web view.</w:t>
+      </w:r>
+      <w:r>
+        <w:t xml:space="preserve"> They can sort the data in groups and they can store the data to the external </w:t>
+      </w:r>
+      <w:r>
+        <w:t>devices</w:t>
+      </w:r>
+      <w:r>
+        <w:t xml:space="preserve"> as well.</w:t>
+      </w:r>
+      <w:r>
+        <w:t xml:space="preserve"> </w:t>
+      </w:r>
+      <w:r>
+        <w:t>Here are some key features we are going to implement:</w:t>
+      </w:r>
+    </w:p>
+    <w:p>
+      <w:pPr>
+        <w:pStyle w:val="ListParagraph"/>
+        <w:numPr>
+          <w:ilvl w:val="0"/>
+          <w:numId w:val="27"/>
+        </w:numPr>
+      </w:pPr>
+      <w:r>
+        <w:t>It should be able to browse phone memory, SD card storage</w:t>
+      </w:r>
+      <w:r>
+        <w:t>.</w:t>
+      </w:r>
+    </w:p>
+    <w:p>
+      <w:pPr>
+        <w:pStyle w:val="ListParagraph"/>
+        <w:numPr>
+          <w:ilvl w:val="0"/>
+          <w:numId w:val="27"/>
+        </w:numPr>
+      </w:pPr>
+      <w:r>
+        <w:t xml:space="preserve">It will allow sorting and searching based on file type such as image file, video </w:t>
+      </w:r>
+      <w:r>
+        <w:t>file,</w:t>
+      </w:r>
+      <w:r>
+        <w:t xml:space="preserve"> text file etc</w:t>
+      </w:r>
+      <w:r>
+        <w:t>.</w:t>
+      </w:r>
+    </w:p>
+    <w:p>
+      <w:pPr>
+        <w:pStyle w:val="ListParagraph"/>
+        <w:numPr>
+          <w:ilvl w:val="0"/>
+          <w:numId w:val="27"/>
+        </w:numPr>
+      </w:pPr>
+      <w:r>
+        <w:t>It will allow archiving file and extracting from archive</w:t>
+      </w:r>
+      <w:r>
+        <w:t>.</w:t>
+      </w:r>
+      <w:r>
+        <w:t xml:space="preserve"> It can be password protected as well.</w:t>
       </w:r>
     </w:p>
     <w:p>
@@ -4891,60 +4440,6 @@
         <w:spacing w:after="0" w:line="480" w:lineRule="auto"/>
         <w:jc w:val="both"/>
       </w:pPr>
-      <w:r>
-        <w:rPr>
-          <w:rFonts w:ascii="Times New Roman" w:hAnsi="Times New Roman" w:cs="Times New Roman"/>
-          <w:color w:val="000000"/>
-          <w:sz w:val="23"/>
-          <w:szCs w:val="23"/>
-        </w:rPr>
-        <w:t xml:space="preserve">Using our application, the users can </w:t>
-      </w:r>
-      <w:r>
-        <w:rPr>
-          <w:rFonts w:ascii="Times New Roman" w:hAnsi="Times New Roman" w:cs="Times New Roman"/>
-          <w:color w:val="000000"/>
-          <w:sz w:val="23"/>
-          <w:szCs w:val="23"/>
-        </w:rPr>
-        <w:t>browse data of all his devices from one place with a very organized way. They can store and synchronize data of their desktop, laptop and/or smart phone</w:t>
-      </w:r>
-      <w:r>
-        <w:rPr>
-          <w:rFonts w:ascii="Times New Roman" w:hAnsi="Times New Roman" w:cs="Times New Roman"/>
-          <w:color w:val="000000"/>
-          <w:sz w:val="23"/>
-          <w:szCs w:val="23"/>
-        </w:rPr>
-        <w:t>. They can access those files with a predefined username and password from a web server which will show the details to the user using a web view.</w:t>
-      </w:r>
-      <w:r>
-        <w:rPr>
-          <w:rFonts w:ascii="Times New Roman" w:hAnsi="Times New Roman" w:cs="Times New Roman"/>
-          <w:color w:val="000000"/>
-          <w:sz w:val="23"/>
-          <w:szCs w:val="23"/>
-        </w:rPr>
-        <w:t xml:space="preserve"> They can sort the data in groups and they can store the data to the external </w:t>
-      </w:r>
-      <w:r>
-        <w:rPr>
-          <w:rFonts w:ascii="Times New Roman" w:hAnsi="Times New Roman" w:cs="Times New Roman"/>
-          <w:color w:val="000000"/>
-          <w:sz w:val="23"/>
-          <w:szCs w:val="23"/>
-        </w:rPr>
-        <w:t>devices</w:t>
-      </w:r>
-      <w:r>
-        <w:rPr>
-          <w:rFonts w:ascii="Times New Roman" w:hAnsi="Times New Roman" w:cs="Times New Roman"/>
-          <w:color w:val="000000"/>
-          <w:sz w:val="23"/>
-          <w:szCs w:val="23"/>
-        </w:rPr>
-        <w:t xml:space="preserve"> as well.</w:t>
-      </w:r>
     </w:p>
     <w:p>
       <w:pPr>
@@ -5023,6 +4518,7 @@
       <w:bookmarkStart w:id="16" w:name="_Toc299548677"/>
       <w:bookmarkStart w:id="17" w:name="_Toc344539154"/>
       <w:r>
+        <w:lastRenderedPageBreak/>
         <w:t>Functional Requirements</w:t>
       </w:r>
       <w:bookmarkEnd w:id="16"/>
@@ -5092,8 +4588,193 @@
     </w:p>
     <w:p>
       <w:r>
+        <w:t>The app will search for the SD card attached in the phone and show them to the user just like a computer.</w:t>
+      </w:r>
+    </w:p>
+    <w:p>
+      <w:pPr>
+        <w:rPr>
+          <w:b/>
+        </w:rPr>
+      </w:pPr>
+      <w:r>
+        <w:rPr>
+          <w:b/>
+        </w:rPr>
+        <w:t>Output</w:t>
+      </w:r>
+    </w:p>
+    <w:p>
+      <w:r>
+        <w:t>The user can browse all the files and folders of the SD card.</w:t>
+      </w:r>
+    </w:p>
+    <w:p>
+      <w:pPr>
+        <w:pStyle w:val="Heading4"/>
+      </w:pPr>
+      <w:r>
+        <w:t>Browse Phone memory</w:t>
+      </w:r>
+    </w:p>
+    <w:p>
+      <w:pPr>
+        <w:rPr>
+          <w:b/>
+        </w:rPr>
+      </w:pPr>
+      <w:r>
+        <w:rPr>
+          <w:b/>
+        </w:rPr>
+        <w:t>Introduction</w:t>
+      </w:r>
+    </w:p>
+    <w:p>
+      <w:r>
+        <w:t>Users can browse their phone memory from the application.</w:t>
+      </w:r>
+    </w:p>
+    <w:p>
+      <w:pPr>
+        <w:rPr>
+          <w:b/>
+        </w:rPr>
+      </w:pPr>
+      <w:r>
+        <w:rPr>
+          <w:b/>
+        </w:rPr>
+        <w:t>Input</w:t>
+      </w:r>
+    </w:p>
+    <w:p>
+      <w:r>
+        <w:t>Users open the application and click on browse phone memory.</w:t>
+      </w:r>
+    </w:p>
+    <w:p>
+      <w:pPr>
+        <w:rPr>
+          <w:b/>
+        </w:rPr>
+      </w:pPr>
+      <w:r>
+        <w:rPr>
+          <w:b/>
+        </w:rPr>
+        <w:t>Processing</w:t>
+      </w:r>
+    </w:p>
+    <w:p>
+      <w:pPr>
+        <w:ind w:left="360"/>
+      </w:pPr>
+      <w:r>
+        <w:t xml:space="preserve">The application </w:t>
+      </w:r>
+      <w:r>
+        <w:t>searches for the phone memory structure and asks for permission from the phone to share the information to the user.</w:t>
+      </w:r>
+    </w:p>
+    <w:p>
+      <w:pPr>
+        <w:rPr>
+          <w:b/>
+        </w:rPr>
+      </w:pPr>
+      <w:r>
+        <w:rPr>
+          <w:b/>
+        </w:rPr>
+        <w:t>Output</w:t>
+      </w:r>
+    </w:p>
+    <w:p>
+      <w:r>
+        <w:t>Users can see all the files, folders of the SD card.</w:t>
+      </w:r>
+    </w:p>
+    <w:p>
+      <w:pPr>
+        <w:ind w:left="360"/>
+      </w:pPr>
+    </w:p>
+    <w:p>
+      <w:pPr>
+        <w:pStyle w:val="Heading4"/>
+      </w:pPr>
+      <w:r>
+        <w:t xml:space="preserve"> Security</w:t>
+      </w:r>
+    </w:p>
+    <w:p>
+      <w:pPr>
+        <w:rPr>
+          <w:b/>
+        </w:rPr>
+      </w:pPr>
+      <w:r>
+        <w:rPr>
+          <w:b/>
+        </w:rPr>
+        <w:t>Introduction</w:t>
+      </w:r>
+    </w:p>
+    <w:p>
+      <w:pPr>
+        <w:ind w:left="360"/>
+      </w:pPr>
+      <w:r>
+        <w:t>The application will be password protected.</w:t>
+      </w:r>
+    </w:p>
+    <w:p>
+      <w:pPr>
+        <w:rPr>
+          <w:b/>
+        </w:rPr>
+      </w:pPr>
+      <w:r>
+        <w:rPr>
+          <w:b/>
+        </w:rPr>
+        <w:t>Input</w:t>
+      </w:r>
+    </w:p>
+    <w:p>
+      <w:pPr>
+        <w:rPr>
+          <w:b/>
+        </w:rPr>
+      </w:pPr>
+      <w:r>
+        <w:t xml:space="preserve"> </w:t>
+      </w:r>
+      <w:r>
+        <w:t>Users click on the application and provides predefined password to use the application.</w:t>
+      </w:r>
+    </w:p>
+    <w:p>
+      <w:pPr>
+        <w:rPr>
+          <w:b/>
+        </w:rPr>
+      </w:pPr>
+      <w:r>
+        <w:rPr>
+          <w:b/>
+        </w:rPr>
         <w:lastRenderedPageBreak/>
-        <w:t>The app will search for the SD card attached in the phone and show them to the user just like a computer.</w:t>
+        <w:t>Processing</w:t>
+      </w:r>
+    </w:p>
+    <w:p>
+      <w:pPr>
+        <w:ind w:left="360"/>
+      </w:pPr>
+      <w:r>
+        <w:t>The application takes the password input and compares it with the predefined password stored in SQLite database.</w:t>
       </w:r>
     </w:p>
     <w:p>
@@ -5110,8 +4791,14 @@
       </w:r>
     </w:p>
     <w:p>
-      <w:r>
-        <w:t>The user can browse all the files and folders of the SD card.</w:t>
+      <w:pPr>
+        <w:ind w:left="360"/>
+      </w:pPr>
+      <w:r>
+        <w:t xml:space="preserve"> </w:t>
+      </w:r>
+      <w:r>
+        <w:t>Only after providing a valid password, the user gets access to the application.</w:t>
       </w:r>
     </w:p>
     <w:p>
@@ -5119,7 +4806,7 @@
         <w:pStyle w:val="Heading4"/>
       </w:pPr>
       <w:r>
-        <w:t>Browse Phone memory</w:t>
+        <w:t>read pdf files</w:t>
       </w:r>
     </w:p>
     <w:p>
@@ -5137,198 +4824,6 @@
     </w:p>
     <w:p>
       <w:r>
-        <w:t>Users can browse their phone memory from the application.</w:t>
-      </w:r>
-    </w:p>
-    <w:p>
-      <w:pPr>
-        <w:rPr>
-          <w:b/>
-        </w:rPr>
-      </w:pPr>
-      <w:r>
-        <w:rPr>
-          <w:b/>
-        </w:rPr>
-        <w:t>Input</w:t>
-      </w:r>
-    </w:p>
-    <w:p>
-      <w:r>
-        <w:t>Users open the application and click on browse phone memory.</w:t>
-      </w:r>
-    </w:p>
-    <w:p>
-      <w:pPr>
-        <w:rPr>
-          <w:b/>
-        </w:rPr>
-      </w:pPr>
-      <w:r>
-        <w:rPr>
-          <w:b/>
-        </w:rPr>
-        <w:t>Processing</w:t>
-      </w:r>
-    </w:p>
-    <w:p>
-      <w:pPr>
-        <w:ind w:left="360"/>
-      </w:pPr>
-      <w:r>
-        <w:t xml:space="preserve">The application </w:t>
-      </w:r>
-      <w:r>
-        <w:t>searches for the phone memory structure and asks for permission from the phone to share the information to the user.</w:t>
-      </w:r>
-    </w:p>
-    <w:p>
-      <w:pPr>
-        <w:rPr>
-          <w:b/>
-        </w:rPr>
-      </w:pPr>
-      <w:r>
-        <w:rPr>
-          <w:b/>
-        </w:rPr>
-        <w:t>Output</w:t>
-      </w:r>
-    </w:p>
-    <w:p>
-      <w:r>
-        <w:t>Users can see all the files, folders of the SD card.</w:t>
-      </w:r>
-    </w:p>
-    <w:p>
-      <w:pPr>
-        <w:ind w:left="360"/>
-      </w:pPr>
-    </w:p>
-    <w:p>
-      <w:pPr>
-        <w:pStyle w:val="Heading4"/>
-      </w:pPr>
-      <w:r>
-        <w:t xml:space="preserve"> Security</w:t>
-      </w:r>
-    </w:p>
-    <w:p>
-      <w:pPr>
-        <w:rPr>
-          <w:b/>
-        </w:rPr>
-      </w:pPr>
-      <w:r>
-        <w:rPr>
-          <w:b/>
-        </w:rPr>
-        <w:t>Introduction</w:t>
-      </w:r>
-    </w:p>
-    <w:p>
-      <w:pPr>
-        <w:ind w:left="360"/>
-      </w:pPr>
-      <w:r>
-        <w:t>The application will be password protected.</w:t>
-      </w:r>
-    </w:p>
-    <w:p>
-      <w:pPr>
-        <w:rPr>
-          <w:b/>
-        </w:rPr>
-      </w:pPr>
-      <w:r>
-        <w:rPr>
-          <w:b/>
-        </w:rPr>
-        <w:t>Input</w:t>
-      </w:r>
-    </w:p>
-    <w:p>
-      <w:pPr>
-        <w:rPr>
-          <w:b/>
-        </w:rPr>
-      </w:pPr>
-      <w:r>
-        <w:t xml:space="preserve"> </w:t>
-      </w:r>
-      <w:r>
-        <w:t>Users click on the application and provides predefined password to use the application.</w:t>
-      </w:r>
-    </w:p>
-    <w:p>
-      <w:pPr>
-        <w:rPr>
-          <w:b/>
-        </w:rPr>
-      </w:pPr>
-      <w:r>
-        <w:rPr>
-          <w:b/>
-        </w:rPr>
-        <w:t>Processing</w:t>
-      </w:r>
-    </w:p>
-    <w:p>
-      <w:pPr>
-        <w:ind w:left="360"/>
-      </w:pPr>
-      <w:r>
-        <w:t>The application takes the password input and compares it with the predefined password stored in SQLite database.</w:t>
-      </w:r>
-    </w:p>
-    <w:p>
-      <w:pPr>
-        <w:rPr>
-          <w:b/>
-        </w:rPr>
-      </w:pPr>
-      <w:r>
-        <w:rPr>
-          <w:b/>
-        </w:rPr>
-        <w:t>Output</w:t>
-      </w:r>
-    </w:p>
-    <w:p>
-      <w:pPr>
-        <w:ind w:left="360"/>
-      </w:pPr>
-      <w:r>
-        <w:t xml:space="preserve"> </w:t>
-      </w:r>
-      <w:r>
-        <w:t>Only after providing a valid password, the user gets access to the application.</w:t>
-      </w:r>
-    </w:p>
-    <w:p>
-      <w:pPr>
-        <w:pStyle w:val="Heading4"/>
-      </w:pPr>
-      <w:r>
-        <w:t>read pdf files</w:t>
-      </w:r>
-    </w:p>
-    <w:p>
-      <w:pPr>
-        <w:rPr>
-          <w:b/>
-        </w:rPr>
-      </w:pPr>
-      <w:r>
-        <w:rPr>
-          <w:b/>
-        </w:rPr>
-        <w:t>Introduction</w:t>
-      </w:r>
-    </w:p>
-    <w:p>
-      <w:r>
-        <w:lastRenderedPageBreak/>
         <w:t>The application should be able to read PDF files from the Windows phone.</w:t>
       </w:r>
     </w:p>
@@ -5533,6 +5028,7 @@
         <w:rPr>
           <w:b/>
         </w:rPr>
+        <w:lastRenderedPageBreak/>
         <w:t>Input</w:t>
       </w:r>
     </w:p>
@@ -5598,7 +5094,6 @@
         <w:ind w:left="360"/>
       </w:pPr>
       <w:r>
-        <w:lastRenderedPageBreak/>
         <w:tab/>
       </w:r>
     </w:p>
@@ -5792,6 +5287,7 @@
         </w:pBdr>
       </w:pPr>
       <w:r>
+        <w:lastRenderedPageBreak/>
         <w:t>seareching of files</w:t>
       </w:r>
     </w:p>
@@ -5847,7 +5343,6 @@
         <w:rPr>
           <w:b/>
         </w:rPr>
-        <w:lastRenderedPageBreak/>
         <w:t>Processing</w:t>
       </w:r>
     </w:p>
@@ -6107,15 +5602,8 @@
         <w:pStyle w:val="ListParagraph"/>
       </w:pPr>
       <w:r>
-        <w:t xml:space="preserve">The application will have users’ manual </w:t>
-      </w:r>
-      <w:proofErr w:type="spellStart"/>
-      <w:r>
-        <w:t>pdf</w:t>
-      </w:r>
-      <w:proofErr w:type="spellEnd"/>
-      <w:r>
-        <w:t xml:space="preserve"> inside the help section.</w:t>
+        <w:lastRenderedPageBreak/>
+        <w:t>The application will have users’ manual pdf inside the help section.</w:t>
       </w:r>
     </w:p>
     <w:p>
@@ -6274,7 +5762,6 @@
         <w:pStyle w:val="ListParagraph"/>
       </w:pPr>
       <w:r>
-        <w:lastRenderedPageBreak/>
         <w:t>It will be very user friendly and usable by any person with minimal computer knowledge.</w:t>
       </w:r>
     </w:p>
@@ -6747,6 +6234,7 @@
           <w:color w:val="222222"/>
           <w:lang w:eastAsia="en-IN"/>
         </w:rPr>
+        <w:lastRenderedPageBreak/>
         <w:t>Operating Systems</w:t>
       </w:r>
       <w:r>
@@ -6790,23 +6278,21 @@
         </w:rPr>
         <w:t xml:space="preserve">: Google Drive, </w:t>
       </w:r>
-      <w:proofErr w:type="spellStart"/>
       <w:r>
         <w:rPr>
           <w:rFonts w:asciiTheme="majorHAnsi" w:eastAsia="Times New Roman" w:hAnsiTheme="majorHAnsi" w:cs="Times New Roman"/>
           <w:color w:val="222222"/>
           <w:lang w:eastAsia="en-IN"/>
         </w:rPr>
-        <w:t>Dropbox</w:t>
-      </w:r>
-      <w:proofErr w:type="spellEnd"/>
+        <w:t>Dropbox, SkyDri</w:t>
+      </w:r>
       <w:r>
         <w:rPr>
           <w:rFonts w:asciiTheme="majorHAnsi" w:eastAsia="Times New Roman" w:hAnsiTheme="majorHAnsi" w:cs="Times New Roman"/>
           <w:color w:val="222222"/>
           <w:lang w:eastAsia="en-IN"/>
         </w:rPr>
-        <w:t>, SkyDri</w:t>
+        <w:t>v</w:t>
       </w:r>
       <w:r>
         <w:rPr>
@@ -6814,14 +6300,6 @@
           <w:color w:val="222222"/>
           <w:lang w:eastAsia="en-IN"/>
         </w:rPr>
-        <w:t>v</w:t>
-      </w:r>
-      <w:r>
-        <w:rPr>
-          <w:rFonts w:asciiTheme="majorHAnsi" w:eastAsia="Times New Roman" w:hAnsiTheme="majorHAnsi" w:cs="Times New Roman"/>
-          <w:color w:val="222222"/>
-          <w:lang w:eastAsia="en-IN"/>
-        </w:rPr>
         <w:t>e</w:t>
       </w:r>
     </w:p>
@@ -6864,7 +6342,6 @@
           <w:noProof/>
           <w:lang w:bidi="ar-SA"/>
         </w:rPr>
-        <w:lastRenderedPageBreak/>
         <w:drawing>
           <wp:inline distT="0" distB="0" distL="0" distR="0">
             <wp:extent cx="6373091" cy="3422073"/>
@@ -6927,6 +6404,7 @@
           <w:noProof/>
           <w:lang w:bidi="ar-SA"/>
         </w:rPr>
+        <w:lastRenderedPageBreak/>
         <w:drawing>
           <wp:inline distT="0" distB="0" distL="0" distR="0">
             <wp:extent cx="6373091" cy="4038600"/>
@@ -6976,7 +6454,6 @@
       </w:pPr>
       <w:bookmarkStart w:id="22" w:name="_Toc344539159"/>
       <w:r>
-        <w:lastRenderedPageBreak/>
         <w:t>Pert chart (Network Diagram)</w:t>
       </w:r>
       <w:bookmarkEnd w:id="22"/>
@@ -6990,6 +6467,7 @@
           <w:noProof/>
           <w:lang w:bidi="ar-SA"/>
         </w:rPr>
+        <w:lastRenderedPageBreak/>
         <w:drawing>
           <wp:inline distT="0" distB="0" distL="0" distR="0">
             <wp:extent cx="6483927" cy="4426527"/>
@@ -7165,7 +6643,6 @@
         </w:numPr>
       </w:pPr>
       <w:r>
-        <w:lastRenderedPageBreak/>
         <w:t xml:space="preserve">Installation of various apps in mobile from the desktop app through </w:t>
       </w:r>
       <w:proofErr w:type="spellStart"/>
@@ -7257,27 +6734,14 @@
       <w:r>
         <w:t xml:space="preserve">Figure </w:t>
       </w:r>
-      <w:r>
-        <w:fldChar w:fldCharType="begin"/>
-      </w:r>
-      <w:r>
-        <w:instrText xml:space="preserve"> SEQ Figure \* ARABIC </w:instrText>
-      </w:r>
-      <w:r>
-        <w:fldChar w:fldCharType="separate"/>
-      </w:r>
-      <w:r>
-        <w:rPr>
-          <w:noProof/>
-        </w:rPr>
-        <w:t>1</w:t>
-      </w:r>
-      <w:r>
-        <w:rPr>
-          <w:noProof/>
-        </w:rPr>
-        <w:fldChar w:fldCharType="end"/>
-      </w:r>
+      <w:fldSimple w:instr=" SEQ Figure \* ARABIC ">
+        <w:r>
+          <w:rPr>
+            <w:noProof/>
+          </w:rPr>
+          <w:t>1</w:t>
+        </w:r>
+      </w:fldSimple>
       <w:proofErr w:type="gramStart"/>
       <w:r>
         <w:t>:Context</w:t>
@@ -7366,37 +6830,16 @@
       <w:r>
         <w:t xml:space="preserve">Figure </w:t>
       </w:r>
-      <w:r>
-        <w:fldChar w:fldCharType="begin"/>
-      </w:r>
-      <w:r>
-        <w:instrText xml:space="preserve"> SEQ Figure \* ARABIC </w:instrText>
-      </w:r>
-      <w:r>
-        <w:fldChar w:fldCharType="separate"/>
-      </w:r>
-      <w:r>
-        <w:rPr>
-          <w:noProof/>
-        </w:rPr>
-        <w:t>2</w:t>
-      </w:r>
-      <w:r>
-        <w:rPr>
-          <w:noProof/>
-        </w:rPr>
-        <w:fldChar w:fldCharType="end"/>
-      </w:r>
-      <w:r>
-        <w:t xml:space="preserve">:0 </w:t>
-      </w:r>
-      <w:proofErr w:type="gramStart"/>
-      <w:r>
-        <w:t>level</w:t>
-      </w:r>
-      <w:proofErr w:type="gramEnd"/>
-      <w:r>
-        <w:t xml:space="preserve"> DFD</w:t>
+      <w:fldSimple w:instr=" SEQ Figure \* ARABIC ">
+        <w:r>
+          <w:rPr>
+            <w:noProof/>
+          </w:rPr>
+          <w:t>2</w:t>
+        </w:r>
+      </w:fldSimple>
+      <w:r>
+        <w:t>:0 level DFD</w:t>
       </w:r>
     </w:p>
     <w:p>
@@ -7468,27 +6911,14 @@
       <w:r>
         <w:t xml:space="preserve">Figure </w:t>
       </w:r>
-      <w:r>
-        <w:fldChar w:fldCharType="begin"/>
-      </w:r>
-      <w:r>
-        <w:instrText xml:space="preserve"> SEQ Figure \* ARABIC </w:instrText>
-      </w:r>
-      <w:r>
-        <w:fldChar w:fldCharType="separate"/>
-      </w:r>
-      <w:r>
-        <w:rPr>
-          <w:noProof/>
-        </w:rPr>
-        <w:t>3</w:t>
-      </w:r>
-      <w:r>
-        <w:rPr>
-          <w:noProof/>
-        </w:rPr>
-        <w:fldChar w:fldCharType="end"/>
-      </w:r>
+      <w:fldSimple w:instr=" SEQ Figure \* ARABIC ">
+        <w:r>
+          <w:rPr>
+            <w:noProof/>
+          </w:rPr>
+          <w:t>3</w:t>
+        </w:r>
+      </w:fldSimple>
       <w:r>
         <w:t>:1 level DFD</w:t>
       </w:r>
@@ -7548,27 +6978,14 @@
       <w:r>
         <w:t xml:space="preserve">Figure </w:t>
       </w:r>
-      <w:r>
-        <w:fldChar w:fldCharType="begin"/>
-      </w:r>
-      <w:r>
-        <w:instrText xml:space="preserve"> SEQ Figure \* ARABIC </w:instrText>
-      </w:r>
-      <w:r>
-        <w:fldChar w:fldCharType="separate"/>
-      </w:r>
-      <w:r>
-        <w:rPr>
-          <w:noProof/>
-        </w:rPr>
-        <w:t>4</w:t>
-      </w:r>
-      <w:r>
-        <w:rPr>
-          <w:noProof/>
-        </w:rPr>
-        <w:fldChar w:fldCharType="end"/>
-      </w:r>
+      <w:fldSimple w:instr=" SEQ Figure \* ARABIC ">
+        <w:r>
+          <w:rPr>
+            <w:noProof/>
+          </w:rPr>
+          <w:t>4</w:t>
+        </w:r>
+      </w:fldSimple>
       <w:r>
         <w:t>:1 level DFD</w:t>
       </w:r>
@@ -7655,37 +7072,16 @@
       <w:r>
         <w:t xml:space="preserve">Figure </w:t>
       </w:r>
-      <w:r>
-        <w:fldChar w:fldCharType="begin"/>
-      </w:r>
-      <w:r>
-        <w:instrText xml:space="preserve"> SEQ Figure \* ARABIC </w:instrText>
-      </w:r>
-      <w:r>
-        <w:fldChar w:fldCharType="separate"/>
-      </w:r>
-      <w:r>
-        <w:rPr>
-          <w:noProof/>
-        </w:rPr>
-        <w:t>5</w:t>
-      </w:r>
-      <w:r>
-        <w:rPr>
-          <w:noProof/>
-        </w:rPr>
-        <w:fldChar w:fldCharType="end"/>
-      </w:r>
-      <w:r>
-        <w:t xml:space="preserve">:2 </w:t>
-      </w:r>
-      <w:proofErr w:type="gramStart"/>
-      <w:r>
-        <w:t>level</w:t>
-      </w:r>
-      <w:proofErr w:type="gramEnd"/>
-      <w:r>
-        <w:t xml:space="preserve"> DFD</w:t>
+      <w:fldSimple w:instr=" SEQ Figure \* ARABIC ">
+        <w:r>
+          <w:rPr>
+            <w:noProof/>
+          </w:rPr>
+          <w:t>5</w:t>
+        </w:r>
+      </w:fldSimple>
+      <w:r>
+        <w:t>:2 level DFD</w:t>
       </w:r>
     </w:p>
     <w:p/>
@@ -15956,7 +15352,7 @@
 </file>
 
 <file path=word/endnotes.xml><?xml version="1.0" encoding="utf-8"?>
-<w:endnotes xmlns:wpc="http://schemas.microsoft.com/office/word/2010/wordprocessingCanvas" xmlns:mc="http://schemas.openxmlformats.org/markup-compatibility/2006" xmlns:o="urn:schemas-microsoft-com:office:office" xmlns:r="http://schemas.openxmlformats.org/officeDocument/2006/relationships" xmlns:m="http://schemas.openxmlformats.org/officeDocument/2006/math" xmlns:v="urn:schemas-microsoft-com:vml" xmlns:wp14="http://schemas.microsoft.com/office/word/2010/wordprocessingDrawing" xmlns:wp="http://schemas.openxmlformats.org/drawingml/2006/wordprocessingDrawing" xmlns:w10="urn:schemas-microsoft-com:office:word" xmlns:w="http://schemas.openxmlformats.org/wordprocessingml/2006/main" xmlns:w14="http://schemas.microsoft.com/office/word/2010/wordml" xmlns:wpg="http://schemas.microsoft.com/office/word/2010/wordprocessingGroup" xmlns:wpi="http://schemas.microsoft.com/office/word/2010/wordprocessingInk" xmlns:wne="http://schemas.microsoft.com/office/word/2006/wordml" xmlns:wps="http://schemas.microsoft.com/office/word/2010/wordprocessingShape" mc:Ignorable="w14 wp14">
+<w:endnotes xmlns:wpc="http://schemas.microsoft.com/office/word/2010/wordprocessingCanvas" xmlns:mc="http://schemas.openxmlformats.org/markup-compatibility/2006" xmlns:o="urn:schemas-microsoft-com:office:office" xmlns:r="http://schemas.openxmlformats.org/officeDocument/2006/relationships" xmlns:m="http://schemas.openxmlformats.org/officeDocument/2006/math" xmlns:v="urn:schemas-microsoft-com:vml" xmlns:wp14="http://schemas.microsoft.com/office/word/2010/wordprocessingDrawing" xmlns:wp="http://schemas.openxmlformats.org/drawingml/2006/wordprocessingDrawing" xmlns:w10="urn:schemas-microsoft-com:office:word" xmlns:w="http://schemas.openxmlformats.org/wordprocessingml/2006/main" xmlns:w14="http://schemas.microsoft.com/office/word/2010/wordml" xmlns:w15="http://schemas.microsoft.com/office/word/2012/wordml" xmlns:wpg="http://schemas.microsoft.com/office/word/2010/wordprocessingGroup" xmlns:wpi="http://schemas.microsoft.com/office/word/2010/wordprocessingInk" xmlns:wne="http://schemas.microsoft.com/office/word/2006/wordml" xmlns:wps="http://schemas.microsoft.com/office/word/2010/wordprocessingShape" mc:Ignorable="w14 w15 wp14">
   <w:endnote w:type="separator" w:id="-1">
     <w:p>
       <w:pPr>
@@ -15981,7 +15377,7 @@
 </file>
 
 <file path=word/footer1.xml><?xml version="1.0" encoding="utf-8"?>
-<w:ftr xmlns:wpc="http://schemas.microsoft.com/office/word/2010/wordprocessingCanvas" xmlns:mc="http://schemas.openxmlformats.org/markup-compatibility/2006" xmlns:o="urn:schemas-microsoft-com:office:office" xmlns:r="http://schemas.openxmlformats.org/officeDocument/2006/relationships" xmlns:m="http://schemas.openxmlformats.org/officeDocument/2006/math" xmlns:v="urn:schemas-microsoft-com:vml" xmlns:wp14="http://schemas.microsoft.com/office/word/2010/wordprocessingDrawing" xmlns:wp="http://schemas.openxmlformats.org/drawingml/2006/wordprocessingDrawing" xmlns:w10="urn:schemas-microsoft-com:office:word" xmlns:w="http://schemas.openxmlformats.org/wordprocessingml/2006/main" xmlns:w14="http://schemas.microsoft.com/office/word/2010/wordml" xmlns:wpg="http://schemas.microsoft.com/office/word/2010/wordprocessingGroup" xmlns:wpi="http://schemas.microsoft.com/office/word/2010/wordprocessingInk" xmlns:wne="http://schemas.microsoft.com/office/word/2006/wordml" xmlns:wps="http://schemas.microsoft.com/office/word/2010/wordprocessingShape" mc:Ignorable="w14 wp14">
+<w:ftr xmlns:wpc="http://schemas.microsoft.com/office/word/2010/wordprocessingCanvas" xmlns:mc="http://schemas.openxmlformats.org/markup-compatibility/2006" xmlns:o="urn:schemas-microsoft-com:office:office" xmlns:r="http://schemas.openxmlformats.org/officeDocument/2006/relationships" xmlns:m="http://schemas.openxmlformats.org/officeDocument/2006/math" xmlns:v="urn:schemas-microsoft-com:vml" xmlns:wp14="http://schemas.microsoft.com/office/word/2010/wordprocessingDrawing" xmlns:wp="http://schemas.openxmlformats.org/drawingml/2006/wordprocessingDrawing" xmlns:w10="urn:schemas-microsoft-com:office:word" xmlns:w="http://schemas.openxmlformats.org/wordprocessingml/2006/main" xmlns:w14="http://schemas.microsoft.com/office/word/2010/wordml" xmlns:w15="http://schemas.microsoft.com/office/word/2012/wordml" xmlns:wpg="http://schemas.microsoft.com/office/word/2010/wordprocessingGroup" xmlns:wpi="http://schemas.microsoft.com/office/word/2010/wordprocessingInk" xmlns:wne="http://schemas.microsoft.com/office/word/2006/wordml" xmlns:wps="http://schemas.microsoft.com/office/word/2010/wordprocessingShape" mc:Ignorable="w14 w15 wp14">
   <w:sdt>
     <w:sdtPr>
       <w:id w:val="-757219047"/>
@@ -16014,7 +15410,7 @@
           <w:rPr>
             <w:noProof/>
           </w:rPr>
-          <w:t>4</w:t>
+          <w:t>20</w:t>
         </w:r>
         <w:r>
           <w:rPr>
@@ -16034,7 +15430,7 @@
 </file>
 
 <file path=word/footnotes.xml><?xml version="1.0" encoding="utf-8"?>
-<w:footnotes xmlns:wpc="http://schemas.microsoft.com/office/word/2010/wordprocessingCanvas" xmlns:mc="http://schemas.openxmlformats.org/markup-compatibility/2006" xmlns:o="urn:schemas-microsoft-com:office:office" xmlns:r="http://schemas.openxmlformats.org/officeDocument/2006/relationships" xmlns:m="http://schemas.openxmlformats.org/officeDocument/2006/math" xmlns:v="urn:schemas-microsoft-com:vml" xmlns:wp14="http://schemas.microsoft.com/office/word/2010/wordprocessingDrawing" xmlns:wp="http://schemas.openxmlformats.org/drawingml/2006/wordprocessingDrawing" xmlns:w10="urn:schemas-microsoft-com:office:word" xmlns:w="http://schemas.openxmlformats.org/wordprocessingml/2006/main" xmlns:w14="http://schemas.microsoft.com/office/word/2010/wordml" xmlns:wpg="http://schemas.microsoft.com/office/word/2010/wordprocessingGroup" xmlns:wpi="http://schemas.microsoft.com/office/word/2010/wordprocessingInk" xmlns:wne="http://schemas.microsoft.com/office/word/2006/wordml" xmlns:wps="http://schemas.microsoft.com/office/word/2010/wordprocessingShape" mc:Ignorable="w14 wp14">
+<w:footnotes xmlns:wpc="http://schemas.microsoft.com/office/word/2010/wordprocessingCanvas" xmlns:mc="http://schemas.openxmlformats.org/markup-compatibility/2006" xmlns:o="urn:schemas-microsoft-com:office:office" xmlns:r="http://schemas.openxmlformats.org/officeDocument/2006/relationships" xmlns:m="http://schemas.openxmlformats.org/officeDocument/2006/math" xmlns:v="urn:schemas-microsoft-com:vml" xmlns:wp14="http://schemas.microsoft.com/office/word/2010/wordprocessingDrawing" xmlns:wp="http://schemas.openxmlformats.org/drawingml/2006/wordprocessingDrawing" xmlns:w10="urn:schemas-microsoft-com:office:word" xmlns:w="http://schemas.openxmlformats.org/wordprocessingml/2006/main" xmlns:w14="http://schemas.microsoft.com/office/word/2010/wordml" xmlns:w15="http://schemas.microsoft.com/office/word/2012/wordml" xmlns:wpg="http://schemas.microsoft.com/office/word/2010/wordprocessingGroup" xmlns:wpi="http://schemas.microsoft.com/office/word/2010/wordprocessingInk" xmlns:wne="http://schemas.microsoft.com/office/word/2006/wordml" xmlns:wps="http://schemas.microsoft.com/office/word/2010/wordprocessingShape" mc:Ignorable="w14 w15 wp14">
   <w:footnote w:type="separator" w:id="-1">
     <w:p>
       <w:pPr>
@@ -16059,7 +15455,7 @@
 </file>
 
 <file path=word/numbering.xml><?xml version="1.0" encoding="utf-8"?>
-<w:numbering xmlns:wpc="http://schemas.microsoft.com/office/word/2010/wordprocessingCanvas" xmlns:mc="http://schemas.openxmlformats.org/markup-compatibility/2006" xmlns:o="urn:schemas-microsoft-com:office:office" xmlns:r="http://schemas.openxmlformats.org/officeDocument/2006/relationships" xmlns:m="http://schemas.openxmlformats.org/officeDocument/2006/math" xmlns:v="urn:schemas-microsoft-com:vml" xmlns:wp14="http://schemas.microsoft.com/office/word/2010/wordprocessingDrawing" xmlns:wp="http://schemas.openxmlformats.org/drawingml/2006/wordprocessingDrawing" xmlns:w10="urn:schemas-microsoft-com:office:word" xmlns:w="http://schemas.openxmlformats.org/wordprocessingml/2006/main" xmlns:w14="http://schemas.microsoft.com/office/word/2010/wordml" xmlns:wpg="http://schemas.microsoft.com/office/word/2010/wordprocessingGroup" xmlns:wpi="http://schemas.microsoft.com/office/word/2010/wordprocessingInk" xmlns:wne="http://schemas.microsoft.com/office/word/2006/wordml" xmlns:wps="http://schemas.microsoft.com/office/word/2010/wordprocessingShape" mc:Ignorable="w14 wp14">
+<w:numbering xmlns:wpc="http://schemas.microsoft.com/office/word/2010/wordprocessingCanvas" xmlns:mc="http://schemas.openxmlformats.org/markup-compatibility/2006" xmlns:o="urn:schemas-microsoft-com:office:office" xmlns:r="http://schemas.openxmlformats.org/officeDocument/2006/relationships" xmlns:m="http://schemas.openxmlformats.org/officeDocument/2006/math" xmlns:v="urn:schemas-microsoft-com:vml" xmlns:wp14="http://schemas.microsoft.com/office/word/2010/wordprocessingDrawing" xmlns:wp="http://schemas.openxmlformats.org/drawingml/2006/wordprocessingDrawing" xmlns:w10="urn:schemas-microsoft-com:office:word" xmlns:w="http://schemas.openxmlformats.org/wordprocessingml/2006/main" xmlns:w14="http://schemas.microsoft.com/office/word/2010/wordml" xmlns:w15="http://schemas.microsoft.com/office/word/2012/wordml" xmlns:wpg="http://schemas.microsoft.com/office/word/2010/wordprocessingGroup" xmlns:wpi="http://schemas.microsoft.com/office/word/2010/wordprocessingInk" xmlns:wne="http://schemas.microsoft.com/office/word/2006/wordml" xmlns:wps="http://schemas.microsoft.com/office/word/2010/wordprocessingShape" mc:Ignorable="w14 w15 wp14">
   <w:abstractNum w:abstractNumId="0">
     <w:nsid w:val="018B53BD"/>
     <w:multiLevelType w:val="hybridMultilevel"/>
@@ -16260,6 +15656,119 @@
     </w:lvl>
   </w:abstractNum>
   <w:abstractNum w:abstractNumId="2">
+    <w:nsid w:val="0A837677"/>
+    <w:multiLevelType w:val="hybridMultilevel"/>
+    <w:tmpl w:val="274259F8"/>
+    <w:lvl w:ilvl="0" w:tplc="04090001">
+      <w:start w:val="1"/>
+      <w:numFmt w:val="bullet"/>
+      <w:lvlText w:val=""/>
+      <w:lvlJc w:val="left"/>
+      <w:pPr>
+        <w:ind w:left="720" w:hanging="360"/>
+      </w:pPr>
+      <w:rPr>
+        <w:rFonts w:ascii="Symbol" w:hAnsi="Symbol" w:hint="default"/>
+      </w:rPr>
+    </w:lvl>
+    <w:lvl w:ilvl="1" w:tplc="04090003" w:tentative="1">
+      <w:start w:val="1"/>
+      <w:numFmt w:val="bullet"/>
+      <w:lvlText w:val="o"/>
+      <w:lvlJc w:val="left"/>
+      <w:pPr>
+        <w:ind w:left="1440" w:hanging="360"/>
+      </w:pPr>
+      <w:rPr>
+        <w:rFonts w:ascii="Courier New" w:hAnsi="Courier New" w:cs="Courier New" w:hint="default"/>
+      </w:rPr>
+    </w:lvl>
+    <w:lvl w:ilvl="2" w:tplc="04090005" w:tentative="1">
+      <w:start w:val="1"/>
+      <w:numFmt w:val="bullet"/>
+      <w:lvlText w:val=""/>
+      <w:lvlJc w:val="left"/>
+      <w:pPr>
+        <w:ind w:left="2160" w:hanging="360"/>
+      </w:pPr>
+      <w:rPr>
+        <w:rFonts w:ascii="Wingdings" w:hAnsi="Wingdings" w:hint="default"/>
+      </w:rPr>
+    </w:lvl>
+    <w:lvl w:ilvl="3" w:tplc="04090001" w:tentative="1">
+      <w:start w:val="1"/>
+      <w:numFmt w:val="bullet"/>
+      <w:lvlText w:val=""/>
+      <w:lvlJc w:val="left"/>
+      <w:pPr>
+        <w:ind w:left="2880" w:hanging="360"/>
+      </w:pPr>
+      <w:rPr>
+        <w:rFonts w:ascii="Symbol" w:hAnsi="Symbol" w:hint="default"/>
+      </w:rPr>
+    </w:lvl>
+    <w:lvl w:ilvl="4" w:tplc="04090003" w:tentative="1">
+      <w:start w:val="1"/>
+      <w:numFmt w:val="bullet"/>
+      <w:lvlText w:val="o"/>
+      <w:lvlJc w:val="left"/>
+      <w:pPr>
+        <w:ind w:left="3600" w:hanging="360"/>
+      </w:pPr>
+      <w:rPr>
+        <w:rFonts w:ascii="Courier New" w:hAnsi="Courier New" w:cs="Courier New" w:hint="default"/>
+      </w:rPr>
+    </w:lvl>
+    <w:lvl w:ilvl="5" w:tplc="04090005" w:tentative="1">
+      <w:start w:val="1"/>
+      <w:numFmt w:val="bullet"/>
+      <w:lvlText w:val=""/>
+      <w:lvlJc w:val="left"/>
+      <w:pPr>
+        <w:ind w:left="4320" w:hanging="360"/>
+      </w:pPr>
+      <w:rPr>
+        <w:rFonts w:ascii="Wingdings" w:hAnsi="Wingdings" w:hint="default"/>
+      </w:rPr>
+    </w:lvl>
+    <w:lvl w:ilvl="6" w:tplc="04090001" w:tentative="1">
+      <w:start w:val="1"/>
+      <w:numFmt w:val="bullet"/>
+      <w:lvlText w:val=""/>
+      <w:lvlJc w:val="left"/>
+      <w:pPr>
+        <w:ind w:left="5040" w:hanging="360"/>
+      </w:pPr>
+      <w:rPr>
+        <w:rFonts w:ascii="Symbol" w:hAnsi="Symbol" w:hint="default"/>
+      </w:rPr>
+    </w:lvl>
+    <w:lvl w:ilvl="7" w:tplc="04090003" w:tentative="1">
+      <w:start w:val="1"/>
+      <w:numFmt w:val="bullet"/>
+      <w:lvlText w:val="o"/>
+      <w:lvlJc w:val="left"/>
+      <w:pPr>
+        <w:ind w:left="5760" w:hanging="360"/>
+      </w:pPr>
+      <w:rPr>
+        <w:rFonts w:ascii="Courier New" w:hAnsi="Courier New" w:cs="Courier New" w:hint="default"/>
+      </w:rPr>
+    </w:lvl>
+    <w:lvl w:ilvl="8" w:tplc="04090005" w:tentative="1">
+      <w:start w:val="1"/>
+      <w:numFmt w:val="bullet"/>
+      <w:lvlText w:val=""/>
+      <w:lvlJc w:val="left"/>
+      <w:pPr>
+        <w:ind w:left="6480" w:hanging="360"/>
+      </w:pPr>
+      <w:rPr>
+        <w:rFonts w:ascii="Wingdings" w:hAnsi="Wingdings" w:hint="default"/>
+      </w:rPr>
+    </w:lvl>
+  </w:abstractNum>
+  <w:abstractNum w:abstractNumId="3">
     <w:nsid w:val="0AB90186"/>
     <w:multiLevelType w:val="hybridMultilevel"/>
     <w:tmpl w:val="53881792"/>
@@ -16345,7 +15854,96 @@
       </w:pPr>
     </w:lvl>
   </w:abstractNum>
-  <w:abstractNum w:abstractNumId="3">
+  <w:abstractNum w:abstractNumId="4">
+    <w:nsid w:val="0C664C06"/>
+    <w:multiLevelType w:val="hybridMultilevel"/>
+    <w:tmpl w:val="921EF022"/>
+    <w:lvl w:ilvl="0" w:tplc="0409000F">
+      <w:start w:val="1"/>
+      <w:numFmt w:val="decimal"/>
+      <w:lvlText w:val="%1."/>
+      <w:lvlJc w:val="left"/>
+      <w:pPr>
+        <w:ind w:left="720" w:hanging="360"/>
+      </w:pPr>
+      <w:rPr>
+        <w:rFonts w:hint="default"/>
+      </w:rPr>
+    </w:lvl>
+    <w:lvl w:ilvl="1" w:tplc="04090019" w:tentative="1">
+      <w:start w:val="1"/>
+      <w:numFmt w:val="lowerLetter"/>
+      <w:lvlText w:val="%2."/>
+      <w:lvlJc w:val="left"/>
+      <w:pPr>
+        <w:ind w:left="1440" w:hanging="360"/>
+      </w:pPr>
+    </w:lvl>
+    <w:lvl w:ilvl="2" w:tplc="0409001B" w:tentative="1">
+      <w:start w:val="1"/>
+      <w:numFmt w:val="lowerRoman"/>
+      <w:lvlText w:val="%3."/>
+      <w:lvlJc w:val="right"/>
+      <w:pPr>
+        <w:ind w:left="2160" w:hanging="180"/>
+      </w:pPr>
+    </w:lvl>
+    <w:lvl w:ilvl="3" w:tplc="0409000F" w:tentative="1">
+      <w:start w:val="1"/>
+      <w:numFmt w:val="decimal"/>
+      <w:lvlText w:val="%4."/>
+      <w:lvlJc w:val="left"/>
+      <w:pPr>
+        <w:ind w:left="2880" w:hanging="360"/>
+      </w:pPr>
+    </w:lvl>
+    <w:lvl w:ilvl="4" w:tplc="04090019" w:tentative="1">
+      <w:start w:val="1"/>
+      <w:numFmt w:val="lowerLetter"/>
+      <w:lvlText w:val="%5."/>
+      <w:lvlJc w:val="left"/>
+      <w:pPr>
+        <w:ind w:left="3600" w:hanging="360"/>
+      </w:pPr>
+    </w:lvl>
+    <w:lvl w:ilvl="5" w:tplc="0409001B" w:tentative="1">
+      <w:start w:val="1"/>
+      <w:numFmt w:val="lowerRoman"/>
+      <w:lvlText w:val="%6."/>
+      <w:lvlJc w:val="right"/>
+      <w:pPr>
+        <w:ind w:left="4320" w:hanging="180"/>
+      </w:pPr>
+    </w:lvl>
+    <w:lvl w:ilvl="6" w:tplc="0409000F" w:tentative="1">
+      <w:start w:val="1"/>
+      <w:numFmt w:val="decimal"/>
+      <w:lvlText w:val="%7."/>
+      <w:lvlJc w:val="left"/>
+      <w:pPr>
+        <w:ind w:left="5040" w:hanging="360"/>
+      </w:pPr>
+    </w:lvl>
+    <w:lvl w:ilvl="7" w:tplc="04090019" w:tentative="1">
+      <w:start w:val="1"/>
+      <w:numFmt w:val="lowerLetter"/>
+      <w:lvlText w:val="%8."/>
+      <w:lvlJc w:val="left"/>
+      <w:pPr>
+        <w:ind w:left="5760" w:hanging="360"/>
+      </w:pPr>
+    </w:lvl>
+    <w:lvl w:ilvl="8" w:tplc="0409001B" w:tentative="1">
+      <w:start w:val="1"/>
+      <w:numFmt w:val="lowerRoman"/>
+      <w:lvlText w:val="%9."/>
+      <w:lvlJc w:val="right"/>
+      <w:pPr>
+        <w:ind w:left="6480" w:hanging="180"/>
+      </w:pPr>
+    </w:lvl>
+  </w:abstractNum>
+  <w:abstractNum w:abstractNumId="5">
     <w:nsid w:val="1F037273"/>
     <w:multiLevelType w:val="hybridMultilevel"/>
     <w:tmpl w:val="CB843ACE"/>
@@ -16458,7 +16056,7 @@
       </w:rPr>
     </w:lvl>
   </w:abstractNum>
-  <w:abstractNum w:abstractNumId="4">
+  <w:abstractNum w:abstractNumId="6">
     <w:nsid w:val="1F7D29DF"/>
     <w:multiLevelType w:val="hybridMultilevel"/>
     <w:tmpl w:val="1C8A2338"/>
@@ -16571,7 +16169,7 @@
       </w:rPr>
     </w:lvl>
   </w:abstractNum>
-  <w:abstractNum w:abstractNumId="5">
+  <w:abstractNum w:abstractNumId="7">
     <w:nsid w:val="2C8A62D2"/>
     <w:multiLevelType w:val="hybridMultilevel"/>
     <w:tmpl w:val="CC6A7232"/>
@@ -16684,7 +16282,7 @@
       </w:rPr>
     </w:lvl>
   </w:abstractNum>
-  <w:abstractNum w:abstractNumId="6">
+  <w:abstractNum w:abstractNumId="8">
     <w:nsid w:val="2D4E4170"/>
     <w:multiLevelType w:val="hybridMultilevel"/>
     <w:tmpl w:val="3CB672A6"/>
@@ -16797,7 +16395,120 @@
       </w:rPr>
     </w:lvl>
   </w:abstractNum>
-  <w:abstractNum w:abstractNumId="7">
+  <w:abstractNum w:abstractNumId="9">
+    <w:nsid w:val="33C84100"/>
+    <w:multiLevelType w:val="hybridMultilevel"/>
+    <w:tmpl w:val="B2BC53E2"/>
+    <w:lvl w:ilvl="0" w:tplc="04090001">
+      <w:start w:val="1"/>
+      <w:numFmt w:val="bullet"/>
+      <w:lvlText w:val=""/>
+      <w:lvlJc w:val="left"/>
+      <w:pPr>
+        <w:ind w:left="1440" w:hanging="360"/>
+      </w:pPr>
+      <w:rPr>
+        <w:rFonts w:ascii="Symbol" w:hAnsi="Symbol" w:hint="default"/>
+      </w:rPr>
+    </w:lvl>
+    <w:lvl w:ilvl="1" w:tplc="04090003" w:tentative="1">
+      <w:start w:val="1"/>
+      <w:numFmt w:val="bullet"/>
+      <w:lvlText w:val="o"/>
+      <w:lvlJc w:val="left"/>
+      <w:pPr>
+        <w:ind w:left="2160" w:hanging="360"/>
+      </w:pPr>
+      <w:rPr>
+        <w:rFonts w:ascii="Courier New" w:hAnsi="Courier New" w:cs="Courier New" w:hint="default"/>
+      </w:rPr>
+    </w:lvl>
+    <w:lvl w:ilvl="2" w:tplc="04090005" w:tentative="1">
+      <w:start w:val="1"/>
+      <w:numFmt w:val="bullet"/>
+      <w:lvlText w:val=""/>
+      <w:lvlJc w:val="left"/>
+      <w:pPr>
+        <w:ind w:left="2880" w:hanging="360"/>
+      </w:pPr>
+      <w:rPr>
+        <w:rFonts w:ascii="Wingdings" w:hAnsi="Wingdings" w:hint="default"/>
+      </w:rPr>
+    </w:lvl>
+    <w:lvl w:ilvl="3" w:tplc="04090001" w:tentative="1">
+      <w:start w:val="1"/>
+      <w:numFmt w:val="bullet"/>
+      <w:lvlText w:val=""/>
+      <w:lvlJc w:val="left"/>
+      <w:pPr>
+        <w:ind w:left="3600" w:hanging="360"/>
+      </w:pPr>
+      <w:rPr>
+        <w:rFonts w:ascii="Symbol" w:hAnsi="Symbol" w:hint="default"/>
+      </w:rPr>
+    </w:lvl>
+    <w:lvl w:ilvl="4" w:tplc="04090003" w:tentative="1">
+      <w:start w:val="1"/>
+      <w:numFmt w:val="bullet"/>
+      <w:lvlText w:val="o"/>
+      <w:lvlJc w:val="left"/>
+      <w:pPr>
+        <w:ind w:left="4320" w:hanging="360"/>
+      </w:pPr>
+      <w:rPr>
+        <w:rFonts w:ascii="Courier New" w:hAnsi="Courier New" w:cs="Courier New" w:hint="default"/>
+      </w:rPr>
+    </w:lvl>
+    <w:lvl w:ilvl="5" w:tplc="04090005" w:tentative="1">
+      <w:start w:val="1"/>
+      <w:numFmt w:val="bullet"/>
+      <w:lvlText w:val=""/>
+      <w:lvlJc w:val="left"/>
+      <w:pPr>
+        <w:ind w:left="5040" w:hanging="360"/>
+      </w:pPr>
+      <w:rPr>
+        <w:rFonts w:ascii="Wingdings" w:hAnsi="Wingdings" w:hint="default"/>
+      </w:rPr>
+    </w:lvl>
+    <w:lvl w:ilvl="6" w:tplc="04090001" w:tentative="1">
+      <w:start w:val="1"/>
+      <w:numFmt w:val="bullet"/>
+      <w:lvlText w:val=""/>
+      <w:lvlJc w:val="left"/>
+      <w:pPr>
+        <w:ind w:left="5760" w:hanging="360"/>
+      </w:pPr>
+      <w:rPr>
+        <w:rFonts w:ascii="Symbol" w:hAnsi="Symbol" w:hint="default"/>
+      </w:rPr>
+    </w:lvl>
+    <w:lvl w:ilvl="7" w:tplc="04090003" w:tentative="1">
+      <w:start w:val="1"/>
+      <w:numFmt w:val="bullet"/>
+      <w:lvlText w:val="o"/>
+      <w:lvlJc w:val="left"/>
+      <w:pPr>
+        <w:ind w:left="6480" w:hanging="360"/>
+      </w:pPr>
+      <w:rPr>
+        <w:rFonts w:ascii="Courier New" w:hAnsi="Courier New" w:cs="Courier New" w:hint="default"/>
+      </w:rPr>
+    </w:lvl>
+    <w:lvl w:ilvl="8" w:tplc="04090005" w:tentative="1">
+      <w:start w:val="1"/>
+      <w:numFmt w:val="bullet"/>
+      <w:lvlText w:val=""/>
+      <w:lvlJc w:val="left"/>
+      <w:pPr>
+        <w:ind w:left="7200" w:hanging="360"/>
+      </w:pPr>
+      <w:rPr>
+        <w:rFonts w:ascii="Wingdings" w:hAnsi="Wingdings" w:hint="default"/>
+      </w:rPr>
+    </w:lvl>
+  </w:abstractNum>
+  <w:abstractNum w:abstractNumId="10">
     <w:nsid w:val="36133280"/>
     <w:multiLevelType w:val="hybridMultilevel"/>
     <w:tmpl w:val="FBE07D82"/>
@@ -16910,7 +16621,7 @@
       </w:rPr>
     </w:lvl>
   </w:abstractNum>
-  <w:abstractNum w:abstractNumId="8">
+  <w:abstractNum w:abstractNumId="11">
     <w:nsid w:val="3BE03137"/>
     <w:multiLevelType w:val="hybridMultilevel"/>
     <w:tmpl w:val="70A838E8"/>
@@ -17023,7 +16734,7 @@
       </w:rPr>
     </w:lvl>
   </w:abstractNum>
-  <w:abstractNum w:abstractNumId="9">
+  <w:abstractNum w:abstractNumId="12">
     <w:nsid w:val="44EC4A79"/>
     <w:multiLevelType w:val="hybridMultilevel"/>
     <w:tmpl w:val="081EA158"/>
@@ -17136,7 +16847,7 @@
       </w:rPr>
     </w:lvl>
   </w:abstractNum>
-  <w:abstractNum w:abstractNumId="10">
+  <w:abstractNum w:abstractNumId="13">
     <w:nsid w:val="4AC77185"/>
     <w:multiLevelType w:val="hybridMultilevel"/>
     <w:tmpl w:val="B756E1F6"/>
@@ -17249,7 +16960,7 @@
       </w:rPr>
     </w:lvl>
   </w:abstractNum>
-  <w:abstractNum w:abstractNumId="11">
+  <w:abstractNum w:abstractNumId="14">
     <w:nsid w:val="4B9B3F6F"/>
     <w:multiLevelType w:val="hybridMultilevel"/>
     <w:tmpl w:val="A4607F2A"/>
@@ -17362,7 +17073,7 @@
       </w:rPr>
     </w:lvl>
   </w:abstractNum>
-  <w:abstractNum w:abstractNumId="12">
+  <w:abstractNum w:abstractNumId="15">
     <w:nsid w:val="4BB23D6B"/>
     <w:multiLevelType w:val="hybridMultilevel"/>
     <w:tmpl w:val="FA1222F4"/>
@@ -17448,7 +17159,7 @@
       </w:pPr>
     </w:lvl>
   </w:abstractNum>
-  <w:abstractNum w:abstractNumId="13">
+  <w:abstractNum w:abstractNumId="16">
     <w:nsid w:val="52844992"/>
     <w:multiLevelType w:val="hybridMultilevel"/>
     <w:tmpl w:val="55B8F8F0"/>
@@ -17534,7 +17245,233 @@
       </w:pPr>
     </w:lvl>
   </w:abstractNum>
-  <w:abstractNum w:abstractNumId="14">
+  <w:abstractNum w:abstractNumId="17">
+    <w:nsid w:val="54AB7993"/>
+    <w:multiLevelType w:val="hybridMultilevel"/>
+    <w:tmpl w:val="86527DB4"/>
+    <w:lvl w:ilvl="0" w:tplc="04090001">
+      <w:start w:val="1"/>
+      <w:numFmt w:val="bullet"/>
+      <w:lvlText w:val=""/>
+      <w:lvlJc w:val="left"/>
+      <w:pPr>
+        <w:ind w:left="720" w:hanging="360"/>
+      </w:pPr>
+      <w:rPr>
+        <w:rFonts w:ascii="Symbol" w:hAnsi="Symbol" w:hint="default"/>
+      </w:rPr>
+    </w:lvl>
+    <w:lvl w:ilvl="1" w:tplc="04090003" w:tentative="1">
+      <w:start w:val="1"/>
+      <w:numFmt w:val="bullet"/>
+      <w:lvlText w:val="o"/>
+      <w:lvlJc w:val="left"/>
+      <w:pPr>
+        <w:ind w:left="1440" w:hanging="360"/>
+      </w:pPr>
+      <w:rPr>
+        <w:rFonts w:ascii="Courier New" w:hAnsi="Courier New" w:cs="Courier New" w:hint="default"/>
+      </w:rPr>
+    </w:lvl>
+    <w:lvl w:ilvl="2" w:tplc="04090005" w:tentative="1">
+      <w:start w:val="1"/>
+      <w:numFmt w:val="bullet"/>
+      <w:lvlText w:val=""/>
+      <w:lvlJc w:val="left"/>
+      <w:pPr>
+        <w:ind w:left="2160" w:hanging="360"/>
+      </w:pPr>
+      <w:rPr>
+        <w:rFonts w:ascii="Wingdings" w:hAnsi="Wingdings" w:hint="default"/>
+      </w:rPr>
+    </w:lvl>
+    <w:lvl w:ilvl="3" w:tplc="04090001" w:tentative="1">
+      <w:start w:val="1"/>
+      <w:numFmt w:val="bullet"/>
+      <w:lvlText w:val=""/>
+      <w:lvlJc w:val="left"/>
+      <w:pPr>
+        <w:ind w:left="2880" w:hanging="360"/>
+      </w:pPr>
+      <w:rPr>
+        <w:rFonts w:ascii="Symbol" w:hAnsi="Symbol" w:hint="default"/>
+      </w:rPr>
+    </w:lvl>
+    <w:lvl w:ilvl="4" w:tplc="04090003" w:tentative="1">
+      <w:start w:val="1"/>
+      <w:numFmt w:val="bullet"/>
+      <w:lvlText w:val="o"/>
+      <w:lvlJc w:val="left"/>
+      <w:pPr>
+        <w:ind w:left="3600" w:hanging="360"/>
+      </w:pPr>
+      <w:rPr>
+        <w:rFonts w:ascii="Courier New" w:hAnsi="Courier New" w:cs="Courier New" w:hint="default"/>
+      </w:rPr>
+    </w:lvl>
+    <w:lvl w:ilvl="5" w:tplc="04090005" w:tentative="1">
+      <w:start w:val="1"/>
+      <w:numFmt w:val="bullet"/>
+      <w:lvlText w:val=""/>
+      <w:lvlJc w:val="left"/>
+      <w:pPr>
+        <w:ind w:left="4320" w:hanging="360"/>
+      </w:pPr>
+      <w:rPr>
+        <w:rFonts w:ascii="Wingdings" w:hAnsi="Wingdings" w:hint="default"/>
+      </w:rPr>
+    </w:lvl>
+    <w:lvl w:ilvl="6" w:tplc="04090001" w:tentative="1">
+      <w:start w:val="1"/>
+      <w:numFmt w:val="bullet"/>
+      <w:lvlText w:val=""/>
+      <w:lvlJc w:val="left"/>
+      <w:pPr>
+        <w:ind w:left="5040" w:hanging="360"/>
+      </w:pPr>
+      <w:rPr>
+        <w:rFonts w:ascii="Symbol" w:hAnsi="Symbol" w:hint="default"/>
+      </w:rPr>
+    </w:lvl>
+    <w:lvl w:ilvl="7" w:tplc="04090003" w:tentative="1">
+      <w:start w:val="1"/>
+      <w:numFmt w:val="bullet"/>
+      <w:lvlText w:val="o"/>
+      <w:lvlJc w:val="left"/>
+      <w:pPr>
+        <w:ind w:left="5760" w:hanging="360"/>
+      </w:pPr>
+      <w:rPr>
+        <w:rFonts w:ascii="Courier New" w:hAnsi="Courier New" w:cs="Courier New" w:hint="default"/>
+      </w:rPr>
+    </w:lvl>
+    <w:lvl w:ilvl="8" w:tplc="04090005" w:tentative="1">
+      <w:start w:val="1"/>
+      <w:numFmt w:val="bullet"/>
+      <w:lvlText w:val=""/>
+      <w:lvlJc w:val="left"/>
+      <w:pPr>
+        <w:ind w:left="6480" w:hanging="360"/>
+      </w:pPr>
+      <w:rPr>
+        <w:rFonts w:ascii="Wingdings" w:hAnsi="Wingdings" w:hint="default"/>
+      </w:rPr>
+    </w:lvl>
+  </w:abstractNum>
+  <w:abstractNum w:abstractNumId="18">
+    <w:nsid w:val="58A753AC"/>
+    <w:multiLevelType w:val="hybridMultilevel"/>
+    <w:tmpl w:val="69A8B858"/>
+    <w:lvl w:ilvl="0" w:tplc="04090001">
+      <w:start w:val="1"/>
+      <w:numFmt w:val="bullet"/>
+      <w:lvlText w:val=""/>
+      <w:lvlJc w:val="left"/>
+      <w:pPr>
+        <w:ind w:left="720" w:hanging="360"/>
+      </w:pPr>
+      <w:rPr>
+        <w:rFonts w:ascii="Symbol" w:hAnsi="Symbol" w:hint="default"/>
+      </w:rPr>
+    </w:lvl>
+    <w:lvl w:ilvl="1" w:tplc="04090003" w:tentative="1">
+      <w:start w:val="1"/>
+      <w:numFmt w:val="bullet"/>
+      <w:lvlText w:val="o"/>
+      <w:lvlJc w:val="left"/>
+      <w:pPr>
+        <w:ind w:left="1440" w:hanging="360"/>
+      </w:pPr>
+      <w:rPr>
+        <w:rFonts w:ascii="Courier New" w:hAnsi="Courier New" w:cs="Courier New" w:hint="default"/>
+      </w:rPr>
+    </w:lvl>
+    <w:lvl w:ilvl="2" w:tplc="04090005" w:tentative="1">
+      <w:start w:val="1"/>
+      <w:numFmt w:val="bullet"/>
+      <w:lvlText w:val=""/>
+      <w:lvlJc w:val="left"/>
+      <w:pPr>
+        <w:ind w:left="2160" w:hanging="360"/>
+      </w:pPr>
+      <w:rPr>
+        <w:rFonts w:ascii="Wingdings" w:hAnsi="Wingdings" w:hint="default"/>
+      </w:rPr>
+    </w:lvl>
+    <w:lvl w:ilvl="3" w:tplc="04090001" w:tentative="1">
+      <w:start w:val="1"/>
+      <w:numFmt w:val="bullet"/>
+      <w:lvlText w:val=""/>
+      <w:lvlJc w:val="left"/>
+      <w:pPr>
+        <w:ind w:left="2880" w:hanging="360"/>
+      </w:pPr>
+      <w:rPr>
+        <w:rFonts w:ascii="Symbol" w:hAnsi="Symbol" w:hint="default"/>
+      </w:rPr>
+    </w:lvl>
+    <w:lvl w:ilvl="4" w:tplc="04090003" w:tentative="1">
+      <w:start w:val="1"/>
+      <w:numFmt w:val="bullet"/>
+      <w:lvlText w:val="o"/>
+      <w:lvlJc w:val="left"/>
+      <w:pPr>
+        <w:ind w:left="3600" w:hanging="360"/>
+      </w:pPr>
+      <w:rPr>
+        <w:rFonts w:ascii="Courier New" w:hAnsi="Courier New" w:cs="Courier New" w:hint="default"/>
+      </w:rPr>
+    </w:lvl>
+    <w:lvl w:ilvl="5" w:tplc="04090005" w:tentative="1">
+      <w:start w:val="1"/>
+      <w:numFmt w:val="bullet"/>
+      <w:lvlText w:val=""/>
+      <w:lvlJc w:val="left"/>
+      <w:pPr>
+        <w:ind w:left="4320" w:hanging="360"/>
+      </w:pPr>
+      <w:rPr>
+        <w:rFonts w:ascii="Wingdings" w:hAnsi="Wingdings" w:hint="default"/>
+      </w:rPr>
+    </w:lvl>
+    <w:lvl w:ilvl="6" w:tplc="04090001" w:tentative="1">
+      <w:start w:val="1"/>
+      <w:numFmt w:val="bullet"/>
+      <w:lvlText w:val=""/>
+      <w:lvlJc w:val="left"/>
+      <w:pPr>
+        <w:ind w:left="5040" w:hanging="360"/>
+      </w:pPr>
+      <w:rPr>
+        <w:rFonts w:ascii="Symbol" w:hAnsi="Symbol" w:hint="default"/>
+      </w:rPr>
+    </w:lvl>
+    <w:lvl w:ilvl="7" w:tplc="04090003" w:tentative="1">
+      <w:start w:val="1"/>
+      <w:numFmt w:val="bullet"/>
+      <w:lvlText w:val="o"/>
+      <w:lvlJc w:val="left"/>
+      <w:pPr>
+        <w:ind w:left="5760" w:hanging="360"/>
+      </w:pPr>
+      <w:rPr>
+        <w:rFonts w:ascii="Courier New" w:hAnsi="Courier New" w:cs="Courier New" w:hint="default"/>
+      </w:rPr>
+    </w:lvl>
+    <w:lvl w:ilvl="8" w:tplc="04090005" w:tentative="1">
+      <w:start w:val="1"/>
+      <w:numFmt w:val="bullet"/>
+      <w:lvlText w:val=""/>
+      <w:lvlJc w:val="left"/>
+      <w:pPr>
+        <w:ind w:left="6480" w:hanging="360"/>
+      </w:pPr>
+      <w:rPr>
+        <w:rFonts w:ascii="Wingdings" w:hAnsi="Wingdings" w:hint="default"/>
+      </w:rPr>
+    </w:lvl>
+  </w:abstractNum>
+  <w:abstractNum w:abstractNumId="19">
     <w:nsid w:val="5E63573E"/>
     <w:multiLevelType w:val="hybridMultilevel"/>
     <w:tmpl w:val="5F08170A"/>
@@ -17620,7 +17557,7 @@
       </w:pPr>
     </w:lvl>
   </w:abstractNum>
-  <w:abstractNum w:abstractNumId="15">
+  <w:abstractNum w:abstractNumId="20">
     <w:nsid w:val="685D7E77"/>
     <w:multiLevelType w:val="hybridMultilevel"/>
     <w:tmpl w:val="F2BEF562"/>
@@ -17706,7 +17643,7 @@
       </w:pPr>
     </w:lvl>
   </w:abstractNum>
-  <w:abstractNum w:abstractNumId="16">
+  <w:abstractNum w:abstractNumId="21">
     <w:nsid w:val="6A2A242F"/>
     <w:multiLevelType w:val="hybridMultilevel"/>
     <w:tmpl w:val="9C2E32DA"/>
@@ -17819,7 +17756,7 @@
       </w:rPr>
     </w:lvl>
   </w:abstractNum>
-  <w:abstractNum w:abstractNumId="17">
+  <w:abstractNum w:abstractNumId="22">
     <w:nsid w:val="6BF15D16"/>
     <w:multiLevelType w:val="hybridMultilevel"/>
     <w:tmpl w:val="D40429EC"/>
@@ -17932,7 +17869,7 @@
       </w:rPr>
     </w:lvl>
   </w:abstractNum>
-  <w:abstractNum w:abstractNumId="18">
+  <w:abstractNum w:abstractNumId="23">
     <w:nsid w:val="6E0B6427"/>
     <w:multiLevelType w:val="multilevel"/>
     <w:tmpl w:val="0409001D"/>
@@ -18019,7 +17956,7 @@
       </w:pPr>
     </w:lvl>
   </w:abstractNum>
-  <w:abstractNum w:abstractNumId="19">
+  <w:abstractNum w:abstractNumId="24">
     <w:nsid w:val="6E7709F8"/>
     <w:multiLevelType w:val="hybridMultilevel"/>
     <w:tmpl w:val="2976E262"/>
@@ -18105,7 +18042,7 @@
       </w:pPr>
     </w:lvl>
   </w:abstractNum>
-  <w:abstractNum w:abstractNumId="20">
+  <w:abstractNum w:abstractNumId="25">
     <w:nsid w:val="718E314B"/>
     <w:multiLevelType w:val="hybridMultilevel"/>
     <w:tmpl w:val="AA586F68"/>
@@ -18191,75 +18128,182 @@
       </w:pPr>
     </w:lvl>
   </w:abstractNum>
+  <w:abstractNum w:abstractNumId="26">
+    <w:nsid w:val="73C816C6"/>
+    <w:multiLevelType w:val="hybridMultilevel"/>
+    <w:tmpl w:val="B5B21EB6"/>
+    <w:lvl w:ilvl="0" w:tplc="0409000F">
+      <w:start w:val="1"/>
+      <w:numFmt w:val="decimal"/>
+      <w:lvlText w:val="%1."/>
+      <w:lvlJc w:val="left"/>
+      <w:pPr>
+        <w:ind w:left="720" w:hanging="360"/>
+      </w:pPr>
+      <w:rPr>
+        <w:rFonts w:hint="default"/>
+      </w:rPr>
+    </w:lvl>
+    <w:lvl w:ilvl="1" w:tplc="04090019" w:tentative="1">
+      <w:start w:val="1"/>
+      <w:numFmt w:val="lowerLetter"/>
+      <w:lvlText w:val="%2."/>
+      <w:lvlJc w:val="left"/>
+      <w:pPr>
+        <w:ind w:left="1440" w:hanging="360"/>
+      </w:pPr>
+    </w:lvl>
+    <w:lvl w:ilvl="2" w:tplc="0409001B" w:tentative="1">
+      <w:start w:val="1"/>
+      <w:numFmt w:val="lowerRoman"/>
+      <w:lvlText w:val="%3."/>
+      <w:lvlJc w:val="right"/>
+      <w:pPr>
+        <w:ind w:left="2160" w:hanging="180"/>
+      </w:pPr>
+    </w:lvl>
+    <w:lvl w:ilvl="3" w:tplc="0409000F" w:tentative="1">
+      <w:start w:val="1"/>
+      <w:numFmt w:val="decimal"/>
+      <w:lvlText w:val="%4."/>
+      <w:lvlJc w:val="left"/>
+      <w:pPr>
+        <w:ind w:left="2880" w:hanging="360"/>
+      </w:pPr>
+    </w:lvl>
+    <w:lvl w:ilvl="4" w:tplc="04090019" w:tentative="1">
+      <w:start w:val="1"/>
+      <w:numFmt w:val="lowerLetter"/>
+      <w:lvlText w:val="%5."/>
+      <w:lvlJc w:val="left"/>
+      <w:pPr>
+        <w:ind w:left="3600" w:hanging="360"/>
+      </w:pPr>
+    </w:lvl>
+    <w:lvl w:ilvl="5" w:tplc="0409001B" w:tentative="1">
+      <w:start w:val="1"/>
+      <w:numFmt w:val="lowerRoman"/>
+      <w:lvlText w:val="%6."/>
+      <w:lvlJc w:val="right"/>
+      <w:pPr>
+        <w:ind w:left="4320" w:hanging="180"/>
+      </w:pPr>
+    </w:lvl>
+    <w:lvl w:ilvl="6" w:tplc="0409000F" w:tentative="1">
+      <w:start w:val="1"/>
+      <w:numFmt w:val="decimal"/>
+      <w:lvlText w:val="%7."/>
+      <w:lvlJc w:val="left"/>
+      <w:pPr>
+        <w:ind w:left="5040" w:hanging="360"/>
+      </w:pPr>
+    </w:lvl>
+    <w:lvl w:ilvl="7" w:tplc="04090019" w:tentative="1">
+      <w:start w:val="1"/>
+      <w:numFmt w:val="lowerLetter"/>
+      <w:lvlText w:val="%8."/>
+      <w:lvlJc w:val="left"/>
+      <w:pPr>
+        <w:ind w:left="5760" w:hanging="360"/>
+      </w:pPr>
+    </w:lvl>
+    <w:lvl w:ilvl="8" w:tplc="0409001B" w:tentative="1">
+      <w:start w:val="1"/>
+      <w:numFmt w:val="lowerRoman"/>
+      <w:lvlText w:val="%9."/>
+      <w:lvlJc w:val="right"/>
+      <w:pPr>
+        <w:ind w:left="6480" w:hanging="180"/>
+      </w:pPr>
+    </w:lvl>
+  </w:abstractNum>
   <w:num w:numId="1">
+    <w:abstractNumId w:val="7"/>
+  </w:num>
+  <w:num w:numId="2">
     <w:abstractNumId w:val="5"/>
   </w:num>
-  <w:num w:numId="2">
-    <w:abstractNumId w:val="3"/>
-  </w:num>
   <w:num w:numId="3">
-    <w:abstractNumId w:val="18"/>
+    <w:abstractNumId w:val="23"/>
   </w:num>
   <w:num w:numId="4">
-    <w:abstractNumId w:val="11"/>
+    <w:abstractNumId w:val="14"/>
   </w:num>
   <w:num w:numId="5">
-    <w:abstractNumId w:val="10"/>
+    <w:abstractNumId w:val="13"/>
   </w:num>
   <w:num w:numId="6">
     <w:abstractNumId w:val="1"/>
   </w:num>
   <w:num w:numId="7">
+    <w:abstractNumId w:val="21"/>
+  </w:num>
+  <w:num w:numId="8">
+    <w:abstractNumId w:val="12"/>
+  </w:num>
+  <w:num w:numId="9">
+    <w:abstractNumId w:val="25"/>
+  </w:num>
+  <w:num w:numId="10">
+    <w:abstractNumId w:val="15"/>
+  </w:num>
+  <w:num w:numId="11">
+    <w:abstractNumId w:val="24"/>
+  </w:num>
+  <w:num w:numId="12">
     <w:abstractNumId w:val="16"/>
   </w:num>
-  <w:num w:numId="8">
-    <w:abstractNumId w:val="9"/>
+  <w:num w:numId="13">
+    <w:abstractNumId w:val="10"/>
   </w:num>
-  <w:num w:numId="9">
+  <w:num w:numId="14">
+    <w:abstractNumId w:val="8"/>
+  </w:num>
+  <w:num w:numId="15">
+    <w:abstractNumId w:val="3"/>
+  </w:num>
+  <w:num w:numId="16">
     <w:abstractNumId w:val="20"/>
   </w:num>
-  <w:num w:numId="10">
-    <w:abstractNumId w:val="12"/>
+  <w:num w:numId="17">
+    <w:abstractNumId w:val="22"/>
   </w:num>
-  <w:num w:numId="11">
-    <w:abstractNumId w:val="19"/>
-  </w:num>
-  <w:num w:numId="12">
-    <w:abstractNumId w:val="13"/>
-  </w:num>
-  <w:num w:numId="13">
-    <w:abstractNumId w:val="7"/>
-  </w:num>
-  <w:num w:numId="14">
+  <w:num w:numId="18">
     <w:abstractNumId w:val="6"/>
   </w:num>
-  <w:num w:numId="15">
-    <w:abstractNumId w:val="2"/>
-  </w:num>
-  <w:num w:numId="16">
-    <w:abstractNumId w:val="15"/>
-  </w:num>
-  <w:num w:numId="17">
-    <w:abstractNumId w:val="17"/>
-  </w:num>
-  <w:num w:numId="18">
-    <w:abstractNumId w:val="4"/>
-  </w:num>
   <w:num w:numId="19">
-    <w:abstractNumId w:val="8"/>
+    <w:abstractNumId w:val="11"/>
   </w:num>
   <w:num w:numId="20">
-    <w:abstractNumId w:val="14"/>
+    <w:abstractNumId w:val="19"/>
   </w:num>
   <w:num w:numId="21">
     <w:abstractNumId w:val="0"/>
+  </w:num>
+  <w:num w:numId="22">
+    <w:abstractNumId w:val="9"/>
+  </w:num>
+  <w:num w:numId="23">
+    <w:abstractNumId w:val="2"/>
+  </w:num>
+  <w:num w:numId="24">
+    <w:abstractNumId w:val="4"/>
+  </w:num>
+  <w:num w:numId="25">
+    <w:abstractNumId w:val="17"/>
+  </w:num>
+  <w:num w:numId="26">
+    <w:abstractNumId w:val="26"/>
+  </w:num>
+  <w:num w:numId="27">
+    <w:abstractNumId w:val="18"/>
   </w:num>
   <w:numIdMacAtCleanup w:val="10"/>
 </w:numbering>
 </file>
 
 <file path=word/styles.xml><?xml version="1.0" encoding="utf-8"?>
-<w:styles xmlns:mc="http://schemas.openxmlformats.org/markup-compatibility/2006" xmlns:r="http://schemas.openxmlformats.org/officeDocument/2006/relationships" xmlns:w="http://schemas.openxmlformats.org/wordprocessingml/2006/main" xmlns:w14="http://schemas.microsoft.com/office/word/2010/wordml" mc:Ignorable="w14">
+<w:styles xmlns:mc="http://schemas.openxmlformats.org/markup-compatibility/2006" xmlns:r="http://schemas.openxmlformats.org/officeDocument/2006/relationships" xmlns:w="http://schemas.openxmlformats.org/wordprocessingml/2006/main" xmlns:w14="http://schemas.microsoft.com/office/word/2010/wordml" xmlns:w15="http://schemas.microsoft.com/office/word/2012/wordml" mc:Ignorable="w14 w15">
   <w:docDefaults>
     <w:rPrDefault>
       <w:rPr>
@@ -18275,144 +18319,378 @@
       </w:pPr>
     </w:pPrDefault>
   </w:docDefaults>
-  <w:latentStyles w:defLockedState="0" w:defUIPriority="99" w:defSemiHidden="1" w:defUnhideWhenUsed="1" w:defQFormat="0" w:count="267">
-    <w:lsdException w:name="Normal" w:semiHidden="0" w:uiPriority="0" w:unhideWhenUsed="0" w:qFormat="1"/>
-    <w:lsdException w:name="heading 1" w:semiHidden="0" w:uiPriority="9" w:unhideWhenUsed="0" w:qFormat="1"/>
-    <w:lsdException w:name="heading 2" w:uiPriority="9" w:qFormat="1"/>
-    <w:lsdException w:name="heading 3" w:uiPriority="9" w:qFormat="1"/>
-    <w:lsdException w:name="heading 4" w:uiPriority="9" w:qFormat="1"/>
-    <w:lsdException w:name="heading 5" w:uiPriority="9" w:qFormat="1"/>
-    <w:lsdException w:name="heading 6" w:uiPriority="9" w:qFormat="1"/>
-    <w:lsdException w:name="heading 7" w:uiPriority="9" w:qFormat="1"/>
-    <w:lsdException w:name="heading 8" w:uiPriority="9" w:qFormat="1"/>
-    <w:lsdException w:name="heading 9" w:uiPriority="9" w:qFormat="1"/>
-    <w:lsdException w:name="toc 1" w:uiPriority="39"/>
-    <w:lsdException w:name="toc 2" w:uiPriority="39"/>
-    <w:lsdException w:name="toc 3" w:uiPriority="39"/>
-    <w:lsdException w:name="toc 4" w:uiPriority="39"/>
-    <w:lsdException w:name="toc 5" w:uiPriority="39"/>
-    <w:lsdException w:name="toc 6" w:uiPriority="39"/>
-    <w:lsdException w:name="toc 7" w:uiPriority="39"/>
-    <w:lsdException w:name="toc 8" w:uiPriority="39"/>
-    <w:lsdException w:name="toc 9" w:uiPriority="39"/>
-    <w:lsdException w:name="caption" w:uiPriority="35" w:qFormat="1"/>
-    <w:lsdException w:name="Title" w:semiHidden="0" w:uiPriority="10" w:unhideWhenUsed="0" w:qFormat="1"/>
-    <w:lsdException w:name="Default Paragraph Font" w:uiPriority="1"/>
-    <w:lsdException w:name="Subtitle" w:semiHidden="0" w:uiPriority="11" w:unhideWhenUsed="0" w:qFormat="1"/>
-    <w:lsdException w:name="Strong" w:semiHidden="0" w:uiPriority="22" w:unhideWhenUsed="0" w:qFormat="1"/>
-    <w:lsdException w:name="Emphasis" w:semiHidden="0" w:uiPriority="20" w:unhideWhenUsed="0" w:qFormat="1"/>
-    <w:lsdException w:name="Table Grid" w:semiHidden="0" w:uiPriority="59" w:unhideWhenUsed="0"/>
-    <w:lsdException w:name="Placeholder Text" w:unhideWhenUsed="0"/>
-    <w:lsdException w:name="No Spacing" w:semiHidden="0" w:uiPriority="1" w:unhideWhenUsed="0" w:qFormat="1"/>
-    <w:lsdException w:name="Light Shading" w:semiHidden="0" w:uiPriority="60" w:unhideWhenUsed="0"/>
-    <w:lsdException w:name="Light List" w:semiHidden="0" w:uiPriority="61" w:unhideWhenUsed="0"/>
-    <w:lsdException w:name="Light Grid" w:semiHidden="0" w:uiPriority="62" w:unhideWhenUsed="0"/>
-    <w:lsdException w:name="Medium Shading 1" w:semiHidden="0" w:uiPriority="63" w:unhideWhenUsed="0"/>
-    <w:lsdException w:name="Medium Shading 2" w:semiHidden="0" w:uiPriority="64" w:unhideWhenUsed="0"/>
-    <w:lsdException w:name="Medium List 1" w:semiHidden="0" w:uiPriority="65" w:unhideWhenUsed="0"/>
-    <w:lsdException w:name="Medium List 2" w:semiHidden="0" w:uiPriority="66" w:unhideWhenUsed="0"/>
-    <w:lsdException w:name="Medium Grid 1" w:semiHidden="0" w:uiPriority="67" w:unhideWhenUsed="0"/>
-    <w:lsdException w:name="Medium Grid 2" w:semiHidden="0" w:uiPriority="68" w:unhideWhenUsed="0"/>
-    <w:lsdException w:name="Medium Grid 3" w:semiHidden="0" w:uiPriority="69" w:unhideWhenUsed="0"/>
-    <w:lsdException w:name="Dark List" w:semiHidden="0" w:uiPriority="70" w:unhideWhenUsed="0"/>
-    <w:lsdException w:name="Colorful Shading" w:semiHidden="0" w:uiPriority="71" w:unhideWhenUsed="0"/>
-    <w:lsdException w:name="Colorful List" w:semiHidden="0" w:uiPriority="72" w:unhideWhenUsed="0"/>
-    <w:lsdException w:name="Colorful Grid" w:semiHidden="0" w:uiPriority="73" w:unhideWhenUsed="0"/>
-    <w:lsdException w:name="Light Shading Accent 1" w:semiHidden="0" w:uiPriority="60" w:unhideWhenUsed="0"/>
-    <w:lsdException w:name="Light List Accent 1" w:semiHidden="0" w:uiPriority="61" w:unhideWhenUsed="0"/>
-    <w:lsdException w:name="Light Grid Accent 1" w:semiHidden="0" w:uiPriority="62" w:unhideWhenUsed="0"/>
-    <w:lsdException w:name="Medium Shading 1 Accent 1" w:semiHidden="0" w:uiPriority="63" w:unhideWhenUsed="0"/>
-    <w:lsdException w:name="Medium Shading 2 Accent 1" w:semiHidden="0" w:uiPriority="64" w:unhideWhenUsed="0"/>
-    <w:lsdException w:name="Medium List 1 Accent 1" w:semiHidden="0" w:uiPriority="65" w:unhideWhenUsed="0"/>
-    <w:lsdException w:name="Revision" w:unhideWhenUsed="0"/>
-    <w:lsdException w:name="List Paragraph" w:semiHidden="0" w:uiPriority="34" w:unhideWhenUsed="0" w:qFormat="1"/>
-    <w:lsdException w:name="Quote" w:semiHidden="0" w:uiPriority="29" w:unhideWhenUsed="0" w:qFormat="1"/>
-    <w:lsdException w:name="Intense Quote" w:semiHidden="0" w:uiPriority="30" w:unhideWhenUsed="0" w:qFormat="1"/>
-    <w:lsdException w:name="Medium List 2 Accent 1" w:semiHidden="0" w:uiPriority="66" w:unhideWhenUsed="0"/>
-    <w:lsdException w:name="Medium Grid 1 Accent 1" w:semiHidden="0" w:uiPriority="67" w:unhideWhenUsed="0"/>
-    <w:lsdException w:name="Medium Grid 2 Accent 1" w:semiHidden="0" w:uiPriority="68" w:unhideWhenUsed="0"/>
-    <w:lsdException w:name="Medium Grid 3 Accent 1" w:semiHidden="0" w:uiPriority="69" w:unhideWhenUsed="0"/>
-    <w:lsdException w:name="Dark List Accent 1" w:semiHidden="0" w:uiPriority="70" w:unhideWhenUsed="0"/>
-    <w:lsdException w:name="Colorful Shading Accent 1" w:semiHidden="0" w:uiPriority="71" w:unhideWhenUsed="0"/>
-    <w:lsdException w:name="Colorful List Accent 1" w:semiHidden="0" w:uiPriority="72" w:unhideWhenUsed="0"/>
-    <w:lsdException w:name="Colorful Grid Accent 1" w:semiHidden="0" w:uiPriority="73" w:unhideWhenUsed="0"/>
-    <w:lsdException w:name="Light Shading Accent 2" w:semiHidden="0" w:uiPriority="60" w:unhideWhenUsed="0"/>
-    <w:lsdException w:name="Light List Accent 2" w:semiHidden="0" w:uiPriority="61" w:unhideWhenUsed="0"/>
-    <w:lsdException w:name="Light Grid Accent 2" w:semiHidden="0" w:uiPriority="62" w:unhideWhenUsed="0"/>
-    <w:lsdException w:name="Medium Shading 1 Accent 2" w:semiHidden="0" w:uiPriority="63" w:unhideWhenUsed="0"/>
-    <w:lsdException w:name="Medium Shading 2 Accent 2" w:semiHidden="0" w:uiPriority="64" w:unhideWhenUsed="0"/>
-    <w:lsdException w:name="Medium List 1 Accent 2" w:semiHidden="0" w:uiPriority="65" w:unhideWhenUsed="0"/>
-    <w:lsdException w:name="Medium List 2 Accent 2" w:semiHidden="0" w:uiPriority="66" w:unhideWhenUsed="0"/>
-    <w:lsdException w:name="Medium Grid 1 Accent 2" w:semiHidden="0" w:uiPriority="67" w:unhideWhenUsed="0"/>
-    <w:lsdException w:name="Medium Grid 2 Accent 2" w:semiHidden="0" w:uiPriority="68" w:unhideWhenUsed="0"/>
-    <w:lsdException w:name="Medium Grid 3 Accent 2" w:semiHidden="0" w:uiPriority="69" w:unhideWhenUsed="0"/>
-    <w:lsdException w:name="Dark List Accent 2" w:semiHidden="0" w:uiPriority="70" w:unhideWhenUsed="0"/>
-    <w:lsdException w:name="Colorful Shading Accent 2" w:semiHidden="0" w:uiPriority="71" w:unhideWhenUsed="0"/>
-    <w:lsdException w:name="Colorful List Accent 2" w:semiHidden="0" w:uiPriority="72" w:unhideWhenUsed="0"/>
-    <w:lsdException w:name="Colorful Grid Accent 2" w:semiHidden="0" w:uiPriority="73" w:unhideWhenUsed="0"/>
-    <w:lsdException w:name="Light Shading Accent 3" w:semiHidden="0" w:uiPriority="60" w:unhideWhenUsed="0"/>
-    <w:lsdException w:name="Light List Accent 3" w:semiHidden="0" w:uiPriority="61" w:unhideWhenUsed="0"/>
-    <w:lsdException w:name="Light Grid Accent 3" w:semiHidden="0" w:uiPriority="62" w:unhideWhenUsed="0"/>
-    <w:lsdException w:name="Medium Shading 1 Accent 3" w:semiHidden="0" w:uiPriority="63" w:unhideWhenUsed="0"/>
-    <w:lsdException w:name="Medium Shading 2 Accent 3" w:semiHidden="0" w:uiPriority="64" w:unhideWhenUsed="0"/>
-    <w:lsdException w:name="Medium List 1 Accent 3" w:semiHidden="0" w:uiPriority="65" w:unhideWhenUsed="0"/>
-    <w:lsdException w:name="Medium List 2 Accent 3" w:semiHidden="0" w:uiPriority="66" w:unhideWhenUsed="0"/>
-    <w:lsdException w:name="Medium Grid 1 Accent 3" w:semiHidden="0" w:uiPriority="67" w:unhideWhenUsed="0"/>
-    <w:lsdException w:name="Medium Grid 2 Accent 3" w:semiHidden="0" w:uiPriority="68" w:unhideWhenUsed="0"/>
-    <w:lsdException w:name="Medium Grid 3 Accent 3" w:semiHidden="0" w:uiPriority="69" w:unhideWhenUsed="0"/>
-    <w:lsdException w:name="Dark List Accent 3" w:semiHidden="0" w:uiPriority="70" w:unhideWhenUsed="0"/>
-    <w:lsdException w:name="Colorful Shading Accent 3" w:semiHidden="0" w:uiPriority="71" w:unhideWhenUsed="0"/>
-    <w:lsdException w:name="Colorful List Accent 3" w:semiHidden="0" w:uiPriority="72" w:unhideWhenUsed="0"/>
-    <w:lsdException w:name="Colorful Grid Accent 3" w:semiHidden="0" w:uiPriority="73" w:unhideWhenUsed="0"/>
-    <w:lsdException w:name="Light Shading Accent 4" w:semiHidden="0" w:uiPriority="60" w:unhideWhenUsed="0"/>
-    <w:lsdException w:name="Light List Accent 4" w:semiHidden="0" w:uiPriority="61" w:unhideWhenUsed="0"/>
-    <w:lsdException w:name="Light Grid Accent 4" w:semiHidden="0" w:uiPriority="62" w:unhideWhenUsed="0"/>
-    <w:lsdException w:name="Medium Shading 1 Accent 4" w:semiHidden="0" w:uiPriority="63" w:unhideWhenUsed="0"/>
-    <w:lsdException w:name="Medium Shading 2 Accent 4" w:semiHidden="0" w:uiPriority="64" w:unhideWhenUsed="0"/>
-    <w:lsdException w:name="Medium List 1 Accent 4" w:semiHidden="0" w:uiPriority="65" w:unhideWhenUsed="0"/>
-    <w:lsdException w:name="Medium List 2 Accent 4" w:semiHidden="0" w:uiPriority="66" w:unhideWhenUsed="0"/>
-    <w:lsdException w:name="Medium Grid 1 Accent 4" w:semiHidden="0" w:uiPriority="67" w:unhideWhenUsed="0"/>
-    <w:lsdException w:name="Medium Grid 2 Accent 4" w:semiHidden="0" w:uiPriority="68" w:unhideWhenUsed="0"/>
-    <w:lsdException w:name="Medium Grid 3 Accent 4" w:semiHidden="0" w:uiPriority="69" w:unhideWhenUsed="0"/>
-    <w:lsdException w:name="Dark List Accent 4" w:semiHidden="0" w:uiPriority="70" w:unhideWhenUsed="0"/>
-    <w:lsdException w:name="Colorful Shading Accent 4" w:semiHidden="0" w:uiPriority="71" w:unhideWhenUsed="0"/>
-    <w:lsdException w:name="Colorful List Accent 4" w:semiHidden="0" w:uiPriority="72" w:unhideWhenUsed="0"/>
-    <w:lsdException w:name="Colorful Grid Accent 4" w:semiHidden="0" w:uiPriority="73" w:unhideWhenUsed="0"/>
-    <w:lsdException w:name="Light Shading Accent 5" w:semiHidden="0" w:uiPriority="60" w:unhideWhenUsed="0"/>
-    <w:lsdException w:name="Light List Accent 5" w:semiHidden="0" w:uiPriority="61" w:unhideWhenUsed="0"/>
-    <w:lsdException w:name="Light Grid Accent 5" w:semiHidden="0" w:uiPriority="62" w:unhideWhenUsed="0"/>
-    <w:lsdException w:name="Medium Shading 1 Accent 5" w:semiHidden="0" w:uiPriority="63" w:unhideWhenUsed="0"/>
-    <w:lsdException w:name="Medium Shading 2 Accent 5" w:semiHidden="0" w:uiPriority="64" w:unhideWhenUsed="0"/>
-    <w:lsdException w:name="Medium List 1 Accent 5" w:semiHidden="0" w:uiPriority="65" w:unhideWhenUsed="0"/>
-    <w:lsdException w:name="Medium List 2 Accent 5" w:semiHidden="0" w:uiPriority="66" w:unhideWhenUsed="0"/>
-    <w:lsdException w:name="Medium Grid 1 Accent 5" w:semiHidden="0" w:uiPriority="67" w:unhideWhenUsed="0"/>
-    <w:lsdException w:name="Medium Grid 2 Accent 5" w:semiHidden="0" w:uiPriority="68" w:unhideWhenUsed="0"/>
-    <w:lsdException w:name="Medium Grid 3 Accent 5" w:semiHidden="0" w:uiPriority="69" w:unhideWhenUsed="0"/>
-    <w:lsdException w:name="Dark List Accent 5" w:semiHidden="0" w:uiPriority="70" w:unhideWhenUsed="0"/>
-    <w:lsdException w:name="Colorful Shading Accent 5" w:semiHidden="0" w:uiPriority="71" w:unhideWhenUsed="0"/>
-    <w:lsdException w:name="Colorful List Accent 5" w:semiHidden="0" w:uiPriority="72" w:unhideWhenUsed="0"/>
-    <w:lsdException w:name="Colorful Grid Accent 5" w:semiHidden="0" w:uiPriority="73" w:unhideWhenUsed="0"/>
-    <w:lsdException w:name="Light Shading Accent 6" w:semiHidden="0" w:uiPriority="60" w:unhideWhenUsed="0"/>
-    <w:lsdException w:name="Light List Accent 6" w:semiHidden="0" w:uiPriority="61" w:unhideWhenUsed="0"/>
-    <w:lsdException w:name="Light Grid Accent 6" w:semiHidden="0" w:uiPriority="62" w:unhideWhenUsed="0"/>
-    <w:lsdException w:name="Medium Shading 1 Accent 6" w:semiHidden="0" w:uiPriority="63" w:unhideWhenUsed="0"/>
-    <w:lsdException w:name="Medium Shading 2 Accent 6" w:semiHidden="0" w:uiPriority="64" w:unhideWhenUsed="0"/>
-    <w:lsdException w:name="Medium List 1 Accent 6" w:semiHidden="0" w:uiPriority="65" w:unhideWhenUsed="0"/>
-    <w:lsdException w:name="Medium List 2 Accent 6" w:semiHidden="0" w:uiPriority="66" w:unhideWhenUsed="0"/>
-    <w:lsdException w:name="Medium Grid 1 Accent 6" w:semiHidden="0" w:uiPriority="67" w:unhideWhenUsed="0"/>
-    <w:lsdException w:name="Medium Grid 2 Accent 6" w:semiHidden="0" w:uiPriority="68" w:unhideWhenUsed="0"/>
-    <w:lsdException w:name="Medium Grid 3 Accent 6" w:semiHidden="0" w:uiPriority="69" w:unhideWhenUsed="0"/>
-    <w:lsdException w:name="Dark List Accent 6" w:semiHidden="0" w:uiPriority="70" w:unhideWhenUsed="0"/>
-    <w:lsdException w:name="Colorful Shading Accent 6" w:semiHidden="0" w:uiPriority="71" w:unhideWhenUsed="0"/>
-    <w:lsdException w:name="Colorful List Accent 6" w:semiHidden="0" w:uiPriority="72" w:unhideWhenUsed="0"/>
-    <w:lsdException w:name="Colorful Grid Accent 6" w:semiHidden="0" w:uiPriority="73" w:unhideWhenUsed="0"/>
-    <w:lsdException w:name="Subtle Emphasis" w:semiHidden="0" w:uiPriority="19" w:unhideWhenUsed="0" w:qFormat="1"/>
-    <w:lsdException w:name="Intense Emphasis" w:semiHidden="0" w:uiPriority="21" w:unhideWhenUsed="0" w:qFormat="1"/>
-    <w:lsdException w:name="Subtle Reference" w:semiHidden="0" w:uiPriority="31" w:unhideWhenUsed="0" w:qFormat="1"/>
-    <w:lsdException w:name="Intense Reference" w:semiHidden="0" w:uiPriority="32" w:unhideWhenUsed="0" w:qFormat="1"/>
-    <w:lsdException w:name="Book Title" w:semiHidden="0" w:uiPriority="33" w:unhideWhenUsed="0" w:qFormat="1"/>
-    <w:lsdException w:name="Bibliography" w:uiPriority="37"/>
-    <w:lsdException w:name="TOC Heading" w:uiPriority="39" w:qFormat="1"/>
+  <w:latentStyles w:defLockedState="0" w:defUIPriority="99" w:defSemiHidden="0" w:defUnhideWhenUsed="0" w:defQFormat="0" w:count="371">
+    <w:lsdException w:name="Normal" w:uiPriority="0" w:qFormat="1"/>
+    <w:lsdException w:name="heading 1" w:uiPriority="9" w:qFormat="1"/>
+    <w:lsdException w:name="heading 2" w:semiHidden="1" w:uiPriority="9" w:unhideWhenUsed="1" w:qFormat="1"/>
+    <w:lsdException w:name="heading 3" w:semiHidden="1" w:uiPriority="9" w:unhideWhenUsed="1" w:qFormat="1"/>
+    <w:lsdException w:name="heading 4" w:semiHidden="1" w:uiPriority="9" w:unhideWhenUsed="1" w:qFormat="1"/>
+    <w:lsdException w:name="heading 5" w:semiHidden="1" w:uiPriority="9" w:unhideWhenUsed="1" w:qFormat="1"/>
+    <w:lsdException w:name="heading 6" w:semiHidden="1" w:uiPriority="9" w:unhideWhenUsed="1" w:qFormat="1"/>
+    <w:lsdException w:name="heading 7" w:semiHidden="1" w:uiPriority="9" w:unhideWhenUsed="1" w:qFormat="1"/>
+    <w:lsdException w:name="heading 8" w:semiHidden="1" w:uiPriority="9" w:unhideWhenUsed="1" w:qFormat="1"/>
+    <w:lsdException w:name="heading 9" w:semiHidden="1" w:uiPriority="9" w:unhideWhenUsed="1" w:qFormat="1"/>
+    <w:lsdException w:name="index 1" w:semiHidden="1" w:unhideWhenUsed="1"/>
+    <w:lsdException w:name="index 2" w:semiHidden="1" w:unhideWhenUsed="1"/>
+    <w:lsdException w:name="index 3" w:semiHidden="1" w:unhideWhenUsed="1"/>
+    <w:lsdException w:name="index 4" w:semiHidden="1" w:unhideWhenUsed="1"/>
+    <w:lsdException w:name="index 5" w:semiHidden="1" w:unhideWhenUsed="1"/>
+    <w:lsdException w:name="index 6" w:semiHidden="1" w:unhideWhenUsed="1"/>
+    <w:lsdException w:name="index 7" w:semiHidden="1" w:unhideWhenUsed="1"/>
+    <w:lsdException w:name="index 8" w:semiHidden="1" w:unhideWhenUsed="1"/>
+    <w:lsdException w:name="index 9" w:semiHidden="1" w:unhideWhenUsed="1"/>
+    <w:lsdException w:name="toc 1" w:semiHidden="1" w:uiPriority="39" w:unhideWhenUsed="1"/>
+    <w:lsdException w:name="toc 2" w:semiHidden="1" w:uiPriority="39" w:unhideWhenUsed="1"/>
+    <w:lsdException w:name="toc 3" w:semiHidden="1" w:uiPriority="39" w:unhideWhenUsed="1"/>
+    <w:lsdException w:name="toc 4" w:semiHidden="1" w:uiPriority="39" w:unhideWhenUsed="1"/>
+    <w:lsdException w:name="toc 5" w:semiHidden="1" w:uiPriority="39" w:unhideWhenUsed="1"/>
+    <w:lsdException w:name="toc 6" w:semiHidden="1" w:uiPriority="39" w:unhideWhenUsed="1"/>
+    <w:lsdException w:name="toc 7" w:semiHidden="1" w:uiPriority="39" w:unhideWhenUsed="1"/>
+    <w:lsdException w:name="toc 8" w:semiHidden="1" w:uiPriority="39" w:unhideWhenUsed="1"/>
+    <w:lsdException w:name="toc 9" w:semiHidden="1" w:uiPriority="39" w:unhideWhenUsed="1"/>
+    <w:lsdException w:name="Normal Indent" w:semiHidden="1" w:unhideWhenUsed="1"/>
+    <w:lsdException w:name="footnote text" w:semiHidden="1" w:unhideWhenUsed="1"/>
+    <w:lsdException w:name="annotation text" w:semiHidden="1" w:unhideWhenUsed="1"/>
+    <w:lsdException w:name="header" w:semiHidden="1" w:unhideWhenUsed="1"/>
+    <w:lsdException w:name="footer" w:semiHidden="1" w:unhideWhenUsed="1"/>
+    <w:lsdException w:name="index heading" w:semiHidden="1" w:unhideWhenUsed="1"/>
+    <w:lsdException w:name="caption" w:semiHidden="1" w:uiPriority="35" w:unhideWhenUsed="1" w:qFormat="1"/>
+    <w:lsdException w:name="table of figures" w:semiHidden="1" w:unhideWhenUsed="1"/>
+    <w:lsdException w:name="envelope address" w:semiHidden="1" w:unhideWhenUsed="1"/>
+    <w:lsdException w:name="envelope return" w:semiHidden="1" w:unhideWhenUsed="1"/>
+    <w:lsdException w:name="footnote reference" w:semiHidden="1" w:unhideWhenUsed="1"/>
+    <w:lsdException w:name="annotation reference" w:semiHidden="1" w:unhideWhenUsed="1"/>
+    <w:lsdException w:name="line number" w:semiHidden="1" w:unhideWhenUsed="1"/>
+    <w:lsdException w:name="page number" w:semiHidden="1" w:unhideWhenUsed="1"/>
+    <w:lsdException w:name="endnote reference" w:semiHidden="1" w:unhideWhenUsed="1"/>
+    <w:lsdException w:name="endnote text" w:semiHidden="1" w:unhideWhenUsed="1"/>
+    <w:lsdException w:name="table of authorities" w:semiHidden="1" w:unhideWhenUsed="1"/>
+    <w:lsdException w:name="macro" w:semiHidden="1" w:unhideWhenUsed="1"/>
+    <w:lsdException w:name="toa heading" w:semiHidden="1" w:unhideWhenUsed="1"/>
+    <w:lsdException w:name="List" w:semiHidden="1" w:unhideWhenUsed="1"/>
+    <w:lsdException w:name="List Bullet" w:semiHidden="1" w:unhideWhenUsed="1"/>
+    <w:lsdException w:name="List Number" w:semiHidden="1" w:unhideWhenUsed="1"/>
+    <w:lsdException w:name="List 2" w:semiHidden="1" w:unhideWhenUsed="1"/>
+    <w:lsdException w:name="List 3" w:semiHidden="1" w:unhideWhenUsed="1"/>
+    <w:lsdException w:name="List 4" w:semiHidden="1" w:unhideWhenUsed="1"/>
+    <w:lsdException w:name="List 5" w:semiHidden="1" w:unhideWhenUsed="1"/>
+    <w:lsdException w:name="List Bullet 2" w:semiHidden="1" w:unhideWhenUsed="1"/>
+    <w:lsdException w:name="List Bullet 3" w:semiHidden="1" w:unhideWhenUsed="1"/>
+    <w:lsdException w:name="List Bullet 4" w:semiHidden="1" w:unhideWhenUsed="1"/>
+    <w:lsdException w:name="List Bullet 5" w:semiHidden="1" w:unhideWhenUsed="1"/>
+    <w:lsdException w:name="List Number 2" w:semiHidden="1" w:unhideWhenUsed="1"/>
+    <w:lsdException w:name="List Number 3" w:semiHidden="1" w:unhideWhenUsed="1"/>
+    <w:lsdException w:name="List Number 4" w:semiHidden="1" w:unhideWhenUsed="1"/>
+    <w:lsdException w:name="List Number 5" w:semiHidden="1" w:unhideWhenUsed="1"/>
+    <w:lsdException w:name="Title" w:uiPriority="10" w:qFormat="1"/>
+    <w:lsdException w:name="Closing" w:semiHidden="1" w:unhideWhenUsed="1"/>
+    <w:lsdException w:name="Signature" w:semiHidden="1" w:unhideWhenUsed="1"/>
+    <w:lsdException w:name="Default Paragraph Font" w:semiHidden="1" w:uiPriority="1" w:unhideWhenUsed="1"/>
+    <w:lsdException w:name="Body Text" w:semiHidden="1" w:unhideWhenUsed="1"/>
+    <w:lsdException w:name="Body Text Indent" w:semiHidden="1" w:unhideWhenUsed="1"/>
+    <w:lsdException w:name="List Continue" w:semiHidden="1" w:unhideWhenUsed="1"/>
+    <w:lsdException w:name="List Continue 2" w:semiHidden="1" w:unhideWhenUsed="1"/>
+    <w:lsdException w:name="List Continue 3" w:semiHidden="1" w:unhideWhenUsed="1"/>
+    <w:lsdException w:name="List Continue 4" w:semiHidden="1" w:unhideWhenUsed="1"/>
+    <w:lsdException w:name="List Continue 5" w:semiHidden="1" w:unhideWhenUsed="1"/>
+    <w:lsdException w:name="Message Header" w:semiHidden="1" w:unhideWhenUsed="1"/>
+    <w:lsdException w:name="Subtitle" w:uiPriority="11" w:qFormat="1"/>
+    <w:lsdException w:name="Salutation" w:semiHidden="1" w:unhideWhenUsed="1"/>
+    <w:lsdException w:name="Date" w:semiHidden="1" w:unhideWhenUsed="1"/>
+    <w:lsdException w:name="Body Text First Indent" w:semiHidden="1" w:unhideWhenUsed="1"/>
+    <w:lsdException w:name="Body Text First Indent 2" w:semiHidden="1" w:unhideWhenUsed="1"/>
+    <w:lsdException w:name="Note Heading" w:semiHidden="1" w:unhideWhenUsed="1"/>
+    <w:lsdException w:name="Body Text 2" w:semiHidden="1" w:unhideWhenUsed="1"/>
+    <w:lsdException w:name="Body Text 3" w:semiHidden="1" w:unhideWhenUsed="1"/>
+    <w:lsdException w:name="Body Text Indent 2" w:semiHidden="1" w:unhideWhenUsed="1"/>
+    <w:lsdException w:name="Body Text Indent 3" w:semiHidden="1" w:unhideWhenUsed="1"/>
+    <w:lsdException w:name="Block Text" w:semiHidden="1" w:unhideWhenUsed="1"/>
+    <w:lsdException w:name="Hyperlink" w:semiHidden="1" w:unhideWhenUsed="1"/>
+    <w:lsdException w:name="FollowedHyperlink" w:semiHidden="1" w:unhideWhenUsed="1"/>
+    <w:lsdException w:name="Strong" w:uiPriority="22" w:qFormat="1"/>
+    <w:lsdException w:name="Emphasis" w:uiPriority="20" w:qFormat="1"/>
+    <w:lsdException w:name="Document Map" w:semiHidden="1" w:unhideWhenUsed="1"/>
+    <w:lsdException w:name="Plain Text" w:semiHidden="1" w:unhideWhenUsed="1"/>
+    <w:lsdException w:name="E-mail Signature" w:semiHidden="1" w:unhideWhenUsed="1"/>
+    <w:lsdException w:name="HTML Top of Form" w:semiHidden="1" w:unhideWhenUsed="1"/>
+    <w:lsdException w:name="HTML Bottom of Form" w:semiHidden="1" w:unhideWhenUsed="1"/>
+    <w:lsdException w:name="Normal (Web)" w:semiHidden="1" w:unhideWhenUsed="1"/>
+    <w:lsdException w:name="HTML Acronym" w:semiHidden="1" w:unhideWhenUsed="1"/>
+    <w:lsdException w:name="HTML Address" w:semiHidden="1" w:unhideWhenUsed="1"/>
+    <w:lsdException w:name="HTML Cite" w:semiHidden="1" w:unhideWhenUsed="1"/>
+    <w:lsdException w:name="HTML Code" w:semiHidden="1" w:unhideWhenUsed="1"/>
+    <w:lsdException w:name="HTML Definition" w:semiHidden="1" w:unhideWhenUsed="1"/>
+    <w:lsdException w:name="HTML Keyboard" w:semiHidden="1" w:unhideWhenUsed="1"/>
+    <w:lsdException w:name="HTML Preformatted" w:semiHidden="1" w:unhideWhenUsed="1"/>
+    <w:lsdException w:name="HTML Sample" w:semiHidden="1" w:unhideWhenUsed="1"/>
+    <w:lsdException w:name="HTML Typewriter" w:semiHidden="1" w:unhideWhenUsed="1"/>
+    <w:lsdException w:name="HTML Variable" w:semiHidden="1" w:unhideWhenUsed="1"/>
+    <w:lsdException w:name="Normal Table" w:semiHidden="1" w:unhideWhenUsed="1"/>
+    <w:lsdException w:name="annotation subject" w:semiHidden="1" w:unhideWhenUsed="1"/>
+    <w:lsdException w:name="No List" w:semiHidden="1" w:unhideWhenUsed="1"/>
+    <w:lsdException w:name="Outline List 1" w:semiHidden="1" w:unhideWhenUsed="1"/>
+    <w:lsdException w:name="Outline List 2" w:semiHidden="1" w:unhideWhenUsed="1"/>
+    <w:lsdException w:name="Outline List 3" w:semiHidden="1" w:unhideWhenUsed="1"/>
+    <w:lsdException w:name="Table Simple 1" w:semiHidden="1" w:unhideWhenUsed="1"/>
+    <w:lsdException w:name="Table Simple 2" w:semiHidden="1" w:unhideWhenUsed="1"/>
+    <w:lsdException w:name="Table Simple 3" w:semiHidden="1" w:unhideWhenUsed="1"/>
+    <w:lsdException w:name="Table Classic 1" w:semiHidden="1" w:unhideWhenUsed="1"/>
+    <w:lsdException w:name="Table Classic 2" w:semiHidden="1" w:unhideWhenUsed="1"/>
+    <w:lsdException w:name="Table Classic 3" w:semiHidden="1" w:unhideWhenUsed="1"/>
+    <w:lsdException w:name="Table Classic 4" w:semiHidden="1" w:unhideWhenUsed="1"/>
+    <w:lsdException w:name="Table Colorful 1" w:semiHidden="1" w:unhideWhenUsed="1"/>
+    <w:lsdException w:name="Table Colorful 2" w:semiHidden="1" w:unhideWhenUsed="1"/>
+    <w:lsdException w:name="Table Colorful 3" w:semiHidden="1" w:unhideWhenUsed="1"/>
+    <w:lsdException w:name="Table Columns 1" w:semiHidden="1" w:unhideWhenUsed="1"/>
+    <w:lsdException w:name="Table Columns 2" w:semiHidden="1" w:unhideWhenUsed="1"/>
+    <w:lsdException w:name="Table Columns 3" w:semiHidden="1" w:unhideWhenUsed="1"/>
+    <w:lsdException w:name="Table Columns 4" w:semiHidden="1" w:unhideWhenUsed="1"/>
+    <w:lsdException w:name="Table Columns 5" w:semiHidden="1" w:unhideWhenUsed="1"/>
+    <w:lsdException w:name="Table Grid 1" w:semiHidden="1" w:unhideWhenUsed="1"/>
+    <w:lsdException w:name="Table Grid 2" w:semiHidden="1" w:unhideWhenUsed="1"/>
+    <w:lsdException w:name="Table Grid 3" w:semiHidden="1" w:unhideWhenUsed="1"/>
+    <w:lsdException w:name="Table Grid 4" w:semiHidden="1" w:unhideWhenUsed="1"/>
+    <w:lsdException w:name="Table Grid 5" w:semiHidden="1" w:unhideWhenUsed="1"/>
+    <w:lsdException w:name="Table Grid 6" w:semiHidden="1" w:unhideWhenUsed="1"/>
+    <w:lsdException w:name="Table Grid 7" w:semiHidden="1" w:unhideWhenUsed="1"/>
+    <w:lsdException w:name="Table Grid 8" w:semiHidden="1" w:unhideWhenUsed="1"/>
+    <w:lsdException w:name="Table List 1" w:semiHidden="1" w:unhideWhenUsed="1"/>
+    <w:lsdException w:name="Table List 2" w:semiHidden="1" w:unhideWhenUsed="1"/>
+    <w:lsdException w:name="Table List 3" w:semiHidden="1" w:unhideWhenUsed="1"/>
+    <w:lsdException w:name="Table List 4" w:semiHidden="1" w:unhideWhenUsed="1"/>
+    <w:lsdException w:name="Table List 5" w:semiHidden="1" w:unhideWhenUsed="1"/>
+    <w:lsdException w:name="Table List 6" w:semiHidden="1" w:unhideWhenUsed="1"/>
+    <w:lsdException w:name="Table List 7" w:semiHidden="1" w:unhideWhenUsed="1"/>
+    <w:lsdException w:name="Table List 8" w:semiHidden="1" w:unhideWhenUsed="1"/>
+    <w:lsdException w:name="Table 3D effects 1" w:semiHidden="1" w:unhideWhenUsed="1"/>
+    <w:lsdException w:name="Table 3D effects 2" w:semiHidden="1" w:unhideWhenUsed="1"/>
+    <w:lsdException w:name="Table 3D effects 3" w:semiHidden="1" w:unhideWhenUsed="1"/>
+    <w:lsdException w:name="Table Contemporary" w:semiHidden="1" w:unhideWhenUsed="1"/>
+    <w:lsdException w:name="Table Elegant" w:semiHidden="1" w:unhideWhenUsed="1"/>
+    <w:lsdException w:name="Table Professional" w:semiHidden="1" w:unhideWhenUsed="1"/>
+    <w:lsdException w:name="Table Subtle 1" w:semiHidden="1" w:unhideWhenUsed="1"/>
+    <w:lsdException w:name="Table Subtle 2" w:semiHidden="1" w:unhideWhenUsed="1"/>
+    <w:lsdException w:name="Table Web 1" w:semiHidden="1" w:unhideWhenUsed="1"/>
+    <w:lsdException w:name="Table Web 2" w:semiHidden="1" w:unhideWhenUsed="1"/>
+    <w:lsdException w:name="Table Web 3" w:semiHidden="1" w:unhideWhenUsed="1"/>
+    <w:lsdException w:name="Balloon Text" w:semiHidden="1" w:unhideWhenUsed="1"/>
+    <w:lsdException w:name="Table Grid" w:uiPriority="59"/>
+    <w:lsdException w:name="Table Theme" w:semiHidden="1" w:unhideWhenUsed="1"/>
+    <w:lsdException w:name="Placeholder Text" w:semiHidden="1"/>
+    <w:lsdException w:name="No Spacing" w:uiPriority="1" w:qFormat="1"/>
+    <w:lsdException w:name="Light Shading" w:uiPriority="60"/>
+    <w:lsdException w:name="Light List" w:uiPriority="61"/>
+    <w:lsdException w:name="Light Grid" w:uiPriority="62"/>
+    <w:lsdException w:name="Medium Shading 1" w:uiPriority="63"/>
+    <w:lsdException w:name="Medium Shading 2" w:uiPriority="64"/>
+    <w:lsdException w:name="Medium List 1" w:uiPriority="65"/>
+    <w:lsdException w:name="Medium List 2" w:uiPriority="66"/>
+    <w:lsdException w:name="Medium Grid 1" w:uiPriority="67"/>
+    <w:lsdException w:name="Medium Grid 2" w:uiPriority="68"/>
+    <w:lsdException w:name="Medium Grid 3" w:uiPriority="69"/>
+    <w:lsdException w:name="Dark List" w:uiPriority="70"/>
+    <w:lsdException w:name="Colorful Shading" w:uiPriority="71"/>
+    <w:lsdException w:name="Colorful List" w:uiPriority="72"/>
+    <w:lsdException w:name="Colorful Grid" w:uiPriority="73"/>
+    <w:lsdException w:name="Light Shading Accent 1" w:uiPriority="60"/>
+    <w:lsdException w:name="Light List Accent 1" w:uiPriority="61"/>
+    <w:lsdException w:name="Light Grid Accent 1" w:uiPriority="62"/>
+    <w:lsdException w:name="Medium Shading 1 Accent 1" w:uiPriority="63"/>
+    <w:lsdException w:name="Medium Shading 2 Accent 1" w:uiPriority="64"/>
+    <w:lsdException w:name="Medium List 1 Accent 1" w:uiPriority="65"/>
+    <w:lsdException w:name="Revision" w:semiHidden="1"/>
+    <w:lsdException w:name="List Paragraph" w:uiPriority="34" w:qFormat="1"/>
+    <w:lsdException w:name="Quote" w:uiPriority="29" w:qFormat="1"/>
+    <w:lsdException w:name="Intense Quote" w:uiPriority="30" w:qFormat="1"/>
+    <w:lsdException w:name="Medium List 2 Accent 1" w:uiPriority="66"/>
+    <w:lsdException w:name="Medium Grid 1 Accent 1" w:uiPriority="67"/>
+    <w:lsdException w:name="Medium Grid 2 Accent 1" w:uiPriority="68"/>
+    <w:lsdException w:name="Medium Grid 3 Accent 1" w:uiPriority="69"/>
+    <w:lsdException w:name="Dark List Accent 1" w:uiPriority="70"/>
+    <w:lsdException w:name="Colorful Shading Accent 1" w:uiPriority="71"/>
+    <w:lsdException w:name="Colorful List Accent 1" w:uiPriority="72"/>
+    <w:lsdException w:name="Colorful Grid Accent 1" w:uiPriority="73"/>
+    <w:lsdException w:name="Light Shading Accent 2" w:uiPriority="60"/>
+    <w:lsdException w:name="Light List Accent 2" w:uiPriority="61"/>
+    <w:lsdException w:name="Light Grid Accent 2" w:uiPriority="62"/>
+    <w:lsdException w:name="Medium Shading 1 Accent 2" w:uiPriority="63"/>
+    <w:lsdException w:name="Medium Shading 2 Accent 2" w:uiPriority="64"/>
+    <w:lsdException w:name="Medium List 1 Accent 2" w:uiPriority="65"/>
+    <w:lsdException w:name="Medium List 2 Accent 2" w:uiPriority="66"/>
+    <w:lsdException w:name="Medium Grid 1 Accent 2" w:uiPriority="67"/>
+    <w:lsdException w:name="Medium Grid 2 Accent 2" w:uiPriority="68"/>
+    <w:lsdException w:name="Medium Grid 3 Accent 2" w:uiPriority="69"/>
+    <w:lsdException w:name="Dark List Accent 2" w:uiPriority="70"/>
+    <w:lsdException w:name="Colorful Shading Accent 2" w:uiPriority="71"/>
+    <w:lsdException w:name="Colorful List Accent 2" w:uiPriority="72"/>
+    <w:lsdException w:name="Colorful Grid Accent 2" w:uiPriority="73"/>
+    <w:lsdException w:name="Light Shading Accent 3" w:uiPriority="60"/>
+    <w:lsdException w:name="Light List Accent 3" w:uiPriority="61"/>
+    <w:lsdException w:name="Light Grid Accent 3" w:uiPriority="62"/>
+    <w:lsdException w:name="Medium Shading 1 Accent 3" w:uiPriority="63"/>
+    <w:lsdException w:name="Medium Shading 2 Accent 3" w:uiPriority="64"/>
+    <w:lsdException w:name="Medium List 1 Accent 3" w:uiPriority="65"/>
+    <w:lsdException w:name="Medium List 2 Accent 3" w:uiPriority="66"/>
+    <w:lsdException w:name="Medium Grid 1 Accent 3" w:uiPriority="67"/>
+    <w:lsdException w:name="Medium Grid 2 Accent 3" w:uiPriority="68"/>
+    <w:lsdException w:name="Medium Grid 3 Accent 3" w:uiPriority="69"/>
+    <w:lsdException w:name="Dark List Accent 3" w:uiPriority="70"/>
+    <w:lsdException w:name="Colorful Shading Accent 3" w:uiPriority="71"/>
+    <w:lsdException w:name="Colorful List Accent 3" w:uiPriority="72"/>
+    <w:lsdException w:name="Colorful Grid Accent 3" w:uiPriority="73"/>
+    <w:lsdException w:name="Light Shading Accent 4" w:uiPriority="60"/>
+    <w:lsdException w:name="Light List Accent 4" w:uiPriority="61"/>
+    <w:lsdException w:name="Light Grid Accent 4" w:uiPriority="62"/>
+    <w:lsdException w:name="Medium Shading 1 Accent 4" w:uiPriority="63"/>
+    <w:lsdException w:name="Medium Shading 2 Accent 4" w:uiPriority="64"/>
+    <w:lsdException w:name="Medium List 1 Accent 4" w:uiPriority="65"/>
+    <w:lsdException w:name="Medium List 2 Accent 4" w:uiPriority="66"/>
+    <w:lsdException w:name="Medium Grid 1 Accent 4" w:uiPriority="67"/>
+    <w:lsdException w:name="Medium Grid 2 Accent 4" w:uiPriority="68"/>
+    <w:lsdException w:name="Medium Grid 3 Accent 4" w:uiPriority="69"/>
+    <w:lsdException w:name="Dark List Accent 4" w:uiPriority="70"/>
+    <w:lsdException w:name="Colorful Shading Accent 4" w:uiPriority="71"/>
+    <w:lsdException w:name="Colorful List Accent 4" w:uiPriority="72"/>
+    <w:lsdException w:name="Colorful Grid Accent 4" w:uiPriority="73"/>
+    <w:lsdException w:name="Light Shading Accent 5" w:uiPriority="60"/>
+    <w:lsdException w:name="Light List Accent 5" w:uiPriority="61"/>
+    <w:lsdException w:name="Light Grid Accent 5" w:uiPriority="62"/>
+    <w:lsdException w:name="Medium Shading 1 Accent 5" w:uiPriority="63"/>
+    <w:lsdException w:name="Medium Shading 2 Accent 5" w:uiPriority="64"/>
+    <w:lsdException w:name="Medium List 1 Accent 5" w:uiPriority="65"/>
+    <w:lsdException w:name="Medium List 2 Accent 5" w:uiPriority="66"/>
+    <w:lsdException w:name="Medium Grid 1 Accent 5" w:uiPriority="67"/>
+    <w:lsdException w:name="Medium Grid 2 Accent 5" w:uiPriority="68"/>
+    <w:lsdException w:name="Medium Grid 3 Accent 5" w:uiPriority="69"/>
+    <w:lsdException w:name="Dark List Accent 5" w:uiPriority="70"/>
+    <w:lsdException w:name="Colorful Shading Accent 5" w:uiPriority="71"/>
+    <w:lsdException w:name="Colorful List Accent 5" w:uiPriority="72"/>
+    <w:lsdException w:name="Colorful Grid Accent 5" w:uiPriority="73"/>
+    <w:lsdException w:name="Light Shading Accent 6" w:uiPriority="60"/>
+    <w:lsdException w:name="Light List Accent 6" w:uiPriority="61"/>
+    <w:lsdException w:name="Light Grid Accent 6" w:uiPriority="62"/>
+    <w:lsdException w:name="Medium Shading 1 Accent 6" w:uiPriority="63"/>
+    <w:lsdException w:name="Medium Shading 2 Accent 6" w:uiPriority="64"/>
+    <w:lsdException w:name="Medium List 1 Accent 6" w:uiPriority="65"/>
+    <w:lsdException w:name="Medium List 2 Accent 6" w:uiPriority="66"/>
+    <w:lsdException w:name="Medium Grid 1 Accent 6" w:uiPriority="67"/>
+    <w:lsdException w:name="Medium Grid 2 Accent 6" w:uiPriority="68"/>
+    <w:lsdException w:name="Medium Grid 3 Accent 6" w:uiPriority="69"/>
+    <w:lsdException w:name="Dark List Accent 6" w:uiPriority="70"/>
+    <w:lsdException w:name="Colorful Shading Accent 6" w:uiPriority="71"/>
+    <w:lsdException w:name="Colorful List Accent 6" w:uiPriority="72"/>
+    <w:lsdException w:name="Colorful Grid Accent 6" w:uiPriority="73"/>
+    <w:lsdException w:name="Subtle Emphasis" w:uiPriority="19" w:qFormat="1"/>
+    <w:lsdException w:name="Intense Emphasis" w:uiPriority="21" w:qFormat="1"/>
+    <w:lsdException w:name="Subtle Reference" w:uiPriority="31" w:qFormat="1"/>
+    <w:lsdException w:name="Intense Reference" w:uiPriority="32" w:qFormat="1"/>
+    <w:lsdException w:name="Book Title" w:uiPriority="33" w:qFormat="1"/>
+    <w:lsdException w:name="Bibliography" w:semiHidden="1" w:uiPriority="37" w:unhideWhenUsed="1"/>
+    <w:lsdException w:name="TOC Heading" w:semiHidden="1" w:uiPriority="39" w:unhideWhenUsed="1" w:qFormat="1"/>
+    <w:lsdException w:name="Plain Table 1" w:uiPriority="41"/>
+    <w:lsdException w:name="Plain Table 2" w:uiPriority="42"/>
+    <w:lsdException w:name="Plain Table 3" w:uiPriority="43"/>
+    <w:lsdException w:name="Plain Table 4" w:uiPriority="44"/>
+    <w:lsdException w:name="Plain Table 5" w:uiPriority="45"/>
+    <w:lsdException w:name="Grid Table Light" w:uiPriority="40"/>
+    <w:lsdException w:name="Grid Table 1 Light" w:uiPriority="46"/>
+    <w:lsdException w:name="Grid Table 2" w:uiPriority="47"/>
+    <w:lsdException w:name="Grid Table 3" w:uiPriority="48"/>
+    <w:lsdException w:name="Grid Table 4" w:uiPriority="49"/>
+    <w:lsdException w:name="Grid Table 5 Dark" w:uiPriority="50"/>
+    <w:lsdException w:name="Grid Table 6 Colorful" w:uiPriority="51"/>
+    <w:lsdException w:name="Grid Table 7 Colorful" w:uiPriority="52"/>
+    <w:lsdException w:name="Grid Table 1 Light Accent 1" w:uiPriority="46"/>
+    <w:lsdException w:name="Grid Table 2 Accent 1" w:uiPriority="47"/>
+    <w:lsdException w:name="Grid Table 3 Accent 1" w:uiPriority="48"/>
+    <w:lsdException w:name="Grid Table 4 Accent 1" w:uiPriority="49"/>
+    <w:lsdException w:name="Grid Table 5 Dark Accent 1" w:uiPriority="50"/>
+    <w:lsdException w:name="Grid Table 6 Colorful Accent 1" w:uiPriority="51"/>
+    <w:lsdException w:name="Grid Table 7 Colorful Accent 1" w:uiPriority="52"/>
+    <w:lsdException w:name="Grid Table 1 Light Accent 2" w:uiPriority="46"/>
+    <w:lsdException w:name="Grid Table 2 Accent 2" w:uiPriority="47"/>
+    <w:lsdException w:name="Grid Table 3 Accent 2" w:uiPriority="48"/>
+    <w:lsdException w:name="Grid Table 4 Accent 2" w:uiPriority="49"/>
+    <w:lsdException w:name="Grid Table 5 Dark Accent 2" w:uiPriority="50"/>
+    <w:lsdException w:name="Grid Table 6 Colorful Accent 2" w:uiPriority="51"/>
+    <w:lsdException w:name="Grid Table 7 Colorful Accent 2" w:uiPriority="52"/>
+    <w:lsdException w:name="Grid Table 1 Light Accent 3" w:uiPriority="46"/>
+    <w:lsdException w:name="Grid Table 2 Accent 3" w:uiPriority="47"/>
+    <w:lsdException w:name="Grid Table 3 Accent 3" w:uiPriority="48"/>
+    <w:lsdException w:name="Grid Table 4 Accent 3" w:uiPriority="49"/>
+    <w:lsdException w:name="Grid Table 5 Dark Accent 3" w:uiPriority="50"/>
+    <w:lsdException w:name="Grid Table 6 Colorful Accent 3" w:uiPriority="51"/>
+    <w:lsdException w:name="Grid Table 7 Colorful Accent 3" w:uiPriority="52"/>
+    <w:lsdException w:name="Grid Table 1 Light Accent 4" w:uiPriority="46"/>
+    <w:lsdException w:name="Grid Table 2 Accent 4" w:uiPriority="47"/>
+    <w:lsdException w:name="Grid Table 3 Accent 4" w:uiPriority="48"/>
+    <w:lsdException w:name="Grid Table 4 Accent 4" w:uiPriority="49"/>
+    <w:lsdException w:name="Grid Table 5 Dark Accent 4" w:uiPriority="50"/>
+    <w:lsdException w:name="Grid Table 6 Colorful Accent 4" w:uiPriority="51"/>
+    <w:lsdException w:name="Grid Table 7 Colorful Accent 4" w:uiPriority="52"/>
+    <w:lsdException w:name="Grid Table 1 Light Accent 5" w:uiPriority="46"/>
+    <w:lsdException w:name="Grid Table 2 Accent 5" w:uiPriority="47"/>
+    <w:lsdException w:name="Grid Table 3 Accent 5" w:uiPriority="48"/>
+    <w:lsdException w:name="Grid Table 4 Accent 5" w:uiPriority="49"/>
+    <w:lsdException w:name="Grid Table 5 Dark Accent 5" w:uiPriority="50"/>
+    <w:lsdException w:name="Grid Table 6 Colorful Accent 5" w:uiPriority="51"/>
+    <w:lsdException w:name="Grid Table 7 Colorful Accent 5" w:uiPriority="52"/>
+    <w:lsdException w:name="Grid Table 1 Light Accent 6" w:uiPriority="46"/>
+    <w:lsdException w:name="Grid Table 2 Accent 6" w:uiPriority="47"/>
+    <w:lsdException w:name="Grid Table 3 Accent 6" w:uiPriority="48"/>
+    <w:lsdException w:name="Grid Table 4 Accent 6" w:uiPriority="49"/>
+    <w:lsdException w:name="Grid Table 5 Dark Accent 6" w:uiPriority="50"/>
+    <w:lsdException w:name="Grid Table 6 Colorful Accent 6" w:uiPriority="51"/>
+    <w:lsdException w:name="Grid Table 7 Colorful Accent 6" w:uiPriority="52"/>
+    <w:lsdException w:name="List Table 1 Light" w:uiPriority="46"/>
+    <w:lsdException w:name="List Table 2" w:uiPriority="47"/>
+    <w:lsdException w:name="List Table 3" w:uiPriority="48"/>
+    <w:lsdException w:name="List Table 4" w:uiPriority="49"/>
+    <w:lsdException w:name="List Table 5 Dark" w:uiPriority="50"/>
+    <w:lsdException w:name="List Table 6 Colorful" w:uiPriority="51"/>
+    <w:lsdException w:name="List Table 7 Colorful" w:uiPriority="52"/>
+    <w:lsdException w:name="List Table 1 Light Accent 1" w:uiPriority="46"/>
+    <w:lsdException w:name="List Table 2 Accent 1" w:uiPriority="47"/>
+    <w:lsdException w:name="List Table 3 Accent 1" w:uiPriority="48"/>
+    <w:lsdException w:name="List Table 4 Accent 1" w:uiPriority="49"/>
+    <w:lsdException w:name="List Table 5 Dark Accent 1" w:uiPriority="50"/>
+    <w:lsdException w:name="List Table 6 Colorful Accent 1" w:uiPriority="51"/>
+    <w:lsdException w:name="List Table 7 Colorful Accent 1" w:uiPriority="52"/>
+    <w:lsdException w:name="List Table 1 Light Accent 2" w:uiPriority="46"/>
+    <w:lsdException w:name="List Table 2 Accent 2" w:uiPriority="47"/>
+    <w:lsdException w:name="List Table 3 Accent 2" w:uiPriority="48"/>
+    <w:lsdException w:name="List Table 4 Accent 2" w:uiPriority="49"/>
+    <w:lsdException w:name="List Table 5 Dark Accent 2" w:uiPriority="50"/>
+    <w:lsdException w:name="List Table 6 Colorful Accent 2" w:uiPriority="51"/>
+    <w:lsdException w:name="List Table 7 Colorful Accent 2" w:uiPriority="52"/>
+    <w:lsdException w:name="List Table 1 Light Accent 3" w:uiPriority="46"/>
+    <w:lsdException w:name="List Table 2 Accent 3" w:uiPriority="47"/>
+    <w:lsdException w:name="List Table 3 Accent 3" w:uiPriority="48"/>
+    <w:lsdException w:name="List Table 4 Accent 3" w:uiPriority="49"/>
+    <w:lsdException w:name="List Table 5 Dark Accent 3" w:uiPriority="50"/>
+    <w:lsdException w:name="List Table 6 Colorful Accent 3" w:uiPriority="51"/>
+    <w:lsdException w:name="List Table 7 Colorful Accent 3" w:uiPriority="52"/>
+    <w:lsdException w:name="List Table 1 Light Accent 4" w:uiPriority="46"/>
+    <w:lsdException w:name="List Table 2 Accent 4" w:uiPriority="47"/>
+    <w:lsdException w:name="List Table 3 Accent 4" w:uiPriority="48"/>
+    <w:lsdException w:name="List Table 4 Accent 4" w:uiPriority="49"/>
+    <w:lsdException w:name="List Table 5 Dark Accent 4" w:uiPriority="50"/>
+    <w:lsdException w:name="List Table 6 Colorful Accent 4" w:uiPriority="51"/>
+    <w:lsdException w:name="List Table 7 Colorful Accent 4" w:uiPriority="52"/>
+    <w:lsdException w:name="List Table 1 Light Accent 5" w:uiPriority="46"/>
+    <w:lsdException w:name="List Table 2 Accent 5" w:uiPriority="47"/>
+    <w:lsdException w:name="List Table 3 Accent 5" w:uiPriority="48"/>
+    <w:lsdException w:name="List Table 4 Accent 5" w:uiPriority="49"/>
+    <w:lsdException w:name="List Table 5 Dark Accent 5" w:uiPriority="50"/>
+    <w:lsdException w:name="List Table 6 Colorful Accent 5" w:uiPriority="51"/>
+    <w:lsdException w:name="List Table 7 Colorful Accent 5" w:uiPriority="52"/>
+    <w:lsdException w:name="List Table 1 Light Accent 6" w:uiPriority="46"/>
+    <w:lsdException w:name="List Table 2 Accent 6" w:uiPriority="47"/>
+    <w:lsdException w:name="List Table 3 Accent 6" w:uiPriority="48"/>
+    <w:lsdException w:name="List Table 4 Accent 6" w:uiPriority="49"/>
+    <w:lsdException w:name="List Table 5 Dark Accent 6" w:uiPriority="50"/>
+    <w:lsdException w:name="List Table 6 Colorful Accent 6" w:uiPriority="51"/>
+    <w:lsdException w:name="List Table 7 Colorful Accent 6" w:uiPriority="52"/>
   </w:latentStyles>
   <w:style w:type="paragraph" w:default="1" w:styleId="Normal">
     <w:name w:val="Normal"/>
@@ -19298,196 +19576,6 @@
 </w:styles>
 </file>
 
-<file path=word/stylesWithEffects.xml><?xml version="1.0" encoding="utf-8"?>
-<w:styles xmlns:wpc="http://schemas.microsoft.com/office/word/2010/wordprocessingCanvas" xmlns:mc="http://schemas.openxmlformats.org/markup-compatibility/2006" xmlns:o="urn:schemas-microsoft-com:office:office" xmlns:r="http://schemas.openxmlformats.org/officeDocument/2006/relationships" xmlns:m="http://schemas.openxmlformats.org/officeDocument/2006/math" xmlns:v="urn:schemas-microsoft-com:vml" xmlns:wp14="http://schemas.microsoft.com/office/word/2010/wordprocessingDrawing" xmlns:wp="http://schemas.openxmlformats.org/drawingml/2006/wordprocessingDrawing" xmlns:w10="urn:schemas-microsoft-com:office:word" xmlns:w="http://schemas.openxmlformats.org/wordprocessingml/2006/main" xmlns:w14="http://schemas.microsoft.com/office/word/2010/wordml" xmlns:wpg="http://schemas.microsoft.com/office/word/2010/wordprocessingGroup" xmlns:wpi="http://schemas.microsoft.com/office/word/2010/wordprocessingInk" xmlns:wne="http://schemas.microsoft.com/office/word/2006/wordml" xmlns:wps="http://schemas.microsoft.com/office/word/2010/wordprocessingShape" mc:Ignorable="w14 wp14">
-  <w:docDefaults>
-    <w:rPrDefault>
-      <w:rPr>
-        <w:rFonts w:asciiTheme="minorHAnsi" w:eastAsiaTheme="minorEastAsia" w:hAnsiTheme="minorHAnsi" w:cstheme="minorBidi"/>
-        <w:sz w:val="22"/>
-        <w:szCs w:val="22"/>
-        <w:lang w:val="en-US" w:eastAsia="en-US" w:bidi="ar-SA"/>
-      </w:rPr>
-    </w:rPrDefault>
-    <w:pPrDefault>
-      <w:pPr>
-        <w:spacing w:after="200" w:line="276" w:lineRule="auto"/>
-      </w:pPr>
-    </w:pPrDefault>
-  </w:docDefaults>
-  <w:latentStyles w:defLockedState="0" w:defUIPriority="99" w:defSemiHidden="1" w:defUnhideWhenUsed="1" w:defQFormat="0" w:count="267">
-    <w:lsdException w:name="Normal" w:semiHidden="0" w:uiPriority="0" w:unhideWhenUsed="0" w:qFormat="1"/>
-    <w:lsdException w:name="heading 1" w:semiHidden="0" w:uiPriority="9" w:unhideWhenUsed="0" w:qFormat="1"/>
-    <w:lsdException w:name="heading 2" w:uiPriority="9" w:qFormat="1"/>
-    <w:lsdException w:name="heading 3" w:uiPriority="9" w:qFormat="1"/>
-    <w:lsdException w:name="heading 4" w:uiPriority="9" w:qFormat="1"/>
-    <w:lsdException w:name="heading 5" w:uiPriority="9" w:qFormat="1"/>
-    <w:lsdException w:name="heading 6" w:uiPriority="9" w:qFormat="1"/>
-    <w:lsdException w:name="heading 7" w:uiPriority="9" w:qFormat="1"/>
-    <w:lsdException w:name="heading 8" w:uiPriority="9" w:qFormat="1"/>
-    <w:lsdException w:name="heading 9" w:uiPriority="9" w:qFormat="1"/>
-    <w:lsdException w:name="toc 1" w:uiPriority="39"/>
-    <w:lsdException w:name="toc 2" w:uiPriority="39"/>
-    <w:lsdException w:name="toc 3" w:uiPriority="39"/>
-    <w:lsdException w:name="toc 4" w:uiPriority="39"/>
-    <w:lsdException w:name="toc 5" w:uiPriority="39"/>
-    <w:lsdException w:name="toc 6" w:uiPriority="39"/>
-    <w:lsdException w:name="toc 7" w:uiPriority="39"/>
-    <w:lsdException w:name="toc 8" w:uiPriority="39"/>
-    <w:lsdException w:name="toc 9" w:uiPriority="39"/>
-    <w:lsdException w:name="caption" w:uiPriority="35" w:qFormat="1"/>
-    <w:lsdException w:name="Title" w:semiHidden="0" w:uiPriority="10" w:unhideWhenUsed="0" w:qFormat="1"/>
-    <w:lsdException w:name="Default Paragraph Font" w:uiPriority="1"/>
-    <w:lsdException w:name="Subtitle" w:semiHidden="0" w:uiPriority="11" w:unhideWhenUsed="0" w:qFormat="1"/>
-    <w:lsdException w:name="Strong" w:semiHidden="0" w:uiPriority="22" w:unhideWhenUsed="0" w:qFormat="1"/>
-    <w:lsdException w:name="Emphasis" w:semiHidden="0" w:uiPriority="20" w:unhideWhenUsed="0" w:qFormat="1"/>
-    <w:lsdException w:name="Table Grid" w:semiHidden="0" w:uiPriority="59" w:unhideWhenUsed="0"/>
-    <w:lsdException w:name="Placeholder Text" w:unhideWhenUsed="0"/>
-    <w:lsdException w:name="No Spacing" w:semiHidden="0" w:uiPriority="1" w:unhideWhenUsed="0" w:qFormat="1"/>
-    <w:lsdException w:name="Light Shading" w:semiHidden="0" w:uiPriority="60" w:unhideWhenUsed="0"/>
-    <w:lsdException w:name="Light List" w:semiHidden="0" w:uiPriority="61" w:unhideWhenUsed="0"/>
-    <w:lsdException w:name="Light Grid" w:semiHidden="0" w:uiPriority="62" w:unhideWhenUsed="0"/>
-    <w:lsdException w:name="Medium Shading 1" w:semiHidden="0" w:uiPriority="63" w:unhideWhenUsed="0"/>
-    <w:lsdException w:name="Medium Shading 2" w:semiHidden="0" w:uiPriority="64" w:unhideWhenUsed="0"/>
-    <w:lsdException w:name="Medium List 1" w:semiHidden="0" w:uiPriority="65" w:unhideWhenUsed="0"/>
-    <w:lsdException w:name="Medium List 2" w:semiHidden="0" w:uiPriority="66" w:unhideWhenUsed="0"/>
-    <w:lsdException w:name="Medium Grid 1" w:semiHidden="0" w:uiPriority="67" w:unhideWhenUsed="0"/>
-    <w:lsdException w:name="Medium Grid 2" w:semiHidden="0" w:uiPriority="68" w:unhideWhenUsed="0"/>
-    <w:lsdException w:name="Medium Grid 3" w:semiHidden="0" w:uiPriority="69" w:unhideWhenUsed="0"/>
-    <w:lsdException w:name="Dark List" w:semiHidden="0" w:uiPriority="70" w:unhideWhenUsed="0"/>
-    <w:lsdException w:name="Colorful Shading" w:semiHidden="0" w:uiPriority="71" w:unhideWhenUsed="0"/>
-    <w:lsdException w:name="Colorful List" w:semiHidden="0" w:uiPriority="72" w:unhideWhenUsed="0"/>
-    <w:lsdException w:name="Colorful Grid" w:semiHidden="0" w:uiPriority="73" w:unhideWhenUsed="0"/>
-    <w:lsdException w:name="Light Shading Accent 1" w:semiHidden="0" w:uiPriority="60" w:unhideWhenUsed="0"/>
-    <w:lsdException w:name="Light List Accent 1" w:semiHidden="0" w:uiPriority="61" w:unhideWhenUsed="0"/>
-    <w:lsdException w:name="Light Grid Accent 1" w:semiHidden="0" w:uiPriority="62" w:unhideWhenUsed="0"/>
-    <w:lsdException w:name="Medium Shading 1 Accent 1" w:semiHidden="0" w:uiPriority="63" w:unhideWhenUsed="0"/>
-    <w:lsdException w:name="Medium Shading 2 Accent 1" w:semiHidden="0" w:uiPriority="64" w:unhideWhenUsed="0"/>
-    <w:lsdException w:name="Medium List 1 Accent 1" w:semiHidden="0" w:uiPriority="65" w:unhideWhenUsed="0"/>
-    <w:lsdException w:name="Revision" w:unhideWhenUsed="0"/>
-    <w:lsdException w:name="List Paragraph" w:semiHidden="0" w:uiPriority="34" w:unhideWhenUsed="0" w:qFormat="1"/>
-    <w:lsdException w:name="Quote" w:semiHidden="0" w:uiPriority="29" w:unhideWhenUsed="0" w:qFormat="1"/>
-    <w:lsdException w:name="Intense Quote" w:semiHidden="0" w:uiPriority="30" w:unhideWhenUsed="0" w:qFormat="1"/>
-    <w:lsdException w:name="Medium List 2 Accent 1" w:semiHidden="0" w:uiPriority="66" w:unhideWhenUsed="0"/>
-    <w:lsdException w:name="Medium Grid 1 Accent 1" w:semiHidden="0" w:uiPriority="67" w:unhideWhenUsed="0"/>
-    <w:lsdException w:name="Medium Grid 2 Accent 1" w:semiHidden="0" w:uiPriority="68" w:unhideWhenUsed="0"/>
-    <w:lsdException w:name="Medium Grid 3 Accent 1" w:semiHidden="0" w:uiPriority="69" w:unhideWhenUsed="0"/>
-    <w:lsdException w:name="Dark List Accent 1" w:semiHidden="0" w:uiPriority="70" w:unhideWhenUsed="0"/>
-    <w:lsdException w:name="Colorful Shading Accent 1" w:semiHidden="0" w:uiPriority="71" w:unhideWhenUsed="0"/>
-    <w:lsdException w:name="Colorful List Accent 1" w:semiHidden="0" w:uiPriority="72" w:unhideWhenUsed="0"/>
-    <w:lsdException w:name="Colorful Grid Accent 1" w:semiHidden="0" w:uiPriority="73" w:unhideWhenUsed="0"/>
-    <w:lsdException w:name="Light Shading Accent 2" w:semiHidden="0" w:uiPriority="60" w:unhideWhenUsed="0"/>
-    <w:lsdException w:name="Light List Accent 2" w:semiHidden="0" w:uiPriority="61" w:unhideWhenUsed="0"/>
-    <w:lsdException w:name="Light Grid Accent 2" w:semiHidden="0" w:uiPriority="62" w:unhideWhenUsed="0"/>
-    <w:lsdException w:name="Medium Shading 1 Accent 2" w:semiHidden="0" w:uiPriority="63" w:unhideWhenUsed="0"/>
-    <w:lsdException w:name="Medium Shading 2 Accent 2" w:semiHidden="0" w:uiPriority="64" w:unhideWhenUsed="0"/>
-    <w:lsdException w:name="Medium List 1 Accent 2" w:semiHidden="0" w:uiPriority="65" w:unhideWhenUsed="0"/>
-    <w:lsdException w:name="Medium List 2 Accent 2" w:semiHidden="0" w:uiPriority="66" w:unhideWhenUsed="0"/>
-    <w:lsdException w:name="Medium Grid 1 Accent 2" w:semiHidden="0" w:uiPriority="67" w:unhideWhenUsed="0"/>
-    <w:lsdException w:name="Medium Grid 2 Accent 2" w:semiHidden="0" w:uiPriority="68" w:unhideWhenUsed="0"/>
-    <w:lsdException w:name="Medium Grid 3 Accent 2" w:semiHidden="0" w:uiPriority="69" w:unhideWhenUsed="0"/>
-    <w:lsdException w:name="Dark List Accent 2" w:semiHidden="0" w:uiPriority="70" w:unhideWhenUsed="0"/>
-    <w:lsdException w:name="Colorful Shading Accent 2" w:semiHidden="0" w:uiPriority="71" w:unhideWhenUsed="0"/>
-    <w:lsdException w:name="Colorful List Accent 2" w:semiHidden="0" w:uiPriority="72" w:unhideWhenUsed="0"/>
-    <w:lsdException w:name="Colorful Grid Accent 2" w:semiHidden="0" w:uiPriority="73" w:unhideWhenUsed="0"/>
-    <w:lsdException w:name="Light Shading Accent 3" w:semiHidden="0" w:uiPriority="60" w:unhideWhenUsed="0"/>
-    <w:lsdException w:name="Light List Accent 3" w:semiHidden="0" w:uiPriority="61" w:unhideWhenUsed="0"/>
-    <w:lsdException w:name="Light Grid Accent 3" w:semiHidden="0" w:uiPriority="62" w:unhideWhenUsed="0"/>
-    <w:lsdException w:name="Medium Shading 1 Accent 3" w:semiHidden="0" w:uiPriority="63" w:unhideWhenUsed="0"/>
-    <w:lsdException w:name="Medium Shading 2 Accent 3" w:semiHidden="0" w:uiPriority="64" w:unhideWhenUsed="0"/>
-    <w:lsdException w:name="Medium List 1 Accent 3" w:semiHidden="0" w:uiPriority="65" w:unhideWhenUsed="0"/>
-    <w:lsdException w:name="Medium List 2 Accent 3" w:semiHidden="0" w:uiPriority="66" w:unhideWhenUsed="0"/>
-    <w:lsdException w:name="Medium Grid 1 Accent 3" w:semiHidden="0" w:uiPriority="67" w:unhideWhenUsed="0"/>
-    <w:lsdException w:name="Medium Grid 2 Accent 3" w:semiHidden="0" w:uiPriority="68" w:unhideWhenUsed="0"/>
-    <w:lsdException w:name="Medium Grid 3 Accent 3" w:semiHidden="0" w:uiPriority="69" w:unhideWhenUsed="0"/>
-    <w:lsdException w:name="Dark List Accent 3" w:semiHidden="0" w:uiPriority="70" w:unhideWhenUsed="0"/>
-    <w:lsdException w:name="Colorful Shading Accent 3" w:semiHidden="0" w:uiPriority="71" w:unhideWhenUsed="0"/>
-    <w:lsdException w:name="Colorful List Accent 3" w:semiHidden="0" w:uiPriority="72" w:unhideWhenUsed="0"/>
-    <w:lsdException w:name="Colorful Grid Accent 3" w:semiHidden="0" w:uiPriority="73" w:unhideWhenUsed="0"/>
-    <w:lsdException w:name="Light Shading Accent 4" w:semiHidden="0" w:uiPriority="60" w:unhideWhenUsed="0"/>
-    <w:lsdException w:name="Light List Accent 4" w:semiHidden="0" w:uiPriority="61" w:unhideWhenUsed="0"/>
-    <w:lsdException w:name="Light Grid Accent 4" w:semiHidden="0" w:uiPriority="62" w:unhideWhenUsed="0"/>
-    <w:lsdException w:name="Medium Shading 1 Accent 4" w:semiHidden="0" w:uiPriority="63" w:unhideWhenUsed="0"/>
-    <w:lsdException w:name="Medium Shading 2 Accent 4" w:semiHidden="0" w:uiPriority="64" w:unhideWhenUsed="0"/>
-    <w:lsdException w:name="Medium List 1 Accent 4" w:semiHidden="0" w:uiPriority="65" w:unhideWhenUsed="0"/>
-    <w:lsdException w:name="Medium List 2 Accent 4" w:semiHidden="0" w:uiPriority="66" w:unhideWhenUsed="0"/>
-    <w:lsdException w:name="Medium Grid 1 Accent 4" w:semiHidden="0" w:uiPriority="67" w:unhideWhenUsed="0"/>
-    <w:lsdException w:name="Medium Grid 2 Accent 4" w:semiHidden="0" w:uiPriority="68" w:unhideWhenUsed="0"/>
-    <w:lsdException w:name="Medium Grid 3 Accent 4" w:semiHidden="0" w:uiPriority="69" w:unhideWhenUsed="0"/>
-    <w:lsdException w:name="Dark List Accent 4" w:semiHidden="0" w:uiPriority="70" w:unhideWhenUsed="0"/>
-    <w:lsdException w:name="Colorful Shading Accent 4" w:semiHidden="0" w:uiPriority="71" w:unhideWhenUsed="0"/>
-    <w:lsdException w:name="Colorful List Accent 4" w:semiHidden="0" w:uiPriority="72" w:unhideWhenUsed="0"/>
-    <w:lsdException w:name="Colorful Grid Accent 4" w:semiHidden="0" w:uiPriority="73" w:unhideWhenUsed="0"/>
-    <w:lsdException w:name="Light Shading Accent 5" w:semiHidden="0" w:uiPriority="60" w:unhideWhenUsed="0"/>
-    <w:lsdException w:name="Light List Accent 5" w:semiHidden="0" w:uiPriority="61" w:unhideWhenUsed="0"/>
-    <w:lsdException w:name="Light Grid Accent 5" w:semiHidden="0" w:uiPriority="62" w:unhideWhenUsed="0"/>
-    <w:lsdException w:name="Medium Shading 1 Accent 5" w:semiHidden="0" w:uiPriority="63" w:unhideWhenUsed="0"/>
-    <w:lsdException w:name="Medium Shading 2 Accent 5" w:semiHidden="0" w:uiPriority="64" w:unhideWhenUsed="0"/>
-    <w:lsdException w:name="Medium List 1 Accent 5" w:semiHidden="0" w:uiPriority="65" w:unhideWhenUsed="0"/>
-    <w:lsdException w:name="Medium List 2 Accent 5" w:semiHidden="0" w:uiPriority="66" w:unhideWhenUsed="0"/>
-    <w:lsdException w:name="Medium Grid 1 Accent 5" w:semiHidden="0" w:uiPriority="67" w:unhideWhenUsed="0"/>
-    <w:lsdException w:name="Medium Grid 2 Accent 5" w:semiHidden="0" w:uiPriority="68" w:unhideWhenUsed="0"/>
-    <w:lsdException w:name="Medium Grid 3 Accent 5" w:semiHidden="0" w:uiPriority="69" w:unhideWhenUsed="0"/>
-    <w:lsdException w:name="Dark List Accent 5" w:semiHidden="0" w:uiPriority="70" w:unhideWhenUsed="0"/>
-    <w:lsdException w:name="Colorful Shading Accent 5" w:semiHidden="0" w:uiPriority="71" w:unhideWhenUsed="0"/>
-    <w:lsdException w:name="Colorful List Accent 5" w:semiHidden="0" w:uiPriority="72" w:unhideWhenUsed="0"/>
-    <w:lsdException w:name="Colorful Grid Accent 5" w:semiHidden="0" w:uiPriority="73" w:unhideWhenUsed="0"/>
-    <w:lsdException w:name="Light Shading Accent 6" w:semiHidden="0" w:uiPriority="60" w:unhideWhenUsed="0"/>
-    <w:lsdException w:name="Light List Accent 6" w:semiHidden="0" w:uiPriority="61" w:unhideWhenUsed="0"/>
-    <w:lsdException w:name="Light Grid Accent 6" w:semiHidden="0" w:uiPriority="62" w:unhideWhenUsed="0"/>
-    <w:lsdException w:name="Medium Shading 1 Accent 6" w:semiHidden="0" w:uiPriority="63" w:unhideWhenUsed="0"/>
-    <w:lsdException w:name="Medium Shading 2 Accent 6" w:semiHidden="0" w:uiPriority="64" w:unhideWhenUsed="0"/>
-    <w:lsdException w:name="Medium List 1 Accent 6" w:semiHidden="0" w:uiPriority="65" w:unhideWhenUsed="0"/>
-    <w:lsdException w:name="Medium List 2 Accent 6" w:semiHidden="0" w:uiPriority="66" w:unhideWhenUsed="0"/>
-    <w:lsdException w:name="Medium Grid 1 Accent 6" w:semiHidden="0" w:uiPriority="67" w:unhideWhenUsed="0"/>
-    <w:lsdException w:name="Medium Grid 2 Accent 6" w:semiHidden="0" w:uiPriority="68" w:unhideWhenUsed="0"/>
-    <w:lsdException w:name="Medium Grid 3 Accent 6" w:semiHidden="0" w:uiPriority="69" w:unhideWhenUsed="0"/>
-    <w:lsdException w:name="Dark List Accent 6" w:semiHidden="0" w:uiPriority="70" w:unhideWhenUsed="0"/>
-    <w:lsdException w:name="Colorful Shading Accent 6" w:semiHidden="0" w:uiPriority="71" w:unhideWhenUsed="0"/>
-    <w:lsdException w:name="Colorful List Accent 6" w:semiHidden="0" w:uiPriority="72" w:unhideWhenUsed="0"/>
-    <w:lsdException w:name="Colorful Grid Accent 6" w:semiHidden="0" w:uiPriority="73" w:unhideWhenUsed="0"/>
-    <w:lsdException w:name="Subtle Emphasis" w:semiHidden="0" w:uiPriority="19" w:unhideWhenUsed="0" w:qFormat="1"/>
-    <w:lsdException w:name="Intense Emphasis" w:semiHidden="0" w:uiPriority="21" w:unhideWhenUsed="0" w:qFormat="1"/>
-    <w:lsdException w:name="Subtle Reference" w:semiHidden="0" w:uiPriority="31" w:unhideWhenUsed="0" w:qFormat="1"/>
-    <w:lsdException w:name="Intense Reference" w:semiHidden="0" w:uiPriority="32" w:unhideWhenUsed="0" w:qFormat="1"/>
-    <w:lsdException w:name="Book Title" w:semiHidden="0" w:uiPriority="33" w:unhideWhenUsed="0" w:qFormat="1"/>
-    <w:lsdException w:name="Bibliography" w:uiPriority="37"/>
-    <w:lsdException w:name="TOC Heading" w:uiPriority="39" w:qFormat="1"/>
-  </w:latentStyles>
-  <w:style w:type="paragraph" w:default="1" w:styleId="Normal">
-    <w:name w:val="Normal"/>
-    <w:qFormat/>
-  </w:style>
-  <w:style w:type="character" w:default="1" w:styleId="DefaultParagraphFont">
-    <w:name w:val="Default Paragraph Font"/>
-    <w:uiPriority w:val="1"/>
-    <w:semiHidden/>
-    <w:unhideWhenUsed/>
-  </w:style>
-  <w:style w:type="table" w:default="1" w:styleId="TableNormal">
-    <w:name w:val="Normal Table"/>
-    <w:uiPriority w:val="99"/>
-    <w:semiHidden/>
-    <w:unhideWhenUsed/>
-    <w:tblPr>
-      <w:tblInd w:w="0" w:type="dxa"/>
-      <w:tblCellMar>
-        <w:top w:w="0" w:type="dxa"/>
-        <w:left w:w="108" w:type="dxa"/>
-        <w:bottom w:w="0" w:type="dxa"/>
-        <w:right w:w="108" w:type="dxa"/>
-      </w:tblCellMar>
-    </w:tblPr>
-  </w:style>
-  <w:style w:type="numbering" w:default="1" w:styleId="NoList">
-    <w:name w:val="No List"/>
-    <w:uiPriority w:val="99"/>
-    <w:semiHidden/>
-    <w:unhideWhenUsed/>
-  </w:style>
-</w:styles>
-</file>
-
 <file path=word/theme/theme1.xml><?xml version="1.0" encoding="utf-8"?>
 <a:theme xmlns:a="http://schemas.openxmlformats.org/drawingml/2006/main" name="Office Theme">
   <a:themeElements>
@@ -19778,7 +19866,7 @@
 </file>
 
 <file path=customXml/itemProps1.xml><?xml version="1.0" encoding="utf-8"?>
-<ds:datastoreItem xmlns:ds="http://schemas.openxmlformats.org/officeDocument/2006/customXml" ds:itemID="{4DA5CC4F-B931-46EF-B39A-591E5CEF239E}">
+<ds:datastoreItem xmlns:ds="http://schemas.openxmlformats.org/officeDocument/2006/customXml" ds:itemID="{1AB7BFDC-97B2-4BBF-8A43-49ACA7537986}">
   <ds:schemaRefs>
     <ds:schemaRef ds:uri="http://schemas.openxmlformats.org/officeDocument/2006/bibliography"/>
   </ds:schemaRefs>

</xml_diff>

<commit_message>
DFD added in synopsis
</commit_message>
<xml_diff>
--- a/report/File Management System-synopsis.docx
+++ b/report/File Management System-synopsis.docx
@@ -1,6 +1,6 @@
 
 <file path=word/document.xml><?xml version="1.0" encoding="utf-8"?>
-<w:document xmlns:ve="http://schemas.openxmlformats.org/markup-compatibility/2006" xmlns:o="urn:schemas-microsoft-com:office:office" xmlns:r="http://schemas.openxmlformats.org/officeDocument/2006/relationships" xmlns:m="http://schemas.openxmlformats.org/officeDocument/2006/math" xmlns:v="urn:schemas-microsoft-com:vml" xmlns:wp="http://schemas.openxmlformats.org/drawingml/2006/wordprocessingDrawing" xmlns:w10="urn:schemas-microsoft-com:office:word" xmlns:w="http://schemas.openxmlformats.org/wordprocessingml/2006/main" xmlns:wne="http://schemas.microsoft.com/office/word/2006/wordml">
+<w:document xmlns:wpc="http://schemas.microsoft.com/office/word/2010/wordprocessingCanvas" xmlns:mc="http://schemas.openxmlformats.org/markup-compatibility/2006" xmlns:o="urn:schemas-microsoft-com:office:office" xmlns:r="http://schemas.openxmlformats.org/officeDocument/2006/relationships" xmlns:m="http://schemas.openxmlformats.org/officeDocument/2006/math" xmlns:v="urn:schemas-microsoft-com:vml" xmlns:wp14="http://schemas.microsoft.com/office/word/2010/wordprocessingDrawing" xmlns:wp="http://schemas.openxmlformats.org/drawingml/2006/wordprocessingDrawing" xmlns:w10="urn:schemas-microsoft-com:office:word" xmlns:w="http://schemas.openxmlformats.org/wordprocessingml/2006/main" xmlns:w14="http://schemas.microsoft.com/office/word/2010/wordml" xmlns:w15="http://schemas.microsoft.com/office/word/2012/wordml" xmlns:wpg="http://schemas.microsoft.com/office/word/2010/wordprocessingGroup" xmlns:wpi="http://schemas.microsoft.com/office/word/2010/wordprocessingInk" xmlns:wne="http://schemas.microsoft.com/office/word/2006/wordml" xmlns:wps="http://schemas.microsoft.com/office/word/2010/wordprocessingShape" mc:Ignorable="w14 w15 wp14">
   <w:body>
     <w:sdt>
       <w:sdtPr>
@@ -38,7 +38,7 @@
                           <w:left w:w="0" w:type="dxa"/>
                           <w:right w:w="0" w:type="dxa"/>
                         </w:tblCellMar>
-                        <w:tblLook w:val="04A0"/>
+                        <w:tblLook w:val="04A0" w:firstRow="1" w:lastRow="0" w:firstColumn="1" w:lastColumn="0" w:noHBand="0" w:noVBand="1"/>
                       </w:tblPr>
                       <w:tblGrid>
                         <w:gridCol w:w="10815"/>
@@ -55,7 +55,7 @@
                             <w:r>
                               <w:rPr>
                                 <w:noProof/>
-                                <w:lang w:val="en-IN" w:eastAsia="en-IN" w:bidi="ar-SA"/>
+                                <w:lang w:bidi="ar-SA"/>
                               </w:rPr>
                               <w:drawing>
                                 <wp:inline distT="0" distB="0" distL="0" distR="0">
@@ -74,7 +74,7 @@
                                           <a:blip r:embed="rId8">
                                             <a:extLst>
                                               <a:ext uri="{28A0092B-C50C-407E-A947-70E740481C1C}">
-                                                <a14:useLocalDpi xmlns="" xmlns:wpc="http://schemas.microsoft.com/office/word/2010/wordprocessingCanvas" xmlns:mc="http://schemas.openxmlformats.org/markup-compatibility/2006" xmlns:o="urn:schemas-microsoft-com:office:office" xmlns:v="urn:schemas-microsoft-com:vml" xmlns:wp14="http://schemas.microsoft.com/office/word/2010/wordprocessingDrawing" xmlns:w10="urn:schemas-microsoft-com:office:word" xmlns:w="http://schemas.openxmlformats.org/wordprocessingml/2006/main" xmlns:w14="http://schemas.microsoft.com/office/word/2010/wordml" xmlns:w15="http://schemas.microsoft.com/office/word/2012/wordml" xmlns:wpg="http://schemas.microsoft.com/office/word/2010/wordprocessingGroup" xmlns:wpi="http://schemas.microsoft.com/office/word/2010/wordprocessingInk" xmlns:wps="http://schemas.microsoft.com/office/word/2010/wordprocessingShape" xmlns:a14="http://schemas.microsoft.com/office/drawing/2010/main" val="0"/>
+                                                <a14:useLocalDpi xmlns:a14="http://schemas.microsoft.com/office/drawing/2010/main" val="0"/>
                                               </a:ext>
                                             </a:extLst>
                                           </a:blip>
@@ -94,7 +94,7 @@
                                           </a:ln>
                                           <a:extLst>
                                             <a:ext uri="{53640926-AAD7-44D8-BBD7-CCE9431645EC}">
-                                              <a14:shadowObscured xmlns="" xmlns:wpc="http://schemas.microsoft.com/office/word/2010/wordprocessingCanvas" xmlns:mc="http://schemas.openxmlformats.org/markup-compatibility/2006" xmlns:o="urn:schemas-microsoft-com:office:office" xmlns:v="urn:schemas-microsoft-com:vml" xmlns:wp14="http://schemas.microsoft.com/office/word/2010/wordprocessingDrawing" xmlns:w10="urn:schemas-microsoft-com:office:word" xmlns:w="http://schemas.openxmlformats.org/wordprocessingml/2006/main" xmlns:w14="http://schemas.microsoft.com/office/word/2010/wordml" xmlns:w15="http://schemas.microsoft.com/office/word/2012/wordml" xmlns:wpg="http://schemas.microsoft.com/office/word/2010/wordprocessingGroup" xmlns:wpi="http://schemas.microsoft.com/office/word/2010/wordprocessingInk" xmlns:wps="http://schemas.microsoft.com/office/word/2010/wordprocessingShape" xmlns:a14="http://schemas.microsoft.com/office/drawing/2010/main"/>
+                                              <a14:shadowObscured xmlns:a14="http://schemas.microsoft.com/office/drawing/2010/main"/>
                                             </a:ext>
                                           </a:extLst>
                                         </pic:spPr>
@@ -143,6 +143,7 @@
                                 <w:dataBinding w:prefixMappings="xmlns:ns0='http://purl.org/dc/elements/1.1/' xmlns:ns1='http://schemas.openxmlformats.org/package/2006/metadata/core-properties' " w:xpath="/ns1:coreProperties[1]/ns0:title[1]" w:storeItemID="{6C3C8BC8-F283-45AE-878A-BAB7291924A1}"/>
                                 <w:text/>
                               </w:sdtPr>
+                              <w:sdtEndPr/>
                               <w:sdtContent>
                                 <w:r>
                                   <w:rPr>
@@ -180,6 +181,7 @@
                                 <w:dataBinding w:prefixMappings="xmlns:ns0='http://purl.org/dc/elements/1.1/' xmlns:ns1='http://schemas.openxmlformats.org/package/2006/metadata/core-properties' " w:xpath="/ns1:coreProperties[1]/ns0:subject[1]" w:storeItemID="{6C3C8BC8-F283-45AE-878A-BAB7291924A1}"/>
                                 <w:text/>
                               </w:sdtPr>
+                              <w:sdtEndPr/>
                               <w:sdtContent>
                                 <w:r>
                                   <w:rPr>
@@ -218,7 +220,7 @@
                                 <w:left w:w="0" w:type="dxa"/>
                                 <w:right w:w="0" w:type="dxa"/>
                               </w:tblCellMar>
-                              <w:tblLook w:val="04A0"/>
+                              <w:tblLook w:val="04A0" w:firstRow="1" w:lastRow="0" w:firstColumn="1" w:lastColumn="0" w:noHBand="0" w:noVBand="1"/>
                             </w:tblPr>
                             <w:tblGrid>
                               <w:gridCol w:w="3605"/>
@@ -240,6 +242,7 @@
                                   <w:dataBinding w:prefixMappings="xmlns:ns0='http://purl.org/dc/elements/1.1/' xmlns:ns1='http://schemas.openxmlformats.org/package/2006/metadata/core-properties' " w:xpath="/ns1:coreProperties[1]/ns0:creator[1]" w:storeItemID="{6C3C8BC8-F283-45AE-878A-BAB7291924A1}"/>
                                   <w:text/>
                                 </w:sdtPr>
+                                <w:sdtEndPr/>
                                 <w:sdtContent>
                                   <w:tc>
                                     <w:tcPr>
@@ -255,19 +258,11 @@
                                           <w:color w:val="FFFFFF" w:themeColor="background1"/>
                                         </w:rPr>
                                       </w:pPr>
-                                      <w:proofErr w:type="spellStart"/>
                                       <w:r>
                                         <w:rPr>
                                           <w:color w:val="FFFFFF" w:themeColor="background1"/>
                                         </w:rPr>
-                                        <w:t>Ajeya</w:t>
-                                      </w:r>
-                                      <w:proofErr w:type="spellEnd"/>
-                                      <w:r>
-                                        <w:rPr>
-                                          <w:color w:val="FFFFFF" w:themeColor="background1"/>
-                                        </w:rPr>
-                                        <w:t xml:space="preserve"> Paul </w:t>
+                                        <w:t xml:space="preserve">Ajeya Paul </w:t>
                                       </w:r>
                                     </w:p>
                                   </w:tc>
@@ -295,6 +290,7 @@
                                       <w:calendar w:val="gregorian"/>
                                     </w:date>
                                   </w:sdtPr>
+                                  <w:sdtEndPr/>
                                   <w:sdtContent>
                                     <w:p>
                                       <w:pPr>
@@ -327,6 +323,7 @@
                                   <w:dataBinding w:prefixMappings="xmlns:ns0='http://purl.org/dc/elements/1.1/' xmlns:ns1='http://schemas.openxmlformats.org/package/2006/metadata/core-properties' " w:xpath="/ns1:coreProperties[1]/ns1:category[1]" w:storeItemID="{6C3C8BC8-F283-45AE-878A-BAB7291924A1}"/>
                                   <w:text/>
                                 </w:sdtPr>
+                                <w:sdtEndPr/>
                                 <w:sdtContent>
                                   <w:tc>
                                     <w:tcPr>
@@ -3488,7 +3485,7 @@
       <w:r>
         <w:rPr>
           <w:noProof/>
-          <w:lang w:val="en-IN" w:eastAsia="en-IN" w:bidi="ar-SA"/>
+          <w:lang w:bidi="ar-SA"/>
         </w:rPr>
         <w:drawing>
           <wp:inline distT="0" distB="0" distL="0" distR="0">
@@ -3509,7 +3506,7 @@
                     <a:blip r:embed="rId9" cstate="print">
                       <a:extLst>
                         <a:ext uri="{28A0092B-C50C-407E-A947-70E740481C1C}">
-                          <a14:useLocalDpi xmlns="" xmlns:wpc="http://schemas.microsoft.com/office/word/2010/wordprocessingCanvas" xmlns:mc="http://schemas.openxmlformats.org/markup-compatibility/2006" xmlns:o="urn:schemas-microsoft-com:office:office" xmlns:v="urn:schemas-microsoft-com:vml" xmlns:wp14="http://schemas.microsoft.com/office/word/2010/wordprocessingDrawing" xmlns:w10="urn:schemas-microsoft-com:office:word" xmlns:w="http://schemas.openxmlformats.org/wordprocessingml/2006/main" xmlns:w14="http://schemas.microsoft.com/office/word/2010/wordml" xmlns:w15="http://schemas.microsoft.com/office/word/2012/wordml" xmlns:wpg="http://schemas.microsoft.com/office/word/2010/wordprocessingGroup" xmlns:wpi="http://schemas.microsoft.com/office/word/2010/wordprocessingInk" xmlns:wps="http://schemas.microsoft.com/office/word/2010/wordprocessingShape" xmlns:a14="http://schemas.microsoft.com/office/drawing/2010/main" val="0"/>
+                          <a14:useLocalDpi xmlns:a14="http://schemas.microsoft.com/office/drawing/2010/main" val="0"/>
                         </a:ext>
                       </a:extLst>
                     </a:blip>
@@ -3610,6 +3607,7 @@
           <w:color w:val="222222"/>
           <w:sz w:val="28"/>
           <w:szCs w:val="28"/>
+          <w:lang w:val="en-US" w:eastAsia="en-US"/>
         </w:rPr>
         <w:drawing>
           <wp:inline distT="0" distB="0" distL="0" distR="0">
@@ -3630,7 +3628,7 @@
                     <a:blip r:embed="rId10" cstate="print">
                       <a:extLst>
                         <a:ext uri="{28A0092B-C50C-407E-A947-70E740481C1C}">
-                          <a14:useLocalDpi xmlns="" xmlns:wpc="http://schemas.microsoft.com/office/word/2010/wordprocessingCanvas" xmlns:mc="http://schemas.openxmlformats.org/markup-compatibility/2006" xmlns:o="urn:schemas-microsoft-com:office:office" xmlns:v="urn:schemas-microsoft-com:vml" xmlns:wp14="http://schemas.microsoft.com/office/word/2010/wordprocessingDrawing" xmlns:w10="urn:schemas-microsoft-com:office:word" xmlns:w="http://schemas.openxmlformats.org/wordprocessingml/2006/main" xmlns:w14="http://schemas.microsoft.com/office/word/2010/wordml" xmlns:w15="http://schemas.microsoft.com/office/word/2012/wordml" xmlns:wpg="http://schemas.microsoft.com/office/word/2010/wordprocessingGroup" xmlns:wpi="http://schemas.microsoft.com/office/word/2010/wordprocessingInk" xmlns:wps="http://schemas.microsoft.com/office/word/2010/wordprocessingShape" xmlns:a14="http://schemas.microsoft.com/office/drawing/2010/main" val="0"/>
+                          <a14:useLocalDpi xmlns:a14="http://schemas.microsoft.com/office/drawing/2010/main" val="0"/>
                         </a:ext>
                       </a:extLst>
                     </a:blip>
@@ -3696,15 +3694,7 @@
         </w:numPr>
       </w:pPr>
       <w:r>
-        <w:t xml:space="preserve">Easy to search for a particular file in the </w:t>
-      </w:r>
-      <w:proofErr w:type="spellStart"/>
-      <w:r>
-        <w:t>fms</w:t>
-      </w:r>
-      <w:proofErr w:type="spellEnd"/>
-      <w:r>
-        <w:t xml:space="preserve"> viewer and then retrieve file from specific device.</w:t>
+        <w:t>Easy to search for a particular file in the fms viewer and then retrieve file from specific device.</w:t>
       </w:r>
     </w:p>
     <w:p>
@@ -4345,13 +4335,11 @@
       <w:pPr>
         <w:pStyle w:val="Heading3"/>
       </w:pPr>
-      <w:bookmarkStart w:id="13" w:name="_GoBack"/>
-      <w:bookmarkStart w:id="14" w:name="_Toc344539152"/>
+      <w:bookmarkStart w:id="13" w:name="_Toc344539152"/>
+      <w:r>
+        <w:t>Work To Be Done</w:t>
+      </w:r>
       <w:bookmarkEnd w:id="13"/>
-      <w:r>
-        <w:t>Work To Be Done</w:t>
-      </w:r>
-      <w:bookmarkEnd w:id="14"/>
     </w:p>
     <w:p>
       <w:pPr>
@@ -4369,13 +4357,8 @@
         <w:t xml:space="preserve">e above mentioned workflow of </w:t>
       </w:r>
       <w:r>
-        <w:t xml:space="preserve">Windows Phone File Management System in </w:t>
-      </w:r>
-      <w:proofErr w:type="gramStart"/>
-      <w:r>
-        <w:t>a</w:t>
-      </w:r>
-      <w:proofErr w:type="gramEnd"/>
+        <w:t>Windows Phone File Management System in a</w:t>
+      </w:r>
       <w:r>
         <w:t xml:space="preserve"> automatic</w:t>
       </w:r>
@@ -4387,23 +4370,23 @@
       <w:pPr>
         <w:pStyle w:val="Heading2"/>
       </w:pPr>
-      <w:bookmarkStart w:id="15" w:name="_Toc344539153"/>
+      <w:bookmarkStart w:id="14" w:name="_Toc344539153"/>
       <w:r>
         <w:t>Requirements Specification</w:t>
       </w:r>
+      <w:bookmarkEnd w:id="14"/>
+    </w:p>
+    <w:p>
+      <w:pPr>
+        <w:pStyle w:val="Heading3"/>
+      </w:pPr>
+      <w:bookmarkStart w:id="15" w:name="_Toc299548677"/>
+      <w:bookmarkStart w:id="16" w:name="_Toc344539154"/>
+      <w:r>
+        <w:t>Functional Requirements</w:t>
+      </w:r>
       <w:bookmarkEnd w:id="15"/>
-    </w:p>
-    <w:p>
-      <w:pPr>
-        <w:pStyle w:val="Heading3"/>
-      </w:pPr>
-      <w:bookmarkStart w:id="16" w:name="_Toc299548677"/>
-      <w:bookmarkStart w:id="17" w:name="_Toc344539154"/>
-      <w:r>
-        <w:t>Functional Requirements</w:t>
-      </w:r>
       <w:bookmarkEnd w:id="16"/>
-      <w:bookmarkEnd w:id="17"/>
     </w:p>
     <w:p>
       <w:pPr>
@@ -5578,14 +5561,14 @@
       <w:pPr>
         <w:pStyle w:val="Heading3"/>
       </w:pPr>
-      <w:bookmarkStart w:id="18" w:name="_Toc344539155"/>
+      <w:bookmarkStart w:id="17" w:name="_Toc344539155"/>
       <w:r>
         <w:t>T</w:t>
       </w:r>
       <w:r>
         <w:t>echnical specification</w:t>
       </w:r>
-      <w:bookmarkEnd w:id="18"/>
+      <w:bookmarkEnd w:id="17"/>
     </w:p>
     <w:p>
       <w:pPr>
@@ -5742,7 +5725,6 @@
         </w:rPr>
         <w:t xml:space="preserve"> </w:t>
       </w:r>
-      <w:proofErr w:type="spellStart"/>
       <w:r>
         <w:rPr>
           <w:rFonts w:asciiTheme="majorHAnsi" w:eastAsia="Times New Roman" w:hAnsiTheme="majorHAnsi" w:cs="Times New Roman"/>
@@ -5751,7 +5733,6 @@
         </w:rPr>
         <w:t>Sqlite</w:t>
       </w:r>
-      <w:proofErr w:type="spellEnd"/>
       <w:r>
         <w:rPr>
           <w:rFonts w:asciiTheme="majorHAnsi" w:eastAsia="Times New Roman" w:hAnsiTheme="majorHAnsi" w:cs="Times New Roman"/>
@@ -6123,30 +6104,30 @@
       <w:pPr>
         <w:pStyle w:val="Heading2"/>
       </w:pPr>
-      <w:bookmarkStart w:id="19" w:name="_Toc344539156"/>
+      <w:bookmarkStart w:id="18" w:name="_Toc344539156"/>
       <w:r>
         <w:t>Planning and Scheduling</w:t>
       </w:r>
+      <w:bookmarkEnd w:id="18"/>
+    </w:p>
+    <w:p>
+      <w:pPr>
+        <w:pStyle w:val="Heading3"/>
+      </w:pPr>
+      <w:bookmarkStart w:id="19" w:name="_Toc344539157"/>
+      <w:r>
+        <w:t>Gantt chart</w:t>
+      </w:r>
       <w:bookmarkEnd w:id="19"/>
     </w:p>
     <w:p>
       <w:pPr>
-        <w:pStyle w:val="Heading3"/>
-      </w:pPr>
-      <w:bookmarkStart w:id="20" w:name="_Toc344539157"/>
-      <w:r>
-        <w:t>Gantt chart</w:t>
-      </w:r>
-      <w:bookmarkEnd w:id="20"/>
-    </w:p>
-    <w:p>
-      <w:pPr>
         <w:ind w:left="-450"/>
       </w:pPr>
       <w:r>
         <w:rPr>
           <w:noProof/>
-          <w:lang w:val="en-IN" w:eastAsia="en-IN" w:bidi="ar-SA"/>
+          <w:lang w:bidi="ar-SA"/>
         </w:rPr>
         <w:drawing>
           <wp:inline distT="0" distB="0" distL="0" distR="0">
@@ -6167,7 +6148,7 @@
                     <a:blip r:embed="rId11" cstate="print">
                       <a:extLst>
                         <a:ext uri="{28A0092B-C50C-407E-A947-70E740481C1C}">
-                          <a14:useLocalDpi xmlns="" xmlns:wpc="http://schemas.microsoft.com/office/word/2010/wordprocessingCanvas" xmlns:mc="http://schemas.openxmlformats.org/markup-compatibility/2006" xmlns:o="urn:schemas-microsoft-com:office:office" xmlns:v="urn:schemas-microsoft-com:vml" xmlns:wp14="http://schemas.microsoft.com/office/word/2010/wordprocessingDrawing" xmlns:w10="urn:schemas-microsoft-com:office:word" xmlns:w="http://schemas.openxmlformats.org/wordprocessingml/2006/main" xmlns:w14="http://schemas.microsoft.com/office/word/2010/wordml" xmlns:w15="http://schemas.microsoft.com/office/word/2012/wordml" xmlns:wpg="http://schemas.microsoft.com/office/word/2010/wordprocessingGroup" xmlns:wpi="http://schemas.microsoft.com/office/word/2010/wordprocessingInk" xmlns:wps="http://schemas.microsoft.com/office/word/2010/wordprocessingShape" xmlns:a14="http://schemas.microsoft.com/office/drawing/2010/main" val="0"/>
+                          <a14:useLocalDpi xmlns:a14="http://schemas.microsoft.com/office/drawing/2010/main" val="0"/>
                         </a:ext>
                       </a:extLst>
                     </a:blip>
@@ -6195,11 +6176,11 @@
       <w:pPr>
         <w:pStyle w:val="Heading3"/>
       </w:pPr>
-      <w:bookmarkStart w:id="21" w:name="_Toc344539158"/>
+      <w:bookmarkStart w:id="20" w:name="_Toc344539158"/>
       <w:r>
         <w:t>Tracking Gantt</w:t>
       </w:r>
-      <w:bookmarkEnd w:id="21"/>
+      <w:bookmarkEnd w:id="20"/>
     </w:p>
     <w:p>
       <w:pPr>
@@ -6208,7 +6189,7 @@
       <w:r>
         <w:rPr>
           <w:noProof/>
-          <w:lang w:val="en-IN" w:eastAsia="en-IN" w:bidi="ar-SA"/>
+          <w:lang w:bidi="ar-SA"/>
         </w:rPr>
         <w:lastRenderedPageBreak/>
         <w:drawing>
@@ -6230,7 +6211,7 @@
                     <a:blip r:embed="rId12" cstate="print">
                       <a:extLst>
                         <a:ext uri="{28A0092B-C50C-407E-A947-70E740481C1C}">
-                          <a14:useLocalDpi xmlns="" xmlns:wpc="http://schemas.microsoft.com/office/word/2010/wordprocessingCanvas" xmlns:mc="http://schemas.openxmlformats.org/markup-compatibility/2006" xmlns:o="urn:schemas-microsoft-com:office:office" xmlns:v="urn:schemas-microsoft-com:vml" xmlns:wp14="http://schemas.microsoft.com/office/word/2010/wordprocessingDrawing" xmlns:w10="urn:schemas-microsoft-com:office:word" xmlns:w="http://schemas.openxmlformats.org/wordprocessingml/2006/main" xmlns:w14="http://schemas.microsoft.com/office/word/2010/wordml" xmlns:w15="http://schemas.microsoft.com/office/word/2012/wordml" xmlns:wpg="http://schemas.microsoft.com/office/word/2010/wordprocessingGroup" xmlns:wpi="http://schemas.microsoft.com/office/word/2010/wordprocessingInk" xmlns:wps="http://schemas.microsoft.com/office/word/2010/wordprocessingShape" xmlns:a14="http://schemas.microsoft.com/office/drawing/2010/main" val="0"/>
+                          <a14:useLocalDpi xmlns:a14="http://schemas.microsoft.com/office/drawing/2010/main" val="0"/>
                         </a:ext>
                       </a:extLst>
                     </a:blip>
@@ -6258,11 +6239,11 @@
       <w:pPr>
         <w:pStyle w:val="Heading3"/>
       </w:pPr>
-      <w:bookmarkStart w:id="22" w:name="_Toc344539159"/>
+      <w:bookmarkStart w:id="21" w:name="_Toc344539159"/>
       <w:r>
         <w:t>Pert chart (Network Diagram)</w:t>
       </w:r>
-      <w:bookmarkEnd w:id="22"/>
+      <w:bookmarkEnd w:id="21"/>
     </w:p>
     <w:p>
       <w:pPr>
@@ -6271,7 +6252,7 @@
       <w:r>
         <w:rPr>
           <w:noProof/>
-          <w:lang w:val="en-IN" w:eastAsia="en-IN" w:bidi="ar-SA"/>
+          <w:lang w:bidi="ar-SA"/>
         </w:rPr>
         <w:lastRenderedPageBreak/>
         <w:drawing>
@@ -6293,7 +6274,7 @@
                     <a:blip r:embed="rId13" cstate="print">
                       <a:extLst>
                         <a:ext uri="{28A0092B-C50C-407E-A947-70E740481C1C}">
-                          <a14:useLocalDpi xmlns="" xmlns:wpc="http://schemas.microsoft.com/office/word/2010/wordprocessingCanvas" xmlns:mc="http://schemas.openxmlformats.org/markup-compatibility/2006" xmlns:o="urn:schemas-microsoft-com:office:office" xmlns:v="urn:schemas-microsoft-com:vml" xmlns:wp14="http://schemas.microsoft.com/office/word/2010/wordprocessingDrawing" xmlns:w10="urn:schemas-microsoft-com:office:word" xmlns:w="http://schemas.openxmlformats.org/wordprocessingml/2006/main" xmlns:w14="http://schemas.microsoft.com/office/word/2010/wordml" xmlns:w15="http://schemas.microsoft.com/office/word/2012/wordml" xmlns:wpg="http://schemas.microsoft.com/office/word/2010/wordprocessingGroup" xmlns:wpi="http://schemas.microsoft.com/office/word/2010/wordprocessingInk" xmlns:wps="http://schemas.microsoft.com/office/word/2010/wordprocessingShape" xmlns:a14="http://schemas.microsoft.com/office/drawing/2010/main" val="0"/>
+                          <a14:useLocalDpi xmlns:a14="http://schemas.microsoft.com/office/drawing/2010/main" val="0"/>
                         </a:ext>
                       </a:extLst>
                     </a:blip>
@@ -6326,14 +6307,14 @@
       <w:pPr>
         <w:pStyle w:val="Heading1"/>
       </w:pPr>
-      <w:bookmarkStart w:id="23" w:name="_Toc344539160"/>
+      <w:bookmarkStart w:id="22" w:name="_Toc344539160"/>
       <w:r>
         <w:t>Scope</w:t>
       </w:r>
       <w:r>
         <w:t xml:space="preserve"> of the Solution</w:t>
       </w:r>
-      <w:bookmarkEnd w:id="23"/>
+      <w:bookmarkEnd w:id="22"/>
     </w:p>
     <w:p>
       <w:pPr>
@@ -6449,15 +6430,7 @@
         </w:numPr>
       </w:pPr>
       <w:r>
-        <w:t xml:space="preserve">Installation of various apps in mobile from the desktop app through </w:t>
-      </w:r>
-      <w:proofErr w:type="spellStart"/>
-      <w:r>
-        <w:t>usb</w:t>
-      </w:r>
-      <w:proofErr w:type="spellEnd"/>
-      <w:r>
-        <w:t xml:space="preserve"> cable</w:t>
+        <w:t>Installation of various apps in mobile from the desktop app through usb cable</w:t>
       </w:r>
       <w:r>
         <w:t>.</w:t>
@@ -6468,22 +6441,22 @@
       <w:pPr>
         <w:pStyle w:val="Heading1"/>
       </w:pPr>
-      <w:bookmarkStart w:id="24" w:name="_Toc344539161"/>
+      <w:bookmarkStart w:id="23" w:name="_Toc344539161"/>
       <w:r>
         <w:t>Analysis</w:t>
       </w:r>
+      <w:bookmarkEnd w:id="23"/>
+    </w:p>
+    <w:p/>
+    <w:p>
+      <w:pPr>
+        <w:pStyle w:val="Heading2"/>
+      </w:pPr>
+      <w:bookmarkStart w:id="24" w:name="_Toc344539162"/>
+      <w:r>
+        <w:t>Context Diagram</w:t>
+      </w:r>
       <w:bookmarkEnd w:id="24"/>
-    </w:p>
-    <w:p/>
-    <w:p>
-      <w:pPr>
-        <w:pStyle w:val="Heading2"/>
-      </w:pPr>
-      <w:bookmarkStart w:id="25" w:name="_Toc344539162"/>
-      <w:r>
-        <w:t>Context Diagram</w:t>
-      </w:r>
-      <w:bookmarkEnd w:id="25"/>
     </w:p>
     <w:p>
       <w:pPr>
@@ -6491,12 +6464,8 @@
         <w:jc w:val="center"/>
       </w:pPr>
       <w:r>
-        <w:rPr>
-          <w:noProof/>
-          <w:lang w:val="en-IN" w:eastAsia="en-IN" w:bidi="ar-SA"/>
-        </w:rPr>
         <w:drawing>
-          <wp:inline distT="0" distB="0" distL="0" distR="0">
+          <wp:inline distT="0" distB="0" distL="0" distR="0" wp14:anchorId="71FB8951" wp14:editId="14172889">
             <wp:extent cx="4572638" cy="3429479"/>
             <wp:effectExtent l="0" t="0" r="0" b="0"/>
             <wp:docPr id="1" name="Picture 1"/>
@@ -6511,7 +6480,7 @@
                     <pic:cNvPicPr/>
                   </pic:nvPicPr>
                   <pic:blipFill>
-                    <a:blip r:embed="rId14" cstate="print"/>
+                    <a:blip r:embed="rId14"/>
                     <a:stretch>
                       <a:fillRect/>
                     </a:stretch>
@@ -6540,45 +6509,53 @@
       <w:r>
         <w:t xml:space="preserve">Figure </w:t>
       </w:r>
-      <w:fldSimple w:instr=" SEQ Figure \* ARABIC ">
-        <w:r>
-          <w:rPr>
-            <w:noProof/>
-          </w:rPr>
-          <w:t>1</w:t>
-        </w:r>
-      </w:fldSimple>
-      <w:proofErr w:type="gramStart"/>
-      <w:r>
-        <w:t>:Context</w:t>
-      </w:r>
-      <w:proofErr w:type="gramEnd"/>
-      <w:r>
-        <w:t xml:space="preserve"> Diagram</w:t>
+      <w:r>
+        <w:fldChar w:fldCharType="begin"/>
+      </w:r>
+      <w:r>
+        <w:instrText xml:space="preserve"> SEQ Figure \* ARABIC </w:instrText>
+      </w:r>
+      <w:r>
+        <w:fldChar w:fldCharType="separate"/>
+      </w:r>
+      <w:r>
+        <w:rPr>
+          <w:noProof/>
+        </w:rPr>
+        <w:t>1</w:t>
+      </w:r>
+      <w:r>
+        <w:rPr>
+          <w:noProof/>
+        </w:rPr>
+        <w:fldChar w:fldCharType="end"/>
+      </w:r>
+      <w:r>
+        <w:t>:Context Diagram</w:t>
       </w:r>
     </w:p>
     <w:p>
       <w:pPr>
         <w:pStyle w:val="Heading2"/>
       </w:pPr>
-      <w:bookmarkStart w:id="26" w:name="_Toc344539163"/>
+      <w:bookmarkStart w:id="25" w:name="_Toc344539163"/>
       <w:r>
         <w:t>Data Flow Diagram</w:t>
       </w:r>
+      <w:bookmarkEnd w:id="25"/>
+    </w:p>
+    <w:p>
+      <w:pPr>
+        <w:pStyle w:val="Heading3"/>
+      </w:pPr>
+      <w:bookmarkStart w:id="26" w:name="_Toc344539164"/>
+      <w:r>
+        <w:t>Level 0</w:t>
+      </w:r>
+      <w:r>
+        <w:t xml:space="preserve"> DFD</w:t>
+      </w:r>
       <w:bookmarkEnd w:id="26"/>
-    </w:p>
-    <w:p>
-      <w:pPr>
-        <w:pStyle w:val="Heading3"/>
-      </w:pPr>
-      <w:bookmarkStart w:id="27" w:name="_Toc344539164"/>
-      <w:r>
-        <w:t>Level 0</w:t>
-      </w:r>
-      <w:r>
-        <w:t xml:space="preserve"> DFD</w:t>
-      </w:r>
-      <w:bookmarkEnd w:id="27"/>
     </w:p>
     <w:p>
       <w:pPr>
@@ -6586,16 +6563,12 @@
         <w:jc w:val="center"/>
       </w:pPr>
       <w:r>
-        <w:rPr>
-          <w:noProof/>
-          <w:lang w:val="en-IN" w:eastAsia="en-IN" w:bidi="ar-SA"/>
-        </w:rPr>
         <w:lastRenderedPageBreak/>
         <w:drawing>
-          <wp:inline distT="0" distB="0" distL="0" distR="0">
+          <wp:inline distT="0" distB="0" distL="0" distR="0" wp14:anchorId="77B9D4EA" wp14:editId="7D70DF4B">
             <wp:extent cx="4572638" cy="3429479"/>
             <wp:effectExtent l="0" t="0" r="0" b="0"/>
-            <wp:docPr id="3" name="Picture 3"/>
+            <wp:docPr id="9" name="Picture 9"/>
             <wp:cNvGraphicFramePr>
               <a:graphicFrameLocks xmlns:a="http://schemas.openxmlformats.org/drawingml/2006/main" noChangeAspect="1"/>
             </wp:cNvGraphicFramePr>
@@ -6607,7 +6580,7 @@
                     <pic:cNvPicPr/>
                   </pic:nvPicPr>
                   <pic:blipFill>
-                    <a:blip r:embed="rId15" cstate="print"/>
+                    <a:blip r:embed="rId15"/>
                     <a:stretch>
                       <a:fillRect/>
                     </a:stretch>
@@ -6636,14 +6609,27 @@
       <w:r>
         <w:t xml:space="preserve">Figure </w:t>
       </w:r>
-      <w:fldSimple w:instr=" SEQ Figure \* ARABIC ">
-        <w:r>
-          <w:rPr>
-            <w:noProof/>
-          </w:rPr>
-          <w:t>2</w:t>
-        </w:r>
-      </w:fldSimple>
+      <w:r>
+        <w:fldChar w:fldCharType="begin"/>
+      </w:r>
+      <w:r>
+        <w:instrText xml:space="preserve"> SEQ Figure \* ARABIC </w:instrText>
+      </w:r>
+      <w:r>
+        <w:fldChar w:fldCharType="separate"/>
+      </w:r>
+      <w:r>
+        <w:rPr>
+          <w:noProof/>
+        </w:rPr>
+        <w:t>2</w:t>
+      </w:r>
+      <w:r>
+        <w:rPr>
+          <w:noProof/>
+        </w:rPr>
+        <w:fldChar w:fldCharType="end"/>
+      </w:r>
       <w:r>
         <w:t>:0 level DFD</w:t>
       </w:r>
@@ -6652,31 +6638,28 @@
       <w:pPr>
         <w:pStyle w:val="Heading3"/>
       </w:pPr>
-      <w:bookmarkStart w:id="28" w:name="_Toc344539165"/>
+      <w:bookmarkStart w:id="27" w:name="_Toc344539165"/>
       <w:r>
         <w:t>Level 1</w:t>
       </w:r>
       <w:r>
         <w:t xml:space="preserve"> DFD</w:t>
       </w:r>
-      <w:bookmarkEnd w:id="28"/>
+      <w:bookmarkEnd w:id="27"/>
     </w:p>
     <w:p/>
     <w:p>
       <w:pPr>
         <w:keepNext/>
-      </w:pPr>
-      <w:r>
-        <w:rPr>
-          <w:noProof/>
-          <w:lang w:val="en-IN" w:eastAsia="en-IN" w:bidi="ar-SA"/>
-        </w:rPr>
+        <w:jc w:val="center"/>
+      </w:pPr>
+      <w:r>
         <w:lastRenderedPageBreak/>
         <w:drawing>
-          <wp:inline distT="0" distB="0" distL="0" distR="0">
+          <wp:inline distT="0" distB="0" distL="0" distR="0" wp14:anchorId="1E9172E3" wp14:editId="5ADADEC5">
             <wp:extent cx="4572638" cy="3429479"/>
             <wp:effectExtent l="0" t="0" r="0" b="0"/>
-            <wp:docPr id="10" name="Picture 10"/>
+            <wp:docPr id="15" name="Picture 15"/>
             <wp:cNvGraphicFramePr>
               <a:graphicFrameLocks xmlns:a="http://schemas.openxmlformats.org/drawingml/2006/main" noChangeAspect="1"/>
             </wp:cNvGraphicFramePr>
@@ -6688,7 +6671,7 @@
                     <pic:cNvPicPr/>
                   </pic:nvPicPr>
                   <pic:blipFill>
-                    <a:blip r:embed="rId16" cstate="print"/>
+                    <a:blip r:embed="rId16"/>
                     <a:stretch>
                       <a:fillRect/>
                     </a:stretch>
@@ -6717,14 +6700,27 @@
       <w:r>
         <w:t xml:space="preserve">Figure </w:t>
       </w:r>
-      <w:fldSimple w:instr=" SEQ Figure \* ARABIC ">
-        <w:r>
-          <w:rPr>
-            <w:noProof/>
-          </w:rPr>
-          <w:t>3</w:t>
-        </w:r>
-      </w:fldSimple>
+      <w:r>
+        <w:fldChar w:fldCharType="begin"/>
+      </w:r>
+      <w:r>
+        <w:instrText xml:space="preserve"> SEQ Figure \* ARABIC </w:instrText>
+      </w:r>
+      <w:r>
+        <w:fldChar w:fldCharType="separate"/>
+      </w:r>
+      <w:r>
+        <w:rPr>
+          <w:noProof/>
+        </w:rPr>
+        <w:t>3</w:t>
+      </w:r>
+      <w:r>
+        <w:rPr>
+          <w:noProof/>
+        </w:rPr>
+        <w:fldChar w:fldCharType="end"/>
+      </w:r>
       <w:r>
         <w:t>:1 level DFD</w:t>
       </w:r>
@@ -6733,17 +6729,14 @@
     <w:p>
       <w:pPr>
         <w:keepNext/>
-      </w:pPr>
-      <w:r>
-        <w:rPr>
-          <w:noProof/>
-          <w:lang w:val="en-IN" w:eastAsia="en-IN" w:bidi="ar-SA"/>
-        </w:rPr>
+        <w:jc w:val="center"/>
+      </w:pPr>
+      <w:r>
         <w:drawing>
-          <wp:inline distT="0" distB="0" distL="0" distR="0">
+          <wp:inline distT="0" distB="0" distL="0" distR="0" wp14:anchorId="59DE8B63" wp14:editId="231554EC">
             <wp:extent cx="4572638" cy="3429479"/>
             <wp:effectExtent l="0" t="0" r="0" b="0"/>
-            <wp:docPr id="13" name="Picture 13"/>
+            <wp:docPr id="16" name="Picture 16"/>
             <wp:cNvGraphicFramePr>
               <a:graphicFrameLocks xmlns:a="http://schemas.openxmlformats.org/drawingml/2006/main" noChangeAspect="1"/>
             </wp:cNvGraphicFramePr>
@@ -6755,7 +6748,7 @@
                     <pic:cNvPicPr/>
                   </pic:nvPicPr>
                   <pic:blipFill>
-                    <a:blip r:embed="rId17" cstate="print"/>
+                    <a:blip r:embed="rId17"/>
                     <a:stretch>
                       <a:fillRect/>
                     </a:stretch>
@@ -6775,6 +6768,8 @@
           </wp:inline>
         </w:drawing>
       </w:r>
+      <w:bookmarkStart w:id="28" w:name="_GoBack"/>
+      <w:bookmarkEnd w:id="28"/>
     </w:p>
     <w:p>
       <w:pPr>
@@ -6784,14 +6779,27 @@
       <w:r>
         <w:t xml:space="preserve">Figure </w:t>
       </w:r>
-      <w:fldSimple w:instr=" SEQ Figure \* ARABIC ">
-        <w:r>
-          <w:rPr>
-            <w:noProof/>
-          </w:rPr>
-          <w:t>4</w:t>
-        </w:r>
-      </w:fldSimple>
+      <w:r>
+        <w:fldChar w:fldCharType="begin"/>
+      </w:r>
+      <w:r>
+        <w:instrText xml:space="preserve"> SEQ Figure \* ARABIC </w:instrText>
+      </w:r>
+      <w:r>
+        <w:fldChar w:fldCharType="separate"/>
+      </w:r>
+      <w:r>
+        <w:rPr>
+          <w:noProof/>
+        </w:rPr>
+        <w:t>4</w:t>
+      </w:r>
+      <w:r>
+        <w:rPr>
+          <w:noProof/>
+        </w:rPr>
+        <w:fldChar w:fldCharType="end"/>
+      </w:r>
       <w:r>
         <w:t>:1 level DFD</w:t>
       </w:r>
@@ -6818,7 +6826,7 @@
         <w:rPr>
           <w:rFonts w:eastAsia="Arial"/>
           <w:noProof/>
-          <w:lang w:val="en-IN" w:eastAsia="en-IN" w:bidi="ar-SA"/>
+          <w:lang w:bidi="ar-SA"/>
         </w:rPr>
         <w:drawing>
           <wp:inline distT="0" distB="0" distL="0" distR="0">
@@ -6841,7 +6849,7 @@
                     <a:blip r:embed="rId18" cstate="print">
                       <a:extLst>
                         <a:ext uri="{28A0092B-C50C-407E-A947-70E740481C1C}">
-                          <a14:useLocalDpi xmlns="" xmlns:wpc="http://schemas.microsoft.com/office/word/2010/wordprocessingCanvas" xmlns:mc="http://schemas.openxmlformats.org/markup-compatibility/2006" xmlns:o="urn:schemas-microsoft-com:office:office" xmlns:v="urn:schemas-microsoft-com:vml" xmlns:wp14="http://schemas.microsoft.com/office/word/2010/wordprocessingDrawing" xmlns:w10="urn:schemas-microsoft-com:office:word" xmlns:w="http://schemas.openxmlformats.org/wordprocessingml/2006/main" xmlns:w14="http://schemas.microsoft.com/office/word/2010/wordml" xmlns:w15="http://schemas.microsoft.com/office/word/2012/wordml" xmlns:wpg="http://schemas.microsoft.com/office/word/2010/wordprocessingGroup" xmlns:wpi="http://schemas.microsoft.com/office/word/2010/wordprocessingInk" xmlns:wps="http://schemas.microsoft.com/office/word/2010/wordprocessingShape" xmlns:a14="http://schemas.microsoft.com/office/drawing/2010/main" val="0"/>
+                          <a14:useLocalDpi xmlns:a14="http://schemas.microsoft.com/office/drawing/2010/main" val="0"/>
                         </a:ext>
                       </a:extLst>
                     </a:blip>
@@ -6878,14 +6886,27 @@
       <w:r>
         <w:t xml:space="preserve">Figure </w:t>
       </w:r>
-      <w:fldSimple w:instr=" SEQ Figure \* ARABIC ">
-        <w:r>
-          <w:rPr>
-            <w:noProof/>
-          </w:rPr>
-          <w:t>5</w:t>
-        </w:r>
-      </w:fldSimple>
+      <w:r>
+        <w:fldChar w:fldCharType="begin"/>
+      </w:r>
+      <w:r>
+        <w:instrText xml:space="preserve"> SEQ Figure \* ARABIC </w:instrText>
+      </w:r>
+      <w:r>
+        <w:fldChar w:fldCharType="separate"/>
+      </w:r>
+      <w:r>
+        <w:rPr>
+          <w:noProof/>
+        </w:rPr>
+        <w:t>5</w:t>
+      </w:r>
+      <w:r>
+        <w:rPr>
+          <w:noProof/>
+        </w:rPr>
+        <w:fldChar w:fldCharType="end"/>
+      </w:r>
       <w:r>
         <w:t>:2 level DFD</w:t>
       </w:r>
@@ -6911,7 +6932,7 @@
       <w:tblPr>
         <w:tblStyle w:val="TableGrid"/>
         <w:tblW w:w="0" w:type="auto"/>
-        <w:tblLook w:val="04A0"/>
+        <w:tblLook w:val="04A0" w:firstRow="1" w:lastRow="0" w:firstColumn="1" w:lastColumn="0" w:noHBand="0" w:noVBand="1"/>
       </w:tblPr>
       <w:tblGrid>
         <w:gridCol w:w="4788"/>
@@ -6984,7 +7005,6 @@
             <w:tcW w:w="4788" w:type="dxa"/>
           </w:tcPr>
           <w:p>
-            <w:proofErr w:type="spellStart"/>
             <w:r>
               <w:rPr>
                 <w:rFonts w:eastAsia="Arial"/>
@@ -6992,105 +7012,12 @@
               </w:rPr>
               <w:t>Student_ID</w:t>
             </w:r>
-            <w:proofErr w:type="spellEnd"/>
             <w:r>
               <w:rPr>
                 <w:rFonts w:eastAsia="Arial"/>
               </w:rPr>
-              <w:t xml:space="preserve">, </w:t>
-            </w:r>
-            <w:proofErr w:type="spellStart"/>
-            <w:r>
-              <w:rPr>
-                <w:rFonts w:eastAsia="Arial"/>
-              </w:rPr>
-              <w:t>Student_DOB</w:t>
-            </w:r>
-            <w:proofErr w:type="spellEnd"/>
-            <w:r>
-              <w:rPr>
-                <w:rFonts w:eastAsia="Arial"/>
-              </w:rPr>
-              <w:t xml:space="preserve">, </w:t>
-            </w:r>
-            <w:proofErr w:type="spellStart"/>
-            <w:r>
-              <w:rPr>
-                <w:rFonts w:eastAsia="Arial"/>
-              </w:rPr>
-              <w:t>Student_Name</w:t>
-            </w:r>
-            <w:proofErr w:type="spellEnd"/>
-            <w:r>
-              <w:rPr>
-                <w:rFonts w:eastAsia="Arial"/>
-              </w:rPr>
-              <w:t xml:space="preserve">, </w:t>
-            </w:r>
-            <w:proofErr w:type="spellStart"/>
-            <w:r>
-              <w:rPr>
-                <w:rFonts w:eastAsia="Arial"/>
-              </w:rPr>
-              <w:t>Student_Parent_Name</w:t>
-            </w:r>
-            <w:proofErr w:type="spellEnd"/>
-            <w:r>
-              <w:rPr>
-                <w:rFonts w:eastAsia="Arial"/>
-              </w:rPr>
-              <w:t xml:space="preserve">, </w:t>
-            </w:r>
-            <w:proofErr w:type="spellStart"/>
-            <w:r>
-              <w:rPr>
-                <w:rFonts w:eastAsia="Arial"/>
-              </w:rPr>
-              <w:t>Student_Address</w:t>
-            </w:r>
-            <w:proofErr w:type="spellEnd"/>
-            <w:r>
-              <w:rPr>
-                <w:rFonts w:eastAsia="Arial"/>
-              </w:rPr>
-              <w:t xml:space="preserve">, </w:t>
-            </w:r>
-            <w:proofErr w:type="spellStart"/>
-            <w:r>
-              <w:rPr>
-                <w:rFonts w:eastAsia="Arial"/>
-              </w:rPr>
-              <w:t>Student_Admission_Date</w:t>
-            </w:r>
-            <w:proofErr w:type="spellEnd"/>
-            <w:r>
-              <w:rPr>
-                <w:rFonts w:eastAsia="Arial"/>
-              </w:rPr>
-              <w:t xml:space="preserve">, </w:t>
-            </w:r>
-            <w:proofErr w:type="spellStart"/>
-            <w:r>
-              <w:rPr>
-                <w:rFonts w:eastAsia="Arial"/>
-              </w:rPr>
-              <w:t>Student_Course_Name</w:t>
-            </w:r>
-            <w:proofErr w:type="spellEnd"/>
-            <w:r>
-              <w:rPr>
-                <w:rFonts w:eastAsia="Arial"/>
-              </w:rPr>
-              <w:t xml:space="preserve">, </w:t>
-            </w:r>
-            <w:proofErr w:type="spellStart"/>
-            <w:r>
-              <w:rPr>
-                <w:rFonts w:eastAsia="Arial"/>
-              </w:rPr>
-              <w:t>Student_Contact</w:t>
-            </w:r>
-            <w:proofErr w:type="spellEnd"/>
+              <w:t>, Student_DOB, Student_Name, Student_Parent_Name, Student_Address, Student_Admission_Date, Student_Course_Name, Student_Contact</w:t>
+            </w:r>
           </w:p>
         </w:tc>
       </w:tr>
@@ -7110,38 +7037,15 @@
             <w:tcW w:w="4788" w:type="dxa"/>
           </w:tcPr>
           <w:p>
-            <w:proofErr w:type="spellStart"/>
             <w:r>
               <w:rPr>
                 <w:b/>
               </w:rPr>
               <w:t>Transaction_ID</w:t>
             </w:r>
-            <w:proofErr w:type="spellEnd"/>
-            <w:r>
-              <w:t xml:space="preserve">, </w:t>
-            </w:r>
-            <w:proofErr w:type="spellStart"/>
-            <w:r>
-              <w:t>Transaction_Amount</w:t>
-            </w:r>
-            <w:proofErr w:type="spellEnd"/>
-            <w:r>
-              <w:t xml:space="preserve">, </w:t>
-            </w:r>
-            <w:proofErr w:type="spellStart"/>
-            <w:r>
-              <w:t>Transaction_Type</w:t>
-            </w:r>
-            <w:proofErr w:type="spellEnd"/>
-            <w:r>
-              <w:t xml:space="preserve">, </w:t>
-            </w:r>
-            <w:proofErr w:type="spellStart"/>
-            <w:r>
-              <w:t>Transaction_Reason,Account_Balance</w:t>
-            </w:r>
-            <w:proofErr w:type="spellEnd"/>
+            <w:r>
+              <w:t>, Transaction_Amount, Transaction_Type, Transaction_Reason,Account_Balance</w:t>
+            </w:r>
           </w:p>
         </w:tc>
       </w:tr>
@@ -7161,7 +7065,6 @@
             <w:tcW w:w="4788" w:type="dxa"/>
           </w:tcPr>
           <w:p>
-            <w:proofErr w:type="spellStart"/>
             <w:r>
               <w:rPr>
                 <w:rFonts w:eastAsia="Arial"/>
@@ -7176,7 +7079,6 @@
               </w:rPr>
               <w:t>_ID</w:t>
             </w:r>
-            <w:proofErr w:type="spellEnd"/>
             <w:r>
               <w:rPr>
                 <w:rFonts w:eastAsia="Arial"/>
@@ -7187,147 +7089,45 @@
               <w:rPr>
                 <w:rFonts w:eastAsia="Arial"/>
               </w:rPr>
-              <w:t xml:space="preserve"> </w:t>
-            </w:r>
-            <w:proofErr w:type="spellStart"/>
+              <w:t xml:space="preserve"> St</w:t>
+            </w:r>
             <w:r>
               <w:rPr>
                 <w:rFonts w:eastAsia="Arial"/>
               </w:rPr>
-              <w:t>St</w:t>
+              <w:t>aff_Name, Staff_Permission</w:t>
             </w:r>
             <w:r>
               <w:rPr>
                 <w:rFonts w:eastAsia="Arial"/>
               </w:rPr>
-              <w:t>aff_Name</w:t>
-            </w:r>
-            <w:proofErr w:type="spellEnd"/>
+              <w:t>_</w:t>
+            </w:r>
             <w:r>
               <w:rPr>
                 <w:rFonts w:eastAsia="Arial"/>
               </w:rPr>
-              <w:t xml:space="preserve">, </w:t>
-            </w:r>
-            <w:proofErr w:type="spellStart"/>
+              <w:t>Level</w:t>
+            </w:r>
             <w:r>
               <w:rPr>
                 <w:rFonts w:eastAsia="Arial"/>
               </w:rPr>
-              <w:t>Staff_Permission</w:t>
+              <w:t xml:space="preserve">, Staff_Address, Staff_Admission_Date, </w:t>
             </w:r>
             <w:r>
               <w:rPr>
                 <w:rFonts w:eastAsia="Arial"/>
               </w:rPr>
-              <w:t>_</w:t>
+              <w:lastRenderedPageBreak/>
+              <w:t>Staff_Course_Name, Staff_Contract_details</w:t>
             </w:r>
             <w:r>
               <w:rPr>
                 <w:rFonts w:eastAsia="Arial"/>
               </w:rPr>
-              <w:t>Level</w:t>
-            </w:r>
-            <w:proofErr w:type="spellEnd"/>
-            <w:r>
-              <w:rPr>
-                <w:rFonts w:eastAsia="Arial"/>
-              </w:rPr>
-              <w:t xml:space="preserve">, </w:t>
-            </w:r>
-            <w:proofErr w:type="spellStart"/>
-            <w:r>
-              <w:rPr>
-                <w:rFonts w:eastAsia="Arial"/>
-              </w:rPr>
-              <w:t>Staff_Address</w:t>
-            </w:r>
-            <w:proofErr w:type="spellEnd"/>
-            <w:r>
-              <w:rPr>
-                <w:rFonts w:eastAsia="Arial"/>
-              </w:rPr>
-              <w:t xml:space="preserve">, </w:t>
-            </w:r>
-            <w:proofErr w:type="spellStart"/>
-            <w:r>
-              <w:rPr>
-                <w:rFonts w:eastAsia="Arial"/>
-              </w:rPr>
-              <w:t>Staff_Admission_Date</w:t>
-            </w:r>
-            <w:proofErr w:type="spellEnd"/>
-            <w:r>
-              <w:rPr>
-                <w:rFonts w:eastAsia="Arial"/>
-              </w:rPr>
-              <w:t xml:space="preserve">, </w:t>
-            </w:r>
-            <w:proofErr w:type="spellStart"/>
-            <w:r>
-              <w:rPr>
-                <w:rFonts w:eastAsia="Arial"/>
-              </w:rPr>
-              <w:lastRenderedPageBreak/>
-              <w:t>Staff_Course_Name</w:t>
-            </w:r>
-            <w:proofErr w:type="spellEnd"/>
-            <w:r>
-              <w:rPr>
-                <w:rFonts w:eastAsia="Arial"/>
-              </w:rPr>
-              <w:t xml:space="preserve">, </w:t>
-            </w:r>
-            <w:proofErr w:type="spellStart"/>
-            <w:r>
-              <w:rPr>
-                <w:rFonts w:eastAsia="Arial"/>
-              </w:rPr>
-              <w:t>Staff_Contract_details</w:t>
-            </w:r>
-            <w:proofErr w:type="spellEnd"/>
-            <w:r>
-              <w:rPr>
-                <w:rFonts w:eastAsia="Arial"/>
-              </w:rPr>
-              <w:t xml:space="preserve">, </w:t>
-            </w:r>
-            <w:proofErr w:type="spellStart"/>
-            <w:r>
-              <w:rPr>
-                <w:rFonts w:eastAsia="Arial"/>
-              </w:rPr>
-              <w:t>Staff_Join_Date</w:t>
-            </w:r>
-            <w:proofErr w:type="spellEnd"/>
-            <w:r>
-              <w:rPr>
-                <w:rFonts w:eastAsia="Arial"/>
-              </w:rPr>
-              <w:t xml:space="preserve">, </w:t>
-            </w:r>
-            <w:proofErr w:type="spellStart"/>
-            <w:r>
-              <w:rPr>
-                <w:rFonts w:eastAsia="Arial"/>
-              </w:rPr>
-              <w:t>Staff_Email</w:t>
-            </w:r>
-            <w:proofErr w:type="spellEnd"/>
-            <w:r>
-              <w:rPr>
-                <w:rFonts w:eastAsia="Arial"/>
-              </w:rPr>
-              <w:t xml:space="preserve">, </w:t>
-            </w:r>
-            <w:proofErr w:type="spellStart"/>
-            <w:r>
-              <w:rPr>
-                <w:rFonts w:eastAsia="Arial"/>
-              </w:rPr>
-              <w:t>Staff_Role</w:t>
-            </w:r>
-            <w:proofErr w:type="spellEnd"/>
+              <w:t>, Staff_Join_Date, Staff_Email, Staff_Role</w:t>
+            </w:r>
           </w:p>
         </w:tc>
       </w:tr>
@@ -7348,7 +7148,6 @@
             <w:tcW w:w="4788" w:type="dxa"/>
           </w:tcPr>
           <w:p>
-            <w:proofErr w:type="spellStart"/>
             <w:r>
               <w:rPr>
                 <w:rFonts w:eastAsia="Arial"/>
@@ -7363,77 +7162,12 @@
               </w:rPr>
               <w:t>_ID</w:t>
             </w:r>
-            <w:proofErr w:type="spellEnd"/>
             <w:r>
               <w:rPr>
                 <w:rFonts w:eastAsia="Arial"/>
               </w:rPr>
-              <w:t xml:space="preserve">,  </w:t>
-            </w:r>
-            <w:proofErr w:type="spellStart"/>
-            <w:r>
-              <w:rPr>
-                <w:rFonts w:eastAsia="Arial"/>
-              </w:rPr>
-              <w:t>Book_Name</w:t>
-            </w:r>
-            <w:proofErr w:type="spellEnd"/>
-            <w:r>
-              <w:rPr>
-                <w:rFonts w:eastAsia="Arial"/>
-              </w:rPr>
-              <w:t xml:space="preserve">, </w:t>
-            </w:r>
-            <w:proofErr w:type="spellStart"/>
-            <w:r>
-              <w:rPr>
-                <w:rFonts w:eastAsia="Arial"/>
-              </w:rPr>
-              <w:t>Book_Author</w:t>
-            </w:r>
-            <w:proofErr w:type="spellEnd"/>
-            <w:r>
-              <w:rPr>
-                <w:rFonts w:eastAsia="Arial"/>
-              </w:rPr>
-              <w:t xml:space="preserve">, </w:t>
-            </w:r>
-            <w:proofErr w:type="spellStart"/>
-            <w:r>
-              <w:rPr>
-                <w:rFonts w:eastAsia="Arial"/>
-              </w:rPr>
-              <w:t>Purchase_Date</w:t>
-            </w:r>
-            <w:proofErr w:type="spellEnd"/>
-            <w:r>
-              <w:rPr>
-                <w:rFonts w:eastAsia="Arial"/>
-              </w:rPr>
-              <w:t xml:space="preserve">, </w:t>
-            </w:r>
-            <w:proofErr w:type="spellStart"/>
-            <w:r>
-              <w:rPr>
-                <w:rFonts w:eastAsia="Arial"/>
-              </w:rPr>
-              <w:t>Book_Status</w:t>
-            </w:r>
-            <w:proofErr w:type="spellEnd"/>
-            <w:r>
-              <w:rPr>
-                <w:rFonts w:eastAsia="Arial"/>
-              </w:rPr>
-              <w:t xml:space="preserve">, </w:t>
-            </w:r>
-            <w:proofErr w:type="spellStart"/>
-            <w:r>
-              <w:rPr>
-                <w:rFonts w:eastAsia="Arial"/>
-              </w:rPr>
-              <w:t>Book_Description,Purchase_Amount</w:t>
-            </w:r>
-            <w:proofErr w:type="spellEnd"/>
+              <w:t>,  Book_Name, Book_Author, Purchase_Date, Book_Status, Book_Description,Purchase_Amount</w:t>
+            </w:r>
           </w:p>
         </w:tc>
       </w:tr>
@@ -7456,7 +7190,6 @@
             <w:pPr>
               <w:jc w:val="center"/>
             </w:pPr>
-            <w:proofErr w:type="spellStart"/>
             <w:r>
               <w:rPr>
                 <w:rFonts w:eastAsia="Arial"/>
@@ -7471,14 +7204,12 @@
               </w:rPr>
               <w:t>_ID</w:t>
             </w:r>
-            <w:proofErr w:type="spellEnd"/>
             <w:r>
               <w:rPr>
                 <w:rFonts w:eastAsia="Arial"/>
               </w:rPr>
               <w:t xml:space="preserve">, </w:t>
             </w:r>
-            <w:proofErr w:type="spellStart"/>
             <w:r>
               <w:rPr>
                 <w:rFonts w:eastAsia="Arial"/>
@@ -7489,103 +7220,62 @@
               <w:rPr>
                 <w:rFonts w:eastAsia="Arial"/>
               </w:rPr>
-              <w:t>_Name</w:t>
-            </w:r>
-            <w:proofErr w:type="spellEnd"/>
+              <w:t xml:space="preserve">_Name,  </w:t>
+            </w:r>
             <w:r>
               <w:rPr>
                 <w:rFonts w:eastAsia="Arial"/>
               </w:rPr>
-              <w:t xml:space="preserve">,  </w:t>
-            </w:r>
-            <w:proofErr w:type="spellStart"/>
+              <w:t>Faculty</w:t>
+            </w:r>
             <w:r>
               <w:rPr>
                 <w:rFonts w:eastAsia="Arial"/>
               </w:rPr>
+              <w:t xml:space="preserve">_Address, </w:t>
+            </w:r>
+            <w:r>
+              <w:rPr>
+                <w:rFonts w:eastAsia="Arial"/>
+              </w:rPr>
+              <w:t>Faculty_Join</w:t>
+            </w:r>
+            <w:r>
+              <w:rPr>
+                <w:rFonts w:eastAsia="Arial"/>
+              </w:rPr>
+              <w:t xml:space="preserve">_Date, </w:t>
+            </w:r>
+            <w:r>
+              <w:rPr>
+                <w:rFonts w:eastAsia="Arial"/>
+              </w:rPr>
+              <w:t>Faculty_Course_Under</w:t>
+            </w:r>
+            <w:r>
+              <w:rPr>
+                <w:rFonts w:eastAsia="Arial"/>
+              </w:rPr>
+              <w:t xml:space="preserve">, </w:t>
+            </w:r>
+            <w:r>
+              <w:rPr>
+                <w:rFonts w:eastAsia="Arial"/>
+              </w:rPr>
               <w:t>Faculty</w:t>
             </w:r>
             <w:r>
               <w:rPr>
                 <w:rFonts w:eastAsia="Arial"/>
               </w:rPr>
-              <w:t>_Address</w:t>
-            </w:r>
-            <w:proofErr w:type="spellEnd"/>
+              <w:t>_Contact</w:t>
+            </w:r>
             <w:r>
               <w:rPr>
                 <w:rFonts w:eastAsia="Arial"/>
               </w:rPr>
-              <w:t xml:space="preserve">, </w:t>
-            </w:r>
-            <w:proofErr w:type="spellStart"/>
-            <w:r>
-              <w:rPr>
-                <w:rFonts w:eastAsia="Arial"/>
-              </w:rPr>
-              <w:t>Faculty_Join</w:t>
-            </w:r>
-            <w:r>
-              <w:rPr>
-                <w:rFonts w:eastAsia="Arial"/>
-              </w:rPr>
-              <w:t>_Date</w:t>
-            </w:r>
-            <w:proofErr w:type="spellEnd"/>
-            <w:r>
-              <w:rPr>
-                <w:rFonts w:eastAsia="Arial"/>
-              </w:rPr>
-              <w:t xml:space="preserve">, </w:t>
-            </w:r>
-            <w:proofErr w:type="spellStart"/>
-            <w:r>
-              <w:rPr>
-                <w:rFonts w:eastAsia="Arial"/>
-              </w:rPr>
-              <w:t>Faculty_Course_Under</w:t>
-            </w:r>
-            <w:proofErr w:type="spellEnd"/>
-            <w:r>
-              <w:rPr>
-                <w:rFonts w:eastAsia="Arial"/>
-              </w:rPr>
-              <w:t xml:space="preserve">, </w:t>
-            </w:r>
-            <w:proofErr w:type="spellStart"/>
-            <w:r>
-              <w:rPr>
-                <w:rFonts w:eastAsia="Arial"/>
-              </w:rPr>
-              <w:t>Faculty</w:t>
-            </w:r>
-            <w:r>
-              <w:rPr>
-                <w:rFonts w:eastAsia="Arial"/>
-              </w:rPr>
-              <w:t>_Contact</w:t>
-            </w:r>
-            <w:r>
-              <w:rPr>
-                <w:rFonts w:eastAsia="Arial"/>
-              </w:rPr>
-              <w:t>_Details</w:t>
-            </w:r>
-            <w:proofErr w:type="spellEnd"/>
-            <w:r>
-              <w:rPr>
-                <w:rFonts w:eastAsia="Arial"/>
-              </w:rPr>
-              <w:t xml:space="preserve">, </w:t>
-            </w:r>
-            <w:proofErr w:type="spellStart"/>
-            <w:r>
-              <w:rPr>
-                <w:rFonts w:eastAsia="Arial"/>
-              </w:rPr>
-              <w:t>Faculty_Salary_Details</w:t>
-            </w:r>
-            <w:proofErr w:type="spellEnd"/>
+              <w:t>_Details, Faculty_Salary_Details</w:t>
+            </w:r>
           </w:p>
         </w:tc>
       </w:tr>
@@ -7608,7 +7298,6 @@
             <w:pPr>
               <w:jc w:val="center"/>
             </w:pPr>
-            <w:proofErr w:type="spellStart"/>
             <w:r>
               <w:rPr>
                 <w:rFonts w:eastAsia="Arial"/>
@@ -7623,28 +7312,24 @@
               </w:rPr>
               <w:t>_ID</w:t>
             </w:r>
-            <w:proofErr w:type="spellEnd"/>
             <w:r>
               <w:rPr>
                 <w:rFonts w:eastAsia="Arial"/>
               </w:rPr>
               <w:t xml:space="preserve">, </w:t>
             </w:r>
-            <w:proofErr w:type="spellStart"/>
             <w:r>
               <w:rPr>
                 <w:rFonts w:eastAsia="Arial"/>
               </w:rPr>
               <w:t>Course_Faculty</w:t>
             </w:r>
-            <w:proofErr w:type="spellEnd"/>
             <w:r>
               <w:rPr>
                 <w:rFonts w:eastAsia="Arial"/>
               </w:rPr>
               <w:t xml:space="preserve">, </w:t>
             </w:r>
-            <w:proofErr w:type="spellStart"/>
             <w:r>
               <w:rPr>
                 <w:rFonts w:eastAsia="Arial"/>
@@ -7655,91 +7340,62 @@
               <w:rPr>
                 <w:rFonts w:eastAsia="Arial"/>
               </w:rPr>
-              <w:t>_Name</w:t>
-            </w:r>
-            <w:proofErr w:type="spellEnd"/>
+              <w:t xml:space="preserve">_Name, </w:t>
+            </w:r>
             <w:r>
               <w:rPr>
                 <w:rFonts w:eastAsia="Arial"/>
               </w:rPr>
+              <w:t>Required_Qualification</w:t>
+            </w:r>
+            <w:r>
+              <w:rPr>
+                <w:rFonts w:eastAsia="Arial"/>
+              </w:rPr>
               <w:t xml:space="preserve">, </w:t>
             </w:r>
-            <w:proofErr w:type="spellStart"/>
             <w:r>
               <w:rPr>
                 <w:rFonts w:eastAsia="Arial"/>
               </w:rPr>
-              <w:t>Required_Qualification</w:t>
-            </w:r>
-            <w:proofErr w:type="spellEnd"/>
+              <w:t>Course_Fee</w:t>
+            </w:r>
             <w:r>
               <w:rPr>
                 <w:rFonts w:eastAsia="Arial"/>
               </w:rPr>
+              <w:t xml:space="preserve">s, </w:t>
+            </w:r>
+            <w:r>
+              <w:rPr>
+                <w:rFonts w:eastAsia="Arial"/>
+              </w:rPr>
+              <w:t>Course</w:t>
+            </w:r>
+            <w:r>
+              <w:rPr>
+                <w:rFonts w:eastAsia="Arial"/>
+              </w:rPr>
+              <w:t xml:space="preserve">_Admission_Date, </w:t>
+            </w:r>
+            <w:r>
+              <w:rPr>
+                <w:rFonts w:eastAsia="Arial"/>
+              </w:rPr>
+              <w:t>Students_Under</w:t>
+            </w:r>
+            <w:r>
+              <w:rPr>
+                <w:rFonts w:eastAsia="Arial"/>
+              </w:rPr>
               <w:t xml:space="preserve">, </w:t>
             </w:r>
-            <w:proofErr w:type="spellStart"/>
             <w:r>
               <w:rPr>
                 <w:rFonts w:eastAsia="Arial"/>
               </w:rPr>
-              <w:t>Course_Fee</w:t>
-            </w:r>
-            <w:r>
-              <w:rPr>
-                <w:rFonts w:eastAsia="Arial"/>
-              </w:rPr>
-              <w:t>s</w:t>
-            </w:r>
-            <w:proofErr w:type="spellEnd"/>
-            <w:r>
-              <w:rPr>
-                <w:rFonts w:eastAsia="Arial"/>
-              </w:rPr>
-              <w:t xml:space="preserve">, </w:t>
-            </w:r>
-            <w:proofErr w:type="spellStart"/>
-            <w:r>
-              <w:rPr>
-                <w:rFonts w:eastAsia="Arial"/>
-              </w:rPr>
-              <w:t>Course</w:t>
-            </w:r>
-            <w:r>
-              <w:rPr>
-                <w:rFonts w:eastAsia="Arial"/>
-              </w:rPr>
-              <w:t>_Admission_Date</w:t>
-            </w:r>
-            <w:proofErr w:type="spellEnd"/>
-            <w:r>
-              <w:rPr>
-                <w:rFonts w:eastAsia="Arial"/>
-              </w:rPr>
-              <w:t xml:space="preserve">, </w:t>
-            </w:r>
-            <w:proofErr w:type="spellStart"/>
-            <w:r>
-              <w:rPr>
-                <w:rFonts w:eastAsia="Arial"/>
-              </w:rPr>
-              <w:t>Students_Under</w:t>
-            </w:r>
-            <w:proofErr w:type="spellEnd"/>
-            <w:r>
-              <w:rPr>
-                <w:rFonts w:eastAsia="Arial"/>
-              </w:rPr>
-              <w:t xml:space="preserve">, </w:t>
-            </w:r>
-            <w:proofErr w:type="spellStart"/>
-            <w:r>
-              <w:rPr>
-                <w:rFonts w:eastAsia="Arial"/>
-              </w:rPr>
               <w:t>Course_Description</w:t>
             </w:r>
-            <w:proofErr w:type="spellEnd"/>
           </w:p>
         </w:tc>
       </w:tr>
@@ -7797,196 +7453,86 @@
         <w:t xml:space="preserve"> has </w:t>
       </w:r>
       <w:r>
-        <w:t xml:space="preserve">Courses </w:t>
-      </w:r>
-      <w:proofErr w:type="gramStart"/>
+        <w:t>Courses 1</w:t>
+      </w:r>
+      <w:r>
+        <w:t xml:space="preserve"> : N</w:t>
+      </w:r>
+    </w:p>
+    <w:p>
+      <w:r>
+        <w:t>School Management System</w:t>
+      </w:r>
+      <w:r>
+        <w:t xml:space="preserve">has </w:t>
+      </w:r>
+      <w:r>
+        <w:t>Students 1</w:t>
+      </w:r>
+      <w:r>
+        <w:t xml:space="preserve"> : N</w:t>
+      </w:r>
+    </w:p>
+    <w:p>
+      <w:r>
+        <w:t>School Management System</w:t>
+      </w:r>
+      <w:r>
+        <w:t xml:space="preserve"> has Facultie</w:t>
+      </w:r>
+      <w:r>
+        <w:t>s1 : N</w:t>
+      </w:r>
+    </w:p>
+    <w:p>
+      <w:r>
+        <w:t>School Management System has Admin 1 : 1</w:t>
+      </w:r>
+    </w:p>
+    <w:p>
+      <w:r>
+        <w:t>Studentha</w:t>
+      </w:r>
+      <w:r>
+        <w:t>s</w:t>
+      </w:r>
+      <w:r>
+        <w:t xml:space="preserve"> Attendance</w:t>
+      </w:r>
+      <w:r>
+        <w:t xml:space="preserve"> 1 : </w:t>
+      </w:r>
       <w:r>
         <w:t>1</w:t>
       </w:r>
-      <w:r>
-        <w:t xml:space="preserve"> :</w:t>
-      </w:r>
-      <w:proofErr w:type="gramEnd"/>
-      <w:r>
-        <w:t xml:space="preserve"> N</w:t>
-      </w:r>
-    </w:p>
-    <w:p>
-      <w:r>
-        <w:t xml:space="preserve">School Management </w:t>
-      </w:r>
-      <w:proofErr w:type="spellStart"/>
-      <w:r>
-        <w:t>System</w:t>
-      </w:r>
-      <w:r>
-        <w:t>has</w:t>
-      </w:r>
-      <w:proofErr w:type="spellEnd"/>
-      <w:r>
-        <w:t xml:space="preserve"> </w:t>
-      </w:r>
-      <w:r>
-        <w:t xml:space="preserve">Students </w:t>
-      </w:r>
-      <w:proofErr w:type="gramStart"/>
-      <w:r>
-        <w:t>1</w:t>
-      </w:r>
-      <w:r>
-        <w:t xml:space="preserve"> :</w:t>
-      </w:r>
-      <w:proofErr w:type="gramEnd"/>
-      <w:r>
-        <w:t xml:space="preserve"> N</w:t>
-      </w:r>
-    </w:p>
-    <w:p>
-      <w:r>
-        <w:t>School Management System</w:t>
-      </w:r>
-      <w:r>
-        <w:t xml:space="preserve"> has </w:t>
-      </w:r>
-      <w:proofErr w:type="gramStart"/>
-      <w:r>
-        <w:t>Facultie</w:t>
-      </w:r>
-      <w:r>
-        <w:t>s1 :</w:t>
-      </w:r>
-      <w:proofErr w:type="gramEnd"/>
-      <w:r>
-        <w:t xml:space="preserve"> N</w:t>
-      </w:r>
-    </w:p>
-    <w:p>
-      <w:r>
-        <w:t xml:space="preserve">School Management System has Admin </w:t>
-      </w:r>
-      <w:proofErr w:type="gramStart"/>
-      <w:r>
-        <w:t>1 :</w:t>
-      </w:r>
-      <w:proofErr w:type="gramEnd"/>
-      <w:r>
-        <w:t xml:space="preserve"> 1</w:t>
-      </w:r>
-    </w:p>
-    <w:p>
-      <w:proofErr w:type="spellStart"/>
-      <w:r>
-        <w:t>Studentha</w:t>
-      </w:r>
-      <w:r>
-        <w:t>s</w:t>
-      </w:r>
-      <w:proofErr w:type="spellEnd"/>
-      <w:r>
-        <w:t xml:space="preserve"> Attendance</w:t>
-      </w:r>
-      <w:r>
-        <w:t xml:space="preserve"> </w:t>
-      </w:r>
-      <w:proofErr w:type="gramStart"/>
-      <w:r>
-        <w:t>1 :</w:t>
-      </w:r>
-      <w:proofErr w:type="gramEnd"/>
-      <w:r>
-        <w:t xml:space="preserve"> </w:t>
-      </w:r>
-      <w:r>
-        <w:t>1</w:t>
-      </w:r>
-    </w:p>
-    <w:p>
-      <w:proofErr w:type="spellStart"/>
-      <w:r>
-        <w:t>AdminChecksAttendance</w:t>
-      </w:r>
-      <w:proofErr w:type="spellEnd"/>
-      <w:r>
-        <w:t xml:space="preserve"> </w:t>
-      </w:r>
-      <w:proofErr w:type="gramStart"/>
-      <w:r>
-        <w:t>1 :</w:t>
-      </w:r>
-      <w:proofErr w:type="gramEnd"/>
-      <w:r>
-        <w:t xml:space="preserve"> 1</w:t>
-      </w:r>
-    </w:p>
-    <w:p>
-      <w:proofErr w:type="spellStart"/>
-      <w:r>
-        <w:t>StudentsreadsBooks</w:t>
-      </w:r>
-      <w:proofErr w:type="spellEnd"/>
-      <w:r>
-        <w:t xml:space="preserve"> </w:t>
-      </w:r>
-      <w:proofErr w:type="gramStart"/>
-      <w:r>
-        <w:t>M</w:t>
-      </w:r>
-      <w:r>
-        <w:t xml:space="preserve"> :</w:t>
-      </w:r>
-      <w:proofErr w:type="gramEnd"/>
-      <w:r>
-        <w:t xml:space="preserve"> N</w:t>
-      </w:r>
-    </w:p>
-    <w:p>
-      <w:proofErr w:type="spellStart"/>
-      <w:r>
-        <w:t>StudentspaysAccount</w:t>
-      </w:r>
-      <w:proofErr w:type="spellEnd"/>
-      <w:r>
-        <w:t xml:space="preserve"> </w:t>
-      </w:r>
-      <w:proofErr w:type="gramStart"/>
-      <w:r>
-        <w:t>1 :</w:t>
-      </w:r>
-      <w:proofErr w:type="gramEnd"/>
-      <w:r>
-        <w:t xml:space="preserve"> 1</w:t>
+    </w:p>
+    <w:p>
+      <w:r>
+        <w:t>AdminChecksAttendance 1 : 1</w:t>
+      </w:r>
+    </w:p>
+    <w:p>
+      <w:r>
+        <w:t>StudentsreadsBooks M</w:t>
+      </w:r>
+      <w:r>
+        <w:t xml:space="preserve"> : N</w:t>
+      </w:r>
+    </w:p>
+    <w:p>
+      <w:r>
+        <w:t>StudentspaysAccount 1 : 1</w:t>
       </w:r>
     </w:p>
     <w:p/>
     <w:p>
-      <w:proofErr w:type="spellStart"/>
-      <w:r>
-        <w:t>AdminControlsAccount</w:t>
-      </w:r>
-      <w:proofErr w:type="spellEnd"/>
-      <w:r>
-        <w:t xml:space="preserve"> </w:t>
-      </w:r>
-      <w:proofErr w:type="gramStart"/>
-      <w:r>
-        <w:t>1 :</w:t>
-      </w:r>
-      <w:proofErr w:type="gramEnd"/>
-      <w:r>
-        <w:t xml:space="preserve"> 1</w:t>
-      </w:r>
-    </w:p>
-    <w:p>
-      <w:r>
-        <w:t>Students Studies in Course N</w:t>
-      </w:r>
-      <w:proofErr w:type="gramStart"/>
-      <w:r>
-        <w:t>:1</w:t>
-      </w:r>
-      <w:proofErr w:type="gramEnd"/>
-      <w:r>
-        <w:t xml:space="preserve"> </w:t>
+      <w:r>
+        <w:t>AdminControlsAccount 1 : 1</w:t>
+      </w:r>
+    </w:p>
+    <w:p>
+      <w:r>
+        <w:t xml:space="preserve">Students Studies in Course N:1 </w:t>
       </w:r>
     </w:p>
     <w:p/>
@@ -7994,7 +7540,7 @@
       <w:r>
         <w:rPr>
           <w:noProof/>
-          <w:lang w:val="en-IN" w:eastAsia="en-IN" w:bidi="ar-SA"/>
+          <w:lang w:bidi="ar-SA"/>
         </w:rPr>
         <w:lastRenderedPageBreak/>
         <w:drawing>
@@ -8016,7 +7562,7 @@
                     <a:blip r:embed="rId19" cstate="print">
                       <a:extLst>
                         <a:ext uri="{28A0092B-C50C-407E-A947-70E740481C1C}">
-                          <a14:useLocalDpi xmlns="" xmlns:wpc="http://schemas.microsoft.com/office/word/2010/wordprocessingCanvas" xmlns:mc="http://schemas.openxmlformats.org/markup-compatibility/2006" xmlns:o="urn:schemas-microsoft-com:office:office" xmlns:v="urn:schemas-microsoft-com:vml" xmlns:wp14="http://schemas.microsoft.com/office/word/2010/wordprocessingDrawing" xmlns:w10="urn:schemas-microsoft-com:office:word" xmlns:w="http://schemas.openxmlformats.org/wordprocessingml/2006/main" xmlns:w14="http://schemas.microsoft.com/office/word/2010/wordml" xmlns:w15="http://schemas.microsoft.com/office/word/2012/wordml" xmlns:wpg="http://schemas.microsoft.com/office/word/2010/wordprocessingGroup" xmlns:wpi="http://schemas.microsoft.com/office/word/2010/wordprocessingInk" xmlns:wps="http://schemas.microsoft.com/office/word/2010/wordprocessingShape" xmlns:a14="http://schemas.microsoft.com/office/drawing/2010/main" val="0"/>
+                          <a14:useLocalDpi xmlns:a14="http://schemas.microsoft.com/office/drawing/2010/main" val="0"/>
                         </a:ext>
                       </a:extLst>
                     </a:blip>
@@ -8055,7 +7601,7 @@
       <w:r>
         <w:rPr>
           <w:noProof/>
-          <w:lang w:val="en-IN" w:eastAsia="en-IN" w:bidi="ar-SA"/>
+          <w:lang w:bidi="ar-SA"/>
         </w:rPr>
         <w:drawing>
           <wp:inline distT="0" distB="0" distL="0" distR="0">
@@ -8076,7 +7622,7 @@
                     <a:blip r:embed="rId20" cstate="print">
                       <a:extLst>
                         <a:ext uri="{28A0092B-C50C-407E-A947-70E740481C1C}">
-                          <a14:useLocalDpi xmlns="" xmlns:wpc="http://schemas.microsoft.com/office/word/2010/wordprocessingCanvas" xmlns:mc="http://schemas.openxmlformats.org/markup-compatibility/2006" xmlns:o="urn:schemas-microsoft-com:office:office" xmlns:v="urn:schemas-microsoft-com:vml" xmlns:wp14="http://schemas.microsoft.com/office/word/2010/wordprocessingDrawing" xmlns:w10="urn:schemas-microsoft-com:office:word" xmlns:w="http://schemas.openxmlformats.org/wordprocessingml/2006/main" xmlns:w14="http://schemas.microsoft.com/office/word/2010/wordml" xmlns:w15="http://schemas.microsoft.com/office/word/2012/wordml" xmlns:wpg="http://schemas.microsoft.com/office/word/2010/wordprocessingGroup" xmlns:wpi="http://schemas.microsoft.com/office/word/2010/wordprocessingInk" xmlns:wps="http://schemas.microsoft.com/office/word/2010/wordprocessingShape" xmlns:a14="http://schemas.microsoft.com/office/drawing/2010/main" val="0"/>
+                          <a14:useLocalDpi xmlns:a14="http://schemas.microsoft.com/office/drawing/2010/main" val="0"/>
                         </a:ext>
                       </a:extLst>
                     </a:blip>
@@ -8117,7 +7663,6 @@
       <w:r>
         <w:t xml:space="preserve">The database used for this software is called </w:t>
       </w:r>
-      <w:proofErr w:type="spellStart"/>
       <w:r>
         <w:rPr>
           <w:b/>
@@ -8130,24 +7675,15 @@
         </w:rPr>
         <w:t>msdb</w:t>
       </w:r>
-      <w:proofErr w:type="spellEnd"/>
-      <w:r>
-        <w:t xml:space="preserve">. A screenshot from the </w:t>
-      </w:r>
-      <w:proofErr w:type="spellStart"/>
-      <w:r>
-        <w:t>MySQl</w:t>
-      </w:r>
-      <w:proofErr w:type="spellEnd"/>
-      <w:r>
-        <w:t xml:space="preserve"> workbench is given below. It shows the tables and its columns. The first row is the primary key.</w:t>
+      <w:r>
+        <w:t>. A screenshot from the MySQl workbench is given below. It shows the tables and its columns. The first row is the primary key.</w:t>
       </w:r>
     </w:p>
     <w:p>
       <w:r>
         <w:rPr>
           <w:noProof/>
-          <w:lang w:val="en-IN" w:eastAsia="en-IN" w:bidi="ar-SA"/>
+          <w:lang w:bidi="ar-SA"/>
         </w:rPr>
         <w:lastRenderedPageBreak/>
         <w:drawing>
@@ -8169,7 +7705,7 @@
                     <a:blip r:embed="rId21" cstate="print">
                       <a:extLst>
                         <a:ext uri="{28A0092B-C50C-407E-A947-70E740481C1C}">
-                          <a14:useLocalDpi xmlns="" xmlns:wpc="http://schemas.microsoft.com/office/word/2010/wordprocessingCanvas" xmlns:mc="http://schemas.openxmlformats.org/markup-compatibility/2006" xmlns:o="urn:schemas-microsoft-com:office:office" xmlns:v="urn:schemas-microsoft-com:vml" xmlns:wp14="http://schemas.microsoft.com/office/word/2010/wordprocessingDrawing" xmlns:w10="urn:schemas-microsoft-com:office:word" xmlns:w="http://schemas.openxmlformats.org/wordprocessingml/2006/main" xmlns:w14="http://schemas.microsoft.com/office/word/2010/wordml" xmlns:w15="http://schemas.microsoft.com/office/word/2012/wordml" xmlns:wpg="http://schemas.microsoft.com/office/word/2010/wordprocessingGroup" xmlns:wpi="http://schemas.microsoft.com/office/word/2010/wordprocessingInk" xmlns:wps="http://schemas.microsoft.com/office/word/2010/wordprocessingShape" xmlns:a14="http://schemas.microsoft.com/office/drawing/2010/main" val="0"/>
+                          <a14:useLocalDpi xmlns:a14="http://schemas.microsoft.com/office/drawing/2010/main" val="0"/>
                         </a:ext>
                       </a:extLst>
                     </a:blip>
@@ -8202,14 +7738,9 @@
         <w:ind w:left="720"/>
       </w:pPr>
       <w:bookmarkStart w:id="34" w:name="_Toc344539170"/>
-      <w:proofErr w:type="gramStart"/>
       <w:r>
         <w:lastRenderedPageBreak/>
-        <w:t>COMPLETE  DATA</w:t>
-      </w:r>
-      <w:proofErr w:type="gramEnd"/>
-      <w:r>
-        <w:t xml:space="preserve"> STRUCTURE</w:t>
+        <w:t>COMPLETE  DATA STRUCTURE</w:t>
       </w:r>
       <w:bookmarkEnd w:id="34"/>
     </w:p>
@@ -8249,7 +7780,7 @@
           <w:bottom w:w="12" w:type="dxa"/>
           <w:right w:w="12" w:type="dxa"/>
         </w:tblCellMar>
-        <w:tblLook w:val="04A0"/>
+        <w:tblLook w:val="04A0" w:firstRow="1" w:lastRow="0" w:firstColumn="1" w:lastColumn="0" w:noHBand="0" w:noVBand="1"/>
       </w:tblPr>
       <w:tblGrid>
         <w:gridCol w:w="4242"/>
@@ -8834,7 +8365,7 @@
       <w:r>
         <w:rPr>
           <w:noProof/>
-          <w:lang w:val="en-IN" w:eastAsia="en-IN" w:bidi="ar-SA"/>
+          <w:lang w:bidi="ar-SA"/>
         </w:rPr>
         <w:drawing>
           <wp:inline distT="0" distB="0" distL="0" distR="0">
@@ -8855,7 +8386,7 @@
                     <a:blip r:embed="rId22" cstate="print">
                       <a:extLst>
                         <a:ext uri="{28A0092B-C50C-407E-A947-70E740481C1C}">
-                          <a14:useLocalDpi xmlns="" xmlns:wpc="http://schemas.microsoft.com/office/word/2010/wordprocessingCanvas" xmlns:mc="http://schemas.openxmlformats.org/markup-compatibility/2006" xmlns:o="urn:schemas-microsoft-com:office:office" xmlns:v="urn:schemas-microsoft-com:vml" xmlns:wp14="http://schemas.microsoft.com/office/word/2010/wordprocessingDrawing" xmlns:w10="urn:schemas-microsoft-com:office:word" xmlns:w="http://schemas.openxmlformats.org/wordprocessingml/2006/main" xmlns:w14="http://schemas.microsoft.com/office/word/2010/wordml" xmlns:w15="http://schemas.microsoft.com/office/word/2012/wordml" xmlns:wpg="http://schemas.microsoft.com/office/word/2010/wordprocessingGroup" xmlns:wpi="http://schemas.microsoft.com/office/word/2010/wordprocessingInk" xmlns:wps="http://schemas.microsoft.com/office/word/2010/wordprocessingShape" xmlns:a14="http://schemas.microsoft.com/office/drawing/2010/main" val="0"/>
+                          <a14:useLocalDpi xmlns:a14="http://schemas.microsoft.com/office/drawing/2010/main" val="0"/>
                         </a:ext>
                       </a:extLst>
                     </a:blip>
@@ -8895,7 +8426,7 @@
       <w:tblPr>
         <w:tblStyle w:val="TableGrid"/>
         <w:tblW w:w="0" w:type="auto"/>
-        <w:tblLook w:val="04A0"/>
+        <w:tblLook w:val="04A0" w:firstRow="1" w:lastRow="0" w:firstColumn="1" w:lastColumn="0" w:noHBand="0" w:noVBand="1"/>
       </w:tblPr>
       <w:tblGrid>
         <w:gridCol w:w="9576"/>
@@ -8911,7 +8442,6 @@
                 <w:b/>
               </w:rPr>
             </w:pPr>
-            <w:proofErr w:type="spellStart"/>
             <w:r>
               <w:rPr>
                 <w:rFonts w:ascii="Consolas" w:hAnsi="Consolas" w:cs="Consolas"/>
@@ -8923,7 +8453,6 @@
               </w:rPr>
               <w:t>StudentInfo</w:t>
             </w:r>
-            <w:proofErr w:type="spellEnd"/>
           </w:p>
         </w:tc>
       </w:tr>
@@ -8946,7 +8475,6 @@
                 <w:lang w:bidi="ar-SA"/>
               </w:rPr>
             </w:pPr>
-            <w:proofErr w:type="spellStart"/>
             <w:r>
               <w:rPr>
                 <w:rFonts w:ascii="Consolas" w:hAnsi="Consolas" w:cs="Consolas"/>
@@ -8978,7 +8506,6 @@
               </w:rPr>
               <w:t>Info</w:t>
             </w:r>
-            <w:proofErr w:type="spellEnd"/>
           </w:p>
           <w:p>
             <w:pPr>
@@ -9018,7 +8545,6 @@
                 <w:lang w:bidi="ar-SA"/>
               </w:rPr>
             </w:pPr>
-            <w:proofErr w:type="spellStart"/>
             <w:r>
               <w:rPr>
                 <w:rFonts w:ascii="Consolas" w:hAnsi="Consolas" w:cs="Consolas"/>
@@ -9029,7 +8555,6 @@
               </w:rPr>
               <w:t>publicstring</w:t>
             </w:r>
-            <w:proofErr w:type="spellEnd"/>
             <w:r>
               <w:rPr>
                 <w:rFonts w:ascii="Consolas" w:hAnsi="Consolas" w:cs="Consolas"/>
@@ -9092,7 +8617,6 @@
                 <w:lang w:bidi="ar-SA"/>
               </w:rPr>
             </w:pPr>
-            <w:proofErr w:type="spellStart"/>
             <w:r>
               <w:rPr>
                 <w:rFonts w:ascii="Consolas" w:hAnsi="Consolas" w:cs="Consolas"/>
@@ -9103,7 +8627,6 @@
               </w:rPr>
               <w:t>publicstring</w:t>
             </w:r>
-            <w:proofErr w:type="spellEnd"/>
             <w:r>
               <w:rPr>
                 <w:rFonts w:ascii="Consolas" w:hAnsi="Consolas" w:cs="Consolas"/>
@@ -9166,7 +8689,6 @@
                 <w:lang w:bidi="ar-SA"/>
               </w:rPr>
             </w:pPr>
-            <w:proofErr w:type="spellStart"/>
             <w:r>
               <w:rPr>
                 <w:rFonts w:ascii="Consolas" w:hAnsi="Consolas" w:cs="Consolas"/>
@@ -9177,35 +8699,14 @@
               </w:rPr>
               <w:t>publicstring</w:t>
             </w:r>
-            <w:proofErr w:type="spellEnd"/>
-            <w:r>
-              <w:rPr>
-                <w:rFonts w:ascii="Consolas" w:hAnsi="Consolas" w:cs="Consolas"/>
-                <w:sz w:val="19"/>
-                <w:szCs w:val="19"/>
-                <w:lang w:bidi="ar-SA"/>
-              </w:rPr>
-              <w:t xml:space="preserve"> </w:t>
-            </w:r>
-            <w:proofErr w:type="spellStart"/>
-            <w:r>
-              <w:rPr>
-                <w:rFonts w:ascii="Consolas" w:hAnsi="Consolas" w:cs="Consolas"/>
-                <w:sz w:val="19"/>
-                <w:szCs w:val="19"/>
-                <w:lang w:bidi="ar-SA"/>
-              </w:rPr>
-              <w:t>bloodGroup</w:t>
-            </w:r>
-            <w:proofErr w:type="spellEnd"/>
-            <w:r>
-              <w:rPr>
-                <w:rFonts w:ascii="Consolas" w:hAnsi="Consolas" w:cs="Consolas"/>
-                <w:sz w:val="19"/>
-                <w:szCs w:val="19"/>
-                <w:lang w:bidi="ar-SA"/>
-              </w:rPr>
-              <w:t xml:space="preserve"> { </w:t>
+            <w:r>
+              <w:rPr>
+                <w:rFonts w:ascii="Consolas" w:hAnsi="Consolas" w:cs="Consolas"/>
+                <w:sz w:val="19"/>
+                <w:szCs w:val="19"/>
+                <w:lang w:bidi="ar-SA"/>
+              </w:rPr>
+              <w:t xml:space="preserve"> bloodGroup { </w:t>
             </w:r>
             <w:r>
               <w:rPr>
@@ -9260,7 +8761,6 @@
                 <w:lang w:bidi="ar-SA"/>
               </w:rPr>
             </w:pPr>
-            <w:proofErr w:type="spellStart"/>
             <w:r>
               <w:rPr>
                 <w:rFonts w:ascii="Consolas" w:hAnsi="Consolas" w:cs="Consolas"/>
@@ -9271,7 +8771,6 @@
               </w:rPr>
               <w:t>publicstring</w:t>
             </w:r>
-            <w:proofErr w:type="spellEnd"/>
             <w:r>
               <w:rPr>
                 <w:rFonts w:ascii="Consolas" w:hAnsi="Consolas" w:cs="Consolas"/>
@@ -9334,7 +8833,6 @@
                 <w:lang w:bidi="ar-SA"/>
               </w:rPr>
             </w:pPr>
-            <w:proofErr w:type="spellStart"/>
             <w:r>
               <w:rPr>
                 <w:rFonts w:ascii="Consolas" w:hAnsi="Consolas" w:cs="Consolas"/>
@@ -9345,7 +8843,6 @@
               </w:rPr>
               <w:t>publicstring</w:t>
             </w:r>
-            <w:proofErr w:type="spellEnd"/>
             <w:r>
               <w:rPr>
                 <w:rFonts w:ascii="Consolas" w:hAnsi="Consolas" w:cs="Consolas"/>
@@ -9408,7 +8905,6 @@
                 <w:lang w:bidi="ar-SA"/>
               </w:rPr>
             </w:pPr>
-            <w:proofErr w:type="spellStart"/>
             <w:r>
               <w:rPr>
                 <w:rFonts w:ascii="Consolas" w:hAnsi="Consolas" w:cs="Consolas"/>
@@ -9429,44 +8925,23 @@
               </w:rPr>
               <w:t>DateTime</w:t>
             </w:r>
-            <w:proofErr w:type="spellEnd"/>
-            <w:r>
-              <w:rPr>
-                <w:rFonts w:ascii="Consolas" w:hAnsi="Consolas" w:cs="Consolas"/>
-                <w:sz w:val="19"/>
-                <w:szCs w:val="19"/>
-                <w:lang w:bidi="ar-SA"/>
-              </w:rPr>
-              <w:t xml:space="preserve"> </w:t>
-            </w:r>
-            <w:proofErr w:type="spellStart"/>
-            <w:r>
-              <w:rPr>
-                <w:rFonts w:ascii="Consolas" w:hAnsi="Consolas" w:cs="Consolas"/>
-                <w:sz w:val="19"/>
-                <w:szCs w:val="19"/>
-                <w:lang w:bidi="ar-SA"/>
-              </w:rPr>
-              <w:t>admission</w:t>
-            </w:r>
-            <w:r>
-              <w:rPr>
-                <w:rFonts w:ascii="Consolas" w:hAnsi="Consolas" w:cs="Consolas"/>
-                <w:sz w:val="19"/>
-                <w:szCs w:val="19"/>
-                <w:lang w:bidi="ar-SA"/>
-              </w:rPr>
-              <w:t>Date</w:t>
-            </w:r>
-            <w:proofErr w:type="spellEnd"/>
-            <w:r>
-              <w:rPr>
-                <w:rFonts w:ascii="Consolas" w:hAnsi="Consolas" w:cs="Consolas"/>
-                <w:sz w:val="19"/>
-                <w:szCs w:val="19"/>
-                <w:lang w:bidi="ar-SA"/>
-              </w:rPr>
-              <w:t xml:space="preserve"> { </w:t>
+            <w:r>
+              <w:rPr>
+                <w:rFonts w:ascii="Consolas" w:hAnsi="Consolas" w:cs="Consolas"/>
+                <w:sz w:val="19"/>
+                <w:szCs w:val="19"/>
+                <w:lang w:bidi="ar-SA"/>
+              </w:rPr>
+              <w:t xml:space="preserve"> admission</w:t>
+            </w:r>
+            <w:r>
+              <w:rPr>
+                <w:rFonts w:ascii="Consolas" w:hAnsi="Consolas" w:cs="Consolas"/>
+                <w:sz w:val="19"/>
+                <w:szCs w:val="19"/>
+                <w:lang w:bidi="ar-SA"/>
+              </w:rPr>
+              <w:t xml:space="preserve">Date { </w:t>
             </w:r>
             <w:r>
               <w:rPr>
@@ -9521,7 +8996,6 @@
                 <w:lang w:bidi="ar-SA"/>
               </w:rPr>
             </w:pPr>
-            <w:proofErr w:type="spellStart"/>
             <w:r>
               <w:rPr>
                 <w:rFonts w:ascii="Consolas" w:hAnsi="Consolas" w:cs="Consolas"/>
@@ -9542,7 +9016,6 @@
               </w:rPr>
               <w:t>DateTime</w:t>
             </w:r>
-            <w:proofErr w:type="spellEnd"/>
             <w:r>
               <w:rPr>
                 <w:rFonts w:ascii="Consolas" w:hAnsi="Consolas" w:cs="Consolas"/>
@@ -9624,7 +9097,7 @@
       <w:tblPr>
         <w:tblStyle w:val="TableGrid"/>
         <w:tblW w:w="0" w:type="auto"/>
-        <w:tblLook w:val="04A0"/>
+        <w:tblLook w:val="04A0" w:firstRow="1" w:lastRow="0" w:firstColumn="1" w:lastColumn="0" w:noHBand="0" w:noVBand="1"/>
       </w:tblPr>
       <w:tblGrid>
         <w:gridCol w:w="9576"/>
@@ -9640,7 +9113,6 @@
                 <w:b/>
               </w:rPr>
             </w:pPr>
-            <w:proofErr w:type="spellStart"/>
             <w:r>
               <w:rPr>
                 <w:rFonts w:ascii="Consolas" w:hAnsi="Consolas" w:cs="Consolas"/>
@@ -9652,7 +9124,6 @@
               </w:rPr>
               <w:t>CourseInfo</w:t>
             </w:r>
-            <w:proofErr w:type="spellEnd"/>
           </w:p>
         </w:tc>
       </w:tr>
@@ -9675,7 +9146,6 @@
                 <w:lang w:bidi="ar-SA"/>
               </w:rPr>
             </w:pPr>
-            <w:proofErr w:type="spellStart"/>
             <w:r>
               <w:rPr>
                 <w:rFonts w:ascii="Consolas" w:hAnsi="Consolas" w:cs="Consolas"/>
@@ -9706,7 +9176,6 @@
               </w:rPr>
               <w:t>Info</w:t>
             </w:r>
-            <w:proofErr w:type="spellEnd"/>
           </w:p>
           <w:p>
             <w:pPr>
@@ -9746,7 +9215,6 @@
                 <w:lang w:bidi="ar-SA"/>
               </w:rPr>
             </w:pPr>
-            <w:proofErr w:type="spellStart"/>
             <w:r>
               <w:rPr>
                 <w:rFonts w:ascii="Consolas" w:hAnsi="Consolas" w:cs="Consolas"/>
@@ -9757,7 +9225,6 @@
               </w:rPr>
               <w:t>publicstring</w:t>
             </w:r>
-            <w:proofErr w:type="spellEnd"/>
             <w:r>
               <w:rPr>
                 <w:rFonts w:ascii="Consolas" w:hAnsi="Consolas" w:cs="Consolas"/>
@@ -9820,7 +9287,6 @@
                 <w:lang w:bidi="ar-SA"/>
               </w:rPr>
             </w:pPr>
-            <w:proofErr w:type="spellStart"/>
             <w:r>
               <w:rPr>
                 <w:rFonts w:ascii="Consolas" w:hAnsi="Consolas" w:cs="Consolas"/>
@@ -9831,35 +9297,14 @@
               </w:rPr>
               <w:t>publicstring</w:t>
             </w:r>
-            <w:proofErr w:type="spellEnd"/>
-            <w:r>
-              <w:rPr>
-                <w:rFonts w:ascii="Consolas" w:hAnsi="Consolas" w:cs="Consolas"/>
-                <w:sz w:val="19"/>
-                <w:szCs w:val="19"/>
-                <w:lang w:bidi="ar-SA"/>
-              </w:rPr>
-              <w:t xml:space="preserve"> </w:t>
-            </w:r>
-            <w:proofErr w:type="spellStart"/>
-            <w:r>
-              <w:rPr>
-                <w:rFonts w:ascii="Consolas" w:hAnsi="Consolas" w:cs="Consolas"/>
-                <w:sz w:val="19"/>
-                <w:szCs w:val="19"/>
-                <w:lang w:bidi="ar-SA"/>
-              </w:rPr>
-              <w:t>eventTitle</w:t>
-            </w:r>
-            <w:proofErr w:type="spellEnd"/>
-            <w:r>
-              <w:rPr>
-                <w:rFonts w:ascii="Consolas" w:hAnsi="Consolas" w:cs="Consolas"/>
-                <w:sz w:val="19"/>
-                <w:szCs w:val="19"/>
-                <w:lang w:bidi="ar-SA"/>
-              </w:rPr>
-              <w:t xml:space="preserve"> { </w:t>
+            <w:r>
+              <w:rPr>
+                <w:rFonts w:ascii="Consolas" w:hAnsi="Consolas" w:cs="Consolas"/>
+                <w:sz w:val="19"/>
+                <w:szCs w:val="19"/>
+                <w:lang w:bidi="ar-SA"/>
+              </w:rPr>
+              <w:t xml:space="preserve"> eventTitle { </w:t>
             </w:r>
             <w:r>
               <w:rPr>
@@ -9914,7 +9359,6 @@
                 <w:lang w:bidi="ar-SA"/>
               </w:rPr>
             </w:pPr>
-            <w:proofErr w:type="spellStart"/>
             <w:r>
               <w:rPr>
                 <w:rFonts w:ascii="Consolas" w:hAnsi="Consolas" w:cs="Consolas"/>
@@ -9935,35 +9379,14 @@
               </w:rPr>
               <w:t>DateTime</w:t>
             </w:r>
-            <w:proofErr w:type="spellEnd"/>
-            <w:r>
-              <w:rPr>
-                <w:rFonts w:ascii="Consolas" w:hAnsi="Consolas" w:cs="Consolas"/>
-                <w:sz w:val="19"/>
-                <w:szCs w:val="19"/>
-                <w:lang w:bidi="ar-SA"/>
-              </w:rPr>
-              <w:t xml:space="preserve"> </w:t>
-            </w:r>
-            <w:proofErr w:type="spellStart"/>
-            <w:r>
-              <w:rPr>
-                <w:rFonts w:ascii="Consolas" w:hAnsi="Consolas" w:cs="Consolas"/>
-                <w:sz w:val="19"/>
-                <w:szCs w:val="19"/>
-                <w:lang w:bidi="ar-SA"/>
-              </w:rPr>
-              <w:t>eventDoe</w:t>
-            </w:r>
-            <w:proofErr w:type="spellEnd"/>
-            <w:r>
-              <w:rPr>
-                <w:rFonts w:ascii="Consolas" w:hAnsi="Consolas" w:cs="Consolas"/>
-                <w:sz w:val="19"/>
-                <w:szCs w:val="19"/>
-                <w:lang w:bidi="ar-SA"/>
-              </w:rPr>
-              <w:t xml:space="preserve"> { </w:t>
+            <w:r>
+              <w:rPr>
+                <w:rFonts w:ascii="Consolas" w:hAnsi="Consolas" w:cs="Consolas"/>
+                <w:sz w:val="19"/>
+                <w:szCs w:val="19"/>
+                <w:lang w:bidi="ar-SA"/>
+              </w:rPr>
+              <w:t xml:space="preserve"> eventDoe { </w:t>
             </w:r>
             <w:r>
               <w:rPr>
@@ -10018,7 +9441,6 @@
                 <w:lang w:bidi="ar-SA"/>
               </w:rPr>
             </w:pPr>
-            <w:proofErr w:type="spellStart"/>
             <w:r>
               <w:rPr>
                 <w:rFonts w:ascii="Consolas" w:hAnsi="Consolas" w:cs="Consolas"/>
@@ -10029,35 +9451,14 @@
               </w:rPr>
               <w:t>publicstring</w:t>
             </w:r>
-            <w:proofErr w:type="spellEnd"/>
-            <w:r>
-              <w:rPr>
-                <w:rFonts w:ascii="Consolas" w:hAnsi="Consolas" w:cs="Consolas"/>
-                <w:sz w:val="19"/>
-                <w:szCs w:val="19"/>
-                <w:lang w:bidi="ar-SA"/>
-              </w:rPr>
-              <w:t xml:space="preserve"> </w:t>
-            </w:r>
-            <w:proofErr w:type="spellStart"/>
-            <w:r>
-              <w:rPr>
-                <w:rFonts w:ascii="Consolas" w:hAnsi="Consolas" w:cs="Consolas"/>
-                <w:sz w:val="19"/>
-                <w:szCs w:val="19"/>
-                <w:lang w:bidi="ar-SA"/>
-              </w:rPr>
-              <w:t>eventVenue</w:t>
-            </w:r>
-            <w:proofErr w:type="spellEnd"/>
-            <w:r>
-              <w:rPr>
-                <w:rFonts w:ascii="Consolas" w:hAnsi="Consolas" w:cs="Consolas"/>
-                <w:sz w:val="19"/>
-                <w:szCs w:val="19"/>
-                <w:lang w:bidi="ar-SA"/>
-              </w:rPr>
-              <w:t xml:space="preserve"> { </w:t>
+            <w:r>
+              <w:rPr>
+                <w:rFonts w:ascii="Consolas" w:hAnsi="Consolas" w:cs="Consolas"/>
+                <w:sz w:val="19"/>
+                <w:szCs w:val="19"/>
+                <w:lang w:bidi="ar-SA"/>
+              </w:rPr>
+              <w:t xml:space="preserve"> eventVenue { </w:t>
             </w:r>
             <w:r>
               <w:rPr>
@@ -10112,7 +9513,6 @@
                 <w:lang w:bidi="ar-SA"/>
               </w:rPr>
             </w:pPr>
-            <w:proofErr w:type="spellStart"/>
             <w:r>
               <w:rPr>
                 <w:rFonts w:ascii="Consolas" w:hAnsi="Consolas" w:cs="Consolas"/>
@@ -10123,35 +9523,14 @@
               </w:rPr>
               <w:t>publicstring</w:t>
             </w:r>
-            <w:proofErr w:type="spellEnd"/>
-            <w:r>
-              <w:rPr>
-                <w:rFonts w:ascii="Consolas" w:hAnsi="Consolas" w:cs="Consolas"/>
-                <w:sz w:val="19"/>
-                <w:szCs w:val="19"/>
-                <w:lang w:bidi="ar-SA"/>
-              </w:rPr>
-              <w:t xml:space="preserve"> </w:t>
-            </w:r>
-            <w:proofErr w:type="spellStart"/>
-            <w:r>
-              <w:rPr>
-                <w:rFonts w:ascii="Consolas" w:hAnsi="Consolas" w:cs="Consolas"/>
-                <w:sz w:val="19"/>
-                <w:szCs w:val="19"/>
-                <w:lang w:bidi="ar-SA"/>
-              </w:rPr>
-              <w:t>eventGoal</w:t>
-            </w:r>
-            <w:proofErr w:type="spellEnd"/>
-            <w:r>
-              <w:rPr>
-                <w:rFonts w:ascii="Consolas" w:hAnsi="Consolas" w:cs="Consolas"/>
-                <w:sz w:val="19"/>
-                <w:szCs w:val="19"/>
-                <w:lang w:bidi="ar-SA"/>
-              </w:rPr>
-              <w:t xml:space="preserve"> { </w:t>
+            <w:r>
+              <w:rPr>
+                <w:rFonts w:ascii="Consolas" w:hAnsi="Consolas" w:cs="Consolas"/>
+                <w:sz w:val="19"/>
+                <w:szCs w:val="19"/>
+                <w:lang w:bidi="ar-SA"/>
+              </w:rPr>
+              <w:t xml:space="preserve"> eventGoal { </w:t>
             </w:r>
             <w:r>
               <w:rPr>
@@ -10225,7 +9604,7 @@
       <w:tblPr>
         <w:tblStyle w:val="TableGrid"/>
         <w:tblW w:w="0" w:type="auto"/>
-        <w:tblLook w:val="04A0"/>
+        <w:tblLook w:val="04A0" w:firstRow="1" w:lastRow="0" w:firstColumn="1" w:lastColumn="0" w:noHBand="0" w:noVBand="1"/>
       </w:tblPr>
       <w:tblGrid>
         <w:gridCol w:w="9576"/>
@@ -10241,7 +9620,6 @@
                 <w:b/>
               </w:rPr>
             </w:pPr>
-            <w:proofErr w:type="spellStart"/>
             <w:r>
               <w:rPr>
                 <w:rFonts w:ascii="Consolas" w:hAnsi="Consolas" w:cs="Consolas"/>
@@ -10253,7 +9631,6 @@
               </w:rPr>
               <w:t>ExpenseInfo</w:t>
             </w:r>
-            <w:proofErr w:type="spellEnd"/>
           </w:p>
         </w:tc>
       </w:tr>
@@ -10276,7 +9653,6 @@
                 <w:lang w:bidi="ar-SA"/>
               </w:rPr>
             </w:pPr>
-            <w:proofErr w:type="spellStart"/>
             <w:r>
               <w:rPr>
                 <w:rFonts w:ascii="Consolas" w:hAnsi="Consolas" w:cs="Consolas"/>
@@ -10297,7 +9673,6 @@
               </w:rPr>
               <w:t>ExpenseInfo</w:t>
             </w:r>
-            <w:proofErr w:type="spellEnd"/>
           </w:p>
           <w:p>
             <w:pPr>
@@ -10337,7 +9712,6 @@
                 <w:lang w:bidi="ar-SA"/>
               </w:rPr>
             </w:pPr>
-            <w:proofErr w:type="spellStart"/>
             <w:r>
               <w:rPr>
                 <w:rFonts w:ascii="Consolas" w:hAnsi="Consolas" w:cs="Consolas"/>
@@ -10348,7 +9722,6 @@
               </w:rPr>
               <w:t>publicstring</w:t>
             </w:r>
-            <w:proofErr w:type="spellEnd"/>
             <w:r>
               <w:rPr>
                 <w:rFonts w:ascii="Consolas" w:hAnsi="Consolas" w:cs="Consolas"/>
@@ -10411,7 +9784,6 @@
                 <w:lang w:bidi="ar-SA"/>
               </w:rPr>
             </w:pPr>
-            <w:proofErr w:type="spellStart"/>
             <w:r>
               <w:rPr>
                 <w:rFonts w:ascii="Consolas" w:hAnsi="Consolas" w:cs="Consolas"/>
@@ -10422,7 +9794,6 @@
               </w:rPr>
               <w:t>publicstring</w:t>
             </w:r>
-            <w:proofErr w:type="spellEnd"/>
             <w:r>
               <w:rPr>
                 <w:rFonts w:ascii="Consolas" w:hAnsi="Consolas" w:cs="Consolas"/>
@@ -10485,7 +9856,6 @@
                 <w:lang w:bidi="ar-SA"/>
               </w:rPr>
             </w:pPr>
-            <w:proofErr w:type="spellStart"/>
             <w:r>
               <w:rPr>
                 <w:rFonts w:ascii="Consolas" w:hAnsi="Consolas" w:cs="Consolas"/>
@@ -10507,7 +9877,6 @@
               </w:rPr>
               <w:t>DateTime</w:t>
             </w:r>
-            <w:proofErr w:type="spellEnd"/>
             <w:r>
               <w:rPr>
                 <w:rFonts w:ascii="Consolas" w:hAnsi="Consolas" w:cs="Consolas"/>
@@ -10570,7 +9939,6 @@
                 <w:lang w:bidi="ar-SA"/>
               </w:rPr>
             </w:pPr>
-            <w:proofErr w:type="spellStart"/>
             <w:r>
               <w:rPr>
                 <w:rFonts w:ascii="Consolas" w:hAnsi="Consolas" w:cs="Consolas"/>
@@ -10581,35 +9949,14 @@
               </w:rPr>
               <w:t>publicstring</w:t>
             </w:r>
-            <w:proofErr w:type="spellEnd"/>
-            <w:r>
-              <w:rPr>
-                <w:rFonts w:ascii="Consolas" w:hAnsi="Consolas" w:cs="Consolas"/>
-                <w:sz w:val="19"/>
-                <w:szCs w:val="19"/>
-                <w:lang w:bidi="ar-SA"/>
-              </w:rPr>
-              <w:t xml:space="preserve"> </w:t>
-            </w:r>
-            <w:proofErr w:type="spellStart"/>
-            <w:r>
-              <w:rPr>
-                <w:rFonts w:ascii="Consolas" w:hAnsi="Consolas" w:cs="Consolas"/>
-                <w:sz w:val="19"/>
-                <w:szCs w:val="19"/>
-                <w:lang w:bidi="ar-SA"/>
-              </w:rPr>
-              <w:t>expensed_by</w:t>
-            </w:r>
-            <w:proofErr w:type="spellEnd"/>
-            <w:r>
-              <w:rPr>
-                <w:rFonts w:ascii="Consolas" w:hAnsi="Consolas" w:cs="Consolas"/>
-                <w:sz w:val="19"/>
-                <w:szCs w:val="19"/>
-                <w:lang w:bidi="ar-SA"/>
-              </w:rPr>
-              <w:t xml:space="preserve"> { </w:t>
+            <w:r>
+              <w:rPr>
+                <w:rFonts w:ascii="Consolas" w:hAnsi="Consolas" w:cs="Consolas"/>
+                <w:sz w:val="19"/>
+                <w:szCs w:val="19"/>
+                <w:lang w:bidi="ar-SA"/>
+              </w:rPr>
+              <w:t xml:space="preserve"> expensed_by { </w:t>
             </w:r>
             <w:r>
               <w:rPr>
@@ -10664,7 +10011,6 @@
                 <w:lang w:bidi="ar-SA"/>
               </w:rPr>
             </w:pPr>
-            <w:proofErr w:type="spellStart"/>
             <w:r>
               <w:rPr>
                 <w:rFonts w:ascii="Consolas" w:hAnsi="Consolas" w:cs="Consolas"/>
@@ -10675,7 +10021,6 @@
               </w:rPr>
               <w:t>publicdouble</w:t>
             </w:r>
-            <w:proofErr w:type="spellEnd"/>
             <w:r>
               <w:rPr>
                 <w:rFonts w:ascii="Consolas" w:hAnsi="Consolas" w:cs="Consolas"/>
@@ -10757,7 +10102,7 @@
       <w:tblPr>
         <w:tblStyle w:val="TableGrid"/>
         <w:tblW w:w="0" w:type="auto"/>
-        <w:tblLook w:val="04A0"/>
+        <w:tblLook w:val="04A0" w:firstRow="1" w:lastRow="0" w:firstColumn="1" w:lastColumn="0" w:noHBand="0" w:noVBand="1"/>
       </w:tblPr>
       <w:tblGrid>
         <w:gridCol w:w="9576"/>
@@ -10773,7 +10118,6 @@
                 <w:b/>
               </w:rPr>
             </w:pPr>
-            <w:proofErr w:type="spellStart"/>
             <w:r>
               <w:rPr>
                 <w:rFonts w:ascii="Consolas" w:hAnsi="Consolas" w:cs="Consolas"/>
@@ -10785,7 +10129,6 @@
               </w:rPr>
               <w:t>FundInfo</w:t>
             </w:r>
-            <w:proofErr w:type="spellEnd"/>
           </w:p>
         </w:tc>
       </w:tr>
@@ -10808,7 +10151,6 @@
                 <w:lang w:bidi="ar-SA"/>
               </w:rPr>
             </w:pPr>
-            <w:proofErr w:type="spellStart"/>
             <w:r>
               <w:rPr>
                 <w:rFonts w:ascii="Consolas" w:hAnsi="Consolas" w:cs="Consolas"/>
@@ -10829,7 +10171,6 @@
               </w:rPr>
               <w:t>FundInfo</w:t>
             </w:r>
-            <w:proofErr w:type="spellEnd"/>
           </w:p>
           <w:p>
             <w:pPr>
@@ -10869,7 +10210,6 @@
                 <w:lang w:bidi="ar-SA"/>
               </w:rPr>
             </w:pPr>
-            <w:proofErr w:type="spellStart"/>
             <w:r>
               <w:rPr>
                 <w:rFonts w:ascii="Consolas" w:hAnsi="Consolas" w:cs="Consolas"/>
@@ -10880,7 +10220,6 @@
               </w:rPr>
               <w:t>publicstring</w:t>
             </w:r>
-            <w:proofErr w:type="spellEnd"/>
             <w:r>
               <w:rPr>
                 <w:rFonts w:ascii="Consolas" w:hAnsi="Consolas" w:cs="Consolas"/>
@@ -10943,7 +10282,6 @@
                 <w:lang w:bidi="ar-SA"/>
               </w:rPr>
             </w:pPr>
-            <w:proofErr w:type="spellStart"/>
             <w:r>
               <w:rPr>
                 <w:rFonts w:ascii="Consolas" w:hAnsi="Consolas" w:cs="Consolas"/>
@@ -10954,35 +10292,14 @@
               </w:rPr>
               <w:t>publicstring</w:t>
             </w:r>
-            <w:proofErr w:type="spellEnd"/>
-            <w:r>
-              <w:rPr>
-                <w:rFonts w:ascii="Consolas" w:hAnsi="Consolas" w:cs="Consolas"/>
-                <w:sz w:val="19"/>
-                <w:szCs w:val="19"/>
-                <w:lang w:bidi="ar-SA"/>
-              </w:rPr>
-              <w:t xml:space="preserve"> </w:t>
-            </w:r>
-            <w:proofErr w:type="spellStart"/>
-            <w:r>
-              <w:rPr>
-                <w:rFonts w:ascii="Consolas" w:hAnsi="Consolas" w:cs="Consolas"/>
-                <w:sz w:val="19"/>
-                <w:szCs w:val="19"/>
-                <w:lang w:bidi="ar-SA"/>
-              </w:rPr>
-              <w:t>wellwisher_name</w:t>
-            </w:r>
-            <w:proofErr w:type="spellEnd"/>
-            <w:r>
-              <w:rPr>
-                <w:rFonts w:ascii="Consolas" w:hAnsi="Consolas" w:cs="Consolas"/>
-                <w:sz w:val="19"/>
-                <w:szCs w:val="19"/>
-                <w:lang w:bidi="ar-SA"/>
-              </w:rPr>
-              <w:t xml:space="preserve"> { </w:t>
+            <w:r>
+              <w:rPr>
+                <w:rFonts w:ascii="Consolas" w:hAnsi="Consolas" w:cs="Consolas"/>
+                <w:sz w:val="19"/>
+                <w:szCs w:val="19"/>
+                <w:lang w:bidi="ar-SA"/>
+              </w:rPr>
+              <w:t xml:space="preserve"> wellwisher_name { </w:t>
             </w:r>
             <w:r>
               <w:rPr>
@@ -11037,7 +10354,6 @@
                 <w:lang w:bidi="ar-SA"/>
               </w:rPr>
             </w:pPr>
-            <w:proofErr w:type="spellStart"/>
             <w:r>
               <w:rPr>
                 <w:rFonts w:ascii="Consolas" w:hAnsi="Consolas" w:cs="Consolas"/>
@@ -11048,7 +10364,6 @@
               </w:rPr>
               <w:t>publicstring</w:t>
             </w:r>
-            <w:proofErr w:type="spellEnd"/>
             <w:r>
               <w:rPr>
                 <w:rFonts w:ascii="Consolas" w:hAnsi="Consolas" w:cs="Consolas"/>
@@ -11111,7 +10426,6 @@
                 <w:lang w:bidi="ar-SA"/>
               </w:rPr>
             </w:pPr>
-            <w:proofErr w:type="spellStart"/>
             <w:r>
               <w:rPr>
                 <w:rFonts w:ascii="Consolas" w:hAnsi="Consolas" w:cs="Consolas"/>
@@ -11132,35 +10446,14 @@
               </w:rPr>
               <w:t>DateTime</w:t>
             </w:r>
-            <w:proofErr w:type="spellEnd"/>
-            <w:r>
-              <w:rPr>
-                <w:rFonts w:ascii="Consolas" w:hAnsi="Consolas" w:cs="Consolas"/>
-                <w:sz w:val="19"/>
-                <w:szCs w:val="19"/>
-                <w:lang w:bidi="ar-SA"/>
-              </w:rPr>
-              <w:t xml:space="preserve"> </w:t>
-            </w:r>
-            <w:proofErr w:type="spellStart"/>
-            <w:r>
-              <w:rPr>
-                <w:rFonts w:ascii="Consolas" w:hAnsi="Consolas" w:cs="Consolas"/>
-                <w:sz w:val="19"/>
-                <w:szCs w:val="19"/>
-                <w:lang w:bidi="ar-SA"/>
-              </w:rPr>
-              <w:t>dod</w:t>
-            </w:r>
-            <w:proofErr w:type="spellEnd"/>
-            <w:r>
-              <w:rPr>
-                <w:rFonts w:ascii="Consolas" w:hAnsi="Consolas" w:cs="Consolas"/>
-                <w:sz w:val="19"/>
-                <w:szCs w:val="19"/>
-                <w:lang w:bidi="ar-SA"/>
-              </w:rPr>
-              <w:t xml:space="preserve"> { </w:t>
+            <w:r>
+              <w:rPr>
+                <w:rFonts w:ascii="Consolas" w:hAnsi="Consolas" w:cs="Consolas"/>
+                <w:sz w:val="19"/>
+                <w:szCs w:val="19"/>
+                <w:lang w:bidi="ar-SA"/>
+              </w:rPr>
+              <w:t xml:space="preserve"> dod { </w:t>
             </w:r>
             <w:r>
               <w:rPr>
@@ -11215,7 +10508,6 @@
                 <w:lang w:bidi="ar-SA"/>
               </w:rPr>
             </w:pPr>
-            <w:proofErr w:type="spellStart"/>
             <w:r>
               <w:rPr>
                 <w:rFonts w:ascii="Consolas" w:hAnsi="Consolas" w:cs="Consolas"/>
@@ -11226,35 +10518,14 @@
               </w:rPr>
               <w:t>publicstring</w:t>
             </w:r>
-            <w:proofErr w:type="spellEnd"/>
-            <w:r>
-              <w:rPr>
-                <w:rFonts w:ascii="Consolas" w:hAnsi="Consolas" w:cs="Consolas"/>
-                <w:sz w:val="19"/>
-                <w:szCs w:val="19"/>
-                <w:lang w:bidi="ar-SA"/>
-              </w:rPr>
-              <w:t xml:space="preserve"> </w:t>
-            </w:r>
-            <w:proofErr w:type="spellStart"/>
-            <w:r>
-              <w:rPr>
-                <w:rFonts w:ascii="Consolas" w:hAnsi="Consolas" w:cs="Consolas"/>
-                <w:sz w:val="19"/>
-                <w:szCs w:val="19"/>
-                <w:lang w:bidi="ar-SA"/>
-              </w:rPr>
-              <w:t>received_by</w:t>
-            </w:r>
-            <w:proofErr w:type="spellEnd"/>
-            <w:r>
-              <w:rPr>
-                <w:rFonts w:ascii="Consolas" w:hAnsi="Consolas" w:cs="Consolas"/>
-                <w:sz w:val="19"/>
-                <w:szCs w:val="19"/>
-                <w:lang w:bidi="ar-SA"/>
-              </w:rPr>
-              <w:t xml:space="preserve"> { </w:t>
+            <w:r>
+              <w:rPr>
+                <w:rFonts w:ascii="Consolas" w:hAnsi="Consolas" w:cs="Consolas"/>
+                <w:sz w:val="19"/>
+                <w:szCs w:val="19"/>
+                <w:lang w:bidi="ar-SA"/>
+              </w:rPr>
+              <w:t xml:space="preserve"> received_by { </w:t>
             </w:r>
             <w:r>
               <w:rPr>
@@ -11309,7 +10580,6 @@
                 <w:lang w:bidi="ar-SA"/>
               </w:rPr>
             </w:pPr>
-            <w:proofErr w:type="spellStart"/>
             <w:r>
               <w:rPr>
                 <w:rFonts w:ascii="Consolas" w:hAnsi="Consolas" w:cs="Consolas"/>
@@ -11320,7 +10590,6 @@
               </w:rPr>
               <w:t>publicdouble</w:t>
             </w:r>
-            <w:proofErr w:type="spellEnd"/>
             <w:r>
               <w:rPr>
                 <w:rFonts w:ascii="Consolas" w:hAnsi="Consolas" w:cs="Consolas"/>
@@ -11402,7 +10671,7 @@
       <w:tblPr>
         <w:tblStyle w:val="TableGrid"/>
         <w:tblW w:w="0" w:type="auto"/>
-        <w:tblLook w:val="04A0"/>
+        <w:tblLook w:val="04A0" w:firstRow="1" w:lastRow="0" w:firstColumn="1" w:lastColumn="0" w:noHBand="0" w:noVBand="1"/>
       </w:tblPr>
       <w:tblGrid>
         <w:gridCol w:w="9576"/>
@@ -11418,7 +10687,6 @@
                 <w:b/>
               </w:rPr>
             </w:pPr>
-            <w:proofErr w:type="spellStart"/>
             <w:r>
               <w:rPr>
                 <w:rFonts w:ascii="Consolas" w:hAnsi="Consolas" w:cs="Consolas"/>
@@ -11441,7 +10709,6 @@
               </w:rPr>
               <w:t>Info</w:t>
             </w:r>
-            <w:proofErr w:type="spellEnd"/>
           </w:p>
         </w:tc>
       </w:tr>
@@ -11464,7 +10731,6 @@
                 <w:lang w:bidi="ar-SA"/>
               </w:rPr>
             </w:pPr>
-            <w:proofErr w:type="spellStart"/>
             <w:r>
               <w:rPr>
                 <w:rFonts w:ascii="Consolas" w:hAnsi="Consolas" w:cs="Consolas"/>
@@ -11495,7 +10761,6 @@
               </w:rPr>
               <w:t>Info</w:t>
             </w:r>
-            <w:proofErr w:type="spellEnd"/>
           </w:p>
           <w:p>
             <w:pPr>
@@ -11535,7 +10800,6 @@
                 <w:lang w:bidi="ar-SA"/>
               </w:rPr>
             </w:pPr>
-            <w:proofErr w:type="spellStart"/>
             <w:r>
               <w:rPr>
                 <w:rFonts w:ascii="Consolas" w:hAnsi="Consolas" w:cs="Consolas"/>
@@ -11546,7 +10810,6 @@
               </w:rPr>
               <w:t>publicstring</w:t>
             </w:r>
-            <w:proofErr w:type="spellEnd"/>
             <w:r>
               <w:rPr>
                 <w:rFonts w:ascii="Consolas" w:hAnsi="Consolas" w:cs="Consolas"/>
@@ -11609,7 +10872,6 @@
                 <w:lang w:bidi="ar-SA"/>
               </w:rPr>
             </w:pPr>
-            <w:proofErr w:type="spellStart"/>
             <w:r>
               <w:rPr>
                 <w:rFonts w:ascii="Consolas" w:hAnsi="Consolas" w:cs="Consolas"/>
@@ -11620,7 +10882,6 @@
               </w:rPr>
               <w:t>publicstring</w:t>
             </w:r>
-            <w:proofErr w:type="spellEnd"/>
             <w:r>
               <w:rPr>
                 <w:rFonts w:ascii="Consolas" w:hAnsi="Consolas" w:cs="Consolas"/>
@@ -11683,7 +10944,6 @@
                 <w:lang w:bidi="ar-SA"/>
               </w:rPr>
             </w:pPr>
-            <w:proofErr w:type="spellStart"/>
             <w:r>
               <w:rPr>
                 <w:rFonts w:ascii="Consolas" w:hAnsi="Consolas" w:cs="Consolas"/>
@@ -11704,35 +10964,14 @@
               </w:rPr>
               <w:t>DateTime</w:t>
             </w:r>
-            <w:proofErr w:type="spellEnd"/>
-            <w:r>
-              <w:rPr>
-                <w:rFonts w:ascii="Consolas" w:hAnsi="Consolas" w:cs="Consolas"/>
-                <w:sz w:val="19"/>
-                <w:szCs w:val="19"/>
-                <w:lang w:bidi="ar-SA"/>
-              </w:rPr>
-              <w:t xml:space="preserve"> </w:t>
-            </w:r>
-            <w:proofErr w:type="spellStart"/>
-            <w:r>
-              <w:rPr>
-                <w:rFonts w:ascii="Consolas" w:hAnsi="Consolas" w:cs="Consolas"/>
-                <w:sz w:val="19"/>
-                <w:szCs w:val="19"/>
-                <w:lang w:bidi="ar-SA"/>
-              </w:rPr>
-              <w:t>doj</w:t>
-            </w:r>
-            <w:proofErr w:type="spellEnd"/>
-            <w:r>
-              <w:rPr>
-                <w:rFonts w:ascii="Consolas" w:hAnsi="Consolas" w:cs="Consolas"/>
-                <w:sz w:val="19"/>
-                <w:szCs w:val="19"/>
-                <w:lang w:bidi="ar-SA"/>
-              </w:rPr>
-              <w:t xml:space="preserve"> { </w:t>
+            <w:r>
+              <w:rPr>
+                <w:rFonts w:ascii="Consolas" w:hAnsi="Consolas" w:cs="Consolas"/>
+                <w:sz w:val="19"/>
+                <w:szCs w:val="19"/>
+                <w:lang w:bidi="ar-SA"/>
+              </w:rPr>
+              <w:t xml:space="preserve"> doj { </w:t>
             </w:r>
             <w:r>
               <w:rPr>
@@ -11785,7 +11024,6 @@
                 <w:lang w:bidi="ar-SA"/>
               </w:rPr>
             </w:pPr>
-            <w:proofErr w:type="spellStart"/>
             <w:r>
               <w:rPr>
                 <w:rFonts w:ascii="Consolas" w:hAnsi="Consolas" w:cs="Consolas"/>
@@ -11796,7 +11034,6 @@
               </w:rPr>
               <w:t>publicstring</w:t>
             </w:r>
-            <w:proofErr w:type="spellEnd"/>
             <w:r>
               <w:rPr>
                 <w:rFonts w:ascii="Consolas" w:hAnsi="Consolas" w:cs="Consolas"/>
@@ -11874,7 +11111,6 @@
                 <w:lang w:bidi="ar-SA"/>
               </w:rPr>
             </w:pPr>
-            <w:proofErr w:type="spellStart"/>
             <w:r>
               <w:rPr>
                 <w:rFonts w:ascii="Consolas" w:hAnsi="Consolas" w:cs="Consolas"/>
@@ -11894,7 +11130,6 @@
               </w:rPr>
               <w:t>phone</w:t>
             </w:r>
-            <w:proofErr w:type="spellEnd"/>
             <w:r>
               <w:rPr>
                 <w:rFonts w:ascii="Consolas" w:hAnsi="Consolas" w:cs="Consolas"/>
@@ -12088,7 +11323,6 @@
                 <w:lang w:bidi="ar-SA"/>
               </w:rPr>
             </w:pPr>
-            <w:proofErr w:type="spellStart"/>
             <w:r>
               <w:rPr>
                 <w:rFonts w:ascii="Consolas" w:hAnsi="Consolas" w:cs="Consolas"/>
@@ -12109,7 +11343,6 @@
               </w:rPr>
               <w:t>List</w:t>
             </w:r>
-            <w:proofErr w:type="spellEnd"/>
             <w:r>
               <w:rPr>
                 <w:rFonts w:ascii="Consolas" w:hAnsi="Consolas" w:cs="Consolas"/>
@@ -12225,7 +11458,7 @@
       <w:tblPr>
         <w:tblStyle w:val="TableGrid"/>
         <w:tblW w:w="0" w:type="auto"/>
-        <w:tblLook w:val="04A0"/>
+        <w:tblLook w:val="04A0" w:firstRow="1" w:lastRow="0" w:firstColumn="1" w:lastColumn="0" w:noHBand="0" w:noVBand="1"/>
       </w:tblPr>
       <w:tblGrid>
         <w:gridCol w:w="9576"/>
@@ -12241,7 +11474,6 @@
                 <w:b/>
               </w:rPr>
             </w:pPr>
-            <w:proofErr w:type="spellStart"/>
             <w:r>
               <w:rPr>
                 <w:rFonts w:ascii="Consolas" w:hAnsi="Consolas" w:cs="Consolas"/>
@@ -12253,7 +11485,6 @@
               </w:rPr>
               <w:t>AdmissionInfo</w:t>
             </w:r>
-            <w:proofErr w:type="spellEnd"/>
           </w:p>
         </w:tc>
       </w:tr>
@@ -12276,7 +11507,6 @@
                 <w:lang w:bidi="ar-SA"/>
               </w:rPr>
             </w:pPr>
-            <w:proofErr w:type="spellStart"/>
             <w:r>
               <w:rPr>
                 <w:rFonts w:ascii="Consolas" w:hAnsi="Consolas" w:cs="Consolas"/>
@@ -12307,7 +11537,6 @@
               </w:rPr>
               <w:t>Info</w:t>
             </w:r>
-            <w:proofErr w:type="spellEnd"/>
           </w:p>
           <w:p>
             <w:pPr>
@@ -12347,7 +11576,6 @@
                 <w:lang w:bidi="ar-SA"/>
               </w:rPr>
             </w:pPr>
-            <w:proofErr w:type="spellStart"/>
             <w:r>
               <w:rPr>
                 <w:rFonts w:ascii="Consolas" w:hAnsi="Consolas" w:cs="Consolas"/>
@@ -12358,7 +11586,6 @@
               </w:rPr>
               <w:t>publicstring</w:t>
             </w:r>
-            <w:proofErr w:type="spellEnd"/>
             <w:r>
               <w:rPr>
                 <w:rFonts w:ascii="Consolas" w:hAnsi="Consolas" w:cs="Consolas"/>
@@ -12421,7 +11648,6 @@
                 <w:lang w:bidi="ar-SA"/>
               </w:rPr>
             </w:pPr>
-            <w:proofErr w:type="spellStart"/>
             <w:r>
               <w:rPr>
                 <w:rFonts w:ascii="Consolas" w:hAnsi="Consolas" w:cs="Consolas"/>
@@ -12432,7 +11658,6 @@
               </w:rPr>
               <w:t>publicstring</w:t>
             </w:r>
-            <w:proofErr w:type="spellEnd"/>
             <w:r>
               <w:rPr>
                 <w:rFonts w:ascii="Consolas" w:hAnsi="Consolas" w:cs="Consolas"/>
@@ -12495,7 +11720,6 @@
                 <w:lang w:bidi="ar-SA"/>
               </w:rPr>
             </w:pPr>
-            <w:proofErr w:type="spellStart"/>
             <w:r>
               <w:rPr>
                 <w:rFonts w:ascii="Consolas" w:hAnsi="Consolas" w:cs="Consolas"/>
@@ -12515,7 +11739,6 @@
               </w:rPr>
               <w:t>purpose</w:t>
             </w:r>
-            <w:proofErr w:type="spellEnd"/>
             <w:r>
               <w:rPr>
                 <w:rFonts w:ascii="Consolas" w:hAnsi="Consolas" w:cs="Consolas"/>
@@ -12578,7 +11801,6 @@
                 <w:lang w:bidi="ar-SA"/>
               </w:rPr>
             </w:pPr>
-            <w:proofErr w:type="spellStart"/>
             <w:r>
               <w:rPr>
                 <w:rFonts w:ascii="Consolas" w:hAnsi="Consolas" w:cs="Consolas"/>
@@ -12589,25 +11811,14 @@
               </w:rPr>
               <w:t>publicint</w:t>
             </w:r>
-            <w:proofErr w:type="spellEnd"/>
-            <w:r>
-              <w:rPr>
-                <w:rFonts w:ascii="Consolas" w:hAnsi="Consolas" w:cs="Consolas"/>
-                <w:sz w:val="19"/>
-                <w:szCs w:val="19"/>
-                <w:lang w:bidi="ar-SA"/>
-              </w:rPr>
-              <w:t xml:space="preserve"> </w:t>
-            </w:r>
-            <w:proofErr w:type="spellStart"/>
-            <w:r>
-              <w:rPr>
-                <w:rFonts w:ascii="Consolas" w:hAnsi="Consolas" w:cs="Consolas"/>
-                <w:sz w:val="19"/>
-                <w:szCs w:val="19"/>
-                <w:lang w:bidi="ar-SA"/>
-              </w:rPr>
-              <w:t>age</w:t>
+            <w:r>
+              <w:rPr>
+                <w:rFonts w:ascii="Consolas" w:hAnsi="Consolas" w:cs="Consolas"/>
+                <w:sz w:val="19"/>
+                <w:szCs w:val="19"/>
+                <w:lang w:bidi="ar-SA"/>
+              </w:rPr>
+              <w:t xml:space="preserve"> age</w:t>
             </w:r>
             <w:r>
               <w:rPr>
@@ -12618,7 +11829,6 @@
               </w:rPr>
               <w:t>Limit</w:t>
             </w:r>
-            <w:proofErr w:type="spellEnd"/>
             <w:r>
               <w:rPr>
                 <w:rFonts w:ascii="Consolas" w:hAnsi="Consolas" w:cs="Consolas"/>
@@ -12681,7 +11891,6 @@
                 <w:lang w:bidi="ar-SA"/>
               </w:rPr>
             </w:pPr>
-            <w:proofErr w:type="spellStart"/>
             <w:r>
               <w:rPr>
                 <w:rFonts w:ascii="Consolas" w:hAnsi="Consolas" w:cs="Consolas"/>
@@ -12701,7 +11910,6 @@
               </w:rPr>
               <w:t>Venue</w:t>
             </w:r>
-            <w:proofErr w:type="spellEnd"/>
             <w:r>
               <w:rPr>
                 <w:rFonts w:ascii="Consolas" w:hAnsi="Consolas" w:cs="Consolas"/>
@@ -12764,7 +11972,6 @@
                 <w:lang w:bidi="ar-SA"/>
               </w:rPr>
             </w:pPr>
-            <w:proofErr w:type="spellStart"/>
             <w:r>
               <w:rPr>
                 <w:rFonts w:ascii="Consolas" w:hAnsi="Consolas" w:cs="Consolas"/>
@@ -12791,17 +11998,7 @@
                 <w:szCs w:val="19"/>
                 <w:lang w:bidi="ar-SA"/>
               </w:rPr>
-              <w:t>hone</w:t>
-            </w:r>
-            <w:proofErr w:type="spellEnd"/>
-            <w:r>
-              <w:rPr>
-                <w:rFonts w:ascii="Consolas" w:hAnsi="Consolas" w:cs="Consolas"/>
-                <w:sz w:val="19"/>
-                <w:szCs w:val="19"/>
-                <w:lang w:bidi="ar-SA"/>
-              </w:rPr>
-              <w:t xml:space="preserve"> { </w:t>
+              <w:t xml:space="preserve">hone { </w:t>
             </w:r>
             <w:r>
               <w:rPr>
@@ -12856,7 +12053,6 @@
                 <w:lang w:bidi="ar-SA"/>
               </w:rPr>
             </w:pPr>
-            <w:proofErr w:type="spellStart"/>
             <w:r>
               <w:rPr>
                 <w:rFonts w:ascii="Consolas" w:hAnsi="Consolas" w:cs="Consolas"/>
@@ -12867,35 +12063,14 @@
               </w:rPr>
               <w:t>publicstring</w:t>
             </w:r>
-            <w:proofErr w:type="spellEnd"/>
-            <w:r>
-              <w:rPr>
-                <w:rFonts w:ascii="Consolas" w:hAnsi="Consolas" w:cs="Consolas"/>
-                <w:sz w:val="19"/>
-                <w:szCs w:val="19"/>
-                <w:lang w:bidi="ar-SA"/>
-              </w:rPr>
-              <w:t xml:space="preserve"> </w:t>
-            </w:r>
-            <w:proofErr w:type="spellStart"/>
-            <w:r>
-              <w:rPr>
-                <w:rFonts w:ascii="Consolas" w:hAnsi="Consolas" w:cs="Consolas"/>
-                <w:sz w:val="19"/>
-                <w:szCs w:val="19"/>
-                <w:lang w:bidi="ar-SA"/>
-              </w:rPr>
-              <w:t>admittedAddress</w:t>
-            </w:r>
-            <w:proofErr w:type="spellEnd"/>
-            <w:r>
-              <w:rPr>
-                <w:rFonts w:ascii="Consolas" w:hAnsi="Consolas" w:cs="Consolas"/>
-                <w:sz w:val="19"/>
-                <w:szCs w:val="19"/>
-                <w:lang w:bidi="ar-SA"/>
-              </w:rPr>
-              <w:t xml:space="preserve"> { </w:t>
+            <w:r>
+              <w:rPr>
+                <w:rFonts w:ascii="Consolas" w:hAnsi="Consolas" w:cs="Consolas"/>
+                <w:sz w:val="19"/>
+                <w:szCs w:val="19"/>
+                <w:lang w:bidi="ar-SA"/>
+              </w:rPr>
+              <w:t xml:space="preserve"> admittedAddress { </w:t>
             </w:r>
             <w:r>
               <w:rPr>
@@ -12948,7 +12123,6 @@
                 <w:lang w:bidi="ar-SA"/>
               </w:rPr>
             </w:pPr>
-            <w:proofErr w:type="spellStart"/>
             <w:r>
               <w:rPr>
                 <w:rFonts w:ascii="Consolas" w:hAnsi="Consolas" w:cs="Consolas"/>
@@ -12969,44 +12143,23 @@
               </w:rPr>
               <w:t>DateTime</w:t>
             </w:r>
-            <w:proofErr w:type="spellEnd"/>
-            <w:r>
-              <w:rPr>
-                <w:rFonts w:ascii="Consolas" w:hAnsi="Consolas" w:cs="Consolas"/>
-                <w:sz w:val="19"/>
-                <w:szCs w:val="19"/>
-                <w:lang w:bidi="ar-SA"/>
-              </w:rPr>
-              <w:t xml:space="preserve"> </w:t>
-            </w:r>
-            <w:proofErr w:type="spellStart"/>
-            <w:r>
-              <w:rPr>
-                <w:rFonts w:ascii="Consolas" w:hAnsi="Consolas" w:cs="Consolas"/>
-                <w:sz w:val="19"/>
-                <w:szCs w:val="19"/>
-                <w:lang w:bidi="ar-SA"/>
-              </w:rPr>
-              <w:t>exam</w:t>
-            </w:r>
-            <w:r>
-              <w:rPr>
-                <w:rFonts w:ascii="Consolas" w:hAnsi="Consolas" w:cs="Consolas"/>
-                <w:sz w:val="19"/>
-                <w:szCs w:val="19"/>
-                <w:lang w:bidi="ar-SA"/>
-              </w:rPr>
-              <w:t>Date</w:t>
-            </w:r>
-            <w:proofErr w:type="spellEnd"/>
-            <w:r>
-              <w:rPr>
-                <w:rFonts w:ascii="Consolas" w:hAnsi="Consolas" w:cs="Consolas"/>
-                <w:sz w:val="19"/>
-                <w:szCs w:val="19"/>
-                <w:lang w:bidi="ar-SA"/>
-              </w:rPr>
-              <w:t xml:space="preserve"> { </w:t>
+            <w:r>
+              <w:rPr>
+                <w:rFonts w:ascii="Consolas" w:hAnsi="Consolas" w:cs="Consolas"/>
+                <w:sz w:val="19"/>
+                <w:szCs w:val="19"/>
+                <w:lang w:bidi="ar-SA"/>
+              </w:rPr>
+              <w:t xml:space="preserve"> exam</w:t>
+            </w:r>
+            <w:r>
+              <w:rPr>
+                <w:rFonts w:ascii="Consolas" w:hAnsi="Consolas" w:cs="Consolas"/>
+                <w:sz w:val="19"/>
+                <w:szCs w:val="19"/>
+                <w:lang w:bidi="ar-SA"/>
+              </w:rPr>
+              <w:t xml:space="preserve">Date { </w:t>
             </w:r>
             <w:r>
               <w:rPr>
@@ -13061,7 +12214,6 @@
                 <w:lang w:bidi="ar-SA"/>
               </w:rPr>
             </w:pPr>
-            <w:proofErr w:type="spellStart"/>
             <w:r>
               <w:rPr>
                 <w:rFonts w:ascii="Consolas" w:hAnsi="Consolas" w:cs="Consolas"/>
@@ -13082,35 +12234,14 @@
               </w:rPr>
               <w:t>DateTime</w:t>
             </w:r>
-            <w:proofErr w:type="spellEnd"/>
-            <w:r>
-              <w:rPr>
-                <w:rFonts w:ascii="Consolas" w:hAnsi="Consolas" w:cs="Consolas"/>
-                <w:sz w:val="19"/>
-                <w:szCs w:val="19"/>
-                <w:lang w:bidi="ar-SA"/>
-              </w:rPr>
-              <w:t xml:space="preserve"> </w:t>
-            </w:r>
-            <w:proofErr w:type="spellStart"/>
-            <w:r>
-              <w:rPr>
-                <w:rFonts w:ascii="Consolas" w:hAnsi="Consolas" w:cs="Consolas"/>
-                <w:sz w:val="19"/>
-                <w:szCs w:val="19"/>
-                <w:lang w:bidi="ar-SA"/>
-              </w:rPr>
-              <w:t>resultDate</w:t>
-            </w:r>
-            <w:proofErr w:type="spellEnd"/>
-            <w:r>
-              <w:rPr>
-                <w:rFonts w:ascii="Consolas" w:hAnsi="Consolas" w:cs="Consolas"/>
-                <w:sz w:val="19"/>
-                <w:szCs w:val="19"/>
-                <w:lang w:bidi="ar-SA"/>
-              </w:rPr>
-              <w:t xml:space="preserve"> { </w:t>
+            <w:r>
+              <w:rPr>
+                <w:rFonts w:ascii="Consolas" w:hAnsi="Consolas" w:cs="Consolas"/>
+                <w:sz w:val="19"/>
+                <w:szCs w:val="19"/>
+                <w:lang w:bidi="ar-SA"/>
+              </w:rPr>
+              <w:t xml:space="preserve"> resultDate { </w:t>
             </w:r>
             <w:r>
               <w:rPr>
@@ -13173,18 +12304,7 @@
                 <w:szCs w:val="19"/>
                 <w:lang w:bidi="ar-SA"/>
               </w:rPr>
-              <w:t xml:space="preserve">        </w:t>
-            </w:r>
-            <w:proofErr w:type="spellStart"/>
-            <w:r>
-              <w:rPr>
-                <w:rFonts w:ascii="Consolas" w:hAnsi="Consolas" w:cs="Consolas"/>
-                <w:color w:val="0000FF"/>
-                <w:sz w:val="19"/>
-                <w:szCs w:val="19"/>
-                <w:lang w:bidi="ar-SA"/>
-              </w:rPr>
-              <w:t>public</w:t>
+              <w:t xml:space="preserve">        public</w:t>
             </w:r>
             <w:r>
               <w:rPr>
@@ -13196,7 +12316,6 @@
               </w:rPr>
               <w:t>List</w:t>
             </w:r>
-            <w:proofErr w:type="spellEnd"/>
             <w:r>
               <w:rPr>
                 <w:rFonts w:ascii="Consolas" w:hAnsi="Consolas" w:cs="Consolas"/>
@@ -13287,7 +12406,6 @@
                 <w:lang w:bidi="ar-SA"/>
               </w:rPr>
             </w:pPr>
-            <w:proofErr w:type="spellStart"/>
             <w:r>
               <w:rPr>
                 <w:rFonts w:ascii="Consolas" w:hAnsi="Consolas" w:cs="Consolas"/>
@@ -13317,7 +12435,6 @@
               </w:rPr>
               <w:t>numberOfSeats</w:t>
             </w:r>
-            <w:proofErr w:type="spellEnd"/>
             <w:r>
               <w:rPr>
                 <w:rFonts w:ascii="Consolas" w:hAnsi="Consolas" w:cs="Consolas"/>
@@ -13399,7 +12516,7 @@
       <w:tblPr>
         <w:tblStyle w:val="TableGrid"/>
         <w:tblW w:w="0" w:type="auto"/>
-        <w:tblLook w:val="04A0"/>
+        <w:tblLook w:val="04A0" w:firstRow="1" w:lastRow="0" w:firstColumn="1" w:lastColumn="0" w:noHBand="0" w:noVBand="1"/>
       </w:tblPr>
       <w:tblGrid>
         <w:gridCol w:w="9576"/>
@@ -13415,7 +12532,6 @@
                 <w:b/>
               </w:rPr>
             </w:pPr>
-            <w:proofErr w:type="spellStart"/>
             <w:r>
               <w:rPr>
                 <w:rFonts w:ascii="Consolas" w:hAnsi="Consolas" w:cs="Consolas"/>
@@ -13427,7 +12543,6 @@
               </w:rPr>
               <w:t>BookInfo</w:t>
             </w:r>
-            <w:proofErr w:type="spellEnd"/>
           </w:p>
         </w:tc>
       </w:tr>
@@ -13449,7 +12564,6 @@
                 <w:lang w:bidi="ar-SA"/>
               </w:rPr>
             </w:pPr>
-            <w:proofErr w:type="spellStart"/>
             <w:r>
               <w:rPr>
                 <w:rFonts w:ascii="Consolas" w:hAnsi="Consolas" w:cs="Consolas"/>
@@ -13470,7 +12584,6 @@
               </w:rPr>
               <w:t>BookInfo</w:t>
             </w:r>
-            <w:proofErr w:type="spellEnd"/>
           </w:p>
           <w:p>
             <w:pPr>
@@ -13508,7 +12621,6 @@
                 <w:lang w:bidi="ar-SA"/>
               </w:rPr>
             </w:pPr>
-            <w:proofErr w:type="spellStart"/>
             <w:r>
               <w:rPr>
                 <w:rFonts w:ascii="Consolas" w:hAnsi="Consolas" w:cs="Consolas"/>
@@ -13519,7 +12631,6 @@
               </w:rPr>
               <w:t>publicstring</w:t>
             </w:r>
-            <w:proofErr w:type="spellEnd"/>
             <w:r>
               <w:rPr>
                 <w:rFonts w:ascii="Consolas" w:hAnsi="Consolas" w:cs="Consolas"/>
@@ -13581,7 +12692,6 @@
                 <w:lang w:bidi="ar-SA"/>
               </w:rPr>
             </w:pPr>
-            <w:proofErr w:type="spellStart"/>
             <w:r>
               <w:rPr>
                 <w:rFonts w:ascii="Consolas" w:hAnsi="Consolas" w:cs="Consolas"/>
@@ -13602,35 +12712,14 @@
               </w:rPr>
               <w:t>DateTime</w:t>
             </w:r>
-            <w:proofErr w:type="spellEnd"/>
-            <w:r>
-              <w:rPr>
-                <w:rFonts w:ascii="Consolas" w:hAnsi="Consolas" w:cs="Consolas"/>
-                <w:sz w:val="19"/>
-                <w:szCs w:val="19"/>
-                <w:lang w:bidi="ar-SA"/>
-              </w:rPr>
-              <w:t xml:space="preserve"> </w:t>
-            </w:r>
-            <w:proofErr w:type="spellStart"/>
-            <w:r>
-              <w:rPr>
-                <w:rFonts w:ascii="Consolas" w:hAnsi="Consolas" w:cs="Consolas"/>
-                <w:sz w:val="19"/>
-                <w:szCs w:val="19"/>
-                <w:lang w:bidi="ar-SA"/>
-              </w:rPr>
-              <w:t>issueDate</w:t>
-            </w:r>
-            <w:proofErr w:type="spellEnd"/>
-            <w:r>
-              <w:rPr>
-                <w:rFonts w:ascii="Consolas" w:hAnsi="Consolas" w:cs="Consolas"/>
-                <w:sz w:val="19"/>
-                <w:szCs w:val="19"/>
-                <w:lang w:bidi="ar-SA"/>
-              </w:rPr>
-              <w:t xml:space="preserve"> { </w:t>
+            <w:r>
+              <w:rPr>
+                <w:rFonts w:ascii="Consolas" w:hAnsi="Consolas" w:cs="Consolas"/>
+                <w:sz w:val="19"/>
+                <w:szCs w:val="19"/>
+                <w:lang w:bidi="ar-SA"/>
+              </w:rPr>
+              <w:t xml:space="preserve"> issueDate { </w:t>
             </w:r>
             <w:r>
               <w:rPr>
@@ -13684,7 +12773,6 @@
                 <w:lang w:bidi="ar-SA"/>
               </w:rPr>
             </w:pPr>
-            <w:proofErr w:type="spellStart"/>
             <w:r>
               <w:rPr>
                 <w:rFonts w:ascii="Consolas" w:hAnsi="Consolas" w:cs="Consolas"/>
@@ -13705,7 +12793,6 @@
               </w:rPr>
               <w:t>List</w:t>
             </w:r>
-            <w:proofErr w:type="spellEnd"/>
             <w:r>
               <w:rPr>
                 <w:rFonts w:ascii="Consolas" w:hAnsi="Consolas" w:cs="Consolas"/>
@@ -13786,7 +12873,6 @@
                 <w:lang w:bidi="ar-SA"/>
               </w:rPr>
             </w:pPr>
-            <w:proofErr w:type="spellStart"/>
             <w:r>
               <w:rPr>
                 <w:rFonts w:ascii="Consolas" w:hAnsi="Consolas" w:cs="Consolas"/>
@@ -13807,7 +12893,6 @@
               </w:rPr>
               <w:t>List</w:t>
             </w:r>
-            <w:proofErr w:type="spellEnd"/>
             <w:r>
               <w:rPr>
                 <w:rFonts w:ascii="Consolas" w:hAnsi="Consolas" w:cs="Consolas"/>
@@ -13907,7 +12992,7 @@
       <w:tblPr>
         <w:tblStyle w:val="TableGrid"/>
         <w:tblW w:w="0" w:type="auto"/>
-        <w:tblLook w:val="04A0"/>
+        <w:tblLook w:val="04A0" w:firstRow="1" w:lastRow="0" w:firstColumn="1" w:lastColumn="0" w:noHBand="0" w:noVBand="1"/>
       </w:tblPr>
       <w:tblGrid>
         <w:gridCol w:w="9576"/>
@@ -13923,7 +13008,6 @@
                 <w:b/>
               </w:rPr>
             </w:pPr>
-            <w:proofErr w:type="spellStart"/>
             <w:r>
               <w:rPr>
                 <w:rFonts w:ascii="Consolas" w:hAnsi="Consolas" w:cs="Consolas"/>
@@ -13936,7 +13020,6 @@
               <w:lastRenderedPageBreak/>
               <w:t>TransactionInfo</w:t>
             </w:r>
-            <w:proofErr w:type="spellEnd"/>
           </w:p>
         </w:tc>
       </w:tr>
@@ -13958,7 +13041,6 @@
                 <w:lang w:bidi="ar-SA"/>
               </w:rPr>
             </w:pPr>
-            <w:proofErr w:type="spellStart"/>
             <w:r>
               <w:rPr>
                 <w:rFonts w:ascii="Consolas" w:hAnsi="Consolas" w:cs="Consolas"/>
@@ -13979,7 +13061,6 @@
               </w:rPr>
               <w:t>TransactionInfo</w:t>
             </w:r>
-            <w:proofErr w:type="spellEnd"/>
           </w:p>
           <w:p>
             <w:pPr>
@@ -14017,7 +13098,6 @@
                 <w:lang w:bidi="ar-SA"/>
               </w:rPr>
             </w:pPr>
-            <w:proofErr w:type="spellStart"/>
             <w:r>
               <w:rPr>
                 <w:rFonts w:ascii="Consolas" w:hAnsi="Consolas" w:cs="Consolas"/>
@@ -14028,7 +13108,6 @@
               </w:rPr>
               <w:t>publicstring</w:t>
             </w:r>
-            <w:proofErr w:type="spellEnd"/>
             <w:r>
               <w:rPr>
                 <w:rFonts w:ascii="Consolas" w:hAnsi="Consolas" w:cs="Consolas"/>
@@ -14090,7 +13169,6 @@
                 <w:lang w:bidi="ar-SA"/>
               </w:rPr>
             </w:pPr>
-            <w:proofErr w:type="spellStart"/>
             <w:r>
               <w:rPr>
                 <w:rFonts w:ascii="Consolas" w:hAnsi="Consolas" w:cs="Consolas"/>
@@ -14101,7 +13179,6 @@
               </w:rPr>
               <w:t>publicstring</w:t>
             </w:r>
-            <w:proofErr w:type="spellEnd"/>
             <w:r>
               <w:rPr>
                 <w:rFonts w:ascii="Consolas" w:hAnsi="Consolas" w:cs="Consolas"/>
@@ -14163,7 +13240,6 @@
                 <w:lang w:bidi="ar-SA"/>
               </w:rPr>
             </w:pPr>
-            <w:proofErr w:type="spellStart"/>
             <w:r>
               <w:rPr>
                 <w:rFonts w:ascii="Consolas" w:hAnsi="Consolas" w:cs="Consolas"/>
@@ -14174,7 +13250,6 @@
               </w:rPr>
               <w:t>publicdouble</w:t>
             </w:r>
-            <w:proofErr w:type="spellEnd"/>
             <w:r>
               <w:rPr>
                 <w:rFonts w:ascii="Consolas" w:hAnsi="Consolas" w:cs="Consolas"/>
@@ -14236,7 +13311,6 @@
                 <w:lang w:bidi="ar-SA"/>
               </w:rPr>
             </w:pPr>
-            <w:proofErr w:type="spellStart"/>
             <w:r>
               <w:rPr>
                 <w:rFonts w:ascii="Consolas" w:hAnsi="Consolas" w:cs="Consolas"/>
@@ -14247,7 +13321,6 @@
               </w:rPr>
               <w:t>publicstring</w:t>
             </w:r>
-            <w:proofErr w:type="spellEnd"/>
             <w:r>
               <w:rPr>
                 <w:rFonts w:ascii="Consolas" w:hAnsi="Consolas" w:cs="Consolas"/>
@@ -14309,7 +13382,6 @@
                 <w:lang w:bidi="ar-SA"/>
               </w:rPr>
             </w:pPr>
-            <w:proofErr w:type="spellStart"/>
             <w:r>
               <w:rPr>
                 <w:rFonts w:ascii="Consolas" w:hAnsi="Consolas" w:cs="Consolas"/>
@@ -14320,7 +13392,6 @@
               </w:rPr>
               <w:t>publicstring</w:t>
             </w:r>
-            <w:proofErr w:type="spellEnd"/>
             <w:r>
               <w:rPr>
                 <w:rFonts w:ascii="Consolas" w:hAnsi="Consolas" w:cs="Consolas"/>
@@ -14382,7 +13453,6 @@
                 <w:lang w:bidi="ar-SA"/>
               </w:rPr>
             </w:pPr>
-            <w:proofErr w:type="spellStart"/>
             <w:r>
               <w:rPr>
                 <w:rFonts w:ascii="Consolas" w:hAnsi="Consolas" w:cs="Consolas"/>
@@ -14393,35 +13463,14 @@
               </w:rPr>
               <w:t>publicstring</w:t>
             </w:r>
-            <w:proofErr w:type="spellEnd"/>
-            <w:r>
-              <w:rPr>
-                <w:rFonts w:ascii="Consolas" w:hAnsi="Consolas" w:cs="Consolas"/>
-                <w:sz w:val="19"/>
-                <w:szCs w:val="19"/>
-                <w:lang w:bidi="ar-SA"/>
-              </w:rPr>
-              <w:t xml:space="preserve"> </w:t>
-            </w:r>
-            <w:proofErr w:type="spellStart"/>
-            <w:r>
-              <w:rPr>
-                <w:rFonts w:ascii="Consolas" w:hAnsi="Consolas" w:cs="Consolas"/>
-                <w:sz w:val="19"/>
-                <w:szCs w:val="19"/>
-                <w:lang w:bidi="ar-SA"/>
-              </w:rPr>
-              <w:t>receivedFrom</w:t>
-            </w:r>
-            <w:proofErr w:type="spellEnd"/>
-            <w:r>
-              <w:rPr>
-                <w:rFonts w:ascii="Consolas" w:hAnsi="Consolas" w:cs="Consolas"/>
-                <w:sz w:val="19"/>
-                <w:szCs w:val="19"/>
-                <w:lang w:bidi="ar-SA"/>
-              </w:rPr>
-              <w:t xml:space="preserve"> { </w:t>
+            <w:r>
+              <w:rPr>
+                <w:rFonts w:ascii="Consolas" w:hAnsi="Consolas" w:cs="Consolas"/>
+                <w:sz w:val="19"/>
+                <w:szCs w:val="19"/>
+                <w:lang w:bidi="ar-SA"/>
+              </w:rPr>
+              <w:t xml:space="preserve"> receivedFrom { </w:t>
             </w:r>
             <w:r>
               <w:rPr>
@@ -14475,7 +13524,6 @@
                 <w:lang w:bidi="ar-SA"/>
               </w:rPr>
             </w:pPr>
-            <w:proofErr w:type="spellStart"/>
             <w:r>
               <w:rPr>
                 <w:rFonts w:ascii="Consolas" w:hAnsi="Consolas" w:cs="Consolas"/>
@@ -14486,35 +13534,14 @@
               </w:rPr>
               <w:t>publicstring</w:t>
             </w:r>
-            <w:proofErr w:type="spellEnd"/>
-            <w:r>
-              <w:rPr>
-                <w:rFonts w:ascii="Consolas" w:hAnsi="Consolas" w:cs="Consolas"/>
-                <w:sz w:val="19"/>
-                <w:szCs w:val="19"/>
-                <w:lang w:bidi="ar-SA"/>
-              </w:rPr>
-              <w:t xml:space="preserve"> </w:t>
-            </w:r>
-            <w:proofErr w:type="spellStart"/>
-            <w:r>
-              <w:rPr>
-                <w:rFonts w:ascii="Consolas" w:hAnsi="Consolas" w:cs="Consolas"/>
-                <w:sz w:val="19"/>
-                <w:szCs w:val="19"/>
-                <w:lang w:bidi="ar-SA"/>
-              </w:rPr>
-              <w:t>receivedBy</w:t>
-            </w:r>
-            <w:proofErr w:type="spellEnd"/>
-            <w:r>
-              <w:rPr>
-                <w:rFonts w:ascii="Consolas" w:hAnsi="Consolas" w:cs="Consolas"/>
-                <w:sz w:val="19"/>
-                <w:szCs w:val="19"/>
-                <w:lang w:bidi="ar-SA"/>
-              </w:rPr>
-              <w:t xml:space="preserve"> { </w:t>
+            <w:r>
+              <w:rPr>
+                <w:rFonts w:ascii="Consolas" w:hAnsi="Consolas" w:cs="Consolas"/>
+                <w:sz w:val="19"/>
+                <w:szCs w:val="19"/>
+                <w:lang w:bidi="ar-SA"/>
+              </w:rPr>
+              <w:t xml:space="preserve"> receivedBy { </w:t>
             </w:r>
             <w:r>
               <w:rPr>
@@ -14568,7 +13595,6 @@
                 <w:lang w:bidi="ar-SA"/>
               </w:rPr>
             </w:pPr>
-            <w:proofErr w:type="spellStart"/>
             <w:r>
               <w:rPr>
                 <w:rFonts w:ascii="Consolas" w:hAnsi="Consolas" w:cs="Consolas"/>
@@ -14589,7 +13615,6 @@
               </w:rPr>
               <w:t>DateTime</w:t>
             </w:r>
-            <w:proofErr w:type="spellEnd"/>
             <w:r>
               <w:rPr>
                 <w:rFonts w:ascii="Consolas" w:hAnsi="Consolas" w:cs="Consolas"/>
@@ -14874,21 +13899,8 @@
       <w:r>
         <w:t xml:space="preserve">The application provides only </w:t>
       </w:r>
-      <w:proofErr w:type="spellStart"/>
-      <w:r>
-        <w:t>skydrive</w:t>
-      </w:r>
-      <w:proofErr w:type="spellEnd"/>
-      <w:r>
-        <w:t xml:space="preserve"> cloud storage back up. We could develop Google drive and </w:t>
-      </w:r>
-      <w:proofErr w:type="spellStart"/>
-      <w:r>
-        <w:t>dropbox</w:t>
-      </w:r>
-      <w:proofErr w:type="spellEnd"/>
-      <w:r>
-        <w:t xml:space="preserve"> cloud storage back up as well.</w:t>
+      <w:r>
+        <w:t>skydrive cloud storage back up. We could develop Google drive and dropbox cloud storage back up as well.</w:t>
       </w:r>
     </w:p>
     <w:p>
@@ -15150,7 +14162,7 @@
 </file>
 
 <file path=word/endnotes.xml><?xml version="1.0" encoding="utf-8"?>
-<w:endnotes xmlns:ve="http://schemas.openxmlformats.org/markup-compatibility/2006" xmlns:o="urn:schemas-microsoft-com:office:office" xmlns:r="http://schemas.openxmlformats.org/officeDocument/2006/relationships" xmlns:m="http://schemas.openxmlformats.org/officeDocument/2006/math" xmlns:v="urn:schemas-microsoft-com:vml" xmlns:wp="http://schemas.openxmlformats.org/drawingml/2006/wordprocessingDrawing" xmlns:w10="urn:schemas-microsoft-com:office:word" xmlns:w="http://schemas.openxmlformats.org/wordprocessingml/2006/main" xmlns:wne="http://schemas.microsoft.com/office/word/2006/wordml">
+<w:endnotes xmlns:wpc="http://schemas.microsoft.com/office/word/2010/wordprocessingCanvas" xmlns:mc="http://schemas.openxmlformats.org/markup-compatibility/2006" xmlns:o="urn:schemas-microsoft-com:office:office" xmlns:r="http://schemas.openxmlformats.org/officeDocument/2006/relationships" xmlns:m="http://schemas.openxmlformats.org/officeDocument/2006/math" xmlns:v="urn:schemas-microsoft-com:vml" xmlns:wp14="http://schemas.microsoft.com/office/word/2010/wordprocessingDrawing" xmlns:wp="http://schemas.openxmlformats.org/drawingml/2006/wordprocessingDrawing" xmlns:w10="urn:schemas-microsoft-com:office:word" xmlns:w="http://schemas.openxmlformats.org/wordprocessingml/2006/main" xmlns:w14="http://schemas.microsoft.com/office/word/2010/wordml" xmlns:w15="http://schemas.microsoft.com/office/word/2012/wordml" xmlns:wpg="http://schemas.microsoft.com/office/word/2010/wordprocessingGroup" xmlns:wpi="http://schemas.microsoft.com/office/word/2010/wordprocessingInk" xmlns:wne="http://schemas.microsoft.com/office/word/2006/wordml" xmlns:wps="http://schemas.microsoft.com/office/word/2010/wordprocessingShape" mc:Ignorable="w14 w15 wp14">
   <w:endnote w:type="separator" w:id="-1">
     <w:p>
       <w:pPr>
@@ -15175,7 +14187,7 @@
 </file>
 
 <file path=word/footer1.xml><?xml version="1.0" encoding="utf-8"?>
-<w:ftr xmlns:ve="http://schemas.openxmlformats.org/markup-compatibility/2006" xmlns:o="urn:schemas-microsoft-com:office:office" xmlns:r="http://schemas.openxmlformats.org/officeDocument/2006/relationships" xmlns:m="http://schemas.openxmlformats.org/officeDocument/2006/math" xmlns:v="urn:schemas-microsoft-com:vml" xmlns:wp="http://schemas.openxmlformats.org/drawingml/2006/wordprocessingDrawing" xmlns:w10="urn:schemas-microsoft-com:office:word" xmlns:w="http://schemas.openxmlformats.org/wordprocessingml/2006/main" xmlns:wne="http://schemas.microsoft.com/office/word/2006/wordml">
+<w:ftr xmlns:wpc="http://schemas.microsoft.com/office/word/2010/wordprocessingCanvas" xmlns:mc="http://schemas.openxmlformats.org/markup-compatibility/2006" xmlns:o="urn:schemas-microsoft-com:office:office" xmlns:r="http://schemas.openxmlformats.org/officeDocument/2006/relationships" xmlns:m="http://schemas.openxmlformats.org/officeDocument/2006/math" xmlns:v="urn:schemas-microsoft-com:vml" xmlns:wp14="http://schemas.microsoft.com/office/word/2010/wordprocessingDrawing" xmlns:wp="http://schemas.openxmlformats.org/drawingml/2006/wordprocessingDrawing" xmlns:w10="urn:schemas-microsoft-com:office:word" xmlns:w="http://schemas.openxmlformats.org/wordprocessingml/2006/main" xmlns:w14="http://schemas.microsoft.com/office/word/2010/wordml" xmlns:w15="http://schemas.microsoft.com/office/word/2012/wordml" xmlns:wpg="http://schemas.microsoft.com/office/word/2010/wordprocessingGroup" xmlns:wpi="http://schemas.microsoft.com/office/word/2010/wordprocessingInk" xmlns:wne="http://schemas.microsoft.com/office/word/2006/wordml" xmlns:wps="http://schemas.microsoft.com/office/word/2010/wordprocessingShape" mc:Ignorable="w14 w15 wp14">
   <w:sdt>
     <w:sdtPr>
       <w:id w:val="-757219047"/>
@@ -15195,14 +14207,27 @@
           <w:pStyle w:val="Footer"/>
           <w:jc w:val="center"/>
         </w:pPr>
-        <w:fldSimple w:instr=" PAGE   \* MERGEFORMAT ">
-          <w:r>
-            <w:rPr>
-              <w:noProof/>
-            </w:rPr>
-            <w:t>10</w:t>
-          </w:r>
-        </w:fldSimple>
+        <w:r>
+          <w:fldChar w:fldCharType="begin"/>
+        </w:r>
+        <w:r>
+          <w:instrText xml:space="preserve"> PAGE   \* MERGEFORMAT </w:instrText>
+        </w:r>
+        <w:r>
+          <w:fldChar w:fldCharType="separate"/>
+        </w:r>
+        <w:r>
+          <w:rPr>
+            <w:noProof/>
+          </w:rPr>
+          <w:t>16</w:t>
+        </w:r>
+        <w:r>
+          <w:rPr>
+            <w:noProof/>
+          </w:rPr>
+          <w:fldChar w:fldCharType="end"/>
+        </w:r>
       </w:p>
     </w:sdtContent>
   </w:sdt>
@@ -15215,7 +14240,7 @@
 </file>
 
 <file path=word/footnotes.xml><?xml version="1.0" encoding="utf-8"?>
-<w:footnotes xmlns:ve="http://schemas.openxmlformats.org/markup-compatibility/2006" xmlns:o="urn:schemas-microsoft-com:office:office" xmlns:r="http://schemas.openxmlformats.org/officeDocument/2006/relationships" xmlns:m="http://schemas.openxmlformats.org/officeDocument/2006/math" xmlns:v="urn:schemas-microsoft-com:vml" xmlns:wp="http://schemas.openxmlformats.org/drawingml/2006/wordprocessingDrawing" xmlns:w10="urn:schemas-microsoft-com:office:word" xmlns:w="http://schemas.openxmlformats.org/wordprocessingml/2006/main" xmlns:wne="http://schemas.microsoft.com/office/word/2006/wordml">
+<w:footnotes xmlns:wpc="http://schemas.microsoft.com/office/word/2010/wordprocessingCanvas" xmlns:mc="http://schemas.openxmlformats.org/markup-compatibility/2006" xmlns:o="urn:schemas-microsoft-com:office:office" xmlns:r="http://schemas.openxmlformats.org/officeDocument/2006/relationships" xmlns:m="http://schemas.openxmlformats.org/officeDocument/2006/math" xmlns:v="urn:schemas-microsoft-com:vml" xmlns:wp14="http://schemas.microsoft.com/office/word/2010/wordprocessingDrawing" xmlns:wp="http://schemas.openxmlformats.org/drawingml/2006/wordprocessingDrawing" xmlns:w10="urn:schemas-microsoft-com:office:word" xmlns:w="http://schemas.openxmlformats.org/wordprocessingml/2006/main" xmlns:w14="http://schemas.microsoft.com/office/word/2010/wordml" xmlns:w15="http://schemas.microsoft.com/office/word/2012/wordml" xmlns:wpg="http://schemas.microsoft.com/office/word/2010/wordprocessingGroup" xmlns:wpi="http://schemas.microsoft.com/office/word/2010/wordprocessingInk" xmlns:wne="http://schemas.microsoft.com/office/word/2006/wordml" xmlns:wps="http://schemas.microsoft.com/office/word/2010/wordprocessingShape" mc:Ignorable="w14 w15 wp14">
   <w:footnote w:type="separator" w:id="-1">
     <w:p>
       <w:pPr>
@@ -15240,7 +14265,7 @@
 </file>
 
 <file path=word/numbering.xml><?xml version="1.0" encoding="utf-8"?>
-<w:numbering xmlns:ve="http://schemas.openxmlformats.org/markup-compatibility/2006" xmlns:o="urn:schemas-microsoft-com:office:office" xmlns:r="http://schemas.openxmlformats.org/officeDocument/2006/relationships" xmlns:m="http://schemas.openxmlformats.org/officeDocument/2006/math" xmlns:v="urn:schemas-microsoft-com:vml" xmlns:wp="http://schemas.openxmlformats.org/drawingml/2006/wordprocessingDrawing" xmlns:w10="urn:schemas-microsoft-com:office:word" xmlns:w="http://schemas.openxmlformats.org/wordprocessingml/2006/main" xmlns:wne="http://schemas.microsoft.com/office/word/2006/wordml">
+<w:numbering xmlns:wpc="http://schemas.microsoft.com/office/word/2010/wordprocessingCanvas" xmlns:mc="http://schemas.openxmlformats.org/markup-compatibility/2006" xmlns:o="urn:schemas-microsoft-com:office:office" xmlns:r="http://schemas.openxmlformats.org/officeDocument/2006/relationships" xmlns:m="http://schemas.openxmlformats.org/officeDocument/2006/math" xmlns:v="urn:schemas-microsoft-com:vml" xmlns:wp14="http://schemas.microsoft.com/office/word/2010/wordprocessingDrawing" xmlns:wp="http://schemas.openxmlformats.org/drawingml/2006/wordprocessingDrawing" xmlns:w10="urn:schemas-microsoft-com:office:word" xmlns:w="http://schemas.openxmlformats.org/wordprocessingml/2006/main" xmlns:w14="http://schemas.microsoft.com/office/word/2010/wordml" xmlns:w15="http://schemas.microsoft.com/office/word/2012/wordml" xmlns:wpg="http://schemas.microsoft.com/office/word/2010/wordprocessingGroup" xmlns:wpi="http://schemas.microsoft.com/office/word/2010/wordprocessingInk" xmlns:wne="http://schemas.microsoft.com/office/word/2006/wordml" xmlns:wps="http://schemas.microsoft.com/office/word/2010/wordprocessingShape" mc:Ignorable="w14 w15 wp14">
   <w:abstractNum w:abstractNumId="0">
     <w:nsid w:val="018B53BD"/>
     <w:multiLevelType w:val="hybridMultilevel"/>
@@ -18088,7 +17113,7 @@
 </file>
 
 <file path=word/styles.xml><?xml version="1.0" encoding="utf-8"?>
-<w:styles xmlns:r="http://schemas.openxmlformats.org/officeDocument/2006/relationships" xmlns:w="http://schemas.openxmlformats.org/wordprocessingml/2006/main">
+<w:styles xmlns:mc="http://schemas.openxmlformats.org/markup-compatibility/2006" xmlns:r="http://schemas.openxmlformats.org/officeDocument/2006/relationships" xmlns:w="http://schemas.openxmlformats.org/wordprocessingml/2006/main" xmlns:w14="http://schemas.microsoft.com/office/word/2010/wordml" xmlns:w15="http://schemas.microsoft.com/office/word/2012/wordml" mc:Ignorable="w14 w15">
   <w:docDefaults>
     <w:rPrDefault>
       <w:rPr>
@@ -18104,144 +17129,378 @@
       </w:pPr>
     </w:pPrDefault>
   </w:docDefaults>
-  <w:latentStyles w:defLockedState="0" w:defUIPriority="99" w:defSemiHidden="1" w:defUnhideWhenUsed="1" w:defQFormat="0" w:count="267">
-    <w:lsdException w:name="Normal" w:semiHidden="0" w:uiPriority="0" w:unhideWhenUsed="0" w:qFormat="1"/>
-    <w:lsdException w:name="heading 1" w:semiHidden="0" w:uiPriority="9" w:unhideWhenUsed="0" w:qFormat="1"/>
-    <w:lsdException w:name="heading 2" w:uiPriority="9" w:qFormat="1"/>
-    <w:lsdException w:name="heading 3" w:uiPriority="9" w:qFormat="1"/>
-    <w:lsdException w:name="heading 4" w:uiPriority="9" w:qFormat="1"/>
-    <w:lsdException w:name="heading 5" w:uiPriority="9" w:qFormat="1"/>
-    <w:lsdException w:name="heading 6" w:uiPriority="9" w:qFormat="1"/>
-    <w:lsdException w:name="heading 7" w:uiPriority="9" w:qFormat="1"/>
-    <w:lsdException w:name="heading 8" w:uiPriority="9" w:qFormat="1"/>
-    <w:lsdException w:name="heading 9" w:uiPriority="9" w:qFormat="1"/>
-    <w:lsdException w:name="toc 1" w:uiPriority="39"/>
-    <w:lsdException w:name="toc 2" w:uiPriority="39"/>
-    <w:lsdException w:name="toc 3" w:uiPriority="39"/>
-    <w:lsdException w:name="toc 4" w:uiPriority="39"/>
-    <w:lsdException w:name="toc 5" w:uiPriority="39"/>
-    <w:lsdException w:name="toc 6" w:uiPriority="39"/>
-    <w:lsdException w:name="toc 7" w:uiPriority="39"/>
-    <w:lsdException w:name="toc 8" w:uiPriority="39"/>
-    <w:lsdException w:name="toc 9" w:uiPriority="39"/>
-    <w:lsdException w:name="caption" w:uiPriority="35" w:qFormat="1"/>
-    <w:lsdException w:name="Title" w:semiHidden="0" w:uiPriority="10" w:unhideWhenUsed="0" w:qFormat="1"/>
-    <w:lsdException w:name="Default Paragraph Font" w:uiPriority="1"/>
-    <w:lsdException w:name="Subtitle" w:semiHidden="0" w:uiPriority="11" w:unhideWhenUsed="0" w:qFormat="1"/>
-    <w:lsdException w:name="Strong" w:semiHidden="0" w:uiPriority="22" w:unhideWhenUsed="0" w:qFormat="1"/>
-    <w:lsdException w:name="Emphasis" w:semiHidden="0" w:uiPriority="20" w:unhideWhenUsed="0" w:qFormat="1"/>
-    <w:lsdException w:name="Table Grid" w:semiHidden="0" w:uiPriority="59" w:unhideWhenUsed="0"/>
-    <w:lsdException w:name="Placeholder Text" w:unhideWhenUsed="0"/>
-    <w:lsdException w:name="No Spacing" w:semiHidden="0" w:uiPriority="1" w:unhideWhenUsed="0" w:qFormat="1"/>
-    <w:lsdException w:name="Light Shading" w:semiHidden="0" w:uiPriority="60" w:unhideWhenUsed="0"/>
-    <w:lsdException w:name="Light List" w:semiHidden="0" w:uiPriority="61" w:unhideWhenUsed="0"/>
-    <w:lsdException w:name="Light Grid" w:semiHidden="0" w:uiPriority="62" w:unhideWhenUsed="0"/>
-    <w:lsdException w:name="Medium Shading 1" w:semiHidden="0" w:uiPriority="63" w:unhideWhenUsed="0"/>
-    <w:lsdException w:name="Medium Shading 2" w:semiHidden="0" w:uiPriority="64" w:unhideWhenUsed="0"/>
-    <w:lsdException w:name="Medium List 1" w:semiHidden="0" w:uiPriority="65" w:unhideWhenUsed="0"/>
-    <w:lsdException w:name="Medium List 2" w:semiHidden="0" w:uiPriority="66" w:unhideWhenUsed="0"/>
-    <w:lsdException w:name="Medium Grid 1" w:semiHidden="0" w:uiPriority="67" w:unhideWhenUsed="0"/>
-    <w:lsdException w:name="Medium Grid 2" w:semiHidden="0" w:uiPriority="68" w:unhideWhenUsed="0"/>
-    <w:lsdException w:name="Medium Grid 3" w:semiHidden="0" w:uiPriority="69" w:unhideWhenUsed="0"/>
-    <w:lsdException w:name="Dark List" w:semiHidden="0" w:uiPriority="70" w:unhideWhenUsed="0"/>
-    <w:lsdException w:name="Colorful Shading" w:semiHidden="0" w:uiPriority="71" w:unhideWhenUsed="0"/>
-    <w:lsdException w:name="Colorful List" w:semiHidden="0" w:uiPriority="72" w:unhideWhenUsed="0"/>
-    <w:lsdException w:name="Colorful Grid" w:semiHidden="0" w:uiPriority="73" w:unhideWhenUsed="0"/>
-    <w:lsdException w:name="Light Shading Accent 1" w:semiHidden="0" w:uiPriority="60" w:unhideWhenUsed="0"/>
-    <w:lsdException w:name="Light List Accent 1" w:semiHidden="0" w:uiPriority="61" w:unhideWhenUsed="0"/>
-    <w:lsdException w:name="Light Grid Accent 1" w:semiHidden="0" w:uiPriority="62" w:unhideWhenUsed="0"/>
-    <w:lsdException w:name="Medium Shading 1 Accent 1" w:semiHidden="0" w:uiPriority="63" w:unhideWhenUsed="0"/>
-    <w:lsdException w:name="Medium Shading 2 Accent 1" w:semiHidden="0" w:uiPriority="64" w:unhideWhenUsed="0"/>
-    <w:lsdException w:name="Medium List 1 Accent 1" w:semiHidden="0" w:uiPriority="65" w:unhideWhenUsed="0"/>
-    <w:lsdException w:name="Revision" w:unhideWhenUsed="0"/>
-    <w:lsdException w:name="List Paragraph" w:semiHidden="0" w:uiPriority="34" w:unhideWhenUsed="0" w:qFormat="1"/>
-    <w:lsdException w:name="Quote" w:semiHidden="0" w:uiPriority="29" w:unhideWhenUsed="0" w:qFormat="1"/>
-    <w:lsdException w:name="Intense Quote" w:semiHidden="0" w:uiPriority="30" w:unhideWhenUsed="0" w:qFormat="1"/>
-    <w:lsdException w:name="Medium List 2 Accent 1" w:semiHidden="0" w:uiPriority="66" w:unhideWhenUsed="0"/>
-    <w:lsdException w:name="Medium Grid 1 Accent 1" w:semiHidden="0" w:uiPriority="67" w:unhideWhenUsed="0"/>
-    <w:lsdException w:name="Medium Grid 2 Accent 1" w:semiHidden="0" w:uiPriority="68" w:unhideWhenUsed="0"/>
-    <w:lsdException w:name="Medium Grid 3 Accent 1" w:semiHidden="0" w:uiPriority="69" w:unhideWhenUsed="0"/>
-    <w:lsdException w:name="Dark List Accent 1" w:semiHidden="0" w:uiPriority="70" w:unhideWhenUsed="0"/>
-    <w:lsdException w:name="Colorful Shading Accent 1" w:semiHidden="0" w:uiPriority="71" w:unhideWhenUsed="0"/>
-    <w:lsdException w:name="Colorful List Accent 1" w:semiHidden="0" w:uiPriority="72" w:unhideWhenUsed="0"/>
-    <w:lsdException w:name="Colorful Grid Accent 1" w:semiHidden="0" w:uiPriority="73" w:unhideWhenUsed="0"/>
-    <w:lsdException w:name="Light Shading Accent 2" w:semiHidden="0" w:uiPriority="60" w:unhideWhenUsed="0"/>
-    <w:lsdException w:name="Light List Accent 2" w:semiHidden="0" w:uiPriority="61" w:unhideWhenUsed="0"/>
-    <w:lsdException w:name="Light Grid Accent 2" w:semiHidden="0" w:uiPriority="62" w:unhideWhenUsed="0"/>
-    <w:lsdException w:name="Medium Shading 1 Accent 2" w:semiHidden="0" w:uiPriority="63" w:unhideWhenUsed="0"/>
-    <w:lsdException w:name="Medium Shading 2 Accent 2" w:semiHidden="0" w:uiPriority="64" w:unhideWhenUsed="0"/>
-    <w:lsdException w:name="Medium List 1 Accent 2" w:semiHidden="0" w:uiPriority="65" w:unhideWhenUsed="0"/>
-    <w:lsdException w:name="Medium List 2 Accent 2" w:semiHidden="0" w:uiPriority="66" w:unhideWhenUsed="0"/>
-    <w:lsdException w:name="Medium Grid 1 Accent 2" w:semiHidden="0" w:uiPriority="67" w:unhideWhenUsed="0"/>
-    <w:lsdException w:name="Medium Grid 2 Accent 2" w:semiHidden="0" w:uiPriority="68" w:unhideWhenUsed="0"/>
-    <w:lsdException w:name="Medium Grid 3 Accent 2" w:semiHidden="0" w:uiPriority="69" w:unhideWhenUsed="0"/>
-    <w:lsdException w:name="Dark List Accent 2" w:semiHidden="0" w:uiPriority="70" w:unhideWhenUsed="0"/>
-    <w:lsdException w:name="Colorful Shading Accent 2" w:semiHidden="0" w:uiPriority="71" w:unhideWhenUsed="0"/>
-    <w:lsdException w:name="Colorful List Accent 2" w:semiHidden="0" w:uiPriority="72" w:unhideWhenUsed="0"/>
-    <w:lsdException w:name="Colorful Grid Accent 2" w:semiHidden="0" w:uiPriority="73" w:unhideWhenUsed="0"/>
-    <w:lsdException w:name="Light Shading Accent 3" w:semiHidden="0" w:uiPriority="60" w:unhideWhenUsed="0"/>
-    <w:lsdException w:name="Light List Accent 3" w:semiHidden="0" w:uiPriority="61" w:unhideWhenUsed="0"/>
-    <w:lsdException w:name="Light Grid Accent 3" w:semiHidden="0" w:uiPriority="62" w:unhideWhenUsed="0"/>
-    <w:lsdException w:name="Medium Shading 1 Accent 3" w:semiHidden="0" w:uiPriority="63" w:unhideWhenUsed="0"/>
-    <w:lsdException w:name="Medium Shading 2 Accent 3" w:semiHidden="0" w:uiPriority="64" w:unhideWhenUsed="0"/>
-    <w:lsdException w:name="Medium List 1 Accent 3" w:semiHidden="0" w:uiPriority="65" w:unhideWhenUsed="0"/>
-    <w:lsdException w:name="Medium List 2 Accent 3" w:semiHidden="0" w:uiPriority="66" w:unhideWhenUsed="0"/>
-    <w:lsdException w:name="Medium Grid 1 Accent 3" w:semiHidden="0" w:uiPriority="67" w:unhideWhenUsed="0"/>
-    <w:lsdException w:name="Medium Grid 2 Accent 3" w:semiHidden="0" w:uiPriority="68" w:unhideWhenUsed="0"/>
-    <w:lsdException w:name="Medium Grid 3 Accent 3" w:semiHidden="0" w:uiPriority="69" w:unhideWhenUsed="0"/>
-    <w:lsdException w:name="Dark List Accent 3" w:semiHidden="0" w:uiPriority="70" w:unhideWhenUsed="0"/>
-    <w:lsdException w:name="Colorful Shading Accent 3" w:semiHidden="0" w:uiPriority="71" w:unhideWhenUsed="0"/>
-    <w:lsdException w:name="Colorful List Accent 3" w:semiHidden="0" w:uiPriority="72" w:unhideWhenUsed="0"/>
-    <w:lsdException w:name="Colorful Grid Accent 3" w:semiHidden="0" w:uiPriority="73" w:unhideWhenUsed="0"/>
-    <w:lsdException w:name="Light Shading Accent 4" w:semiHidden="0" w:uiPriority="60" w:unhideWhenUsed="0"/>
-    <w:lsdException w:name="Light List Accent 4" w:semiHidden="0" w:uiPriority="61" w:unhideWhenUsed="0"/>
-    <w:lsdException w:name="Light Grid Accent 4" w:semiHidden="0" w:uiPriority="62" w:unhideWhenUsed="0"/>
-    <w:lsdException w:name="Medium Shading 1 Accent 4" w:semiHidden="0" w:uiPriority="63" w:unhideWhenUsed="0"/>
-    <w:lsdException w:name="Medium Shading 2 Accent 4" w:semiHidden="0" w:uiPriority="64" w:unhideWhenUsed="0"/>
-    <w:lsdException w:name="Medium List 1 Accent 4" w:semiHidden="0" w:uiPriority="65" w:unhideWhenUsed="0"/>
-    <w:lsdException w:name="Medium List 2 Accent 4" w:semiHidden="0" w:uiPriority="66" w:unhideWhenUsed="0"/>
-    <w:lsdException w:name="Medium Grid 1 Accent 4" w:semiHidden="0" w:uiPriority="67" w:unhideWhenUsed="0"/>
-    <w:lsdException w:name="Medium Grid 2 Accent 4" w:semiHidden="0" w:uiPriority="68" w:unhideWhenUsed="0"/>
-    <w:lsdException w:name="Medium Grid 3 Accent 4" w:semiHidden="0" w:uiPriority="69" w:unhideWhenUsed="0"/>
-    <w:lsdException w:name="Dark List Accent 4" w:semiHidden="0" w:uiPriority="70" w:unhideWhenUsed="0"/>
-    <w:lsdException w:name="Colorful Shading Accent 4" w:semiHidden="0" w:uiPriority="71" w:unhideWhenUsed="0"/>
-    <w:lsdException w:name="Colorful List Accent 4" w:semiHidden="0" w:uiPriority="72" w:unhideWhenUsed="0"/>
-    <w:lsdException w:name="Colorful Grid Accent 4" w:semiHidden="0" w:uiPriority="73" w:unhideWhenUsed="0"/>
-    <w:lsdException w:name="Light Shading Accent 5" w:semiHidden="0" w:uiPriority="60" w:unhideWhenUsed="0"/>
-    <w:lsdException w:name="Light List Accent 5" w:semiHidden="0" w:uiPriority="61" w:unhideWhenUsed="0"/>
-    <w:lsdException w:name="Light Grid Accent 5" w:semiHidden="0" w:uiPriority="62" w:unhideWhenUsed="0"/>
-    <w:lsdException w:name="Medium Shading 1 Accent 5" w:semiHidden="0" w:uiPriority="63" w:unhideWhenUsed="0"/>
-    <w:lsdException w:name="Medium Shading 2 Accent 5" w:semiHidden="0" w:uiPriority="64" w:unhideWhenUsed="0"/>
-    <w:lsdException w:name="Medium List 1 Accent 5" w:semiHidden="0" w:uiPriority="65" w:unhideWhenUsed="0"/>
-    <w:lsdException w:name="Medium List 2 Accent 5" w:semiHidden="0" w:uiPriority="66" w:unhideWhenUsed="0"/>
-    <w:lsdException w:name="Medium Grid 1 Accent 5" w:semiHidden="0" w:uiPriority="67" w:unhideWhenUsed="0"/>
-    <w:lsdException w:name="Medium Grid 2 Accent 5" w:semiHidden="0" w:uiPriority="68" w:unhideWhenUsed="0"/>
-    <w:lsdException w:name="Medium Grid 3 Accent 5" w:semiHidden="0" w:uiPriority="69" w:unhideWhenUsed="0"/>
-    <w:lsdException w:name="Dark List Accent 5" w:semiHidden="0" w:uiPriority="70" w:unhideWhenUsed="0"/>
-    <w:lsdException w:name="Colorful Shading Accent 5" w:semiHidden="0" w:uiPriority="71" w:unhideWhenUsed="0"/>
-    <w:lsdException w:name="Colorful List Accent 5" w:semiHidden="0" w:uiPriority="72" w:unhideWhenUsed="0"/>
-    <w:lsdException w:name="Colorful Grid Accent 5" w:semiHidden="0" w:uiPriority="73" w:unhideWhenUsed="0"/>
-    <w:lsdException w:name="Light Shading Accent 6" w:semiHidden="0" w:uiPriority="60" w:unhideWhenUsed="0"/>
-    <w:lsdException w:name="Light List Accent 6" w:semiHidden="0" w:uiPriority="61" w:unhideWhenUsed="0"/>
-    <w:lsdException w:name="Light Grid Accent 6" w:semiHidden="0" w:uiPriority="62" w:unhideWhenUsed="0"/>
-    <w:lsdException w:name="Medium Shading 1 Accent 6" w:semiHidden="0" w:uiPriority="63" w:unhideWhenUsed="0"/>
-    <w:lsdException w:name="Medium Shading 2 Accent 6" w:semiHidden="0" w:uiPriority="64" w:unhideWhenUsed="0"/>
-    <w:lsdException w:name="Medium List 1 Accent 6" w:semiHidden="0" w:uiPriority="65" w:unhideWhenUsed="0"/>
-    <w:lsdException w:name="Medium List 2 Accent 6" w:semiHidden="0" w:uiPriority="66" w:unhideWhenUsed="0"/>
-    <w:lsdException w:name="Medium Grid 1 Accent 6" w:semiHidden="0" w:uiPriority="67" w:unhideWhenUsed="0"/>
-    <w:lsdException w:name="Medium Grid 2 Accent 6" w:semiHidden="0" w:uiPriority="68" w:unhideWhenUsed="0"/>
-    <w:lsdException w:name="Medium Grid 3 Accent 6" w:semiHidden="0" w:uiPriority="69" w:unhideWhenUsed="0"/>
-    <w:lsdException w:name="Dark List Accent 6" w:semiHidden="0" w:uiPriority="70" w:unhideWhenUsed="0"/>
-    <w:lsdException w:name="Colorful Shading Accent 6" w:semiHidden="0" w:uiPriority="71" w:unhideWhenUsed="0"/>
-    <w:lsdException w:name="Colorful List Accent 6" w:semiHidden="0" w:uiPriority="72" w:unhideWhenUsed="0"/>
-    <w:lsdException w:name="Colorful Grid Accent 6" w:semiHidden="0" w:uiPriority="73" w:unhideWhenUsed="0"/>
-    <w:lsdException w:name="Subtle Emphasis" w:semiHidden="0" w:uiPriority="19" w:unhideWhenUsed="0" w:qFormat="1"/>
-    <w:lsdException w:name="Intense Emphasis" w:semiHidden="0" w:uiPriority="21" w:unhideWhenUsed="0" w:qFormat="1"/>
-    <w:lsdException w:name="Subtle Reference" w:semiHidden="0" w:uiPriority="31" w:unhideWhenUsed="0" w:qFormat="1"/>
-    <w:lsdException w:name="Intense Reference" w:semiHidden="0" w:uiPriority="32" w:unhideWhenUsed="0" w:qFormat="1"/>
-    <w:lsdException w:name="Book Title" w:semiHidden="0" w:uiPriority="33" w:unhideWhenUsed="0" w:qFormat="1"/>
-    <w:lsdException w:name="Bibliography" w:uiPriority="37"/>
-    <w:lsdException w:name="TOC Heading" w:uiPriority="39" w:qFormat="1"/>
+  <w:latentStyles w:defLockedState="0" w:defUIPriority="99" w:defSemiHidden="0" w:defUnhideWhenUsed="0" w:defQFormat="0" w:count="371">
+    <w:lsdException w:name="Normal" w:uiPriority="0" w:qFormat="1"/>
+    <w:lsdException w:name="heading 1" w:uiPriority="9" w:qFormat="1"/>
+    <w:lsdException w:name="heading 2" w:semiHidden="1" w:uiPriority="9" w:unhideWhenUsed="1" w:qFormat="1"/>
+    <w:lsdException w:name="heading 3" w:semiHidden="1" w:uiPriority="9" w:unhideWhenUsed="1" w:qFormat="1"/>
+    <w:lsdException w:name="heading 4" w:semiHidden="1" w:uiPriority="9" w:unhideWhenUsed="1" w:qFormat="1"/>
+    <w:lsdException w:name="heading 5" w:semiHidden="1" w:uiPriority="9" w:unhideWhenUsed="1" w:qFormat="1"/>
+    <w:lsdException w:name="heading 6" w:semiHidden="1" w:uiPriority="9" w:unhideWhenUsed="1" w:qFormat="1"/>
+    <w:lsdException w:name="heading 7" w:semiHidden="1" w:uiPriority="9" w:unhideWhenUsed="1" w:qFormat="1"/>
+    <w:lsdException w:name="heading 8" w:semiHidden="1" w:uiPriority="9" w:unhideWhenUsed="1" w:qFormat="1"/>
+    <w:lsdException w:name="heading 9" w:semiHidden="1" w:uiPriority="9" w:unhideWhenUsed="1" w:qFormat="1"/>
+    <w:lsdException w:name="index 1" w:semiHidden="1" w:unhideWhenUsed="1"/>
+    <w:lsdException w:name="index 2" w:semiHidden="1" w:unhideWhenUsed="1"/>
+    <w:lsdException w:name="index 3" w:semiHidden="1" w:unhideWhenUsed="1"/>
+    <w:lsdException w:name="index 4" w:semiHidden="1" w:unhideWhenUsed="1"/>
+    <w:lsdException w:name="index 5" w:semiHidden="1" w:unhideWhenUsed="1"/>
+    <w:lsdException w:name="index 6" w:semiHidden="1" w:unhideWhenUsed="1"/>
+    <w:lsdException w:name="index 7" w:semiHidden="1" w:unhideWhenUsed="1"/>
+    <w:lsdException w:name="index 8" w:semiHidden="1" w:unhideWhenUsed="1"/>
+    <w:lsdException w:name="index 9" w:semiHidden="1" w:unhideWhenUsed="1"/>
+    <w:lsdException w:name="toc 1" w:semiHidden="1" w:uiPriority="39" w:unhideWhenUsed="1"/>
+    <w:lsdException w:name="toc 2" w:semiHidden="1" w:uiPriority="39" w:unhideWhenUsed="1"/>
+    <w:lsdException w:name="toc 3" w:semiHidden="1" w:uiPriority="39" w:unhideWhenUsed="1"/>
+    <w:lsdException w:name="toc 4" w:semiHidden="1" w:uiPriority="39" w:unhideWhenUsed="1"/>
+    <w:lsdException w:name="toc 5" w:semiHidden="1" w:uiPriority="39" w:unhideWhenUsed="1"/>
+    <w:lsdException w:name="toc 6" w:semiHidden="1" w:uiPriority="39" w:unhideWhenUsed="1"/>
+    <w:lsdException w:name="toc 7" w:semiHidden="1" w:uiPriority="39" w:unhideWhenUsed="1"/>
+    <w:lsdException w:name="toc 8" w:semiHidden="1" w:uiPriority="39" w:unhideWhenUsed="1"/>
+    <w:lsdException w:name="toc 9" w:semiHidden="1" w:uiPriority="39" w:unhideWhenUsed="1"/>
+    <w:lsdException w:name="Normal Indent" w:semiHidden="1" w:unhideWhenUsed="1"/>
+    <w:lsdException w:name="footnote text" w:semiHidden="1" w:unhideWhenUsed="1"/>
+    <w:lsdException w:name="annotation text" w:semiHidden="1" w:unhideWhenUsed="1"/>
+    <w:lsdException w:name="header" w:semiHidden="1" w:unhideWhenUsed="1"/>
+    <w:lsdException w:name="footer" w:semiHidden="1" w:unhideWhenUsed="1"/>
+    <w:lsdException w:name="index heading" w:semiHidden="1" w:unhideWhenUsed="1"/>
+    <w:lsdException w:name="caption" w:semiHidden="1" w:uiPriority="35" w:unhideWhenUsed="1" w:qFormat="1"/>
+    <w:lsdException w:name="table of figures" w:semiHidden="1" w:unhideWhenUsed="1"/>
+    <w:lsdException w:name="envelope address" w:semiHidden="1" w:unhideWhenUsed="1"/>
+    <w:lsdException w:name="envelope return" w:semiHidden="1" w:unhideWhenUsed="1"/>
+    <w:lsdException w:name="footnote reference" w:semiHidden="1" w:unhideWhenUsed="1"/>
+    <w:lsdException w:name="annotation reference" w:semiHidden="1" w:unhideWhenUsed="1"/>
+    <w:lsdException w:name="line number" w:semiHidden="1" w:unhideWhenUsed="1"/>
+    <w:lsdException w:name="page number" w:semiHidden="1" w:unhideWhenUsed="1"/>
+    <w:lsdException w:name="endnote reference" w:semiHidden="1" w:unhideWhenUsed="1"/>
+    <w:lsdException w:name="endnote text" w:semiHidden="1" w:unhideWhenUsed="1"/>
+    <w:lsdException w:name="table of authorities" w:semiHidden="1" w:unhideWhenUsed="1"/>
+    <w:lsdException w:name="macro" w:semiHidden="1" w:unhideWhenUsed="1"/>
+    <w:lsdException w:name="toa heading" w:semiHidden="1" w:unhideWhenUsed="1"/>
+    <w:lsdException w:name="List" w:semiHidden="1" w:unhideWhenUsed="1"/>
+    <w:lsdException w:name="List Bullet" w:semiHidden="1" w:unhideWhenUsed="1"/>
+    <w:lsdException w:name="List Number" w:semiHidden="1" w:unhideWhenUsed="1"/>
+    <w:lsdException w:name="List 2" w:semiHidden="1" w:unhideWhenUsed="1"/>
+    <w:lsdException w:name="List 3" w:semiHidden="1" w:unhideWhenUsed="1"/>
+    <w:lsdException w:name="List 4" w:semiHidden="1" w:unhideWhenUsed="1"/>
+    <w:lsdException w:name="List 5" w:semiHidden="1" w:unhideWhenUsed="1"/>
+    <w:lsdException w:name="List Bullet 2" w:semiHidden="1" w:unhideWhenUsed="1"/>
+    <w:lsdException w:name="List Bullet 3" w:semiHidden="1" w:unhideWhenUsed="1"/>
+    <w:lsdException w:name="List Bullet 4" w:semiHidden="1" w:unhideWhenUsed="1"/>
+    <w:lsdException w:name="List Bullet 5" w:semiHidden="1" w:unhideWhenUsed="1"/>
+    <w:lsdException w:name="List Number 2" w:semiHidden="1" w:unhideWhenUsed="1"/>
+    <w:lsdException w:name="List Number 3" w:semiHidden="1" w:unhideWhenUsed="1"/>
+    <w:lsdException w:name="List Number 4" w:semiHidden="1" w:unhideWhenUsed="1"/>
+    <w:lsdException w:name="List Number 5" w:semiHidden="1" w:unhideWhenUsed="1"/>
+    <w:lsdException w:name="Title" w:uiPriority="10" w:qFormat="1"/>
+    <w:lsdException w:name="Closing" w:semiHidden="1" w:unhideWhenUsed="1"/>
+    <w:lsdException w:name="Signature" w:semiHidden="1" w:unhideWhenUsed="1"/>
+    <w:lsdException w:name="Default Paragraph Font" w:semiHidden="1" w:uiPriority="1" w:unhideWhenUsed="1"/>
+    <w:lsdException w:name="Body Text" w:semiHidden="1" w:unhideWhenUsed="1"/>
+    <w:lsdException w:name="Body Text Indent" w:semiHidden="1" w:unhideWhenUsed="1"/>
+    <w:lsdException w:name="List Continue" w:semiHidden="1" w:unhideWhenUsed="1"/>
+    <w:lsdException w:name="List Continue 2" w:semiHidden="1" w:unhideWhenUsed="1"/>
+    <w:lsdException w:name="List Continue 3" w:semiHidden="1" w:unhideWhenUsed="1"/>
+    <w:lsdException w:name="List Continue 4" w:semiHidden="1" w:unhideWhenUsed="1"/>
+    <w:lsdException w:name="List Continue 5" w:semiHidden="1" w:unhideWhenUsed="1"/>
+    <w:lsdException w:name="Message Header" w:semiHidden="1" w:unhideWhenUsed="1"/>
+    <w:lsdException w:name="Subtitle" w:uiPriority="11" w:qFormat="1"/>
+    <w:lsdException w:name="Salutation" w:semiHidden="1" w:unhideWhenUsed="1"/>
+    <w:lsdException w:name="Date" w:semiHidden="1" w:unhideWhenUsed="1"/>
+    <w:lsdException w:name="Body Text First Indent" w:semiHidden="1" w:unhideWhenUsed="1"/>
+    <w:lsdException w:name="Body Text First Indent 2" w:semiHidden="1" w:unhideWhenUsed="1"/>
+    <w:lsdException w:name="Note Heading" w:semiHidden="1" w:unhideWhenUsed="1"/>
+    <w:lsdException w:name="Body Text 2" w:semiHidden="1" w:unhideWhenUsed="1"/>
+    <w:lsdException w:name="Body Text 3" w:semiHidden="1" w:unhideWhenUsed="1"/>
+    <w:lsdException w:name="Body Text Indent 2" w:semiHidden="1" w:unhideWhenUsed="1"/>
+    <w:lsdException w:name="Body Text Indent 3" w:semiHidden="1" w:unhideWhenUsed="1"/>
+    <w:lsdException w:name="Block Text" w:semiHidden="1" w:unhideWhenUsed="1"/>
+    <w:lsdException w:name="Hyperlink" w:semiHidden="1" w:unhideWhenUsed="1"/>
+    <w:lsdException w:name="FollowedHyperlink" w:semiHidden="1" w:unhideWhenUsed="1"/>
+    <w:lsdException w:name="Strong" w:uiPriority="22" w:qFormat="1"/>
+    <w:lsdException w:name="Emphasis" w:uiPriority="20" w:qFormat="1"/>
+    <w:lsdException w:name="Document Map" w:semiHidden="1" w:unhideWhenUsed="1"/>
+    <w:lsdException w:name="Plain Text" w:semiHidden="1" w:unhideWhenUsed="1"/>
+    <w:lsdException w:name="E-mail Signature" w:semiHidden="1" w:unhideWhenUsed="1"/>
+    <w:lsdException w:name="HTML Top of Form" w:semiHidden="1" w:unhideWhenUsed="1"/>
+    <w:lsdException w:name="HTML Bottom of Form" w:semiHidden="1" w:unhideWhenUsed="1"/>
+    <w:lsdException w:name="Normal (Web)" w:semiHidden="1" w:unhideWhenUsed="1"/>
+    <w:lsdException w:name="HTML Acronym" w:semiHidden="1" w:unhideWhenUsed="1"/>
+    <w:lsdException w:name="HTML Address" w:semiHidden="1" w:unhideWhenUsed="1"/>
+    <w:lsdException w:name="HTML Cite" w:semiHidden="1" w:unhideWhenUsed="1"/>
+    <w:lsdException w:name="HTML Code" w:semiHidden="1" w:unhideWhenUsed="1"/>
+    <w:lsdException w:name="HTML Definition" w:semiHidden="1" w:unhideWhenUsed="1"/>
+    <w:lsdException w:name="HTML Keyboard" w:semiHidden="1" w:unhideWhenUsed="1"/>
+    <w:lsdException w:name="HTML Preformatted" w:semiHidden="1" w:unhideWhenUsed="1"/>
+    <w:lsdException w:name="HTML Sample" w:semiHidden="1" w:unhideWhenUsed="1"/>
+    <w:lsdException w:name="HTML Typewriter" w:semiHidden="1" w:unhideWhenUsed="1"/>
+    <w:lsdException w:name="HTML Variable" w:semiHidden="1" w:unhideWhenUsed="1"/>
+    <w:lsdException w:name="Normal Table" w:semiHidden="1" w:unhideWhenUsed="1"/>
+    <w:lsdException w:name="annotation subject" w:semiHidden="1" w:unhideWhenUsed="1"/>
+    <w:lsdException w:name="No List" w:semiHidden="1" w:unhideWhenUsed="1"/>
+    <w:lsdException w:name="Outline List 1" w:semiHidden="1" w:unhideWhenUsed="1"/>
+    <w:lsdException w:name="Outline List 2" w:semiHidden="1" w:unhideWhenUsed="1"/>
+    <w:lsdException w:name="Outline List 3" w:semiHidden="1" w:unhideWhenUsed="1"/>
+    <w:lsdException w:name="Table Simple 1" w:semiHidden="1" w:unhideWhenUsed="1"/>
+    <w:lsdException w:name="Table Simple 2" w:semiHidden="1" w:unhideWhenUsed="1"/>
+    <w:lsdException w:name="Table Simple 3" w:semiHidden="1" w:unhideWhenUsed="1"/>
+    <w:lsdException w:name="Table Classic 1" w:semiHidden="1" w:unhideWhenUsed="1"/>
+    <w:lsdException w:name="Table Classic 2" w:semiHidden="1" w:unhideWhenUsed="1"/>
+    <w:lsdException w:name="Table Classic 3" w:semiHidden="1" w:unhideWhenUsed="1"/>
+    <w:lsdException w:name="Table Classic 4" w:semiHidden="1" w:unhideWhenUsed="1"/>
+    <w:lsdException w:name="Table Colorful 1" w:semiHidden="1" w:unhideWhenUsed="1"/>
+    <w:lsdException w:name="Table Colorful 2" w:semiHidden="1" w:unhideWhenUsed="1"/>
+    <w:lsdException w:name="Table Colorful 3" w:semiHidden="1" w:unhideWhenUsed="1"/>
+    <w:lsdException w:name="Table Columns 1" w:semiHidden="1" w:unhideWhenUsed="1"/>
+    <w:lsdException w:name="Table Columns 2" w:semiHidden="1" w:unhideWhenUsed="1"/>
+    <w:lsdException w:name="Table Columns 3" w:semiHidden="1" w:unhideWhenUsed="1"/>
+    <w:lsdException w:name="Table Columns 4" w:semiHidden="1" w:unhideWhenUsed="1"/>
+    <w:lsdException w:name="Table Columns 5" w:semiHidden="1" w:unhideWhenUsed="1"/>
+    <w:lsdException w:name="Table Grid 1" w:semiHidden="1" w:unhideWhenUsed="1"/>
+    <w:lsdException w:name="Table Grid 2" w:semiHidden="1" w:unhideWhenUsed="1"/>
+    <w:lsdException w:name="Table Grid 3" w:semiHidden="1" w:unhideWhenUsed="1"/>
+    <w:lsdException w:name="Table Grid 4" w:semiHidden="1" w:unhideWhenUsed="1"/>
+    <w:lsdException w:name="Table Grid 5" w:semiHidden="1" w:unhideWhenUsed="1"/>
+    <w:lsdException w:name="Table Grid 6" w:semiHidden="1" w:unhideWhenUsed="1"/>
+    <w:lsdException w:name="Table Grid 7" w:semiHidden="1" w:unhideWhenUsed="1"/>
+    <w:lsdException w:name="Table Grid 8" w:semiHidden="1" w:unhideWhenUsed="1"/>
+    <w:lsdException w:name="Table List 1" w:semiHidden="1" w:unhideWhenUsed="1"/>
+    <w:lsdException w:name="Table List 2" w:semiHidden="1" w:unhideWhenUsed="1"/>
+    <w:lsdException w:name="Table List 3" w:semiHidden="1" w:unhideWhenUsed="1"/>
+    <w:lsdException w:name="Table List 4" w:semiHidden="1" w:unhideWhenUsed="1"/>
+    <w:lsdException w:name="Table List 5" w:semiHidden="1" w:unhideWhenUsed="1"/>
+    <w:lsdException w:name="Table List 6" w:semiHidden="1" w:unhideWhenUsed="1"/>
+    <w:lsdException w:name="Table List 7" w:semiHidden="1" w:unhideWhenUsed="1"/>
+    <w:lsdException w:name="Table List 8" w:semiHidden="1" w:unhideWhenUsed="1"/>
+    <w:lsdException w:name="Table 3D effects 1" w:semiHidden="1" w:unhideWhenUsed="1"/>
+    <w:lsdException w:name="Table 3D effects 2" w:semiHidden="1" w:unhideWhenUsed="1"/>
+    <w:lsdException w:name="Table 3D effects 3" w:semiHidden="1" w:unhideWhenUsed="1"/>
+    <w:lsdException w:name="Table Contemporary" w:semiHidden="1" w:unhideWhenUsed="1"/>
+    <w:lsdException w:name="Table Elegant" w:semiHidden="1" w:unhideWhenUsed="1"/>
+    <w:lsdException w:name="Table Professional" w:semiHidden="1" w:unhideWhenUsed="1"/>
+    <w:lsdException w:name="Table Subtle 1" w:semiHidden="1" w:unhideWhenUsed="1"/>
+    <w:lsdException w:name="Table Subtle 2" w:semiHidden="1" w:unhideWhenUsed="1"/>
+    <w:lsdException w:name="Table Web 1" w:semiHidden="1" w:unhideWhenUsed="1"/>
+    <w:lsdException w:name="Table Web 2" w:semiHidden="1" w:unhideWhenUsed="1"/>
+    <w:lsdException w:name="Table Web 3" w:semiHidden="1" w:unhideWhenUsed="1"/>
+    <w:lsdException w:name="Balloon Text" w:semiHidden="1" w:unhideWhenUsed="1"/>
+    <w:lsdException w:name="Table Grid" w:uiPriority="59"/>
+    <w:lsdException w:name="Table Theme" w:semiHidden="1" w:unhideWhenUsed="1"/>
+    <w:lsdException w:name="Placeholder Text" w:semiHidden="1"/>
+    <w:lsdException w:name="No Spacing" w:uiPriority="1" w:qFormat="1"/>
+    <w:lsdException w:name="Light Shading" w:uiPriority="60"/>
+    <w:lsdException w:name="Light List" w:uiPriority="61"/>
+    <w:lsdException w:name="Light Grid" w:uiPriority="62"/>
+    <w:lsdException w:name="Medium Shading 1" w:uiPriority="63"/>
+    <w:lsdException w:name="Medium Shading 2" w:uiPriority="64"/>
+    <w:lsdException w:name="Medium List 1" w:uiPriority="65"/>
+    <w:lsdException w:name="Medium List 2" w:uiPriority="66"/>
+    <w:lsdException w:name="Medium Grid 1" w:uiPriority="67"/>
+    <w:lsdException w:name="Medium Grid 2" w:uiPriority="68"/>
+    <w:lsdException w:name="Medium Grid 3" w:uiPriority="69"/>
+    <w:lsdException w:name="Dark List" w:uiPriority="70"/>
+    <w:lsdException w:name="Colorful Shading" w:uiPriority="71"/>
+    <w:lsdException w:name="Colorful List" w:uiPriority="72"/>
+    <w:lsdException w:name="Colorful Grid" w:uiPriority="73"/>
+    <w:lsdException w:name="Light Shading Accent 1" w:uiPriority="60"/>
+    <w:lsdException w:name="Light List Accent 1" w:uiPriority="61"/>
+    <w:lsdException w:name="Light Grid Accent 1" w:uiPriority="62"/>
+    <w:lsdException w:name="Medium Shading 1 Accent 1" w:uiPriority="63"/>
+    <w:lsdException w:name="Medium Shading 2 Accent 1" w:uiPriority="64"/>
+    <w:lsdException w:name="Medium List 1 Accent 1" w:uiPriority="65"/>
+    <w:lsdException w:name="Revision" w:semiHidden="1"/>
+    <w:lsdException w:name="List Paragraph" w:uiPriority="34" w:qFormat="1"/>
+    <w:lsdException w:name="Quote" w:uiPriority="29" w:qFormat="1"/>
+    <w:lsdException w:name="Intense Quote" w:uiPriority="30" w:qFormat="1"/>
+    <w:lsdException w:name="Medium List 2 Accent 1" w:uiPriority="66"/>
+    <w:lsdException w:name="Medium Grid 1 Accent 1" w:uiPriority="67"/>
+    <w:lsdException w:name="Medium Grid 2 Accent 1" w:uiPriority="68"/>
+    <w:lsdException w:name="Medium Grid 3 Accent 1" w:uiPriority="69"/>
+    <w:lsdException w:name="Dark List Accent 1" w:uiPriority="70"/>
+    <w:lsdException w:name="Colorful Shading Accent 1" w:uiPriority="71"/>
+    <w:lsdException w:name="Colorful List Accent 1" w:uiPriority="72"/>
+    <w:lsdException w:name="Colorful Grid Accent 1" w:uiPriority="73"/>
+    <w:lsdException w:name="Light Shading Accent 2" w:uiPriority="60"/>
+    <w:lsdException w:name="Light List Accent 2" w:uiPriority="61"/>
+    <w:lsdException w:name="Light Grid Accent 2" w:uiPriority="62"/>
+    <w:lsdException w:name="Medium Shading 1 Accent 2" w:uiPriority="63"/>
+    <w:lsdException w:name="Medium Shading 2 Accent 2" w:uiPriority="64"/>
+    <w:lsdException w:name="Medium List 1 Accent 2" w:uiPriority="65"/>
+    <w:lsdException w:name="Medium List 2 Accent 2" w:uiPriority="66"/>
+    <w:lsdException w:name="Medium Grid 1 Accent 2" w:uiPriority="67"/>
+    <w:lsdException w:name="Medium Grid 2 Accent 2" w:uiPriority="68"/>
+    <w:lsdException w:name="Medium Grid 3 Accent 2" w:uiPriority="69"/>
+    <w:lsdException w:name="Dark List Accent 2" w:uiPriority="70"/>
+    <w:lsdException w:name="Colorful Shading Accent 2" w:uiPriority="71"/>
+    <w:lsdException w:name="Colorful List Accent 2" w:uiPriority="72"/>
+    <w:lsdException w:name="Colorful Grid Accent 2" w:uiPriority="73"/>
+    <w:lsdException w:name="Light Shading Accent 3" w:uiPriority="60"/>
+    <w:lsdException w:name="Light List Accent 3" w:uiPriority="61"/>
+    <w:lsdException w:name="Light Grid Accent 3" w:uiPriority="62"/>
+    <w:lsdException w:name="Medium Shading 1 Accent 3" w:uiPriority="63"/>
+    <w:lsdException w:name="Medium Shading 2 Accent 3" w:uiPriority="64"/>
+    <w:lsdException w:name="Medium List 1 Accent 3" w:uiPriority="65"/>
+    <w:lsdException w:name="Medium List 2 Accent 3" w:uiPriority="66"/>
+    <w:lsdException w:name="Medium Grid 1 Accent 3" w:uiPriority="67"/>
+    <w:lsdException w:name="Medium Grid 2 Accent 3" w:uiPriority="68"/>
+    <w:lsdException w:name="Medium Grid 3 Accent 3" w:uiPriority="69"/>
+    <w:lsdException w:name="Dark List Accent 3" w:uiPriority="70"/>
+    <w:lsdException w:name="Colorful Shading Accent 3" w:uiPriority="71"/>
+    <w:lsdException w:name="Colorful List Accent 3" w:uiPriority="72"/>
+    <w:lsdException w:name="Colorful Grid Accent 3" w:uiPriority="73"/>
+    <w:lsdException w:name="Light Shading Accent 4" w:uiPriority="60"/>
+    <w:lsdException w:name="Light List Accent 4" w:uiPriority="61"/>
+    <w:lsdException w:name="Light Grid Accent 4" w:uiPriority="62"/>
+    <w:lsdException w:name="Medium Shading 1 Accent 4" w:uiPriority="63"/>
+    <w:lsdException w:name="Medium Shading 2 Accent 4" w:uiPriority="64"/>
+    <w:lsdException w:name="Medium List 1 Accent 4" w:uiPriority="65"/>
+    <w:lsdException w:name="Medium List 2 Accent 4" w:uiPriority="66"/>
+    <w:lsdException w:name="Medium Grid 1 Accent 4" w:uiPriority="67"/>
+    <w:lsdException w:name="Medium Grid 2 Accent 4" w:uiPriority="68"/>
+    <w:lsdException w:name="Medium Grid 3 Accent 4" w:uiPriority="69"/>
+    <w:lsdException w:name="Dark List Accent 4" w:uiPriority="70"/>
+    <w:lsdException w:name="Colorful Shading Accent 4" w:uiPriority="71"/>
+    <w:lsdException w:name="Colorful List Accent 4" w:uiPriority="72"/>
+    <w:lsdException w:name="Colorful Grid Accent 4" w:uiPriority="73"/>
+    <w:lsdException w:name="Light Shading Accent 5" w:uiPriority="60"/>
+    <w:lsdException w:name="Light List Accent 5" w:uiPriority="61"/>
+    <w:lsdException w:name="Light Grid Accent 5" w:uiPriority="62"/>
+    <w:lsdException w:name="Medium Shading 1 Accent 5" w:uiPriority="63"/>
+    <w:lsdException w:name="Medium Shading 2 Accent 5" w:uiPriority="64"/>
+    <w:lsdException w:name="Medium List 1 Accent 5" w:uiPriority="65"/>
+    <w:lsdException w:name="Medium List 2 Accent 5" w:uiPriority="66"/>
+    <w:lsdException w:name="Medium Grid 1 Accent 5" w:uiPriority="67"/>
+    <w:lsdException w:name="Medium Grid 2 Accent 5" w:uiPriority="68"/>
+    <w:lsdException w:name="Medium Grid 3 Accent 5" w:uiPriority="69"/>
+    <w:lsdException w:name="Dark List Accent 5" w:uiPriority="70"/>
+    <w:lsdException w:name="Colorful Shading Accent 5" w:uiPriority="71"/>
+    <w:lsdException w:name="Colorful List Accent 5" w:uiPriority="72"/>
+    <w:lsdException w:name="Colorful Grid Accent 5" w:uiPriority="73"/>
+    <w:lsdException w:name="Light Shading Accent 6" w:uiPriority="60"/>
+    <w:lsdException w:name="Light List Accent 6" w:uiPriority="61"/>
+    <w:lsdException w:name="Light Grid Accent 6" w:uiPriority="62"/>
+    <w:lsdException w:name="Medium Shading 1 Accent 6" w:uiPriority="63"/>
+    <w:lsdException w:name="Medium Shading 2 Accent 6" w:uiPriority="64"/>
+    <w:lsdException w:name="Medium List 1 Accent 6" w:uiPriority="65"/>
+    <w:lsdException w:name="Medium List 2 Accent 6" w:uiPriority="66"/>
+    <w:lsdException w:name="Medium Grid 1 Accent 6" w:uiPriority="67"/>
+    <w:lsdException w:name="Medium Grid 2 Accent 6" w:uiPriority="68"/>
+    <w:lsdException w:name="Medium Grid 3 Accent 6" w:uiPriority="69"/>
+    <w:lsdException w:name="Dark List Accent 6" w:uiPriority="70"/>
+    <w:lsdException w:name="Colorful Shading Accent 6" w:uiPriority="71"/>
+    <w:lsdException w:name="Colorful List Accent 6" w:uiPriority="72"/>
+    <w:lsdException w:name="Colorful Grid Accent 6" w:uiPriority="73"/>
+    <w:lsdException w:name="Subtle Emphasis" w:uiPriority="19" w:qFormat="1"/>
+    <w:lsdException w:name="Intense Emphasis" w:uiPriority="21" w:qFormat="1"/>
+    <w:lsdException w:name="Subtle Reference" w:uiPriority="31" w:qFormat="1"/>
+    <w:lsdException w:name="Intense Reference" w:uiPriority="32" w:qFormat="1"/>
+    <w:lsdException w:name="Book Title" w:uiPriority="33" w:qFormat="1"/>
+    <w:lsdException w:name="Bibliography" w:semiHidden="1" w:uiPriority="37" w:unhideWhenUsed="1"/>
+    <w:lsdException w:name="TOC Heading" w:semiHidden="1" w:uiPriority="39" w:unhideWhenUsed="1" w:qFormat="1"/>
+    <w:lsdException w:name="Plain Table 1" w:uiPriority="41"/>
+    <w:lsdException w:name="Plain Table 2" w:uiPriority="42"/>
+    <w:lsdException w:name="Plain Table 3" w:uiPriority="43"/>
+    <w:lsdException w:name="Plain Table 4" w:uiPriority="44"/>
+    <w:lsdException w:name="Plain Table 5" w:uiPriority="45"/>
+    <w:lsdException w:name="Grid Table Light" w:uiPriority="40"/>
+    <w:lsdException w:name="Grid Table 1 Light" w:uiPriority="46"/>
+    <w:lsdException w:name="Grid Table 2" w:uiPriority="47"/>
+    <w:lsdException w:name="Grid Table 3" w:uiPriority="48"/>
+    <w:lsdException w:name="Grid Table 4" w:uiPriority="49"/>
+    <w:lsdException w:name="Grid Table 5 Dark" w:uiPriority="50"/>
+    <w:lsdException w:name="Grid Table 6 Colorful" w:uiPriority="51"/>
+    <w:lsdException w:name="Grid Table 7 Colorful" w:uiPriority="52"/>
+    <w:lsdException w:name="Grid Table 1 Light Accent 1" w:uiPriority="46"/>
+    <w:lsdException w:name="Grid Table 2 Accent 1" w:uiPriority="47"/>
+    <w:lsdException w:name="Grid Table 3 Accent 1" w:uiPriority="48"/>
+    <w:lsdException w:name="Grid Table 4 Accent 1" w:uiPriority="49"/>
+    <w:lsdException w:name="Grid Table 5 Dark Accent 1" w:uiPriority="50"/>
+    <w:lsdException w:name="Grid Table 6 Colorful Accent 1" w:uiPriority="51"/>
+    <w:lsdException w:name="Grid Table 7 Colorful Accent 1" w:uiPriority="52"/>
+    <w:lsdException w:name="Grid Table 1 Light Accent 2" w:uiPriority="46"/>
+    <w:lsdException w:name="Grid Table 2 Accent 2" w:uiPriority="47"/>
+    <w:lsdException w:name="Grid Table 3 Accent 2" w:uiPriority="48"/>
+    <w:lsdException w:name="Grid Table 4 Accent 2" w:uiPriority="49"/>
+    <w:lsdException w:name="Grid Table 5 Dark Accent 2" w:uiPriority="50"/>
+    <w:lsdException w:name="Grid Table 6 Colorful Accent 2" w:uiPriority="51"/>
+    <w:lsdException w:name="Grid Table 7 Colorful Accent 2" w:uiPriority="52"/>
+    <w:lsdException w:name="Grid Table 1 Light Accent 3" w:uiPriority="46"/>
+    <w:lsdException w:name="Grid Table 2 Accent 3" w:uiPriority="47"/>
+    <w:lsdException w:name="Grid Table 3 Accent 3" w:uiPriority="48"/>
+    <w:lsdException w:name="Grid Table 4 Accent 3" w:uiPriority="49"/>
+    <w:lsdException w:name="Grid Table 5 Dark Accent 3" w:uiPriority="50"/>
+    <w:lsdException w:name="Grid Table 6 Colorful Accent 3" w:uiPriority="51"/>
+    <w:lsdException w:name="Grid Table 7 Colorful Accent 3" w:uiPriority="52"/>
+    <w:lsdException w:name="Grid Table 1 Light Accent 4" w:uiPriority="46"/>
+    <w:lsdException w:name="Grid Table 2 Accent 4" w:uiPriority="47"/>
+    <w:lsdException w:name="Grid Table 3 Accent 4" w:uiPriority="48"/>
+    <w:lsdException w:name="Grid Table 4 Accent 4" w:uiPriority="49"/>
+    <w:lsdException w:name="Grid Table 5 Dark Accent 4" w:uiPriority="50"/>
+    <w:lsdException w:name="Grid Table 6 Colorful Accent 4" w:uiPriority="51"/>
+    <w:lsdException w:name="Grid Table 7 Colorful Accent 4" w:uiPriority="52"/>
+    <w:lsdException w:name="Grid Table 1 Light Accent 5" w:uiPriority="46"/>
+    <w:lsdException w:name="Grid Table 2 Accent 5" w:uiPriority="47"/>
+    <w:lsdException w:name="Grid Table 3 Accent 5" w:uiPriority="48"/>
+    <w:lsdException w:name="Grid Table 4 Accent 5" w:uiPriority="49"/>
+    <w:lsdException w:name="Grid Table 5 Dark Accent 5" w:uiPriority="50"/>
+    <w:lsdException w:name="Grid Table 6 Colorful Accent 5" w:uiPriority="51"/>
+    <w:lsdException w:name="Grid Table 7 Colorful Accent 5" w:uiPriority="52"/>
+    <w:lsdException w:name="Grid Table 1 Light Accent 6" w:uiPriority="46"/>
+    <w:lsdException w:name="Grid Table 2 Accent 6" w:uiPriority="47"/>
+    <w:lsdException w:name="Grid Table 3 Accent 6" w:uiPriority="48"/>
+    <w:lsdException w:name="Grid Table 4 Accent 6" w:uiPriority="49"/>
+    <w:lsdException w:name="Grid Table 5 Dark Accent 6" w:uiPriority="50"/>
+    <w:lsdException w:name="Grid Table 6 Colorful Accent 6" w:uiPriority="51"/>
+    <w:lsdException w:name="Grid Table 7 Colorful Accent 6" w:uiPriority="52"/>
+    <w:lsdException w:name="List Table 1 Light" w:uiPriority="46"/>
+    <w:lsdException w:name="List Table 2" w:uiPriority="47"/>
+    <w:lsdException w:name="List Table 3" w:uiPriority="48"/>
+    <w:lsdException w:name="List Table 4" w:uiPriority="49"/>
+    <w:lsdException w:name="List Table 5 Dark" w:uiPriority="50"/>
+    <w:lsdException w:name="List Table 6 Colorful" w:uiPriority="51"/>
+    <w:lsdException w:name="List Table 7 Colorful" w:uiPriority="52"/>
+    <w:lsdException w:name="List Table 1 Light Accent 1" w:uiPriority="46"/>
+    <w:lsdException w:name="List Table 2 Accent 1" w:uiPriority="47"/>
+    <w:lsdException w:name="List Table 3 Accent 1" w:uiPriority="48"/>
+    <w:lsdException w:name="List Table 4 Accent 1" w:uiPriority="49"/>
+    <w:lsdException w:name="List Table 5 Dark Accent 1" w:uiPriority="50"/>
+    <w:lsdException w:name="List Table 6 Colorful Accent 1" w:uiPriority="51"/>
+    <w:lsdException w:name="List Table 7 Colorful Accent 1" w:uiPriority="52"/>
+    <w:lsdException w:name="List Table 1 Light Accent 2" w:uiPriority="46"/>
+    <w:lsdException w:name="List Table 2 Accent 2" w:uiPriority="47"/>
+    <w:lsdException w:name="List Table 3 Accent 2" w:uiPriority="48"/>
+    <w:lsdException w:name="List Table 4 Accent 2" w:uiPriority="49"/>
+    <w:lsdException w:name="List Table 5 Dark Accent 2" w:uiPriority="50"/>
+    <w:lsdException w:name="List Table 6 Colorful Accent 2" w:uiPriority="51"/>
+    <w:lsdException w:name="List Table 7 Colorful Accent 2" w:uiPriority="52"/>
+    <w:lsdException w:name="List Table 1 Light Accent 3" w:uiPriority="46"/>
+    <w:lsdException w:name="List Table 2 Accent 3" w:uiPriority="47"/>
+    <w:lsdException w:name="List Table 3 Accent 3" w:uiPriority="48"/>
+    <w:lsdException w:name="List Table 4 Accent 3" w:uiPriority="49"/>
+    <w:lsdException w:name="List Table 5 Dark Accent 3" w:uiPriority="50"/>
+    <w:lsdException w:name="List Table 6 Colorful Accent 3" w:uiPriority="51"/>
+    <w:lsdException w:name="List Table 7 Colorful Accent 3" w:uiPriority="52"/>
+    <w:lsdException w:name="List Table 1 Light Accent 4" w:uiPriority="46"/>
+    <w:lsdException w:name="List Table 2 Accent 4" w:uiPriority="47"/>
+    <w:lsdException w:name="List Table 3 Accent 4" w:uiPriority="48"/>
+    <w:lsdException w:name="List Table 4 Accent 4" w:uiPriority="49"/>
+    <w:lsdException w:name="List Table 5 Dark Accent 4" w:uiPriority="50"/>
+    <w:lsdException w:name="List Table 6 Colorful Accent 4" w:uiPriority="51"/>
+    <w:lsdException w:name="List Table 7 Colorful Accent 4" w:uiPriority="52"/>
+    <w:lsdException w:name="List Table 1 Light Accent 5" w:uiPriority="46"/>
+    <w:lsdException w:name="List Table 2 Accent 5" w:uiPriority="47"/>
+    <w:lsdException w:name="List Table 3 Accent 5" w:uiPriority="48"/>
+    <w:lsdException w:name="List Table 4 Accent 5" w:uiPriority="49"/>
+    <w:lsdException w:name="List Table 5 Dark Accent 5" w:uiPriority="50"/>
+    <w:lsdException w:name="List Table 6 Colorful Accent 5" w:uiPriority="51"/>
+    <w:lsdException w:name="List Table 7 Colorful Accent 5" w:uiPriority="52"/>
+    <w:lsdException w:name="List Table 1 Light Accent 6" w:uiPriority="46"/>
+    <w:lsdException w:name="List Table 2 Accent 6" w:uiPriority="47"/>
+    <w:lsdException w:name="List Table 3 Accent 6" w:uiPriority="48"/>
+    <w:lsdException w:name="List Table 4 Accent 6" w:uiPriority="49"/>
+    <w:lsdException w:name="List Table 5 Dark Accent 6" w:uiPriority="50"/>
+    <w:lsdException w:name="List Table 6 Colorful Accent 6" w:uiPriority="51"/>
+    <w:lsdException w:name="List Table 7 Colorful Accent 6" w:uiPriority="52"/>
   </w:latentStyles>
   <w:style w:type="paragraph" w:default="1" w:styleId="Normal">
     <w:name w:val="Normal"/>
@@ -18484,7 +17743,6 @@
     <w:uiPriority w:val="99"/>
     <w:semiHidden/>
     <w:unhideWhenUsed/>
-    <w:qFormat/>
     <w:tblPr>
       <w:tblInd w:w="0" w:type="dxa"/>
       <w:tblCellMar>
@@ -19418,7 +18676,7 @@
 </file>
 
 <file path=customXml/itemProps1.xml><?xml version="1.0" encoding="utf-8"?>
-<ds:datastoreItem xmlns:ds="http://schemas.openxmlformats.org/officeDocument/2006/customXml" ds:itemID="{F67D2998-F0B2-4DC2-99A9-3A764DA73CA2}">
+<ds:datastoreItem xmlns:ds="http://schemas.openxmlformats.org/officeDocument/2006/customXml" ds:itemID="{95CF8695-5BC3-403A-AB72-04CD8F569B9D}">
   <ds:schemaRefs>
     <ds:schemaRef ds:uri="http://schemas.openxmlformats.org/officeDocument/2006/bibliography"/>
   </ds:schemaRefs>

</xml_diff>

<commit_message>
reviewed till scope of the solution
</commit_message>
<xml_diff>
--- a/report/File Management System-synopsis.docx
+++ b/report/File Management System-synopsis.docx
@@ -6764,28 +6764,26 @@
       <w:pPr>
         <w:pStyle w:val="ListParagraph"/>
       </w:pPr>
-      <w:bookmarkStart w:id="18" w:name="_GoBack"/>
+    </w:p>
+    <w:p>
+      <w:pPr>
+        <w:pStyle w:val="Heading2"/>
+      </w:pPr>
+      <w:bookmarkStart w:id="18" w:name="_Toc344539156"/>
+      <w:r>
+        <w:t>Planning and Scheduling</w:t>
+      </w:r>
       <w:bookmarkEnd w:id="18"/>
     </w:p>
     <w:p>
       <w:pPr>
-        <w:pStyle w:val="Heading2"/>
-      </w:pPr>
-      <w:bookmarkStart w:id="19" w:name="_Toc344539156"/>
-      <w:r>
-        <w:t>Planning and Scheduling</w:t>
+        <w:pStyle w:val="Heading3"/>
+      </w:pPr>
+      <w:bookmarkStart w:id="19" w:name="_Toc344539157"/>
+      <w:r>
+        <w:t>Gantt chart</w:t>
       </w:r>
       <w:bookmarkEnd w:id="19"/>
-    </w:p>
-    <w:p>
-      <w:pPr>
-        <w:pStyle w:val="Heading3"/>
-      </w:pPr>
-      <w:bookmarkStart w:id="20" w:name="_Toc344539157"/>
-      <w:r>
-        <w:t>Gantt chart</w:t>
-      </w:r>
-      <w:bookmarkEnd w:id="20"/>
     </w:p>
     <w:p>
       <w:pPr>
@@ -6798,7 +6796,7 @@
         </w:rPr>
         <w:drawing>
           <wp:inline distT="0" distB="0" distL="0" distR="0">
-            <wp:extent cx="6373091" cy="3422073"/>
+            <wp:extent cx="6667500" cy="4922520"/>
             <wp:effectExtent l="0" t="0" r="0" b="0"/>
             <wp:docPr id="4" name="Picture 4"/>
             <wp:cNvGraphicFramePr>
@@ -6826,7 +6824,7 @@
                   <pic:spPr>
                     <a:xfrm>
                       <a:off x="0" y="0"/>
-                      <a:ext cx="6373091" cy="3422073"/>
+                      <a:ext cx="6670400" cy="4924661"/>
                     </a:xfrm>
                     <a:prstGeom prst="rect">
                       <a:avLst/>
@@ -6843,11 +6841,12 @@
       <w:pPr>
         <w:pStyle w:val="Heading3"/>
       </w:pPr>
-      <w:bookmarkStart w:id="21" w:name="_Toc344539158"/>
-      <w:r>
+      <w:bookmarkStart w:id="20" w:name="_Toc344539158"/>
+      <w:r>
+        <w:lastRenderedPageBreak/>
         <w:t>Tracking Gantt</w:t>
       </w:r>
-      <w:bookmarkEnd w:id="21"/>
+      <w:bookmarkEnd w:id="20"/>
     </w:p>
     <w:p>
       <w:pPr>
@@ -6858,10 +6857,9 @@
           <w:noProof/>
           <w:lang w:bidi="ar-SA"/>
         </w:rPr>
-        <w:lastRenderedPageBreak/>
         <w:drawing>
           <wp:inline distT="0" distB="0" distL="0" distR="0">
-            <wp:extent cx="6373091" cy="4038600"/>
+            <wp:extent cx="6682740" cy="5760720"/>
             <wp:effectExtent l="0" t="0" r="0" b="0"/>
             <wp:docPr id="5" name="Picture 5"/>
             <wp:cNvGraphicFramePr>
@@ -6889,7 +6887,7 @@
                   <pic:spPr>
                     <a:xfrm>
                       <a:off x="0" y="0"/>
-                      <a:ext cx="6373091" cy="4038600"/>
+                      <a:ext cx="6685647" cy="5763226"/>
                     </a:xfrm>
                     <a:prstGeom prst="rect">
                       <a:avLst/>
@@ -6906,11 +6904,11 @@
       <w:pPr>
         <w:pStyle w:val="Heading3"/>
       </w:pPr>
-      <w:bookmarkStart w:id="22" w:name="_Toc344539159"/>
+      <w:bookmarkStart w:id="21" w:name="_Toc344539159"/>
       <w:r>
         <w:t>Pert chart (Network Diagram)</w:t>
       </w:r>
-      <w:bookmarkEnd w:id="22"/>
+      <w:bookmarkEnd w:id="21"/>
     </w:p>
     <w:p>
       <w:pPr>
@@ -6924,7 +6922,7 @@
         <w:lastRenderedPageBreak/>
         <w:drawing>
           <wp:inline distT="0" distB="0" distL="0" distR="0">
-            <wp:extent cx="6483927" cy="4426527"/>
+            <wp:extent cx="6652260" cy="4914900"/>
             <wp:effectExtent l="0" t="0" r="0" b="0"/>
             <wp:docPr id="8" name="Picture 8"/>
             <wp:cNvGraphicFramePr>
@@ -6952,7 +6950,7 @@
                   <pic:spPr>
                     <a:xfrm>
                       <a:off x="0" y="0"/>
-                      <a:ext cx="6483927" cy="4426527"/>
+                      <a:ext cx="6651549" cy="4914375"/>
                     </a:xfrm>
                     <a:prstGeom prst="rect">
                       <a:avLst/>
@@ -6974,44 +6972,31 @@
       <w:pPr>
         <w:pStyle w:val="Heading1"/>
       </w:pPr>
-      <w:bookmarkStart w:id="23" w:name="_Toc344539160"/>
+      <w:bookmarkStart w:id="22" w:name="_Toc344539160"/>
       <w:r>
         <w:t>Scope</w:t>
       </w:r>
       <w:r>
         <w:t xml:space="preserve"> of the Solution</w:t>
       </w:r>
-      <w:bookmarkEnd w:id="23"/>
-    </w:p>
-    <w:p>
-      <w:pPr>
-        <w:pStyle w:val="Heading2"/>
-      </w:pPr>
-      <w:r>
-        <w:t>for Mobile App</w:t>
-      </w:r>
-    </w:p>
-    <w:p>
-      <w:r>
-        <w:t>Following features could be attached to the app in future to make it even more useful</w:t>
-      </w:r>
-      <w:r>
-        <w:t xml:space="preserve"> and a complete system manager</w:t>
-      </w:r>
-      <w:r>
-        <w:t>:</w:t>
-      </w:r>
+      <w:bookmarkEnd w:id="22"/>
     </w:p>
     <w:p>
       <w:pPr>
         <w:pStyle w:val="ListParagraph"/>
         <w:numPr>
           <w:ilvl w:val="0"/>
-          <w:numId w:val="15"/>
+          <w:numId w:val="29"/>
         </w:numPr>
       </w:pPr>
       <w:r>
-        <w:t>It could be made as a system hardware tracker that shows processor/RAM status (used and free).</w:t>
+        <w:t xml:space="preserve">This app will not show </w:t>
+      </w:r>
+      <w:r>
+        <w:t>or store the actual file.</w:t>
+      </w:r>
+      <w:r>
+        <w:t xml:space="preserve"> It will just display the file information. Then if the user wants to open the file it will use system default application to open the file.</w:t>
       </w:r>
     </w:p>
     <w:p>
@@ -7019,11 +7004,11 @@
         <w:pStyle w:val="ListParagraph"/>
         <w:numPr>
           <w:ilvl w:val="0"/>
-          <w:numId w:val="15"/>
+          <w:numId w:val="29"/>
         </w:numPr>
       </w:pPr>
       <w:r>
-        <w:t xml:space="preserve"> Battery remaining and temperature.</w:t>
+        <w:t>This app won’t work in Windows Phone and Apple iPhone as these file system allow third party apps to access file information.</w:t>
       </w:r>
     </w:p>
     <w:p>
@@ -7031,107 +7016,73 @@
         <w:pStyle w:val="ListParagraph"/>
         <w:numPr>
           <w:ilvl w:val="0"/>
-          <w:numId w:val="15"/>
+          <w:numId w:val="29"/>
         </w:numPr>
       </w:pPr>
       <w:r>
-        <w:t xml:space="preserve">Synchronization with Google Drive.  </w:t>
+        <w:t>This app can copy, store and share file on explicit user request.</w:t>
       </w:r>
     </w:p>
     <w:p>
       <w:pPr>
         <w:pStyle w:val="ListParagraph"/>
-        <w:numPr>
-          <w:ilvl w:val="0"/>
-          <w:numId w:val="15"/>
-        </w:numPr>
-      </w:pPr>
-      <w:r>
-        <w:t>Synchronization with Drop Box.</w:t>
-      </w:r>
+      </w:pPr>
+    </w:p>
+    <w:p>
+      <w:pPr>
+        <w:pStyle w:val="ListParagraph"/>
+      </w:pPr>
+    </w:p>
+    <w:p>
+      <w:pPr>
+        <w:pStyle w:val="ListParagraph"/>
+      </w:pPr>
+    </w:p>
+    <w:p>
+      <w:pPr>
+        <w:pStyle w:val="ListParagraph"/>
+      </w:pPr>
+    </w:p>
+    <w:p>
+      <w:pPr>
+        <w:pStyle w:val="ListParagraph"/>
+      </w:pPr>
+    </w:p>
+    <w:p>
+      <w:pPr>
+        <w:pStyle w:val="ListParagraph"/>
+      </w:pPr>
+    </w:p>
+    <w:p>
+      <w:pPr>
+        <w:pStyle w:val="ListParagraph"/>
+      </w:pPr>
+      <w:r>
+        <w:t xml:space="preserve"> </w:t>
+      </w:r>
+    </w:p>
+    <w:p>
+      <w:pPr>
+        <w:pStyle w:val="Heading1"/>
+      </w:pPr>
+      <w:bookmarkStart w:id="23" w:name="_Toc344539161"/>
+      <w:r>
+        <w:lastRenderedPageBreak/>
+        <w:t>Analysis</w:t>
+      </w:r>
+      <w:bookmarkEnd w:id="23"/>
     </w:p>
     <w:p>
       <w:pPr>
         <w:pStyle w:val="Heading2"/>
       </w:pPr>
-      <w:r>
-        <w:t>for Desktop App</w:t>
-      </w:r>
-    </w:p>
-    <w:p>
-      <w:pPr>
-        <w:pStyle w:val="ListParagraph"/>
-        <w:numPr>
-          <w:ilvl w:val="0"/>
-          <w:numId w:val="16"/>
-        </w:numPr>
-      </w:pPr>
-      <w:r>
-        <w:t>Using phone data for the computer through a USB cable.</w:t>
-      </w:r>
-    </w:p>
-    <w:p>
-      <w:pPr>
-        <w:pStyle w:val="ListParagraph"/>
-        <w:numPr>
-          <w:ilvl w:val="0"/>
-          <w:numId w:val="16"/>
-        </w:numPr>
-      </w:pPr>
-      <w:r>
-        <w:t>Mobile OS updating and reinstallation of application</w:t>
-      </w:r>
-      <w:r>
-        <w:t>/OS</w:t>
-      </w:r>
-      <w:r>
-        <w:t xml:space="preserve">. </w:t>
-      </w:r>
-    </w:p>
-    <w:p>
-      <w:pPr>
-        <w:pStyle w:val="ListParagraph"/>
-        <w:numPr>
-          <w:ilvl w:val="0"/>
-          <w:numId w:val="16"/>
-        </w:numPr>
-      </w:pPr>
-      <w:r>
-        <w:t xml:space="preserve">Installation of various apps in mobile from the desktop app through </w:t>
-      </w:r>
-      <w:proofErr w:type="spellStart"/>
-      <w:r>
-        <w:t>usb</w:t>
-      </w:r>
-      <w:proofErr w:type="spellEnd"/>
-      <w:r>
-        <w:t xml:space="preserve"> cable</w:t>
-      </w:r>
-      <w:r>
-        <w:t>.</w:t>
-      </w:r>
-    </w:p>
-    <w:p/>
-    <w:p>
-      <w:pPr>
-        <w:pStyle w:val="Heading1"/>
-      </w:pPr>
-      <w:bookmarkStart w:id="24" w:name="_Toc344539161"/>
-      <w:r>
-        <w:t>Analysis</w:t>
+      <w:bookmarkStart w:id="24" w:name="_Toc344539162"/>
+      <w:bookmarkStart w:id="25" w:name="_GoBack"/>
+      <w:bookmarkEnd w:id="25"/>
+      <w:r>
+        <w:t>Context Diagram</w:t>
       </w:r>
       <w:bookmarkEnd w:id="24"/>
-    </w:p>
-    <w:p/>
-    <w:p>
-      <w:pPr>
-        <w:pStyle w:val="Heading2"/>
-      </w:pPr>
-      <w:bookmarkStart w:id="25" w:name="_Toc344539162"/>
-      <w:r>
-        <w:t>Context Diagram</w:t>
-      </w:r>
-      <w:bookmarkEnd w:id="25"/>
     </w:p>
     <w:p>
       <w:pPr>
@@ -15947,7 +15898,7 @@
           <w:rPr>
             <w:noProof/>
           </w:rPr>
-          <w:t>13</w:t>
+          <w:t>15</w:t>
         </w:r>
         <w:r>
           <w:rPr>
@@ -18766,6 +18717,92 @@
       <w:rPr>
         <w:rFonts w:hint="default"/>
       </w:rPr>
+    </w:lvl>
+    <w:lvl w:ilvl="1" w:tplc="04090019" w:tentative="1">
+      <w:start w:val="1"/>
+      <w:numFmt w:val="lowerLetter"/>
+      <w:lvlText w:val="%2."/>
+      <w:lvlJc w:val="left"/>
+      <w:pPr>
+        <w:ind w:left="1440" w:hanging="360"/>
+      </w:pPr>
+    </w:lvl>
+    <w:lvl w:ilvl="2" w:tplc="0409001B" w:tentative="1">
+      <w:start w:val="1"/>
+      <w:numFmt w:val="lowerRoman"/>
+      <w:lvlText w:val="%3."/>
+      <w:lvlJc w:val="right"/>
+      <w:pPr>
+        <w:ind w:left="2160" w:hanging="180"/>
+      </w:pPr>
+    </w:lvl>
+    <w:lvl w:ilvl="3" w:tplc="0409000F" w:tentative="1">
+      <w:start w:val="1"/>
+      <w:numFmt w:val="decimal"/>
+      <w:lvlText w:val="%4."/>
+      <w:lvlJc w:val="left"/>
+      <w:pPr>
+        <w:ind w:left="2880" w:hanging="360"/>
+      </w:pPr>
+    </w:lvl>
+    <w:lvl w:ilvl="4" w:tplc="04090019" w:tentative="1">
+      <w:start w:val="1"/>
+      <w:numFmt w:val="lowerLetter"/>
+      <w:lvlText w:val="%5."/>
+      <w:lvlJc w:val="left"/>
+      <w:pPr>
+        <w:ind w:left="3600" w:hanging="360"/>
+      </w:pPr>
+    </w:lvl>
+    <w:lvl w:ilvl="5" w:tplc="0409001B" w:tentative="1">
+      <w:start w:val="1"/>
+      <w:numFmt w:val="lowerRoman"/>
+      <w:lvlText w:val="%6."/>
+      <w:lvlJc w:val="right"/>
+      <w:pPr>
+        <w:ind w:left="4320" w:hanging="180"/>
+      </w:pPr>
+    </w:lvl>
+    <w:lvl w:ilvl="6" w:tplc="0409000F" w:tentative="1">
+      <w:start w:val="1"/>
+      <w:numFmt w:val="decimal"/>
+      <w:lvlText w:val="%7."/>
+      <w:lvlJc w:val="left"/>
+      <w:pPr>
+        <w:ind w:left="5040" w:hanging="360"/>
+      </w:pPr>
+    </w:lvl>
+    <w:lvl w:ilvl="7" w:tplc="04090019" w:tentative="1">
+      <w:start w:val="1"/>
+      <w:numFmt w:val="lowerLetter"/>
+      <w:lvlText w:val="%8."/>
+      <w:lvlJc w:val="left"/>
+      <w:pPr>
+        <w:ind w:left="5760" w:hanging="360"/>
+      </w:pPr>
+    </w:lvl>
+    <w:lvl w:ilvl="8" w:tplc="0409001B" w:tentative="1">
+      <w:start w:val="1"/>
+      <w:numFmt w:val="lowerRoman"/>
+      <w:lvlText w:val="%9."/>
+      <w:lvlJc w:val="right"/>
+      <w:pPr>
+        <w:ind w:left="6480" w:hanging="180"/>
+      </w:pPr>
+    </w:lvl>
+  </w:abstractNum>
+  <w:abstractNum w:abstractNumId="28">
+    <w:nsid w:val="7C82624D"/>
+    <w:multiLevelType w:val="hybridMultilevel"/>
+    <w:tmpl w:val="CC80ECCA"/>
+    <w:lvl w:ilvl="0" w:tplc="0409000F">
+      <w:start w:val="1"/>
+      <w:numFmt w:val="decimal"/>
+      <w:lvlText w:val="%1."/>
+      <w:lvlJc w:val="left"/>
+      <w:pPr>
+        <w:ind w:left="720" w:hanging="360"/>
+      </w:pPr>
     </w:lvl>
     <w:lvl w:ilvl="1" w:tplc="04090019" w:tentative="1">
       <w:start w:val="1"/>
@@ -18923,6 +18960,9 @@
   </w:num>
   <w:num w:numId="28">
     <w:abstractNumId w:val="25"/>
+  </w:num>
+  <w:num w:numId="29">
+    <w:abstractNumId w:val="28"/>
   </w:num>
   <w:numIdMacAtCleanup w:val="10"/>
 </w:numbering>
@@ -20448,7 +20488,7 @@
 </file>
 
 <file path=customXml/itemProps1.xml><?xml version="1.0" encoding="utf-8"?>
-<ds:datastoreItem xmlns:ds="http://schemas.openxmlformats.org/officeDocument/2006/customXml" ds:itemID="{7B3C5E12-00F6-4C1C-90CB-B2F6BB249ADF}">
+<ds:datastoreItem xmlns:ds="http://schemas.openxmlformats.org/officeDocument/2006/customXml" ds:itemID="{38AB2B38-B40C-41F9-BD56-F12F685857BD}">
   <ds:schemaRefs>
     <ds:schemaRef ds:uri="http://schemas.openxmlformats.org/officeDocument/2006/bibliography"/>
   </ds:schemaRefs>

</xml_diff>

<commit_message>
adding ER diagram and db entries
</commit_message>
<xml_diff>
--- a/report/File Management System-synopsis.docx
+++ b/report/File Management System-synopsis.docx
@@ -3434,30 +3434,25 @@
         <w:t>Introduction</w:t>
       </w:r>
       <w:r>
-        <w:t>&amp; OBJECT</w:t>
-      </w:r>
-      <w:bookmarkStart w:id="1" w:name="_GoBack"/>
+        <w:t>&amp; OBJECTI</w:t>
+      </w:r>
+      <w:r>
+        <w:t>VE</w:t>
+      </w:r>
+      <w:bookmarkEnd w:id="0"/>
+    </w:p>
+    <w:p>
+      <w:pPr>
+        <w:pStyle w:val="Heading2"/>
+      </w:pPr>
+      <w:bookmarkStart w:id="1" w:name="_Toc360013137"/>
+      <w:r>
+        <w:t>I</w:t>
+      </w:r>
+      <w:r>
+        <w:t>ntroduction</w:t>
+      </w:r>
       <w:bookmarkEnd w:id="1"/>
-      <w:r>
-        <w:t>I</w:t>
-      </w:r>
-      <w:r>
-        <w:t>VE</w:t>
-      </w:r>
-      <w:bookmarkEnd w:id="0"/>
-    </w:p>
-    <w:p>
-      <w:pPr>
-        <w:pStyle w:val="Heading2"/>
-      </w:pPr>
-      <w:bookmarkStart w:id="2" w:name="_Toc360013137"/>
-      <w:r>
-        <w:t>I</w:t>
-      </w:r>
-      <w:r>
-        <w:t>ntroduction</w:t>
-      </w:r>
-      <w:bookmarkEnd w:id="2"/>
     </w:p>
     <w:p>
       <w:pPr>
@@ -3680,11 +3675,11 @@
       <w:pPr>
         <w:pStyle w:val="Heading2"/>
       </w:pPr>
-      <w:bookmarkStart w:id="3" w:name="_Toc360013138"/>
+      <w:bookmarkStart w:id="2" w:name="_Toc360013138"/>
       <w:r>
         <w:t>Objective</w:t>
       </w:r>
-      <w:bookmarkEnd w:id="3"/>
+      <w:bookmarkEnd w:id="2"/>
     </w:p>
     <w:p>
       <w:r>
@@ -3801,124 +3796,124 @@
       <w:pPr>
         <w:pStyle w:val="Heading1"/>
       </w:pPr>
-      <w:bookmarkStart w:id="4" w:name="_Toc360013139"/>
+      <w:bookmarkStart w:id="3" w:name="_Toc360013139"/>
       <w:r>
         <w:lastRenderedPageBreak/>
         <w:t>PROJECT CATEGORY</w:t>
       </w:r>
+      <w:bookmarkEnd w:id="3"/>
+    </w:p>
+    <w:p>
+      <w:pPr>
+        <w:jc w:val="both"/>
+      </w:pPr>
+      <w:r>
+        <w:t xml:space="preserve">This software will follow Object Oriented Programming Paradigm and use below </w:t>
+      </w:r>
+      <w:r>
+        <w:t>mentioned areas:</w:t>
+      </w:r>
+    </w:p>
+    <w:p>
+      <w:pPr>
+        <w:jc w:val="both"/>
+      </w:pPr>
+      <w:r>
+        <w:t>OOP Language: C</w:t>
+      </w:r>
+      <w:r>
+        <w:t>#, Typescript</w:t>
+      </w:r>
+    </w:p>
+    <w:p>
+      <w:pPr>
+        <w:jc w:val="both"/>
+      </w:pPr>
+      <w:r>
+        <w:t>RDBMS: SQLite</w:t>
+      </w:r>
+    </w:p>
+    <w:p>
+      <w:pPr>
+        <w:jc w:val="both"/>
+      </w:pPr>
+      <w:r>
+        <w:t>Net</w:t>
+      </w:r>
+      <w:r>
+        <w:t>w</w:t>
+      </w:r>
+      <w:r>
+        <w:t>orking: TCP/IP</w:t>
+      </w:r>
+    </w:p>
+    <w:p>
+      <w:pPr>
+        <w:jc w:val="both"/>
+      </w:pPr>
+      <w:r>
+        <w:t xml:space="preserve">Applications: </w:t>
+      </w:r>
+      <w:r>
+        <w:t>Desktop</w:t>
+      </w:r>
+      <w:r>
+        <w:t xml:space="preserve"> </w:t>
+      </w:r>
+      <w:proofErr w:type="gramStart"/>
+      <w:r>
+        <w:t>Systems</w:t>
+      </w:r>
+      <w:r>
+        <w:t xml:space="preserve"> ,</w:t>
+      </w:r>
+      <w:proofErr w:type="gramEnd"/>
+      <w:r>
+        <w:t xml:space="preserve"> Web Application , Personal Cloud</w:t>
+      </w:r>
+    </w:p>
+    <w:p>
+      <w:pPr>
+        <w:jc w:val="both"/>
+      </w:pPr>
+    </w:p>
+    <w:p>
+      <w:pPr>
+        <w:pStyle w:val="Heading1"/>
+      </w:pPr>
+      <w:bookmarkStart w:id="4" w:name="_Toc360013140"/>
+      <w:r>
+        <w:t>Hard</w:t>
+      </w:r>
+      <w:r>
+        <w:t>ware and Software Specification</w:t>
+      </w:r>
       <w:bookmarkEnd w:id="4"/>
     </w:p>
     <w:p>
       <w:pPr>
-        <w:jc w:val="both"/>
-      </w:pPr>
-      <w:r>
-        <w:t xml:space="preserve">This software will follow Object Oriented Programming Paradigm and use below </w:t>
-      </w:r>
-      <w:r>
-        <w:t>mentioned areas:</w:t>
-      </w:r>
-    </w:p>
-    <w:p>
-      <w:pPr>
-        <w:jc w:val="both"/>
-      </w:pPr>
-      <w:r>
-        <w:t>OOP Language: C</w:t>
-      </w:r>
-      <w:r>
-        <w:t>#, Typescript</w:t>
-      </w:r>
-    </w:p>
-    <w:p>
-      <w:pPr>
-        <w:jc w:val="both"/>
-      </w:pPr>
-      <w:r>
-        <w:t>RDBMS: SQLite</w:t>
-      </w:r>
-    </w:p>
-    <w:p>
-      <w:pPr>
-        <w:jc w:val="both"/>
-      </w:pPr>
-      <w:r>
-        <w:t>Net</w:t>
-      </w:r>
-      <w:r>
-        <w:t>w</w:t>
-      </w:r>
-      <w:r>
-        <w:t>orking: TCP/IP</w:t>
-      </w:r>
-    </w:p>
-    <w:p>
-      <w:pPr>
-        <w:jc w:val="both"/>
-      </w:pPr>
-      <w:r>
-        <w:t xml:space="preserve">Applications: </w:t>
-      </w:r>
-      <w:r>
-        <w:t>Desktop</w:t>
-      </w:r>
-      <w:r>
-        <w:t xml:space="preserve"> </w:t>
-      </w:r>
-      <w:proofErr w:type="gramStart"/>
-      <w:r>
-        <w:t>Systems</w:t>
-      </w:r>
-      <w:r>
-        <w:t xml:space="preserve"> ,</w:t>
-      </w:r>
-      <w:proofErr w:type="gramEnd"/>
-      <w:r>
-        <w:t xml:space="preserve"> Web Application , Personal Cloud</w:t>
-      </w:r>
-    </w:p>
-    <w:p>
-      <w:pPr>
-        <w:jc w:val="both"/>
-      </w:pPr>
-    </w:p>
-    <w:p>
-      <w:pPr>
-        <w:pStyle w:val="Heading1"/>
-      </w:pPr>
-      <w:bookmarkStart w:id="5" w:name="_Toc360013140"/>
-      <w:r>
-        <w:t>Hard</w:t>
-      </w:r>
-      <w:r>
-        <w:t>ware and Software Specification</w:t>
+        <w:pStyle w:val="Heading2"/>
+      </w:pPr>
+      <w:bookmarkStart w:id="5" w:name="_Toc360013141"/>
+      <w:r>
+        <w:t>For Mobile:</w:t>
       </w:r>
       <w:bookmarkEnd w:id="5"/>
     </w:p>
-    <w:p>
-      <w:pPr>
-        <w:pStyle w:val="Heading2"/>
-      </w:pPr>
-      <w:bookmarkStart w:id="6" w:name="_Toc360013141"/>
-      <w:r>
-        <w:t>For Mobile:</w:t>
+    <w:p/>
+    <w:p>
+      <w:pPr>
+        <w:pStyle w:val="Heading3"/>
+      </w:pPr>
+      <w:bookmarkStart w:id="6" w:name="_Toc320841488"/>
+      <w:bookmarkStart w:id="7" w:name="_Toc344229891"/>
+      <w:bookmarkStart w:id="8" w:name="_Toc360013142"/>
+      <w:r>
+        <w:t>Hardware Requirement</w:t>
       </w:r>
       <w:bookmarkEnd w:id="6"/>
-    </w:p>
-    <w:p/>
-    <w:p>
-      <w:pPr>
-        <w:pStyle w:val="Heading3"/>
-      </w:pPr>
-      <w:bookmarkStart w:id="7" w:name="_Toc320841488"/>
-      <w:bookmarkStart w:id="8" w:name="_Toc344229891"/>
-      <w:bookmarkStart w:id="9" w:name="_Toc360013142"/>
-      <w:r>
-        <w:t>Hardware Requirement</w:t>
-      </w:r>
       <w:bookmarkEnd w:id="7"/>
       <w:bookmarkEnd w:id="8"/>
-      <w:bookmarkEnd w:id="9"/>
     </w:p>
     <w:p>
       <w:pPr>
@@ -4048,13 +4043,13 @@
       <w:pPr>
         <w:pStyle w:val="Heading3"/>
       </w:pPr>
-      <w:bookmarkStart w:id="10" w:name="_Toc344229892"/>
-      <w:bookmarkStart w:id="11" w:name="_Toc360013143"/>
+      <w:bookmarkStart w:id="9" w:name="_Toc344229892"/>
+      <w:bookmarkStart w:id="10" w:name="_Toc360013143"/>
       <w:r>
         <w:t>Software Requirement</w:t>
       </w:r>
+      <w:bookmarkEnd w:id="9"/>
       <w:bookmarkEnd w:id="10"/>
-      <w:bookmarkEnd w:id="11"/>
     </w:p>
     <w:p>
       <w:pPr>
@@ -4144,7 +4139,7 @@
           <w:lang w:eastAsia="en-IN"/>
         </w:rPr>
       </w:pPr>
-      <w:bookmarkStart w:id="12" w:name="_Toc360013144"/>
+      <w:bookmarkStart w:id="11" w:name="_Toc360013144"/>
       <w:r>
         <w:rPr>
           <w:rFonts w:eastAsia="Times New Roman"/>
@@ -4152,17 +4147,17 @@
         </w:rPr>
         <w:t>For Desktop</w:t>
       </w:r>
+      <w:bookmarkEnd w:id="11"/>
+    </w:p>
+    <w:p>
+      <w:pPr>
+        <w:pStyle w:val="Heading3"/>
+      </w:pPr>
+      <w:bookmarkStart w:id="12" w:name="_Toc360013145"/>
+      <w:r>
+        <w:t>Hardware Requirement</w:t>
+      </w:r>
       <w:bookmarkEnd w:id="12"/>
-    </w:p>
-    <w:p>
-      <w:pPr>
-        <w:pStyle w:val="Heading3"/>
-      </w:pPr>
-      <w:bookmarkStart w:id="13" w:name="_Toc360013145"/>
-      <w:r>
-        <w:t>Hardware Requirement</w:t>
-      </w:r>
-      <w:bookmarkEnd w:id="13"/>
     </w:p>
     <w:p>
       <w:pPr>
@@ -4207,11 +4202,11 @@
       <w:pPr>
         <w:pStyle w:val="Heading3"/>
       </w:pPr>
-      <w:bookmarkStart w:id="14" w:name="_Toc360013146"/>
+      <w:bookmarkStart w:id="13" w:name="_Toc360013146"/>
       <w:r>
         <w:t>Software Requirement</w:t>
       </w:r>
-      <w:bookmarkEnd w:id="14"/>
+      <w:bookmarkEnd w:id="13"/>
     </w:p>
     <w:p>
       <w:pPr>
@@ -4300,31 +4295,31 @@
       <w:pPr>
         <w:pStyle w:val="Heading1"/>
       </w:pPr>
-      <w:bookmarkStart w:id="15" w:name="_Toc360013147"/>
+      <w:bookmarkStart w:id="14" w:name="_Toc360013147"/>
       <w:r>
         <w:t>REQUIREMENTS AND ANALYSIS</w:t>
       </w:r>
+      <w:bookmarkEnd w:id="14"/>
+    </w:p>
+    <w:p>
+      <w:pPr>
+        <w:pStyle w:val="Heading2"/>
+      </w:pPr>
+      <w:bookmarkStart w:id="15" w:name="_Toc360013148"/>
+      <w:r>
+        <w:t>Problem Definition</w:t>
+      </w:r>
       <w:bookmarkEnd w:id="15"/>
     </w:p>
     <w:p>
       <w:pPr>
-        <w:pStyle w:val="Heading2"/>
-      </w:pPr>
-      <w:bookmarkStart w:id="16" w:name="_Toc360013148"/>
-      <w:r>
-        <w:t>Problem Definition</w:t>
+        <w:pStyle w:val="Heading3"/>
+      </w:pPr>
+      <w:bookmarkStart w:id="16" w:name="_Toc360013149"/>
+      <w:r>
+        <w:t>Existing System</w:t>
       </w:r>
       <w:bookmarkEnd w:id="16"/>
-    </w:p>
-    <w:p>
-      <w:pPr>
-        <w:pStyle w:val="Heading3"/>
-      </w:pPr>
-      <w:bookmarkStart w:id="17" w:name="_Toc360013149"/>
-      <w:r>
-        <w:t>Existing System</w:t>
-      </w:r>
-      <w:bookmarkEnd w:id="17"/>
     </w:p>
     <w:p>
       <w:pPr>
@@ -4433,44 +4428,44 @@
       <w:pPr>
         <w:pStyle w:val="Heading3"/>
       </w:pPr>
-      <w:bookmarkStart w:id="18" w:name="_Toc360013150"/>
+      <w:bookmarkStart w:id="17" w:name="_Toc360013150"/>
       <w:r>
         <w:t>our target</w:t>
       </w:r>
+      <w:bookmarkEnd w:id="17"/>
+    </w:p>
+    <w:p>
+      <w:r>
+        <w:t xml:space="preserve">Using our application, the users can </w:t>
+      </w:r>
+      <w:r>
+        <w:t>access information about the</w:t>
+      </w:r>
+      <w:r>
+        <w:t xml:space="preserve"> data of all his </w:t>
+      </w:r>
+      <w:r>
+        <w:t xml:space="preserve">storage </w:t>
+      </w:r>
+      <w:r>
+        <w:t>devices from one place with a very organized way. They can store and synchronize data of their desktop, laptop and/or smart phone</w:t>
+      </w:r>
+      <w:r>
+        <w:t xml:space="preserve">. </w:t>
+      </w:r>
+      <w:r>
+        <w:t xml:space="preserve"> The main intension is to utilize personal storage devices, avoid duplicity of files in several devices, easy to find which storage device has the desired data. </w:t>
+      </w:r>
+    </w:p>
+    <w:p>
+      <w:pPr>
+        <w:pStyle w:val="Heading3"/>
+      </w:pPr>
+      <w:bookmarkStart w:id="18" w:name="_Toc360013151"/>
+      <w:r>
+        <w:t>Work To Be Done</w:t>
+      </w:r>
       <w:bookmarkEnd w:id="18"/>
-    </w:p>
-    <w:p>
-      <w:r>
-        <w:t xml:space="preserve">Using our application, the users can </w:t>
-      </w:r>
-      <w:r>
-        <w:t>access information about the</w:t>
-      </w:r>
-      <w:r>
-        <w:t xml:space="preserve"> data of all his </w:t>
-      </w:r>
-      <w:r>
-        <w:t xml:space="preserve">storage </w:t>
-      </w:r>
-      <w:r>
-        <w:t>devices from one place with a very organized way. They can store and synchronize data of their desktop, laptop and/or smart phone</w:t>
-      </w:r>
-      <w:r>
-        <w:t xml:space="preserve">. </w:t>
-      </w:r>
-      <w:r>
-        <w:t xml:space="preserve"> The main intension is to utilize personal storage devices, avoid duplicity of files in several devices, easy to find which storage device has the desired data. </w:t>
-      </w:r>
-    </w:p>
-    <w:p>
-      <w:pPr>
-        <w:pStyle w:val="Heading3"/>
-      </w:pPr>
-      <w:bookmarkStart w:id="19" w:name="_Toc360013151"/>
-      <w:r>
-        <w:t>Work To Be Done</w:t>
-      </w:r>
-      <w:bookmarkEnd w:id="19"/>
     </w:p>
     <w:p>
       <w:pPr>
@@ -4859,24 +4854,24 @@
       <w:pPr>
         <w:pStyle w:val="Heading2"/>
       </w:pPr>
-      <w:bookmarkStart w:id="20" w:name="_Toc360013152"/>
+      <w:bookmarkStart w:id="19" w:name="_Toc360013152"/>
       <w:r>
         <w:lastRenderedPageBreak/>
         <w:t>Requirements Specification</w:t>
       </w:r>
+      <w:bookmarkEnd w:id="19"/>
+    </w:p>
+    <w:p>
+      <w:pPr>
+        <w:pStyle w:val="Heading3"/>
+      </w:pPr>
+      <w:bookmarkStart w:id="20" w:name="_Toc299548677"/>
+      <w:bookmarkStart w:id="21" w:name="_Toc360013153"/>
+      <w:r>
+        <w:t>Functional Requirements</w:t>
+      </w:r>
       <w:bookmarkEnd w:id="20"/>
-    </w:p>
-    <w:p>
-      <w:pPr>
-        <w:pStyle w:val="Heading3"/>
-      </w:pPr>
-      <w:bookmarkStart w:id="21" w:name="_Toc299548677"/>
-      <w:bookmarkStart w:id="22" w:name="_Toc360013153"/>
-      <w:r>
-        <w:t>Functional Requirements</w:t>
-      </w:r>
       <w:bookmarkEnd w:id="21"/>
-      <w:bookmarkEnd w:id="22"/>
     </w:p>
     <w:p>
       <w:pPr>
@@ -5933,7 +5928,7 @@
       <w:pPr>
         <w:pStyle w:val="Heading3"/>
       </w:pPr>
-      <w:bookmarkStart w:id="23" w:name="_Toc360013154"/>
+      <w:bookmarkStart w:id="22" w:name="_Toc360013154"/>
       <w:r>
         <w:lastRenderedPageBreak/>
         <w:t xml:space="preserve">non </w:t>
@@ -5941,7 +5936,7 @@
       <w:r>
         <w:t>Functional Requirements</w:t>
       </w:r>
-      <w:bookmarkEnd w:id="23"/>
+      <w:bookmarkEnd w:id="22"/>
     </w:p>
     <w:p/>
     <w:p>
@@ -6201,14 +6196,14 @@
       <w:pPr>
         <w:pStyle w:val="Heading3"/>
       </w:pPr>
-      <w:bookmarkStart w:id="24" w:name="_Toc360013155"/>
+      <w:bookmarkStart w:id="23" w:name="_Toc360013155"/>
       <w:r>
         <w:t>T</w:t>
       </w:r>
       <w:r>
         <w:t>echnical specification</w:t>
       </w:r>
-      <w:bookmarkEnd w:id="24"/>
+      <w:bookmarkEnd w:id="23"/>
     </w:p>
     <w:p>
       <w:pPr>
@@ -6788,21 +6783,21 @@
       <w:pPr>
         <w:pStyle w:val="Heading2"/>
       </w:pPr>
-      <w:bookmarkStart w:id="25" w:name="_Toc360013156"/>
+      <w:bookmarkStart w:id="24" w:name="_Toc360013156"/>
       <w:r>
         <w:t>Planning and Scheduling</w:t>
       </w:r>
+      <w:bookmarkEnd w:id="24"/>
+    </w:p>
+    <w:p>
+      <w:pPr>
+        <w:pStyle w:val="Heading3"/>
+      </w:pPr>
+      <w:bookmarkStart w:id="25" w:name="_Toc360013157"/>
+      <w:r>
+        <w:t>Gantt chart</w:t>
+      </w:r>
       <w:bookmarkEnd w:id="25"/>
-    </w:p>
-    <w:p>
-      <w:pPr>
-        <w:pStyle w:val="Heading3"/>
-      </w:pPr>
-      <w:bookmarkStart w:id="26" w:name="_Toc360013157"/>
-      <w:r>
-        <w:t>Gantt chart</w:t>
-      </w:r>
-      <w:bookmarkEnd w:id="26"/>
     </w:p>
     <w:p>
       <w:pPr>
@@ -6860,12 +6855,12 @@
       <w:pPr>
         <w:pStyle w:val="Heading3"/>
       </w:pPr>
-      <w:bookmarkStart w:id="27" w:name="_Toc360013158"/>
+      <w:bookmarkStart w:id="26" w:name="_Toc360013158"/>
       <w:r>
         <w:lastRenderedPageBreak/>
         <w:t>Tracking Gantt</w:t>
       </w:r>
-      <w:bookmarkEnd w:id="27"/>
+      <w:bookmarkEnd w:id="26"/>
     </w:p>
     <w:p>
       <w:pPr>
@@ -6923,11 +6918,11 @@
       <w:pPr>
         <w:pStyle w:val="Heading3"/>
       </w:pPr>
-      <w:bookmarkStart w:id="28" w:name="_Toc360013159"/>
+      <w:bookmarkStart w:id="27" w:name="_Toc360013159"/>
       <w:r>
         <w:t>Pert chart (Network Diagram)</w:t>
       </w:r>
-      <w:bookmarkEnd w:id="28"/>
+      <w:bookmarkEnd w:id="27"/>
     </w:p>
     <w:p>
       <w:pPr>
@@ -6991,14 +6986,14 @@
       <w:pPr>
         <w:pStyle w:val="Heading1"/>
       </w:pPr>
-      <w:bookmarkStart w:id="29" w:name="_Toc360013160"/>
+      <w:bookmarkStart w:id="28" w:name="_Toc360013160"/>
       <w:r>
         <w:t>Scope</w:t>
       </w:r>
       <w:r>
         <w:t xml:space="preserve"> of the Solution</w:t>
       </w:r>
-      <w:bookmarkEnd w:id="29"/>
+      <w:bookmarkEnd w:id="28"/>
     </w:p>
     <w:p>
       <w:pPr>
@@ -7084,22 +7079,22 @@
       <w:pPr>
         <w:pStyle w:val="Heading1"/>
       </w:pPr>
-      <w:bookmarkStart w:id="30" w:name="_Toc360013161"/>
+      <w:bookmarkStart w:id="29" w:name="_Toc360013161"/>
       <w:r>
         <w:lastRenderedPageBreak/>
         <w:t>Analysis</w:t>
       </w:r>
+      <w:bookmarkEnd w:id="29"/>
+    </w:p>
+    <w:p>
+      <w:pPr>
+        <w:pStyle w:val="Heading2"/>
+      </w:pPr>
+      <w:bookmarkStart w:id="30" w:name="_Toc360013162"/>
+      <w:r>
+        <w:t>Context Diagram</w:t>
+      </w:r>
       <w:bookmarkEnd w:id="30"/>
-    </w:p>
-    <w:p>
-      <w:pPr>
-        <w:pStyle w:val="Heading2"/>
-      </w:pPr>
-      <w:bookmarkStart w:id="31" w:name="_Toc360013162"/>
-      <w:r>
-        <w:t>Context Diagram</w:t>
-      </w:r>
-      <w:bookmarkEnd w:id="31"/>
     </w:p>
     <w:p>
       <w:pPr>
@@ -7156,27 +7151,14 @@
       <w:r>
         <w:t xml:space="preserve">Figure </w:t>
       </w:r>
-      <w:r>
-        <w:fldChar w:fldCharType="begin"/>
-      </w:r>
-      <w:r>
-        <w:instrText xml:space="preserve"> SEQ Figure \* ARABIC </w:instrText>
-      </w:r>
-      <w:r>
-        <w:fldChar w:fldCharType="separate"/>
-      </w:r>
-      <w:r>
-        <w:rPr>
-          <w:noProof/>
-        </w:rPr>
-        <w:t>1</w:t>
-      </w:r>
-      <w:r>
-        <w:rPr>
-          <w:noProof/>
-        </w:rPr>
-        <w:fldChar w:fldCharType="end"/>
-      </w:r>
+      <w:fldSimple w:instr=" SEQ Figure \* ARABIC ">
+        <w:r>
+          <w:rPr>
+            <w:noProof/>
+          </w:rPr>
+          <w:t>1</w:t>
+        </w:r>
+      </w:fldSimple>
       <w:proofErr w:type="gramStart"/>
       <w:r>
         <w:t>:Context</w:t>
@@ -7190,24 +7172,24 @@
       <w:pPr>
         <w:pStyle w:val="Heading2"/>
       </w:pPr>
-      <w:bookmarkStart w:id="32" w:name="_Toc360013163"/>
+      <w:bookmarkStart w:id="31" w:name="_Toc360013163"/>
       <w:r>
         <w:t>Data Flow Diagram</w:t>
       </w:r>
+      <w:bookmarkEnd w:id="31"/>
+    </w:p>
+    <w:p>
+      <w:pPr>
+        <w:pStyle w:val="Heading3"/>
+      </w:pPr>
+      <w:bookmarkStart w:id="32" w:name="_Toc360013164"/>
+      <w:r>
+        <w:t>Level 0</w:t>
+      </w:r>
+      <w:r>
+        <w:t xml:space="preserve"> DFD</w:t>
+      </w:r>
       <w:bookmarkEnd w:id="32"/>
-    </w:p>
-    <w:p>
-      <w:pPr>
-        <w:pStyle w:val="Heading3"/>
-      </w:pPr>
-      <w:bookmarkStart w:id="33" w:name="_Toc360013164"/>
-      <w:r>
-        <w:t>Level 0</w:t>
-      </w:r>
-      <w:r>
-        <w:t xml:space="preserve"> DFD</w:t>
-      </w:r>
-      <w:bookmarkEnd w:id="33"/>
     </w:p>
     <w:p>
       <w:pPr>
@@ -7265,27 +7247,14 @@
       <w:r>
         <w:t xml:space="preserve">Figure </w:t>
       </w:r>
-      <w:r>
-        <w:fldChar w:fldCharType="begin"/>
-      </w:r>
-      <w:r>
-        <w:instrText xml:space="preserve"> SEQ Figure \* ARABIC </w:instrText>
-      </w:r>
-      <w:r>
-        <w:fldChar w:fldCharType="separate"/>
-      </w:r>
-      <w:r>
-        <w:rPr>
-          <w:noProof/>
-        </w:rPr>
-        <w:t>2</w:t>
-      </w:r>
-      <w:r>
-        <w:rPr>
-          <w:noProof/>
-        </w:rPr>
-        <w:fldChar w:fldCharType="end"/>
-      </w:r>
+      <w:fldSimple w:instr=" SEQ Figure \* ARABIC ">
+        <w:r>
+          <w:rPr>
+            <w:noProof/>
+          </w:rPr>
+          <w:t>2</w:t>
+        </w:r>
+      </w:fldSimple>
       <w:r>
         <w:t xml:space="preserve">:0 </w:t>
       </w:r>
@@ -7302,14 +7271,14 @@
       <w:pPr>
         <w:pStyle w:val="Heading3"/>
       </w:pPr>
-      <w:bookmarkStart w:id="34" w:name="_Toc360013165"/>
+      <w:bookmarkStart w:id="33" w:name="_Toc360013165"/>
       <w:r>
         <w:t>Level 1</w:t>
       </w:r>
       <w:r>
         <w:t xml:space="preserve"> DFD</w:t>
       </w:r>
-      <w:bookmarkEnd w:id="34"/>
+      <w:bookmarkEnd w:id="33"/>
     </w:p>
     <w:p/>
     <w:p>
@@ -7368,27 +7337,14 @@
       <w:r>
         <w:t xml:space="preserve">Figure </w:t>
       </w:r>
-      <w:r>
-        <w:fldChar w:fldCharType="begin"/>
-      </w:r>
-      <w:r>
-        <w:instrText xml:space="preserve"> SEQ Figure \* ARABIC </w:instrText>
-      </w:r>
-      <w:r>
-        <w:fldChar w:fldCharType="separate"/>
-      </w:r>
-      <w:r>
-        <w:rPr>
-          <w:noProof/>
-        </w:rPr>
-        <w:t>3</w:t>
-      </w:r>
-      <w:r>
-        <w:rPr>
-          <w:noProof/>
-        </w:rPr>
-        <w:fldChar w:fldCharType="end"/>
-      </w:r>
+      <w:fldSimple w:instr=" SEQ Figure \* ARABIC ">
+        <w:r>
+          <w:rPr>
+            <w:noProof/>
+          </w:rPr>
+          <w:t>3</w:t>
+        </w:r>
+      </w:fldSimple>
       <w:r>
         <w:t>:1 level DFD</w:t>
       </w:r>
@@ -7449,27 +7405,14 @@
       <w:r>
         <w:t xml:space="preserve">Figure </w:t>
       </w:r>
-      <w:r>
-        <w:fldChar w:fldCharType="begin"/>
-      </w:r>
-      <w:r>
-        <w:instrText xml:space="preserve"> SEQ Figure \* ARABIC </w:instrText>
-      </w:r>
-      <w:r>
-        <w:fldChar w:fldCharType="separate"/>
-      </w:r>
-      <w:r>
-        <w:rPr>
-          <w:noProof/>
-        </w:rPr>
-        <w:t>4</w:t>
-      </w:r>
-      <w:r>
-        <w:rPr>
-          <w:noProof/>
-        </w:rPr>
-        <w:fldChar w:fldCharType="end"/>
-      </w:r>
+      <w:fldSimple w:instr=" SEQ Figure \* ARABIC ">
+        <w:r>
+          <w:rPr>
+            <w:noProof/>
+          </w:rPr>
+          <w:t>4</w:t>
+        </w:r>
+      </w:fldSimple>
       <w:r>
         <w:t>:1 level DFD</w:t>
       </w:r>
@@ -7478,7 +7421,7 @@
       <w:pPr>
         <w:pStyle w:val="Heading3"/>
       </w:pPr>
-      <w:bookmarkStart w:id="35" w:name="_Toc360013166"/>
+      <w:bookmarkStart w:id="34" w:name="_Toc360013166"/>
       <w:r>
         <w:lastRenderedPageBreak/>
         <w:t>Level 2</w:t>
@@ -7486,7 +7429,7 @@
       <w:r>
         <w:t xml:space="preserve"> DFD</w:t>
       </w:r>
-      <w:bookmarkEnd w:id="35"/>
+      <w:bookmarkEnd w:id="34"/>
     </w:p>
     <w:p>
       <w:pPr>
@@ -7556,27 +7499,14 @@
       <w:r>
         <w:t xml:space="preserve">Figure </w:t>
       </w:r>
-      <w:r>
-        <w:fldChar w:fldCharType="begin"/>
-      </w:r>
-      <w:r>
-        <w:instrText xml:space="preserve"> SEQ Figure \* ARABIC </w:instrText>
-      </w:r>
-      <w:r>
-        <w:fldChar w:fldCharType="separate"/>
-      </w:r>
-      <w:r>
-        <w:rPr>
-          <w:noProof/>
-        </w:rPr>
-        <w:t>5</w:t>
-      </w:r>
-      <w:r>
-        <w:rPr>
-          <w:noProof/>
-        </w:rPr>
-        <w:fldChar w:fldCharType="end"/>
-      </w:r>
+      <w:fldSimple w:instr=" SEQ Figure \* ARABIC ">
+        <w:r>
+          <w:rPr>
+            <w:noProof/>
+          </w:rPr>
+          <w:t>5</w:t>
+        </w:r>
+      </w:fldSimple>
       <w:r>
         <w:t xml:space="preserve">:2 </w:t>
       </w:r>
@@ -7594,11 +7524,11 @@
       <w:pPr>
         <w:pStyle w:val="Heading2"/>
       </w:pPr>
-      <w:bookmarkStart w:id="36" w:name="_Toc360013167"/>
+      <w:bookmarkStart w:id="35" w:name="_Toc360013167"/>
       <w:r>
         <w:t>E-R Diagram</w:t>
       </w:r>
-      <w:bookmarkEnd w:id="36"/>
+      <w:bookmarkEnd w:id="35"/>
     </w:p>
     <w:p>
       <w:r>
@@ -7607,58 +7537,714 @@
     </w:p>
     <w:tbl>
       <w:tblPr>
-        <w:tblStyle w:val="TableGrid"/>
-        <w:tblW w:w="0" w:type="auto"/>
-        <w:tblLook w:val="04A0" w:firstRow="1" w:lastRow="0" w:firstColumn="1" w:lastColumn="0" w:noHBand="0" w:noVBand="1"/>
+        <w:tblW w:w="9580" w:type="dxa"/>
+        <w:tblCellMar>
+          <w:left w:w="0" w:type="dxa"/>
+          <w:right w:w="0" w:type="dxa"/>
+        </w:tblCellMar>
+        <w:tblLook w:val="0600" w:firstRow="0" w:lastRow="0" w:firstColumn="0" w:lastColumn="0" w:noHBand="1" w:noVBand="1"/>
       </w:tblPr>
       <w:tblGrid>
-        <w:gridCol w:w="4788"/>
-        <w:gridCol w:w="4788"/>
+        <w:gridCol w:w="4790"/>
+        <w:gridCol w:w="4790"/>
       </w:tblGrid>
       <w:tr>
+        <w:trPr>
+          <w:trHeight w:val="385"/>
+        </w:trPr>
         <w:tc>
           <w:tcPr>
-            <w:tcW w:w="4788" w:type="dxa"/>
+            <w:tcW w:w="4780" w:type="dxa"/>
+            <w:tcBorders>
+              <w:top w:val="single" w:sz="8" w:space="0" w:color="000000"/>
+              <w:left w:val="single" w:sz="8" w:space="0" w:color="000000"/>
+              <w:bottom w:val="single" w:sz="8" w:space="0" w:color="000000"/>
+              <w:right w:val="single" w:sz="8" w:space="0" w:color="000000"/>
+            </w:tcBorders>
+            <w:shd w:val="clear" w:color="auto" w:fill="auto"/>
+            <w:tcMar>
+              <w:top w:w="72" w:type="dxa"/>
+              <w:left w:w="144" w:type="dxa"/>
+              <w:bottom w:w="72" w:type="dxa"/>
+              <w:right w:w="144" w:type="dxa"/>
+            </w:tcMar>
+            <w:hideMark/>
           </w:tcPr>
           <w:p>
             <w:pPr>
-              <w:snapToGrid w:val="0"/>
-              <w:rPr>
-                <w:rFonts w:eastAsia="Arial"/>
+              <w:spacing w:before="0" w:after="0" w:line="240" w:lineRule="auto"/>
+              <w:textAlignment w:val="baseline"/>
+              <w:rPr>
+                <w:rFonts w:ascii="Arial" w:eastAsia="Times New Roman" w:hAnsi="Arial" w:cs="Arial"/>
+                <w:sz w:val="36"/>
+                <w:szCs w:val="36"/>
+                <w:lang w:bidi="ar-SA"/>
+              </w:rPr>
+            </w:pPr>
+            <w:r>
+              <w:rPr>
+                <w:rFonts w:ascii="Calibri" w:eastAsia="Times New Roman" w:hAnsi="Calibri" w:cs="Times New Roman"/>
                 <w:b/>
                 <w:bCs/>
-              </w:rPr>
-            </w:pPr>
-            <w:r>
-              <w:rPr>
-                <w:rFonts w:eastAsia="Arial"/>
-                <w:b/>
-                <w:bCs/>
-              </w:rPr>
-              <w:t>Entities</w:t>
+                <w:color w:val="000000" w:themeColor="text1"/>
+                <w:kern w:val="24"/>
+                <w:lang w:bidi="ar-SA"/>
+              </w:rPr>
+              <w:t>Entity</w:t>
             </w:r>
           </w:p>
         </w:tc>
         <w:tc>
           <w:tcPr>
-            <w:tcW w:w="4788" w:type="dxa"/>
+            <w:tcW w:w="4780" w:type="dxa"/>
+            <w:tcBorders>
+              <w:top w:val="single" w:sz="8" w:space="0" w:color="000000"/>
+              <w:left w:val="single" w:sz="8" w:space="0" w:color="000000"/>
+              <w:bottom w:val="single" w:sz="8" w:space="0" w:color="000000"/>
+              <w:right w:val="single" w:sz="8" w:space="0" w:color="000000"/>
+            </w:tcBorders>
+            <w:shd w:val="clear" w:color="auto" w:fill="auto"/>
+            <w:tcMar>
+              <w:top w:w="72" w:type="dxa"/>
+              <w:left w:w="144" w:type="dxa"/>
+              <w:bottom w:w="72" w:type="dxa"/>
+              <w:right w:w="144" w:type="dxa"/>
+            </w:tcMar>
+            <w:hideMark/>
           </w:tcPr>
           <w:p>
             <w:pPr>
-              <w:snapToGrid w:val="0"/>
-              <w:rPr>
-                <w:rFonts w:eastAsia="Arial"/>
+              <w:spacing w:before="0" w:after="0" w:line="240" w:lineRule="auto"/>
+              <w:textAlignment w:val="baseline"/>
+              <w:rPr>
+                <w:rFonts w:ascii="Arial" w:eastAsia="Times New Roman" w:hAnsi="Arial" w:cs="Arial"/>
+                <w:sz w:val="36"/>
+                <w:szCs w:val="36"/>
+                <w:lang w:bidi="ar-SA"/>
+              </w:rPr>
+            </w:pPr>
+            <w:r>
+              <w:rPr>
+                <w:rFonts w:ascii="Calibri" w:eastAsia="Times New Roman" w:hAnsi="Calibri" w:cs="Times New Roman"/>
                 <w:b/>
                 <w:bCs/>
+                <w:color w:val="000000" w:themeColor="text1"/>
+                <w:kern w:val="24"/>
+                <w:lang w:bidi="ar-SA"/>
+              </w:rPr>
+              <w:t>Attribute</w:t>
+            </w:r>
+          </w:p>
+        </w:tc>
+      </w:tr>
+      <w:tr>
+        <w:trPr>
+          <w:trHeight w:val="385"/>
+        </w:trPr>
+        <w:tc>
+          <w:tcPr>
+            <w:tcW w:w="4780" w:type="dxa"/>
+            <w:tcBorders>
+              <w:top w:val="single" w:sz="8" w:space="0" w:color="000000"/>
+              <w:left w:val="single" w:sz="8" w:space="0" w:color="000000"/>
+              <w:bottom w:val="single" w:sz="8" w:space="0" w:color="000000"/>
+              <w:right w:val="single" w:sz="8" w:space="0" w:color="000000"/>
+            </w:tcBorders>
+            <w:shd w:val="clear" w:color="auto" w:fill="auto"/>
+            <w:tcMar>
+              <w:top w:w="72" w:type="dxa"/>
+              <w:left w:w="144" w:type="dxa"/>
+              <w:bottom w:w="72" w:type="dxa"/>
+              <w:right w:w="144" w:type="dxa"/>
+            </w:tcMar>
+            <w:hideMark/>
+          </w:tcPr>
+          <w:p>
+            <w:pPr>
+              <w:spacing w:before="48" w:after="0" w:line="240" w:lineRule="auto"/>
+              <w:textAlignment w:val="baseline"/>
+              <w:rPr>
+                <w:rFonts w:ascii="Arial" w:eastAsia="Times New Roman" w:hAnsi="Arial" w:cs="Arial"/>
+                <w:sz w:val="36"/>
+                <w:szCs w:val="36"/>
+                <w:lang w:bidi="ar-SA"/>
               </w:rPr>
             </w:pPr>
-            <w:r>
-              <w:rPr>
-                <w:rFonts w:eastAsia="Arial"/>
+            <w:proofErr w:type="spellStart"/>
+            <w:r>
+              <w:rPr>
+                <w:rFonts w:ascii="Arial" w:eastAsia="Times New Roman" w:hAnsi="Arial" w:cs="Arial"/>
+                <w:color w:val="000000" w:themeColor="text1"/>
+                <w:kern w:val="24"/>
+                <w:lang w:bidi="ar-SA"/>
+              </w:rPr>
+              <w:t>UserInfo</w:t>
+            </w:r>
+            <w:proofErr w:type="spellEnd"/>
+          </w:p>
+        </w:tc>
+        <w:tc>
+          <w:tcPr>
+            <w:tcW w:w="4780" w:type="dxa"/>
+            <w:tcBorders>
+              <w:top w:val="single" w:sz="8" w:space="0" w:color="000000"/>
+              <w:left w:val="single" w:sz="8" w:space="0" w:color="000000"/>
+              <w:bottom w:val="single" w:sz="8" w:space="0" w:color="000000"/>
+              <w:right w:val="single" w:sz="8" w:space="0" w:color="000000"/>
+            </w:tcBorders>
+            <w:shd w:val="clear" w:color="auto" w:fill="auto"/>
+            <w:tcMar>
+              <w:top w:w="72" w:type="dxa"/>
+              <w:left w:w="144" w:type="dxa"/>
+              <w:bottom w:w="72" w:type="dxa"/>
+              <w:right w:w="144" w:type="dxa"/>
+            </w:tcMar>
+            <w:hideMark/>
+          </w:tcPr>
+          <w:p>
+            <w:pPr>
+              <w:spacing w:before="48" w:after="0" w:line="240" w:lineRule="auto"/>
+              <w:textAlignment w:val="baseline"/>
+              <w:rPr>
+                <w:rFonts w:ascii="Arial" w:eastAsia="Times New Roman" w:hAnsi="Arial" w:cs="Arial"/>
+                <w:sz w:val="36"/>
+                <w:szCs w:val="36"/>
+                <w:lang w:bidi="ar-SA"/>
+              </w:rPr>
+            </w:pPr>
+            <w:proofErr w:type="spellStart"/>
+            <w:r>
+              <w:rPr>
+                <w:rFonts w:ascii="Arial" w:eastAsia="Times New Roman" w:hAnsi="Arial" w:cs="Arial"/>
                 <w:b/>
-                <w:bCs/>
-              </w:rPr>
-              <w:t>Attributes</w:t>
+                <w:color w:val="000000" w:themeColor="text1"/>
+                <w:kern w:val="24"/>
+                <w:lang w:bidi="ar-SA"/>
+              </w:rPr>
+              <w:t>userId</w:t>
+            </w:r>
+            <w:proofErr w:type="spellEnd"/>
+            <w:r>
+              <w:rPr>
+                <w:rFonts w:ascii="Arial" w:eastAsia="Times New Roman" w:hAnsi="Arial" w:cs="Arial"/>
+                <w:color w:val="000000" w:themeColor="text1"/>
+                <w:kern w:val="24"/>
+                <w:lang w:bidi="ar-SA"/>
+              </w:rPr>
+              <w:t>;</w:t>
+            </w:r>
+            <w:r>
+              <w:rPr>
+                <w:rFonts w:ascii="Arial" w:eastAsia="Times New Roman" w:hAnsi="Arial" w:cs="Arial"/>
+                <w:color w:val="000000" w:themeColor="text1"/>
+                <w:kern w:val="24"/>
+                <w:lang w:bidi="ar-SA"/>
+              </w:rPr>
+              <w:t xml:space="preserve"> </w:t>
+            </w:r>
+            <w:proofErr w:type="spellStart"/>
+            <w:r>
+              <w:rPr>
+                <w:rFonts w:ascii="Arial" w:eastAsia="Times New Roman" w:hAnsi="Arial" w:cs="Arial"/>
+                <w:color w:val="000000" w:themeColor="text1"/>
+                <w:kern w:val="24"/>
+                <w:lang w:bidi="ar-SA"/>
+              </w:rPr>
+              <w:t>userName</w:t>
+            </w:r>
+            <w:proofErr w:type="spellEnd"/>
+            <w:r>
+              <w:rPr>
+                <w:rFonts w:ascii="Arial" w:eastAsia="Times New Roman" w:hAnsi="Arial" w:cs="Arial"/>
+                <w:color w:val="000000" w:themeColor="text1"/>
+                <w:kern w:val="24"/>
+                <w:lang w:bidi="ar-SA"/>
+              </w:rPr>
+              <w:t>;</w:t>
+            </w:r>
+            <w:r>
+              <w:rPr>
+                <w:rFonts w:ascii="Arial" w:eastAsia="Times New Roman" w:hAnsi="Arial" w:cs="Arial"/>
+                <w:color w:val="000000" w:themeColor="text1"/>
+                <w:kern w:val="24"/>
+                <w:lang w:bidi="ar-SA"/>
+              </w:rPr>
+              <w:t xml:space="preserve"> </w:t>
+            </w:r>
+            <w:proofErr w:type="spellStart"/>
+            <w:r>
+              <w:rPr>
+                <w:rFonts w:ascii="Arial" w:eastAsia="Times New Roman" w:hAnsi="Arial" w:cs="Arial"/>
+                <w:color w:val="000000" w:themeColor="text1"/>
+                <w:kern w:val="24"/>
+                <w:lang w:bidi="ar-SA"/>
+              </w:rPr>
+              <w:t>deviceOwned</w:t>
+            </w:r>
+            <w:proofErr w:type="spellEnd"/>
+            <w:r>
+              <w:rPr>
+                <w:rFonts w:ascii="Arial" w:eastAsia="Times New Roman" w:hAnsi="Arial" w:cs="Arial"/>
+                <w:color w:val="000000" w:themeColor="text1"/>
+                <w:kern w:val="24"/>
+                <w:lang w:bidi="ar-SA"/>
+              </w:rPr>
+              <w:t>;</w:t>
+            </w:r>
+            <w:r>
+              <w:rPr>
+                <w:rFonts w:ascii="Arial" w:eastAsia="Times New Roman" w:hAnsi="Arial" w:cs="Arial"/>
+                <w:color w:val="000000" w:themeColor="text1"/>
+                <w:kern w:val="24"/>
+                <w:lang w:bidi="ar-SA"/>
+              </w:rPr>
+              <w:t xml:space="preserve"> </w:t>
+            </w:r>
+            <w:r>
+              <w:rPr>
+                <w:rFonts w:ascii="Arial" w:eastAsia="Times New Roman" w:hAnsi="Arial" w:cs="Arial"/>
+                <w:color w:val="000000" w:themeColor="text1"/>
+                <w:kern w:val="24"/>
+                <w:lang w:bidi="ar-SA"/>
+              </w:rPr>
+              <w:t>files;</w:t>
+            </w:r>
+          </w:p>
+        </w:tc>
+      </w:tr>
+      <w:tr>
+        <w:trPr>
+          <w:trHeight w:val="385"/>
+        </w:trPr>
+        <w:tc>
+          <w:tcPr>
+            <w:tcW w:w="4780" w:type="dxa"/>
+            <w:tcBorders>
+              <w:top w:val="single" w:sz="8" w:space="0" w:color="000000"/>
+              <w:left w:val="single" w:sz="8" w:space="0" w:color="000000"/>
+              <w:bottom w:val="single" w:sz="8" w:space="0" w:color="000000"/>
+              <w:right w:val="single" w:sz="8" w:space="0" w:color="000000"/>
+            </w:tcBorders>
+            <w:shd w:val="clear" w:color="auto" w:fill="auto"/>
+            <w:tcMar>
+              <w:top w:w="72" w:type="dxa"/>
+              <w:left w:w="144" w:type="dxa"/>
+              <w:bottom w:w="72" w:type="dxa"/>
+              <w:right w:w="144" w:type="dxa"/>
+            </w:tcMar>
+            <w:hideMark/>
+          </w:tcPr>
+          <w:p>
+            <w:pPr>
+              <w:spacing w:before="48" w:after="0" w:line="240" w:lineRule="auto"/>
+              <w:textAlignment w:val="baseline"/>
+              <w:rPr>
+                <w:rFonts w:ascii="Arial" w:eastAsia="Times New Roman" w:hAnsi="Arial" w:cs="Arial"/>
+                <w:sz w:val="36"/>
+                <w:szCs w:val="36"/>
+                <w:lang w:bidi="ar-SA"/>
+              </w:rPr>
+            </w:pPr>
+            <w:proofErr w:type="spellStart"/>
+            <w:r>
+              <w:rPr>
+                <w:rFonts w:ascii="Arial" w:eastAsia="Times New Roman" w:hAnsi="Arial" w:cs="Arial"/>
+                <w:color w:val="000000" w:themeColor="text1"/>
+                <w:kern w:val="24"/>
+                <w:lang w:bidi="ar-SA"/>
+              </w:rPr>
+              <w:t>FileBackupInfo</w:t>
+            </w:r>
+            <w:proofErr w:type="spellEnd"/>
+          </w:p>
+        </w:tc>
+        <w:tc>
+          <w:tcPr>
+            <w:tcW w:w="4780" w:type="dxa"/>
+            <w:tcBorders>
+              <w:top w:val="single" w:sz="8" w:space="0" w:color="000000"/>
+              <w:left w:val="single" w:sz="8" w:space="0" w:color="000000"/>
+              <w:bottom w:val="single" w:sz="8" w:space="0" w:color="000000"/>
+              <w:right w:val="single" w:sz="8" w:space="0" w:color="000000"/>
+            </w:tcBorders>
+            <w:shd w:val="clear" w:color="auto" w:fill="auto"/>
+            <w:tcMar>
+              <w:top w:w="72" w:type="dxa"/>
+              <w:left w:w="144" w:type="dxa"/>
+              <w:bottom w:w="72" w:type="dxa"/>
+              <w:right w:w="144" w:type="dxa"/>
+            </w:tcMar>
+            <w:hideMark/>
+          </w:tcPr>
+          <w:p>
+            <w:pPr>
+              <w:spacing w:before="48" w:after="0" w:line="240" w:lineRule="auto"/>
+              <w:textAlignment w:val="baseline"/>
+              <w:rPr>
+                <w:rFonts w:ascii="Arial" w:eastAsia="Times New Roman" w:hAnsi="Arial" w:cs="Arial"/>
+                <w:sz w:val="36"/>
+                <w:szCs w:val="36"/>
+                <w:lang w:bidi="ar-SA"/>
+              </w:rPr>
+            </w:pPr>
+            <w:proofErr w:type="spellStart"/>
+            <w:r>
+              <w:rPr>
+                <w:rFonts w:ascii="Arial" w:eastAsia="Times New Roman" w:hAnsi="Arial" w:cs="Arial"/>
+                <w:b/>
+                <w:color w:val="000000" w:themeColor="text1"/>
+                <w:kern w:val="24"/>
+                <w:lang w:bidi="ar-SA"/>
+              </w:rPr>
+              <w:t>backupId</w:t>
+            </w:r>
+            <w:proofErr w:type="spellEnd"/>
+            <w:r>
+              <w:rPr>
+                <w:rFonts w:ascii="Arial" w:eastAsia="Times New Roman" w:hAnsi="Arial" w:cs="Arial"/>
+                <w:color w:val="000000" w:themeColor="text1"/>
+                <w:kern w:val="24"/>
+                <w:lang w:bidi="ar-SA"/>
+              </w:rPr>
+              <w:t>;</w:t>
+            </w:r>
+            <w:r>
+              <w:rPr>
+                <w:rFonts w:ascii="Arial" w:eastAsia="Times New Roman" w:hAnsi="Arial" w:cs="Arial"/>
+                <w:color w:val="000000" w:themeColor="text1"/>
+                <w:kern w:val="24"/>
+                <w:lang w:bidi="ar-SA"/>
+              </w:rPr>
+              <w:t xml:space="preserve"> </w:t>
+            </w:r>
+            <w:proofErr w:type="spellStart"/>
+            <w:r>
+              <w:rPr>
+                <w:rFonts w:ascii="Arial" w:eastAsia="Times New Roman" w:hAnsi="Arial" w:cs="Arial"/>
+                <w:color w:val="000000" w:themeColor="text1"/>
+                <w:kern w:val="24"/>
+                <w:lang w:bidi="ar-SA"/>
+              </w:rPr>
+              <w:t>backupDate</w:t>
+            </w:r>
+            <w:proofErr w:type="spellEnd"/>
+            <w:r>
+              <w:rPr>
+                <w:rFonts w:ascii="Arial" w:eastAsia="Times New Roman" w:hAnsi="Arial" w:cs="Arial"/>
+                <w:color w:val="000000" w:themeColor="text1"/>
+                <w:kern w:val="24"/>
+                <w:lang w:bidi="ar-SA"/>
+              </w:rPr>
+              <w:t>;</w:t>
+            </w:r>
+            <w:r>
+              <w:rPr>
+                <w:rFonts w:ascii="Arial" w:eastAsia="Times New Roman" w:hAnsi="Arial" w:cs="Arial"/>
+                <w:color w:val="000000" w:themeColor="text1"/>
+                <w:kern w:val="24"/>
+                <w:lang w:bidi="ar-SA"/>
+              </w:rPr>
+              <w:t xml:space="preserve"> </w:t>
+            </w:r>
+            <w:proofErr w:type="spellStart"/>
+            <w:r>
+              <w:rPr>
+                <w:rFonts w:ascii="Arial" w:eastAsia="Times New Roman" w:hAnsi="Arial" w:cs="Arial"/>
+                <w:color w:val="000000" w:themeColor="text1"/>
+                <w:kern w:val="24"/>
+                <w:lang w:bidi="ar-SA"/>
+              </w:rPr>
+              <w:t>usedHosts</w:t>
+            </w:r>
+            <w:proofErr w:type="spellEnd"/>
+            <w:r>
+              <w:rPr>
+                <w:rFonts w:ascii="Arial" w:eastAsia="Times New Roman" w:hAnsi="Arial" w:cs="Arial"/>
+                <w:color w:val="000000" w:themeColor="text1"/>
+                <w:kern w:val="24"/>
+                <w:lang w:bidi="ar-SA"/>
+              </w:rPr>
+              <w:t>;</w:t>
+            </w:r>
+            <w:r>
+              <w:rPr>
+                <w:rFonts w:ascii="Arial" w:eastAsia="Times New Roman" w:hAnsi="Arial" w:cs="Arial"/>
+                <w:color w:val="000000" w:themeColor="text1"/>
+                <w:kern w:val="24"/>
+                <w:lang w:bidi="ar-SA"/>
+              </w:rPr>
+              <w:t xml:space="preserve"> </w:t>
+            </w:r>
+            <w:proofErr w:type="spellStart"/>
+            <w:r>
+              <w:rPr>
+                <w:rFonts w:ascii="Arial" w:eastAsia="Times New Roman" w:hAnsi="Arial" w:cs="Arial"/>
+                <w:color w:val="000000" w:themeColor="text1"/>
+                <w:kern w:val="24"/>
+                <w:lang w:bidi="ar-SA"/>
+              </w:rPr>
+              <w:t>sourceDevices</w:t>
+            </w:r>
+            <w:proofErr w:type="spellEnd"/>
+            <w:r>
+              <w:rPr>
+                <w:rFonts w:ascii="Arial" w:eastAsia="Times New Roman" w:hAnsi="Arial" w:cs="Arial"/>
+                <w:color w:val="000000" w:themeColor="text1"/>
+                <w:kern w:val="24"/>
+                <w:lang w:bidi="ar-SA"/>
+              </w:rPr>
+              <w:t>;</w:t>
+            </w:r>
+            <w:r>
+              <w:rPr>
+                <w:rFonts w:ascii="Arial" w:eastAsia="Times New Roman" w:hAnsi="Arial" w:cs="Arial"/>
+                <w:color w:val="000000" w:themeColor="text1"/>
+                <w:kern w:val="24"/>
+                <w:lang w:bidi="ar-SA"/>
+              </w:rPr>
+              <w:t xml:space="preserve"> </w:t>
+            </w:r>
+            <w:r>
+              <w:rPr>
+                <w:rFonts w:ascii="Arial" w:eastAsia="Times New Roman" w:hAnsi="Arial" w:cs="Arial"/>
+                <w:color w:val="000000" w:themeColor="text1"/>
+                <w:kern w:val="24"/>
+                <w:lang w:bidi="ar-SA"/>
+              </w:rPr>
+              <w:t>files;</w:t>
+            </w:r>
+          </w:p>
+        </w:tc>
+      </w:tr>
+      <w:tr>
+        <w:trPr>
+          <w:trHeight w:val="385"/>
+        </w:trPr>
+        <w:tc>
+          <w:tcPr>
+            <w:tcW w:w="4780" w:type="dxa"/>
+            <w:tcBorders>
+              <w:top w:val="single" w:sz="8" w:space="0" w:color="000000"/>
+              <w:left w:val="single" w:sz="8" w:space="0" w:color="000000"/>
+              <w:bottom w:val="single" w:sz="8" w:space="0" w:color="000000"/>
+              <w:right w:val="single" w:sz="8" w:space="0" w:color="000000"/>
+            </w:tcBorders>
+            <w:shd w:val="clear" w:color="auto" w:fill="auto"/>
+            <w:tcMar>
+              <w:top w:w="72" w:type="dxa"/>
+              <w:left w:w="144" w:type="dxa"/>
+              <w:bottom w:w="72" w:type="dxa"/>
+              <w:right w:w="144" w:type="dxa"/>
+            </w:tcMar>
+            <w:hideMark/>
+          </w:tcPr>
+          <w:p>
+            <w:pPr>
+              <w:spacing w:before="48" w:after="0" w:line="240" w:lineRule="auto"/>
+              <w:textAlignment w:val="baseline"/>
+              <w:rPr>
+                <w:rFonts w:ascii="Arial" w:eastAsia="Times New Roman" w:hAnsi="Arial" w:cs="Arial"/>
+                <w:sz w:val="36"/>
+                <w:szCs w:val="36"/>
+                <w:lang w:bidi="ar-SA"/>
+              </w:rPr>
+            </w:pPr>
+            <w:proofErr w:type="spellStart"/>
+            <w:r>
+              <w:rPr>
+                <w:rFonts w:ascii="Arial" w:eastAsia="Times New Roman" w:hAnsi="Arial" w:cs="Arial"/>
+                <w:color w:val="000000" w:themeColor="text1"/>
+                <w:kern w:val="24"/>
+                <w:lang w:bidi="ar-SA"/>
+              </w:rPr>
+              <w:t>FileStreamInfo</w:t>
+            </w:r>
+            <w:proofErr w:type="spellEnd"/>
+          </w:p>
+        </w:tc>
+        <w:tc>
+          <w:tcPr>
+            <w:tcW w:w="4780" w:type="dxa"/>
+            <w:tcBorders>
+              <w:top w:val="single" w:sz="8" w:space="0" w:color="000000"/>
+              <w:left w:val="single" w:sz="8" w:space="0" w:color="000000"/>
+              <w:bottom w:val="single" w:sz="8" w:space="0" w:color="000000"/>
+              <w:right w:val="single" w:sz="8" w:space="0" w:color="000000"/>
+            </w:tcBorders>
+            <w:shd w:val="clear" w:color="auto" w:fill="auto"/>
+            <w:tcMar>
+              <w:top w:w="72" w:type="dxa"/>
+              <w:left w:w="144" w:type="dxa"/>
+              <w:bottom w:w="72" w:type="dxa"/>
+              <w:right w:w="144" w:type="dxa"/>
+            </w:tcMar>
+            <w:hideMark/>
+          </w:tcPr>
+          <w:p>
+            <w:pPr>
+              <w:spacing w:before="48" w:after="0" w:line="240" w:lineRule="auto"/>
+              <w:textAlignment w:val="baseline"/>
+              <w:rPr>
+                <w:rFonts w:ascii="Arial" w:eastAsia="Times New Roman" w:hAnsi="Arial" w:cs="Arial"/>
+                <w:sz w:val="36"/>
+                <w:szCs w:val="36"/>
+                <w:lang w:bidi="ar-SA"/>
+              </w:rPr>
+            </w:pPr>
+            <w:proofErr w:type="spellStart"/>
+            <w:r>
+              <w:rPr>
+                <w:rFonts w:ascii="Arial" w:eastAsia="Times New Roman" w:hAnsi="Arial" w:cs="Arial"/>
+                <w:b/>
+                <w:color w:val="000000" w:themeColor="text1"/>
+                <w:kern w:val="24"/>
+                <w:lang w:bidi="ar-SA"/>
+              </w:rPr>
+              <w:t>streamId</w:t>
+            </w:r>
+            <w:proofErr w:type="spellEnd"/>
+            <w:r>
+              <w:rPr>
+                <w:rFonts w:ascii="Arial" w:eastAsia="Times New Roman" w:hAnsi="Arial" w:cs="Arial"/>
+                <w:color w:val="000000" w:themeColor="text1"/>
+                <w:kern w:val="24"/>
+                <w:lang w:bidi="ar-SA"/>
+              </w:rPr>
+              <w:t>;</w:t>
+            </w:r>
+            <w:r>
+              <w:rPr>
+                <w:rFonts w:ascii="Arial" w:eastAsia="Times New Roman" w:hAnsi="Arial" w:cs="Arial"/>
+                <w:color w:val="000000" w:themeColor="text1"/>
+                <w:kern w:val="24"/>
+                <w:lang w:bidi="ar-SA"/>
+              </w:rPr>
+              <w:t xml:space="preserve"> </w:t>
+            </w:r>
+            <w:proofErr w:type="spellStart"/>
+            <w:r>
+              <w:rPr>
+                <w:rFonts w:ascii="Arial" w:eastAsia="Times New Roman" w:hAnsi="Arial" w:cs="Arial"/>
+                <w:color w:val="000000" w:themeColor="text1"/>
+                <w:kern w:val="24"/>
+                <w:lang w:bidi="ar-SA"/>
+              </w:rPr>
+              <w:t>streamDate</w:t>
+            </w:r>
+            <w:proofErr w:type="spellEnd"/>
+            <w:r>
+              <w:rPr>
+                <w:rFonts w:ascii="Arial" w:eastAsia="Times New Roman" w:hAnsi="Arial" w:cs="Arial"/>
+                <w:color w:val="000000" w:themeColor="text1"/>
+                <w:kern w:val="24"/>
+                <w:lang w:bidi="ar-SA"/>
+              </w:rPr>
+              <w:t>;</w:t>
+            </w:r>
+            <w:r>
+              <w:rPr>
+                <w:rFonts w:ascii="Arial" w:eastAsia="Times New Roman" w:hAnsi="Arial" w:cs="Arial"/>
+                <w:color w:val="000000" w:themeColor="text1"/>
+                <w:kern w:val="24"/>
+                <w:lang w:bidi="ar-SA"/>
+              </w:rPr>
+              <w:t xml:space="preserve"> </w:t>
+            </w:r>
+            <w:proofErr w:type="spellStart"/>
+            <w:r>
+              <w:rPr>
+                <w:rFonts w:ascii="Arial" w:eastAsia="Times New Roman" w:hAnsi="Arial" w:cs="Arial"/>
+                <w:color w:val="000000" w:themeColor="text1"/>
+                <w:kern w:val="24"/>
+                <w:lang w:bidi="ar-SA"/>
+              </w:rPr>
+              <w:t>usedHost</w:t>
+            </w:r>
+            <w:proofErr w:type="spellEnd"/>
+            <w:r>
+              <w:rPr>
+                <w:rFonts w:ascii="Arial" w:eastAsia="Times New Roman" w:hAnsi="Arial" w:cs="Arial"/>
+                <w:color w:val="000000" w:themeColor="text1"/>
+                <w:kern w:val="24"/>
+                <w:lang w:bidi="ar-SA"/>
+              </w:rPr>
+              <w:t>;</w:t>
+            </w:r>
+            <w:r>
+              <w:rPr>
+                <w:rFonts w:ascii="Arial" w:eastAsia="Times New Roman" w:hAnsi="Arial" w:cs="Arial"/>
+                <w:color w:val="000000" w:themeColor="text1"/>
+                <w:kern w:val="24"/>
+                <w:lang w:bidi="ar-SA"/>
+              </w:rPr>
+              <w:t xml:space="preserve"> </w:t>
+            </w:r>
+            <w:proofErr w:type="spellStart"/>
+            <w:r>
+              <w:rPr>
+                <w:rFonts w:ascii="Arial" w:eastAsia="Times New Roman" w:hAnsi="Arial" w:cs="Arial"/>
+                <w:color w:val="000000" w:themeColor="text1"/>
+                <w:kern w:val="24"/>
+                <w:lang w:bidi="ar-SA"/>
+              </w:rPr>
+              <w:t>sourceDevice</w:t>
+            </w:r>
+            <w:proofErr w:type="spellEnd"/>
+            <w:r>
+              <w:rPr>
+                <w:rFonts w:ascii="Arial" w:eastAsia="Times New Roman" w:hAnsi="Arial" w:cs="Arial"/>
+                <w:color w:val="000000" w:themeColor="text1"/>
+                <w:kern w:val="24"/>
+                <w:lang w:bidi="ar-SA"/>
+              </w:rPr>
+              <w:t>;</w:t>
+            </w:r>
+            <w:r>
+              <w:rPr>
+                <w:rFonts w:ascii="Arial" w:eastAsia="Times New Roman" w:hAnsi="Arial" w:cs="Arial"/>
+                <w:color w:val="000000" w:themeColor="text1"/>
+                <w:kern w:val="24"/>
+                <w:lang w:bidi="ar-SA"/>
+              </w:rPr>
+              <w:t xml:space="preserve"> </w:t>
+            </w:r>
+            <w:proofErr w:type="spellStart"/>
+            <w:r>
+              <w:rPr>
+                <w:rFonts w:ascii="Arial" w:eastAsia="Times New Roman" w:hAnsi="Arial" w:cs="Arial"/>
+                <w:color w:val="000000" w:themeColor="text1"/>
+                <w:kern w:val="24"/>
+                <w:lang w:bidi="ar-SA"/>
+              </w:rPr>
+              <w:t>destinationIP</w:t>
+            </w:r>
+            <w:proofErr w:type="spellEnd"/>
+            <w:r>
+              <w:rPr>
+                <w:rFonts w:ascii="Arial" w:eastAsia="Times New Roman" w:hAnsi="Arial" w:cs="Arial"/>
+                <w:color w:val="000000" w:themeColor="text1"/>
+                <w:kern w:val="24"/>
+                <w:lang w:bidi="ar-SA"/>
+              </w:rPr>
+              <w:t>;</w:t>
+            </w:r>
+            <w:r>
+              <w:rPr>
+                <w:rFonts w:ascii="Arial" w:eastAsia="Times New Roman" w:hAnsi="Arial" w:cs="Arial"/>
+                <w:color w:val="000000" w:themeColor="text1"/>
+                <w:kern w:val="24"/>
+                <w:lang w:bidi="ar-SA"/>
+              </w:rPr>
+              <w:t xml:space="preserve"> </w:t>
+            </w:r>
+            <w:r>
+              <w:rPr>
+                <w:rFonts w:ascii="Arial" w:eastAsia="Times New Roman" w:hAnsi="Arial" w:cs="Arial"/>
+                <w:color w:val="000000" w:themeColor="text1"/>
+                <w:kern w:val="24"/>
+                <w:lang w:bidi="ar-SA"/>
+              </w:rPr>
+              <w:t>files;</w:t>
             </w:r>
           </w:p>
         </w:tc>
@@ -7666,98 +8252,925 @@
       <w:tr>
         <w:tc>
           <w:tcPr>
-            <w:tcW w:w="4788" w:type="dxa"/>
+            <w:tcW w:w="4780" w:type="dxa"/>
+            <w:tcBorders>
+              <w:top w:val="single" w:sz="8" w:space="0" w:color="000000"/>
+              <w:left w:val="single" w:sz="8" w:space="0" w:color="000000"/>
+              <w:bottom w:val="single" w:sz="8" w:space="0" w:color="000000"/>
+              <w:right w:val="single" w:sz="8" w:space="0" w:color="000000"/>
+            </w:tcBorders>
+            <w:shd w:val="clear" w:color="auto" w:fill="auto"/>
+            <w:tcMar>
+              <w:top w:w="72" w:type="dxa"/>
+              <w:left w:w="144" w:type="dxa"/>
+              <w:bottom w:w="72" w:type="dxa"/>
+              <w:right w:w="144" w:type="dxa"/>
+            </w:tcMar>
+            <w:hideMark/>
           </w:tcPr>
-          <w:p/>
+          <w:p>
+            <w:pPr>
+              <w:spacing w:before="48" w:after="0" w:line="240" w:lineRule="auto"/>
+              <w:textAlignment w:val="baseline"/>
+              <w:rPr>
+                <w:rFonts w:ascii="Arial" w:eastAsia="Times New Roman" w:hAnsi="Arial" w:cs="Arial"/>
+                <w:sz w:val="36"/>
+                <w:szCs w:val="36"/>
+                <w:lang w:bidi="ar-SA"/>
+              </w:rPr>
+            </w:pPr>
+            <w:proofErr w:type="spellStart"/>
+            <w:r>
+              <w:rPr>
+                <w:rFonts w:ascii="Arial" w:eastAsia="Times New Roman" w:hAnsi="Arial" w:cs="Arial"/>
+                <w:color w:val="000000" w:themeColor="text1"/>
+                <w:kern w:val="24"/>
+                <w:lang w:bidi="ar-SA"/>
+              </w:rPr>
+              <w:t>StorageDeviceInfo</w:t>
+            </w:r>
+            <w:proofErr w:type="spellEnd"/>
+          </w:p>
         </w:tc>
         <w:tc>
           <w:tcPr>
-            <w:tcW w:w="4788" w:type="dxa"/>
-          </w:tcPr>
-          <w:p/>
-        </w:tc>
-      </w:tr>
-      <w:tr>
-        <w:tc>
-          <w:tcPr>
-            <w:tcW w:w="4788" w:type="dxa"/>
-          </w:tcPr>
-          <w:p/>
-        </w:tc>
-        <w:tc>
-          <w:tcPr>
-            <w:tcW w:w="4788" w:type="dxa"/>
-          </w:tcPr>
-          <w:p/>
-        </w:tc>
-      </w:tr>
-      <w:tr>
-        <w:tc>
-          <w:tcPr>
-            <w:tcW w:w="4788" w:type="dxa"/>
-          </w:tcPr>
-          <w:p/>
-        </w:tc>
-        <w:tc>
-          <w:tcPr>
-            <w:tcW w:w="4788" w:type="dxa"/>
-          </w:tcPr>
-          <w:p/>
-        </w:tc>
-      </w:tr>
-      <w:tr>
-        <w:tc>
-          <w:tcPr>
-            <w:tcW w:w="4788" w:type="dxa"/>
-          </w:tcPr>
-          <w:p/>
-        </w:tc>
-        <w:tc>
-          <w:tcPr>
-            <w:tcW w:w="4788" w:type="dxa"/>
-          </w:tcPr>
-          <w:p/>
-        </w:tc>
-      </w:tr>
-      <w:tr>
-        <w:tc>
-          <w:tcPr>
-            <w:tcW w:w="4788" w:type="dxa"/>
-          </w:tcPr>
-          <w:p/>
-        </w:tc>
-        <w:tc>
-          <w:tcPr>
-            <w:tcW w:w="4788" w:type="dxa"/>
+            <w:tcW w:w="4780" w:type="dxa"/>
+            <w:tcBorders>
+              <w:top w:val="single" w:sz="8" w:space="0" w:color="000000"/>
+              <w:left w:val="single" w:sz="8" w:space="0" w:color="000000"/>
+              <w:bottom w:val="single" w:sz="8" w:space="0" w:color="000000"/>
+              <w:right w:val="single" w:sz="8" w:space="0" w:color="000000"/>
+            </w:tcBorders>
+            <w:shd w:val="clear" w:color="auto" w:fill="auto"/>
+            <w:tcMar>
+              <w:top w:w="72" w:type="dxa"/>
+              <w:left w:w="144" w:type="dxa"/>
+              <w:bottom w:w="72" w:type="dxa"/>
+              <w:right w:w="144" w:type="dxa"/>
+            </w:tcMar>
+            <w:hideMark/>
           </w:tcPr>
           <w:p>
             <w:pPr>
-              <w:jc w:val="center"/>
+              <w:spacing w:before="48" w:after="0" w:line="240" w:lineRule="auto"/>
+              <w:textAlignment w:val="baseline"/>
+              <w:rPr>
+                <w:rFonts w:ascii="Arial" w:eastAsia="Times New Roman" w:hAnsi="Arial" w:cs="Arial"/>
+                <w:sz w:val="36"/>
+                <w:szCs w:val="36"/>
+                <w:lang w:bidi="ar-SA"/>
+              </w:rPr>
             </w:pPr>
+            <w:proofErr w:type="spellStart"/>
+            <w:r>
+              <w:rPr>
+                <w:rFonts w:ascii="Arial" w:eastAsia="Times New Roman" w:hAnsi="Arial" w:cs="Arial"/>
+                <w:b/>
+                <w:color w:val="000000" w:themeColor="text1"/>
+                <w:kern w:val="24"/>
+                <w:lang w:bidi="ar-SA"/>
+              </w:rPr>
+              <w:t>deviceId</w:t>
+            </w:r>
+            <w:proofErr w:type="spellEnd"/>
+            <w:r>
+              <w:rPr>
+                <w:rFonts w:ascii="Arial" w:eastAsia="Times New Roman" w:hAnsi="Arial" w:cs="Arial"/>
+                <w:color w:val="000000" w:themeColor="text1"/>
+                <w:kern w:val="24"/>
+                <w:lang w:bidi="ar-SA"/>
+              </w:rPr>
+              <w:t>;</w:t>
+            </w:r>
+            <w:r>
+              <w:rPr>
+                <w:rFonts w:ascii="Arial" w:eastAsia="Times New Roman" w:hAnsi="Arial" w:cs="Arial"/>
+                <w:color w:val="000000" w:themeColor="text1"/>
+                <w:kern w:val="24"/>
+                <w:lang w:bidi="ar-SA"/>
+              </w:rPr>
+              <w:t xml:space="preserve"> </w:t>
+            </w:r>
+            <w:proofErr w:type="spellStart"/>
+            <w:r>
+              <w:rPr>
+                <w:rFonts w:ascii="Arial" w:eastAsia="Times New Roman" w:hAnsi="Arial" w:cs="Arial"/>
+                <w:color w:val="000000" w:themeColor="text1"/>
+                <w:kern w:val="24"/>
+                <w:lang w:bidi="ar-SA"/>
+              </w:rPr>
+              <w:t>lastScannedDate</w:t>
+            </w:r>
+            <w:proofErr w:type="spellEnd"/>
+            <w:r>
+              <w:rPr>
+                <w:rFonts w:ascii="Arial" w:eastAsia="Times New Roman" w:hAnsi="Arial" w:cs="Arial"/>
+                <w:color w:val="000000" w:themeColor="text1"/>
+                <w:kern w:val="24"/>
+                <w:lang w:bidi="ar-SA"/>
+              </w:rPr>
+              <w:t>;</w:t>
+            </w:r>
+            <w:r>
+              <w:rPr>
+                <w:rFonts w:ascii="Arial" w:eastAsia="Times New Roman" w:hAnsi="Arial" w:cs="Arial"/>
+                <w:color w:val="000000" w:themeColor="text1"/>
+                <w:kern w:val="24"/>
+                <w:lang w:bidi="ar-SA"/>
+              </w:rPr>
+              <w:t xml:space="preserve"> </w:t>
+            </w:r>
+            <w:proofErr w:type="spellStart"/>
+            <w:r>
+              <w:rPr>
+                <w:rFonts w:ascii="Arial" w:eastAsia="Times New Roman" w:hAnsi="Arial" w:cs="Arial"/>
+                <w:color w:val="000000" w:themeColor="text1"/>
+                <w:kern w:val="24"/>
+                <w:lang w:bidi="ar-SA"/>
+              </w:rPr>
+              <w:t>lastUsedHost</w:t>
+            </w:r>
+            <w:proofErr w:type="spellEnd"/>
+            <w:r>
+              <w:rPr>
+                <w:rFonts w:ascii="Arial" w:eastAsia="Times New Roman" w:hAnsi="Arial" w:cs="Arial"/>
+                <w:color w:val="000000" w:themeColor="text1"/>
+                <w:kern w:val="24"/>
+                <w:lang w:bidi="ar-SA"/>
+              </w:rPr>
+              <w:t>;</w:t>
+            </w:r>
+            <w:r>
+              <w:rPr>
+                <w:rFonts w:ascii="Arial" w:eastAsia="Times New Roman" w:hAnsi="Arial" w:cs="Arial"/>
+                <w:color w:val="000000" w:themeColor="text1"/>
+                <w:kern w:val="24"/>
+                <w:lang w:bidi="ar-SA"/>
+              </w:rPr>
+              <w:t xml:space="preserve"> </w:t>
+            </w:r>
+            <w:r>
+              <w:rPr>
+                <w:rFonts w:ascii="Arial" w:eastAsia="Times New Roman" w:hAnsi="Arial" w:cs="Arial"/>
+                <w:color w:val="000000" w:themeColor="text1"/>
+                <w:kern w:val="24"/>
+                <w:lang w:bidi="ar-SA"/>
+              </w:rPr>
+              <w:t>files;</w:t>
+            </w:r>
+            <w:r>
+              <w:rPr>
+                <w:rFonts w:ascii="Arial" w:eastAsia="Times New Roman" w:hAnsi="Arial" w:cs="Arial"/>
+                <w:color w:val="000000" w:themeColor="text1"/>
+                <w:kern w:val="24"/>
+                <w:lang w:bidi="ar-SA"/>
+              </w:rPr>
+              <w:t xml:space="preserve"> </w:t>
+            </w:r>
+            <w:proofErr w:type="spellStart"/>
+            <w:r>
+              <w:rPr>
+                <w:rFonts w:ascii="Arial" w:eastAsia="Times New Roman" w:hAnsi="Arial" w:cs="Arial"/>
+                <w:color w:val="000000" w:themeColor="text1"/>
+                <w:kern w:val="24"/>
+                <w:lang w:bidi="ar-SA"/>
+              </w:rPr>
+              <w:t>filesBackupHere</w:t>
+            </w:r>
+            <w:proofErr w:type="spellEnd"/>
+            <w:r>
+              <w:rPr>
+                <w:rFonts w:ascii="Arial" w:eastAsia="Times New Roman" w:hAnsi="Arial" w:cs="Arial"/>
+                <w:color w:val="000000" w:themeColor="text1"/>
+                <w:kern w:val="24"/>
+                <w:lang w:bidi="ar-SA"/>
+              </w:rPr>
+              <w:t>;</w:t>
+            </w:r>
           </w:p>
         </w:tc>
       </w:tr>
       <w:tr>
         <w:tc>
           <w:tcPr>
-            <w:tcW w:w="4788" w:type="dxa"/>
+            <w:tcW w:w="4780" w:type="dxa"/>
+            <w:tcBorders>
+              <w:top w:val="single" w:sz="8" w:space="0" w:color="000000"/>
+              <w:left w:val="single" w:sz="8" w:space="0" w:color="000000"/>
+              <w:bottom w:val="single" w:sz="8" w:space="0" w:color="000000"/>
+              <w:right w:val="single" w:sz="8" w:space="0" w:color="000000"/>
+            </w:tcBorders>
+            <w:shd w:val="clear" w:color="auto" w:fill="auto"/>
+            <w:tcMar>
+              <w:top w:w="72" w:type="dxa"/>
+              <w:left w:w="144" w:type="dxa"/>
+              <w:bottom w:w="72" w:type="dxa"/>
+              <w:right w:w="144" w:type="dxa"/>
+            </w:tcMar>
+            <w:hideMark/>
           </w:tcPr>
-          <w:p/>
+          <w:p>
+            <w:pPr>
+              <w:spacing w:before="48" w:after="0" w:line="240" w:lineRule="auto"/>
+              <w:textAlignment w:val="baseline"/>
+              <w:rPr>
+                <w:rFonts w:ascii="Arial" w:eastAsia="Times New Roman" w:hAnsi="Arial" w:cs="Arial"/>
+                <w:sz w:val="36"/>
+                <w:szCs w:val="36"/>
+                <w:lang w:bidi="ar-SA"/>
+              </w:rPr>
+            </w:pPr>
+            <w:proofErr w:type="spellStart"/>
+            <w:r>
+              <w:rPr>
+                <w:rFonts w:ascii="Arial" w:eastAsia="Times New Roman" w:hAnsi="Arial" w:cs="Arial"/>
+                <w:color w:val="000000" w:themeColor="text1"/>
+                <w:kern w:val="24"/>
+                <w:lang w:bidi="ar-SA"/>
+              </w:rPr>
+              <w:t>HostAppDeviceInfo</w:t>
+            </w:r>
+            <w:proofErr w:type="spellEnd"/>
+          </w:p>
         </w:tc>
         <w:tc>
           <w:tcPr>
-            <w:tcW w:w="4788" w:type="dxa"/>
+            <w:tcW w:w="4780" w:type="dxa"/>
+            <w:tcBorders>
+              <w:top w:val="single" w:sz="8" w:space="0" w:color="000000"/>
+              <w:left w:val="single" w:sz="8" w:space="0" w:color="000000"/>
+              <w:bottom w:val="single" w:sz="8" w:space="0" w:color="000000"/>
+              <w:right w:val="single" w:sz="8" w:space="0" w:color="000000"/>
+            </w:tcBorders>
+            <w:shd w:val="clear" w:color="auto" w:fill="auto"/>
+            <w:tcMar>
+              <w:top w:w="72" w:type="dxa"/>
+              <w:left w:w="144" w:type="dxa"/>
+              <w:bottom w:w="72" w:type="dxa"/>
+              <w:right w:w="144" w:type="dxa"/>
+            </w:tcMar>
+            <w:hideMark/>
           </w:tcPr>
           <w:p>
             <w:pPr>
-              <w:jc w:val="center"/>
+              <w:spacing w:before="48" w:after="0" w:line="240" w:lineRule="auto"/>
+              <w:textAlignment w:val="baseline"/>
+              <w:rPr>
+                <w:rFonts w:ascii="Arial" w:eastAsia="Times New Roman" w:hAnsi="Arial" w:cs="Arial"/>
+                <w:sz w:val="36"/>
+                <w:szCs w:val="36"/>
+                <w:lang w:bidi="ar-SA"/>
+              </w:rPr>
             </w:pPr>
+            <w:proofErr w:type="spellStart"/>
+            <w:r>
+              <w:rPr>
+                <w:rFonts w:ascii="Arial" w:eastAsia="Times New Roman" w:hAnsi="Arial" w:cs="Arial"/>
+                <w:b/>
+                <w:color w:val="000000" w:themeColor="text1"/>
+                <w:kern w:val="24"/>
+                <w:lang w:bidi="ar-SA"/>
+              </w:rPr>
+              <w:t>hostDeviceId</w:t>
+            </w:r>
+            <w:proofErr w:type="spellEnd"/>
+            <w:r>
+              <w:rPr>
+                <w:rFonts w:ascii="Arial" w:eastAsia="Times New Roman" w:hAnsi="Arial" w:cs="Arial"/>
+                <w:color w:val="000000" w:themeColor="text1"/>
+                <w:kern w:val="24"/>
+                <w:lang w:bidi="ar-SA"/>
+              </w:rPr>
+              <w:t>;</w:t>
+            </w:r>
+            <w:r>
+              <w:rPr>
+                <w:rFonts w:ascii="Arial" w:eastAsia="Times New Roman" w:hAnsi="Arial" w:cs="Arial"/>
+                <w:color w:val="000000" w:themeColor="text1"/>
+                <w:kern w:val="24"/>
+                <w:lang w:bidi="ar-SA"/>
+              </w:rPr>
+              <w:t xml:space="preserve"> </w:t>
+            </w:r>
+            <w:proofErr w:type="spellStart"/>
+            <w:r>
+              <w:rPr>
+                <w:rFonts w:ascii="Arial" w:eastAsia="Times New Roman" w:hAnsi="Arial" w:cs="Arial"/>
+                <w:color w:val="000000" w:themeColor="text1"/>
+                <w:kern w:val="24"/>
+                <w:lang w:bidi="ar-SA"/>
+              </w:rPr>
+              <w:t>storageDevicesAttached</w:t>
+            </w:r>
+            <w:proofErr w:type="spellEnd"/>
+            <w:r>
+              <w:rPr>
+                <w:rFonts w:ascii="Arial" w:eastAsia="Times New Roman" w:hAnsi="Arial" w:cs="Arial"/>
+                <w:color w:val="000000" w:themeColor="text1"/>
+                <w:kern w:val="24"/>
+                <w:lang w:bidi="ar-SA"/>
+              </w:rPr>
+              <w:t>;</w:t>
+            </w:r>
+            <w:r>
+              <w:rPr>
+                <w:rFonts w:ascii="Arial" w:eastAsia="Times New Roman" w:hAnsi="Arial" w:cs="Arial"/>
+                <w:color w:val="000000" w:themeColor="text1"/>
+                <w:kern w:val="24"/>
+                <w:lang w:bidi="ar-SA"/>
+              </w:rPr>
+              <w:t xml:space="preserve"> </w:t>
+            </w:r>
+            <w:proofErr w:type="spellStart"/>
+            <w:r>
+              <w:rPr>
+                <w:rFonts w:ascii="Arial" w:eastAsia="Times New Roman" w:hAnsi="Arial" w:cs="Arial"/>
+                <w:color w:val="000000" w:themeColor="text1"/>
+                <w:kern w:val="24"/>
+                <w:lang w:bidi="ar-SA"/>
+              </w:rPr>
+              <w:t>filesStreamed</w:t>
+            </w:r>
+            <w:proofErr w:type="spellEnd"/>
+            <w:r>
+              <w:rPr>
+                <w:rFonts w:ascii="Arial" w:eastAsia="Times New Roman" w:hAnsi="Arial" w:cs="Arial"/>
+                <w:color w:val="000000" w:themeColor="text1"/>
+                <w:kern w:val="24"/>
+                <w:lang w:bidi="ar-SA"/>
+              </w:rPr>
+              <w:t>;</w:t>
+            </w:r>
+            <w:r>
+              <w:rPr>
+                <w:rFonts w:ascii="Arial" w:eastAsia="Times New Roman" w:hAnsi="Arial" w:cs="Arial"/>
+                <w:color w:val="000000" w:themeColor="text1"/>
+                <w:kern w:val="24"/>
+                <w:lang w:bidi="ar-SA"/>
+              </w:rPr>
+              <w:t xml:space="preserve"> </w:t>
+            </w:r>
+            <w:r>
+              <w:rPr>
+                <w:rFonts w:ascii="Arial" w:eastAsia="Times New Roman" w:hAnsi="Arial" w:cs="Arial"/>
+                <w:color w:val="000000" w:themeColor="text1"/>
+                <w:kern w:val="24"/>
+                <w:lang w:bidi="ar-SA"/>
+              </w:rPr>
+              <w:t>type;</w:t>
+            </w:r>
+          </w:p>
+        </w:tc>
+      </w:tr>
+      <w:tr>
+        <w:tc>
+          <w:tcPr>
+            <w:tcW w:w="4780" w:type="dxa"/>
+            <w:tcBorders>
+              <w:top w:val="single" w:sz="8" w:space="0" w:color="000000"/>
+              <w:left w:val="single" w:sz="8" w:space="0" w:color="000000"/>
+              <w:bottom w:val="single" w:sz="8" w:space="0" w:color="000000"/>
+              <w:right w:val="single" w:sz="8" w:space="0" w:color="000000"/>
+            </w:tcBorders>
+            <w:shd w:val="clear" w:color="auto" w:fill="auto"/>
+            <w:tcMar>
+              <w:top w:w="72" w:type="dxa"/>
+              <w:left w:w="144" w:type="dxa"/>
+              <w:bottom w:w="72" w:type="dxa"/>
+              <w:right w:w="144" w:type="dxa"/>
+            </w:tcMar>
+            <w:hideMark/>
+          </w:tcPr>
+          <w:p>
+            <w:pPr>
+              <w:spacing w:before="48" w:after="0" w:line="240" w:lineRule="auto"/>
+              <w:textAlignment w:val="baseline"/>
+              <w:rPr>
+                <w:rFonts w:ascii="Arial" w:eastAsia="Times New Roman" w:hAnsi="Arial" w:cs="Arial"/>
+                <w:sz w:val="36"/>
+                <w:szCs w:val="36"/>
+                <w:lang w:bidi="ar-SA"/>
+              </w:rPr>
+            </w:pPr>
+            <w:proofErr w:type="spellStart"/>
+            <w:r>
+              <w:rPr>
+                <w:rFonts w:ascii="Arial" w:eastAsia="Times New Roman" w:hAnsi="Arial" w:cs="Arial"/>
+                <w:color w:val="000000" w:themeColor="text1"/>
+                <w:kern w:val="24"/>
+                <w:lang w:bidi="ar-SA"/>
+              </w:rPr>
+              <w:lastRenderedPageBreak/>
+              <w:t>FileInfo</w:t>
+            </w:r>
+            <w:proofErr w:type="spellEnd"/>
+          </w:p>
+        </w:tc>
+        <w:tc>
+          <w:tcPr>
+            <w:tcW w:w="4780" w:type="dxa"/>
+            <w:tcBorders>
+              <w:top w:val="single" w:sz="8" w:space="0" w:color="000000"/>
+              <w:left w:val="single" w:sz="8" w:space="0" w:color="000000"/>
+              <w:bottom w:val="single" w:sz="8" w:space="0" w:color="000000"/>
+              <w:right w:val="single" w:sz="8" w:space="0" w:color="000000"/>
+            </w:tcBorders>
+            <w:shd w:val="clear" w:color="auto" w:fill="auto"/>
+            <w:tcMar>
+              <w:top w:w="72" w:type="dxa"/>
+              <w:left w:w="144" w:type="dxa"/>
+              <w:bottom w:w="72" w:type="dxa"/>
+              <w:right w:w="144" w:type="dxa"/>
+            </w:tcMar>
+            <w:hideMark/>
+          </w:tcPr>
+          <w:p>
+            <w:pPr>
+              <w:spacing w:before="48" w:after="0" w:line="240" w:lineRule="auto"/>
+              <w:textAlignment w:val="baseline"/>
+              <w:rPr>
+                <w:rFonts w:ascii="Arial" w:eastAsia="Times New Roman" w:hAnsi="Arial" w:cs="Arial"/>
+                <w:sz w:val="36"/>
+                <w:szCs w:val="36"/>
+                <w:lang w:bidi="ar-SA"/>
+              </w:rPr>
+            </w:pPr>
+            <w:proofErr w:type="spellStart"/>
+            <w:r>
+              <w:rPr>
+                <w:rFonts w:ascii="Arial" w:eastAsia="Times New Roman" w:hAnsi="Arial" w:cs="Arial"/>
+                <w:b/>
+                <w:color w:val="000000" w:themeColor="text1"/>
+                <w:kern w:val="24"/>
+                <w:lang w:bidi="ar-SA"/>
+              </w:rPr>
+              <w:t>fileId</w:t>
+            </w:r>
+            <w:proofErr w:type="spellEnd"/>
+            <w:r>
+              <w:rPr>
+                <w:rFonts w:ascii="Arial" w:eastAsia="Times New Roman" w:hAnsi="Arial" w:cs="Arial"/>
+                <w:color w:val="000000" w:themeColor="text1"/>
+                <w:kern w:val="24"/>
+                <w:lang w:bidi="ar-SA"/>
+              </w:rPr>
+              <w:t xml:space="preserve">; </w:t>
+            </w:r>
+            <w:proofErr w:type="spellStart"/>
+            <w:r>
+              <w:rPr>
+                <w:rFonts w:ascii="Arial" w:eastAsia="Times New Roman" w:hAnsi="Arial" w:cs="Arial"/>
+                <w:color w:val="000000" w:themeColor="text1"/>
+                <w:kern w:val="24"/>
+                <w:lang w:bidi="ar-SA"/>
+              </w:rPr>
+              <w:t>fileName</w:t>
+            </w:r>
+            <w:proofErr w:type="spellEnd"/>
+            <w:r>
+              <w:rPr>
+                <w:rFonts w:ascii="Arial" w:eastAsia="Times New Roman" w:hAnsi="Arial" w:cs="Arial"/>
+                <w:color w:val="000000" w:themeColor="text1"/>
+                <w:kern w:val="24"/>
+                <w:lang w:bidi="ar-SA"/>
+              </w:rPr>
+              <w:t>;</w:t>
+            </w:r>
+            <w:r>
+              <w:rPr>
+                <w:rFonts w:ascii="Arial" w:eastAsia="Times New Roman" w:hAnsi="Arial" w:cs="Arial"/>
+                <w:color w:val="000000" w:themeColor="text1"/>
+                <w:kern w:val="24"/>
+                <w:lang w:bidi="ar-SA"/>
+              </w:rPr>
+              <w:t xml:space="preserve"> </w:t>
+            </w:r>
+            <w:proofErr w:type="spellStart"/>
+            <w:r>
+              <w:rPr>
+                <w:rFonts w:ascii="Arial" w:eastAsia="Times New Roman" w:hAnsi="Arial" w:cs="Arial"/>
+                <w:color w:val="000000" w:themeColor="text1"/>
+                <w:kern w:val="24"/>
+                <w:lang w:bidi="ar-SA"/>
+              </w:rPr>
+              <w:t>filePath</w:t>
+            </w:r>
+            <w:proofErr w:type="spellEnd"/>
+            <w:r>
+              <w:rPr>
+                <w:rFonts w:ascii="Arial" w:eastAsia="Times New Roman" w:hAnsi="Arial" w:cs="Arial"/>
+                <w:color w:val="000000" w:themeColor="text1"/>
+                <w:kern w:val="24"/>
+                <w:lang w:bidi="ar-SA"/>
+              </w:rPr>
+              <w:t>;</w:t>
+            </w:r>
+            <w:r>
+              <w:rPr>
+                <w:rFonts w:ascii="Arial" w:eastAsia="Times New Roman" w:hAnsi="Arial" w:cs="Arial"/>
+                <w:color w:val="000000" w:themeColor="text1"/>
+                <w:kern w:val="24"/>
+                <w:lang w:bidi="ar-SA"/>
+              </w:rPr>
+              <w:t xml:space="preserve"> </w:t>
+            </w:r>
+            <w:r>
+              <w:rPr>
+                <w:rFonts w:ascii="Arial" w:eastAsia="Times New Roman" w:hAnsi="Arial" w:cs="Arial"/>
+                <w:color w:val="000000" w:themeColor="text1"/>
+                <w:kern w:val="24"/>
+                <w:lang w:bidi="ar-SA"/>
+              </w:rPr>
+              <w:t>device;</w:t>
+            </w:r>
+            <w:r>
+              <w:rPr>
+                <w:rFonts w:ascii="Arial" w:eastAsia="Times New Roman" w:hAnsi="Arial" w:cs="Arial"/>
+                <w:color w:val="000000" w:themeColor="text1"/>
+                <w:kern w:val="24"/>
+                <w:lang w:bidi="ar-SA"/>
+              </w:rPr>
+              <w:t xml:space="preserve"> </w:t>
+            </w:r>
+            <w:proofErr w:type="spellStart"/>
+            <w:r>
+              <w:rPr>
+                <w:rFonts w:ascii="Arial" w:eastAsia="Times New Roman" w:hAnsi="Arial" w:cs="Arial"/>
+                <w:color w:val="000000" w:themeColor="text1"/>
+                <w:kern w:val="24"/>
+                <w:lang w:bidi="ar-SA"/>
+              </w:rPr>
+              <w:t>hostAppId</w:t>
+            </w:r>
+            <w:proofErr w:type="spellEnd"/>
+            <w:r>
+              <w:rPr>
+                <w:rFonts w:ascii="Arial" w:eastAsia="Times New Roman" w:hAnsi="Arial" w:cs="Arial"/>
+                <w:color w:val="000000" w:themeColor="text1"/>
+                <w:kern w:val="24"/>
+                <w:lang w:bidi="ar-SA"/>
+              </w:rPr>
+              <w:t xml:space="preserve">; </w:t>
+            </w:r>
+            <w:proofErr w:type="spellStart"/>
+            <w:r>
+              <w:rPr>
+                <w:rFonts w:ascii="Arial" w:eastAsia="Times New Roman" w:hAnsi="Arial" w:cs="Arial"/>
+                <w:color w:val="000000" w:themeColor="text1"/>
+                <w:kern w:val="24"/>
+                <w:lang w:bidi="ar-SA"/>
+              </w:rPr>
+              <w:t>fileSize</w:t>
+            </w:r>
+            <w:proofErr w:type="spellEnd"/>
+            <w:r>
+              <w:rPr>
+                <w:rFonts w:ascii="Arial" w:eastAsia="Times New Roman" w:hAnsi="Arial" w:cs="Arial"/>
+                <w:color w:val="000000" w:themeColor="text1"/>
+                <w:kern w:val="24"/>
+                <w:lang w:bidi="ar-SA"/>
+              </w:rPr>
+              <w:t>;</w:t>
+            </w:r>
+            <w:r>
+              <w:rPr>
+                <w:rFonts w:ascii="Arial" w:eastAsia="Times New Roman" w:hAnsi="Arial" w:cs="Arial"/>
+                <w:color w:val="000000" w:themeColor="text1"/>
+                <w:kern w:val="24"/>
+                <w:lang w:bidi="ar-SA"/>
+              </w:rPr>
+              <w:t xml:space="preserve"> </w:t>
+            </w:r>
+            <w:proofErr w:type="spellStart"/>
+            <w:r>
+              <w:rPr>
+                <w:rFonts w:ascii="Arial" w:eastAsia="Times New Roman" w:hAnsi="Arial" w:cs="Arial"/>
+                <w:color w:val="000000" w:themeColor="text1"/>
+                <w:kern w:val="24"/>
+                <w:lang w:bidi="ar-SA"/>
+              </w:rPr>
+              <w:t>fileType</w:t>
+            </w:r>
+            <w:proofErr w:type="spellEnd"/>
+            <w:r>
+              <w:rPr>
+                <w:rFonts w:ascii="Arial" w:eastAsia="Times New Roman" w:hAnsi="Arial" w:cs="Arial"/>
+                <w:color w:val="000000" w:themeColor="text1"/>
+                <w:kern w:val="24"/>
+                <w:lang w:bidi="ar-SA"/>
+              </w:rPr>
+              <w:t>;</w:t>
+            </w:r>
+            <w:r>
+              <w:rPr>
+                <w:rFonts w:ascii="Arial" w:eastAsia="Times New Roman" w:hAnsi="Arial" w:cs="Arial"/>
+                <w:color w:val="000000" w:themeColor="text1"/>
+                <w:kern w:val="24"/>
+                <w:lang w:bidi="ar-SA"/>
+              </w:rPr>
+              <w:t xml:space="preserve"> </w:t>
+            </w:r>
+            <w:proofErr w:type="spellStart"/>
+            <w:r>
+              <w:rPr>
+                <w:rFonts w:ascii="Arial" w:eastAsia="Times New Roman" w:hAnsi="Arial" w:cs="Arial"/>
+                <w:color w:val="000000" w:themeColor="text1"/>
+                <w:kern w:val="24"/>
+                <w:lang w:bidi="ar-SA"/>
+              </w:rPr>
+              <w:t>creationDate</w:t>
+            </w:r>
+            <w:proofErr w:type="spellEnd"/>
+            <w:r>
+              <w:rPr>
+                <w:rFonts w:ascii="Arial" w:eastAsia="Times New Roman" w:hAnsi="Arial" w:cs="Arial"/>
+                <w:color w:val="000000" w:themeColor="text1"/>
+                <w:kern w:val="24"/>
+                <w:lang w:bidi="ar-SA"/>
+              </w:rPr>
+              <w:t>;</w:t>
+            </w:r>
+            <w:r>
+              <w:rPr>
+                <w:rFonts w:ascii="Arial" w:eastAsia="Times New Roman" w:hAnsi="Arial" w:cs="Arial"/>
+                <w:color w:val="000000" w:themeColor="text1"/>
+                <w:kern w:val="24"/>
+                <w:lang w:bidi="ar-SA"/>
+              </w:rPr>
+              <w:t xml:space="preserve"> </w:t>
+            </w:r>
+            <w:proofErr w:type="spellStart"/>
+            <w:r>
+              <w:rPr>
+                <w:rFonts w:ascii="Arial" w:eastAsia="Times New Roman" w:hAnsi="Arial" w:cs="Arial"/>
+                <w:color w:val="000000" w:themeColor="text1"/>
+                <w:kern w:val="24"/>
+                <w:lang w:bidi="ar-SA"/>
+              </w:rPr>
+              <w:t>modifyDate</w:t>
+            </w:r>
+            <w:proofErr w:type="spellEnd"/>
+            <w:r>
+              <w:rPr>
+                <w:rFonts w:ascii="Arial" w:eastAsia="Times New Roman" w:hAnsi="Arial" w:cs="Arial"/>
+                <w:color w:val="000000" w:themeColor="text1"/>
+                <w:kern w:val="24"/>
+                <w:lang w:bidi="ar-SA"/>
+              </w:rPr>
+              <w:t>;</w:t>
+            </w:r>
+            <w:r>
+              <w:rPr>
+                <w:rFonts w:ascii="Arial" w:eastAsia="Times New Roman" w:hAnsi="Arial" w:cs="Arial"/>
+                <w:color w:val="000000" w:themeColor="text1"/>
+                <w:kern w:val="24"/>
+                <w:lang w:bidi="ar-SA"/>
+              </w:rPr>
+              <w:t xml:space="preserve"> </w:t>
+            </w:r>
+            <w:r>
+              <w:rPr>
+                <w:rFonts w:ascii="Arial" w:eastAsia="Times New Roman" w:hAnsi="Arial" w:cs="Arial"/>
+                <w:color w:val="000000" w:themeColor="text1"/>
+                <w:kern w:val="24"/>
+                <w:lang w:bidi="ar-SA"/>
+              </w:rPr>
+              <w:t>backups;</w:t>
+            </w:r>
+            <w:r>
+              <w:rPr>
+                <w:rFonts w:ascii="Arial" w:eastAsia="Times New Roman" w:hAnsi="Arial" w:cs="Arial"/>
+                <w:color w:val="000000" w:themeColor="text1"/>
+                <w:kern w:val="24"/>
+                <w:lang w:bidi="ar-SA"/>
+              </w:rPr>
+              <w:t xml:space="preserve"> </w:t>
+            </w:r>
+            <w:r>
+              <w:rPr>
+                <w:rFonts w:ascii="Arial" w:eastAsia="Times New Roman" w:hAnsi="Arial" w:cs="Arial"/>
+                <w:color w:val="000000" w:themeColor="text1"/>
+                <w:kern w:val="24"/>
+                <w:lang w:bidi="ar-SA"/>
+              </w:rPr>
+              <w:t>streams;</w:t>
+            </w:r>
+          </w:p>
+        </w:tc>
+      </w:tr>
+      <w:tr>
+        <w:tc>
+          <w:tcPr>
+            <w:tcW w:w="4780" w:type="dxa"/>
+            <w:tcBorders>
+              <w:top w:val="single" w:sz="8" w:space="0" w:color="000000"/>
+              <w:left w:val="single" w:sz="8" w:space="0" w:color="000000"/>
+              <w:bottom w:val="single" w:sz="8" w:space="0" w:color="000000"/>
+              <w:right w:val="single" w:sz="8" w:space="0" w:color="000000"/>
+            </w:tcBorders>
+            <w:shd w:val="clear" w:color="auto" w:fill="auto"/>
+            <w:tcMar>
+              <w:top w:w="72" w:type="dxa"/>
+              <w:left w:w="144" w:type="dxa"/>
+              <w:bottom w:w="72" w:type="dxa"/>
+              <w:right w:w="144" w:type="dxa"/>
+            </w:tcMar>
+            <w:hideMark/>
+          </w:tcPr>
+          <w:p>
+            <w:pPr>
+              <w:spacing w:before="48" w:after="0" w:line="240" w:lineRule="auto"/>
+              <w:textAlignment w:val="baseline"/>
+              <w:rPr>
+                <w:rFonts w:ascii="Arial" w:eastAsia="Times New Roman" w:hAnsi="Arial" w:cs="Arial"/>
+                <w:sz w:val="36"/>
+                <w:szCs w:val="36"/>
+                <w:lang w:bidi="ar-SA"/>
+              </w:rPr>
+            </w:pPr>
+            <w:proofErr w:type="spellStart"/>
+            <w:r>
+              <w:rPr>
+                <w:rFonts w:ascii="Arial" w:eastAsia="Times New Roman" w:hAnsi="Arial" w:cs="Arial"/>
+                <w:color w:val="000000" w:themeColor="text1"/>
+                <w:kern w:val="24"/>
+                <w:lang w:bidi="ar-SA"/>
+              </w:rPr>
+              <w:t>FMSServerInfo</w:t>
+            </w:r>
+            <w:proofErr w:type="spellEnd"/>
+          </w:p>
+        </w:tc>
+        <w:tc>
+          <w:tcPr>
+            <w:tcW w:w="4780" w:type="dxa"/>
+            <w:tcBorders>
+              <w:top w:val="single" w:sz="8" w:space="0" w:color="000000"/>
+              <w:left w:val="single" w:sz="8" w:space="0" w:color="000000"/>
+              <w:bottom w:val="single" w:sz="8" w:space="0" w:color="000000"/>
+              <w:right w:val="single" w:sz="8" w:space="0" w:color="000000"/>
+            </w:tcBorders>
+            <w:shd w:val="clear" w:color="auto" w:fill="auto"/>
+            <w:tcMar>
+              <w:top w:w="72" w:type="dxa"/>
+              <w:left w:w="144" w:type="dxa"/>
+              <w:bottom w:w="72" w:type="dxa"/>
+              <w:right w:w="144" w:type="dxa"/>
+            </w:tcMar>
+            <w:hideMark/>
+          </w:tcPr>
+          <w:p>
+            <w:pPr>
+              <w:spacing w:before="48" w:after="0" w:line="240" w:lineRule="auto"/>
+              <w:textAlignment w:val="baseline"/>
+              <w:rPr>
+                <w:rFonts w:ascii="Arial" w:eastAsia="Times New Roman" w:hAnsi="Arial" w:cs="Arial"/>
+                <w:sz w:val="36"/>
+                <w:szCs w:val="36"/>
+                <w:lang w:bidi="ar-SA"/>
+              </w:rPr>
+            </w:pPr>
+            <w:proofErr w:type="spellStart"/>
+            <w:r>
+              <w:rPr>
+                <w:rFonts w:ascii="Arial" w:eastAsia="Times New Roman" w:hAnsi="Arial" w:cs="Arial"/>
+                <w:b/>
+                <w:color w:val="000000" w:themeColor="text1"/>
+                <w:kern w:val="24"/>
+                <w:lang w:bidi="ar-SA"/>
+              </w:rPr>
+              <w:t>serverId</w:t>
+            </w:r>
+            <w:proofErr w:type="spellEnd"/>
+            <w:r>
+              <w:rPr>
+                <w:rFonts w:ascii="Arial" w:eastAsia="Times New Roman" w:hAnsi="Arial" w:cs="Arial"/>
+                <w:color w:val="000000" w:themeColor="text1"/>
+                <w:kern w:val="24"/>
+                <w:lang w:bidi="ar-SA"/>
+              </w:rPr>
+              <w:t>;</w:t>
+            </w:r>
+            <w:r>
+              <w:rPr>
+                <w:rFonts w:ascii="Arial" w:eastAsia="Times New Roman" w:hAnsi="Arial" w:cs="Arial"/>
+                <w:color w:val="000000" w:themeColor="text1"/>
+                <w:kern w:val="24"/>
+                <w:lang w:bidi="ar-SA"/>
+              </w:rPr>
+              <w:t xml:space="preserve"> </w:t>
+            </w:r>
+            <w:proofErr w:type="spellStart"/>
+            <w:r>
+              <w:rPr>
+                <w:rFonts w:ascii="Arial" w:eastAsia="Times New Roman" w:hAnsi="Arial" w:cs="Arial"/>
+                <w:color w:val="000000" w:themeColor="text1"/>
+                <w:kern w:val="24"/>
+                <w:lang w:bidi="ar-SA"/>
+              </w:rPr>
+              <w:t>storageDevicesAttached</w:t>
+            </w:r>
+            <w:proofErr w:type="spellEnd"/>
+            <w:r>
+              <w:rPr>
+                <w:rFonts w:ascii="Arial" w:eastAsia="Times New Roman" w:hAnsi="Arial" w:cs="Arial"/>
+                <w:color w:val="000000" w:themeColor="text1"/>
+                <w:kern w:val="24"/>
+                <w:lang w:bidi="ar-SA"/>
+              </w:rPr>
+              <w:t>;</w:t>
+            </w:r>
+            <w:r>
+              <w:rPr>
+                <w:rFonts w:ascii="Arial" w:eastAsia="Times New Roman" w:hAnsi="Arial" w:cs="Arial"/>
+                <w:color w:val="000000" w:themeColor="text1"/>
+                <w:kern w:val="24"/>
+                <w:lang w:bidi="ar-SA"/>
+              </w:rPr>
+              <w:t xml:space="preserve"> </w:t>
+            </w:r>
+            <w:proofErr w:type="spellStart"/>
+            <w:r>
+              <w:rPr>
+                <w:rFonts w:ascii="Arial" w:eastAsia="Times New Roman" w:hAnsi="Arial" w:cs="Arial"/>
+                <w:color w:val="000000" w:themeColor="text1"/>
+                <w:kern w:val="24"/>
+                <w:lang w:bidi="ar-SA"/>
+              </w:rPr>
+              <w:t>hostDevicesAttached</w:t>
+            </w:r>
+            <w:proofErr w:type="spellEnd"/>
+            <w:r>
+              <w:rPr>
+                <w:rFonts w:ascii="Arial" w:eastAsia="Times New Roman" w:hAnsi="Arial" w:cs="Arial"/>
+                <w:color w:val="000000" w:themeColor="text1"/>
+                <w:kern w:val="24"/>
+                <w:lang w:bidi="ar-SA"/>
+              </w:rPr>
+              <w:t>;</w:t>
+            </w:r>
+            <w:r>
+              <w:rPr>
+                <w:rFonts w:ascii="Arial" w:eastAsia="Times New Roman" w:hAnsi="Arial" w:cs="Arial"/>
+                <w:color w:val="000000" w:themeColor="text1"/>
+                <w:kern w:val="24"/>
+                <w:lang w:bidi="ar-SA"/>
+              </w:rPr>
+              <w:t xml:space="preserve"> </w:t>
+            </w:r>
+            <w:proofErr w:type="spellStart"/>
+            <w:r>
+              <w:rPr>
+                <w:rFonts w:ascii="Arial" w:eastAsia="Times New Roman" w:hAnsi="Arial" w:cs="Arial"/>
+                <w:color w:val="000000" w:themeColor="text1"/>
+                <w:kern w:val="24"/>
+                <w:lang w:bidi="ar-SA"/>
+              </w:rPr>
+              <w:t>filesStreamed</w:t>
+            </w:r>
+            <w:proofErr w:type="spellEnd"/>
+            <w:r>
+              <w:rPr>
+                <w:rFonts w:ascii="Arial" w:eastAsia="Times New Roman" w:hAnsi="Arial" w:cs="Arial"/>
+                <w:color w:val="000000" w:themeColor="text1"/>
+                <w:kern w:val="24"/>
+                <w:lang w:bidi="ar-SA"/>
+              </w:rPr>
+              <w:t>;</w:t>
+            </w:r>
+            <w:r>
+              <w:rPr>
+                <w:rFonts w:ascii="Arial" w:eastAsia="Times New Roman" w:hAnsi="Arial" w:cs="Arial"/>
+                <w:color w:val="000000" w:themeColor="text1"/>
+                <w:kern w:val="24"/>
+                <w:lang w:bidi="ar-SA"/>
+              </w:rPr>
+              <w:t xml:space="preserve"> </w:t>
+            </w:r>
+            <w:proofErr w:type="spellStart"/>
+            <w:r>
+              <w:rPr>
+                <w:rFonts w:ascii="Arial" w:eastAsia="Times New Roman" w:hAnsi="Arial" w:cs="Arial"/>
+                <w:color w:val="000000" w:themeColor="text1"/>
+                <w:kern w:val="24"/>
+                <w:lang w:bidi="ar-SA"/>
+              </w:rPr>
+              <w:t>fileBackedup</w:t>
+            </w:r>
+            <w:proofErr w:type="spellEnd"/>
+            <w:r>
+              <w:rPr>
+                <w:rFonts w:ascii="Arial" w:eastAsia="Times New Roman" w:hAnsi="Arial" w:cs="Arial"/>
+                <w:color w:val="000000" w:themeColor="text1"/>
+                <w:kern w:val="24"/>
+                <w:lang w:bidi="ar-SA"/>
+              </w:rPr>
+              <w:t>;</w:t>
+            </w:r>
           </w:p>
         </w:tc>
       </w:tr>
     </w:tbl>
-    <w:p/>
-    <w:p/>
     <w:p>
       <w:pPr>
         <w:autoSpaceDE w:val="0"/>
@@ -7787,21 +9200,8 @@
     </w:p>
     <w:p>
       <w:pPr>
-        <w:autoSpaceDE w:val="0"/>
-        <w:autoSpaceDN w:val="0"/>
-        <w:adjustRightInd w:val="0"/>
-        <w:spacing w:after="0" w:line="240" w:lineRule="auto"/>
-        <w:rPr>
-          <w:rFonts w:ascii="Times New Roman" w:hAnsi="Times New Roman" w:cs="Times New Roman"/>
-          <w:b/>
-          <w:bCs/>
-          <w:color w:val="000000"/>
-          <w:sz w:val="23"/>
-          <w:szCs w:val="23"/>
-        </w:rPr>
-      </w:pPr>
-    </w:p>
-    <w:p>
+        <w:spacing w:line="240" w:lineRule="auto"/>
+      </w:pPr>
       <w:r>
         <w:t>User</w:t>
       </w:r>
@@ -7826,26 +9226,118 @@
         <w:t xml:space="preserve"> N</w:t>
       </w:r>
     </w:p>
+    <w:p>
+      <w:pPr>
+        <w:spacing w:line="240" w:lineRule="auto"/>
+      </w:pPr>
+      <w:r>
+        <w:t>Devices</w:t>
+      </w:r>
+      <w:r>
+        <w:t xml:space="preserve"> has </w:t>
+      </w:r>
+      <w:r>
+        <w:t xml:space="preserve">Files </w:t>
+      </w:r>
+      <w:proofErr w:type="gramStart"/>
+      <w:r>
+        <w:t>1</w:t>
+      </w:r>
+      <w:r>
+        <w:t xml:space="preserve"> :</w:t>
+      </w:r>
+      <w:proofErr w:type="gramEnd"/>
+      <w:r>
+        <w:t xml:space="preserve"> N</w:t>
+      </w:r>
+    </w:p>
+    <w:p>
+      <w:pPr>
+        <w:spacing w:line="240" w:lineRule="auto"/>
+      </w:pPr>
+      <w:proofErr w:type="spellStart"/>
+      <w:r>
+        <w:t>HostApp</w:t>
+      </w:r>
+      <w:proofErr w:type="spellEnd"/>
+      <w:r>
+        <w:t xml:space="preserve"> hosts Devices 1</w:t>
+      </w:r>
+      <w:proofErr w:type="gramStart"/>
+      <w:r>
+        <w:t>:N</w:t>
+      </w:r>
+      <w:proofErr w:type="gramEnd"/>
+    </w:p>
     <w:p/>
-    <w:p>
-      <w:pPr>
-        <w:pStyle w:val="Heading2"/>
-      </w:pPr>
-      <w:bookmarkStart w:id="37" w:name="_Toc360013168"/>
-      <w:r>
-        <w:t>Class Diagram</w:t>
-      </w:r>
-      <w:bookmarkEnd w:id="37"/>
-    </w:p>
     <w:p>
       <w:r>
         <w:rPr>
           <w:noProof/>
           <w:lang w:bidi="ar-SA"/>
         </w:rPr>
-        <w:lastRenderedPageBreak/>
         <w:drawing>
           <wp:inline distT="0" distB="0" distL="0" distR="0">
+            <wp:extent cx="6263148" cy="5387340"/>
+            <wp:effectExtent l="0" t="0" r="0" b="0"/>
+            <wp:docPr id="12" name="Picture 12"/>
+            <wp:cNvGraphicFramePr>
+              <a:graphicFrameLocks xmlns:a="http://schemas.openxmlformats.org/drawingml/2006/main" noChangeAspect="1"/>
+            </wp:cNvGraphicFramePr>
+            <a:graphic xmlns:a="http://schemas.openxmlformats.org/drawingml/2006/main">
+              <a:graphicData uri="http://schemas.openxmlformats.org/drawingml/2006/picture">
+                <pic:pic xmlns:pic="http://schemas.openxmlformats.org/drawingml/2006/picture">
+                  <pic:nvPicPr>
+                    <pic:cNvPr id="0" name="ERD_FMS.jpg"/>
+                    <pic:cNvPicPr/>
+                  </pic:nvPicPr>
+                  <pic:blipFill>
+                    <a:blip r:embed="rId20">
+                      <a:extLst>
+                        <a:ext uri="{28A0092B-C50C-407E-A947-70E740481C1C}">
+                          <a14:useLocalDpi xmlns:a14="http://schemas.microsoft.com/office/drawing/2010/main" val="0"/>
+                        </a:ext>
+                      </a:extLst>
+                    </a:blip>
+                    <a:stretch>
+                      <a:fillRect/>
+                    </a:stretch>
+                  </pic:blipFill>
+                  <pic:spPr>
+                    <a:xfrm>
+                      <a:off x="0" y="0"/>
+                      <a:ext cx="6263640" cy="5387763"/>
+                    </a:xfrm>
+                    <a:prstGeom prst="rect">
+                      <a:avLst/>
+                    </a:prstGeom>
+                  </pic:spPr>
+                </pic:pic>
+              </a:graphicData>
+            </a:graphic>
+          </wp:inline>
+        </w:drawing>
+      </w:r>
+    </w:p>
+    <w:p>
+      <w:pPr>
+        <w:pStyle w:val="Heading2"/>
+      </w:pPr>
+      <w:bookmarkStart w:id="36" w:name="_Toc360013168"/>
+      <w:r>
+        <w:lastRenderedPageBreak/>
+        <w:t>Class Diagram</w:t>
+      </w:r>
+      <w:bookmarkEnd w:id="36"/>
+    </w:p>
+    <w:p>
+      <w:r>
+        <w:rPr>
+          <w:noProof/>
+          <w:lang w:bidi="ar-SA"/>
+        </w:rPr>
+        <w:drawing>
+          <wp:inline distT="0" distB="0" distL="0" distR="0" wp14:anchorId="60E69C9E" wp14:editId="0A1342E7">
             <wp:extent cx="6179820" cy="6629400"/>
             <wp:effectExtent l="0" t="0" r="0" b="0"/>
             <wp:docPr id="10" name="Picture 10"/>
@@ -7860,7 +9352,7 @@
                     <pic:cNvPicPr/>
                   </pic:nvPicPr>
                   <pic:blipFill>
-                    <a:blip r:embed="rId20">
+                    <a:blip r:embed="rId21">
                       <a:extLst>
                         <a:ext uri="{28A0092B-C50C-407E-A947-70E740481C1C}">
                           <a14:useLocalDpi xmlns:a14="http://schemas.microsoft.com/office/drawing/2010/main" val="0"/>
@@ -7894,17 +9386,17 @@
       <w:pPr>
         <w:pStyle w:val="Heading1"/>
       </w:pPr>
-      <w:bookmarkStart w:id="38" w:name="_Toc344229910"/>
-      <w:bookmarkStart w:id="39" w:name="_Toc360013169"/>
-      <w:r>
+      <w:bookmarkStart w:id="37" w:name="_Toc344229910"/>
+      <w:bookmarkStart w:id="38" w:name="_Toc360013169"/>
+      <w:r>
+        <w:lastRenderedPageBreak/>
         <w:t>Database &amp; Table Details</w:t>
       </w:r>
+      <w:bookmarkEnd w:id="37"/>
       <w:bookmarkEnd w:id="38"/>
-      <w:bookmarkEnd w:id="39"/>
-    </w:p>
-    <w:p>
-      <w:r>
-        <w:lastRenderedPageBreak/>
+    </w:p>
+    <w:p>
+      <w:r>
         <w:t xml:space="preserve">The database used for this software is called </w:t>
       </w:r>
       <w:proofErr w:type="spellStart"/>
@@ -7932,62 +9424,714 @@
     </w:p>
     <w:tbl>
       <w:tblPr>
-        <w:tblStyle w:val="TableGrid"/>
-        <w:tblW w:w="0" w:type="auto"/>
-        <w:tblLook w:val="04A0" w:firstRow="1" w:lastRow="0" w:firstColumn="1" w:lastColumn="0" w:noHBand="0" w:noVBand="1"/>
+        <w:tblW w:w="9580" w:type="dxa"/>
+        <w:tblCellMar>
+          <w:left w:w="0" w:type="dxa"/>
+          <w:right w:w="0" w:type="dxa"/>
+        </w:tblCellMar>
+        <w:tblLook w:val="0600" w:firstRow="0" w:lastRow="0" w:firstColumn="0" w:lastColumn="0" w:noHBand="1" w:noVBand="1"/>
       </w:tblPr>
       <w:tblGrid>
-        <w:gridCol w:w="4788"/>
-        <w:gridCol w:w="4788"/>
+        <w:gridCol w:w="4790"/>
+        <w:gridCol w:w="4790"/>
       </w:tblGrid>
       <w:tr>
+        <w:trPr>
+          <w:trHeight w:val="385"/>
+        </w:trPr>
         <w:tc>
           <w:tcPr>
-            <w:tcW w:w="4788" w:type="dxa"/>
+            <w:tcW w:w="4780" w:type="dxa"/>
+            <w:tcBorders>
+              <w:top w:val="single" w:sz="8" w:space="0" w:color="000000"/>
+              <w:left w:val="single" w:sz="8" w:space="0" w:color="000000"/>
+              <w:bottom w:val="single" w:sz="8" w:space="0" w:color="000000"/>
+              <w:right w:val="single" w:sz="8" w:space="0" w:color="000000"/>
+            </w:tcBorders>
+            <w:shd w:val="clear" w:color="auto" w:fill="auto"/>
+            <w:tcMar>
+              <w:top w:w="72" w:type="dxa"/>
+              <w:left w:w="144" w:type="dxa"/>
+              <w:bottom w:w="72" w:type="dxa"/>
+              <w:right w:w="144" w:type="dxa"/>
+            </w:tcMar>
+            <w:hideMark/>
           </w:tcPr>
           <w:p>
             <w:pPr>
-              <w:snapToGrid w:val="0"/>
-              <w:rPr>
-                <w:rFonts w:eastAsia="Arial"/>
+              <w:spacing w:before="0" w:after="0" w:line="240" w:lineRule="auto"/>
+              <w:textAlignment w:val="baseline"/>
+              <w:rPr>
+                <w:rFonts w:ascii="Arial" w:eastAsia="Times New Roman" w:hAnsi="Arial" w:cs="Arial"/>
+                <w:sz w:val="36"/>
+                <w:szCs w:val="36"/>
+                <w:lang w:bidi="ar-SA"/>
+              </w:rPr>
+            </w:pPr>
+            <w:r>
+              <w:rPr>
+                <w:rFonts w:ascii="Calibri" w:eastAsia="Times New Roman" w:hAnsi="Calibri" w:cs="Times New Roman"/>
                 <w:b/>
                 <w:bCs/>
-              </w:rPr>
-            </w:pPr>
-            <w:r>
-              <w:rPr>
-                <w:rFonts w:eastAsia="Arial"/>
-                <w:b/>
-                <w:bCs/>
-              </w:rPr>
-              <w:t>Tables</w:t>
+                <w:color w:val="000000" w:themeColor="text1"/>
+                <w:kern w:val="24"/>
+                <w:lang w:bidi="ar-SA"/>
+              </w:rPr>
+              <w:t>Table</w:t>
             </w:r>
           </w:p>
         </w:tc>
         <w:tc>
           <w:tcPr>
-            <w:tcW w:w="4788" w:type="dxa"/>
+            <w:tcW w:w="4780" w:type="dxa"/>
+            <w:tcBorders>
+              <w:top w:val="single" w:sz="8" w:space="0" w:color="000000"/>
+              <w:left w:val="single" w:sz="8" w:space="0" w:color="000000"/>
+              <w:bottom w:val="single" w:sz="8" w:space="0" w:color="000000"/>
+              <w:right w:val="single" w:sz="8" w:space="0" w:color="000000"/>
+            </w:tcBorders>
+            <w:shd w:val="clear" w:color="auto" w:fill="auto"/>
+            <w:tcMar>
+              <w:top w:w="72" w:type="dxa"/>
+              <w:left w:w="144" w:type="dxa"/>
+              <w:bottom w:w="72" w:type="dxa"/>
+              <w:right w:w="144" w:type="dxa"/>
+            </w:tcMar>
+            <w:hideMark/>
           </w:tcPr>
           <w:p>
             <w:pPr>
-              <w:snapToGrid w:val="0"/>
-              <w:rPr>
-                <w:rFonts w:eastAsia="Arial"/>
+              <w:spacing w:before="0" w:after="0" w:line="240" w:lineRule="auto"/>
+              <w:textAlignment w:val="baseline"/>
+              <w:rPr>
+                <w:rFonts w:ascii="Arial" w:eastAsia="Times New Roman" w:hAnsi="Arial" w:cs="Arial"/>
+                <w:sz w:val="36"/>
+                <w:szCs w:val="36"/>
+                <w:lang w:bidi="ar-SA"/>
+              </w:rPr>
+            </w:pPr>
+            <w:r>
+              <w:rPr>
+                <w:rFonts w:ascii="Calibri" w:eastAsia="Times New Roman" w:hAnsi="Calibri" w:cs="Times New Roman"/>
                 <w:b/>
                 <w:bCs/>
+                <w:color w:val="000000" w:themeColor="text1"/>
+                <w:kern w:val="24"/>
+                <w:lang w:bidi="ar-SA"/>
+              </w:rPr>
+              <w:t>Column</w:t>
+            </w:r>
+          </w:p>
+        </w:tc>
+      </w:tr>
+      <w:tr>
+        <w:trPr>
+          <w:trHeight w:val="385"/>
+        </w:trPr>
+        <w:tc>
+          <w:tcPr>
+            <w:tcW w:w="4780" w:type="dxa"/>
+            <w:tcBorders>
+              <w:top w:val="single" w:sz="8" w:space="0" w:color="000000"/>
+              <w:left w:val="single" w:sz="8" w:space="0" w:color="000000"/>
+              <w:bottom w:val="single" w:sz="8" w:space="0" w:color="000000"/>
+              <w:right w:val="single" w:sz="8" w:space="0" w:color="000000"/>
+            </w:tcBorders>
+            <w:shd w:val="clear" w:color="auto" w:fill="auto"/>
+            <w:tcMar>
+              <w:top w:w="72" w:type="dxa"/>
+              <w:left w:w="144" w:type="dxa"/>
+              <w:bottom w:w="72" w:type="dxa"/>
+              <w:right w:w="144" w:type="dxa"/>
+            </w:tcMar>
+            <w:hideMark/>
+          </w:tcPr>
+          <w:p>
+            <w:pPr>
+              <w:spacing w:before="48" w:after="0" w:line="240" w:lineRule="auto"/>
+              <w:textAlignment w:val="baseline"/>
+              <w:rPr>
+                <w:rFonts w:ascii="Arial" w:eastAsia="Times New Roman" w:hAnsi="Arial" w:cs="Arial"/>
+                <w:sz w:val="36"/>
+                <w:szCs w:val="36"/>
+                <w:lang w:bidi="ar-SA"/>
               </w:rPr>
             </w:pPr>
-            <w:r>
-              <w:rPr>
+            <w:proofErr w:type="spellStart"/>
+            <w:r>
+              <w:rPr>
+                <w:rFonts w:ascii="Arial" w:eastAsia="Times New Roman" w:hAnsi="Arial" w:cs="Arial"/>
+                <w:color w:val="000000" w:themeColor="text1"/>
+                <w:kern w:val="24"/>
+                <w:lang w:bidi="ar-SA"/>
+              </w:rPr>
+              <w:t>UserInfo</w:t>
+            </w:r>
+            <w:proofErr w:type="spellEnd"/>
+          </w:p>
+        </w:tc>
+        <w:tc>
+          <w:tcPr>
+            <w:tcW w:w="4780" w:type="dxa"/>
+            <w:tcBorders>
+              <w:top w:val="single" w:sz="8" w:space="0" w:color="000000"/>
+              <w:left w:val="single" w:sz="8" w:space="0" w:color="000000"/>
+              <w:bottom w:val="single" w:sz="8" w:space="0" w:color="000000"/>
+              <w:right w:val="single" w:sz="8" w:space="0" w:color="000000"/>
+            </w:tcBorders>
+            <w:shd w:val="clear" w:color="auto" w:fill="auto"/>
+            <w:tcMar>
+              <w:top w:w="72" w:type="dxa"/>
+              <w:left w:w="144" w:type="dxa"/>
+              <w:bottom w:w="72" w:type="dxa"/>
+              <w:right w:w="144" w:type="dxa"/>
+            </w:tcMar>
+            <w:hideMark/>
+          </w:tcPr>
+          <w:p>
+            <w:pPr>
+              <w:spacing w:before="48" w:after="0" w:line="240" w:lineRule="auto"/>
+              <w:textAlignment w:val="baseline"/>
+              <w:rPr>
+                <w:rFonts w:ascii="Arial" w:eastAsia="Times New Roman" w:hAnsi="Arial" w:cs="Arial"/>
+                <w:sz w:val="36"/>
+                <w:szCs w:val="36"/>
+                <w:lang w:bidi="ar-SA"/>
+              </w:rPr>
+            </w:pPr>
+            <w:proofErr w:type="spellStart"/>
+            <w:r>
+              <w:rPr>
+                <w:rFonts w:ascii="Arial" w:eastAsia="Times New Roman" w:hAnsi="Arial" w:cs="Arial"/>
                 <w:b/>
-              </w:rPr>
-              <w:t>C</w:t>
-            </w:r>
-            <w:r>
-              <w:rPr>
+                <w:color w:val="000000" w:themeColor="text1"/>
+                <w:kern w:val="24"/>
+                <w:lang w:bidi="ar-SA"/>
+              </w:rPr>
+              <w:t>userId</w:t>
+            </w:r>
+            <w:proofErr w:type="spellEnd"/>
+            <w:r>
+              <w:rPr>
+                <w:rFonts w:ascii="Arial" w:eastAsia="Times New Roman" w:hAnsi="Arial" w:cs="Arial"/>
+                <w:color w:val="000000" w:themeColor="text1"/>
+                <w:kern w:val="24"/>
+                <w:lang w:bidi="ar-SA"/>
+              </w:rPr>
+              <w:t>;</w:t>
+            </w:r>
+            <w:r>
+              <w:rPr>
+                <w:rFonts w:ascii="Arial" w:eastAsia="Times New Roman" w:hAnsi="Arial" w:cs="Arial"/>
+                <w:color w:val="000000" w:themeColor="text1"/>
+                <w:kern w:val="24"/>
+                <w:lang w:bidi="ar-SA"/>
+              </w:rPr>
+              <w:t xml:space="preserve"> </w:t>
+            </w:r>
+            <w:proofErr w:type="spellStart"/>
+            <w:r>
+              <w:rPr>
+                <w:rFonts w:ascii="Arial" w:eastAsia="Times New Roman" w:hAnsi="Arial" w:cs="Arial"/>
+                <w:color w:val="000000" w:themeColor="text1"/>
+                <w:kern w:val="24"/>
+                <w:lang w:bidi="ar-SA"/>
+              </w:rPr>
+              <w:t>userName</w:t>
+            </w:r>
+            <w:proofErr w:type="spellEnd"/>
+            <w:r>
+              <w:rPr>
+                <w:rFonts w:ascii="Arial" w:eastAsia="Times New Roman" w:hAnsi="Arial" w:cs="Arial"/>
+                <w:color w:val="000000" w:themeColor="text1"/>
+                <w:kern w:val="24"/>
+                <w:lang w:bidi="ar-SA"/>
+              </w:rPr>
+              <w:t>;</w:t>
+            </w:r>
+            <w:r>
+              <w:rPr>
+                <w:rFonts w:ascii="Arial" w:eastAsia="Times New Roman" w:hAnsi="Arial" w:cs="Arial"/>
+                <w:color w:val="000000" w:themeColor="text1"/>
+                <w:kern w:val="24"/>
+                <w:lang w:bidi="ar-SA"/>
+              </w:rPr>
+              <w:t xml:space="preserve"> </w:t>
+            </w:r>
+            <w:proofErr w:type="spellStart"/>
+            <w:r>
+              <w:rPr>
+                <w:rFonts w:ascii="Arial" w:eastAsia="Times New Roman" w:hAnsi="Arial" w:cs="Arial"/>
+                <w:color w:val="000000" w:themeColor="text1"/>
+                <w:kern w:val="24"/>
+                <w:lang w:bidi="ar-SA"/>
+              </w:rPr>
+              <w:t>deviceOwned</w:t>
+            </w:r>
+            <w:proofErr w:type="spellEnd"/>
+            <w:r>
+              <w:rPr>
+                <w:rFonts w:ascii="Arial" w:eastAsia="Times New Roman" w:hAnsi="Arial" w:cs="Arial"/>
+                <w:color w:val="000000" w:themeColor="text1"/>
+                <w:kern w:val="24"/>
+                <w:lang w:bidi="ar-SA"/>
+              </w:rPr>
+              <w:t>;</w:t>
+            </w:r>
+            <w:r>
+              <w:rPr>
+                <w:rFonts w:ascii="Arial" w:eastAsia="Times New Roman" w:hAnsi="Arial" w:cs="Arial"/>
+                <w:color w:val="000000" w:themeColor="text1"/>
+                <w:kern w:val="24"/>
+                <w:lang w:bidi="ar-SA"/>
+              </w:rPr>
+              <w:t xml:space="preserve"> </w:t>
+            </w:r>
+            <w:r>
+              <w:rPr>
+                <w:rFonts w:ascii="Arial" w:eastAsia="Times New Roman" w:hAnsi="Arial" w:cs="Arial"/>
+                <w:color w:val="000000" w:themeColor="text1"/>
+                <w:kern w:val="24"/>
+                <w:lang w:bidi="ar-SA"/>
+              </w:rPr>
+              <w:t>files;</w:t>
+            </w:r>
+          </w:p>
+        </w:tc>
+      </w:tr>
+      <w:tr>
+        <w:trPr>
+          <w:trHeight w:val="385"/>
+        </w:trPr>
+        <w:tc>
+          <w:tcPr>
+            <w:tcW w:w="4780" w:type="dxa"/>
+            <w:tcBorders>
+              <w:top w:val="single" w:sz="8" w:space="0" w:color="000000"/>
+              <w:left w:val="single" w:sz="8" w:space="0" w:color="000000"/>
+              <w:bottom w:val="single" w:sz="8" w:space="0" w:color="000000"/>
+              <w:right w:val="single" w:sz="8" w:space="0" w:color="000000"/>
+            </w:tcBorders>
+            <w:shd w:val="clear" w:color="auto" w:fill="auto"/>
+            <w:tcMar>
+              <w:top w:w="72" w:type="dxa"/>
+              <w:left w:w="144" w:type="dxa"/>
+              <w:bottom w:w="72" w:type="dxa"/>
+              <w:right w:w="144" w:type="dxa"/>
+            </w:tcMar>
+            <w:hideMark/>
+          </w:tcPr>
+          <w:p>
+            <w:pPr>
+              <w:spacing w:before="48" w:after="0" w:line="240" w:lineRule="auto"/>
+              <w:textAlignment w:val="baseline"/>
+              <w:rPr>
+                <w:rFonts w:ascii="Arial" w:eastAsia="Times New Roman" w:hAnsi="Arial" w:cs="Arial"/>
+                <w:sz w:val="36"/>
+                <w:szCs w:val="36"/>
+                <w:lang w:bidi="ar-SA"/>
+              </w:rPr>
+            </w:pPr>
+            <w:proofErr w:type="spellStart"/>
+            <w:r>
+              <w:rPr>
+                <w:rFonts w:ascii="Arial" w:eastAsia="Times New Roman" w:hAnsi="Arial" w:cs="Arial"/>
+                <w:color w:val="000000" w:themeColor="text1"/>
+                <w:kern w:val="24"/>
+                <w:lang w:bidi="ar-SA"/>
+              </w:rPr>
+              <w:t>FileBackupInfo</w:t>
+            </w:r>
+            <w:proofErr w:type="spellEnd"/>
+          </w:p>
+        </w:tc>
+        <w:tc>
+          <w:tcPr>
+            <w:tcW w:w="4780" w:type="dxa"/>
+            <w:tcBorders>
+              <w:top w:val="single" w:sz="8" w:space="0" w:color="000000"/>
+              <w:left w:val="single" w:sz="8" w:space="0" w:color="000000"/>
+              <w:bottom w:val="single" w:sz="8" w:space="0" w:color="000000"/>
+              <w:right w:val="single" w:sz="8" w:space="0" w:color="000000"/>
+            </w:tcBorders>
+            <w:shd w:val="clear" w:color="auto" w:fill="auto"/>
+            <w:tcMar>
+              <w:top w:w="72" w:type="dxa"/>
+              <w:left w:w="144" w:type="dxa"/>
+              <w:bottom w:w="72" w:type="dxa"/>
+              <w:right w:w="144" w:type="dxa"/>
+            </w:tcMar>
+            <w:hideMark/>
+          </w:tcPr>
+          <w:p>
+            <w:pPr>
+              <w:spacing w:before="48" w:after="0" w:line="240" w:lineRule="auto"/>
+              <w:textAlignment w:val="baseline"/>
+              <w:rPr>
+                <w:rFonts w:ascii="Arial" w:eastAsia="Times New Roman" w:hAnsi="Arial" w:cs="Arial"/>
+                <w:sz w:val="36"/>
+                <w:szCs w:val="36"/>
+                <w:lang w:bidi="ar-SA"/>
+              </w:rPr>
+            </w:pPr>
+            <w:proofErr w:type="spellStart"/>
+            <w:r>
+              <w:rPr>
+                <w:rFonts w:ascii="Arial" w:eastAsia="Times New Roman" w:hAnsi="Arial" w:cs="Arial"/>
                 <w:b/>
-              </w:rPr>
-              <w:t>olumns</w:t>
+                <w:color w:val="000000" w:themeColor="text1"/>
+                <w:kern w:val="24"/>
+                <w:lang w:bidi="ar-SA"/>
+              </w:rPr>
+              <w:t>backupId</w:t>
+            </w:r>
+            <w:proofErr w:type="spellEnd"/>
+            <w:r>
+              <w:rPr>
+                <w:rFonts w:ascii="Arial" w:eastAsia="Times New Roman" w:hAnsi="Arial" w:cs="Arial"/>
+                <w:color w:val="000000" w:themeColor="text1"/>
+                <w:kern w:val="24"/>
+                <w:lang w:bidi="ar-SA"/>
+              </w:rPr>
+              <w:t>;</w:t>
+            </w:r>
+            <w:r>
+              <w:rPr>
+                <w:rFonts w:ascii="Arial" w:eastAsia="Times New Roman" w:hAnsi="Arial" w:cs="Arial"/>
+                <w:color w:val="000000" w:themeColor="text1"/>
+                <w:kern w:val="24"/>
+                <w:lang w:bidi="ar-SA"/>
+              </w:rPr>
+              <w:t xml:space="preserve"> </w:t>
+            </w:r>
+            <w:proofErr w:type="spellStart"/>
+            <w:r>
+              <w:rPr>
+                <w:rFonts w:ascii="Arial" w:eastAsia="Times New Roman" w:hAnsi="Arial" w:cs="Arial"/>
+                <w:color w:val="000000" w:themeColor="text1"/>
+                <w:kern w:val="24"/>
+                <w:lang w:bidi="ar-SA"/>
+              </w:rPr>
+              <w:t>backupDate</w:t>
+            </w:r>
+            <w:proofErr w:type="spellEnd"/>
+            <w:r>
+              <w:rPr>
+                <w:rFonts w:ascii="Arial" w:eastAsia="Times New Roman" w:hAnsi="Arial" w:cs="Arial"/>
+                <w:color w:val="000000" w:themeColor="text1"/>
+                <w:kern w:val="24"/>
+                <w:lang w:bidi="ar-SA"/>
+              </w:rPr>
+              <w:t>;</w:t>
+            </w:r>
+            <w:r>
+              <w:rPr>
+                <w:rFonts w:ascii="Arial" w:eastAsia="Times New Roman" w:hAnsi="Arial" w:cs="Arial"/>
+                <w:color w:val="000000" w:themeColor="text1"/>
+                <w:kern w:val="24"/>
+                <w:lang w:bidi="ar-SA"/>
+              </w:rPr>
+              <w:t xml:space="preserve"> </w:t>
+            </w:r>
+            <w:proofErr w:type="spellStart"/>
+            <w:r>
+              <w:rPr>
+                <w:rFonts w:ascii="Arial" w:eastAsia="Times New Roman" w:hAnsi="Arial" w:cs="Arial"/>
+                <w:color w:val="000000" w:themeColor="text1"/>
+                <w:kern w:val="24"/>
+                <w:lang w:bidi="ar-SA"/>
+              </w:rPr>
+              <w:t>usedHosts</w:t>
+            </w:r>
+            <w:proofErr w:type="spellEnd"/>
+            <w:r>
+              <w:rPr>
+                <w:rFonts w:ascii="Arial" w:eastAsia="Times New Roman" w:hAnsi="Arial" w:cs="Arial"/>
+                <w:color w:val="000000" w:themeColor="text1"/>
+                <w:kern w:val="24"/>
+                <w:lang w:bidi="ar-SA"/>
+              </w:rPr>
+              <w:t>;</w:t>
+            </w:r>
+            <w:r>
+              <w:rPr>
+                <w:rFonts w:ascii="Arial" w:eastAsia="Times New Roman" w:hAnsi="Arial" w:cs="Arial"/>
+                <w:color w:val="000000" w:themeColor="text1"/>
+                <w:kern w:val="24"/>
+                <w:lang w:bidi="ar-SA"/>
+              </w:rPr>
+              <w:t xml:space="preserve"> </w:t>
+            </w:r>
+            <w:proofErr w:type="spellStart"/>
+            <w:r>
+              <w:rPr>
+                <w:rFonts w:ascii="Arial" w:eastAsia="Times New Roman" w:hAnsi="Arial" w:cs="Arial"/>
+                <w:color w:val="000000" w:themeColor="text1"/>
+                <w:kern w:val="24"/>
+                <w:lang w:bidi="ar-SA"/>
+              </w:rPr>
+              <w:t>sourceDevices</w:t>
+            </w:r>
+            <w:proofErr w:type="spellEnd"/>
+            <w:r>
+              <w:rPr>
+                <w:rFonts w:ascii="Arial" w:eastAsia="Times New Roman" w:hAnsi="Arial" w:cs="Arial"/>
+                <w:color w:val="000000" w:themeColor="text1"/>
+                <w:kern w:val="24"/>
+                <w:lang w:bidi="ar-SA"/>
+              </w:rPr>
+              <w:t>;</w:t>
+            </w:r>
+            <w:r>
+              <w:rPr>
+                <w:rFonts w:ascii="Arial" w:eastAsia="Times New Roman" w:hAnsi="Arial" w:cs="Arial"/>
+                <w:color w:val="000000" w:themeColor="text1"/>
+                <w:kern w:val="24"/>
+                <w:lang w:bidi="ar-SA"/>
+              </w:rPr>
+              <w:t xml:space="preserve"> </w:t>
+            </w:r>
+            <w:r>
+              <w:rPr>
+                <w:rFonts w:ascii="Arial" w:eastAsia="Times New Roman" w:hAnsi="Arial" w:cs="Arial"/>
+                <w:color w:val="000000" w:themeColor="text1"/>
+                <w:kern w:val="24"/>
+                <w:lang w:bidi="ar-SA"/>
+              </w:rPr>
+              <w:t>files;</w:t>
+            </w:r>
+          </w:p>
+        </w:tc>
+      </w:tr>
+      <w:tr>
+        <w:trPr>
+          <w:trHeight w:val="385"/>
+        </w:trPr>
+        <w:tc>
+          <w:tcPr>
+            <w:tcW w:w="4780" w:type="dxa"/>
+            <w:tcBorders>
+              <w:top w:val="single" w:sz="8" w:space="0" w:color="000000"/>
+              <w:left w:val="single" w:sz="8" w:space="0" w:color="000000"/>
+              <w:bottom w:val="single" w:sz="8" w:space="0" w:color="000000"/>
+              <w:right w:val="single" w:sz="8" w:space="0" w:color="000000"/>
+            </w:tcBorders>
+            <w:shd w:val="clear" w:color="auto" w:fill="auto"/>
+            <w:tcMar>
+              <w:top w:w="72" w:type="dxa"/>
+              <w:left w:w="144" w:type="dxa"/>
+              <w:bottom w:w="72" w:type="dxa"/>
+              <w:right w:w="144" w:type="dxa"/>
+            </w:tcMar>
+            <w:hideMark/>
+          </w:tcPr>
+          <w:p>
+            <w:pPr>
+              <w:spacing w:before="48" w:after="0" w:line="240" w:lineRule="auto"/>
+              <w:textAlignment w:val="baseline"/>
+              <w:rPr>
+                <w:rFonts w:ascii="Arial" w:eastAsia="Times New Roman" w:hAnsi="Arial" w:cs="Arial"/>
+                <w:sz w:val="36"/>
+                <w:szCs w:val="36"/>
+                <w:lang w:bidi="ar-SA"/>
+              </w:rPr>
+            </w:pPr>
+            <w:proofErr w:type="spellStart"/>
+            <w:r>
+              <w:rPr>
+                <w:rFonts w:ascii="Arial" w:eastAsia="Times New Roman" w:hAnsi="Arial" w:cs="Arial"/>
+                <w:color w:val="000000" w:themeColor="text1"/>
+                <w:kern w:val="24"/>
+                <w:lang w:bidi="ar-SA"/>
+              </w:rPr>
+              <w:t>FileStreamInfo</w:t>
+            </w:r>
+            <w:proofErr w:type="spellEnd"/>
+          </w:p>
+        </w:tc>
+        <w:tc>
+          <w:tcPr>
+            <w:tcW w:w="4780" w:type="dxa"/>
+            <w:tcBorders>
+              <w:top w:val="single" w:sz="8" w:space="0" w:color="000000"/>
+              <w:left w:val="single" w:sz="8" w:space="0" w:color="000000"/>
+              <w:bottom w:val="single" w:sz="8" w:space="0" w:color="000000"/>
+              <w:right w:val="single" w:sz="8" w:space="0" w:color="000000"/>
+            </w:tcBorders>
+            <w:shd w:val="clear" w:color="auto" w:fill="auto"/>
+            <w:tcMar>
+              <w:top w:w="72" w:type="dxa"/>
+              <w:left w:w="144" w:type="dxa"/>
+              <w:bottom w:w="72" w:type="dxa"/>
+              <w:right w:w="144" w:type="dxa"/>
+            </w:tcMar>
+            <w:hideMark/>
+          </w:tcPr>
+          <w:p>
+            <w:pPr>
+              <w:spacing w:before="48" w:after="0" w:line="240" w:lineRule="auto"/>
+              <w:textAlignment w:val="baseline"/>
+              <w:rPr>
+                <w:rFonts w:ascii="Arial" w:eastAsia="Times New Roman" w:hAnsi="Arial" w:cs="Arial"/>
+                <w:sz w:val="36"/>
+                <w:szCs w:val="36"/>
+                <w:lang w:bidi="ar-SA"/>
+              </w:rPr>
+            </w:pPr>
+            <w:proofErr w:type="spellStart"/>
+            <w:r>
+              <w:rPr>
+                <w:rFonts w:ascii="Arial" w:eastAsia="Times New Roman" w:hAnsi="Arial" w:cs="Arial"/>
+                <w:b/>
+                <w:color w:val="000000" w:themeColor="text1"/>
+                <w:kern w:val="24"/>
+                <w:lang w:bidi="ar-SA"/>
+              </w:rPr>
+              <w:t>streamId</w:t>
+            </w:r>
+            <w:proofErr w:type="spellEnd"/>
+            <w:r>
+              <w:rPr>
+                <w:rFonts w:ascii="Arial" w:eastAsia="Times New Roman" w:hAnsi="Arial" w:cs="Arial"/>
+                <w:color w:val="000000" w:themeColor="text1"/>
+                <w:kern w:val="24"/>
+                <w:lang w:bidi="ar-SA"/>
+              </w:rPr>
+              <w:t>;</w:t>
+            </w:r>
+            <w:r>
+              <w:rPr>
+                <w:rFonts w:ascii="Arial" w:eastAsia="Times New Roman" w:hAnsi="Arial" w:cs="Arial"/>
+                <w:color w:val="000000" w:themeColor="text1"/>
+                <w:kern w:val="24"/>
+                <w:lang w:bidi="ar-SA"/>
+              </w:rPr>
+              <w:t xml:space="preserve"> </w:t>
+            </w:r>
+            <w:proofErr w:type="spellStart"/>
+            <w:r>
+              <w:rPr>
+                <w:rFonts w:ascii="Arial" w:eastAsia="Times New Roman" w:hAnsi="Arial" w:cs="Arial"/>
+                <w:color w:val="000000" w:themeColor="text1"/>
+                <w:kern w:val="24"/>
+                <w:lang w:bidi="ar-SA"/>
+              </w:rPr>
+              <w:t>streamDate</w:t>
+            </w:r>
+            <w:proofErr w:type="spellEnd"/>
+            <w:r>
+              <w:rPr>
+                <w:rFonts w:ascii="Arial" w:eastAsia="Times New Roman" w:hAnsi="Arial" w:cs="Arial"/>
+                <w:color w:val="000000" w:themeColor="text1"/>
+                <w:kern w:val="24"/>
+                <w:lang w:bidi="ar-SA"/>
+              </w:rPr>
+              <w:t>;</w:t>
+            </w:r>
+            <w:r>
+              <w:rPr>
+                <w:rFonts w:ascii="Arial" w:eastAsia="Times New Roman" w:hAnsi="Arial" w:cs="Arial"/>
+                <w:color w:val="000000" w:themeColor="text1"/>
+                <w:kern w:val="24"/>
+                <w:lang w:bidi="ar-SA"/>
+              </w:rPr>
+              <w:t xml:space="preserve"> </w:t>
+            </w:r>
+            <w:proofErr w:type="spellStart"/>
+            <w:r>
+              <w:rPr>
+                <w:rFonts w:ascii="Arial" w:eastAsia="Times New Roman" w:hAnsi="Arial" w:cs="Arial"/>
+                <w:color w:val="000000" w:themeColor="text1"/>
+                <w:kern w:val="24"/>
+                <w:lang w:bidi="ar-SA"/>
+              </w:rPr>
+              <w:t>usedHost</w:t>
+            </w:r>
+            <w:proofErr w:type="spellEnd"/>
+            <w:r>
+              <w:rPr>
+                <w:rFonts w:ascii="Arial" w:eastAsia="Times New Roman" w:hAnsi="Arial" w:cs="Arial"/>
+                <w:color w:val="000000" w:themeColor="text1"/>
+                <w:kern w:val="24"/>
+                <w:lang w:bidi="ar-SA"/>
+              </w:rPr>
+              <w:t>;</w:t>
+            </w:r>
+            <w:r>
+              <w:rPr>
+                <w:rFonts w:ascii="Arial" w:eastAsia="Times New Roman" w:hAnsi="Arial" w:cs="Arial"/>
+                <w:color w:val="000000" w:themeColor="text1"/>
+                <w:kern w:val="24"/>
+                <w:lang w:bidi="ar-SA"/>
+              </w:rPr>
+              <w:t xml:space="preserve"> </w:t>
+            </w:r>
+            <w:proofErr w:type="spellStart"/>
+            <w:r>
+              <w:rPr>
+                <w:rFonts w:ascii="Arial" w:eastAsia="Times New Roman" w:hAnsi="Arial" w:cs="Arial"/>
+                <w:color w:val="000000" w:themeColor="text1"/>
+                <w:kern w:val="24"/>
+                <w:lang w:bidi="ar-SA"/>
+              </w:rPr>
+              <w:t>sourceDevice</w:t>
+            </w:r>
+            <w:proofErr w:type="spellEnd"/>
+            <w:r>
+              <w:rPr>
+                <w:rFonts w:ascii="Arial" w:eastAsia="Times New Roman" w:hAnsi="Arial" w:cs="Arial"/>
+                <w:color w:val="000000" w:themeColor="text1"/>
+                <w:kern w:val="24"/>
+                <w:lang w:bidi="ar-SA"/>
+              </w:rPr>
+              <w:t>;</w:t>
+            </w:r>
+            <w:r>
+              <w:rPr>
+                <w:rFonts w:ascii="Arial" w:eastAsia="Times New Roman" w:hAnsi="Arial" w:cs="Arial"/>
+                <w:color w:val="000000" w:themeColor="text1"/>
+                <w:kern w:val="24"/>
+                <w:lang w:bidi="ar-SA"/>
+              </w:rPr>
+              <w:t xml:space="preserve"> </w:t>
+            </w:r>
+            <w:proofErr w:type="spellStart"/>
+            <w:r>
+              <w:rPr>
+                <w:rFonts w:ascii="Arial" w:eastAsia="Times New Roman" w:hAnsi="Arial" w:cs="Arial"/>
+                <w:color w:val="000000" w:themeColor="text1"/>
+                <w:kern w:val="24"/>
+                <w:lang w:bidi="ar-SA"/>
+              </w:rPr>
+              <w:t>destinationIP</w:t>
+            </w:r>
+            <w:proofErr w:type="spellEnd"/>
+            <w:r>
+              <w:rPr>
+                <w:rFonts w:ascii="Arial" w:eastAsia="Times New Roman" w:hAnsi="Arial" w:cs="Arial"/>
+                <w:color w:val="000000" w:themeColor="text1"/>
+                <w:kern w:val="24"/>
+                <w:lang w:bidi="ar-SA"/>
+              </w:rPr>
+              <w:t>;</w:t>
+            </w:r>
+            <w:r>
+              <w:rPr>
+                <w:rFonts w:ascii="Arial" w:eastAsia="Times New Roman" w:hAnsi="Arial" w:cs="Arial"/>
+                <w:color w:val="000000" w:themeColor="text1"/>
+                <w:kern w:val="24"/>
+                <w:lang w:bidi="ar-SA"/>
+              </w:rPr>
+              <w:t xml:space="preserve"> </w:t>
+            </w:r>
+            <w:r>
+              <w:rPr>
+                <w:rFonts w:ascii="Arial" w:eastAsia="Times New Roman" w:hAnsi="Arial" w:cs="Arial"/>
+                <w:color w:val="000000" w:themeColor="text1"/>
+                <w:kern w:val="24"/>
+                <w:lang w:bidi="ar-SA"/>
+              </w:rPr>
+              <w:t>files;</w:t>
             </w:r>
           </w:p>
         </w:tc>
@@ -7995,106 +10139,931 @@
       <w:tr>
         <w:tc>
           <w:tcPr>
-            <w:tcW w:w="4788" w:type="dxa"/>
+            <w:tcW w:w="4780" w:type="dxa"/>
+            <w:tcBorders>
+              <w:top w:val="single" w:sz="8" w:space="0" w:color="000000"/>
+              <w:left w:val="single" w:sz="8" w:space="0" w:color="000000"/>
+              <w:bottom w:val="single" w:sz="8" w:space="0" w:color="000000"/>
+              <w:right w:val="single" w:sz="8" w:space="0" w:color="000000"/>
+            </w:tcBorders>
+            <w:shd w:val="clear" w:color="auto" w:fill="auto"/>
+            <w:tcMar>
+              <w:top w:w="72" w:type="dxa"/>
+              <w:left w:w="144" w:type="dxa"/>
+              <w:bottom w:w="72" w:type="dxa"/>
+              <w:right w:w="144" w:type="dxa"/>
+            </w:tcMar>
+            <w:hideMark/>
           </w:tcPr>
-          <w:p/>
+          <w:p>
+            <w:pPr>
+              <w:spacing w:before="48" w:after="0" w:line="240" w:lineRule="auto"/>
+              <w:textAlignment w:val="baseline"/>
+              <w:rPr>
+                <w:rFonts w:ascii="Arial" w:eastAsia="Times New Roman" w:hAnsi="Arial" w:cs="Arial"/>
+                <w:sz w:val="36"/>
+                <w:szCs w:val="36"/>
+                <w:lang w:bidi="ar-SA"/>
+              </w:rPr>
+            </w:pPr>
+            <w:proofErr w:type="spellStart"/>
+            <w:r>
+              <w:rPr>
+                <w:rFonts w:ascii="Arial" w:eastAsia="Times New Roman" w:hAnsi="Arial" w:cs="Arial"/>
+                <w:color w:val="000000" w:themeColor="text1"/>
+                <w:kern w:val="24"/>
+                <w:lang w:bidi="ar-SA"/>
+              </w:rPr>
+              <w:t>StorageDeviceInfo</w:t>
+            </w:r>
+            <w:proofErr w:type="spellEnd"/>
+          </w:p>
         </w:tc>
         <w:tc>
           <w:tcPr>
-            <w:tcW w:w="4788" w:type="dxa"/>
-          </w:tcPr>
-          <w:p/>
-        </w:tc>
-      </w:tr>
-      <w:tr>
-        <w:tc>
-          <w:tcPr>
-            <w:tcW w:w="4788" w:type="dxa"/>
-          </w:tcPr>
-          <w:p/>
-        </w:tc>
-        <w:tc>
-          <w:tcPr>
-            <w:tcW w:w="4788" w:type="dxa"/>
-          </w:tcPr>
-          <w:p/>
-        </w:tc>
-      </w:tr>
-      <w:tr>
-        <w:tc>
-          <w:tcPr>
-            <w:tcW w:w="4788" w:type="dxa"/>
-          </w:tcPr>
-          <w:p/>
-        </w:tc>
-        <w:tc>
-          <w:tcPr>
-            <w:tcW w:w="4788" w:type="dxa"/>
-          </w:tcPr>
-          <w:p/>
-        </w:tc>
-      </w:tr>
-      <w:tr>
-        <w:tc>
-          <w:tcPr>
-            <w:tcW w:w="4788" w:type="dxa"/>
-          </w:tcPr>
-          <w:p/>
-        </w:tc>
-        <w:tc>
-          <w:tcPr>
-            <w:tcW w:w="4788" w:type="dxa"/>
-          </w:tcPr>
-          <w:p/>
-        </w:tc>
-      </w:tr>
-      <w:tr>
-        <w:tc>
-          <w:tcPr>
-            <w:tcW w:w="4788" w:type="dxa"/>
-          </w:tcPr>
-          <w:p/>
-        </w:tc>
-        <w:tc>
-          <w:tcPr>
-            <w:tcW w:w="4788" w:type="dxa"/>
+            <w:tcW w:w="4780" w:type="dxa"/>
+            <w:tcBorders>
+              <w:top w:val="single" w:sz="8" w:space="0" w:color="000000"/>
+              <w:left w:val="single" w:sz="8" w:space="0" w:color="000000"/>
+              <w:bottom w:val="single" w:sz="8" w:space="0" w:color="000000"/>
+              <w:right w:val="single" w:sz="8" w:space="0" w:color="000000"/>
+            </w:tcBorders>
+            <w:shd w:val="clear" w:color="auto" w:fill="auto"/>
+            <w:tcMar>
+              <w:top w:w="72" w:type="dxa"/>
+              <w:left w:w="144" w:type="dxa"/>
+              <w:bottom w:w="72" w:type="dxa"/>
+              <w:right w:w="144" w:type="dxa"/>
+            </w:tcMar>
+            <w:hideMark/>
           </w:tcPr>
           <w:p>
             <w:pPr>
-              <w:jc w:val="center"/>
+              <w:spacing w:before="48" w:after="0" w:line="240" w:lineRule="auto"/>
+              <w:textAlignment w:val="baseline"/>
+              <w:rPr>
+                <w:rFonts w:ascii="Arial" w:eastAsia="Times New Roman" w:hAnsi="Arial" w:cs="Arial"/>
+                <w:sz w:val="36"/>
+                <w:szCs w:val="36"/>
+                <w:lang w:bidi="ar-SA"/>
+              </w:rPr>
             </w:pPr>
+            <w:proofErr w:type="spellStart"/>
+            <w:r>
+              <w:rPr>
+                <w:rFonts w:ascii="Arial" w:eastAsia="Times New Roman" w:hAnsi="Arial" w:cs="Arial"/>
+                <w:b/>
+                <w:color w:val="000000" w:themeColor="text1"/>
+                <w:kern w:val="24"/>
+                <w:lang w:bidi="ar-SA"/>
+              </w:rPr>
+              <w:t>deviceId</w:t>
+            </w:r>
+            <w:proofErr w:type="spellEnd"/>
+            <w:r>
+              <w:rPr>
+                <w:rFonts w:ascii="Arial" w:eastAsia="Times New Roman" w:hAnsi="Arial" w:cs="Arial"/>
+                <w:color w:val="000000" w:themeColor="text1"/>
+                <w:kern w:val="24"/>
+                <w:lang w:bidi="ar-SA"/>
+              </w:rPr>
+              <w:t>;</w:t>
+            </w:r>
+            <w:r>
+              <w:rPr>
+                <w:rFonts w:ascii="Arial" w:eastAsia="Times New Roman" w:hAnsi="Arial" w:cs="Arial"/>
+                <w:color w:val="000000" w:themeColor="text1"/>
+                <w:kern w:val="24"/>
+                <w:lang w:bidi="ar-SA"/>
+              </w:rPr>
+              <w:t xml:space="preserve"> </w:t>
+            </w:r>
+            <w:proofErr w:type="spellStart"/>
+            <w:r>
+              <w:rPr>
+                <w:rFonts w:ascii="Arial" w:eastAsia="Times New Roman" w:hAnsi="Arial" w:cs="Arial"/>
+                <w:color w:val="000000" w:themeColor="text1"/>
+                <w:kern w:val="24"/>
+                <w:lang w:bidi="ar-SA"/>
+              </w:rPr>
+              <w:t>lastScannedDate</w:t>
+            </w:r>
+            <w:proofErr w:type="spellEnd"/>
+            <w:r>
+              <w:rPr>
+                <w:rFonts w:ascii="Arial" w:eastAsia="Times New Roman" w:hAnsi="Arial" w:cs="Arial"/>
+                <w:color w:val="000000" w:themeColor="text1"/>
+                <w:kern w:val="24"/>
+                <w:lang w:bidi="ar-SA"/>
+              </w:rPr>
+              <w:t>;</w:t>
+            </w:r>
+            <w:r>
+              <w:rPr>
+                <w:rFonts w:ascii="Arial" w:eastAsia="Times New Roman" w:hAnsi="Arial" w:cs="Arial"/>
+                <w:color w:val="000000" w:themeColor="text1"/>
+                <w:kern w:val="24"/>
+                <w:lang w:bidi="ar-SA"/>
+              </w:rPr>
+              <w:t xml:space="preserve"> </w:t>
+            </w:r>
+            <w:proofErr w:type="spellStart"/>
+            <w:r>
+              <w:rPr>
+                <w:rFonts w:ascii="Arial" w:eastAsia="Times New Roman" w:hAnsi="Arial" w:cs="Arial"/>
+                <w:color w:val="000000" w:themeColor="text1"/>
+                <w:kern w:val="24"/>
+                <w:lang w:bidi="ar-SA"/>
+              </w:rPr>
+              <w:t>lastUsedHost</w:t>
+            </w:r>
+            <w:proofErr w:type="spellEnd"/>
+            <w:r>
+              <w:rPr>
+                <w:rFonts w:ascii="Arial" w:eastAsia="Times New Roman" w:hAnsi="Arial" w:cs="Arial"/>
+                <w:color w:val="000000" w:themeColor="text1"/>
+                <w:kern w:val="24"/>
+                <w:lang w:bidi="ar-SA"/>
+              </w:rPr>
+              <w:t>;</w:t>
+            </w:r>
+            <w:r>
+              <w:rPr>
+                <w:rFonts w:ascii="Arial" w:eastAsia="Times New Roman" w:hAnsi="Arial" w:cs="Arial"/>
+                <w:color w:val="000000" w:themeColor="text1"/>
+                <w:kern w:val="24"/>
+                <w:lang w:bidi="ar-SA"/>
+              </w:rPr>
+              <w:t xml:space="preserve"> </w:t>
+            </w:r>
+            <w:r>
+              <w:rPr>
+                <w:rFonts w:ascii="Arial" w:eastAsia="Times New Roman" w:hAnsi="Arial" w:cs="Arial"/>
+                <w:color w:val="000000" w:themeColor="text1"/>
+                <w:kern w:val="24"/>
+                <w:lang w:bidi="ar-SA"/>
+              </w:rPr>
+              <w:t>files;</w:t>
+            </w:r>
+            <w:r>
+              <w:rPr>
+                <w:rFonts w:ascii="Arial" w:eastAsia="Times New Roman" w:hAnsi="Arial" w:cs="Arial"/>
+                <w:color w:val="000000" w:themeColor="text1"/>
+                <w:kern w:val="24"/>
+                <w:lang w:bidi="ar-SA"/>
+              </w:rPr>
+              <w:t xml:space="preserve"> </w:t>
+            </w:r>
+            <w:proofErr w:type="spellStart"/>
+            <w:r>
+              <w:rPr>
+                <w:rFonts w:ascii="Arial" w:eastAsia="Times New Roman" w:hAnsi="Arial" w:cs="Arial"/>
+                <w:color w:val="000000" w:themeColor="text1"/>
+                <w:kern w:val="24"/>
+                <w:lang w:bidi="ar-SA"/>
+              </w:rPr>
+              <w:t>filesBackupHere</w:t>
+            </w:r>
+            <w:proofErr w:type="spellEnd"/>
+            <w:r>
+              <w:rPr>
+                <w:rFonts w:ascii="Arial" w:eastAsia="Times New Roman" w:hAnsi="Arial" w:cs="Arial"/>
+                <w:color w:val="000000" w:themeColor="text1"/>
+                <w:kern w:val="24"/>
+                <w:lang w:bidi="ar-SA"/>
+              </w:rPr>
+              <w:t>;</w:t>
+            </w:r>
           </w:p>
         </w:tc>
       </w:tr>
       <w:tr>
         <w:tc>
           <w:tcPr>
-            <w:tcW w:w="4788" w:type="dxa"/>
+            <w:tcW w:w="4780" w:type="dxa"/>
+            <w:tcBorders>
+              <w:top w:val="single" w:sz="8" w:space="0" w:color="000000"/>
+              <w:left w:val="single" w:sz="8" w:space="0" w:color="000000"/>
+              <w:bottom w:val="single" w:sz="8" w:space="0" w:color="000000"/>
+              <w:right w:val="single" w:sz="8" w:space="0" w:color="000000"/>
+            </w:tcBorders>
+            <w:shd w:val="clear" w:color="auto" w:fill="auto"/>
+            <w:tcMar>
+              <w:top w:w="72" w:type="dxa"/>
+              <w:left w:w="144" w:type="dxa"/>
+              <w:bottom w:w="72" w:type="dxa"/>
+              <w:right w:w="144" w:type="dxa"/>
+            </w:tcMar>
+            <w:hideMark/>
           </w:tcPr>
-          <w:p/>
+          <w:p>
+            <w:pPr>
+              <w:spacing w:before="48" w:after="0" w:line="240" w:lineRule="auto"/>
+              <w:textAlignment w:val="baseline"/>
+              <w:rPr>
+                <w:rFonts w:ascii="Arial" w:eastAsia="Times New Roman" w:hAnsi="Arial" w:cs="Arial"/>
+                <w:sz w:val="36"/>
+                <w:szCs w:val="36"/>
+                <w:lang w:bidi="ar-SA"/>
+              </w:rPr>
+            </w:pPr>
+            <w:proofErr w:type="spellStart"/>
+            <w:r>
+              <w:rPr>
+                <w:rFonts w:ascii="Arial" w:eastAsia="Times New Roman" w:hAnsi="Arial" w:cs="Arial"/>
+                <w:color w:val="000000" w:themeColor="text1"/>
+                <w:kern w:val="24"/>
+                <w:lang w:bidi="ar-SA"/>
+              </w:rPr>
+              <w:t>HostAppDeviceInfo</w:t>
+            </w:r>
+            <w:proofErr w:type="spellEnd"/>
+          </w:p>
         </w:tc>
         <w:tc>
           <w:tcPr>
-            <w:tcW w:w="4788" w:type="dxa"/>
+            <w:tcW w:w="4780" w:type="dxa"/>
+            <w:tcBorders>
+              <w:top w:val="single" w:sz="8" w:space="0" w:color="000000"/>
+              <w:left w:val="single" w:sz="8" w:space="0" w:color="000000"/>
+              <w:bottom w:val="single" w:sz="8" w:space="0" w:color="000000"/>
+              <w:right w:val="single" w:sz="8" w:space="0" w:color="000000"/>
+            </w:tcBorders>
+            <w:shd w:val="clear" w:color="auto" w:fill="auto"/>
+            <w:tcMar>
+              <w:top w:w="72" w:type="dxa"/>
+              <w:left w:w="144" w:type="dxa"/>
+              <w:bottom w:w="72" w:type="dxa"/>
+              <w:right w:w="144" w:type="dxa"/>
+            </w:tcMar>
+            <w:hideMark/>
           </w:tcPr>
           <w:p>
             <w:pPr>
-              <w:jc w:val="center"/>
+              <w:spacing w:before="48" w:after="0" w:line="240" w:lineRule="auto"/>
+              <w:textAlignment w:val="baseline"/>
+              <w:rPr>
+                <w:rFonts w:ascii="Arial" w:eastAsia="Times New Roman" w:hAnsi="Arial" w:cs="Arial"/>
+                <w:sz w:val="36"/>
+                <w:szCs w:val="36"/>
+                <w:lang w:bidi="ar-SA"/>
+              </w:rPr>
             </w:pPr>
+            <w:proofErr w:type="spellStart"/>
+            <w:r>
+              <w:rPr>
+                <w:rFonts w:ascii="Arial" w:eastAsia="Times New Roman" w:hAnsi="Arial" w:cs="Arial"/>
+                <w:b/>
+                <w:color w:val="000000" w:themeColor="text1"/>
+                <w:kern w:val="24"/>
+                <w:lang w:bidi="ar-SA"/>
+              </w:rPr>
+              <w:t>hostDeviceId</w:t>
+            </w:r>
+            <w:proofErr w:type="spellEnd"/>
+            <w:r>
+              <w:rPr>
+                <w:rFonts w:ascii="Arial" w:eastAsia="Times New Roman" w:hAnsi="Arial" w:cs="Arial"/>
+                <w:color w:val="000000" w:themeColor="text1"/>
+                <w:kern w:val="24"/>
+                <w:lang w:bidi="ar-SA"/>
+              </w:rPr>
+              <w:t>;</w:t>
+            </w:r>
+            <w:r>
+              <w:rPr>
+                <w:rFonts w:ascii="Arial" w:eastAsia="Times New Roman" w:hAnsi="Arial" w:cs="Arial"/>
+                <w:color w:val="000000" w:themeColor="text1"/>
+                <w:kern w:val="24"/>
+                <w:lang w:bidi="ar-SA"/>
+              </w:rPr>
+              <w:t xml:space="preserve"> </w:t>
+            </w:r>
+            <w:proofErr w:type="spellStart"/>
+            <w:r>
+              <w:rPr>
+                <w:rFonts w:ascii="Arial" w:eastAsia="Times New Roman" w:hAnsi="Arial" w:cs="Arial"/>
+                <w:color w:val="000000" w:themeColor="text1"/>
+                <w:kern w:val="24"/>
+                <w:lang w:bidi="ar-SA"/>
+              </w:rPr>
+              <w:t>storageDevicesAttached</w:t>
+            </w:r>
+            <w:proofErr w:type="spellEnd"/>
+            <w:r>
+              <w:rPr>
+                <w:rFonts w:ascii="Arial" w:eastAsia="Times New Roman" w:hAnsi="Arial" w:cs="Arial"/>
+                <w:color w:val="000000" w:themeColor="text1"/>
+                <w:kern w:val="24"/>
+                <w:lang w:bidi="ar-SA"/>
+              </w:rPr>
+              <w:t>;</w:t>
+            </w:r>
+            <w:r>
+              <w:rPr>
+                <w:rFonts w:ascii="Arial" w:eastAsia="Times New Roman" w:hAnsi="Arial" w:cs="Arial"/>
+                <w:color w:val="000000" w:themeColor="text1"/>
+                <w:kern w:val="24"/>
+                <w:lang w:bidi="ar-SA"/>
+              </w:rPr>
+              <w:t xml:space="preserve"> </w:t>
+            </w:r>
+            <w:proofErr w:type="spellStart"/>
+            <w:r>
+              <w:rPr>
+                <w:rFonts w:ascii="Arial" w:eastAsia="Times New Roman" w:hAnsi="Arial" w:cs="Arial"/>
+                <w:color w:val="000000" w:themeColor="text1"/>
+                <w:kern w:val="24"/>
+                <w:lang w:bidi="ar-SA"/>
+              </w:rPr>
+              <w:t>filesStreamed</w:t>
+            </w:r>
+            <w:proofErr w:type="spellEnd"/>
+            <w:r>
+              <w:rPr>
+                <w:rFonts w:ascii="Arial" w:eastAsia="Times New Roman" w:hAnsi="Arial" w:cs="Arial"/>
+                <w:color w:val="000000" w:themeColor="text1"/>
+                <w:kern w:val="24"/>
+                <w:lang w:bidi="ar-SA"/>
+              </w:rPr>
+              <w:t>;</w:t>
+            </w:r>
+            <w:r>
+              <w:rPr>
+                <w:rFonts w:ascii="Arial" w:eastAsia="Times New Roman" w:hAnsi="Arial" w:cs="Arial"/>
+                <w:color w:val="000000" w:themeColor="text1"/>
+                <w:kern w:val="24"/>
+                <w:lang w:bidi="ar-SA"/>
+              </w:rPr>
+              <w:t xml:space="preserve"> </w:t>
+            </w:r>
+            <w:r>
+              <w:rPr>
+                <w:rFonts w:ascii="Arial" w:eastAsia="Times New Roman" w:hAnsi="Arial" w:cs="Arial"/>
+                <w:color w:val="000000" w:themeColor="text1"/>
+                <w:kern w:val="24"/>
+                <w:lang w:bidi="ar-SA"/>
+              </w:rPr>
+              <w:t>type;</w:t>
+            </w:r>
+          </w:p>
+        </w:tc>
+      </w:tr>
+      <w:tr>
+        <w:tc>
+          <w:tcPr>
+            <w:tcW w:w="4780" w:type="dxa"/>
+            <w:tcBorders>
+              <w:top w:val="single" w:sz="8" w:space="0" w:color="000000"/>
+              <w:left w:val="single" w:sz="8" w:space="0" w:color="000000"/>
+              <w:bottom w:val="single" w:sz="8" w:space="0" w:color="000000"/>
+              <w:right w:val="single" w:sz="8" w:space="0" w:color="000000"/>
+            </w:tcBorders>
+            <w:shd w:val="clear" w:color="auto" w:fill="auto"/>
+            <w:tcMar>
+              <w:top w:w="72" w:type="dxa"/>
+              <w:left w:w="144" w:type="dxa"/>
+              <w:bottom w:w="72" w:type="dxa"/>
+              <w:right w:w="144" w:type="dxa"/>
+            </w:tcMar>
+            <w:hideMark/>
+          </w:tcPr>
+          <w:p>
+            <w:pPr>
+              <w:spacing w:before="48" w:after="0" w:line="240" w:lineRule="auto"/>
+              <w:textAlignment w:val="baseline"/>
+              <w:rPr>
+                <w:rFonts w:ascii="Arial" w:eastAsia="Times New Roman" w:hAnsi="Arial" w:cs="Arial"/>
+                <w:sz w:val="36"/>
+                <w:szCs w:val="36"/>
+                <w:lang w:bidi="ar-SA"/>
+              </w:rPr>
+            </w:pPr>
+            <w:proofErr w:type="spellStart"/>
+            <w:r>
+              <w:rPr>
+                <w:rFonts w:ascii="Arial" w:eastAsia="Times New Roman" w:hAnsi="Arial" w:cs="Arial"/>
+                <w:color w:val="000000" w:themeColor="text1"/>
+                <w:kern w:val="24"/>
+                <w:lang w:bidi="ar-SA"/>
+              </w:rPr>
+              <w:t>FileInfo</w:t>
+            </w:r>
+            <w:proofErr w:type="spellEnd"/>
+          </w:p>
+        </w:tc>
+        <w:tc>
+          <w:tcPr>
+            <w:tcW w:w="4780" w:type="dxa"/>
+            <w:tcBorders>
+              <w:top w:val="single" w:sz="8" w:space="0" w:color="000000"/>
+              <w:left w:val="single" w:sz="8" w:space="0" w:color="000000"/>
+              <w:bottom w:val="single" w:sz="8" w:space="0" w:color="000000"/>
+              <w:right w:val="single" w:sz="8" w:space="0" w:color="000000"/>
+            </w:tcBorders>
+            <w:shd w:val="clear" w:color="auto" w:fill="auto"/>
+            <w:tcMar>
+              <w:top w:w="72" w:type="dxa"/>
+              <w:left w:w="144" w:type="dxa"/>
+              <w:bottom w:w="72" w:type="dxa"/>
+              <w:right w:w="144" w:type="dxa"/>
+            </w:tcMar>
+            <w:hideMark/>
+          </w:tcPr>
+          <w:p>
+            <w:pPr>
+              <w:spacing w:before="48" w:after="0" w:line="240" w:lineRule="auto"/>
+              <w:textAlignment w:val="baseline"/>
+              <w:rPr>
+                <w:rFonts w:ascii="Arial" w:eastAsia="Times New Roman" w:hAnsi="Arial" w:cs="Arial"/>
+                <w:sz w:val="36"/>
+                <w:szCs w:val="36"/>
+                <w:lang w:bidi="ar-SA"/>
+              </w:rPr>
+            </w:pPr>
+            <w:proofErr w:type="spellStart"/>
+            <w:r>
+              <w:rPr>
+                <w:rFonts w:ascii="Arial" w:eastAsia="Times New Roman" w:hAnsi="Arial" w:cs="Arial"/>
+                <w:b/>
+                <w:color w:val="000000" w:themeColor="text1"/>
+                <w:kern w:val="24"/>
+                <w:lang w:bidi="ar-SA"/>
+              </w:rPr>
+              <w:t>fileId</w:t>
+            </w:r>
+            <w:proofErr w:type="spellEnd"/>
+            <w:r>
+              <w:rPr>
+                <w:rFonts w:ascii="Arial" w:eastAsia="Times New Roman" w:hAnsi="Arial" w:cs="Arial"/>
+                <w:color w:val="000000" w:themeColor="text1"/>
+                <w:kern w:val="24"/>
+                <w:lang w:bidi="ar-SA"/>
+              </w:rPr>
+              <w:t xml:space="preserve">; </w:t>
+            </w:r>
+            <w:proofErr w:type="spellStart"/>
+            <w:r>
+              <w:rPr>
+                <w:rFonts w:ascii="Arial" w:eastAsia="Times New Roman" w:hAnsi="Arial" w:cs="Arial"/>
+                <w:color w:val="000000" w:themeColor="text1"/>
+                <w:kern w:val="24"/>
+                <w:lang w:bidi="ar-SA"/>
+              </w:rPr>
+              <w:t>fileName</w:t>
+            </w:r>
+            <w:proofErr w:type="spellEnd"/>
+            <w:r>
+              <w:rPr>
+                <w:rFonts w:ascii="Arial" w:eastAsia="Times New Roman" w:hAnsi="Arial" w:cs="Arial"/>
+                <w:color w:val="000000" w:themeColor="text1"/>
+                <w:kern w:val="24"/>
+                <w:lang w:bidi="ar-SA"/>
+              </w:rPr>
+              <w:t>;</w:t>
+            </w:r>
+            <w:r>
+              <w:rPr>
+                <w:rFonts w:ascii="Arial" w:eastAsia="Times New Roman" w:hAnsi="Arial" w:cs="Arial"/>
+                <w:color w:val="000000" w:themeColor="text1"/>
+                <w:kern w:val="24"/>
+                <w:lang w:bidi="ar-SA"/>
+              </w:rPr>
+              <w:t xml:space="preserve"> </w:t>
+            </w:r>
+            <w:proofErr w:type="spellStart"/>
+            <w:r>
+              <w:rPr>
+                <w:rFonts w:ascii="Arial" w:eastAsia="Times New Roman" w:hAnsi="Arial" w:cs="Arial"/>
+                <w:color w:val="000000" w:themeColor="text1"/>
+                <w:kern w:val="24"/>
+                <w:lang w:bidi="ar-SA"/>
+              </w:rPr>
+              <w:t>filePath</w:t>
+            </w:r>
+            <w:proofErr w:type="spellEnd"/>
+            <w:r>
+              <w:rPr>
+                <w:rFonts w:ascii="Arial" w:eastAsia="Times New Roman" w:hAnsi="Arial" w:cs="Arial"/>
+                <w:color w:val="000000" w:themeColor="text1"/>
+                <w:kern w:val="24"/>
+                <w:lang w:bidi="ar-SA"/>
+              </w:rPr>
+              <w:t>;</w:t>
+            </w:r>
+            <w:r>
+              <w:rPr>
+                <w:rFonts w:ascii="Arial" w:eastAsia="Times New Roman" w:hAnsi="Arial" w:cs="Arial"/>
+                <w:color w:val="000000" w:themeColor="text1"/>
+                <w:kern w:val="24"/>
+                <w:lang w:bidi="ar-SA"/>
+              </w:rPr>
+              <w:t xml:space="preserve"> </w:t>
+            </w:r>
+            <w:r>
+              <w:rPr>
+                <w:rFonts w:ascii="Arial" w:eastAsia="Times New Roman" w:hAnsi="Arial" w:cs="Arial"/>
+                <w:color w:val="000000" w:themeColor="text1"/>
+                <w:kern w:val="24"/>
+                <w:lang w:bidi="ar-SA"/>
+              </w:rPr>
+              <w:t>device;</w:t>
+            </w:r>
+            <w:r>
+              <w:rPr>
+                <w:rFonts w:ascii="Arial" w:eastAsia="Times New Roman" w:hAnsi="Arial" w:cs="Arial"/>
+                <w:color w:val="000000" w:themeColor="text1"/>
+                <w:kern w:val="24"/>
+                <w:lang w:bidi="ar-SA"/>
+              </w:rPr>
+              <w:t xml:space="preserve"> </w:t>
+            </w:r>
+            <w:proofErr w:type="spellStart"/>
+            <w:r>
+              <w:rPr>
+                <w:rFonts w:ascii="Arial" w:eastAsia="Times New Roman" w:hAnsi="Arial" w:cs="Arial"/>
+                <w:color w:val="000000" w:themeColor="text1"/>
+                <w:kern w:val="24"/>
+                <w:lang w:bidi="ar-SA"/>
+              </w:rPr>
+              <w:t>hostAppId</w:t>
+            </w:r>
+            <w:proofErr w:type="spellEnd"/>
+            <w:r>
+              <w:rPr>
+                <w:rFonts w:ascii="Arial" w:eastAsia="Times New Roman" w:hAnsi="Arial" w:cs="Arial"/>
+                <w:color w:val="000000" w:themeColor="text1"/>
+                <w:kern w:val="24"/>
+                <w:lang w:bidi="ar-SA"/>
+              </w:rPr>
+              <w:t xml:space="preserve">; </w:t>
+            </w:r>
+            <w:proofErr w:type="spellStart"/>
+            <w:r>
+              <w:rPr>
+                <w:rFonts w:ascii="Arial" w:eastAsia="Times New Roman" w:hAnsi="Arial" w:cs="Arial"/>
+                <w:color w:val="000000" w:themeColor="text1"/>
+                <w:kern w:val="24"/>
+                <w:lang w:bidi="ar-SA"/>
+              </w:rPr>
+              <w:t>fileSize</w:t>
+            </w:r>
+            <w:proofErr w:type="spellEnd"/>
+            <w:r>
+              <w:rPr>
+                <w:rFonts w:ascii="Arial" w:eastAsia="Times New Roman" w:hAnsi="Arial" w:cs="Arial"/>
+                <w:color w:val="000000" w:themeColor="text1"/>
+                <w:kern w:val="24"/>
+                <w:lang w:bidi="ar-SA"/>
+              </w:rPr>
+              <w:t>;</w:t>
+            </w:r>
+            <w:r>
+              <w:rPr>
+                <w:rFonts w:ascii="Arial" w:eastAsia="Times New Roman" w:hAnsi="Arial" w:cs="Arial"/>
+                <w:color w:val="000000" w:themeColor="text1"/>
+                <w:kern w:val="24"/>
+                <w:lang w:bidi="ar-SA"/>
+              </w:rPr>
+              <w:t xml:space="preserve"> </w:t>
+            </w:r>
+            <w:proofErr w:type="spellStart"/>
+            <w:r>
+              <w:rPr>
+                <w:rFonts w:ascii="Arial" w:eastAsia="Times New Roman" w:hAnsi="Arial" w:cs="Arial"/>
+                <w:color w:val="000000" w:themeColor="text1"/>
+                <w:kern w:val="24"/>
+                <w:lang w:bidi="ar-SA"/>
+              </w:rPr>
+              <w:t>fileType</w:t>
+            </w:r>
+            <w:proofErr w:type="spellEnd"/>
+            <w:r>
+              <w:rPr>
+                <w:rFonts w:ascii="Arial" w:eastAsia="Times New Roman" w:hAnsi="Arial" w:cs="Arial"/>
+                <w:color w:val="000000" w:themeColor="text1"/>
+                <w:kern w:val="24"/>
+                <w:lang w:bidi="ar-SA"/>
+              </w:rPr>
+              <w:t>;</w:t>
+            </w:r>
+            <w:r>
+              <w:rPr>
+                <w:rFonts w:ascii="Arial" w:eastAsia="Times New Roman" w:hAnsi="Arial" w:cs="Arial"/>
+                <w:color w:val="000000" w:themeColor="text1"/>
+                <w:kern w:val="24"/>
+                <w:lang w:bidi="ar-SA"/>
+              </w:rPr>
+              <w:t xml:space="preserve"> </w:t>
+            </w:r>
+            <w:proofErr w:type="spellStart"/>
+            <w:r>
+              <w:rPr>
+                <w:rFonts w:ascii="Arial" w:eastAsia="Times New Roman" w:hAnsi="Arial" w:cs="Arial"/>
+                <w:color w:val="000000" w:themeColor="text1"/>
+                <w:kern w:val="24"/>
+                <w:lang w:bidi="ar-SA"/>
+              </w:rPr>
+              <w:t>creationDate</w:t>
+            </w:r>
+            <w:proofErr w:type="spellEnd"/>
+            <w:r>
+              <w:rPr>
+                <w:rFonts w:ascii="Arial" w:eastAsia="Times New Roman" w:hAnsi="Arial" w:cs="Arial"/>
+                <w:color w:val="000000" w:themeColor="text1"/>
+                <w:kern w:val="24"/>
+                <w:lang w:bidi="ar-SA"/>
+              </w:rPr>
+              <w:t>;</w:t>
+            </w:r>
+            <w:r>
+              <w:rPr>
+                <w:rFonts w:ascii="Arial" w:eastAsia="Times New Roman" w:hAnsi="Arial" w:cs="Arial"/>
+                <w:color w:val="000000" w:themeColor="text1"/>
+                <w:kern w:val="24"/>
+                <w:lang w:bidi="ar-SA"/>
+              </w:rPr>
+              <w:t xml:space="preserve"> </w:t>
+            </w:r>
+            <w:proofErr w:type="spellStart"/>
+            <w:r>
+              <w:rPr>
+                <w:rFonts w:ascii="Arial" w:eastAsia="Times New Roman" w:hAnsi="Arial" w:cs="Arial"/>
+                <w:color w:val="000000" w:themeColor="text1"/>
+                <w:kern w:val="24"/>
+                <w:lang w:bidi="ar-SA"/>
+              </w:rPr>
+              <w:t>modifyDate</w:t>
+            </w:r>
+            <w:proofErr w:type="spellEnd"/>
+            <w:r>
+              <w:rPr>
+                <w:rFonts w:ascii="Arial" w:eastAsia="Times New Roman" w:hAnsi="Arial" w:cs="Arial"/>
+                <w:color w:val="000000" w:themeColor="text1"/>
+                <w:kern w:val="24"/>
+                <w:lang w:bidi="ar-SA"/>
+              </w:rPr>
+              <w:t>;</w:t>
+            </w:r>
+            <w:r>
+              <w:rPr>
+                <w:rFonts w:ascii="Arial" w:eastAsia="Times New Roman" w:hAnsi="Arial" w:cs="Arial"/>
+                <w:color w:val="000000" w:themeColor="text1"/>
+                <w:kern w:val="24"/>
+                <w:lang w:bidi="ar-SA"/>
+              </w:rPr>
+              <w:t xml:space="preserve"> </w:t>
+            </w:r>
+            <w:r>
+              <w:rPr>
+                <w:rFonts w:ascii="Arial" w:eastAsia="Times New Roman" w:hAnsi="Arial" w:cs="Arial"/>
+                <w:color w:val="000000" w:themeColor="text1"/>
+                <w:kern w:val="24"/>
+                <w:lang w:bidi="ar-SA"/>
+              </w:rPr>
+              <w:t>backups;</w:t>
+            </w:r>
+            <w:r>
+              <w:rPr>
+                <w:rFonts w:ascii="Arial" w:eastAsia="Times New Roman" w:hAnsi="Arial" w:cs="Arial"/>
+                <w:color w:val="000000" w:themeColor="text1"/>
+                <w:kern w:val="24"/>
+                <w:lang w:bidi="ar-SA"/>
+              </w:rPr>
+              <w:t xml:space="preserve"> </w:t>
+            </w:r>
+            <w:r>
+              <w:rPr>
+                <w:rFonts w:ascii="Arial" w:eastAsia="Times New Roman" w:hAnsi="Arial" w:cs="Arial"/>
+                <w:color w:val="000000" w:themeColor="text1"/>
+                <w:kern w:val="24"/>
+                <w:lang w:bidi="ar-SA"/>
+              </w:rPr>
+              <w:t>streams;</w:t>
+            </w:r>
+          </w:p>
+        </w:tc>
+      </w:tr>
+      <w:tr>
+        <w:tc>
+          <w:tcPr>
+            <w:tcW w:w="4780" w:type="dxa"/>
+            <w:tcBorders>
+              <w:top w:val="single" w:sz="8" w:space="0" w:color="000000"/>
+              <w:left w:val="single" w:sz="8" w:space="0" w:color="000000"/>
+              <w:bottom w:val="single" w:sz="8" w:space="0" w:color="000000"/>
+              <w:right w:val="single" w:sz="8" w:space="0" w:color="000000"/>
+            </w:tcBorders>
+            <w:shd w:val="clear" w:color="auto" w:fill="auto"/>
+            <w:tcMar>
+              <w:top w:w="72" w:type="dxa"/>
+              <w:left w:w="144" w:type="dxa"/>
+              <w:bottom w:w="72" w:type="dxa"/>
+              <w:right w:w="144" w:type="dxa"/>
+            </w:tcMar>
+            <w:hideMark/>
+          </w:tcPr>
+          <w:p>
+            <w:pPr>
+              <w:spacing w:before="48" w:after="0" w:line="240" w:lineRule="auto"/>
+              <w:textAlignment w:val="baseline"/>
+              <w:rPr>
+                <w:rFonts w:ascii="Arial" w:eastAsia="Times New Roman" w:hAnsi="Arial" w:cs="Arial"/>
+                <w:sz w:val="36"/>
+                <w:szCs w:val="36"/>
+                <w:lang w:bidi="ar-SA"/>
+              </w:rPr>
+            </w:pPr>
+            <w:proofErr w:type="spellStart"/>
+            <w:r>
+              <w:rPr>
+                <w:rFonts w:ascii="Arial" w:eastAsia="Times New Roman" w:hAnsi="Arial" w:cs="Arial"/>
+                <w:color w:val="000000" w:themeColor="text1"/>
+                <w:kern w:val="24"/>
+                <w:lang w:bidi="ar-SA"/>
+              </w:rPr>
+              <w:t>FMSServerInfo</w:t>
+            </w:r>
+            <w:proofErr w:type="spellEnd"/>
+          </w:p>
+        </w:tc>
+        <w:tc>
+          <w:tcPr>
+            <w:tcW w:w="4780" w:type="dxa"/>
+            <w:tcBorders>
+              <w:top w:val="single" w:sz="8" w:space="0" w:color="000000"/>
+              <w:left w:val="single" w:sz="8" w:space="0" w:color="000000"/>
+              <w:bottom w:val="single" w:sz="8" w:space="0" w:color="000000"/>
+              <w:right w:val="single" w:sz="8" w:space="0" w:color="000000"/>
+            </w:tcBorders>
+            <w:shd w:val="clear" w:color="auto" w:fill="auto"/>
+            <w:tcMar>
+              <w:top w:w="72" w:type="dxa"/>
+              <w:left w:w="144" w:type="dxa"/>
+              <w:bottom w:w="72" w:type="dxa"/>
+              <w:right w:w="144" w:type="dxa"/>
+            </w:tcMar>
+            <w:hideMark/>
+          </w:tcPr>
+          <w:p>
+            <w:pPr>
+              <w:spacing w:before="48" w:after="0" w:line="240" w:lineRule="auto"/>
+              <w:textAlignment w:val="baseline"/>
+              <w:rPr>
+                <w:rFonts w:ascii="Arial" w:eastAsia="Times New Roman" w:hAnsi="Arial" w:cs="Arial"/>
+                <w:sz w:val="36"/>
+                <w:szCs w:val="36"/>
+                <w:lang w:bidi="ar-SA"/>
+              </w:rPr>
+            </w:pPr>
+            <w:proofErr w:type="spellStart"/>
+            <w:r>
+              <w:rPr>
+                <w:rFonts w:ascii="Arial" w:eastAsia="Times New Roman" w:hAnsi="Arial" w:cs="Arial"/>
+                <w:b/>
+                <w:color w:val="000000" w:themeColor="text1"/>
+                <w:kern w:val="24"/>
+                <w:lang w:bidi="ar-SA"/>
+              </w:rPr>
+              <w:t>serverId</w:t>
+            </w:r>
+            <w:proofErr w:type="spellEnd"/>
+            <w:r>
+              <w:rPr>
+                <w:rFonts w:ascii="Arial" w:eastAsia="Times New Roman" w:hAnsi="Arial" w:cs="Arial"/>
+                <w:color w:val="000000" w:themeColor="text1"/>
+                <w:kern w:val="24"/>
+                <w:lang w:bidi="ar-SA"/>
+              </w:rPr>
+              <w:t>;</w:t>
+            </w:r>
+            <w:r>
+              <w:rPr>
+                <w:rFonts w:ascii="Arial" w:eastAsia="Times New Roman" w:hAnsi="Arial" w:cs="Arial"/>
+                <w:color w:val="000000" w:themeColor="text1"/>
+                <w:kern w:val="24"/>
+                <w:lang w:bidi="ar-SA"/>
+              </w:rPr>
+              <w:t xml:space="preserve"> </w:t>
+            </w:r>
+            <w:proofErr w:type="spellStart"/>
+            <w:r>
+              <w:rPr>
+                <w:rFonts w:ascii="Arial" w:eastAsia="Times New Roman" w:hAnsi="Arial" w:cs="Arial"/>
+                <w:color w:val="000000" w:themeColor="text1"/>
+                <w:kern w:val="24"/>
+                <w:lang w:bidi="ar-SA"/>
+              </w:rPr>
+              <w:t>storageDevicesAttached</w:t>
+            </w:r>
+            <w:proofErr w:type="spellEnd"/>
+            <w:r>
+              <w:rPr>
+                <w:rFonts w:ascii="Arial" w:eastAsia="Times New Roman" w:hAnsi="Arial" w:cs="Arial"/>
+                <w:color w:val="000000" w:themeColor="text1"/>
+                <w:kern w:val="24"/>
+                <w:lang w:bidi="ar-SA"/>
+              </w:rPr>
+              <w:t>;</w:t>
+            </w:r>
+            <w:r>
+              <w:rPr>
+                <w:rFonts w:ascii="Arial" w:eastAsia="Times New Roman" w:hAnsi="Arial" w:cs="Arial"/>
+                <w:color w:val="000000" w:themeColor="text1"/>
+                <w:kern w:val="24"/>
+                <w:lang w:bidi="ar-SA"/>
+              </w:rPr>
+              <w:t xml:space="preserve"> </w:t>
+            </w:r>
+            <w:proofErr w:type="spellStart"/>
+            <w:r>
+              <w:rPr>
+                <w:rFonts w:ascii="Arial" w:eastAsia="Times New Roman" w:hAnsi="Arial" w:cs="Arial"/>
+                <w:color w:val="000000" w:themeColor="text1"/>
+                <w:kern w:val="24"/>
+                <w:lang w:bidi="ar-SA"/>
+              </w:rPr>
+              <w:t>hostDevicesAttached</w:t>
+            </w:r>
+            <w:proofErr w:type="spellEnd"/>
+            <w:r>
+              <w:rPr>
+                <w:rFonts w:ascii="Arial" w:eastAsia="Times New Roman" w:hAnsi="Arial" w:cs="Arial"/>
+                <w:color w:val="000000" w:themeColor="text1"/>
+                <w:kern w:val="24"/>
+                <w:lang w:bidi="ar-SA"/>
+              </w:rPr>
+              <w:t>;</w:t>
+            </w:r>
+            <w:r>
+              <w:rPr>
+                <w:rFonts w:ascii="Arial" w:eastAsia="Times New Roman" w:hAnsi="Arial" w:cs="Arial"/>
+                <w:color w:val="000000" w:themeColor="text1"/>
+                <w:kern w:val="24"/>
+                <w:lang w:bidi="ar-SA"/>
+              </w:rPr>
+              <w:t xml:space="preserve"> </w:t>
+            </w:r>
+            <w:proofErr w:type="spellStart"/>
+            <w:r>
+              <w:rPr>
+                <w:rFonts w:ascii="Arial" w:eastAsia="Times New Roman" w:hAnsi="Arial" w:cs="Arial"/>
+                <w:color w:val="000000" w:themeColor="text1"/>
+                <w:kern w:val="24"/>
+                <w:lang w:bidi="ar-SA"/>
+              </w:rPr>
+              <w:t>filesStreamed</w:t>
+            </w:r>
+            <w:proofErr w:type="spellEnd"/>
+            <w:r>
+              <w:rPr>
+                <w:rFonts w:ascii="Arial" w:eastAsia="Times New Roman" w:hAnsi="Arial" w:cs="Arial"/>
+                <w:color w:val="000000" w:themeColor="text1"/>
+                <w:kern w:val="24"/>
+                <w:lang w:bidi="ar-SA"/>
+              </w:rPr>
+              <w:t>;</w:t>
+            </w:r>
+            <w:r>
+              <w:rPr>
+                <w:rFonts w:ascii="Arial" w:eastAsia="Times New Roman" w:hAnsi="Arial" w:cs="Arial"/>
+                <w:color w:val="000000" w:themeColor="text1"/>
+                <w:kern w:val="24"/>
+                <w:lang w:bidi="ar-SA"/>
+              </w:rPr>
+              <w:t xml:space="preserve"> </w:t>
+            </w:r>
+            <w:proofErr w:type="spellStart"/>
+            <w:r>
+              <w:rPr>
+                <w:rFonts w:ascii="Arial" w:eastAsia="Times New Roman" w:hAnsi="Arial" w:cs="Arial"/>
+                <w:color w:val="000000" w:themeColor="text1"/>
+                <w:kern w:val="24"/>
+                <w:lang w:bidi="ar-SA"/>
+              </w:rPr>
+              <w:t>fileBackedup</w:t>
+            </w:r>
+            <w:proofErr w:type="spellEnd"/>
+            <w:r>
+              <w:rPr>
+                <w:rFonts w:ascii="Arial" w:eastAsia="Times New Roman" w:hAnsi="Arial" w:cs="Arial"/>
+                <w:color w:val="000000" w:themeColor="text1"/>
+                <w:kern w:val="24"/>
+                <w:lang w:bidi="ar-SA"/>
+              </w:rPr>
+              <w:t>;</w:t>
+            </w:r>
           </w:p>
         </w:tc>
       </w:tr>
     </w:tbl>
     <w:p/>
-    <w:p/>
-    <w:p/>
-    <w:p/>
     <w:p>
       <w:pPr>
         <w:pStyle w:val="Heading1"/>
         <w:ind w:left="720"/>
       </w:pPr>
-      <w:bookmarkStart w:id="40" w:name="_Toc360013170"/>
+      <w:bookmarkStart w:id="39" w:name="_Toc360013170"/>
       <w:proofErr w:type="gramStart"/>
       <w:r>
         <w:t>COMPLETE  DATA</w:t>
@@ -8103,22 +11072,22 @@
       <w:r>
         <w:t xml:space="preserve"> STRUCTURE</w:t>
       </w:r>
+      <w:bookmarkEnd w:id="39"/>
+    </w:p>
+    <w:p>
+      <w:pPr>
+        <w:pStyle w:val="Heading2"/>
+      </w:pPr>
+      <w:bookmarkStart w:id="40" w:name="_Toc344229912"/>
+      <w:r>
+        <w:tab/>
+      </w:r>
+      <w:bookmarkStart w:id="41" w:name="_Toc360013171"/>
+      <w:r>
+        <w:t>Module Description</w:t>
+      </w:r>
       <w:bookmarkEnd w:id="40"/>
-    </w:p>
-    <w:p>
-      <w:pPr>
-        <w:pStyle w:val="Heading2"/>
-      </w:pPr>
-      <w:bookmarkStart w:id="41" w:name="_Toc344229912"/>
-      <w:r>
-        <w:tab/>
-      </w:r>
-      <w:bookmarkStart w:id="42" w:name="_Toc360013171"/>
-      <w:r>
-        <w:t>Module Description</w:t>
-      </w:r>
       <w:bookmarkEnd w:id="41"/>
-      <w:bookmarkEnd w:id="42"/>
     </w:p>
     <w:p/>
     <w:p>
@@ -8259,16 +11228,7 @@
         <w:t xml:space="preserve"> </w:t>
       </w:r>
       <w:r>
-        <w:t>This is a host app for Windows 7</w:t>
-      </w:r>
-      <w:r>
-        <w:t xml:space="preserve"> desktop and personal computers which will allow scanning storage devices like hard drive, pen</w:t>
-      </w:r>
-      <w:r>
-        <w:t xml:space="preserve"> </w:t>
-      </w:r>
-      <w:r>
-        <w:t xml:space="preserve">drive , micro </w:t>
+        <w:t xml:space="preserve">This is a host app for Windows 7 desktop and personal computers which will allow scanning storage devices like hard drive, pen drive , micro </w:t>
       </w:r>
       <w:proofErr w:type="spellStart"/>
       <w:r>
@@ -8299,25 +11259,11 @@
         <w:rPr>
           <w:b/>
         </w:rPr>
+        <w:lastRenderedPageBreak/>
         <w:t>Ubuntu (Linux) Client</w:t>
       </w:r>
       <w:r>
-        <w:t xml:space="preserve"> : </w:t>
-      </w:r>
-      <w:r>
-        <w:t xml:space="preserve">This is a host app for </w:t>
-      </w:r>
-      <w:r>
-        <w:t>Ubuntu</w:t>
-      </w:r>
-      <w:r>
-        <w:t xml:space="preserve"> desktop and personal computers which will allow scanning storage devices like hard drive, pen</w:t>
-      </w:r>
-      <w:r>
-        <w:t xml:space="preserve"> </w:t>
-      </w:r>
-      <w:r>
-        <w:t xml:space="preserve">drive , micro </w:t>
+        <w:t xml:space="preserve"> : This is a host app for Ubuntu desktop and personal computers which will allow scanning storage devices like hard drive, pen drive , micro </w:t>
       </w:r>
       <w:proofErr w:type="spellStart"/>
       <w:r>
@@ -8366,7 +11312,6 @@
         <w:rPr>
           <w:b/>
         </w:rPr>
-        <w:lastRenderedPageBreak/>
         <w:t>Server REST API</w:t>
       </w:r>
       <w:r>
@@ -8446,16 +11391,16 @@
       <w:pPr>
         <w:pStyle w:val="Heading2"/>
       </w:pPr>
-      <w:bookmarkStart w:id="43" w:name="_Toc344229913"/>
-      <w:bookmarkStart w:id="44" w:name="_Toc360013172"/>
+      <w:bookmarkStart w:id="42" w:name="_Toc344229913"/>
+      <w:bookmarkStart w:id="43" w:name="_Toc360013172"/>
       <w:r>
         <w:t>E</w:t>
       </w:r>
       <w:r>
         <w:t>stimation</w:t>
       </w:r>
+      <w:bookmarkEnd w:id="42"/>
       <w:bookmarkEnd w:id="43"/>
-      <w:bookmarkEnd w:id="44"/>
     </w:p>
     <w:p>
       <w:r>
@@ -8480,7 +11425,7 @@
                     <pic:cNvPicPr/>
                   </pic:nvPicPr>
                   <pic:blipFill>
-                    <a:blip r:embed="rId21">
+                    <a:blip r:embed="rId22">
                       <a:extLst>
                         <a:ext uri="{28A0092B-C50C-407E-A947-70E740481C1C}">
                           <a14:useLocalDpi xmlns:a14="http://schemas.microsoft.com/office/drawing/2010/main" val="0"/>
@@ -8514,13 +11459,13 @@
       <w:pPr>
         <w:pStyle w:val="Heading2"/>
       </w:pPr>
-      <w:bookmarkStart w:id="45" w:name="_Toc344229914"/>
-      <w:bookmarkStart w:id="46" w:name="_Toc360013173"/>
+      <w:bookmarkStart w:id="44" w:name="_Toc344229914"/>
+      <w:bookmarkStart w:id="45" w:name="_Toc360013173"/>
       <w:r>
         <w:t>Data Structure</w:t>
       </w:r>
+      <w:bookmarkEnd w:id="44"/>
       <w:bookmarkEnd w:id="45"/>
-      <w:bookmarkEnd w:id="46"/>
     </w:p>
     <w:tbl>
       <w:tblPr>
@@ -13268,14 +16213,14 @@
       <w:pPr>
         <w:pStyle w:val="Heading2"/>
       </w:pPr>
-      <w:bookmarkStart w:id="47" w:name="_Toc344229916"/>
-      <w:bookmarkStart w:id="48" w:name="_Toc360013174"/>
+      <w:bookmarkStart w:id="46" w:name="_Toc344229916"/>
+      <w:bookmarkStart w:id="47" w:name="_Toc360013174"/>
       <w:r>
         <w:lastRenderedPageBreak/>
         <w:t>Implementation Methodology</w:t>
       </w:r>
+      <w:bookmarkEnd w:id="46"/>
       <w:bookmarkEnd w:id="47"/>
-      <w:bookmarkEnd w:id="48"/>
     </w:p>
     <w:p>
       <w:pPr>
@@ -13384,7 +16329,7 @@
         <w:pStyle w:val="Heading1"/>
         <w:ind w:left="720"/>
       </w:pPr>
-      <w:bookmarkStart w:id="49" w:name="_Toc360013175"/>
+      <w:bookmarkStart w:id="48" w:name="_Toc360013175"/>
       <w:r>
         <w:t>S</w:t>
       </w:r>
@@ -13394,7 +16339,7 @@
       <w:r>
         <w:t xml:space="preserve"> MECHANISM</w:t>
       </w:r>
-      <w:bookmarkEnd w:id="49"/>
+      <w:bookmarkEnd w:id="48"/>
     </w:p>
     <w:p>
       <w:pPr>
@@ -13451,11 +16396,11 @@
         <w:pStyle w:val="Heading1"/>
         <w:ind w:left="720"/>
       </w:pPr>
-      <w:bookmarkStart w:id="50" w:name="_Toc360013176"/>
+      <w:bookmarkStart w:id="49" w:name="_Toc360013176"/>
       <w:r>
         <w:t>FUTURE SCOPE AND FURTHER REQUIREMENTS</w:t>
       </w:r>
-      <w:bookmarkEnd w:id="50"/>
+      <w:bookmarkEnd w:id="49"/>
     </w:p>
     <w:p>
       <w:pPr>
@@ -13511,11 +16456,11 @@
         <w:pStyle w:val="Heading1"/>
         <w:ind w:left="720"/>
       </w:pPr>
-      <w:bookmarkStart w:id="51" w:name="_Toc360013177"/>
+      <w:bookmarkStart w:id="50" w:name="_Toc360013177"/>
       <w:r>
         <w:t>bIBLIOGRAPHY</w:t>
       </w:r>
-      <w:bookmarkEnd w:id="51"/>
+      <w:bookmarkEnd w:id="50"/>
     </w:p>
     <w:p>
       <w:pPr>
@@ -13529,7 +16474,7 @@
           <w:rFonts w:ascii="Arial" w:eastAsia="Arial" w:hAnsi="Arial" w:cs="Arial"/>
         </w:rPr>
       </w:pPr>
-      <w:hyperlink r:id="rId22" w:history="1">
+      <w:hyperlink r:id="rId23" w:history="1">
         <w:r>
           <w:rPr>
             <w:rStyle w:val="Hyperlink"/>
@@ -13550,7 +16495,7 @@
           <w:rFonts w:ascii="Arial" w:eastAsia="Arial" w:hAnsi="Arial" w:cs="Arial"/>
         </w:rPr>
       </w:pPr>
-      <w:hyperlink r:id="rId23" w:anchor="details" w:history="1">
+      <w:hyperlink r:id="rId24" w:anchor="details" w:history="1">
         <w:r>
           <w:rPr>
             <w:rStyle w:val="Hyperlink"/>
@@ -13571,7 +16516,7 @@
           <w:rFonts w:ascii="Arial" w:eastAsia="Arial" w:hAnsi="Arial" w:cs="Arial"/>
         </w:rPr>
       </w:pPr>
-      <w:hyperlink r:id="rId24" w:history="1">
+      <w:hyperlink r:id="rId25" w:history="1">
         <w:r>
           <w:rPr>
             <w:rStyle w:val="Hyperlink"/>
@@ -13592,7 +16537,7 @@
           <w:rFonts w:ascii="Arial" w:eastAsia="Arial" w:hAnsi="Arial" w:cs="Arial"/>
         </w:rPr>
       </w:pPr>
-      <w:hyperlink r:id="rId25" w:history="1">
+      <w:hyperlink r:id="rId26" w:history="1">
         <w:r>
           <w:rPr>
             <w:rStyle w:val="Hyperlink"/>
@@ -13614,7 +16559,7 @@
           <w:rFonts w:ascii="Arial" w:eastAsia="Arial" w:hAnsi="Arial" w:cs="Arial"/>
         </w:rPr>
       </w:pPr>
-      <w:hyperlink r:id="rId26" w:history="1">
+      <w:hyperlink r:id="rId27" w:history="1">
         <w:r>
           <w:rPr>
             <w:rStyle w:val="Hyperlink"/>
@@ -13636,7 +16581,7 @@
           <w:rFonts w:ascii="Arial" w:eastAsia="Arial" w:hAnsi="Arial" w:cs="Arial"/>
         </w:rPr>
       </w:pPr>
-      <w:hyperlink r:id="rId27" w:history="1">
+      <w:hyperlink r:id="rId28" w:history="1">
         <w:r>
           <w:rPr>
             <w:rStyle w:val="Hyperlink"/>
@@ -13658,7 +16603,7 @@
           <w:rFonts w:ascii="Arial" w:eastAsia="Arial" w:hAnsi="Arial" w:cs="Arial"/>
         </w:rPr>
       </w:pPr>
-      <w:hyperlink r:id="rId28" w:history="1">
+      <w:hyperlink r:id="rId29" w:history="1">
         <w:r>
           <w:rPr>
             <w:rStyle w:val="Hyperlink"/>
@@ -13680,7 +16625,7 @@
           <w:rFonts w:ascii="Arial" w:eastAsia="Arial" w:hAnsi="Arial" w:cs="Arial"/>
         </w:rPr>
       </w:pPr>
-      <w:hyperlink r:id="rId29" w:history="1">
+      <w:hyperlink r:id="rId30" w:history="1">
         <w:r>
           <w:rPr>
             <w:rStyle w:val="Hyperlink"/>
@@ -13702,7 +16647,7 @@
           <w:rFonts w:ascii="Arial" w:eastAsia="Arial" w:hAnsi="Arial" w:cs="Arial"/>
         </w:rPr>
       </w:pPr>
-      <w:hyperlink r:id="rId30" w:history="1">
+      <w:hyperlink r:id="rId31" w:history="1">
         <w:r>
           <w:rPr>
             <w:rStyle w:val="Hyperlink"/>
@@ -13724,7 +16669,7 @@
           <w:rFonts w:ascii="Arial" w:eastAsia="Arial" w:hAnsi="Arial" w:cs="Arial"/>
         </w:rPr>
       </w:pPr>
-      <w:hyperlink r:id="rId31" w:history="1">
+      <w:hyperlink r:id="rId32" w:history="1">
         <w:r>
           <w:rPr>
             <w:rStyle w:val="Hyperlink"/>
@@ -13746,7 +16691,7 @@
           <w:rFonts w:ascii="Arial" w:hAnsi="Arial" w:cs="Arial"/>
         </w:rPr>
       </w:pPr>
-      <w:hyperlink r:id="rId32" w:history="1">
+      <w:hyperlink r:id="rId33" w:history="1">
         <w:r>
           <w:rPr>
             <w:rStyle w:val="Hyperlink"/>
@@ -13795,9 +16740,11 @@
           <w:rFonts w:ascii="Arial" w:hAnsi="Arial" w:cs="Arial"/>
         </w:rPr>
       </w:pPr>
+      <w:bookmarkStart w:id="51" w:name="_GoBack"/>
+      <w:bookmarkEnd w:id="51"/>
     </w:p>
     <w:sectPr>
-      <w:footerReference w:type="default" r:id="rId33"/>
+      <w:footerReference w:type="default" r:id="rId34"/>
       <w:pgSz w:w="12240" w:h="15840"/>
       <w:pgMar w:top="1440" w:right="1440" w:bottom="1440" w:left="1440" w:header="720" w:footer="720" w:gutter="0"/>
       <w:pgBorders w:offsetFrom="page">
@@ -13874,7 +16821,7 @@
           <w:rPr>
             <w:noProof/>
           </w:rPr>
-          <w:t>2</w:t>
+          <w:t>28</w:t>
         </w:r>
         <w:r>
           <w:rPr>
@@ -18047,7 +20994,6 @@
     <w:name w:val="Normal (Web)"/>
     <w:basedOn w:val="Normal"/>
     <w:uiPriority w:val="99"/>
-    <w:semiHidden/>
     <w:unhideWhenUsed/>
     <w:rsid w:val="002F209B"/>
     <w:pPr>
@@ -18259,6 +21205,14 @@
     <w:uiPriority w:val="99"/>
     <w:semiHidden/>
     <w:unhideWhenUsed/>
+  </w:style>
+  <w:style w:type="numbering" w:customStyle="1" w:styleId="Header">
+    <w:name w:val="Style1"/>
+    <w:pPr>
+      <w:numPr>
+        <w:numId w:val="3"/>
+      </w:numPr>
+    </w:pPr>
   </w:style>
 </w:styles>
 </file>
@@ -18553,7 +21507,7 @@
 </file>
 
 <file path=customXml/itemProps1.xml><?xml version="1.0" encoding="utf-8"?>
-<ds:datastoreItem xmlns:ds="http://schemas.openxmlformats.org/officeDocument/2006/customXml" ds:itemID="{9E742F23-CC9A-4BC6-ACCA-4BD62A8CDC2E}">
+<ds:datastoreItem xmlns:ds="http://schemas.openxmlformats.org/officeDocument/2006/customXml" ds:itemID="{96B5D85F-EEAC-4F57-A5C9-DCE973B2D889}">
   <ds:schemaRefs>
     <ds:schemaRef ds:uri="http://schemas.openxmlformats.org/officeDocument/2006/bibliography"/>
   </ds:schemaRefs>

</xml_diff>